<commit_message>
Connor: Updated Licence.txt and References.txt for each application. Updated some info in the Dissertation.docx
</commit_message>
<xml_diff>
--- a/Documentation/Dissertation/Dissertation.docx
+++ b/Documentation/Dissertation/Dissertation.docx
@@ -186,8 +186,6 @@
       <w:r>
         <w:t>100 word outline of subject matter/findings</w:t>
       </w:r>
-      <w:bookmarkStart w:id="5" w:name="_GoBack"/>
-      <w:bookmarkEnd w:id="5"/>
     </w:p>
     <w:p/>
     <w:sdt>
@@ -3186,90 +3184,96 @@
       <w:pPr>
         <w:pStyle w:val="Heading1"/>
       </w:pPr>
-      <w:bookmarkStart w:id="6" w:name="_Toc476047614"/>
+      <w:bookmarkStart w:id="5" w:name="_Toc476047614"/>
       <w:r>
         <w:t>Introduction and Problem Specification</w:t>
       </w:r>
+      <w:bookmarkEnd w:id="5"/>
+    </w:p>
+    <w:p>
+      <w:r>
+        <w:t xml:space="preserve">Background material which introduces the problem area, </w:t>
+      </w:r>
+      <w:r>
+        <w:t>context,</w:t>
+      </w:r>
+      <w:r>
+        <w:t xml:space="preserve"> and background.</w:t>
+      </w:r>
+    </w:p>
+    <w:p>
+      <w:r>
+        <w:t xml:space="preserve">Identify my </w:t>
+      </w:r>
+      <w:r>
+        <w:t>problem</w:t>
+      </w:r>
+    </w:p>
+    <w:p>
+      <w:r>
+        <w:t xml:space="preserve">Systematically researched </w:t>
+      </w:r>
+      <w:r>
+        <w:t xml:space="preserve">and fully analysed </w:t>
+      </w:r>
+      <w:r>
+        <w:t>the problem</w:t>
+      </w:r>
+    </w:p>
+    <w:p>
+      <w:pPr>
+        <w:pStyle w:val="Heading1"/>
+      </w:pPr>
+      <w:bookmarkStart w:id="6" w:name="_Toc476047615"/>
+      <w:r>
+        <w:t>System Requirements Specification</w:t>
+      </w:r>
       <w:bookmarkEnd w:id="6"/>
     </w:p>
     <w:p>
       <w:r>
-        <w:t>Background material which introduces the problem area, context and background.</w:t>
-      </w:r>
-    </w:p>
-    <w:p>
-      <w:r>
-        <w:t xml:space="preserve">Identify my </w:t>
-      </w:r>
-      <w:r>
-        <w:t>problem</w:t>
-      </w:r>
-    </w:p>
-    <w:p>
-      <w:r>
-        <w:t xml:space="preserve">Systematically researched </w:t>
-      </w:r>
-      <w:r>
-        <w:t xml:space="preserve">and fully analysed </w:t>
-      </w:r>
-      <w:r>
-        <w:t>the problem</w:t>
+        <w:t xml:space="preserve">Precise description of the system developed. </w:t>
+      </w:r>
+      <w:r>
+        <w:t>Should be updated for the final system delivered.</w:t>
+      </w:r>
+      <w:r>
+        <w:t xml:space="preserve"> List assumptions made about the problem and any system constraints(RAM?)</w:t>
+      </w:r>
+    </w:p>
+    <w:p>
+      <w:r>
+        <w:t>Functional and non-functional requirements should be complete, clear, accurate, feasible and objectively verifiable.</w:t>
+      </w:r>
+    </w:p>
+    <w:p>
+      <w:r>
+        <w:t>Read req’s for list of what can be included in this section</w:t>
+      </w:r>
+      <w:r>
+        <w:t xml:space="preserve"> </w:t>
       </w:r>
     </w:p>
     <w:p>
       <w:pPr>
         <w:pStyle w:val="Heading1"/>
       </w:pPr>
-      <w:bookmarkStart w:id="7" w:name="_Toc476047615"/>
-      <w:r>
-        <w:t>System Requirements Specification</w:t>
-      </w:r>
-      <w:bookmarkEnd w:id="7"/>
-    </w:p>
-    <w:p>
-      <w:r>
-        <w:t xml:space="preserve">Precise description of the system developed. </w:t>
-      </w:r>
-      <w:r>
-        <w:t>Should be updated for the final system delivered.</w:t>
-      </w:r>
-      <w:r>
-        <w:t xml:space="preserve"> List assumptions made about the problem and any system constraints(RAM?)</w:t>
-      </w:r>
-    </w:p>
-    <w:p>
-      <w:r>
-        <w:t>Functional and non-functional requirements should be complete, clear, accurate, feasible and objectively verifiable.</w:t>
-      </w:r>
-    </w:p>
-    <w:p>
-      <w:r>
-        <w:t>Read req’s for list of what can be included in this section</w:t>
-      </w:r>
-      <w:r>
-        <w:t xml:space="preserve"> </w:t>
-      </w:r>
-    </w:p>
-    <w:p>
-      <w:pPr>
-        <w:pStyle w:val="Heading1"/>
-      </w:pPr>
-      <w:bookmarkStart w:id="8" w:name="_Toc476047616"/>
+      <w:bookmarkStart w:id="7" w:name="_Toc476047616"/>
       <w:r>
         <w:lastRenderedPageBreak/>
         <w:t>Design</w:t>
       </w:r>
+      <w:bookmarkEnd w:id="7"/>
+    </w:p>
+    <w:p>
+      <w:pPr>
+        <w:pStyle w:val="Heading2"/>
+      </w:pPr>
+      <w:bookmarkStart w:id="8" w:name="_Toc476047617"/>
+      <w:r>
+        <w:t>Architectural Description</w:t>
+      </w:r>
       <w:bookmarkEnd w:id="8"/>
-    </w:p>
-    <w:p>
-      <w:pPr>
-        <w:pStyle w:val="Heading2"/>
-      </w:pPr>
-      <w:bookmarkStart w:id="9" w:name="_Toc476047617"/>
-      <w:r>
-        <w:t>Architectural Description</w:t>
-      </w:r>
-      <w:bookmarkEnd w:id="9"/>
     </w:p>
     <w:p>
       <w:pPr>
@@ -3529,11 +3533,11 @@
       <w:pPr>
         <w:pStyle w:val="Heading2"/>
       </w:pPr>
-      <w:bookmarkStart w:id="10" w:name="_Toc476047618"/>
+      <w:bookmarkStart w:id="9" w:name="_Toc476047618"/>
       <w:r>
         <w:t>User Interface Design</w:t>
       </w:r>
-      <w:bookmarkEnd w:id="10"/>
+      <w:bookmarkEnd w:id="9"/>
     </w:p>
     <w:p>
       <w:pPr>
@@ -3546,6 +3550,9 @@
       </w:r>
       <w:r>
         <w:t>eme throughout my UI design</w:t>
+      </w:r>
+      <w:r>
+        <w:t>. The main purpose of it was to demonstrate the functionality of the edge nodes.</w:t>
       </w:r>
     </w:p>
     <w:p>
@@ -3615,16 +3622,19 @@
       <w:pPr>
         <w:pStyle w:val="Heading2"/>
       </w:pPr>
-      <w:bookmarkStart w:id="11" w:name="_Toc476047619"/>
+      <w:bookmarkStart w:id="10" w:name="_Toc476047619"/>
       <w:r>
         <w:lastRenderedPageBreak/>
         <w:t>Software System Design</w:t>
       </w:r>
-      <w:bookmarkEnd w:id="11"/>
+      <w:bookmarkEnd w:id="10"/>
     </w:p>
     <w:p>
       <w:r>
         <w:t xml:space="preserve">Consistent code style. </w:t>
+      </w:r>
+      <w:r>
+        <w:t>Choice of languages</w:t>
       </w:r>
     </w:p>
     <w:p>
@@ -3660,21 +3670,21 @@
       <w:pPr>
         <w:pStyle w:val="Heading1"/>
       </w:pPr>
-      <w:bookmarkStart w:id="12" w:name="_Toc476047620"/>
+      <w:bookmarkStart w:id="11" w:name="_Toc476047620"/>
       <w:r>
         <w:t>Implementation and Testing</w:t>
       </w:r>
+      <w:bookmarkEnd w:id="11"/>
+    </w:p>
+    <w:p>
+      <w:pPr>
+        <w:pStyle w:val="Heading2"/>
+      </w:pPr>
+      <w:bookmarkStart w:id="12" w:name="_Toc476047621"/>
+      <w:r>
+        <w:t>Choice of implementation languages/dev environments</w:t>
+      </w:r>
       <w:bookmarkEnd w:id="12"/>
-    </w:p>
-    <w:p>
-      <w:pPr>
-        <w:pStyle w:val="Heading2"/>
-      </w:pPr>
-      <w:bookmarkStart w:id="13" w:name="_Toc476047621"/>
-      <w:r>
-        <w:t>Choice of implementation languages/dev environments</w:t>
-      </w:r>
-      <w:bookmarkEnd w:id="13"/>
     </w:p>
     <w:p>
       <w:pPr>
@@ -3725,11 +3735,11 @@
       <w:pPr>
         <w:pStyle w:val="Heading2"/>
       </w:pPr>
-      <w:bookmarkStart w:id="14" w:name="_Toc476047622"/>
+      <w:bookmarkStart w:id="13" w:name="_Toc476047622"/>
       <w:r>
         <w:t>Use of software libraries</w:t>
       </w:r>
-      <w:bookmarkEnd w:id="14"/>
+      <w:bookmarkEnd w:id="13"/>
     </w:p>
     <w:p>
       <w:pPr>
@@ -3742,6 +3752,9 @@
       <w:r>
         <w:t>Pocketsphinx for voice recognition</w:t>
       </w:r>
+      <w:r>
+        <w:t xml:space="preserve"> (mention that a recording was used rather than continuous listening)</w:t>
+      </w:r>
     </w:p>
     <w:p>
       <w:pPr>
@@ -3771,11 +3784,11 @@
       <w:pPr>
         <w:pStyle w:val="Heading2"/>
       </w:pPr>
-      <w:bookmarkStart w:id="15" w:name="_Toc476047623"/>
+      <w:bookmarkStart w:id="14" w:name="_Toc476047623"/>
       <w:r>
         <w:t>Key implementation details</w:t>
       </w:r>
-      <w:bookmarkEnd w:id="15"/>
+      <w:bookmarkEnd w:id="14"/>
     </w:p>
     <w:p>
       <w:pPr>
@@ -3841,11 +3854,11 @@
       <w:pPr>
         <w:pStyle w:val="Heading2"/>
       </w:pPr>
-      <w:bookmarkStart w:id="16" w:name="_Toc476047624"/>
+      <w:bookmarkStart w:id="15" w:name="_Toc476047624"/>
       <w:r>
         <w:t>How each component was implemented</w:t>
       </w:r>
-      <w:bookmarkEnd w:id="16"/>
+      <w:bookmarkEnd w:id="15"/>
     </w:p>
     <w:p>
       <w:pPr>
@@ -3887,11 +3900,11 @@
       <w:pPr>
         <w:pStyle w:val="Heading2"/>
       </w:pPr>
-      <w:bookmarkStart w:id="17" w:name="_Toc476047625"/>
+      <w:bookmarkStart w:id="16" w:name="_Toc476047625"/>
       <w:r>
         <w:t>Discussion of test approach</w:t>
       </w:r>
-      <w:bookmarkEnd w:id="17"/>
+      <w:bookmarkEnd w:id="16"/>
     </w:p>
     <w:p>
       <w:pPr>
@@ -3939,21 +3952,21 @@
       <w:pPr>
         <w:pStyle w:val="Heading2"/>
       </w:pPr>
-      <w:bookmarkStart w:id="18" w:name="_Toc476047626"/>
+      <w:bookmarkStart w:id="17" w:name="_Toc476047626"/>
       <w:r>
         <w:t>Caching System Tests</w:t>
       </w:r>
+      <w:bookmarkEnd w:id="17"/>
+    </w:p>
+    <w:p>
+      <w:pPr>
+        <w:pStyle w:val="Heading3"/>
+      </w:pPr>
+      <w:bookmarkStart w:id="18" w:name="_Toc476047627"/>
+      <w:r>
+        <w:t>Client Application</w:t>
+      </w:r>
       <w:bookmarkEnd w:id="18"/>
-    </w:p>
-    <w:p>
-      <w:pPr>
-        <w:pStyle w:val="Heading3"/>
-      </w:pPr>
-      <w:bookmarkStart w:id="19" w:name="_Toc476047627"/>
-      <w:r>
-        <w:t>Client Application</w:t>
-      </w:r>
-      <w:bookmarkEnd w:id="19"/>
     </w:p>
     <w:tbl>
       <w:tblPr>
@@ -4043,8 +4056,19 @@
         <w:tc>
           <w:tcPr>
             <w:tcW w:w="2084" w:type="dxa"/>
-          </w:tcPr>
-          <w:p/>
+            <w:vAlign w:val="center"/>
+          </w:tcPr>
+          <w:p>
+            <w:pPr>
+              <w:jc w:val="center"/>
+            </w:pPr>
+            <w:r>
+              <w:rPr>
+                <w:color w:val="70AD47" w:themeColor="accent6"/>
+              </w:rPr>
+              <w:t>True</w:t>
+            </w:r>
+          </w:p>
         </w:tc>
       </w:tr>
       <w:tr>
@@ -4054,6 +4078,7 @@
           </w:tcPr>
           <w:p>
             <w:r>
+              <w:lastRenderedPageBreak/>
               <w:t>Home button</w:t>
             </w:r>
           </w:p>
@@ -4092,7 +4117,6 @@
           </w:tcPr>
           <w:p>
             <w:r>
-              <w:lastRenderedPageBreak/>
               <w:t>URL bar is present</w:t>
             </w:r>
           </w:p>
@@ -4396,11 +4420,11 @@
       <w:pPr>
         <w:pStyle w:val="Heading3"/>
       </w:pPr>
-      <w:bookmarkStart w:id="20" w:name="_Toc476047628"/>
+      <w:bookmarkStart w:id="19" w:name="_Toc476047628"/>
       <w:r>
         <w:t>Edge Node Application</w:t>
       </w:r>
-      <w:bookmarkEnd w:id="20"/>
+      <w:bookmarkEnd w:id="19"/>
     </w:p>
     <w:tbl>
       <w:tblPr>
@@ -4615,6 +4639,7 @@
           </w:tcPr>
           <w:p>
             <w:r>
+              <w:lastRenderedPageBreak/>
               <w:t>Receive a request for the second time</w:t>
             </w:r>
           </w:p>
@@ -4625,26 +4650,17 @@
           </w:tcPr>
           <w:p>
             <w:r>
-              <w:t xml:space="preserve">Call the Edge Node with a URL that has </w:t>
-            </w:r>
-            <w:r>
-              <w:lastRenderedPageBreak/>
-              <w:t>already been requested</w:t>
-            </w:r>
-          </w:p>
-        </w:tc>
-        <w:tc>
-          <w:tcPr>
-            <w:tcW w:w="2254" w:type="dxa"/>
-          </w:tcPr>
-          <w:p>
-            <w:r>
-              <w:lastRenderedPageBreak/>
-              <w:t xml:space="preserve">The content is retrieved from Redis </w:t>
-            </w:r>
-            <w:r>
-              <w:lastRenderedPageBreak/>
-              <w:t>and returned to the user</w:t>
+              <w:t>Call the Edge Node with a URL that has already been requested</w:t>
+            </w:r>
+          </w:p>
+        </w:tc>
+        <w:tc>
+          <w:tcPr>
+            <w:tcW w:w="2254" w:type="dxa"/>
+          </w:tcPr>
+          <w:p>
+            <w:r>
+              <w:t>The content is retrieved from Redis and returned to the user</w:t>
             </w:r>
           </w:p>
         </w:tc>
@@ -4661,24 +4677,24 @@
       <w:pPr>
         <w:pStyle w:val="Heading2"/>
       </w:pPr>
-      <w:bookmarkStart w:id="21" w:name="_Toc476047629"/>
+      <w:bookmarkStart w:id="20" w:name="_Toc476047629"/>
       <w:r>
         <w:t>Voice Recognition System</w:t>
       </w:r>
       <w:r>
         <w:t xml:space="preserve"> Tests</w:t>
       </w:r>
+      <w:bookmarkEnd w:id="20"/>
+    </w:p>
+    <w:p>
+      <w:pPr>
+        <w:pStyle w:val="Heading3"/>
+      </w:pPr>
+      <w:bookmarkStart w:id="21" w:name="_Toc476047630"/>
+      <w:r>
+        <w:t>Client Application</w:t>
+      </w:r>
       <w:bookmarkEnd w:id="21"/>
-    </w:p>
-    <w:p>
-      <w:pPr>
-        <w:pStyle w:val="Heading3"/>
-      </w:pPr>
-      <w:bookmarkStart w:id="22" w:name="_Toc476047630"/>
-      <w:r>
-        <w:t>Client Application</w:t>
-      </w:r>
-      <w:bookmarkEnd w:id="22"/>
     </w:p>
     <w:tbl>
       <w:tblPr>
@@ -5169,17 +5185,26 @@
           </w:tcPr>
           <w:p>
             <w:r>
-              <w:t>Press the Execute Remote Recognition button after recording a phrase and tick the pre-process checkbox</w:t>
-            </w:r>
-          </w:p>
-        </w:tc>
-        <w:tc>
-          <w:tcPr>
-            <w:tcW w:w="2254" w:type="dxa"/>
-          </w:tcPr>
-          <w:p>
-            <w:r>
-              <w:t>The Execution of the recording should be performed remotely on the Edge Node and the results sent to the Data Centre</w:t>
+              <w:t xml:space="preserve">Press the Execute Remote Recognition button after recording </w:t>
+            </w:r>
+            <w:r>
+              <w:lastRenderedPageBreak/>
+              <w:t>a phrase and tick the pre-process checkbox</w:t>
+            </w:r>
+          </w:p>
+        </w:tc>
+        <w:tc>
+          <w:tcPr>
+            <w:tcW w:w="2254" w:type="dxa"/>
+          </w:tcPr>
+          <w:p>
+            <w:r>
+              <w:lastRenderedPageBreak/>
+              <w:t xml:space="preserve">The Execution of the recording should be performed remotely on the Edge Node and </w:t>
+            </w:r>
+            <w:r>
+              <w:lastRenderedPageBreak/>
+              <w:t>the results sent to the Data Centre</w:t>
             </w:r>
           </w:p>
         </w:tc>
@@ -5197,7 +5222,6 @@
           </w:tcPr>
           <w:p>
             <w:r>
-              <w:lastRenderedPageBreak/>
               <w:t xml:space="preserve">Local Results section when no local evaluation has occurred </w:t>
             </w:r>
           </w:p>
@@ -5349,11 +5373,11 @@
       <w:pPr>
         <w:pStyle w:val="Heading3"/>
       </w:pPr>
-      <w:bookmarkStart w:id="23" w:name="_Toc476047631"/>
+      <w:bookmarkStart w:id="22" w:name="_Toc476047631"/>
       <w:r>
         <w:t>Edge Node Application</w:t>
       </w:r>
-      <w:bookmarkEnd w:id="23"/>
+      <w:bookmarkEnd w:id="22"/>
     </w:p>
     <w:tbl>
       <w:tblPr>
@@ -5682,16 +5706,21 @@
           </w:tcPr>
           <w:p>
             <w:r>
-              <w:t>Request information from the Data Centre when the WebAPI is not published</w:t>
-            </w:r>
-          </w:p>
-        </w:tc>
-        <w:tc>
-          <w:tcPr>
-            <w:tcW w:w="2254" w:type="dxa"/>
-          </w:tcPr>
-          <w:p>
-            <w:r>
+              <w:t xml:space="preserve">Request information from the Data Centre </w:t>
+            </w:r>
+            <w:r>
+              <w:lastRenderedPageBreak/>
+              <w:t>when the WebAPI is not published</w:t>
+            </w:r>
+          </w:p>
+        </w:tc>
+        <w:tc>
+          <w:tcPr>
+            <w:tcW w:w="2254" w:type="dxa"/>
+          </w:tcPr>
+          <w:p>
+            <w:r>
+              <w:lastRenderedPageBreak/>
               <w:t>Remove the WebAPI and make a request</w:t>
             </w:r>
           </w:p>
@@ -5720,7 +5749,6 @@
           </w:tcPr>
           <w:p>
             <w:r>
-              <w:lastRenderedPageBreak/>
               <w:t>Request information from the Data Centre when the WebAPI is published</w:t>
             </w:r>
           </w:p>
@@ -5834,11 +5862,11 @@
       <w:pPr>
         <w:pStyle w:val="Heading3"/>
       </w:pPr>
-      <w:bookmarkStart w:id="24" w:name="_Toc476047632"/>
+      <w:bookmarkStart w:id="23" w:name="_Toc476047632"/>
       <w:r>
         <w:t>Data Centre Application</w:t>
       </w:r>
-      <w:bookmarkEnd w:id="24"/>
+      <w:bookmarkEnd w:id="23"/>
     </w:p>
     <w:tbl>
       <w:tblPr>
@@ -6052,24 +6080,24 @@
       <w:pPr>
         <w:pStyle w:val="Heading2"/>
       </w:pPr>
-      <w:bookmarkStart w:id="25" w:name="_Toc476047633"/>
+      <w:bookmarkStart w:id="24" w:name="_Toc476047633"/>
       <w:r>
         <w:t>Machine Learning System</w:t>
       </w:r>
       <w:r>
         <w:t xml:space="preserve"> Tests</w:t>
       </w:r>
+      <w:bookmarkEnd w:id="24"/>
+    </w:p>
+    <w:p>
+      <w:pPr>
+        <w:pStyle w:val="Heading3"/>
+      </w:pPr>
+      <w:bookmarkStart w:id="25" w:name="_Toc476047634"/>
+      <w:r>
+        <w:t>Client Application</w:t>
+      </w:r>
       <w:bookmarkEnd w:id="25"/>
-    </w:p>
-    <w:p>
-      <w:pPr>
-        <w:pStyle w:val="Heading3"/>
-      </w:pPr>
-      <w:bookmarkStart w:id="26" w:name="_Toc476047634"/>
-      <w:r>
-        <w:t>Client Application</w:t>
-      </w:r>
-      <w:bookmarkEnd w:id="26"/>
     </w:p>
     <w:tbl>
       <w:tblPr>
@@ -6157,11 +6185,11 @@
       <w:pPr>
         <w:pStyle w:val="Heading3"/>
       </w:pPr>
-      <w:bookmarkStart w:id="27" w:name="_Toc476047635"/>
+      <w:bookmarkStart w:id="26" w:name="_Toc476047635"/>
       <w:r>
         <w:t>Edge Node Application</w:t>
       </w:r>
-      <w:bookmarkEnd w:id="27"/>
+      <w:bookmarkEnd w:id="26"/>
     </w:p>
     <w:tbl>
       <w:tblPr>
@@ -6249,11 +6277,11 @@
       <w:pPr>
         <w:pStyle w:val="Heading3"/>
       </w:pPr>
-      <w:bookmarkStart w:id="28" w:name="_Toc476047636"/>
+      <w:bookmarkStart w:id="27" w:name="_Toc476047636"/>
       <w:r>
         <w:t>Data Centre Application</w:t>
       </w:r>
-      <w:bookmarkEnd w:id="28"/>
+      <w:bookmarkEnd w:id="27"/>
     </w:p>
     <w:tbl>
       <w:tblPr>
@@ -6340,14 +6368,14 @@
       <w:pPr>
         <w:pStyle w:val="Heading1"/>
       </w:pPr>
-      <w:bookmarkStart w:id="29" w:name="_Toc476047637"/>
+      <w:bookmarkStart w:id="28" w:name="_Toc476047637"/>
       <w:r>
         <w:t>System</w:t>
       </w:r>
       <w:r>
         <w:t xml:space="preserve"> Evaluation</w:t>
       </w:r>
-      <w:bookmarkEnd w:id="29"/>
+      <w:bookmarkEnd w:id="28"/>
     </w:p>
     <w:p>
       <w:r>
@@ -6358,69 +6386,69 @@
       <w:pPr>
         <w:pStyle w:val="Heading1"/>
       </w:pPr>
-      <w:bookmarkStart w:id="30" w:name="_Toc476047638"/>
+      <w:bookmarkStart w:id="29" w:name="_Toc476047638"/>
       <w:r>
         <w:lastRenderedPageBreak/>
         <w:t>Experimentation</w:t>
       </w:r>
+      <w:bookmarkEnd w:id="29"/>
+    </w:p>
+    <w:p>
+      <w:r>
+        <w:t>A lot of the emphasis in this project will be here</w:t>
+      </w:r>
+      <w:r>
+        <w:t>.</w:t>
+      </w:r>
+    </w:p>
+    <w:p>
+      <w:r>
+        <w:t>Provide empirical results and draw conclusions.</w:t>
+      </w:r>
+    </w:p>
+    <w:p>
+      <w:r>
+        <w:t>Describe methodology (use experiment methodology like goals and hypothesis</w:t>
+      </w:r>
+      <w:r>
+        <w:t>, what’s measured/controlled</w:t>
+      </w:r>
+      <w:r>
+        <w:t>)</w:t>
+      </w:r>
+      <w:r>
+        <w:t xml:space="preserve"> </w:t>
+      </w:r>
+    </w:p>
+    <w:p>
+      <w:r>
+        <w:t>When is it good to use edge node. When is it good to use DC? Not always good to use both</w:t>
+      </w:r>
+    </w:p>
+    <w:p>
+      <w:r>
+        <w:t>Read more in notes</w:t>
+      </w:r>
+    </w:p>
+    <w:p>
+      <w:pPr>
+        <w:pStyle w:val="Heading2"/>
+      </w:pPr>
+      <w:bookmarkStart w:id="30" w:name="_Toc476047639"/>
+      <w:r>
+        <w:t>Caching Experimentation</w:t>
+      </w:r>
       <w:bookmarkEnd w:id="30"/>
     </w:p>
     <w:p>
-      <w:r>
-        <w:t>A lot of the emphasis in this project will be here</w:t>
-      </w:r>
-      <w:r>
-        <w:t>.</w:t>
-      </w:r>
-    </w:p>
-    <w:p>
-      <w:r>
-        <w:t>Provide empirical results and draw conclusions.</w:t>
-      </w:r>
-    </w:p>
-    <w:p>
-      <w:r>
-        <w:t>Describe methodology (use experiment methodology like goals and hypothesis</w:t>
-      </w:r>
-      <w:r>
-        <w:t>, what’s measured/controlled</w:t>
-      </w:r>
-      <w:r>
-        <w:t>)</w:t>
-      </w:r>
-      <w:r>
-        <w:t xml:space="preserve"> </w:t>
-      </w:r>
-    </w:p>
-    <w:p>
-      <w:r>
-        <w:t>When is it good to use edge node. When is it good to use DC? Not always good to use both</w:t>
-      </w:r>
-    </w:p>
-    <w:p>
-      <w:r>
-        <w:t>Read more in notes</w:t>
-      </w:r>
-    </w:p>
-    <w:p>
-      <w:pPr>
-        <w:pStyle w:val="Heading2"/>
-      </w:pPr>
-      <w:bookmarkStart w:id="31" w:name="_Toc476047639"/>
-      <w:r>
-        <w:t>Caching Experimentation</w:t>
+      <w:pPr>
+        <w:pStyle w:val="Heading3"/>
+      </w:pPr>
+      <w:bookmarkStart w:id="31" w:name="_Toc476047640"/>
+      <w:r>
+        <w:t>Does utilising Edge Computing reduce the latency of requests for the Client Device?</w:t>
       </w:r>
       <w:bookmarkEnd w:id="31"/>
-    </w:p>
-    <w:p>
-      <w:pPr>
-        <w:pStyle w:val="Heading3"/>
-      </w:pPr>
-      <w:bookmarkStart w:id="32" w:name="_Toc476047640"/>
-      <w:r>
-        <w:t>Does utilising Edge Computing reduce the latency of requests for the Client Device?</w:t>
-      </w:r>
-      <w:bookmarkEnd w:id="32"/>
     </w:p>
     <w:p>
       <w:r>
@@ -6655,21 +6683,21 @@
       <w:pPr>
         <w:pStyle w:val="Heading2"/>
       </w:pPr>
-      <w:bookmarkStart w:id="33" w:name="_Toc476047641"/>
+      <w:bookmarkStart w:id="32" w:name="_Toc476047641"/>
       <w:r>
         <w:t>Voice Recognition Experimentation</w:t>
       </w:r>
+      <w:bookmarkEnd w:id="32"/>
+    </w:p>
+    <w:p>
+      <w:pPr>
+        <w:pStyle w:val="Heading3"/>
+      </w:pPr>
+      <w:bookmarkStart w:id="33" w:name="_Toc476047642"/>
+      <w:r>
+        <w:t>Does utilising Edge Computing reduce the computational load on the Client Device?</w:t>
+      </w:r>
       <w:bookmarkEnd w:id="33"/>
-    </w:p>
-    <w:p>
-      <w:pPr>
-        <w:pStyle w:val="Heading3"/>
-      </w:pPr>
-      <w:bookmarkStart w:id="34" w:name="_Toc476047642"/>
-      <w:r>
-        <w:t>Does utilising Edge Computing reduce the computational load on the Client Device?</w:t>
-      </w:r>
-      <w:bookmarkEnd w:id="34"/>
     </w:p>
     <w:p>
       <w:r>
@@ -7090,11 +7118,11 @@
       <w:pPr>
         <w:pStyle w:val="Heading3"/>
       </w:pPr>
-      <w:bookmarkStart w:id="35" w:name="_Toc476047643"/>
+      <w:bookmarkStart w:id="34" w:name="_Toc476047643"/>
       <w:r>
         <w:t>Does utilising Edge Computing increase the latency of the request for the Client Device?</w:t>
       </w:r>
-      <w:bookmarkEnd w:id="35"/>
+      <w:bookmarkEnd w:id="34"/>
     </w:p>
     <w:p>
       <w:r>
@@ -7141,31 +7169,31 @@
       <w:pPr>
         <w:pStyle w:val="Heading2"/>
       </w:pPr>
-      <w:bookmarkStart w:id="36" w:name="_Toc476047644"/>
+      <w:bookmarkStart w:id="35" w:name="_Toc476047644"/>
       <w:r>
         <w:t>Machine Learning Experimentation</w:t>
       </w:r>
+      <w:bookmarkEnd w:id="35"/>
+    </w:p>
+    <w:p>
+      <w:pPr>
+        <w:pStyle w:val="Heading2"/>
+      </w:pPr>
+      <w:bookmarkStart w:id="36" w:name="_Toc476047645"/>
+      <w:r>
+        <w:t>Load Balancing Experimentation</w:t>
+      </w:r>
       <w:bookmarkEnd w:id="36"/>
     </w:p>
     <w:p>
       <w:pPr>
-        <w:pStyle w:val="Heading2"/>
-      </w:pPr>
-      <w:bookmarkStart w:id="37" w:name="_Toc476047645"/>
-      <w:r>
-        <w:t>Load Balancing Experimentation</w:t>
+        <w:pStyle w:val="Heading3"/>
+      </w:pPr>
+      <w:bookmarkStart w:id="37" w:name="_Toc476047646"/>
+      <w:r>
+        <w:t>Do the benefits of utilising Edge Computing deteriorate when multiple requests are made concurrently? Can this be improved with a custom load balancing aspect?</w:t>
       </w:r>
       <w:bookmarkEnd w:id="37"/>
-    </w:p>
-    <w:p>
-      <w:pPr>
-        <w:pStyle w:val="Heading3"/>
-      </w:pPr>
-      <w:bookmarkStart w:id="38" w:name="_Toc476047646"/>
-      <w:r>
-        <w:t>Do the benefits of utilising Edge Computing deteriorate when multiple requests are made concurrently? Can this be improved with a custom load balancing aspect?</w:t>
-      </w:r>
-      <w:bookmarkEnd w:id="38"/>
     </w:p>
     <w:p>
       <w:r>
@@ -7348,56 +7376,56 @@
       <w:pPr>
         <w:pStyle w:val="Heading1"/>
       </w:pPr>
-      <w:bookmarkStart w:id="39" w:name="_Toc476047647"/>
+      <w:bookmarkStart w:id="38" w:name="_Toc476047647"/>
       <w:r>
         <w:lastRenderedPageBreak/>
         <w:t>Conclusion</w:t>
       </w:r>
+      <w:bookmarkEnd w:id="38"/>
+      <w:r>
+        <w:t xml:space="preserve"> </w:t>
+      </w:r>
+    </w:p>
+    <w:p>
+      <w:r>
+        <w:t>General summary of the success of the project with respect to criteria identified in the intro</w:t>
+      </w:r>
+    </w:p>
+    <w:p>
+      <w:r>
+        <w:t>Discussion of significance of experimental results</w:t>
+      </w:r>
+      <w:r>
+        <w:t>. Agree with others work?</w:t>
+      </w:r>
+    </w:p>
+    <w:p>
+      <w:r>
+        <w:t>Strengths and weaknesses</w:t>
+      </w:r>
+    </w:p>
+    <w:p>
+      <w:r>
+        <w:t>Evaluation of hardware/software</w:t>
+      </w:r>
+    </w:p>
+    <w:p>
+      <w:r>
+        <w:t>Looking for critical appraisal</w:t>
+      </w:r>
+      <w:r>
+        <w:t xml:space="preserve"> and significance of contribution in the context of wider work.</w:t>
+      </w:r>
+    </w:p>
+    <w:p>
+      <w:pPr>
+        <w:pStyle w:val="Heading1"/>
+      </w:pPr>
+      <w:bookmarkStart w:id="39" w:name="_Toc476047648"/>
+      <w:r>
+        <w:t>References</w:t>
+      </w:r>
       <w:bookmarkEnd w:id="39"/>
-      <w:r>
-        <w:t xml:space="preserve"> </w:t>
-      </w:r>
-    </w:p>
-    <w:p>
-      <w:r>
-        <w:t>General summary of the success of the project with respect to criteria identified in the intro</w:t>
-      </w:r>
-    </w:p>
-    <w:p>
-      <w:r>
-        <w:t>Discussion of significance of experimental results</w:t>
-      </w:r>
-      <w:r>
-        <w:t>. Agree with others work?</w:t>
-      </w:r>
-    </w:p>
-    <w:p>
-      <w:r>
-        <w:t>Strengths and weaknesses</w:t>
-      </w:r>
-    </w:p>
-    <w:p>
-      <w:r>
-        <w:t>Evaluation of hardware/software</w:t>
-      </w:r>
-    </w:p>
-    <w:p>
-      <w:r>
-        <w:t>Looking for critical appraisal</w:t>
-      </w:r>
-      <w:r>
-        <w:t xml:space="preserve"> and significance of contribution in the context of wider work.</w:t>
-      </w:r>
-    </w:p>
-    <w:p>
-      <w:pPr>
-        <w:pStyle w:val="Heading1"/>
-      </w:pPr>
-      <w:bookmarkStart w:id="40" w:name="_Toc476047648"/>
-      <w:r>
-        <w:t>References</w:t>
-      </w:r>
-      <w:bookmarkEnd w:id="40"/>
     </w:p>
     <w:p>
       <w:pPr>
@@ -7415,11 +7443,11 @@
       <w:pPr>
         <w:pStyle w:val="Heading1"/>
       </w:pPr>
-      <w:bookmarkStart w:id="41" w:name="_Toc476047649"/>
+      <w:bookmarkStart w:id="40" w:name="_Toc476047649"/>
       <w:r>
         <w:t>Copyright</w:t>
       </w:r>
-      <w:bookmarkEnd w:id="41"/>
+      <w:bookmarkEnd w:id="40"/>
     </w:p>
     <w:p>
       <w:pPr>
@@ -7492,6 +7520,20 @@
       <w:r>
         <w:t>Redis/Docker src images</w:t>
       </w:r>
+    </w:p>
+    <w:p>
+      <w:pPr>
+        <w:pStyle w:val="ListParagraph"/>
+        <w:numPr>
+          <w:ilvl w:val="0"/>
+          <w:numId w:val="2"/>
+        </w:numPr>
+      </w:pPr>
+      <w:r>
+        <w:t>JSON</w:t>
+      </w:r>
+      <w:bookmarkStart w:id="41" w:name="_GoBack"/>
+      <w:bookmarkEnd w:id="41"/>
     </w:p>
     <w:p>
       <w:pPr>
@@ -10036,7 +10078,7 @@
 </file>
 
 <file path=customXml/itemProps1.xml><?xml version="1.0" encoding="utf-8"?>
-<ds:datastoreItem xmlns:ds="http://schemas.openxmlformats.org/officeDocument/2006/customXml" ds:itemID="{D6148CBA-21D8-4397-BCF9-6F631FD2E8E7}">
+<ds:datastoreItem xmlns:ds="http://schemas.openxmlformats.org/officeDocument/2006/customXml" ds:itemID="{915D4A0A-C997-486E-B2B5-36074FA9779D}">
   <ds:schemaRefs>
     <ds:schemaRef ds:uri="http://schemas.openxmlformats.org/officeDocument/2006/bibliography"/>
   </ds:schemaRefs>

</xml_diff>

<commit_message>
Connor: Updated Dissertation.docx and added References.txt for websites I used for different applications. I also created the basis for a test data creation solution
</commit_message>
<xml_diff>
--- a/Documentation/Dissertation/Dissertation.docx
+++ b/Documentation/Dissertation/Dissertation.docx
@@ -7531,6 +7531,18 @@
       </w:pPr>
       <w:r>
         <w:t>JSON</w:t>
+      </w:r>
+    </w:p>
+    <w:p>
+      <w:pPr>
+        <w:pStyle w:val="ListParagraph"/>
+        <w:numPr>
+          <w:ilvl w:val="0"/>
+          <w:numId w:val="2"/>
+        </w:numPr>
+      </w:pPr>
+      <w:r>
+        <w:t>Check licence file in Client src folder</w:t>
       </w:r>
       <w:bookmarkStart w:id="41" w:name="_GoBack"/>
       <w:bookmarkEnd w:id="41"/>
@@ -10078,7 +10090,7 @@
 </file>
 
 <file path=customXml/itemProps1.xml><?xml version="1.0" encoding="utf-8"?>
-<ds:datastoreItem xmlns:ds="http://schemas.openxmlformats.org/officeDocument/2006/customXml" ds:itemID="{915D4A0A-C997-486E-B2B5-36074FA9779D}">
+<ds:datastoreItem xmlns:ds="http://schemas.openxmlformats.org/officeDocument/2006/customXml" ds:itemID="{86243BF0-0ECC-41C4-BFEE-BF05399A6D91}">
   <ds:schemaRefs>
     <ds:schemaRef ds:uri="http://schemas.openxmlformats.org/officeDocument/2006/bibliography"/>
   </ds:schemaRefs>

</xml_diff>

<commit_message>
Connor: Added Meetings/Supervisor Meeting Minutes 17.03.2016.docx and created some test data. Updated the DC code to read test data and setup the framework for the data to be processed and returned.
</commit_message>
<xml_diff>
--- a/Documentation/Dissertation/Dissertation.docx
+++ b/Documentation/Dissertation/Dissertation.docx
@@ -3772,10 +3772,7 @@
                                 <w:t>. There are 4 pages that the user can access from the homepage.</w:t>
                               </w:r>
                               <w:r>
-                                <w:t xml:space="preserve"> </w:t>
-                              </w:r>
-                              <w:r>
-                                <w:t xml:space="preserve">Traffic </w:t>
+                                <w:t xml:space="preserve"> Traffic </w:t>
                               </w:r>
                               <w:r>
                                 <w:t>from each application i</w:t>
@@ -4369,17 +4366,27 @@
       <w:pPr>
         <w:spacing w:after="0"/>
       </w:pPr>
+      <w:r>
+        <w:t>Need a decent sized section for refactor of the way the machine learning was going to happen</w:t>
+      </w:r>
+      <w:bookmarkStart w:id="13" w:name="_GoBack"/>
+      <w:bookmarkEnd w:id="13"/>
+    </w:p>
+    <w:p>
+      <w:pPr>
+        <w:spacing w:after="0"/>
+      </w:pPr>
     </w:p>
     <w:p>
       <w:pPr>
         <w:pStyle w:val="Heading3"/>
         <w:spacing w:before="0"/>
       </w:pPr>
-      <w:bookmarkStart w:id="13" w:name="_Toc477258775"/>
+      <w:bookmarkStart w:id="14" w:name="_Toc477258775"/>
       <w:r>
         <w:t>Data Centre</w:t>
       </w:r>
-      <w:bookmarkEnd w:id="13"/>
+      <w:bookmarkEnd w:id="14"/>
     </w:p>
     <w:p>
       <w:pPr>
@@ -4488,22 +4495,22 @@
       <w:pPr>
         <w:pStyle w:val="Heading1"/>
       </w:pPr>
-      <w:bookmarkStart w:id="14" w:name="_Toc477258776"/>
+      <w:bookmarkStart w:id="15" w:name="_Toc477258776"/>
       <w:r>
         <w:lastRenderedPageBreak/>
         <w:t>Implementation and Testing</w:t>
       </w:r>
-      <w:bookmarkEnd w:id="14"/>
+      <w:bookmarkEnd w:id="15"/>
     </w:p>
     <w:p>
       <w:pPr>
         <w:pStyle w:val="Heading2"/>
       </w:pPr>
-      <w:bookmarkStart w:id="15" w:name="_Toc477258777"/>
+      <w:bookmarkStart w:id="16" w:name="_Toc477258777"/>
       <w:r>
         <w:t>Choice of implementation languages/dev environments</w:t>
       </w:r>
-      <w:bookmarkEnd w:id="15"/>
+      <w:bookmarkEnd w:id="16"/>
     </w:p>
     <w:p>
       <w:pPr>
@@ -4524,10 +4531,7 @@
         <w:spacing w:after="0"/>
       </w:pPr>
       <w:r>
-        <w:t xml:space="preserve">The Client Application was written using Electron. Electron utilises NodeJS </w:t>
-      </w:r>
-      <w:r>
-        <w:t>for the backend</w:t>
+        <w:t>The Client Application was written using Electron. Electron utilises NodeJS for the backend</w:t>
       </w:r>
     </w:p>
     <w:p>
@@ -4607,11 +4611,11 @@
       <w:pPr>
         <w:pStyle w:val="Heading2"/>
       </w:pPr>
-      <w:bookmarkStart w:id="16" w:name="_Toc477258778"/>
+      <w:bookmarkStart w:id="17" w:name="_Toc477258778"/>
       <w:r>
         <w:t>Use of software libraries</w:t>
       </w:r>
-      <w:bookmarkEnd w:id="16"/>
+      <w:bookmarkEnd w:id="17"/>
     </w:p>
     <w:p>
       <w:pPr>
@@ -4704,11 +4708,11 @@
       <w:pPr>
         <w:pStyle w:val="Heading2"/>
       </w:pPr>
-      <w:bookmarkStart w:id="17" w:name="_Toc477258779"/>
+      <w:bookmarkStart w:id="18" w:name="_Toc477258779"/>
       <w:r>
         <w:t>Key implementation details</w:t>
       </w:r>
-      <w:bookmarkEnd w:id="17"/>
+      <w:bookmarkEnd w:id="18"/>
     </w:p>
     <w:p>
       <w:pPr>
@@ -4720,8 +4724,6 @@
       <w:r>
         <w:t xml:space="preserve">ker file and base images work. </w:t>
       </w:r>
-      <w:bookmarkStart w:id="18" w:name="_GoBack"/>
-      <w:bookmarkEnd w:id="18"/>
     </w:p>
     <w:p>
       <w:pPr>
@@ -11727,7 +11729,7 @@
 </file>
 
 <file path=customXml/itemProps1.xml><?xml version="1.0" encoding="utf-8"?>
-<ds:datastoreItem xmlns:ds="http://schemas.openxmlformats.org/officeDocument/2006/customXml" ds:itemID="{1C098E14-1D43-4F9B-8EE9-895876F07EBE}">
+<ds:datastoreItem xmlns:ds="http://schemas.openxmlformats.org/officeDocument/2006/customXml" ds:itemID="{B78F7467-C88F-4192-85DD-5CD297EFC19B}">
   <ds:schemaRefs>
     <ds:schemaRef ds:uri="http://schemas.openxmlformats.org/officeDocument/2006/bibliography"/>
   </ds:schemaRefs>

</xml_diff>

<commit_message>
Connor: Small update to Dissertation.docx
</commit_message>
<xml_diff>
--- a/Documentation/Dissertation/Dissertation.docx
+++ b/Documentation/Dissertation/Dissertation.docx
@@ -4369,8 +4369,6 @@
       <w:r>
         <w:t>Need a decent sized section for refactor of the way the machine learning was going to happen</w:t>
       </w:r>
-      <w:bookmarkStart w:id="13" w:name="_GoBack"/>
-      <w:bookmarkEnd w:id="13"/>
     </w:p>
     <w:p>
       <w:pPr>
@@ -4382,11 +4380,11 @@
         <w:pStyle w:val="Heading3"/>
         <w:spacing w:before="0"/>
       </w:pPr>
-      <w:bookmarkStart w:id="14" w:name="_Toc477258775"/>
+      <w:bookmarkStart w:id="13" w:name="_Toc477258775"/>
       <w:r>
         <w:t>Data Centre</w:t>
       </w:r>
-      <w:bookmarkEnd w:id="14"/>
+      <w:bookmarkEnd w:id="13"/>
     </w:p>
     <w:p>
       <w:pPr>
@@ -4495,22 +4493,22 @@
       <w:pPr>
         <w:pStyle w:val="Heading1"/>
       </w:pPr>
-      <w:bookmarkStart w:id="15" w:name="_Toc477258776"/>
+      <w:bookmarkStart w:id="14" w:name="_Toc477258776"/>
       <w:r>
         <w:lastRenderedPageBreak/>
         <w:t>Implementation and Testing</w:t>
       </w:r>
+      <w:bookmarkEnd w:id="14"/>
+    </w:p>
+    <w:p>
+      <w:pPr>
+        <w:pStyle w:val="Heading2"/>
+      </w:pPr>
+      <w:bookmarkStart w:id="15" w:name="_Toc477258777"/>
+      <w:r>
+        <w:t>Choice of implementation languages/dev environments</w:t>
+      </w:r>
       <w:bookmarkEnd w:id="15"/>
-    </w:p>
-    <w:p>
-      <w:pPr>
-        <w:pStyle w:val="Heading2"/>
-      </w:pPr>
-      <w:bookmarkStart w:id="16" w:name="_Toc477258777"/>
-      <w:r>
-        <w:t>Choice of implementation languages/dev environments</w:t>
-      </w:r>
-      <w:bookmarkEnd w:id="16"/>
     </w:p>
     <w:p>
       <w:pPr>
@@ -4532,6 +4530,12 @@
       </w:pPr>
       <w:r>
         <w:t>The Client Application was written using Electron. Electron utilises NodeJS for the backend</w:t>
+      </w:r>
+      <w:r>
+        <w:t xml:space="preserve">. This decision was made as it would allow the same application to run cross platform. </w:t>
+      </w:r>
+      <w:r>
+        <w:t>The Electron framework can run in Windows, MacOS and Linux.</w:t>
       </w:r>
     </w:p>
     <w:p>
@@ -4611,11 +4615,11 @@
       <w:pPr>
         <w:pStyle w:val="Heading2"/>
       </w:pPr>
-      <w:bookmarkStart w:id="17" w:name="_Toc477258778"/>
+      <w:bookmarkStart w:id="16" w:name="_Toc477258778"/>
       <w:r>
         <w:t>Use of software libraries</w:t>
       </w:r>
-      <w:bookmarkEnd w:id="17"/>
+      <w:bookmarkEnd w:id="16"/>
     </w:p>
     <w:p>
       <w:pPr>
@@ -4708,11 +4712,11 @@
       <w:pPr>
         <w:pStyle w:val="Heading2"/>
       </w:pPr>
-      <w:bookmarkStart w:id="18" w:name="_Toc477258779"/>
+      <w:bookmarkStart w:id="17" w:name="_Toc477258779"/>
       <w:r>
         <w:t>Key implementation details</w:t>
       </w:r>
-      <w:bookmarkEnd w:id="18"/>
+      <w:bookmarkEnd w:id="17"/>
     </w:p>
     <w:p>
       <w:pPr>
@@ -4789,11 +4793,11 @@
       <w:pPr>
         <w:pStyle w:val="Heading2"/>
       </w:pPr>
-      <w:bookmarkStart w:id="19" w:name="_Toc477258780"/>
+      <w:bookmarkStart w:id="18" w:name="_Toc477258780"/>
       <w:r>
         <w:t>How each component was implemented</w:t>
       </w:r>
-      <w:bookmarkEnd w:id="19"/>
+      <w:bookmarkEnd w:id="18"/>
     </w:p>
     <w:p>
       <w:pPr>
@@ -4878,70 +4882,67 @@
       <w:pPr>
         <w:pStyle w:val="Heading2"/>
       </w:pPr>
-      <w:bookmarkStart w:id="20" w:name="_Toc477258781"/>
-      <w:r>
+      <w:bookmarkStart w:id="19" w:name="_Toc477258781"/>
+      <w:r>
+        <w:lastRenderedPageBreak/>
         <w:t>Discussion of test approach</w:t>
       </w:r>
+      <w:bookmarkEnd w:id="19"/>
+    </w:p>
+    <w:p>
+      <w:r>
+        <w:t>Because of the nature of the code it could prove difficult to test as it has to run in a nodejs server and made actual requests</w:t>
+      </w:r>
+      <w:r>
+        <w:t xml:space="preserve"> so there was a lot of manual testing</w:t>
+      </w:r>
+      <w:r>
+        <w:t>. I tried to run tests using</w:t>
+      </w:r>
+      <w:r>
+        <w:t xml:space="preserve"> QUnit but the test would throw an exception as soon as the first NodeJS keyword (“require”) came up.</w:t>
+      </w:r>
+      <w:r>
+        <w:t xml:space="preserve"> This meant that manual testing was the approach that would be taken. This would be adequate as the system is for research purposes. </w:t>
+      </w:r>
+      <w:r>
+        <w:t>Unit tests</w:t>
+      </w:r>
+      <w:r>
+        <w:t xml:space="preserve"> in WebAPI </w:t>
+      </w:r>
+      <w:r>
+        <w:t xml:space="preserve">also </w:t>
+      </w:r>
+      <w:r>
+        <w:t xml:space="preserve">proved difficult </w:t>
+      </w:r>
+      <w:r>
+        <w:t xml:space="preserve">as a lot of the code deals with actual requests. The tests that were able to be written </w:t>
+      </w:r>
+      <w:r>
+        <w:t>did not deal with request code.</w:t>
+      </w:r>
+    </w:p>
+    <w:p>
+      <w:pPr>
+        <w:pStyle w:val="Heading2"/>
+      </w:pPr>
+      <w:bookmarkStart w:id="20" w:name="_Toc477258782"/>
+      <w:r>
+        <w:t>Caching System Tests</w:t>
+      </w:r>
       <w:bookmarkEnd w:id="20"/>
     </w:p>
     <w:p>
-      <w:r>
-        <w:t>Because of the nature of the code it could prove difficult to test as it has to run in a nodejs server and made actual requests</w:t>
-      </w:r>
-      <w:r>
-        <w:t xml:space="preserve"> so there was a lot of manual testing</w:t>
-      </w:r>
-      <w:r>
-        <w:t>. I tried to run tests using</w:t>
-      </w:r>
-      <w:r>
-        <w:t xml:space="preserve"> QUnit but </w:t>
-      </w:r>
-      <w:r>
-        <w:lastRenderedPageBreak/>
-        <w:t>the test would throw an exception as soon as the first NodeJS keyword (“require”) came up.</w:t>
-      </w:r>
-      <w:r>
-        <w:t xml:space="preserve"> This meant that manual testing was the approach that would be taken. This would be adequate as the system is for research purposes. </w:t>
-      </w:r>
-      <w:r>
-        <w:t>Unit tests</w:t>
-      </w:r>
-      <w:r>
-        <w:t xml:space="preserve"> in WebAPI </w:t>
-      </w:r>
-      <w:r>
-        <w:t xml:space="preserve">also </w:t>
-      </w:r>
-      <w:r>
-        <w:t xml:space="preserve">proved difficult </w:t>
-      </w:r>
-      <w:r>
-        <w:t xml:space="preserve">as a lot of the code deals with actual requests. The tests that were able to be written </w:t>
-      </w:r>
-      <w:r>
-        <w:t>did not deal with request code.</w:t>
-      </w:r>
-    </w:p>
-    <w:p>
-      <w:pPr>
-        <w:pStyle w:val="Heading2"/>
-      </w:pPr>
-      <w:bookmarkStart w:id="21" w:name="_Toc477258782"/>
-      <w:r>
-        <w:t>Caching System Tests</w:t>
+      <w:pPr>
+        <w:pStyle w:val="Heading3"/>
+      </w:pPr>
+      <w:bookmarkStart w:id="21" w:name="_Toc477258783"/>
+      <w:r>
+        <w:t>Client Application</w:t>
       </w:r>
       <w:bookmarkEnd w:id="21"/>
-    </w:p>
-    <w:p>
-      <w:pPr>
-        <w:pStyle w:val="Heading3"/>
-      </w:pPr>
-      <w:bookmarkStart w:id="22" w:name="_Toc477258783"/>
-      <w:r>
-        <w:t>Client Application</w:t>
-      </w:r>
-      <w:bookmarkEnd w:id="22"/>
     </w:p>
     <w:tbl>
       <w:tblPr>
@@ -5394,11 +5395,11 @@
       <w:pPr>
         <w:pStyle w:val="Heading3"/>
       </w:pPr>
-      <w:bookmarkStart w:id="23" w:name="_Toc477258784"/>
+      <w:bookmarkStart w:id="22" w:name="_Toc477258784"/>
       <w:r>
         <w:t>Edge Node Application</w:t>
       </w:r>
-      <w:bookmarkEnd w:id="23"/>
+      <w:bookmarkEnd w:id="22"/>
     </w:p>
     <w:tbl>
       <w:tblPr>
@@ -5499,6 +5500,7 @@
           </w:tcPr>
           <w:p>
             <w:r>
+              <w:lastRenderedPageBreak/>
               <w:t>Can make request to Caching Web Server</w:t>
             </w:r>
           </w:p>
@@ -5537,7 +5539,6 @@
           </w:tcPr>
           <w:p>
             <w:r>
-              <w:lastRenderedPageBreak/>
               <w:t>Receive clear cache request</w:t>
             </w:r>
           </w:p>
@@ -5651,24 +5652,24 @@
       <w:pPr>
         <w:pStyle w:val="Heading2"/>
       </w:pPr>
-      <w:bookmarkStart w:id="24" w:name="_Toc477258785"/>
+      <w:bookmarkStart w:id="23" w:name="_Toc477258785"/>
       <w:r>
         <w:t>Voice Recognition System</w:t>
       </w:r>
       <w:r>
         <w:t xml:space="preserve"> Tests</w:t>
       </w:r>
+      <w:bookmarkEnd w:id="23"/>
+    </w:p>
+    <w:p>
+      <w:pPr>
+        <w:pStyle w:val="Heading3"/>
+      </w:pPr>
+      <w:bookmarkStart w:id="24" w:name="_Toc477258786"/>
+      <w:r>
+        <w:t>Client Application</w:t>
+      </w:r>
       <w:bookmarkEnd w:id="24"/>
-    </w:p>
-    <w:p>
-      <w:pPr>
-        <w:pStyle w:val="Heading3"/>
-      </w:pPr>
-      <w:bookmarkStart w:id="25" w:name="_Toc477258786"/>
-      <w:r>
-        <w:t>Client Application</w:t>
-      </w:r>
-      <w:bookmarkEnd w:id="25"/>
     </w:p>
     <w:tbl>
       <w:tblPr>
@@ -6045,16 +6046,21 @@
           </w:tcPr>
           <w:p>
             <w:r>
-              <w:t>Press the Execute Local Recognition button after recording a phrase</w:t>
-            </w:r>
-          </w:p>
-        </w:tc>
-        <w:tc>
-          <w:tcPr>
-            <w:tcW w:w="2254" w:type="dxa"/>
-          </w:tcPr>
-          <w:p>
-            <w:r>
+              <w:t xml:space="preserve">Press the Execute Local Recognition </w:t>
+            </w:r>
+            <w:r>
+              <w:lastRenderedPageBreak/>
+              <w:t>button after recording a phrase</w:t>
+            </w:r>
+          </w:p>
+        </w:tc>
+        <w:tc>
+          <w:tcPr>
+            <w:tcW w:w="2254" w:type="dxa"/>
+          </w:tcPr>
+          <w:p>
+            <w:r>
+              <w:lastRenderedPageBreak/>
               <w:t>The execution of the recording should be performed locally</w:t>
             </w:r>
           </w:p>
@@ -6083,21 +6089,16 @@
           </w:tcPr>
           <w:p>
             <w:r>
-              <w:t xml:space="preserve">Press the Execute Remote Recognition </w:t>
-            </w:r>
-            <w:r>
-              <w:lastRenderedPageBreak/>
-              <w:t>button without recording a phrase</w:t>
-            </w:r>
-          </w:p>
-        </w:tc>
-        <w:tc>
-          <w:tcPr>
-            <w:tcW w:w="2254" w:type="dxa"/>
-          </w:tcPr>
-          <w:p>
-            <w:r>
-              <w:lastRenderedPageBreak/>
+              <w:t>Press the Execute Remote Recognition button without recording a phrase</w:t>
+            </w:r>
+          </w:p>
+        </w:tc>
+        <w:tc>
+          <w:tcPr>
+            <w:tcW w:w="2254" w:type="dxa"/>
+          </w:tcPr>
+          <w:p>
+            <w:r>
               <w:t>Nothing should happen, no error should be thrown</w:t>
             </w:r>
           </w:p>
@@ -6343,11 +6344,11 @@
       <w:pPr>
         <w:pStyle w:val="Heading3"/>
       </w:pPr>
-      <w:bookmarkStart w:id="26" w:name="_Toc477258787"/>
+      <w:bookmarkStart w:id="25" w:name="_Toc477258787"/>
       <w:r>
         <w:t>Edge Node Application</w:t>
       </w:r>
-      <w:bookmarkEnd w:id="26"/>
+      <w:bookmarkEnd w:id="25"/>
     </w:p>
     <w:tbl>
       <w:tblPr>
@@ -6562,6 +6563,7 @@
           </w:tcPr>
           <w:p>
             <w:r>
+              <w:lastRenderedPageBreak/>
               <w:t>Receive post request with valid recording</w:t>
             </w:r>
           </w:p>
@@ -6582,11 +6584,7 @@
           </w:tcPr>
           <w:p>
             <w:r>
-              <w:t xml:space="preserve">A JSON object is returned with information about the </w:t>
-            </w:r>
-            <w:r>
-              <w:lastRenderedPageBreak/>
-              <w:t>request and the audio spoken</w:t>
+              <w:t>A JSON object is returned with information about the request and the audio spoken</w:t>
             </w:r>
           </w:p>
         </w:tc>
@@ -6831,11 +6829,11 @@
       <w:pPr>
         <w:pStyle w:val="Heading3"/>
       </w:pPr>
-      <w:bookmarkStart w:id="27" w:name="_Toc477258788"/>
+      <w:bookmarkStart w:id="26" w:name="_Toc477258788"/>
       <w:r>
         <w:t>Data Centre Application</w:t>
       </w:r>
-      <w:bookmarkEnd w:id="27"/>
+      <w:bookmarkEnd w:id="26"/>
     </w:p>
     <w:tbl>
       <w:tblPr>
@@ -7049,24 +7047,24 @@
       <w:pPr>
         <w:pStyle w:val="Heading2"/>
       </w:pPr>
-      <w:bookmarkStart w:id="28" w:name="_Toc477258789"/>
+      <w:bookmarkStart w:id="27" w:name="_Toc477258789"/>
       <w:r>
         <w:t>Machine Learning System</w:t>
       </w:r>
       <w:r>
         <w:t xml:space="preserve"> Tests</w:t>
       </w:r>
+      <w:bookmarkEnd w:id="27"/>
+    </w:p>
+    <w:p>
+      <w:pPr>
+        <w:pStyle w:val="Heading3"/>
+      </w:pPr>
+      <w:bookmarkStart w:id="28" w:name="_Toc477258790"/>
+      <w:r>
+        <w:t>Client Application</w:t>
+      </w:r>
       <w:bookmarkEnd w:id="28"/>
-    </w:p>
-    <w:p>
-      <w:pPr>
-        <w:pStyle w:val="Heading3"/>
-      </w:pPr>
-      <w:bookmarkStart w:id="29" w:name="_Toc477258790"/>
-      <w:r>
-        <w:t>Client Application</w:t>
-      </w:r>
-      <w:bookmarkEnd w:id="29"/>
     </w:p>
     <w:tbl>
       <w:tblPr>
@@ -7154,12 +7152,11 @@
       <w:pPr>
         <w:pStyle w:val="Heading3"/>
       </w:pPr>
-      <w:bookmarkStart w:id="30" w:name="_Toc477258791"/>
-      <w:r>
-        <w:lastRenderedPageBreak/>
+      <w:bookmarkStart w:id="29" w:name="_Toc477258791"/>
+      <w:r>
         <w:t>Edge Node Application</w:t>
       </w:r>
-      <w:bookmarkEnd w:id="30"/>
+      <w:bookmarkEnd w:id="29"/>
     </w:p>
     <w:tbl>
       <w:tblPr>
@@ -7247,11 +7244,11 @@
       <w:pPr>
         <w:pStyle w:val="Heading3"/>
       </w:pPr>
-      <w:bookmarkStart w:id="31" w:name="_Toc477258792"/>
+      <w:bookmarkStart w:id="30" w:name="_Toc477258792"/>
       <w:r>
         <w:t>Data Centre Application</w:t>
       </w:r>
-      <w:bookmarkEnd w:id="31"/>
+      <w:bookmarkEnd w:id="30"/>
     </w:p>
     <w:tbl>
       <w:tblPr>
@@ -7343,21 +7340,21 @@
       <w:pPr>
         <w:pStyle w:val="Heading2"/>
       </w:pPr>
-      <w:bookmarkStart w:id="32" w:name="_Toc477258793"/>
+      <w:bookmarkStart w:id="31" w:name="_Toc477258793"/>
       <w:r>
         <w:t>Load Balancing System Tests</w:t>
       </w:r>
+      <w:bookmarkEnd w:id="31"/>
+    </w:p>
+    <w:p>
+      <w:pPr>
+        <w:pStyle w:val="Heading3"/>
+      </w:pPr>
+      <w:bookmarkStart w:id="32" w:name="_Toc477258794"/>
+      <w:r>
+        <w:t>Client Application</w:t>
+      </w:r>
       <w:bookmarkEnd w:id="32"/>
-    </w:p>
-    <w:p>
-      <w:pPr>
-        <w:pStyle w:val="Heading3"/>
-      </w:pPr>
-      <w:bookmarkStart w:id="33" w:name="_Toc477258794"/>
-      <w:r>
-        <w:t>Client Application</w:t>
-      </w:r>
-      <w:bookmarkEnd w:id="33"/>
     </w:p>
     <w:tbl>
       <w:tblPr>
@@ -7445,11 +7442,11 @@
       <w:pPr>
         <w:pStyle w:val="Heading3"/>
       </w:pPr>
-      <w:bookmarkStart w:id="34" w:name="_Toc477258795"/>
+      <w:bookmarkStart w:id="33" w:name="_Toc477258795"/>
       <w:r>
         <w:t>Edge Node Application</w:t>
       </w:r>
-      <w:bookmarkEnd w:id="34"/>
+      <w:bookmarkEnd w:id="33"/>
     </w:p>
     <w:tbl>
       <w:tblPr>
@@ -7537,11 +7534,11 @@
       <w:pPr>
         <w:pStyle w:val="Heading3"/>
       </w:pPr>
-      <w:bookmarkStart w:id="35" w:name="_Toc477258796"/>
+      <w:bookmarkStart w:id="34" w:name="_Toc477258796"/>
       <w:r>
         <w:t>Data Centre Application</w:t>
       </w:r>
-      <w:bookmarkEnd w:id="35"/>
+      <w:bookmarkEnd w:id="34"/>
     </w:p>
     <w:tbl>
       <w:tblPr>
@@ -7628,86 +7625,86 @@
       <w:pPr>
         <w:pStyle w:val="Heading1"/>
       </w:pPr>
-      <w:bookmarkStart w:id="36" w:name="_Toc477258797"/>
+      <w:bookmarkStart w:id="35" w:name="_Toc477258797"/>
       <w:r>
         <w:t>System</w:t>
       </w:r>
       <w:r>
         <w:t xml:space="preserve"> Evaluation</w:t>
       </w:r>
+      <w:bookmarkEnd w:id="35"/>
+    </w:p>
+    <w:p>
+      <w:r>
+        <w:t>Not sure what’s included here</w:t>
+      </w:r>
+    </w:p>
+    <w:p>
+      <w:pPr>
+        <w:pStyle w:val="Heading1"/>
+      </w:pPr>
+      <w:bookmarkStart w:id="36" w:name="_Toc477258798"/>
+      <w:r>
+        <w:t>Experimentation</w:t>
+      </w:r>
       <w:bookmarkEnd w:id="36"/>
     </w:p>
     <w:p>
       <w:r>
-        <w:t>Not sure what’s included here</w:t>
-      </w:r>
-    </w:p>
-    <w:p>
-      <w:pPr>
-        <w:pStyle w:val="Heading1"/>
-      </w:pPr>
-      <w:bookmarkStart w:id="37" w:name="_Toc477258798"/>
-      <w:r>
-        <w:t>Experimentation</w:t>
+        <w:t>A lot of the emphasis in this project will be here</w:t>
+      </w:r>
+      <w:r>
+        <w:t>.</w:t>
+      </w:r>
+    </w:p>
+    <w:p>
+      <w:r>
+        <w:t>Provide empirical results and draw conclusions.</w:t>
+      </w:r>
+    </w:p>
+    <w:p>
+      <w:r>
+        <w:t>Describe methodology (use experiment methodology like goals and hypothesis</w:t>
+      </w:r>
+      <w:r>
+        <w:t>, what’s measured/controlled</w:t>
+      </w:r>
+      <w:r>
+        <w:t>)</w:t>
+      </w:r>
+      <w:r>
+        <w:t xml:space="preserve"> </w:t>
+      </w:r>
+    </w:p>
+    <w:p>
+      <w:r>
+        <w:t>When is it good to use edge node. When is it good to use DC? Not always good to use both</w:t>
+      </w:r>
+    </w:p>
+    <w:p>
+      <w:r>
+        <w:t>Read more in notes</w:t>
+      </w:r>
+    </w:p>
+    <w:p>
+      <w:pPr>
+        <w:pStyle w:val="Heading2"/>
+      </w:pPr>
+      <w:bookmarkStart w:id="37" w:name="_Toc477258799"/>
+      <w:r>
+        <w:t>Caching Experimentation</w:t>
       </w:r>
       <w:bookmarkEnd w:id="37"/>
     </w:p>
     <w:p>
-      <w:r>
-        <w:t>A lot of the emphasis in this project will be here</w:t>
-      </w:r>
-      <w:r>
-        <w:t>.</w:t>
-      </w:r>
-    </w:p>
-    <w:p>
-      <w:r>
-        <w:t>Provide empirical results and draw conclusions.</w:t>
-      </w:r>
-    </w:p>
-    <w:p>
-      <w:r>
-        <w:t>Describe methodology (use experiment methodology like goals and hypothesis</w:t>
-      </w:r>
-      <w:r>
-        <w:t>, what’s measured/controlled</w:t>
-      </w:r>
-      <w:r>
-        <w:t>)</w:t>
-      </w:r>
-      <w:r>
-        <w:t xml:space="preserve"> </w:t>
-      </w:r>
-    </w:p>
-    <w:p>
-      <w:r>
-        <w:t>When is it good to use edge node. When is it good to use DC? Not always good to use both</w:t>
-      </w:r>
-    </w:p>
-    <w:p>
-      <w:r>
-        <w:t>Read more in notes</w:t>
-      </w:r>
-    </w:p>
-    <w:p>
-      <w:pPr>
-        <w:pStyle w:val="Heading2"/>
-      </w:pPr>
-      <w:bookmarkStart w:id="38" w:name="_Toc477258799"/>
-      <w:r>
-        <w:t>Caching Experimentation</w:t>
+      <w:pPr>
+        <w:pStyle w:val="Heading3"/>
+      </w:pPr>
+      <w:bookmarkStart w:id="38" w:name="_Toc477258800"/>
+      <w:r>
+        <w:t>Does utilising Edge Computing reduce the latency of requests for the Client Device?</w:t>
       </w:r>
       <w:bookmarkEnd w:id="38"/>
-    </w:p>
-    <w:p>
-      <w:pPr>
-        <w:pStyle w:val="Heading3"/>
-      </w:pPr>
-      <w:bookmarkStart w:id="39" w:name="_Toc477258800"/>
-      <w:r>
-        <w:t>Does utilising Edge Computing reduce the latency of requests for the Client Device?</w:t>
-      </w:r>
-      <w:bookmarkEnd w:id="39"/>
     </w:p>
     <w:p>
       <w:r>
@@ -7778,6 +7775,7 @@
     </w:p>
     <w:p>
       <w:r>
+        <w:lastRenderedPageBreak/>
         <w:t>Constants:</w:t>
       </w:r>
     </w:p>
@@ -7790,7 +7788,6 @@
         </w:numPr>
       </w:pPr>
       <w:r>
-        <w:lastRenderedPageBreak/>
         <w:t>Interface connecting Raspberry Pi to the router</w:t>
       </w:r>
     </w:p>
@@ -7919,21 +7916,21 @@
       <w:pPr>
         <w:pStyle w:val="Heading2"/>
       </w:pPr>
-      <w:bookmarkStart w:id="40" w:name="_Toc477258801"/>
+      <w:bookmarkStart w:id="39" w:name="_Toc477258801"/>
       <w:r>
         <w:t>Voice Recognition Experimentation</w:t>
       </w:r>
+      <w:bookmarkEnd w:id="39"/>
+    </w:p>
+    <w:p>
+      <w:pPr>
+        <w:pStyle w:val="Heading3"/>
+      </w:pPr>
+      <w:bookmarkStart w:id="40" w:name="_Toc477258802"/>
+      <w:r>
+        <w:t>Does utilising Edge Computing reduce the computational load on the Client Device?</w:t>
+      </w:r>
       <w:bookmarkEnd w:id="40"/>
-    </w:p>
-    <w:p>
-      <w:pPr>
-        <w:pStyle w:val="Heading3"/>
-      </w:pPr>
-      <w:bookmarkStart w:id="41" w:name="_Toc477258802"/>
-      <w:r>
-        <w:t>Does utilising Edge Computing reduce the computational load on the Client Device?</w:t>
-      </w:r>
-      <w:bookmarkEnd w:id="41"/>
     </w:p>
     <w:p>
       <w:r>
@@ -8084,6 +8081,7 @@
     </w:p>
     <w:p>
       <w:r>
+        <w:lastRenderedPageBreak/>
         <w:t>Variables</w:t>
       </w:r>
     </w:p>
@@ -8096,7 +8094,6 @@
         </w:numPr>
       </w:pPr>
       <w:r>
-        <w:lastRenderedPageBreak/>
         <w:t>Where the voice processing is occurring</w:t>
       </w:r>
     </w:p>
@@ -8251,11 +8248,11 @@
       <w:pPr>
         <w:pStyle w:val="Heading3"/>
       </w:pPr>
-      <w:bookmarkStart w:id="42" w:name="_Toc477258803"/>
+      <w:bookmarkStart w:id="41" w:name="_Toc477258803"/>
       <w:r>
         <w:t>Does utilising Edge Computing increase the latency of the request for the Client Device?</w:t>
       </w:r>
-      <w:bookmarkEnd w:id="42"/>
+      <w:bookmarkEnd w:id="41"/>
     </w:p>
     <w:p>
       <w:r>
@@ -8312,12 +8309,12 @@
     </w:p>
     <w:p>
       <w:r>
+        <w:lastRenderedPageBreak/>
         <w:t>Isolate Variables;</w:t>
       </w:r>
     </w:p>
     <w:p>
       <w:r>
-        <w:lastRenderedPageBreak/>
         <w:t>Constants:</w:t>
       </w:r>
     </w:p>
@@ -8512,101 +8509,101 @@
       <w:pPr>
         <w:pStyle w:val="Heading2"/>
       </w:pPr>
-      <w:bookmarkStart w:id="43" w:name="_Toc477258804"/>
+      <w:bookmarkStart w:id="42" w:name="_Toc477258804"/>
       <w:r>
         <w:lastRenderedPageBreak/>
         <w:t>Machine Learning Experimentation</w:t>
       </w:r>
+      <w:bookmarkEnd w:id="42"/>
+    </w:p>
+    <w:p>
+      <w:pPr>
+        <w:pStyle w:val="Heading3"/>
+      </w:pPr>
+      <w:bookmarkStart w:id="43" w:name="_Toc477258805"/>
+      <w:r>
+        <w:t>Does utilising Edge Computing reduce the Network Utilisation?</w:t>
+      </w:r>
+      <w:r>
+        <w:t xml:space="preserve"> (not sure what to do with this one so far)</w:t>
+      </w:r>
       <w:bookmarkEnd w:id="43"/>
     </w:p>
     <w:p>
+      <w:r>
+        <w:t>Setup;</w:t>
+      </w:r>
+    </w:p>
+    <w:p>
+      <w:r>
+        <w:t>Isolate Variables;</w:t>
+      </w:r>
+    </w:p>
+    <w:p>
+      <w:r>
+        <w:t>Constants:</w:t>
+      </w:r>
+    </w:p>
+    <w:p>
+      <w:r>
+        <w:t>Variables</w:t>
+      </w:r>
+    </w:p>
+    <w:p>
+      <w:r>
+        <w:t>Method;</w:t>
+      </w:r>
+    </w:p>
+    <w:p>
+      <w:r>
+        <w:t>Hypothesis;</w:t>
+      </w:r>
+    </w:p>
+    <w:p>
+      <w:r>
+        <w:t>Results;</w:t>
+      </w:r>
+    </w:p>
+    <w:p>
+      <w:r>
+        <w:t>&lt;Graph&gt;</w:t>
+      </w:r>
+    </w:p>
+    <w:p>
+      <w:r>
+        <w:t>Analyse;</w:t>
+      </w:r>
+    </w:p>
+    <w:p>
+      <w:r>
+        <w:t>&lt;Analysis of graph&gt;</w:t>
+      </w:r>
+    </w:p>
+    <w:p>
+      <w:r>
+        <w:t>Conclusion;</w:t>
+      </w:r>
+    </w:p>
+    <w:p/>
+    <w:p>
+      <w:pPr>
+        <w:pStyle w:val="Heading2"/>
+      </w:pPr>
+      <w:bookmarkStart w:id="44" w:name="_Toc477258806"/>
+      <w:r>
+        <w:t>Load Balancing Experimentation</w:t>
+      </w:r>
+      <w:bookmarkEnd w:id="44"/>
+    </w:p>
+    <w:p>
       <w:pPr>
         <w:pStyle w:val="Heading3"/>
       </w:pPr>
-      <w:bookmarkStart w:id="44" w:name="_Toc477258805"/>
-      <w:r>
-        <w:t>Does utilising Edge Computing reduce the Network Utilisation?</w:t>
-      </w:r>
-      <w:r>
-        <w:t xml:space="preserve"> (not sure what to do with this one so far)</w:t>
-      </w:r>
-      <w:bookmarkEnd w:id="44"/>
-    </w:p>
-    <w:p>
-      <w:r>
-        <w:t>Setup;</w:t>
-      </w:r>
-    </w:p>
-    <w:p>
-      <w:r>
-        <w:t>Isolate Variables;</w:t>
-      </w:r>
-    </w:p>
-    <w:p>
-      <w:r>
-        <w:t>Constants:</w:t>
-      </w:r>
-    </w:p>
-    <w:p>
-      <w:r>
-        <w:t>Variables</w:t>
-      </w:r>
-    </w:p>
-    <w:p>
-      <w:r>
-        <w:t>Method;</w:t>
-      </w:r>
-    </w:p>
-    <w:p>
-      <w:r>
-        <w:t>Hypothesis;</w:t>
-      </w:r>
-    </w:p>
-    <w:p>
-      <w:r>
-        <w:t>Results;</w:t>
-      </w:r>
-    </w:p>
-    <w:p>
-      <w:r>
-        <w:t>&lt;Graph&gt;</w:t>
-      </w:r>
-    </w:p>
-    <w:p>
-      <w:r>
-        <w:t>Analyse;</w:t>
-      </w:r>
-    </w:p>
-    <w:p>
-      <w:r>
-        <w:t>&lt;Analysis of graph&gt;</w:t>
-      </w:r>
-    </w:p>
-    <w:p>
-      <w:r>
-        <w:t>Conclusion;</w:t>
-      </w:r>
-    </w:p>
-    <w:p/>
-    <w:p>
-      <w:pPr>
-        <w:pStyle w:val="Heading2"/>
-      </w:pPr>
-      <w:bookmarkStart w:id="45" w:name="_Toc477258806"/>
-      <w:r>
-        <w:t>Load Balancing Experimentation</w:t>
+      <w:bookmarkStart w:id="45" w:name="_Toc477258807"/>
+      <w:r>
+        <w:t>Do the benefits of utilising Edge Computing deteriorate when multiple requests are made concurrently? Can this be improved with a custom load balancing aspect?</w:t>
       </w:r>
       <w:bookmarkEnd w:id="45"/>
-    </w:p>
-    <w:p>
-      <w:pPr>
-        <w:pStyle w:val="Heading3"/>
-      </w:pPr>
-      <w:bookmarkStart w:id="46" w:name="_Toc477258807"/>
-      <w:r>
-        <w:t>Do the benefits of utilising Edge Computing deteriorate when multiple requests are made concurrently? Can this be improved with a custom load balancing aspect?</w:t>
-      </w:r>
-      <w:bookmarkEnd w:id="46"/>
     </w:p>
     <w:p>
       <w:r>
@@ -8879,67 +8876,79 @@
       <w:pPr>
         <w:pStyle w:val="Heading1"/>
       </w:pPr>
-      <w:bookmarkStart w:id="47" w:name="_Toc477258808"/>
+      <w:bookmarkStart w:id="46" w:name="_Toc477258808"/>
       <w:r>
         <w:t>Conclusion</w:t>
       </w:r>
+      <w:bookmarkEnd w:id="46"/>
+      <w:r>
+        <w:t xml:space="preserve"> </w:t>
+      </w:r>
+    </w:p>
+    <w:p>
+      <w:r>
+        <w:t>General summary of the success of the project with respect to criteria identified in the intro</w:t>
+      </w:r>
+    </w:p>
+    <w:p>
+      <w:r>
+        <w:t>Discussion of significance of experimental results</w:t>
+      </w:r>
+      <w:r>
+        <w:t>. Agree with others work?</w:t>
+      </w:r>
+    </w:p>
+    <w:p>
+      <w:r>
+        <w:t>Strengths and weaknesses</w:t>
+      </w:r>
+    </w:p>
+    <w:p>
+      <w:r>
+        <w:t>Evaluation of hardware/software</w:t>
+      </w:r>
+    </w:p>
+    <w:p>
+      <w:r>
+        <w:t>Looking for critical appraisal</w:t>
+      </w:r>
+      <w:r>
+        <w:t xml:space="preserve"> and significance of contribution in the context of wider work.</w:t>
+      </w:r>
+    </w:p>
+    <w:p>
+      <w:pPr>
+        <w:pStyle w:val="Heading1"/>
+      </w:pPr>
+      <w:bookmarkStart w:id="47" w:name="_Toc477258809"/>
+      <w:r>
+        <w:t>References</w:t>
+      </w:r>
       <w:bookmarkEnd w:id="47"/>
-      <w:r>
-        <w:t xml:space="preserve"> </w:t>
-      </w:r>
-    </w:p>
-    <w:p>
-      <w:r>
-        <w:t>General summary of the success of the project with respect to criteria identified in the intro</w:t>
-      </w:r>
-    </w:p>
-    <w:p>
-      <w:r>
-        <w:t>Discussion of significance of experimental results</w:t>
-      </w:r>
-      <w:r>
-        <w:t>. Agree with others work?</w:t>
-      </w:r>
-    </w:p>
-    <w:p>
-      <w:r>
-        <w:t>Strengths and weaknesses</w:t>
-      </w:r>
-    </w:p>
-    <w:p>
-      <w:r>
-        <w:t>Evaluation of hardware/software</w:t>
-      </w:r>
-    </w:p>
-    <w:p>
-      <w:r>
-        <w:t>Looking for critical appraisal</w:t>
-      </w:r>
-      <w:r>
-        <w:t xml:space="preserve"> and significance of contribution in the context of wider work.</w:t>
-      </w:r>
-    </w:p>
-    <w:p>
-      <w:pPr>
-        <w:pStyle w:val="Heading1"/>
-      </w:pPr>
-      <w:bookmarkStart w:id="48" w:name="_Toc477258809"/>
-      <w:r>
-        <w:t>References</w:t>
-      </w:r>
+    </w:p>
+    <w:p>
+      <w:r>
+        <w:rPr>
+          <w:rStyle w:val="selectable"/>
+        </w:rPr>
+        <w:t xml:space="preserve">[1]"Final Year Project Repository", </w:t>
+      </w:r>
+      <w:r>
+        <w:rPr>
+          <w:rStyle w:val="selectable"/>
+          <w:i/>
+          <w:iCs/>
+        </w:rPr>
+        <w:t>GitLab</w:t>
+      </w:r>
+      <w:r>
+        <w:rPr>
+          <w:rStyle w:val="selectable"/>
+        </w:rPr>
+        <w:t>, 2017. [Online]. Available: https://gitlab.eeecs.qub.ac.uk/40103631/FinalYearProject. [Accessed: 21- Mar- 2017]</w:t>
+      </w:r>
+      <w:bookmarkStart w:id="48" w:name="_GoBack"/>
       <w:bookmarkEnd w:id="48"/>
-    </w:p>
-    <w:p>
-      <w:pPr>
-        <w:pStyle w:val="ListParagraph"/>
-        <w:numPr>
-          <w:ilvl w:val="0"/>
-          <w:numId w:val="2"/>
-        </w:numPr>
-      </w:pPr>
-      <w:r>
-        <w:t>First ref should be URL to code gitlab</w:t>
-      </w:r>
     </w:p>
     <w:p>
       <w:pPr>
@@ -11131,7 +11140,6 @@
   <w:style w:type="character" w:default="1" w:styleId="DefaultParagraphFont">
     <w:name w:val="Default Paragraph Font"/>
     <w:uiPriority w:val="1"/>
-    <w:semiHidden/>
     <w:unhideWhenUsed/>
   </w:style>
   <w:style w:type="table" w:default="1" w:styleId="TableNormal">
@@ -11425,6 +11433,11 @@
       <w:i/>
       <w:iCs/>
     </w:rPr>
+  </w:style>
+  <w:style w:type="character" w:customStyle="1" w:styleId="selectable">
+    <w:name w:val="selectable"/>
+    <w:basedOn w:val="DefaultParagraphFont"/>
+    <w:rsid w:val="00CC5173"/>
   </w:style>
 </w:styles>
 </file>
@@ -11729,7 +11742,7 @@
 </file>
 
 <file path=customXml/itemProps1.xml><?xml version="1.0" encoding="utf-8"?>
-<ds:datastoreItem xmlns:ds="http://schemas.openxmlformats.org/officeDocument/2006/customXml" ds:itemID="{B78F7467-C88F-4192-85DD-5CD297EFC19B}">
+<ds:datastoreItem xmlns:ds="http://schemas.openxmlformats.org/officeDocument/2006/customXml" ds:itemID="{4A50CC72-44F8-43EB-84E3-03B51A034A43}">
   <ds:schemaRefs>
     <ds:schemaRef ds:uri="http://schemas.openxmlformats.org/officeDocument/2006/bibliography"/>
   </ds:schemaRefs>

</xml_diff>

<commit_message>
Connor: Added user interface section to Dissertation.docx. Updated NN evaluation in Machine Learning application.
</commit_message>
<xml_diff>
--- a/Documentation/Dissertation/Dissertation.docx
+++ b/Documentation/Dissertation/Dissertation.docx
@@ -1,6 +1,6 @@
 
 <file path=word/document.xml><?xml version="1.0" encoding="utf-8"?>
-<w:document xmlns:wpc="http://schemas.microsoft.com/office/word/2010/wordprocessingCanvas" xmlns:cx="http://schemas.microsoft.com/office/drawing/2014/chartex" xmlns:cx1="http://schemas.microsoft.com/office/drawing/2015/9/8/chartex" xmlns:cx2="http://schemas.microsoft.com/office/drawing/2015/10/21/chartex" xmlns:cx3="http://schemas.microsoft.com/office/drawing/2016/5/9/chartex" xmlns:cx4="http://schemas.microsoft.com/office/drawing/2016/5/10/chartex" xmlns:cx5="http://schemas.microsoft.com/office/drawing/2016/5/11/chartex" xmlns:mc="http://schemas.openxmlformats.org/markup-compatibility/2006" xmlns:o="urn:schemas-microsoft-com:office:office" xmlns:r="http://schemas.openxmlformats.org/officeDocument/2006/relationships" xmlns:m="http://schemas.openxmlformats.org/officeDocument/2006/math" xmlns:v="urn:schemas-microsoft-com:vml" xmlns:wp14="http://schemas.microsoft.com/office/word/2010/wordprocessingDrawing" xmlns:wp="http://schemas.openxmlformats.org/drawingml/2006/wordprocessingDrawing" xmlns:w10="urn:schemas-microsoft-com:office:word" xmlns:w="http://schemas.openxmlformats.org/wordprocessingml/2006/main" xmlns:w14="http://schemas.microsoft.com/office/word/2010/wordml" xmlns:w15="http://schemas.microsoft.com/office/word/2012/wordml" xmlns:w16se="http://schemas.microsoft.com/office/word/2015/wordml/symex" xmlns:wpg="http://schemas.microsoft.com/office/word/2010/wordprocessingGroup" xmlns:wpi="http://schemas.microsoft.com/office/word/2010/wordprocessingInk" xmlns:wne="http://schemas.microsoft.com/office/word/2006/wordml" xmlns:wps="http://schemas.microsoft.com/office/word/2010/wordprocessingShape" mc:Ignorable="w14 w15 w16se wp14">
+<w:document xmlns:wpc="http://schemas.microsoft.com/office/word/2010/wordprocessingCanvas" xmlns:cx="http://schemas.microsoft.com/office/drawing/2014/chartex" xmlns:cx1="http://schemas.microsoft.com/office/drawing/2015/9/8/chartex" xmlns:cx2="http://schemas.microsoft.com/office/drawing/2015/10/21/chartex" xmlns:cx3="http://schemas.microsoft.com/office/drawing/2016/5/9/chartex" xmlns:cx4="http://schemas.microsoft.com/office/drawing/2016/5/10/chartex" xmlns:cx5="http://schemas.microsoft.com/office/drawing/2016/5/11/chartex" xmlns:cx6="http://schemas.microsoft.com/office/drawing/2016/5/12/chartex" xmlns:cx7="http://schemas.microsoft.com/office/drawing/2016/5/13/chartex" xmlns:cx8="http://schemas.microsoft.com/office/drawing/2016/5/14/chartex" xmlns:mc="http://schemas.openxmlformats.org/markup-compatibility/2006" xmlns:o="urn:schemas-microsoft-com:office:office" xmlns:r="http://schemas.openxmlformats.org/officeDocument/2006/relationships" xmlns:m="http://schemas.openxmlformats.org/officeDocument/2006/math" xmlns:v="urn:schemas-microsoft-com:vml" xmlns:wp14="http://schemas.microsoft.com/office/word/2010/wordprocessingDrawing" xmlns:wp="http://schemas.openxmlformats.org/drawingml/2006/wordprocessingDrawing" xmlns:w10="urn:schemas-microsoft-com:office:word" xmlns:w="http://schemas.openxmlformats.org/wordprocessingml/2006/main" xmlns:w14="http://schemas.microsoft.com/office/word/2010/wordml" xmlns:w15="http://schemas.microsoft.com/office/word/2012/wordml" xmlns:w16se="http://schemas.microsoft.com/office/word/2015/wordml/symex" xmlns:wpg="http://schemas.microsoft.com/office/word/2010/wordprocessingGroup" xmlns:wpi="http://schemas.microsoft.com/office/word/2010/wordprocessingInk" xmlns:wne="http://schemas.microsoft.com/office/word/2006/wordml" xmlns:wps="http://schemas.microsoft.com/office/word/2010/wordprocessingShape" mc:Ignorable="w14 w15 w16se wp14">
   <w:body>
     <w:p>
       <w:pPr>
@@ -72,11 +72,20 @@
     <w:p/>
     <w:p/>
     <w:p/>
+    <w:p>
+      <w:pPr>
+        <w:tabs>
+          <w:tab w:val="left" w:pos="7873"/>
+        </w:tabs>
+      </w:pPr>
+      <w:r>
+        <w:tab/>
+      </w:r>
+    </w:p>
     <w:p/>
     <w:p/>
     <w:p/>
     <w:p/>
-    <w:p/>
     <w:p>
       <w:pPr>
         <w:tabs>
@@ -100,71 +109,77 @@
       </w:pPr>
       <w:bookmarkStart w:id="0" w:name="_Toc474234058"/>
       <w:bookmarkStart w:id="1" w:name="_Toc477258765"/>
+      <w:bookmarkStart w:id="2" w:name="_Toc478674140"/>
       <w:r>
         <w:lastRenderedPageBreak/>
         <w:t>Acknowledgements</w:t>
       </w:r>
       <w:bookmarkEnd w:id="0"/>
       <w:bookmarkEnd w:id="1"/>
-    </w:p>
-    <w:p>
-      <w:pPr>
-        <w:pStyle w:val="ListParagraph"/>
-        <w:numPr>
-          <w:ilvl w:val="0"/>
-          <w:numId w:val="1"/>
-        </w:numPr>
+      <w:bookmarkEnd w:id="2"/>
+    </w:p>
+    <w:p>
+      <w:pPr>
         <w:tabs>
           <w:tab w:val="left" w:pos="1725"/>
         </w:tabs>
       </w:pPr>
       <w:r>
-        <w:t>Hans</w:t>
-      </w:r>
-    </w:p>
-    <w:p>
-      <w:pPr>
-        <w:pStyle w:val="ListParagraph"/>
-        <w:numPr>
-          <w:ilvl w:val="0"/>
-          <w:numId w:val="1"/>
-        </w:numPr>
+        <w:t xml:space="preserve">I would like to thank </w:t>
+      </w:r>
+      <w:r>
+        <w:t xml:space="preserve">Dr Hans </w:t>
+      </w:r>
+      <w:proofErr w:type="spellStart"/>
+      <w:r>
+        <w:t>Vandierendonck</w:t>
+      </w:r>
+      <w:proofErr w:type="spellEnd"/>
+      <w:r>
+        <w:t xml:space="preserve"> for supervising this project and for their support throughout.</w:t>
+      </w:r>
+    </w:p>
+    <w:p>
+      <w:pPr>
         <w:tabs>
           <w:tab w:val="left" w:pos="1725"/>
         </w:tabs>
       </w:pPr>
       <w:r>
-        <w:t>Automated Intelligence</w:t>
-      </w:r>
-    </w:p>
-    <w:p>
-      <w:pPr>
-        <w:pStyle w:val="ListParagraph"/>
-        <w:numPr>
-          <w:ilvl w:val="0"/>
-          <w:numId w:val="1"/>
-        </w:numPr>
+        <w:t xml:space="preserve">I would like to thank Automated Intelligence for funding the Raspberry Pi’s used in this project. </w:t>
+      </w:r>
+    </w:p>
+    <w:p>
+      <w:pPr>
         <w:tabs>
           <w:tab w:val="left" w:pos="1725"/>
         </w:tabs>
       </w:pPr>
       <w:r>
-        <w:t>Cassio</w:t>
+        <w:t xml:space="preserve">I would also like to thank </w:t>
+      </w:r>
+      <w:r>
+        <w:t>Cassio P. de Campos</w:t>
+      </w:r>
+      <w:r>
+        <w:t xml:space="preserve"> for his support with the Machine Learning application.</w:t>
       </w:r>
     </w:p>
     <w:p>
       <w:pPr>
         <w:pStyle w:val="Heading1"/>
       </w:pPr>
-      <w:bookmarkStart w:id="2" w:name="_Toc474234059"/>
-      <w:bookmarkStart w:id="3" w:name="_Toc474234108"/>
-      <w:bookmarkStart w:id="4" w:name="_Toc477258766"/>
+      <w:bookmarkStart w:id="3" w:name="_Toc474234059"/>
+      <w:bookmarkStart w:id="4" w:name="_Toc474234108"/>
+      <w:bookmarkStart w:id="5" w:name="_Toc477258766"/>
+      <w:bookmarkStart w:id="6" w:name="_Toc478674141"/>
       <w:r>
         <w:t>Abstract</w:t>
       </w:r>
-      <w:bookmarkEnd w:id="2"/>
       <w:bookmarkEnd w:id="3"/>
       <w:bookmarkEnd w:id="4"/>
+      <w:bookmarkEnd w:id="5"/>
+      <w:bookmarkEnd w:id="6"/>
     </w:p>
     <w:p>
       <w:pPr>
@@ -207,9 +222,7 @@
           <w:pPr>
             <w:pStyle w:val="TOCHeading"/>
             <w:rPr>
-              <w:rFonts w:eastAsiaTheme="minorEastAsia"/>
               <w:noProof/>
-              <w:lang w:eastAsia="en-GB"/>
             </w:rPr>
           </w:pPr>
           <w:r>
@@ -238,12 +251,13 @@
               <w:tab w:val="right" w:leader="dot" w:pos="9016"/>
             </w:tabs>
             <w:rPr>
-              <w:rFonts w:eastAsiaTheme="minorEastAsia"/>
+              <w:rFonts w:asciiTheme="minorHAnsi" w:eastAsiaTheme="minorEastAsia" w:hAnsiTheme="minorHAnsi"/>
               <w:noProof/>
+              <w:sz w:val="22"/>
               <w:lang w:eastAsia="en-GB"/>
             </w:rPr>
           </w:pPr>
-          <w:hyperlink w:anchor="_Toc477258767" w:history="1">
+          <w:hyperlink w:anchor="_Toc478674142" w:history="1">
             <w:r>
               <w:rPr>
                 <w:rStyle w:val="Hyperlink"/>
@@ -270,7 +284,7 @@
                 <w:noProof/>
                 <w:webHidden/>
               </w:rPr>
-              <w:instrText xml:space="preserve"> PAGEREF _Toc477258767 \h </w:instrText>
+              <w:instrText xml:space="preserve"> PAGEREF _Toc478674142 \h </w:instrText>
             </w:r>
             <w:r>
               <w:rPr>
@@ -290,7 +304,7 @@
                 <w:noProof/>
                 <w:webHidden/>
               </w:rPr>
-              <w:t>3</w:t>
+              <w:t>4</w:t>
             </w:r>
             <w:r>
               <w:rPr>
@@ -308,12 +322,13 @@
               <w:tab w:val="right" w:leader="dot" w:pos="9016"/>
             </w:tabs>
             <w:rPr>
-              <w:rFonts w:eastAsiaTheme="minorEastAsia"/>
+              <w:rFonts w:asciiTheme="minorHAnsi" w:eastAsiaTheme="minorEastAsia" w:hAnsiTheme="minorHAnsi"/>
               <w:noProof/>
+              <w:sz w:val="22"/>
               <w:lang w:eastAsia="en-GB"/>
             </w:rPr>
           </w:pPr>
-          <w:hyperlink w:anchor="_Toc477258768" w:history="1">
+          <w:hyperlink w:anchor="_Toc478674143" w:history="1">
             <w:r>
               <w:rPr>
                 <w:rStyle w:val="Hyperlink"/>
@@ -340,7 +355,7 @@
                 <w:noProof/>
                 <w:webHidden/>
               </w:rPr>
-              <w:instrText xml:space="preserve"> PAGEREF _Toc477258768 \h </w:instrText>
+              <w:instrText xml:space="preserve"> PAGEREF _Toc478674143 \h </w:instrText>
             </w:r>
             <w:r>
               <w:rPr>
@@ -360,7 +375,7 @@
                 <w:noProof/>
                 <w:webHidden/>
               </w:rPr>
-              <w:t>3</w:t>
+              <w:t>4</w:t>
             </w:r>
             <w:r>
               <w:rPr>
@@ -378,12 +393,13 @@
               <w:tab w:val="right" w:leader="dot" w:pos="9016"/>
             </w:tabs>
             <w:rPr>
-              <w:rFonts w:eastAsiaTheme="minorEastAsia"/>
+              <w:rFonts w:asciiTheme="minorHAnsi" w:eastAsiaTheme="minorEastAsia" w:hAnsiTheme="minorHAnsi"/>
               <w:noProof/>
+              <w:sz w:val="22"/>
               <w:lang w:eastAsia="en-GB"/>
             </w:rPr>
           </w:pPr>
-          <w:hyperlink w:anchor="_Toc477258769" w:history="1">
+          <w:hyperlink w:anchor="_Toc478674144" w:history="1">
             <w:r>
               <w:rPr>
                 <w:rStyle w:val="Hyperlink"/>
@@ -410,7 +426,7 @@
                 <w:noProof/>
                 <w:webHidden/>
               </w:rPr>
-              <w:instrText xml:space="preserve"> PAGEREF _Toc477258769 \h </w:instrText>
+              <w:instrText xml:space="preserve"> PAGEREF _Toc478674144 \h </w:instrText>
             </w:r>
             <w:r>
               <w:rPr>
@@ -430,7 +446,7 @@
                 <w:noProof/>
                 <w:webHidden/>
               </w:rPr>
-              <w:t>4</w:t>
+              <w:t>5</w:t>
             </w:r>
             <w:r>
               <w:rPr>
@@ -448,12 +464,13 @@
               <w:tab w:val="right" w:leader="dot" w:pos="9016"/>
             </w:tabs>
             <w:rPr>
-              <w:rFonts w:cstheme="minorBidi"/>
+              <w:rFonts w:asciiTheme="minorHAnsi" w:hAnsiTheme="minorHAnsi" w:cstheme="minorBidi"/>
               <w:noProof/>
+              <w:sz w:val="22"/>
               <w:lang w:val="en-GB" w:eastAsia="en-GB"/>
             </w:rPr>
           </w:pPr>
-          <w:hyperlink w:anchor="_Toc477258770" w:history="1">
+          <w:hyperlink w:anchor="_Toc478674145" w:history="1">
             <w:r>
               <w:rPr>
                 <w:rStyle w:val="Hyperlink"/>
@@ -480,7 +497,7 @@
                 <w:noProof/>
                 <w:webHidden/>
               </w:rPr>
-              <w:instrText xml:space="preserve"> PAGEREF _Toc477258770 \h </w:instrText>
+              <w:instrText xml:space="preserve"> PAGEREF _Toc478674145 \h </w:instrText>
             </w:r>
             <w:r>
               <w:rPr>
@@ -500,7 +517,7 @@
                 <w:noProof/>
                 <w:webHidden/>
               </w:rPr>
-              <w:t>4</w:t>
+              <w:t>5</w:t>
             </w:r>
             <w:r>
               <w:rPr>
@@ -518,12 +535,13 @@
               <w:tab w:val="right" w:leader="dot" w:pos="9016"/>
             </w:tabs>
             <w:rPr>
-              <w:rFonts w:cstheme="minorBidi"/>
+              <w:rFonts w:asciiTheme="minorHAnsi" w:hAnsiTheme="minorHAnsi" w:cstheme="minorBidi"/>
               <w:noProof/>
+              <w:sz w:val="22"/>
               <w:lang w:val="en-GB" w:eastAsia="en-GB"/>
             </w:rPr>
           </w:pPr>
-          <w:hyperlink w:anchor="_Toc477258771" w:history="1">
+          <w:hyperlink w:anchor="_Toc478674146" w:history="1">
             <w:r>
               <w:rPr>
                 <w:rStyle w:val="Hyperlink"/>
@@ -550,7 +568,7 @@
                 <w:noProof/>
                 <w:webHidden/>
               </w:rPr>
-              <w:instrText xml:space="preserve"> PAGEREF _Toc477258771 \h </w:instrText>
+              <w:instrText xml:space="preserve"> PAGEREF _Toc478674146 \h </w:instrText>
             </w:r>
             <w:r>
               <w:rPr>
@@ -570,7 +588,7 @@
                 <w:noProof/>
                 <w:webHidden/>
               </w:rPr>
-              <w:t>4</w:t>
+              <w:t>6</w:t>
             </w:r>
             <w:r>
               <w:rPr>
@@ -588,12 +606,13 @@
               <w:tab w:val="right" w:leader="dot" w:pos="9016"/>
             </w:tabs>
             <w:rPr>
-              <w:rFonts w:cstheme="minorBidi"/>
+              <w:rFonts w:asciiTheme="minorHAnsi" w:hAnsiTheme="minorHAnsi" w:cstheme="minorBidi"/>
               <w:noProof/>
+              <w:sz w:val="22"/>
               <w:lang w:val="en-GB" w:eastAsia="en-GB"/>
             </w:rPr>
           </w:pPr>
-          <w:hyperlink w:anchor="_Toc477258772" w:history="1">
+          <w:hyperlink w:anchor="_Toc478674147" w:history="1">
             <w:r>
               <w:rPr>
                 <w:rStyle w:val="Hyperlink"/>
@@ -620,7 +639,7 @@
                 <w:noProof/>
                 <w:webHidden/>
               </w:rPr>
-              <w:instrText xml:space="preserve"> PAGEREF _Toc477258772 \h </w:instrText>
+              <w:instrText xml:space="preserve"> PAGEREF _Toc478674147 \h </w:instrText>
             </w:r>
             <w:r>
               <w:rPr>
@@ -640,7 +659,7 @@
                 <w:noProof/>
                 <w:webHidden/>
               </w:rPr>
-              <w:t>5</w:t>
+              <w:t>7</w:t>
             </w:r>
             <w:r>
               <w:rPr>
@@ -658,12 +677,13 @@
               <w:tab w:val="right" w:leader="dot" w:pos="9016"/>
             </w:tabs>
             <w:rPr>
-              <w:rFonts w:cstheme="minorBidi"/>
+              <w:rFonts w:asciiTheme="minorHAnsi" w:hAnsiTheme="minorHAnsi" w:cstheme="minorBidi"/>
               <w:noProof/>
+              <w:sz w:val="22"/>
               <w:lang w:val="en-GB" w:eastAsia="en-GB"/>
             </w:rPr>
           </w:pPr>
-          <w:hyperlink w:anchor="_Toc477258773" w:history="1">
+          <w:hyperlink w:anchor="_Toc478674148" w:history="1">
             <w:r>
               <w:rPr>
                 <w:rStyle w:val="Hyperlink"/>
@@ -690,7 +710,7 @@
                 <w:noProof/>
                 <w:webHidden/>
               </w:rPr>
-              <w:instrText xml:space="preserve"> PAGEREF _Toc477258773 \h </w:instrText>
+              <w:instrText xml:space="preserve"> PAGEREF _Toc478674148 \h </w:instrText>
             </w:r>
             <w:r>
               <w:rPr>
@@ -710,7 +730,7 @@
                 <w:noProof/>
                 <w:webHidden/>
               </w:rPr>
-              <w:t>5</w:t>
+              <w:t>7</w:t>
             </w:r>
             <w:r>
               <w:rPr>
@@ -728,12 +748,13 @@
               <w:tab w:val="right" w:leader="dot" w:pos="9016"/>
             </w:tabs>
             <w:rPr>
-              <w:rFonts w:cstheme="minorBidi"/>
+              <w:rFonts w:asciiTheme="minorHAnsi" w:hAnsiTheme="minorHAnsi" w:cstheme="minorBidi"/>
               <w:noProof/>
+              <w:sz w:val="22"/>
               <w:lang w:val="en-GB" w:eastAsia="en-GB"/>
             </w:rPr>
           </w:pPr>
-          <w:hyperlink w:anchor="_Toc477258774" w:history="1">
+          <w:hyperlink w:anchor="_Toc478674149" w:history="1">
             <w:r>
               <w:rPr>
                 <w:rStyle w:val="Hyperlink"/>
@@ -760,7 +781,7 @@
                 <w:noProof/>
                 <w:webHidden/>
               </w:rPr>
-              <w:instrText xml:space="preserve"> PAGEREF _Toc477258774 \h </w:instrText>
+              <w:instrText xml:space="preserve"> PAGEREF _Toc478674149 \h </w:instrText>
             </w:r>
             <w:r>
               <w:rPr>
@@ -780,7 +801,7 @@
                 <w:noProof/>
                 <w:webHidden/>
               </w:rPr>
-              <w:t>5</w:t>
+              <w:t>8</w:t>
             </w:r>
             <w:r>
               <w:rPr>
@@ -798,12 +819,13 @@
               <w:tab w:val="right" w:leader="dot" w:pos="9016"/>
             </w:tabs>
             <w:rPr>
-              <w:rFonts w:cstheme="minorBidi"/>
+              <w:rFonts w:asciiTheme="minorHAnsi" w:hAnsiTheme="minorHAnsi" w:cstheme="minorBidi"/>
               <w:noProof/>
+              <w:sz w:val="22"/>
               <w:lang w:val="en-GB" w:eastAsia="en-GB"/>
             </w:rPr>
           </w:pPr>
-          <w:hyperlink w:anchor="_Toc477258775" w:history="1">
+          <w:hyperlink w:anchor="_Toc478674150" w:history="1">
             <w:r>
               <w:rPr>
                 <w:rStyle w:val="Hyperlink"/>
@@ -830,7 +852,7 @@
                 <w:noProof/>
                 <w:webHidden/>
               </w:rPr>
-              <w:instrText xml:space="preserve"> PAGEREF _Toc477258775 \h </w:instrText>
+              <w:instrText xml:space="preserve"> PAGEREF _Toc478674150 \h </w:instrText>
             </w:r>
             <w:r>
               <w:rPr>
@@ -850,7 +872,7 @@
                 <w:noProof/>
                 <w:webHidden/>
               </w:rPr>
-              <w:t>5</w:t>
+              <w:t>8</w:t>
             </w:r>
             <w:r>
               <w:rPr>
@@ -868,12 +890,13 @@
               <w:tab w:val="right" w:leader="dot" w:pos="9016"/>
             </w:tabs>
             <w:rPr>
-              <w:rFonts w:eastAsiaTheme="minorEastAsia"/>
+              <w:rFonts w:asciiTheme="minorHAnsi" w:eastAsiaTheme="minorEastAsia" w:hAnsiTheme="minorHAnsi"/>
               <w:noProof/>
+              <w:sz w:val="22"/>
               <w:lang w:eastAsia="en-GB"/>
             </w:rPr>
           </w:pPr>
-          <w:hyperlink w:anchor="_Toc477258776" w:history="1">
+          <w:hyperlink w:anchor="_Toc478674151" w:history="1">
             <w:r>
               <w:rPr>
                 <w:rStyle w:val="Hyperlink"/>
@@ -900,7 +923,7 @@
                 <w:noProof/>
                 <w:webHidden/>
               </w:rPr>
-              <w:instrText xml:space="preserve"> PAGEREF _Toc477258776 \h </w:instrText>
+              <w:instrText xml:space="preserve"> PAGEREF _Toc478674151 \h </w:instrText>
             </w:r>
             <w:r>
               <w:rPr>
@@ -920,7 +943,7 @@
                 <w:noProof/>
                 <w:webHidden/>
               </w:rPr>
-              <w:t>5</w:t>
+              <w:t>9</w:t>
             </w:r>
             <w:r>
               <w:rPr>
@@ -938,12 +961,13 @@
               <w:tab w:val="right" w:leader="dot" w:pos="9016"/>
             </w:tabs>
             <w:rPr>
-              <w:rFonts w:cstheme="minorBidi"/>
+              <w:rFonts w:asciiTheme="minorHAnsi" w:hAnsiTheme="minorHAnsi" w:cstheme="minorBidi"/>
               <w:noProof/>
+              <w:sz w:val="22"/>
               <w:lang w:val="en-GB" w:eastAsia="en-GB"/>
             </w:rPr>
           </w:pPr>
-          <w:hyperlink w:anchor="_Toc477258777" w:history="1">
+          <w:hyperlink w:anchor="_Toc478674152" w:history="1">
             <w:r>
               <w:rPr>
                 <w:rStyle w:val="Hyperlink"/>
@@ -970,7 +994,7 @@
                 <w:noProof/>
                 <w:webHidden/>
               </w:rPr>
-              <w:instrText xml:space="preserve"> PAGEREF _Toc477258777 \h </w:instrText>
+              <w:instrText xml:space="preserve"> PAGEREF _Toc478674152 \h </w:instrText>
             </w:r>
             <w:r>
               <w:rPr>
@@ -990,7 +1014,7 @@
                 <w:noProof/>
                 <w:webHidden/>
               </w:rPr>
-              <w:t>5</w:t>
+              <w:t>9</w:t>
             </w:r>
             <w:r>
               <w:rPr>
@@ -1008,12 +1032,13 @@
               <w:tab w:val="right" w:leader="dot" w:pos="9016"/>
             </w:tabs>
             <w:rPr>
-              <w:rFonts w:cstheme="minorBidi"/>
+              <w:rFonts w:asciiTheme="minorHAnsi" w:hAnsiTheme="minorHAnsi" w:cstheme="minorBidi"/>
               <w:noProof/>
+              <w:sz w:val="22"/>
               <w:lang w:val="en-GB" w:eastAsia="en-GB"/>
             </w:rPr>
           </w:pPr>
-          <w:hyperlink w:anchor="_Toc477258778" w:history="1">
+          <w:hyperlink w:anchor="_Toc478674153" w:history="1">
             <w:r>
               <w:rPr>
                 <w:rStyle w:val="Hyperlink"/>
@@ -1040,7 +1065,7 @@
                 <w:noProof/>
                 <w:webHidden/>
               </w:rPr>
-              <w:instrText xml:space="preserve"> PAGEREF _Toc477258778 \h </w:instrText>
+              <w:instrText xml:space="preserve"> PAGEREF _Toc478674153 \h </w:instrText>
             </w:r>
             <w:r>
               <w:rPr>
@@ -1060,7 +1085,7 @@
                 <w:noProof/>
                 <w:webHidden/>
               </w:rPr>
-              <w:t>6</w:t>
+              <w:t>9</w:t>
             </w:r>
             <w:r>
               <w:rPr>
@@ -1078,12 +1103,13 @@
               <w:tab w:val="right" w:leader="dot" w:pos="9016"/>
             </w:tabs>
             <w:rPr>
-              <w:rFonts w:cstheme="minorBidi"/>
+              <w:rFonts w:asciiTheme="minorHAnsi" w:hAnsiTheme="minorHAnsi" w:cstheme="minorBidi"/>
               <w:noProof/>
+              <w:sz w:val="22"/>
               <w:lang w:val="en-GB" w:eastAsia="en-GB"/>
             </w:rPr>
           </w:pPr>
-          <w:hyperlink w:anchor="_Toc477258779" w:history="1">
+          <w:hyperlink w:anchor="_Toc478674154" w:history="1">
             <w:r>
               <w:rPr>
                 <w:rStyle w:val="Hyperlink"/>
@@ -1110,7 +1136,7 @@
                 <w:noProof/>
                 <w:webHidden/>
               </w:rPr>
-              <w:instrText xml:space="preserve"> PAGEREF _Toc477258779 \h </w:instrText>
+              <w:instrText xml:space="preserve"> PAGEREF _Toc478674154 \h </w:instrText>
             </w:r>
             <w:r>
               <w:rPr>
@@ -1130,7 +1156,7 @@
                 <w:noProof/>
                 <w:webHidden/>
               </w:rPr>
-              <w:t>6</w:t>
+              <w:t>10</w:t>
             </w:r>
             <w:r>
               <w:rPr>
@@ -1148,12 +1174,13 @@
               <w:tab w:val="right" w:leader="dot" w:pos="9016"/>
             </w:tabs>
             <w:rPr>
-              <w:rFonts w:cstheme="minorBidi"/>
+              <w:rFonts w:asciiTheme="minorHAnsi" w:hAnsiTheme="minorHAnsi" w:cstheme="minorBidi"/>
               <w:noProof/>
+              <w:sz w:val="22"/>
               <w:lang w:val="en-GB" w:eastAsia="en-GB"/>
             </w:rPr>
           </w:pPr>
-          <w:hyperlink w:anchor="_Toc477258780" w:history="1">
+          <w:hyperlink w:anchor="_Toc478674155" w:history="1">
             <w:r>
               <w:rPr>
                 <w:rStyle w:val="Hyperlink"/>
@@ -1180,7 +1207,7 @@
                 <w:noProof/>
                 <w:webHidden/>
               </w:rPr>
-              <w:instrText xml:space="preserve"> PAGEREF _Toc477258780 \h </w:instrText>
+              <w:instrText xml:space="preserve"> PAGEREF _Toc478674155 \h </w:instrText>
             </w:r>
             <w:r>
               <w:rPr>
@@ -1200,7 +1227,7 @@
                 <w:noProof/>
                 <w:webHidden/>
               </w:rPr>
-              <w:t>6</w:t>
+              <w:t>10</w:t>
             </w:r>
             <w:r>
               <w:rPr>
@@ -1218,12 +1245,13 @@
               <w:tab w:val="right" w:leader="dot" w:pos="9016"/>
             </w:tabs>
             <w:rPr>
-              <w:rFonts w:cstheme="minorBidi"/>
+              <w:rFonts w:asciiTheme="minorHAnsi" w:hAnsiTheme="minorHAnsi" w:cstheme="minorBidi"/>
               <w:noProof/>
+              <w:sz w:val="22"/>
               <w:lang w:val="en-GB" w:eastAsia="en-GB"/>
             </w:rPr>
           </w:pPr>
-          <w:hyperlink w:anchor="_Toc477258781" w:history="1">
+          <w:hyperlink w:anchor="_Toc478674156" w:history="1">
             <w:r>
               <w:rPr>
                 <w:rStyle w:val="Hyperlink"/>
@@ -1250,7 +1278,7 @@
                 <w:noProof/>
                 <w:webHidden/>
               </w:rPr>
-              <w:instrText xml:space="preserve"> PAGEREF _Toc477258781 \h </w:instrText>
+              <w:instrText xml:space="preserve"> PAGEREF _Toc478674156 \h </w:instrText>
             </w:r>
             <w:r>
               <w:rPr>
@@ -1270,7 +1298,7 @@
                 <w:noProof/>
                 <w:webHidden/>
               </w:rPr>
-              <w:t>6</w:t>
+              <w:t>10</w:t>
             </w:r>
             <w:r>
               <w:rPr>
@@ -1288,12 +1316,13 @@
               <w:tab w:val="right" w:leader="dot" w:pos="9016"/>
             </w:tabs>
             <w:rPr>
-              <w:rFonts w:cstheme="minorBidi"/>
+              <w:rFonts w:asciiTheme="minorHAnsi" w:hAnsiTheme="minorHAnsi" w:cstheme="minorBidi"/>
               <w:noProof/>
+              <w:sz w:val="22"/>
               <w:lang w:val="en-GB" w:eastAsia="en-GB"/>
             </w:rPr>
           </w:pPr>
-          <w:hyperlink w:anchor="_Toc477258782" w:history="1">
+          <w:hyperlink w:anchor="_Toc478674157" w:history="1">
             <w:r>
               <w:rPr>
                 <w:rStyle w:val="Hyperlink"/>
@@ -1320,7 +1349,7 @@
                 <w:noProof/>
                 <w:webHidden/>
               </w:rPr>
-              <w:instrText xml:space="preserve"> PAGEREF _Toc477258782 \h </w:instrText>
+              <w:instrText xml:space="preserve"> PAGEREF _Toc478674157 \h </w:instrText>
             </w:r>
             <w:r>
               <w:rPr>
@@ -1340,7 +1369,7 @@
                 <w:noProof/>
                 <w:webHidden/>
               </w:rPr>
-              <w:t>6</w:t>
+              <w:t>10</w:t>
             </w:r>
             <w:r>
               <w:rPr>
@@ -1358,12 +1387,13 @@
               <w:tab w:val="right" w:leader="dot" w:pos="9016"/>
             </w:tabs>
             <w:rPr>
-              <w:rFonts w:cstheme="minorBidi"/>
+              <w:rFonts w:asciiTheme="minorHAnsi" w:hAnsiTheme="minorHAnsi" w:cstheme="minorBidi"/>
               <w:noProof/>
+              <w:sz w:val="22"/>
               <w:lang w:val="en-GB" w:eastAsia="en-GB"/>
             </w:rPr>
           </w:pPr>
-          <w:hyperlink w:anchor="_Toc477258783" w:history="1">
+          <w:hyperlink w:anchor="_Toc478674158" w:history="1">
             <w:r>
               <w:rPr>
                 <w:rStyle w:val="Hyperlink"/>
@@ -1390,7 +1420,7 @@
                 <w:noProof/>
                 <w:webHidden/>
               </w:rPr>
-              <w:instrText xml:space="preserve"> PAGEREF _Toc477258783 \h </w:instrText>
+              <w:instrText xml:space="preserve"> PAGEREF _Toc478674158 \h </w:instrText>
             </w:r>
             <w:r>
               <w:rPr>
@@ -1410,7 +1440,7 @@
                 <w:noProof/>
                 <w:webHidden/>
               </w:rPr>
-              <w:t>6</w:t>
+              <w:t>10</w:t>
             </w:r>
             <w:r>
               <w:rPr>
@@ -1428,12 +1458,13 @@
               <w:tab w:val="right" w:leader="dot" w:pos="9016"/>
             </w:tabs>
             <w:rPr>
-              <w:rFonts w:cstheme="minorBidi"/>
+              <w:rFonts w:asciiTheme="minorHAnsi" w:hAnsiTheme="minorHAnsi" w:cstheme="minorBidi"/>
               <w:noProof/>
+              <w:sz w:val="22"/>
               <w:lang w:val="en-GB" w:eastAsia="en-GB"/>
             </w:rPr>
           </w:pPr>
-          <w:hyperlink w:anchor="_Toc477258784" w:history="1">
+          <w:hyperlink w:anchor="_Toc478674159" w:history="1">
             <w:r>
               <w:rPr>
                 <w:rStyle w:val="Hyperlink"/>
@@ -1460,7 +1491,7 @@
                 <w:noProof/>
                 <w:webHidden/>
               </w:rPr>
-              <w:instrText xml:space="preserve"> PAGEREF _Toc477258784 \h </w:instrText>
+              <w:instrText xml:space="preserve"> PAGEREF _Toc478674159 \h </w:instrText>
             </w:r>
             <w:r>
               <w:rPr>
@@ -1480,7 +1511,7 @@
                 <w:noProof/>
                 <w:webHidden/>
               </w:rPr>
-              <w:t>7</w:t>
+              <w:t>11</w:t>
             </w:r>
             <w:r>
               <w:rPr>
@@ -1498,12 +1529,13 @@
               <w:tab w:val="right" w:leader="dot" w:pos="9016"/>
             </w:tabs>
             <w:rPr>
-              <w:rFonts w:cstheme="minorBidi"/>
+              <w:rFonts w:asciiTheme="minorHAnsi" w:hAnsiTheme="minorHAnsi" w:cstheme="minorBidi"/>
               <w:noProof/>
+              <w:sz w:val="22"/>
               <w:lang w:val="en-GB" w:eastAsia="en-GB"/>
             </w:rPr>
           </w:pPr>
-          <w:hyperlink w:anchor="_Toc477258785" w:history="1">
+          <w:hyperlink w:anchor="_Toc478674160" w:history="1">
             <w:r>
               <w:rPr>
                 <w:rStyle w:val="Hyperlink"/>
@@ -1530,7 +1562,7 @@
                 <w:noProof/>
                 <w:webHidden/>
               </w:rPr>
-              <w:instrText xml:space="preserve"> PAGEREF _Toc477258785 \h </w:instrText>
+              <w:instrText xml:space="preserve"> PAGEREF _Toc478674160 \h </w:instrText>
             </w:r>
             <w:r>
               <w:rPr>
@@ -1550,7 +1582,7 @@
                 <w:noProof/>
                 <w:webHidden/>
               </w:rPr>
-              <w:t>7</w:t>
+              <w:t>12</w:t>
             </w:r>
             <w:r>
               <w:rPr>
@@ -1568,12 +1600,13 @@
               <w:tab w:val="right" w:leader="dot" w:pos="9016"/>
             </w:tabs>
             <w:rPr>
-              <w:rFonts w:cstheme="minorBidi"/>
+              <w:rFonts w:asciiTheme="minorHAnsi" w:hAnsiTheme="minorHAnsi" w:cstheme="minorBidi"/>
               <w:noProof/>
+              <w:sz w:val="22"/>
               <w:lang w:val="en-GB" w:eastAsia="en-GB"/>
             </w:rPr>
           </w:pPr>
-          <w:hyperlink w:anchor="_Toc477258786" w:history="1">
+          <w:hyperlink w:anchor="_Toc478674161" w:history="1">
             <w:r>
               <w:rPr>
                 <w:rStyle w:val="Hyperlink"/>
@@ -1600,7 +1633,7 @@
                 <w:noProof/>
                 <w:webHidden/>
               </w:rPr>
-              <w:instrText xml:space="preserve"> PAGEREF _Toc477258786 \h </w:instrText>
+              <w:instrText xml:space="preserve"> PAGEREF _Toc478674161 \h </w:instrText>
             </w:r>
             <w:r>
               <w:rPr>
@@ -1620,7 +1653,7 @@
                 <w:noProof/>
                 <w:webHidden/>
               </w:rPr>
-              <w:t>7</w:t>
+              <w:t>12</w:t>
             </w:r>
             <w:r>
               <w:rPr>
@@ -1638,12 +1671,13 @@
               <w:tab w:val="right" w:leader="dot" w:pos="9016"/>
             </w:tabs>
             <w:rPr>
-              <w:rFonts w:cstheme="minorBidi"/>
+              <w:rFonts w:asciiTheme="minorHAnsi" w:hAnsiTheme="minorHAnsi" w:cstheme="minorBidi"/>
               <w:noProof/>
+              <w:sz w:val="22"/>
               <w:lang w:val="en-GB" w:eastAsia="en-GB"/>
             </w:rPr>
           </w:pPr>
-          <w:hyperlink w:anchor="_Toc477258787" w:history="1">
+          <w:hyperlink w:anchor="_Toc478674162" w:history="1">
             <w:r>
               <w:rPr>
                 <w:rStyle w:val="Hyperlink"/>
@@ -1670,7 +1704,7 @@
                 <w:noProof/>
                 <w:webHidden/>
               </w:rPr>
-              <w:instrText xml:space="preserve"> PAGEREF _Toc477258787 \h </w:instrText>
+              <w:instrText xml:space="preserve"> PAGEREF _Toc478674162 \h </w:instrText>
             </w:r>
             <w:r>
               <w:rPr>
@@ -1690,7 +1724,7 @@
                 <w:noProof/>
                 <w:webHidden/>
               </w:rPr>
-              <w:t>9</w:t>
+              <w:t>13</w:t>
             </w:r>
             <w:r>
               <w:rPr>
@@ -1708,12 +1742,13 @@
               <w:tab w:val="right" w:leader="dot" w:pos="9016"/>
             </w:tabs>
             <w:rPr>
-              <w:rFonts w:cstheme="minorBidi"/>
+              <w:rFonts w:asciiTheme="minorHAnsi" w:hAnsiTheme="minorHAnsi" w:cstheme="minorBidi"/>
               <w:noProof/>
+              <w:sz w:val="22"/>
               <w:lang w:val="en-GB" w:eastAsia="en-GB"/>
             </w:rPr>
           </w:pPr>
-          <w:hyperlink w:anchor="_Toc477258788" w:history="1">
+          <w:hyperlink w:anchor="_Toc478674163" w:history="1">
             <w:r>
               <w:rPr>
                 <w:rStyle w:val="Hyperlink"/>
@@ -1740,7 +1775,7 @@
                 <w:noProof/>
                 <w:webHidden/>
               </w:rPr>
-              <w:instrText xml:space="preserve"> PAGEREF _Toc477258788 \h </w:instrText>
+              <w:instrText xml:space="preserve"> PAGEREF _Toc478674163 \h </w:instrText>
             </w:r>
             <w:r>
               <w:rPr>
@@ -1760,7 +1795,7 @@
                 <w:noProof/>
                 <w:webHidden/>
               </w:rPr>
-              <w:t>9</w:t>
+              <w:t>14</w:t>
             </w:r>
             <w:r>
               <w:rPr>
@@ -1778,12 +1813,13 @@
               <w:tab w:val="right" w:leader="dot" w:pos="9016"/>
             </w:tabs>
             <w:rPr>
-              <w:rFonts w:cstheme="minorBidi"/>
+              <w:rFonts w:asciiTheme="minorHAnsi" w:hAnsiTheme="minorHAnsi" w:cstheme="minorBidi"/>
               <w:noProof/>
+              <w:sz w:val="22"/>
               <w:lang w:val="en-GB" w:eastAsia="en-GB"/>
             </w:rPr>
           </w:pPr>
-          <w:hyperlink w:anchor="_Toc477258789" w:history="1">
+          <w:hyperlink w:anchor="_Toc478674164" w:history="1">
             <w:r>
               <w:rPr>
                 <w:rStyle w:val="Hyperlink"/>
@@ -1810,7 +1846,7 @@
                 <w:noProof/>
                 <w:webHidden/>
               </w:rPr>
-              <w:instrText xml:space="preserve"> PAGEREF _Toc477258789 \h </w:instrText>
+              <w:instrText xml:space="preserve"> PAGEREF _Toc478674164 \h </w:instrText>
             </w:r>
             <w:r>
               <w:rPr>
@@ -1830,7 +1866,7 @@
                 <w:noProof/>
                 <w:webHidden/>
               </w:rPr>
-              <w:t>10</w:t>
+              <w:t>15</w:t>
             </w:r>
             <w:r>
               <w:rPr>
@@ -1848,12 +1884,13 @@
               <w:tab w:val="right" w:leader="dot" w:pos="9016"/>
             </w:tabs>
             <w:rPr>
-              <w:rFonts w:cstheme="minorBidi"/>
+              <w:rFonts w:asciiTheme="minorHAnsi" w:hAnsiTheme="minorHAnsi" w:cstheme="minorBidi"/>
               <w:noProof/>
+              <w:sz w:val="22"/>
               <w:lang w:val="en-GB" w:eastAsia="en-GB"/>
             </w:rPr>
           </w:pPr>
-          <w:hyperlink w:anchor="_Toc477258790" w:history="1">
+          <w:hyperlink w:anchor="_Toc478674165" w:history="1">
             <w:r>
               <w:rPr>
                 <w:rStyle w:val="Hyperlink"/>
@@ -1880,7 +1917,7 @@
                 <w:noProof/>
                 <w:webHidden/>
               </w:rPr>
-              <w:instrText xml:space="preserve"> PAGEREF _Toc477258790 \h </w:instrText>
+              <w:instrText xml:space="preserve"> PAGEREF _Toc478674165 \h </w:instrText>
             </w:r>
             <w:r>
               <w:rPr>
@@ -1900,7 +1937,7 @@
                 <w:noProof/>
                 <w:webHidden/>
               </w:rPr>
-              <w:t>10</w:t>
+              <w:t>15</w:t>
             </w:r>
             <w:r>
               <w:rPr>
@@ -1918,12 +1955,13 @@
               <w:tab w:val="right" w:leader="dot" w:pos="9016"/>
             </w:tabs>
             <w:rPr>
-              <w:rFonts w:cstheme="minorBidi"/>
+              <w:rFonts w:asciiTheme="minorHAnsi" w:hAnsiTheme="minorHAnsi" w:cstheme="minorBidi"/>
               <w:noProof/>
+              <w:sz w:val="22"/>
               <w:lang w:val="en-GB" w:eastAsia="en-GB"/>
             </w:rPr>
           </w:pPr>
-          <w:hyperlink w:anchor="_Toc477258791" w:history="1">
+          <w:hyperlink w:anchor="_Toc478674166" w:history="1">
             <w:r>
               <w:rPr>
                 <w:rStyle w:val="Hyperlink"/>
@@ -1950,7 +1988,7 @@
                 <w:noProof/>
                 <w:webHidden/>
               </w:rPr>
-              <w:instrText xml:space="preserve"> PAGEREF _Toc477258791 \h </w:instrText>
+              <w:instrText xml:space="preserve"> PAGEREF _Toc478674166 \h </w:instrText>
             </w:r>
             <w:r>
               <w:rPr>
@@ -1970,7 +2008,7 @@
                 <w:noProof/>
                 <w:webHidden/>
               </w:rPr>
-              <w:t>10</w:t>
+              <w:t>15</w:t>
             </w:r>
             <w:r>
               <w:rPr>
@@ -1988,12 +2026,13 @@
               <w:tab w:val="right" w:leader="dot" w:pos="9016"/>
             </w:tabs>
             <w:rPr>
-              <w:rFonts w:cstheme="minorBidi"/>
+              <w:rFonts w:asciiTheme="minorHAnsi" w:hAnsiTheme="minorHAnsi" w:cstheme="minorBidi"/>
               <w:noProof/>
+              <w:sz w:val="22"/>
               <w:lang w:val="en-GB" w:eastAsia="en-GB"/>
             </w:rPr>
           </w:pPr>
-          <w:hyperlink w:anchor="_Toc477258792" w:history="1">
+          <w:hyperlink w:anchor="_Toc478674167" w:history="1">
             <w:r>
               <w:rPr>
                 <w:rStyle w:val="Hyperlink"/>
@@ -2020,7 +2059,7 @@
                 <w:noProof/>
                 <w:webHidden/>
               </w:rPr>
-              <w:instrText xml:space="preserve"> PAGEREF _Toc477258792 \h </w:instrText>
+              <w:instrText xml:space="preserve"> PAGEREF _Toc478674167 \h </w:instrText>
             </w:r>
             <w:r>
               <w:rPr>
@@ -2040,7 +2079,7 @@
                 <w:noProof/>
                 <w:webHidden/>
               </w:rPr>
-              <w:t>10</w:t>
+              <w:t>15</w:t>
             </w:r>
             <w:r>
               <w:rPr>
@@ -2058,12 +2097,13 @@
               <w:tab w:val="right" w:leader="dot" w:pos="9016"/>
             </w:tabs>
             <w:rPr>
-              <w:rFonts w:cstheme="minorBidi"/>
+              <w:rFonts w:asciiTheme="minorHAnsi" w:hAnsiTheme="minorHAnsi" w:cstheme="minorBidi"/>
               <w:noProof/>
+              <w:sz w:val="22"/>
               <w:lang w:val="en-GB" w:eastAsia="en-GB"/>
             </w:rPr>
           </w:pPr>
-          <w:hyperlink w:anchor="_Toc477258793" w:history="1">
+          <w:hyperlink w:anchor="_Toc478674168" w:history="1">
             <w:r>
               <w:rPr>
                 <w:rStyle w:val="Hyperlink"/>
@@ -2090,7 +2130,7 @@
                 <w:noProof/>
                 <w:webHidden/>
               </w:rPr>
-              <w:instrText xml:space="preserve"> PAGEREF _Toc477258793 \h </w:instrText>
+              <w:instrText xml:space="preserve"> PAGEREF _Toc478674168 \h </w:instrText>
             </w:r>
             <w:r>
               <w:rPr>
@@ -2110,7 +2150,7 @@
                 <w:noProof/>
                 <w:webHidden/>
               </w:rPr>
-              <w:t>10</w:t>
+              <w:t>15</w:t>
             </w:r>
             <w:r>
               <w:rPr>
@@ -2128,12 +2168,13 @@
               <w:tab w:val="right" w:leader="dot" w:pos="9016"/>
             </w:tabs>
             <w:rPr>
-              <w:rFonts w:cstheme="minorBidi"/>
+              <w:rFonts w:asciiTheme="minorHAnsi" w:hAnsiTheme="minorHAnsi" w:cstheme="minorBidi"/>
               <w:noProof/>
+              <w:sz w:val="22"/>
               <w:lang w:val="en-GB" w:eastAsia="en-GB"/>
             </w:rPr>
           </w:pPr>
-          <w:hyperlink w:anchor="_Toc477258794" w:history="1">
+          <w:hyperlink w:anchor="_Toc478674169" w:history="1">
             <w:r>
               <w:rPr>
                 <w:rStyle w:val="Hyperlink"/>
@@ -2160,7 +2201,7 @@
                 <w:noProof/>
                 <w:webHidden/>
               </w:rPr>
-              <w:instrText xml:space="preserve"> PAGEREF _Toc477258794 \h </w:instrText>
+              <w:instrText xml:space="preserve"> PAGEREF _Toc478674169 \h </w:instrText>
             </w:r>
             <w:r>
               <w:rPr>
@@ -2180,7 +2221,7 @@
                 <w:noProof/>
                 <w:webHidden/>
               </w:rPr>
-              <w:t>10</w:t>
+              <w:t>15</w:t>
             </w:r>
             <w:r>
               <w:rPr>
@@ -2198,12 +2239,13 @@
               <w:tab w:val="right" w:leader="dot" w:pos="9016"/>
             </w:tabs>
             <w:rPr>
-              <w:rFonts w:cstheme="minorBidi"/>
+              <w:rFonts w:asciiTheme="minorHAnsi" w:hAnsiTheme="minorHAnsi" w:cstheme="minorBidi"/>
               <w:noProof/>
+              <w:sz w:val="22"/>
               <w:lang w:val="en-GB" w:eastAsia="en-GB"/>
             </w:rPr>
           </w:pPr>
-          <w:hyperlink w:anchor="_Toc477258795" w:history="1">
+          <w:hyperlink w:anchor="_Toc478674170" w:history="1">
             <w:r>
               <w:rPr>
                 <w:rStyle w:val="Hyperlink"/>
@@ -2230,7 +2272,7 @@
                 <w:noProof/>
                 <w:webHidden/>
               </w:rPr>
-              <w:instrText xml:space="preserve"> PAGEREF _Toc477258795 \h </w:instrText>
+              <w:instrText xml:space="preserve"> PAGEREF _Toc478674170 \h </w:instrText>
             </w:r>
             <w:r>
               <w:rPr>
@@ -2250,7 +2292,7 @@
                 <w:noProof/>
                 <w:webHidden/>
               </w:rPr>
-              <w:t>10</w:t>
+              <w:t>15</w:t>
             </w:r>
             <w:r>
               <w:rPr>
@@ -2268,12 +2310,13 @@
               <w:tab w:val="right" w:leader="dot" w:pos="9016"/>
             </w:tabs>
             <w:rPr>
-              <w:rFonts w:cstheme="minorBidi"/>
+              <w:rFonts w:asciiTheme="minorHAnsi" w:hAnsiTheme="minorHAnsi" w:cstheme="minorBidi"/>
               <w:noProof/>
+              <w:sz w:val="22"/>
               <w:lang w:val="en-GB" w:eastAsia="en-GB"/>
             </w:rPr>
           </w:pPr>
-          <w:hyperlink w:anchor="_Toc477258796" w:history="1">
+          <w:hyperlink w:anchor="_Toc478674171" w:history="1">
             <w:r>
               <w:rPr>
                 <w:rStyle w:val="Hyperlink"/>
@@ -2300,7 +2343,7 @@
                 <w:noProof/>
                 <w:webHidden/>
               </w:rPr>
-              <w:instrText xml:space="preserve"> PAGEREF _Toc477258796 \h </w:instrText>
+              <w:instrText xml:space="preserve"> PAGEREF _Toc478674171 \h </w:instrText>
             </w:r>
             <w:r>
               <w:rPr>
@@ -2320,7 +2363,7 @@
                 <w:noProof/>
                 <w:webHidden/>
               </w:rPr>
-              <w:t>10</w:t>
+              <w:t>15</w:t>
             </w:r>
             <w:r>
               <w:rPr>
@@ -2338,12 +2381,13 @@
               <w:tab w:val="right" w:leader="dot" w:pos="9016"/>
             </w:tabs>
             <w:rPr>
-              <w:rFonts w:eastAsiaTheme="minorEastAsia"/>
+              <w:rFonts w:asciiTheme="minorHAnsi" w:eastAsiaTheme="minorEastAsia" w:hAnsiTheme="minorHAnsi"/>
               <w:noProof/>
+              <w:sz w:val="22"/>
               <w:lang w:eastAsia="en-GB"/>
             </w:rPr>
           </w:pPr>
-          <w:hyperlink w:anchor="_Toc477258797" w:history="1">
+          <w:hyperlink w:anchor="_Toc478674172" w:history="1">
             <w:r>
               <w:rPr>
                 <w:rStyle w:val="Hyperlink"/>
@@ -2370,7 +2414,7 @@
                 <w:noProof/>
                 <w:webHidden/>
               </w:rPr>
-              <w:instrText xml:space="preserve"> PAGEREF _Toc477258797 \h </w:instrText>
+              <w:instrText xml:space="preserve"> PAGEREF _Toc478674172 \h </w:instrText>
             </w:r>
             <w:r>
               <w:rPr>
@@ -2390,7 +2434,7 @@
                 <w:noProof/>
                 <w:webHidden/>
               </w:rPr>
-              <w:t>10</w:t>
+              <w:t>15</w:t>
             </w:r>
             <w:r>
               <w:rPr>
@@ -2408,12 +2452,13 @@
               <w:tab w:val="right" w:leader="dot" w:pos="9016"/>
             </w:tabs>
             <w:rPr>
-              <w:rFonts w:eastAsiaTheme="minorEastAsia"/>
+              <w:rFonts w:asciiTheme="minorHAnsi" w:eastAsiaTheme="minorEastAsia" w:hAnsiTheme="minorHAnsi"/>
               <w:noProof/>
+              <w:sz w:val="22"/>
               <w:lang w:eastAsia="en-GB"/>
             </w:rPr>
           </w:pPr>
-          <w:hyperlink w:anchor="_Toc477258798" w:history="1">
+          <w:hyperlink w:anchor="_Toc478674173" w:history="1">
             <w:r>
               <w:rPr>
                 <w:rStyle w:val="Hyperlink"/>
@@ -2440,7 +2485,7 @@
                 <w:noProof/>
                 <w:webHidden/>
               </w:rPr>
-              <w:instrText xml:space="preserve"> PAGEREF _Toc477258798 \h </w:instrText>
+              <w:instrText xml:space="preserve"> PAGEREF _Toc478674173 \h </w:instrText>
             </w:r>
             <w:r>
               <w:rPr>
@@ -2460,7 +2505,7 @@
                 <w:noProof/>
                 <w:webHidden/>
               </w:rPr>
-              <w:t>11</w:t>
+              <w:t>15</w:t>
             </w:r>
             <w:r>
               <w:rPr>
@@ -2478,12 +2523,13 @@
               <w:tab w:val="right" w:leader="dot" w:pos="9016"/>
             </w:tabs>
             <w:rPr>
-              <w:rFonts w:cstheme="minorBidi"/>
+              <w:rFonts w:asciiTheme="minorHAnsi" w:hAnsiTheme="minorHAnsi" w:cstheme="minorBidi"/>
               <w:noProof/>
+              <w:sz w:val="22"/>
               <w:lang w:val="en-GB" w:eastAsia="en-GB"/>
             </w:rPr>
           </w:pPr>
-          <w:hyperlink w:anchor="_Toc477258799" w:history="1">
+          <w:hyperlink w:anchor="_Toc478674174" w:history="1">
             <w:r>
               <w:rPr>
                 <w:rStyle w:val="Hyperlink"/>
@@ -2510,7 +2556,7 @@
                 <w:noProof/>
                 <w:webHidden/>
               </w:rPr>
-              <w:instrText xml:space="preserve"> PAGEREF _Toc477258799 \h </w:instrText>
+              <w:instrText xml:space="preserve"> PAGEREF _Toc478674174 \h </w:instrText>
             </w:r>
             <w:r>
               <w:rPr>
@@ -2530,7 +2576,7 @@
                 <w:noProof/>
                 <w:webHidden/>
               </w:rPr>
-              <w:t>11</w:t>
+              <w:t>16</w:t>
             </w:r>
             <w:r>
               <w:rPr>
@@ -2548,12 +2594,13 @@
               <w:tab w:val="right" w:leader="dot" w:pos="9016"/>
             </w:tabs>
             <w:rPr>
-              <w:rFonts w:cstheme="minorBidi"/>
+              <w:rFonts w:asciiTheme="minorHAnsi" w:hAnsiTheme="minorHAnsi" w:cstheme="minorBidi"/>
               <w:noProof/>
+              <w:sz w:val="22"/>
               <w:lang w:val="en-GB" w:eastAsia="en-GB"/>
             </w:rPr>
           </w:pPr>
-          <w:hyperlink w:anchor="_Toc477258800" w:history="1">
+          <w:hyperlink w:anchor="_Toc478674175" w:history="1">
             <w:r>
               <w:rPr>
                 <w:rStyle w:val="Hyperlink"/>
@@ -2580,7 +2627,7 @@
                 <w:noProof/>
                 <w:webHidden/>
               </w:rPr>
-              <w:instrText xml:space="preserve"> PAGEREF _Toc477258800 \h </w:instrText>
+              <w:instrText xml:space="preserve"> PAGEREF _Toc478674175 \h </w:instrText>
             </w:r>
             <w:r>
               <w:rPr>
@@ -2600,7 +2647,7 @@
                 <w:noProof/>
                 <w:webHidden/>
               </w:rPr>
-              <w:t>11</w:t>
+              <w:t>16</w:t>
             </w:r>
             <w:r>
               <w:rPr>
@@ -2618,12 +2665,13 @@
               <w:tab w:val="right" w:leader="dot" w:pos="9016"/>
             </w:tabs>
             <w:rPr>
-              <w:rFonts w:cstheme="minorBidi"/>
+              <w:rFonts w:asciiTheme="minorHAnsi" w:hAnsiTheme="minorHAnsi" w:cstheme="minorBidi"/>
               <w:noProof/>
+              <w:sz w:val="22"/>
               <w:lang w:val="en-GB" w:eastAsia="en-GB"/>
             </w:rPr>
           </w:pPr>
-          <w:hyperlink w:anchor="_Toc477258801" w:history="1">
+          <w:hyperlink w:anchor="_Toc478674176" w:history="1">
             <w:r>
               <w:rPr>
                 <w:rStyle w:val="Hyperlink"/>
@@ -2650,7 +2698,7 @@
                 <w:noProof/>
                 <w:webHidden/>
               </w:rPr>
-              <w:instrText xml:space="preserve"> PAGEREF _Toc477258801 \h </w:instrText>
+              <w:instrText xml:space="preserve"> PAGEREF _Toc478674176 \h </w:instrText>
             </w:r>
             <w:r>
               <w:rPr>
@@ -2670,7 +2718,7 @@
                 <w:noProof/>
                 <w:webHidden/>
               </w:rPr>
-              <w:t>12</w:t>
+              <w:t>17</w:t>
             </w:r>
             <w:r>
               <w:rPr>
@@ -2688,12 +2736,13 @@
               <w:tab w:val="right" w:leader="dot" w:pos="9016"/>
             </w:tabs>
             <w:rPr>
-              <w:rFonts w:cstheme="minorBidi"/>
+              <w:rFonts w:asciiTheme="minorHAnsi" w:hAnsiTheme="minorHAnsi" w:cstheme="minorBidi"/>
               <w:noProof/>
+              <w:sz w:val="22"/>
               <w:lang w:val="en-GB" w:eastAsia="en-GB"/>
             </w:rPr>
           </w:pPr>
-          <w:hyperlink w:anchor="_Toc477258802" w:history="1">
+          <w:hyperlink w:anchor="_Toc478674177" w:history="1">
             <w:r>
               <w:rPr>
                 <w:rStyle w:val="Hyperlink"/>
@@ -2720,7 +2769,7 @@
                 <w:noProof/>
                 <w:webHidden/>
               </w:rPr>
-              <w:instrText xml:space="preserve"> PAGEREF _Toc477258802 \h </w:instrText>
+              <w:instrText xml:space="preserve"> PAGEREF _Toc478674177 \h </w:instrText>
             </w:r>
             <w:r>
               <w:rPr>
@@ -2740,7 +2789,7 @@
                 <w:noProof/>
                 <w:webHidden/>
               </w:rPr>
-              <w:t>12</w:t>
+              <w:t>17</w:t>
             </w:r>
             <w:r>
               <w:rPr>
@@ -2758,12 +2807,13 @@
               <w:tab w:val="right" w:leader="dot" w:pos="9016"/>
             </w:tabs>
             <w:rPr>
-              <w:rFonts w:cstheme="minorBidi"/>
+              <w:rFonts w:asciiTheme="minorHAnsi" w:hAnsiTheme="minorHAnsi" w:cstheme="minorBidi"/>
               <w:noProof/>
+              <w:sz w:val="22"/>
               <w:lang w:val="en-GB" w:eastAsia="en-GB"/>
             </w:rPr>
           </w:pPr>
-          <w:hyperlink w:anchor="_Toc477258803" w:history="1">
+          <w:hyperlink w:anchor="_Toc478674178" w:history="1">
             <w:r>
               <w:rPr>
                 <w:rStyle w:val="Hyperlink"/>
@@ -2790,7 +2840,7 @@
                 <w:noProof/>
                 <w:webHidden/>
               </w:rPr>
-              <w:instrText xml:space="preserve"> PAGEREF _Toc477258803 \h </w:instrText>
+              <w:instrText xml:space="preserve"> PAGEREF _Toc478674178 \h </w:instrText>
             </w:r>
             <w:r>
               <w:rPr>
@@ -2810,7 +2860,7 @@
                 <w:noProof/>
                 <w:webHidden/>
               </w:rPr>
-              <w:t>13</w:t>
+              <w:t>18</w:t>
             </w:r>
             <w:r>
               <w:rPr>
@@ -2828,12 +2878,13 @@
               <w:tab w:val="right" w:leader="dot" w:pos="9016"/>
             </w:tabs>
             <w:rPr>
-              <w:rFonts w:cstheme="minorBidi"/>
+              <w:rFonts w:asciiTheme="minorHAnsi" w:hAnsiTheme="minorHAnsi" w:cstheme="minorBidi"/>
               <w:noProof/>
+              <w:sz w:val="22"/>
               <w:lang w:val="en-GB" w:eastAsia="en-GB"/>
             </w:rPr>
           </w:pPr>
-          <w:hyperlink w:anchor="_Toc477258804" w:history="1">
+          <w:hyperlink w:anchor="_Toc478674179" w:history="1">
             <w:r>
               <w:rPr>
                 <w:rStyle w:val="Hyperlink"/>
@@ -2860,7 +2911,7 @@
                 <w:noProof/>
                 <w:webHidden/>
               </w:rPr>
-              <w:instrText xml:space="preserve"> PAGEREF _Toc477258804 \h </w:instrText>
+              <w:instrText xml:space="preserve"> PAGEREF _Toc478674179 \h </w:instrText>
             </w:r>
             <w:r>
               <w:rPr>
@@ -2880,7 +2931,7 @@
                 <w:noProof/>
                 <w:webHidden/>
               </w:rPr>
-              <w:t>14</w:t>
+              <w:t>20</w:t>
             </w:r>
             <w:r>
               <w:rPr>
@@ -2898,12 +2949,13 @@
               <w:tab w:val="right" w:leader="dot" w:pos="9016"/>
             </w:tabs>
             <w:rPr>
-              <w:rFonts w:cstheme="minorBidi"/>
+              <w:rFonts w:asciiTheme="minorHAnsi" w:hAnsiTheme="minorHAnsi" w:cstheme="minorBidi"/>
               <w:noProof/>
+              <w:sz w:val="22"/>
               <w:lang w:val="en-GB" w:eastAsia="en-GB"/>
             </w:rPr>
           </w:pPr>
-          <w:hyperlink w:anchor="_Toc477258805" w:history="1">
+          <w:hyperlink w:anchor="_Toc478674180" w:history="1">
             <w:r>
               <w:rPr>
                 <w:rStyle w:val="Hyperlink"/>
@@ -2930,7 +2982,7 @@
                 <w:noProof/>
                 <w:webHidden/>
               </w:rPr>
-              <w:instrText xml:space="preserve"> PAGEREF _Toc477258805 \h </w:instrText>
+              <w:instrText xml:space="preserve"> PAGEREF _Toc478674180 \h </w:instrText>
             </w:r>
             <w:r>
               <w:rPr>
@@ -2950,7 +3002,7 @@
                 <w:noProof/>
                 <w:webHidden/>
               </w:rPr>
-              <w:t>14</w:t>
+              <w:t>20</w:t>
             </w:r>
             <w:r>
               <w:rPr>
@@ -2968,12 +3020,13 @@
               <w:tab w:val="right" w:leader="dot" w:pos="9016"/>
             </w:tabs>
             <w:rPr>
-              <w:rFonts w:cstheme="minorBidi"/>
+              <w:rFonts w:asciiTheme="minorHAnsi" w:hAnsiTheme="minorHAnsi" w:cstheme="minorBidi"/>
               <w:noProof/>
+              <w:sz w:val="22"/>
               <w:lang w:val="en-GB" w:eastAsia="en-GB"/>
             </w:rPr>
           </w:pPr>
-          <w:hyperlink w:anchor="_Toc477258806" w:history="1">
+          <w:hyperlink w:anchor="_Toc478674181" w:history="1">
             <w:r>
               <w:rPr>
                 <w:rStyle w:val="Hyperlink"/>
@@ -3000,7 +3053,7 @@
                 <w:noProof/>
                 <w:webHidden/>
               </w:rPr>
-              <w:instrText xml:space="preserve"> PAGEREF _Toc477258806 \h </w:instrText>
+              <w:instrText xml:space="preserve"> PAGEREF _Toc478674181 \h </w:instrText>
             </w:r>
             <w:r>
               <w:rPr>
@@ -3020,7 +3073,7 @@
                 <w:noProof/>
                 <w:webHidden/>
               </w:rPr>
-              <w:t>14</w:t>
+              <w:t>21</w:t>
             </w:r>
             <w:r>
               <w:rPr>
@@ -3038,12 +3091,13 @@
               <w:tab w:val="right" w:leader="dot" w:pos="9016"/>
             </w:tabs>
             <w:rPr>
-              <w:rFonts w:cstheme="minorBidi"/>
+              <w:rFonts w:asciiTheme="minorHAnsi" w:hAnsiTheme="minorHAnsi" w:cstheme="minorBidi"/>
               <w:noProof/>
+              <w:sz w:val="22"/>
               <w:lang w:val="en-GB" w:eastAsia="en-GB"/>
             </w:rPr>
           </w:pPr>
-          <w:hyperlink w:anchor="_Toc477258807" w:history="1">
+          <w:hyperlink w:anchor="_Toc478674182" w:history="1">
             <w:r>
               <w:rPr>
                 <w:rStyle w:val="Hyperlink"/>
@@ -3070,7 +3124,7 @@
                 <w:noProof/>
                 <w:webHidden/>
               </w:rPr>
-              <w:instrText xml:space="preserve"> PAGEREF _Toc477258807 \h </w:instrText>
+              <w:instrText xml:space="preserve"> PAGEREF _Toc478674182 \h </w:instrText>
             </w:r>
             <w:r>
               <w:rPr>
@@ -3090,7 +3144,7 @@
                 <w:noProof/>
                 <w:webHidden/>
               </w:rPr>
-              <w:t>14</w:t>
+              <w:t>21</w:t>
             </w:r>
             <w:r>
               <w:rPr>
@@ -3108,12 +3162,13 @@
               <w:tab w:val="right" w:leader="dot" w:pos="9016"/>
             </w:tabs>
             <w:rPr>
-              <w:rFonts w:eastAsiaTheme="minorEastAsia"/>
+              <w:rFonts w:asciiTheme="minorHAnsi" w:eastAsiaTheme="minorEastAsia" w:hAnsiTheme="minorHAnsi"/>
               <w:noProof/>
+              <w:sz w:val="22"/>
               <w:lang w:eastAsia="en-GB"/>
             </w:rPr>
           </w:pPr>
-          <w:hyperlink w:anchor="_Toc477258808" w:history="1">
+          <w:hyperlink w:anchor="_Toc478674183" w:history="1">
             <w:r>
               <w:rPr>
                 <w:rStyle w:val="Hyperlink"/>
@@ -3140,7 +3195,7 @@
                 <w:noProof/>
                 <w:webHidden/>
               </w:rPr>
-              <w:instrText xml:space="preserve"> PAGEREF _Toc477258808 \h </w:instrText>
+              <w:instrText xml:space="preserve"> PAGEREF _Toc478674183 \h </w:instrText>
             </w:r>
             <w:r>
               <w:rPr>
@@ -3160,7 +3215,7 @@
                 <w:noProof/>
                 <w:webHidden/>
               </w:rPr>
-              <w:t>15</w:t>
+              <w:t>22</w:t>
             </w:r>
             <w:r>
               <w:rPr>
@@ -3178,12 +3233,13 @@
               <w:tab w:val="right" w:leader="dot" w:pos="9016"/>
             </w:tabs>
             <w:rPr>
-              <w:rFonts w:eastAsiaTheme="minorEastAsia"/>
+              <w:rFonts w:asciiTheme="minorHAnsi" w:eastAsiaTheme="minorEastAsia" w:hAnsiTheme="minorHAnsi"/>
               <w:noProof/>
+              <w:sz w:val="22"/>
               <w:lang w:eastAsia="en-GB"/>
             </w:rPr>
           </w:pPr>
-          <w:hyperlink w:anchor="_Toc477258809" w:history="1">
+          <w:hyperlink w:anchor="_Toc478674184" w:history="1">
             <w:r>
               <w:rPr>
                 <w:rStyle w:val="Hyperlink"/>
@@ -3210,7 +3266,7 @@
                 <w:noProof/>
                 <w:webHidden/>
               </w:rPr>
-              <w:instrText xml:space="preserve"> PAGEREF _Toc477258809 \h </w:instrText>
+              <w:instrText xml:space="preserve"> PAGEREF _Toc478674184 \h </w:instrText>
             </w:r>
             <w:r>
               <w:rPr>
@@ -3230,7 +3286,7 @@
                 <w:noProof/>
                 <w:webHidden/>
               </w:rPr>
-              <w:t>16</w:t>
+              <w:t>22</w:t>
             </w:r>
             <w:r>
               <w:rPr>
@@ -3248,12 +3304,13 @@
               <w:tab w:val="right" w:leader="dot" w:pos="9016"/>
             </w:tabs>
             <w:rPr>
-              <w:rFonts w:eastAsiaTheme="minorEastAsia"/>
+              <w:rFonts w:asciiTheme="minorHAnsi" w:eastAsiaTheme="minorEastAsia" w:hAnsiTheme="minorHAnsi"/>
               <w:noProof/>
+              <w:sz w:val="22"/>
               <w:lang w:eastAsia="en-GB"/>
             </w:rPr>
           </w:pPr>
-          <w:hyperlink w:anchor="_Toc477258810" w:history="1">
+          <w:hyperlink w:anchor="_Toc478674185" w:history="1">
             <w:r>
               <w:rPr>
                 <w:rStyle w:val="Hyperlink"/>
@@ -3280,7 +3337,7 @@
                 <w:noProof/>
                 <w:webHidden/>
               </w:rPr>
-              <w:instrText xml:space="preserve"> PAGEREF _Toc477258810 \h </w:instrText>
+              <w:instrText xml:space="preserve"> PAGEREF _Toc478674185 \h </w:instrText>
             </w:r>
             <w:r>
               <w:rPr>
@@ -3300,7 +3357,7 @@
                 <w:noProof/>
                 <w:webHidden/>
               </w:rPr>
-              <w:t>16</w:t>
+              <w:t>22</w:t>
             </w:r>
             <w:r>
               <w:rPr>
@@ -3318,12 +3375,13 @@
               <w:tab w:val="right" w:leader="dot" w:pos="9016"/>
             </w:tabs>
             <w:rPr>
-              <w:rFonts w:eastAsiaTheme="minorEastAsia"/>
+              <w:rFonts w:asciiTheme="minorHAnsi" w:eastAsiaTheme="minorEastAsia" w:hAnsiTheme="minorHAnsi"/>
               <w:noProof/>
+              <w:sz w:val="22"/>
               <w:lang w:eastAsia="en-GB"/>
             </w:rPr>
           </w:pPr>
-          <w:hyperlink w:anchor="_Toc477258811" w:history="1">
+          <w:hyperlink w:anchor="_Toc478674186" w:history="1">
             <w:r>
               <w:rPr>
                 <w:rStyle w:val="Hyperlink"/>
@@ -3350,7 +3408,7 @@
                 <w:noProof/>
                 <w:webHidden/>
               </w:rPr>
-              <w:instrText xml:space="preserve"> PAGEREF _Toc477258811 \h </w:instrText>
+              <w:instrText xml:space="preserve"> PAGEREF _Toc478674186 \h </w:instrText>
             </w:r>
             <w:r>
               <w:rPr>
@@ -3370,7 +3428,7 @@
                 <w:noProof/>
                 <w:webHidden/>
               </w:rPr>
-              <w:t>16</w:t>
+              <w:t>23</w:t>
             </w:r>
             <w:r>
               <w:rPr>
@@ -3388,12 +3446,13 @@
               <w:tab w:val="right" w:leader="dot" w:pos="9016"/>
             </w:tabs>
             <w:rPr>
-              <w:rFonts w:cstheme="minorBidi"/>
+              <w:rFonts w:asciiTheme="minorHAnsi" w:hAnsiTheme="minorHAnsi" w:cstheme="minorBidi"/>
               <w:noProof/>
+              <w:sz w:val="22"/>
               <w:lang w:val="en-GB" w:eastAsia="en-GB"/>
             </w:rPr>
           </w:pPr>
-          <w:hyperlink w:anchor="_Toc477258812" w:history="1">
+          <w:hyperlink w:anchor="_Toc478674187" w:history="1">
             <w:r>
               <w:rPr>
                 <w:rStyle w:val="Hyperlink"/>
@@ -3420,7 +3479,7 @@
                 <w:noProof/>
                 <w:webHidden/>
               </w:rPr>
-              <w:instrText xml:space="preserve"> PAGEREF _Toc477258812 \h </w:instrText>
+              <w:instrText xml:space="preserve"> PAGEREF _Toc478674187 \h </w:instrText>
             </w:r>
             <w:r>
               <w:rPr>
@@ -3440,7 +3499,7 @@
                 <w:noProof/>
                 <w:webHidden/>
               </w:rPr>
-              <w:t>16</w:t>
+              <w:t>23</w:t>
             </w:r>
             <w:r>
               <w:rPr>
@@ -3458,12 +3517,13 @@
               <w:tab w:val="right" w:leader="dot" w:pos="9016"/>
             </w:tabs>
             <w:rPr>
-              <w:rFonts w:cstheme="minorBidi"/>
+              <w:rFonts w:asciiTheme="minorHAnsi" w:hAnsiTheme="minorHAnsi" w:cstheme="minorBidi"/>
               <w:noProof/>
+              <w:sz w:val="22"/>
               <w:lang w:val="en-GB" w:eastAsia="en-GB"/>
             </w:rPr>
           </w:pPr>
-          <w:hyperlink w:anchor="_Toc477258813" w:history="1">
+          <w:hyperlink w:anchor="_Toc478674188" w:history="1">
             <w:r>
               <w:rPr>
                 <w:rStyle w:val="Hyperlink"/>
@@ -3490,7 +3550,7 @@
                 <w:noProof/>
                 <w:webHidden/>
               </w:rPr>
-              <w:instrText xml:space="preserve"> PAGEREF _Toc477258813 \h </w:instrText>
+              <w:instrText xml:space="preserve"> PAGEREF _Toc478674188 \h </w:instrText>
             </w:r>
             <w:r>
               <w:rPr>
@@ -3510,7 +3570,7 @@
                 <w:noProof/>
                 <w:webHidden/>
               </w:rPr>
-              <w:t>16</w:t>
+              <w:t>23</w:t>
             </w:r>
             <w:r>
               <w:rPr>
@@ -3528,12 +3588,13 @@
               <w:tab w:val="right" w:leader="dot" w:pos="9016"/>
             </w:tabs>
             <w:rPr>
-              <w:rFonts w:cstheme="minorBidi"/>
+              <w:rFonts w:asciiTheme="minorHAnsi" w:hAnsiTheme="minorHAnsi" w:cstheme="minorBidi"/>
               <w:noProof/>
+              <w:sz w:val="22"/>
               <w:lang w:val="en-GB" w:eastAsia="en-GB"/>
             </w:rPr>
           </w:pPr>
-          <w:hyperlink w:anchor="_Toc477258814" w:history="1">
+          <w:hyperlink w:anchor="_Toc478674189" w:history="1">
             <w:r>
               <w:rPr>
                 <w:rStyle w:val="Hyperlink"/>
@@ -3560,7 +3621,7 @@
                 <w:noProof/>
                 <w:webHidden/>
               </w:rPr>
-              <w:instrText xml:space="preserve"> PAGEREF _Toc477258814 \h </w:instrText>
+              <w:instrText xml:space="preserve"> PAGEREF _Toc478674189 \h </w:instrText>
             </w:r>
             <w:r>
               <w:rPr>
@@ -3580,7 +3641,7 @@
                 <w:noProof/>
                 <w:webHidden/>
               </w:rPr>
-              <w:t>16</w:t>
+              <w:t>23</w:t>
             </w:r>
             <w:r>
               <w:rPr>
@@ -3607,11 +3668,11 @@
       <w:pPr>
         <w:pStyle w:val="Heading1"/>
       </w:pPr>
-      <w:bookmarkStart w:id="5" w:name="_Toc477258767"/>
+      <w:bookmarkStart w:id="7" w:name="_Toc478674142"/>
       <w:r>
         <w:t>Introduction and Problem Specification</w:t>
       </w:r>
-      <w:bookmarkEnd w:id="5"/>
+      <w:bookmarkEnd w:id="7"/>
     </w:p>
     <w:p>
       <w:r>
@@ -3647,11 +3708,11 @@
       <w:pPr>
         <w:pStyle w:val="Heading1"/>
       </w:pPr>
-      <w:bookmarkStart w:id="6" w:name="_Toc477258768"/>
+      <w:bookmarkStart w:id="8" w:name="_Toc478674143"/>
       <w:r>
         <w:t>System Requirements Specification</w:t>
       </w:r>
-      <w:bookmarkEnd w:id="6"/>
+      <w:bookmarkEnd w:id="8"/>
     </w:p>
     <w:p>
       <w:r>
@@ -3689,22 +3750,22 @@
       <w:pPr>
         <w:pStyle w:val="Heading1"/>
       </w:pPr>
-      <w:bookmarkStart w:id="7" w:name="_Toc477258769"/>
+      <w:bookmarkStart w:id="9" w:name="_Toc478674144"/>
       <w:r>
         <w:lastRenderedPageBreak/>
         <w:t>Design</w:t>
       </w:r>
-      <w:bookmarkEnd w:id="7"/>
+      <w:bookmarkEnd w:id="9"/>
     </w:p>
     <w:p>
       <w:pPr>
         <w:pStyle w:val="Heading2"/>
       </w:pPr>
-      <w:bookmarkStart w:id="8" w:name="_Toc477258770"/>
+      <w:bookmarkStart w:id="10" w:name="_Toc478674145"/>
       <w:r>
         <w:t>Architectural Description</w:t>
       </w:r>
-      <w:bookmarkEnd w:id="8"/>
+      <w:bookmarkEnd w:id="10"/>
     </w:p>
     <w:p>
       <w:pPr>
@@ -3721,10 +3782,10 @@
               <wp:anchor distT="0" distB="0" distL="114300" distR="114300" simplePos="0" relativeHeight="251663360" behindDoc="0" locked="0" layoutInCell="1" allowOverlap="1">
                 <wp:simplePos x="0" y="0"/>
                 <wp:positionH relativeFrom="column">
-                  <wp:posOffset>85090</wp:posOffset>
+                  <wp:posOffset>84455</wp:posOffset>
                 </wp:positionH>
                 <wp:positionV relativeFrom="paragraph">
-                  <wp:posOffset>3822065</wp:posOffset>
+                  <wp:posOffset>3826510</wp:posOffset>
                 </wp:positionV>
                 <wp:extent cx="5544820" cy="2722880"/>
                 <wp:effectExtent l="0" t="0" r="17780" b="20320"/>
@@ -3740,7 +3801,7 @@
                           <a:off x="0" y="0"/>
                           <a:ext cx="5544820" cy="2722880"/>
                           <a:chOff x="0" y="0"/>
-                          <a:chExt cx="5553845" cy="2726424"/>
+                          <a:chExt cx="5553846" cy="2726424"/>
                         </a:xfrm>
                       </wpg:grpSpPr>
                       <wps:wsp>
@@ -3826,8 +3887,8 @@
                         </wps:cNvSpPr>
                         <wps:spPr bwMode="auto">
                           <a:xfrm>
-                            <a:off x="3701550" y="0"/>
-                            <a:ext cx="1852295" cy="1692824"/>
+                            <a:off x="3700146" y="0"/>
+                            <a:ext cx="1853700" cy="1692824"/>
                           </a:xfrm>
                           <a:prstGeom prst="rect">
                             <a:avLst/>
@@ -3879,7 +3940,7 @@
           </mc:Choice>
           <mc:Fallback>
             <w:pict>
-              <v:group id="Group 4" o:spid="_x0000_s1026" style="position:absolute;left:0;text-align:left;margin-left:6.7pt;margin-top:300.95pt;width:436.6pt;height:214.4pt;z-index:251663360;mso-width-relative:margin;mso-height-relative:margin" coordsize="55538,27264" o:gfxdata="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">
+              <v:group id="Group 4" o:spid="_x0000_s1026" style="position:absolute;left:0;text-align:left;margin-left:6.65pt;margin-top:301.3pt;width:436.6pt;height:214.4pt;z-index:251663360;mso-width-relative:margin;mso-height-relative:margin" coordsize="55538,27264" o:gfxdata="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">
                 <v:shapetype id="_x0000_t202" coordsize="21600,21600" o:spt="202" path="m,l,21600r21600,l21600,xe">
                   <v:stroke joinstyle="miter"/>
                   <v:path gradientshapeok="t" o:connecttype="rect"/>
@@ -3906,7 +3967,7 @@
                     </w:txbxContent>
                   </v:textbox>
                 </v:shape>
-                <v:shape id="Text Box 2" o:spid="_x0000_s1029" type="#_x0000_t202" style="position:absolute;left:37015;width:18523;height:16928;visibility:visible;mso-wrap-style:square;v-text-anchor:top" o:gfxdata="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">
+                <v:shape id="Text Box 2" o:spid="_x0000_s1029" type="#_x0000_t202" style="position:absolute;left:37001;width:18537;height:16928;visibility:visible;mso-wrap-style:square;v-text-anchor:top" o:gfxdata="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">
                   <v:textbox>
                     <w:txbxContent>
                       <w:p>
@@ -3988,39 +4049,12 @@
       <w:pPr>
         <w:pStyle w:val="Heading2"/>
       </w:pPr>
-      <w:bookmarkStart w:id="9" w:name="_Toc477258771"/>
-      <w:r>
+      <w:bookmarkStart w:id="11" w:name="_Toc478674146"/>
+      <w:r>
+        <w:lastRenderedPageBreak/>
         <w:t>User Interface Design</w:t>
       </w:r>
-      <w:bookmarkEnd w:id="9"/>
-    </w:p>
-    <w:p>
-      <w:pPr>
-        <w:rPr>
-          <w:color w:val="FF0000"/>
-        </w:rPr>
-      </w:pPr>
-      <w:r>
-        <w:t>I tried to keep a consistent th</w:t>
-      </w:r>
-      <w:r>
-        <w:t>eme throughout my UI design</w:t>
-      </w:r>
-      <w:r>
-        <w:t xml:space="preserve">. The main purpose of it was to demonstrate the functionality of the </w:t>
-      </w:r>
-      <w:r>
-        <w:t>E</w:t>
-      </w:r>
-      <w:r>
-        <w:t xml:space="preserve">dge </w:t>
-      </w:r>
-      <w:r>
-        <w:t>N</w:t>
-      </w:r>
-      <w:r>
-        <w:t>odes.</w:t>
-      </w:r>
+      <w:bookmarkEnd w:id="11"/>
     </w:p>
     <w:p>
       <w:r>
@@ -4028,12 +4062,11 @@
           <w:noProof/>
           <w:lang w:eastAsia="en-GB"/>
         </w:rPr>
-        <w:lastRenderedPageBreak/>
         <w:drawing>
           <wp:inline distT="0" distB="0" distL="0" distR="0">
             <wp:extent cx="5731510" cy="1017270"/>
             <wp:effectExtent l="0" t="0" r="2540" b="0"/>
-            <wp:docPr id="1" name="Picture 1"/>
+            <wp:docPr id="6" name="Picture 6"/>
             <wp:cNvGraphicFramePr>
               <a:graphicFrameLocks xmlns:a="http://schemas.openxmlformats.org/drawingml/2006/main" noChangeAspect="1"/>
             </wp:cNvGraphicFramePr>
@@ -4041,7 +4074,7 @@
               <a:graphicData uri="http://schemas.openxmlformats.org/drawingml/2006/picture">
                 <pic:pic xmlns:pic="http://schemas.openxmlformats.org/drawingml/2006/picture">
                   <pic:nvPicPr>
-                    <pic:cNvPr id="1" name="HomePage.PNG"/>
+                    <pic:cNvPr id="6" name="HomePage.PNG"/>
                     <pic:cNvPicPr/>
                   </pic:nvPicPr>
                   <pic:blipFill>
@@ -4073,6 +4106,40 @@
       </w:r>
     </w:p>
     <w:p>
+      <w:r>
+        <w:t>The theme for the User Interface was kept consistent throughout the application. The purpose of the graphical user interface</w:t>
+      </w:r>
+      <w:r>
+        <w:t xml:space="preserve"> (GUI)</w:t>
+      </w:r>
+      <w:r>
+        <w:t xml:space="preserve"> was to allow interaction with the Edge Nodes an</w:t>
+      </w:r>
+      <w:r>
+        <w:t xml:space="preserve">d Data Centre to perform tests and demonstrate functionality. </w:t>
+      </w:r>
+    </w:p>
+    <w:p>
+      <w:r>
+        <w:t>The caching application was required to have a place to type a URL and buttons to navigate to the stated website, navigate back to the homepage or clear the cache on the Edge Application. Ther</w:t>
+      </w:r>
+      <w:r>
+        <w:t>e is</w:t>
+      </w:r>
+      <w:r>
+        <w:t xml:space="preserve"> a section below the URL bar that present</w:t>
+      </w:r>
+      <w:r>
+        <w:t>s</w:t>
+      </w:r>
+      <w:r>
+        <w:t xml:space="preserve"> the user with the time it took to complete the request</w:t>
+      </w:r>
+      <w:r>
+        <w:t>.</w:t>
+      </w:r>
+    </w:p>
+    <w:p>
       <w:pPr>
         <w:rPr>
           <w:color w:val="FF0000"/>
@@ -4080,32 +4147,322 @@
       </w:pPr>
       <w:r>
         <w:rPr>
+          <w:noProof/>
           <w:color w:val="FF0000"/>
+          <w:lang w:eastAsia="en-GB"/>
         </w:rPr>
-        <w:t>(Other pages might need to redo the homepage one also)</w:t>
-      </w:r>
-    </w:p>
-    <w:p/>
+        <w:drawing>
+          <wp:inline distT="0" distB="0" distL="0" distR="0">
+            <wp:extent cx="5731510" cy="474345"/>
+            <wp:effectExtent l="0" t="0" r="2540" b="1905"/>
+            <wp:docPr id="11" name="Picture 11"/>
+            <wp:cNvGraphicFramePr>
+              <a:graphicFrameLocks xmlns:a="http://schemas.openxmlformats.org/drawingml/2006/main" noChangeAspect="1"/>
+            </wp:cNvGraphicFramePr>
+            <a:graphic xmlns:a="http://schemas.openxmlformats.org/drawingml/2006/main">
+              <a:graphicData uri="http://schemas.openxmlformats.org/drawingml/2006/picture">
+                <pic:pic xmlns:pic="http://schemas.openxmlformats.org/drawingml/2006/picture">
+                  <pic:nvPicPr>
+                    <pic:cNvPr id="11" name="SystemCachingAppPage.JPG"/>
+                    <pic:cNvPicPr/>
+                  </pic:nvPicPr>
+                  <pic:blipFill>
+                    <a:blip r:embed="rId10" cstate="print">
+                      <a:extLst>
+                        <a:ext uri="{28A0092B-C50C-407E-A947-70E740481C1C}">
+                          <a14:useLocalDpi xmlns:a14="http://schemas.microsoft.com/office/drawing/2010/main" val="0"/>
+                        </a:ext>
+                      </a:extLst>
+                    </a:blip>
+                    <a:stretch>
+                      <a:fillRect/>
+                    </a:stretch>
+                  </pic:blipFill>
+                  <pic:spPr>
+                    <a:xfrm>
+                      <a:off x="0" y="0"/>
+                      <a:ext cx="5731510" cy="474345"/>
+                    </a:xfrm>
+                    <a:prstGeom prst="rect">
+                      <a:avLst/>
+                    </a:prstGeom>
+                  </pic:spPr>
+                </pic:pic>
+              </a:graphicData>
+            </a:graphic>
+          </wp:inline>
+        </w:drawing>
+      </w:r>
+    </w:p>
+    <w:p>
+      <w:r>
+        <w:t>The voice recognition application required more interaction from the user to execute a test. This meant that the GUI contained more elements. There was a home button that was consistent throughout the entire application as a means of navigating back to the homepage. There was a button for the user to record their voice for the system to process. The two buttons below the recording button would allow the user to choose whether the voice recording was executed locally or remotely. The checkbox below the remote button was a modifier that would indicate if the request should be pre-processed on the Edge or processed at the Data Centre.</w:t>
+      </w:r>
+      <w:r>
+        <w:t xml:space="preserve"> </w:t>
+      </w:r>
+      <w:r>
+        <w:t>The results of the experiments are shown in an easy to read table.</w:t>
+      </w:r>
+    </w:p>
+    <w:p>
+      <w:r>
+        <w:rPr>
+          <w:noProof/>
+          <w:lang w:eastAsia="en-GB"/>
+        </w:rPr>
+        <w:drawing>
+          <wp:inline distT="0" distB="0" distL="0" distR="0">
+            <wp:extent cx="5731510" cy="2155190"/>
+            <wp:effectExtent l="0" t="0" r="2540" b="0"/>
+            <wp:docPr id="12" name="Picture 12"/>
+            <wp:cNvGraphicFramePr>
+              <a:graphicFrameLocks xmlns:a="http://schemas.openxmlformats.org/drawingml/2006/main" noChangeAspect="1"/>
+            </wp:cNvGraphicFramePr>
+            <a:graphic xmlns:a="http://schemas.openxmlformats.org/drawingml/2006/main">
+              <a:graphicData uri="http://schemas.openxmlformats.org/drawingml/2006/picture">
+                <pic:pic xmlns:pic="http://schemas.openxmlformats.org/drawingml/2006/picture">
+                  <pic:nvPicPr>
+                    <pic:cNvPr id="12" name="SystemVoiceRecognitionAppPage.JPG"/>
+                    <pic:cNvPicPr/>
+                  </pic:nvPicPr>
+                  <pic:blipFill>
+                    <a:blip r:embed="rId11" cstate="print">
+                      <a:extLst>
+                        <a:ext uri="{28A0092B-C50C-407E-A947-70E740481C1C}">
+                          <a14:useLocalDpi xmlns:a14="http://schemas.microsoft.com/office/drawing/2010/main" val="0"/>
+                        </a:ext>
+                      </a:extLst>
+                    </a:blip>
+                    <a:stretch>
+                      <a:fillRect/>
+                    </a:stretch>
+                  </pic:blipFill>
+                  <pic:spPr>
+                    <a:xfrm>
+                      <a:off x="0" y="0"/>
+                      <a:ext cx="5731510" cy="2155190"/>
+                    </a:xfrm>
+                    <a:prstGeom prst="rect">
+                      <a:avLst/>
+                    </a:prstGeom>
+                  </pic:spPr>
+                </pic:pic>
+              </a:graphicData>
+            </a:graphic>
+          </wp:inline>
+        </w:drawing>
+      </w:r>
+    </w:p>
+    <w:p>
+      <w:r>
+        <w:lastRenderedPageBreak/>
+        <w:t xml:space="preserve">When the machine learning application is first </w:t>
+      </w:r>
+      <w:r>
+        <w:t>launched,</w:t>
+      </w:r>
+      <w:r>
+        <w:t xml:space="preserve"> the user is asked to enter their username;</w:t>
+      </w:r>
+    </w:p>
+    <w:p>
+      <w:r>
+        <w:rPr>
+          <w:noProof/>
+          <w:lang w:eastAsia="en-GB"/>
+        </w:rPr>
+        <w:drawing>
+          <wp:inline distT="0" distB="0" distL="0" distR="0">
+            <wp:extent cx="5731510" cy="608965"/>
+            <wp:effectExtent l="0" t="0" r="2540" b="635"/>
+            <wp:docPr id="14" name="Picture 14"/>
+            <wp:cNvGraphicFramePr>
+              <a:graphicFrameLocks xmlns:a="http://schemas.openxmlformats.org/drawingml/2006/main" noChangeAspect="1"/>
+            </wp:cNvGraphicFramePr>
+            <a:graphic xmlns:a="http://schemas.openxmlformats.org/drawingml/2006/main">
+              <a:graphicData uri="http://schemas.openxmlformats.org/drawingml/2006/picture">
+                <pic:pic xmlns:pic="http://schemas.openxmlformats.org/drawingml/2006/picture">
+                  <pic:nvPicPr>
+                    <pic:cNvPr id="14" name="SystemMachineLearningAppPage.JPG"/>
+                    <pic:cNvPicPr/>
+                  </pic:nvPicPr>
+                  <pic:blipFill>
+                    <a:blip r:embed="rId12" cstate="print">
+                      <a:extLst>
+                        <a:ext uri="{28A0092B-C50C-407E-A947-70E740481C1C}">
+                          <a14:useLocalDpi xmlns:a14="http://schemas.microsoft.com/office/drawing/2010/main" val="0"/>
+                        </a:ext>
+                      </a:extLst>
+                    </a:blip>
+                    <a:stretch>
+                      <a:fillRect/>
+                    </a:stretch>
+                  </pic:blipFill>
+                  <pic:spPr>
+                    <a:xfrm>
+                      <a:off x="0" y="0"/>
+                      <a:ext cx="5731510" cy="608965"/>
+                    </a:xfrm>
+                    <a:prstGeom prst="rect">
+                      <a:avLst/>
+                    </a:prstGeom>
+                  </pic:spPr>
+                </pic:pic>
+              </a:graphicData>
+            </a:graphic>
+          </wp:inline>
+        </w:drawing>
+      </w:r>
+    </w:p>
+    <w:p>
+      <w:r>
+        <w:t xml:space="preserve">After the user enters their username the screen is populated with the average of their previous </w:t>
+      </w:r>
+      <w:r>
+        <w:t>results and a recommendation. There are two buttons available for the user to press, one is to watch a movie at random and the other is to watch the recommendation that was produced for them.</w:t>
+      </w:r>
+    </w:p>
+    <w:p>
+      <w:r>
+        <w:rPr>
+          <w:noProof/>
+          <w:lang w:eastAsia="en-GB"/>
+        </w:rPr>
+        <w:drawing>
+          <wp:inline distT="0" distB="0" distL="0" distR="0">
+            <wp:extent cx="5731510" cy="1376045"/>
+            <wp:effectExtent l="0" t="0" r="2540" b="0"/>
+            <wp:docPr id="13" name="Picture 13"/>
+            <wp:cNvGraphicFramePr>
+              <a:graphicFrameLocks xmlns:a="http://schemas.openxmlformats.org/drawingml/2006/main" noChangeAspect="1"/>
+            </wp:cNvGraphicFramePr>
+            <a:graphic xmlns:a="http://schemas.openxmlformats.org/drawingml/2006/main">
+              <a:graphicData uri="http://schemas.openxmlformats.org/drawingml/2006/picture">
+                <pic:pic xmlns:pic="http://schemas.openxmlformats.org/drawingml/2006/picture">
+                  <pic:nvPicPr>
+                    <pic:cNvPr id="13" name="SystemMachineLearningAppPageLoggedIn.JPG"/>
+                    <pic:cNvPicPr/>
+                  </pic:nvPicPr>
+                  <pic:blipFill>
+                    <a:blip r:embed="rId13" cstate="print">
+                      <a:extLst>
+                        <a:ext uri="{28A0092B-C50C-407E-A947-70E740481C1C}">
+                          <a14:useLocalDpi xmlns:a14="http://schemas.microsoft.com/office/drawing/2010/main" val="0"/>
+                        </a:ext>
+                      </a:extLst>
+                    </a:blip>
+                    <a:stretch>
+                      <a:fillRect/>
+                    </a:stretch>
+                  </pic:blipFill>
+                  <pic:spPr>
+                    <a:xfrm>
+                      <a:off x="0" y="0"/>
+                      <a:ext cx="5731510" cy="1376045"/>
+                    </a:xfrm>
+                    <a:prstGeom prst="rect">
+                      <a:avLst/>
+                    </a:prstGeom>
+                  </pic:spPr>
+                </pic:pic>
+              </a:graphicData>
+            </a:graphic>
+          </wp:inline>
+        </w:drawing>
+      </w:r>
+    </w:p>
+    <w:p>
+      <w:r>
+        <w:t>The final link from the homepage brings the user to a load balancing application</w:t>
+      </w:r>
+      <w:r>
+        <w:t xml:space="preserve">. This application </w:t>
+      </w:r>
+      <w:r>
+        <w:t>has the standard home button, it them had a space for a user to enter a numerical value. This value will dictate the number of lines displayed to the user in the results section. The checkbox here performs the same action as it does in the voice recognition page, it dictates if the requests will be pre-processed or not. The “Go” button then starts the requests and the screen is updated as each request finishes. There is a standard results section just below the “Go” button that displays statistics about the load balancing as a whole such as total time and average CPU use.</w:t>
+      </w:r>
+    </w:p>
+    <w:p>
+      <w:r>
+        <w:rPr>
+          <w:noProof/>
+          <w:lang w:eastAsia="en-GB"/>
+        </w:rPr>
+        <w:drawing>
+          <wp:inline distT="0" distB="0" distL="0" distR="0">
+            <wp:extent cx="5731510" cy="1352550"/>
+            <wp:effectExtent l="0" t="0" r="2540" b="0"/>
+            <wp:docPr id="15" name="Picture 15"/>
+            <wp:cNvGraphicFramePr>
+              <a:graphicFrameLocks xmlns:a="http://schemas.openxmlformats.org/drawingml/2006/main" noChangeAspect="1"/>
+            </wp:cNvGraphicFramePr>
+            <a:graphic xmlns:a="http://schemas.openxmlformats.org/drawingml/2006/main">
+              <a:graphicData uri="http://schemas.openxmlformats.org/drawingml/2006/picture">
+                <pic:pic xmlns:pic="http://schemas.openxmlformats.org/drawingml/2006/picture">
+                  <pic:nvPicPr>
+                    <pic:cNvPr id="15" name="SystemLoadBalancingAppPage.JPG"/>
+                    <pic:cNvPicPr/>
+                  </pic:nvPicPr>
+                  <pic:blipFill>
+                    <a:blip r:embed="rId14" cstate="print">
+                      <a:extLst>
+                        <a:ext uri="{28A0092B-C50C-407E-A947-70E740481C1C}">
+                          <a14:useLocalDpi xmlns:a14="http://schemas.microsoft.com/office/drawing/2010/main" val="0"/>
+                        </a:ext>
+                      </a:extLst>
+                    </a:blip>
+                    <a:stretch>
+                      <a:fillRect/>
+                    </a:stretch>
+                  </pic:blipFill>
+                  <pic:spPr>
+                    <a:xfrm>
+                      <a:off x="0" y="0"/>
+                      <a:ext cx="5731510" cy="1352550"/>
+                    </a:xfrm>
+                    <a:prstGeom prst="rect">
+                      <a:avLst/>
+                    </a:prstGeom>
+                  </pic:spPr>
+                </pic:pic>
+              </a:graphicData>
+            </a:graphic>
+          </wp:inline>
+        </w:drawing>
+      </w:r>
+    </w:p>
+    <w:p>
+      <w:r>
+        <w:t>Throughout the application there is a consistent theme…</w:t>
+      </w:r>
+      <w:r>
+        <w:t xml:space="preserve"> Same button, same layout of results, same text boxes.</w:t>
+      </w:r>
+      <w:bookmarkStart w:id="12" w:name="_GoBack"/>
+      <w:bookmarkEnd w:id="12"/>
+    </w:p>
     <w:p>
       <w:pPr>
         <w:pStyle w:val="Heading2"/>
       </w:pPr>
-      <w:bookmarkStart w:id="10" w:name="_Toc477258772"/>
-      <w:r>
+      <w:bookmarkStart w:id="13" w:name="_Toc478674147"/>
+      <w:r>
+        <w:lastRenderedPageBreak/>
         <w:t>Software System Design</w:t>
       </w:r>
-      <w:bookmarkEnd w:id="10"/>
+      <w:bookmarkEnd w:id="13"/>
     </w:p>
     <w:p>
       <w:pPr>
         <w:pStyle w:val="Heading3"/>
         <w:spacing w:before="0"/>
       </w:pPr>
-      <w:bookmarkStart w:id="11" w:name="_Toc477258773"/>
+      <w:bookmarkStart w:id="14" w:name="_Toc478674148"/>
       <w:r>
         <w:t>Client</w:t>
       </w:r>
-      <w:bookmarkEnd w:id="11"/>
+      <w:bookmarkEnd w:id="14"/>
     </w:p>
     <w:p>
       <w:pPr>
@@ -4214,11 +4571,11 @@
         <w:pStyle w:val="Heading3"/>
         <w:spacing w:before="0"/>
       </w:pPr>
-      <w:bookmarkStart w:id="12" w:name="_Toc477258774"/>
+      <w:bookmarkStart w:id="15" w:name="_Toc478674149"/>
       <w:r>
         <w:t>Edge</w:t>
       </w:r>
-      <w:bookmarkEnd w:id="12"/>
+      <w:bookmarkEnd w:id="15"/>
     </w:p>
     <w:p>
       <w:pPr>
@@ -4328,7 +4685,6 @@
         <w:rPr>
           <w:rStyle w:val="Emphasis"/>
         </w:rPr>
-        <w:lastRenderedPageBreak/>
         <w:t>Machine Learning</w:t>
       </w:r>
     </w:p>
@@ -4358,11 +4714,11 @@
         <w:pStyle w:val="Heading3"/>
         <w:spacing w:before="0"/>
       </w:pPr>
-      <w:bookmarkStart w:id="13" w:name="_Toc477258775"/>
+      <w:bookmarkStart w:id="16" w:name="_Toc478674150"/>
       <w:r>
         <w:t>Data Centre</w:t>
       </w:r>
-      <w:bookmarkEnd w:id="13"/>
+      <w:bookmarkEnd w:id="16"/>
     </w:p>
     <w:p>
       <w:pPr>
@@ -4372,7 +4728,11 @@
         <w:t xml:space="preserve">The role of the Data Centre is to be the endpoint that the Client wants an operation to occur on. </w:t>
       </w:r>
       <w:r>
-        <w:t>For example the Client wants Voice Recognition to occur when they click a button so the fact it was pre-processed before reaching the Data Centre does not matter to them, all they want is the result of the request.</w:t>
+        <w:t xml:space="preserve">For example the Client wants Voice Recognition to occur when they click a button so the fact </w:t>
+      </w:r>
+      <w:r>
+        <w:lastRenderedPageBreak/>
+        <w:t>it was pre-processed before reaching the Data Centre does not matter to them, all they want is the result of the request.</w:t>
       </w:r>
       <w:r>
         <w:t xml:space="preserve"> The Data Centre was designed and implemented with dependency injection, this makes it easier to maintain and control dependencies and code reuse.</w:t>
@@ -4471,21 +4831,21 @@
       <w:pPr>
         <w:pStyle w:val="Heading1"/>
       </w:pPr>
-      <w:bookmarkStart w:id="14" w:name="_Toc477258776"/>
+      <w:bookmarkStart w:id="17" w:name="_Toc478674151"/>
       <w:r>
         <w:t>Implementation and Testing</w:t>
       </w:r>
-      <w:bookmarkEnd w:id="14"/>
+      <w:bookmarkEnd w:id="17"/>
     </w:p>
     <w:p>
       <w:pPr>
         <w:pStyle w:val="Heading2"/>
       </w:pPr>
-      <w:bookmarkStart w:id="15" w:name="_Toc477258777"/>
+      <w:bookmarkStart w:id="18" w:name="_Toc478674152"/>
       <w:r>
         <w:t>Choice of implementation languages/dev environments</w:t>
       </w:r>
-      <w:bookmarkEnd w:id="15"/>
+      <w:bookmarkEnd w:id="18"/>
     </w:p>
     <w:p>
       <w:pPr>
@@ -4632,11 +4992,12 @@
       <w:pPr>
         <w:pStyle w:val="Heading2"/>
       </w:pPr>
-      <w:bookmarkStart w:id="16" w:name="_Toc477258778"/>
-      <w:r>
+      <w:bookmarkStart w:id="19" w:name="_Toc478674153"/>
+      <w:r>
+        <w:lastRenderedPageBreak/>
         <w:t>Use of software libraries</w:t>
       </w:r>
-      <w:bookmarkEnd w:id="16"/>
+      <w:bookmarkEnd w:id="19"/>
     </w:p>
     <w:p>
       <w:pPr>
@@ -4748,11 +5109,11 @@
       <w:pPr>
         <w:pStyle w:val="Heading2"/>
       </w:pPr>
-      <w:bookmarkStart w:id="17" w:name="_Toc477258779"/>
+      <w:bookmarkStart w:id="20" w:name="_Toc478674154"/>
       <w:r>
         <w:t>Key implementation details</w:t>
       </w:r>
-      <w:bookmarkEnd w:id="17"/>
+      <w:bookmarkEnd w:id="20"/>
     </w:p>
     <w:p>
       <w:pPr>
@@ -4858,11 +5219,11 @@
       <w:pPr>
         <w:pStyle w:val="Heading2"/>
       </w:pPr>
-      <w:bookmarkStart w:id="18" w:name="_Toc477258780"/>
+      <w:bookmarkStart w:id="21" w:name="_Toc478674155"/>
       <w:r>
         <w:t>How each component was implemented</w:t>
       </w:r>
-      <w:bookmarkEnd w:id="18"/>
+      <w:bookmarkEnd w:id="21"/>
     </w:p>
     <w:p>
       <w:pPr>
@@ -4947,67 +5308,70 @@
       <w:pPr>
         <w:pStyle w:val="Heading2"/>
       </w:pPr>
-      <w:bookmarkStart w:id="19" w:name="_Toc477258781"/>
+      <w:bookmarkStart w:id="22" w:name="_Toc478674156"/>
+      <w:r>
+        <w:t>Discussion of test approach</w:t>
+      </w:r>
+      <w:bookmarkEnd w:id="22"/>
+    </w:p>
+    <w:p>
+      <w:r>
+        <w:t xml:space="preserve">Because of the nature of the code it could prove difficult to test as it has to run in a </w:t>
+      </w:r>
+      <w:proofErr w:type="spellStart"/>
+      <w:r>
+        <w:t>nodejs</w:t>
+      </w:r>
+      <w:proofErr w:type="spellEnd"/>
+      <w:r>
+        <w:t xml:space="preserve"> server and made actual requests</w:t>
+      </w:r>
+      <w:r>
+        <w:t xml:space="preserve"> so there was a lot of manual testing</w:t>
+      </w:r>
+      <w:r>
+        <w:t>. I tried to run tests using</w:t>
+      </w:r>
+      <w:r>
+        <w:t xml:space="preserve"> </w:t>
+      </w:r>
+      <w:proofErr w:type="spellStart"/>
+      <w:r>
+        <w:t>QUnit</w:t>
+      </w:r>
+      <w:proofErr w:type="spellEnd"/>
+      <w:r>
+        <w:t xml:space="preserve"> but the test would throw an exception as soon as the first </w:t>
+      </w:r>
+      <w:proofErr w:type="spellStart"/>
+      <w:r>
+        <w:t>NodeJS</w:t>
+      </w:r>
+      <w:proofErr w:type="spellEnd"/>
+      <w:r>
+        <w:t xml:space="preserve"> keyword (“require”) came up.</w:t>
+      </w:r>
+      <w:r>
+        <w:t xml:space="preserve"> This meant that manual testing was the approach that would be taken. This would be </w:t>
+      </w:r>
       <w:r>
         <w:lastRenderedPageBreak/>
-        <w:t>Discussion of test approach</w:t>
-      </w:r>
-      <w:bookmarkEnd w:id="19"/>
-    </w:p>
-    <w:p>
-      <w:r>
-        <w:t xml:space="preserve">Because of the nature of the code it could prove difficult to test as it has to run in a </w:t>
+        <w:t xml:space="preserve">adequate as the system is for research purposes. </w:t>
+      </w:r>
+      <w:r>
+        <w:t>Unit tests</w:t>
+      </w:r>
+      <w:r>
+        <w:t xml:space="preserve"> in </w:t>
       </w:r>
       <w:proofErr w:type="spellStart"/>
       <w:r>
-        <w:t>nodejs</w:t>
+        <w:t>WebAPI</w:t>
       </w:r>
       <w:proofErr w:type="spellEnd"/>
       <w:r>
-        <w:t xml:space="preserve"> server and made actual requests</w:t>
-      </w:r>
-      <w:r>
-        <w:t xml:space="preserve"> so there was a lot of manual testing</w:t>
-      </w:r>
-      <w:r>
-        <w:t>. I tried to run tests using</w:t>
-      </w:r>
-      <w:r>
         <w:t xml:space="preserve"> </w:t>
       </w:r>
-      <w:proofErr w:type="spellStart"/>
-      <w:r>
-        <w:t>QUnit</w:t>
-      </w:r>
-      <w:proofErr w:type="spellEnd"/>
-      <w:r>
-        <w:t xml:space="preserve"> but the test would throw an exception as soon as the first </w:t>
-      </w:r>
-      <w:proofErr w:type="spellStart"/>
-      <w:r>
-        <w:t>NodeJS</w:t>
-      </w:r>
-      <w:proofErr w:type="spellEnd"/>
-      <w:r>
-        <w:t xml:space="preserve"> keyword (“require”) came up.</w:t>
-      </w:r>
-      <w:r>
-        <w:t xml:space="preserve"> This meant that manual testing was the approach that would be taken. This would be adequate as the system is for research purposes. </w:t>
-      </w:r>
-      <w:r>
-        <w:t>Unit tests</w:t>
-      </w:r>
-      <w:r>
-        <w:t xml:space="preserve"> in </w:t>
-      </w:r>
-      <w:proofErr w:type="spellStart"/>
-      <w:r>
-        <w:t>WebAPI</w:t>
-      </w:r>
-      <w:proofErr w:type="spellEnd"/>
-      <w:r>
-        <w:t xml:space="preserve"> </w:t>
-      </w:r>
       <w:r>
         <w:t xml:space="preserve">also </w:t>
       </w:r>
@@ -5025,21 +5389,21 @@
       <w:pPr>
         <w:pStyle w:val="Heading2"/>
       </w:pPr>
-      <w:bookmarkStart w:id="20" w:name="_Toc477258782"/>
+      <w:bookmarkStart w:id="23" w:name="_Toc478674157"/>
       <w:r>
         <w:t>Caching System Tests</w:t>
       </w:r>
-      <w:bookmarkEnd w:id="20"/>
+      <w:bookmarkEnd w:id="23"/>
     </w:p>
     <w:p>
       <w:pPr>
         <w:pStyle w:val="Heading3"/>
       </w:pPr>
-      <w:bookmarkStart w:id="21" w:name="_Toc477258783"/>
+      <w:bookmarkStart w:id="24" w:name="_Toc478674158"/>
       <w:r>
         <w:t>Client Application</w:t>
       </w:r>
-      <w:bookmarkEnd w:id="21"/>
+      <w:bookmarkEnd w:id="24"/>
     </w:p>
     <w:tbl>
       <w:tblPr>
@@ -5664,7 +6028,6 @@
               <w:jc w:val="left"/>
             </w:pPr>
             <w:r>
-              <w:lastRenderedPageBreak/>
               <w:t xml:space="preserve">Can connect to the proxy </w:t>
             </w:r>
           </w:p>
@@ -5718,11 +6081,11 @@
       <w:pPr>
         <w:pStyle w:val="Heading3"/>
       </w:pPr>
-      <w:bookmarkStart w:id="22" w:name="_Toc477258784"/>
+      <w:bookmarkStart w:id="25" w:name="_Toc478674159"/>
       <w:r>
         <w:t>Edge Node Application</w:t>
       </w:r>
-      <w:bookmarkEnd w:id="22"/>
+      <w:bookmarkEnd w:id="25"/>
     </w:p>
     <w:tbl>
       <w:tblPr>
@@ -5810,6 +6173,7 @@
               <w:jc w:val="left"/>
             </w:pPr>
             <w:r>
+              <w:lastRenderedPageBreak/>
               <w:t xml:space="preserve">Can connect to the </w:t>
             </w:r>
             <w:proofErr w:type="spellStart"/>
@@ -6144,24 +6508,24 @@
       <w:pPr>
         <w:pStyle w:val="Heading2"/>
       </w:pPr>
-      <w:bookmarkStart w:id="23" w:name="_Toc477258785"/>
+      <w:bookmarkStart w:id="26" w:name="_Toc478674160"/>
       <w:r>
         <w:t>Voice Recognition System</w:t>
       </w:r>
       <w:r>
         <w:t xml:space="preserve"> Tests</w:t>
       </w:r>
-      <w:bookmarkEnd w:id="23"/>
+      <w:bookmarkEnd w:id="26"/>
     </w:p>
     <w:p>
       <w:pPr>
         <w:pStyle w:val="Heading3"/>
       </w:pPr>
-      <w:bookmarkStart w:id="24" w:name="_Toc477258786"/>
+      <w:bookmarkStart w:id="27" w:name="_Toc478674161"/>
       <w:r>
         <w:t>Client Application</w:t>
       </w:r>
-      <w:bookmarkEnd w:id="24"/>
+      <w:bookmarkEnd w:id="27"/>
     </w:p>
     <w:tbl>
       <w:tblPr>
@@ -6485,7 +6849,6 @@
               <w:jc w:val="left"/>
             </w:pPr>
             <w:r>
-              <w:lastRenderedPageBreak/>
               <w:t>Recording status after stopping recording</w:t>
             </w:r>
           </w:p>
@@ -6604,6 +6967,7 @@
               <w:jc w:val="left"/>
             </w:pPr>
             <w:r>
+              <w:lastRenderedPageBreak/>
               <w:t>Recording button when recording</w:t>
             </w:r>
           </w:p>
@@ -7135,7 +7499,6 @@
               <w:jc w:val="left"/>
             </w:pPr>
             <w:r>
-              <w:lastRenderedPageBreak/>
               <w:t>Remote Results section when no remote evaluation has occurred</w:t>
             </w:r>
           </w:p>
@@ -7194,11 +7557,12 @@
       <w:pPr>
         <w:pStyle w:val="Heading3"/>
       </w:pPr>
-      <w:bookmarkStart w:id="25" w:name="_Toc477258787"/>
-      <w:r>
+      <w:bookmarkStart w:id="28" w:name="_Toc478674162"/>
+      <w:r>
+        <w:lastRenderedPageBreak/>
         <w:t>Edge Node Application</w:t>
       </w:r>
-      <w:bookmarkEnd w:id="25"/>
+      <w:bookmarkEnd w:id="28"/>
     </w:p>
     <w:tbl>
       <w:tblPr>
@@ -7961,12 +8325,11 @@
       <w:pPr>
         <w:pStyle w:val="Heading3"/>
       </w:pPr>
-      <w:bookmarkStart w:id="26" w:name="_Toc477258788"/>
-      <w:r>
-        <w:lastRenderedPageBreak/>
+      <w:bookmarkStart w:id="29" w:name="_Toc478674163"/>
+      <w:r>
         <w:t>Data Centre Application</w:t>
       </w:r>
-      <w:bookmarkEnd w:id="26"/>
+      <w:bookmarkEnd w:id="29"/>
     </w:p>
     <w:tbl>
       <w:tblPr>
@@ -8054,6 +8417,7 @@
               <w:jc w:val="left"/>
             </w:pPr>
             <w:r>
+              <w:lastRenderedPageBreak/>
               <w:t>Receive invalid request to process voice</w:t>
             </w:r>
           </w:p>
@@ -8284,24 +8648,24 @@
       <w:pPr>
         <w:pStyle w:val="Heading2"/>
       </w:pPr>
-      <w:bookmarkStart w:id="27" w:name="_Toc477258789"/>
+      <w:bookmarkStart w:id="30" w:name="_Toc478674164"/>
       <w:r>
         <w:t>Machine Learning System</w:t>
       </w:r>
       <w:r>
         <w:t xml:space="preserve"> Tests</w:t>
       </w:r>
-      <w:bookmarkEnd w:id="27"/>
+      <w:bookmarkEnd w:id="30"/>
     </w:p>
     <w:p>
       <w:pPr>
         <w:pStyle w:val="Heading3"/>
       </w:pPr>
-      <w:bookmarkStart w:id="28" w:name="_Toc477258790"/>
+      <w:bookmarkStart w:id="31" w:name="_Toc478674165"/>
       <w:r>
         <w:t>Client Application</w:t>
       </w:r>
-      <w:bookmarkEnd w:id="28"/>
+      <w:bookmarkEnd w:id="31"/>
     </w:p>
     <w:tbl>
       <w:tblPr>
@@ -8433,11 +8797,11 @@
       <w:pPr>
         <w:pStyle w:val="Heading3"/>
       </w:pPr>
-      <w:bookmarkStart w:id="29" w:name="_Toc477258791"/>
+      <w:bookmarkStart w:id="32" w:name="_Toc478674166"/>
       <w:r>
         <w:t>Edge Node Application</w:t>
       </w:r>
-      <w:bookmarkEnd w:id="29"/>
+      <w:bookmarkEnd w:id="32"/>
     </w:p>
     <w:tbl>
       <w:tblPr>
@@ -8569,11 +8933,11 @@
       <w:pPr>
         <w:pStyle w:val="Heading3"/>
       </w:pPr>
-      <w:bookmarkStart w:id="30" w:name="_Toc477258792"/>
+      <w:bookmarkStart w:id="33" w:name="_Toc478674167"/>
       <w:r>
         <w:t>Data Centre Application</w:t>
       </w:r>
-      <w:bookmarkEnd w:id="30"/>
+      <w:bookmarkEnd w:id="33"/>
     </w:p>
     <w:tbl>
       <w:tblPr>
@@ -8709,21 +9073,21 @@
       <w:pPr>
         <w:pStyle w:val="Heading2"/>
       </w:pPr>
-      <w:bookmarkStart w:id="31" w:name="_Toc477258793"/>
+      <w:bookmarkStart w:id="34" w:name="_Toc478674168"/>
       <w:r>
         <w:t>Load Balancing System Tests</w:t>
       </w:r>
-      <w:bookmarkEnd w:id="31"/>
+      <w:bookmarkEnd w:id="34"/>
     </w:p>
     <w:p>
       <w:pPr>
         <w:pStyle w:val="Heading3"/>
       </w:pPr>
-      <w:bookmarkStart w:id="32" w:name="_Toc477258794"/>
+      <w:bookmarkStart w:id="35" w:name="_Toc478674169"/>
       <w:r>
         <w:t>Client Application</w:t>
       </w:r>
-      <w:bookmarkEnd w:id="32"/>
+      <w:bookmarkEnd w:id="35"/>
     </w:p>
     <w:tbl>
       <w:tblPr>
@@ -8855,11 +9219,11 @@
       <w:pPr>
         <w:pStyle w:val="Heading3"/>
       </w:pPr>
-      <w:bookmarkStart w:id="33" w:name="_Toc477258795"/>
+      <w:bookmarkStart w:id="36" w:name="_Toc478674170"/>
       <w:r>
         <w:t>Edge Node Application</w:t>
       </w:r>
-      <w:bookmarkEnd w:id="33"/>
+      <w:bookmarkEnd w:id="36"/>
     </w:p>
     <w:tbl>
       <w:tblPr>
@@ -8991,11 +9355,12 @@
       <w:pPr>
         <w:pStyle w:val="Heading3"/>
       </w:pPr>
-      <w:bookmarkStart w:id="34" w:name="_Toc477258796"/>
-      <w:r>
+      <w:bookmarkStart w:id="37" w:name="_Toc478674171"/>
+      <w:r>
+        <w:lastRenderedPageBreak/>
         <w:t>Data Centre Application</w:t>
       </w:r>
-      <w:bookmarkEnd w:id="34"/>
+      <w:bookmarkEnd w:id="37"/>
     </w:p>
     <w:tbl>
       <w:tblPr>
@@ -9020,7 +9385,6 @@
               <w:spacing w:line="240" w:lineRule="auto"/>
               <w:jc w:val="left"/>
             </w:pPr>
-            <w:bookmarkStart w:id="35" w:name="_GoBack"/>
             <w:r>
               <w:t>Test Name</w:t>
             </w:r>
@@ -9127,15 +9491,14 @@
       <w:pPr>
         <w:pStyle w:val="Heading1"/>
       </w:pPr>
-      <w:bookmarkStart w:id="36" w:name="_Toc477258797"/>
-      <w:bookmarkEnd w:id="35"/>
+      <w:bookmarkStart w:id="38" w:name="_Toc478674172"/>
       <w:r>
         <w:t>System</w:t>
       </w:r>
       <w:r>
         <w:t xml:space="preserve"> Evaluation</w:t>
       </w:r>
-      <w:bookmarkEnd w:id="36"/>
+      <w:bookmarkEnd w:id="38"/>
     </w:p>
     <w:p>
       <w:r>
@@ -9146,11 +9509,11 @@
       <w:pPr>
         <w:pStyle w:val="Heading1"/>
       </w:pPr>
-      <w:bookmarkStart w:id="37" w:name="_Toc477258798"/>
+      <w:bookmarkStart w:id="39" w:name="_Toc478674173"/>
       <w:r>
         <w:t>Experimentation</w:t>
       </w:r>
-      <w:bookmarkEnd w:id="37"/>
+      <w:bookmarkEnd w:id="39"/>
     </w:p>
     <w:p>
       <w:r>
@@ -9193,21 +9556,21 @@
       <w:pPr>
         <w:pStyle w:val="Heading2"/>
       </w:pPr>
-      <w:bookmarkStart w:id="38" w:name="_Toc477258799"/>
+      <w:bookmarkStart w:id="40" w:name="_Toc478674174"/>
       <w:r>
         <w:t>Caching Experimentation</w:t>
       </w:r>
-      <w:bookmarkEnd w:id="38"/>
+      <w:bookmarkEnd w:id="40"/>
     </w:p>
     <w:p>
       <w:pPr>
         <w:pStyle w:val="Heading3"/>
       </w:pPr>
-      <w:bookmarkStart w:id="39" w:name="_Toc477258800"/>
+      <w:bookmarkStart w:id="41" w:name="_Toc478674175"/>
       <w:r>
         <w:t>Does utilising Edge Computing reduce the latency of requests for the Client Device?</w:t>
       </w:r>
-      <w:bookmarkEnd w:id="39"/>
+      <w:bookmarkEnd w:id="41"/>
     </w:p>
     <w:p>
       <w:r>
@@ -9432,21 +9795,21 @@
       <w:pPr>
         <w:pStyle w:val="Heading2"/>
       </w:pPr>
-      <w:bookmarkStart w:id="40" w:name="_Toc477258801"/>
+      <w:bookmarkStart w:id="42" w:name="_Toc478674176"/>
       <w:r>
         <w:t>Voice Recognition Experimentation</w:t>
       </w:r>
-      <w:bookmarkEnd w:id="40"/>
+      <w:bookmarkEnd w:id="42"/>
     </w:p>
     <w:p>
       <w:pPr>
         <w:pStyle w:val="Heading3"/>
       </w:pPr>
-      <w:bookmarkStart w:id="41" w:name="_Toc477258802"/>
+      <w:bookmarkStart w:id="43" w:name="_Toc478674177"/>
       <w:r>
         <w:t>Does utilising Edge Computing reduce the computational load on the Client Device?</w:t>
       </w:r>
-      <w:bookmarkEnd w:id="41"/>
+      <w:bookmarkEnd w:id="43"/>
     </w:p>
     <w:p>
       <w:r>
@@ -9770,11 +10133,11 @@
       <w:pPr>
         <w:pStyle w:val="Heading3"/>
       </w:pPr>
-      <w:bookmarkStart w:id="42" w:name="_Toc477258803"/>
+      <w:bookmarkStart w:id="44" w:name="_Toc478674178"/>
       <w:r>
         <w:t>Does utilising Edge Computing increase the latency of the request for the Client Device?</w:t>
       </w:r>
-      <w:bookmarkEnd w:id="42"/>
+      <w:bookmarkEnd w:id="44"/>
     </w:p>
     <w:p>
       <w:r>
@@ -10039,24 +10402,24 @@
       <w:pPr>
         <w:pStyle w:val="Heading2"/>
       </w:pPr>
-      <w:bookmarkStart w:id="43" w:name="_Toc477258804"/>
+      <w:bookmarkStart w:id="45" w:name="_Toc478674179"/>
       <w:r>
         <w:t>Machine Learning Experimentation</w:t>
       </w:r>
-      <w:bookmarkEnd w:id="43"/>
+      <w:bookmarkEnd w:id="45"/>
     </w:p>
     <w:p>
       <w:pPr>
         <w:pStyle w:val="Heading3"/>
       </w:pPr>
-      <w:bookmarkStart w:id="44" w:name="_Toc477258805"/>
+      <w:bookmarkStart w:id="46" w:name="_Toc478674180"/>
       <w:r>
         <w:t>Does utilising Edge Computing reduce the Network Utilisation?</w:t>
       </w:r>
       <w:r>
         <w:t xml:space="preserve"> (not sure what to do with this one so far)</w:t>
       </w:r>
-      <w:bookmarkEnd w:id="44"/>
+      <w:bookmarkEnd w:id="46"/>
     </w:p>
     <w:p>
       <w:r>
@@ -10119,21 +10482,21 @@
       <w:pPr>
         <w:pStyle w:val="Heading2"/>
       </w:pPr>
-      <w:bookmarkStart w:id="45" w:name="_Toc477258806"/>
+      <w:bookmarkStart w:id="47" w:name="_Toc478674181"/>
       <w:r>
         <w:t>Load Balancing Experimentation</w:t>
       </w:r>
-      <w:bookmarkEnd w:id="45"/>
+      <w:bookmarkEnd w:id="47"/>
     </w:p>
     <w:p>
       <w:pPr>
         <w:pStyle w:val="Heading3"/>
       </w:pPr>
-      <w:bookmarkStart w:id="46" w:name="_Toc477258807"/>
+      <w:bookmarkStart w:id="48" w:name="_Toc478674182"/>
       <w:r>
         <w:t>Do the benefits of utilising Edge Computing deteriorate when multiple requests are made concurrently? Can this be improved with a custom load balancing aspect?</w:t>
       </w:r>
-      <w:bookmarkEnd w:id="46"/>
+      <w:bookmarkEnd w:id="48"/>
     </w:p>
     <w:p>
       <w:r>
@@ -10411,11 +10774,11 @@
       <w:pPr>
         <w:pStyle w:val="Heading1"/>
       </w:pPr>
-      <w:bookmarkStart w:id="47" w:name="_Toc477258808"/>
+      <w:bookmarkStart w:id="49" w:name="_Toc478674183"/>
       <w:r>
         <w:t>Conclusion</w:t>
       </w:r>
-      <w:bookmarkEnd w:id="47"/>
+      <w:bookmarkEnd w:id="49"/>
       <w:r>
         <w:t xml:space="preserve"> </w:t>
       </w:r>
@@ -10455,12 +10818,12 @@
       <w:pPr>
         <w:pStyle w:val="Heading1"/>
       </w:pPr>
-      <w:bookmarkStart w:id="48" w:name="_Toc477258809"/>
+      <w:bookmarkStart w:id="50" w:name="_Toc478674184"/>
       <w:r>
         <w:lastRenderedPageBreak/>
         <w:t>References</w:t>
       </w:r>
-      <w:bookmarkEnd w:id="48"/>
+      <w:bookmarkEnd w:id="50"/>
     </w:p>
     <w:p>
       <w:r>
@@ -10490,11 +10853,11 @@
       <w:pPr>
         <w:pStyle w:val="Heading1"/>
       </w:pPr>
-      <w:bookmarkStart w:id="49" w:name="_Toc477258810"/>
+      <w:bookmarkStart w:id="51" w:name="_Toc478674185"/>
       <w:r>
         <w:t>Copyright</w:t>
       </w:r>
-      <w:bookmarkEnd w:id="49"/>
+      <w:bookmarkEnd w:id="51"/>
     </w:p>
     <w:p>
       <w:pPr>
@@ -10632,31 +10995,31 @@
       <w:pPr>
         <w:pStyle w:val="Heading1"/>
       </w:pPr>
-      <w:bookmarkStart w:id="50" w:name="_Toc477258811"/>
+      <w:bookmarkStart w:id="52" w:name="_Toc478674186"/>
       <w:r>
         <w:t>Appendices</w:t>
       </w:r>
-      <w:bookmarkEnd w:id="50"/>
+      <w:bookmarkEnd w:id="52"/>
     </w:p>
     <w:p>
       <w:pPr>
         <w:pStyle w:val="Heading2"/>
       </w:pPr>
-      <w:bookmarkStart w:id="51" w:name="_Toc477258812"/>
+      <w:bookmarkStart w:id="53" w:name="_Toc478674187"/>
       <w:r>
         <w:t>User manual</w:t>
       </w:r>
-      <w:bookmarkEnd w:id="51"/>
+      <w:bookmarkEnd w:id="53"/>
     </w:p>
     <w:p>
       <w:pPr>
         <w:pStyle w:val="Heading2"/>
       </w:pPr>
-      <w:bookmarkStart w:id="52" w:name="_Toc477258813"/>
+      <w:bookmarkStart w:id="54" w:name="_Toc478674188"/>
       <w:r>
         <w:t>Test Results</w:t>
       </w:r>
-      <w:bookmarkEnd w:id="52"/>
+      <w:bookmarkEnd w:id="54"/>
     </w:p>
     <w:p>
       <w:r>
@@ -10667,14 +11030,14 @@
       <w:pPr>
         <w:pStyle w:val="Heading2"/>
       </w:pPr>
-      <w:bookmarkStart w:id="53" w:name="_Toc477258814"/>
+      <w:bookmarkStart w:id="55" w:name="_Toc478674189"/>
       <w:r>
         <w:t>Minutes of meetings</w:t>
       </w:r>
-      <w:bookmarkEnd w:id="53"/>
+      <w:bookmarkEnd w:id="55"/>
     </w:p>
     <w:sectPr>
-      <w:footerReference w:type="default" r:id="rId10"/>
+      <w:footerReference w:type="default" r:id="rId15"/>
       <w:pgSz w:w="11906" w:h="16838"/>
       <w:pgMar w:top="1440" w:right="1440" w:bottom="1440" w:left="1440" w:header="708" w:footer="708" w:gutter="0"/>
       <w:cols w:space="708"/>
@@ -10685,7 +11048,7 @@
 </file>
 
 <file path=word/endnotes.xml><?xml version="1.0" encoding="utf-8"?>
-<w:endnotes xmlns:wpc="http://schemas.microsoft.com/office/word/2010/wordprocessingCanvas" xmlns:cx="http://schemas.microsoft.com/office/drawing/2014/chartex" xmlns:cx1="http://schemas.microsoft.com/office/drawing/2015/9/8/chartex" xmlns:cx2="http://schemas.microsoft.com/office/drawing/2015/10/21/chartex" xmlns:cx3="http://schemas.microsoft.com/office/drawing/2016/5/9/chartex" xmlns:cx4="http://schemas.microsoft.com/office/drawing/2016/5/10/chartex" xmlns:cx5="http://schemas.microsoft.com/office/drawing/2016/5/11/chartex" xmlns:mc="http://schemas.openxmlformats.org/markup-compatibility/2006" xmlns:o="urn:schemas-microsoft-com:office:office" xmlns:r="http://schemas.openxmlformats.org/officeDocument/2006/relationships" xmlns:m="http://schemas.openxmlformats.org/officeDocument/2006/math" xmlns:v="urn:schemas-microsoft-com:vml" xmlns:wp14="http://schemas.microsoft.com/office/word/2010/wordprocessingDrawing" xmlns:wp="http://schemas.openxmlformats.org/drawingml/2006/wordprocessingDrawing" xmlns:w10="urn:schemas-microsoft-com:office:word" xmlns:w="http://schemas.openxmlformats.org/wordprocessingml/2006/main" xmlns:w14="http://schemas.microsoft.com/office/word/2010/wordml" xmlns:w15="http://schemas.microsoft.com/office/word/2012/wordml" xmlns:w16se="http://schemas.microsoft.com/office/word/2015/wordml/symex" xmlns:wpg="http://schemas.microsoft.com/office/word/2010/wordprocessingGroup" xmlns:wpi="http://schemas.microsoft.com/office/word/2010/wordprocessingInk" xmlns:wne="http://schemas.microsoft.com/office/word/2006/wordml" xmlns:wps="http://schemas.microsoft.com/office/word/2010/wordprocessingShape" mc:Ignorable="w14 w15 w16se wp14">
+<w:endnotes xmlns:wpc="http://schemas.microsoft.com/office/word/2010/wordprocessingCanvas" xmlns:cx="http://schemas.microsoft.com/office/drawing/2014/chartex" xmlns:cx1="http://schemas.microsoft.com/office/drawing/2015/9/8/chartex" xmlns:cx2="http://schemas.microsoft.com/office/drawing/2015/10/21/chartex" xmlns:cx3="http://schemas.microsoft.com/office/drawing/2016/5/9/chartex" xmlns:cx4="http://schemas.microsoft.com/office/drawing/2016/5/10/chartex" xmlns:cx5="http://schemas.microsoft.com/office/drawing/2016/5/11/chartex" xmlns:cx6="http://schemas.microsoft.com/office/drawing/2016/5/12/chartex" xmlns:cx7="http://schemas.microsoft.com/office/drawing/2016/5/13/chartex" xmlns:cx8="http://schemas.microsoft.com/office/drawing/2016/5/14/chartex" xmlns:mc="http://schemas.openxmlformats.org/markup-compatibility/2006" xmlns:o="urn:schemas-microsoft-com:office:office" xmlns:r="http://schemas.openxmlformats.org/officeDocument/2006/relationships" xmlns:m="http://schemas.openxmlformats.org/officeDocument/2006/math" xmlns:v="urn:schemas-microsoft-com:vml" xmlns:wp14="http://schemas.microsoft.com/office/word/2010/wordprocessingDrawing" xmlns:wp="http://schemas.openxmlformats.org/drawingml/2006/wordprocessingDrawing" xmlns:w10="urn:schemas-microsoft-com:office:word" xmlns:w="http://schemas.openxmlformats.org/wordprocessingml/2006/main" xmlns:w14="http://schemas.microsoft.com/office/word/2010/wordml" xmlns:w15="http://schemas.microsoft.com/office/word/2012/wordml" xmlns:w16se="http://schemas.microsoft.com/office/word/2015/wordml/symex" xmlns:wpg="http://schemas.microsoft.com/office/word/2010/wordprocessingGroup" xmlns:wpi="http://schemas.microsoft.com/office/word/2010/wordprocessingInk" xmlns:wne="http://schemas.microsoft.com/office/word/2006/wordml" xmlns:wps="http://schemas.microsoft.com/office/word/2010/wordprocessingShape" mc:Ignorable="w14 w15 w16se wp14">
   <w:endnote w:type="separator" w:id="-1">
     <w:p>
       <w:pPr>
@@ -10710,7 +11073,7 @@
 </file>
 
 <file path=word/footer1.xml><?xml version="1.0" encoding="utf-8"?>
-<w:ftr xmlns:wpc="http://schemas.microsoft.com/office/word/2010/wordprocessingCanvas" xmlns:cx="http://schemas.microsoft.com/office/drawing/2014/chartex" xmlns:cx1="http://schemas.microsoft.com/office/drawing/2015/9/8/chartex" xmlns:cx2="http://schemas.microsoft.com/office/drawing/2015/10/21/chartex" xmlns:cx3="http://schemas.microsoft.com/office/drawing/2016/5/9/chartex" xmlns:cx4="http://schemas.microsoft.com/office/drawing/2016/5/10/chartex" xmlns:cx5="http://schemas.microsoft.com/office/drawing/2016/5/11/chartex" xmlns:mc="http://schemas.openxmlformats.org/markup-compatibility/2006" xmlns:o="urn:schemas-microsoft-com:office:office" xmlns:r="http://schemas.openxmlformats.org/officeDocument/2006/relationships" xmlns:m="http://schemas.openxmlformats.org/officeDocument/2006/math" xmlns:v="urn:schemas-microsoft-com:vml" xmlns:wp14="http://schemas.microsoft.com/office/word/2010/wordprocessingDrawing" xmlns:wp="http://schemas.openxmlformats.org/drawingml/2006/wordprocessingDrawing" xmlns:w10="urn:schemas-microsoft-com:office:word" xmlns:w="http://schemas.openxmlformats.org/wordprocessingml/2006/main" xmlns:w14="http://schemas.microsoft.com/office/word/2010/wordml" xmlns:w15="http://schemas.microsoft.com/office/word/2012/wordml" xmlns:w16se="http://schemas.microsoft.com/office/word/2015/wordml/symex" xmlns:wpg="http://schemas.microsoft.com/office/word/2010/wordprocessingGroup" xmlns:wpi="http://schemas.microsoft.com/office/word/2010/wordprocessingInk" xmlns:wne="http://schemas.microsoft.com/office/word/2006/wordml" xmlns:wps="http://schemas.microsoft.com/office/word/2010/wordprocessingShape" mc:Ignorable="w14 w15 w16se wp14">
+<w:ftr xmlns:wpc="http://schemas.microsoft.com/office/word/2010/wordprocessingCanvas" xmlns:cx="http://schemas.microsoft.com/office/drawing/2014/chartex" xmlns:cx1="http://schemas.microsoft.com/office/drawing/2015/9/8/chartex" xmlns:cx2="http://schemas.microsoft.com/office/drawing/2015/10/21/chartex" xmlns:cx3="http://schemas.microsoft.com/office/drawing/2016/5/9/chartex" xmlns:cx4="http://schemas.microsoft.com/office/drawing/2016/5/10/chartex" xmlns:cx5="http://schemas.microsoft.com/office/drawing/2016/5/11/chartex" xmlns:cx6="http://schemas.microsoft.com/office/drawing/2016/5/12/chartex" xmlns:cx7="http://schemas.microsoft.com/office/drawing/2016/5/13/chartex" xmlns:cx8="http://schemas.microsoft.com/office/drawing/2016/5/14/chartex" xmlns:mc="http://schemas.openxmlformats.org/markup-compatibility/2006" xmlns:o="urn:schemas-microsoft-com:office:office" xmlns:r="http://schemas.openxmlformats.org/officeDocument/2006/relationships" xmlns:m="http://schemas.openxmlformats.org/officeDocument/2006/math" xmlns:v="urn:schemas-microsoft-com:vml" xmlns:wp14="http://schemas.microsoft.com/office/word/2010/wordprocessingDrawing" xmlns:wp="http://schemas.openxmlformats.org/drawingml/2006/wordprocessingDrawing" xmlns:w10="urn:schemas-microsoft-com:office:word" xmlns:w="http://schemas.openxmlformats.org/wordprocessingml/2006/main" xmlns:w14="http://schemas.microsoft.com/office/word/2010/wordml" xmlns:w15="http://schemas.microsoft.com/office/word/2012/wordml" xmlns:w16se="http://schemas.microsoft.com/office/word/2015/wordml/symex" xmlns:wpg="http://schemas.microsoft.com/office/word/2010/wordprocessingGroup" xmlns:wpi="http://schemas.microsoft.com/office/word/2010/wordprocessingInk" xmlns:wne="http://schemas.microsoft.com/office/word/2006/wordml" xmlns:wps="http://schemas.microsoft.com/office/word/2010/wordprocessingShape" mc:Ignorable="w14 w15 w16se wp14">
   <w:sdt>
     <w:sdtPr>
       <w:id w:val="80265107"/>
@@ -10743,7 +11106,7 @@
           <w:rPr>
             <w:noProof/>
           </w:rPr>
-          <w:t>16</w:t>
+          <w:t>21</w:t>
         </w:r>
         <w:r>
           <w:rPr>
@@ -10763,7 +11126,7 @@
 </file>
 
 <file path=word/footnotes.xml><?xml version="1.0" encoding="utf-8"?>
-<w:footnotes xmlns:wpc="http://schemas.microsoft.com/office/word/2010/wordprocessingCanvas" xmlns:cx="http://schemas.microsoft.com/office/drawing/2014/chartex" xmlns:cx1="http://schemas.microsoft.com/office/drawing/2015/9/8/chartex" xmlns:cx2="http://schemas.microsoft.com/office/drawing/2015/10/21/chartex" xmlns:cx3="http://schemas.microsoft.com/office/drawing/2016/5/9/chartex" xmlns:cx4="http://schemas.microsoft.com/office/drawing/2016/5/10/chartex" xmlns:cx5="http://schemas.microsoft.com/office/drawing/2016/5/11/chartex" xmlns:mc="http://schemas.openxmlformats.org/markup-compatibility/2006" xmlns:o="urn:schemas-microsoft-com:office:office" xmlns:r="http://schemas.openxmlformats.org/officeDocument/2006/relationships" xmlns:m="http://schemas.openxmlformats.org/officeDocument/2006/math" xmlns:v="urn:schemas-microsoft-com:vml" xmlns:wp14="http://schemas.microsoft.com/office/word/2010/wordprocessingDrawing" xmlns:wp="http://schemas.openxmlformats.org/drawingml/2006/wordprocessingDrawing" xmlns:w10="urn:schemas-microsoft-com:office:word" xmlns:w="http://schemas.openxmlformats.org/wordprocessingml/2006/main" xmlns:w14="http://schemas.microsoft.com/office/word/2010/wordml" xmlns:w15="http://schemas.microsoft.com/office/word/2012/wordml" xmlns:w16se="http://schemas.microsoft.com/office/word/2015/wordml/symex" xmlns:wpg="http://schemas.microsoft.com/office/word/2010/wordprocessingGroup" xmlns:wpi="http://schemas.microsoft.com/office/word/2010/wordprocessingInk" xmlns:wne="http://schemas.microsoft.com/office/word/2006/wordml" xmlns:wps="http://schemas.microsoft.com/office/word/2010/wordprocessingShape" mc:Ignorable="w14 w15 w16se wp14">
+<w:footnotes xmlns:wpc="http://schemas.microsoft.com/office/word/2010/wordprocessingCanvas" xmlns:cx="http://schemas.microsoft.com/office/drawing/2014/chartex" xmlns:cx1="http://schemas.microsoft.com/office/drawing/2015/9/8/chartex" xmlns:cx2="http://schemas.microsoft.com/office/drawing/2015/10/21/chartex" xmlns:cx3="http://schemas.microsoft.com/office/drawing/2016/5/9/chartex" xmlns:cx4="http://schemas.microsoft.com/office/drawing/2016/5/10/chartex" xmlns:cx5="http://schemas.microsoft.com/office/drawing/2016/5/11/chartex" xmlns:cx6="http://schemas.microsoft.com/office/drawing/2016/5/12/chartex" xmlns:cx7="http://schemas.microsoft.com/office/drawing/2016/5/13/chartex" xmlns:cx8="http://schemas.microsoft.com/office/drawing/2016/5/14/chartex" xmlns:mc="http://schemas.openxmlformats.org/markup-compatibility/2006" xmlns:o="urn:schemas-microsoft-com:office:office" xmlns:r="http://schemas.openxmlformats.org/officeDocument/2006/relationships" xmlns:m="http://schemas.openxmlformats.org/officeDocument/2006/math" xmlns:v="urn:schemas-microsoft-com:vml" xmlns:wp14="http://schemas.microsoft.com/office/word/2010/wordprocessingDrawing" xmlns:wp="http://schemas.openxmlformats.org/drawingml/2006/wordprocessingDrawing" xmlns:w10="urn:schemas-microsoft-com:office:word" xmlns:w="http://schemas.openxmlformats.org/wordprocessingml/2006/main" xmlns:w14="http://schemas.microsoft.com/office/word/2010/wordml" xmlns:w15="http://schemas.microsoft.com/office/word/2012/wordml" xmlns:w16se="http://schemas.microsoft.com/office/word/2015/wordml/symex" xmlns:wpg="http://schemas.microsoft.com/office/word/2010/wordprocessingGroup" xmlns:wpi="http://schemas.microsoft.com/office/word/2010/wordprocessingInk" xmlns:wne="http://schemas.microsoft.com/office/word/2006/wordml" xmlns:wps="http://schemas.microsoft.com/office/word/2010/wordprocessingShape" mc:Ignorable="w14 w15 w16se wp14">
   <w:footnote w:type="separator" w:id="-1">
     <w:p>
       <w:pPr>
@@ -10788,7 +11151,7 @@
 </file>
 
 <file path=word/numbering.xml><?xml version="1.0" encoding="utf-8"?>
-<w:numbering xmlns:wpc="http://schemas.microsoft.com/office/word/2010/wordprocessingCanvas" xmlns:cx="http://schemas.microsoft.com/office/drawing/2014/chartex" xmlns:cx1="http://schemas.microsoft.com/office/drawing/2015/9/8/chartex" xmlns:cx2="http://schemas.microsoft.com/office/drawing/2015/10/21/chartex" xmlns:cx3="http://schemas.microsoft.com/office/drawing/2016/5/9/chartex" xmlns:cx4="http://schemas.microsoft.com/office/drawing/2016/5/10/chartex" xmlns:cx5="http://schemas.microsoft.com/office/drawing/2016/5/11/chartex" xmlns:mc="http://schemas.openxmlformats.org/markup-compatibility/2006" xmlns:o="urn:schemas-microsoft-com:office:office" xmlns:r="http://schemas.openxmlformats.org/officeDocument/2006/relationships" xmlns:m="http://schemas.openxmlformats.org/officeDocument/2006/math" xmlns:v="urn:schemas-microsoft-com:vml" xmlns:wp14="http://schemas.microsoft.com/office/word/2010/wordprocessingDrawing" xmlns:wp="http://schemas.openxmlformats.org/drawingml/2006/wordprocessingDrawing" xmlns:w10="urn:schemas-microsoft-com:office:word" xmlns:w="http://schemas.openxmlformats.org/wordprocessingml/2006/main" xmlns:w14="http://schemas.microsoft.com/office/word/2010/wordml" xmlns:w15="http://schemas.microsoft.com/office/word/2012/wordml" xmlns:w16se="http://schemas.microsoft.com/office/word/2015/wordml/symex" xmlns:wpg="http://schemas.microsoft.com/office/word/2010/wordprocessingGroup" xmlns:wpi="http://schemas.microsoft.com/office/word/2010/wordprocessingInk" xmlns:wne="http://schemas.microsoft.com/office/word/2006/wordml" xmlns:wps="http://schemas.microsoft.com/office/word/2010/wordprocessingShape" mc:Ignorable="w14 w15 w16se wp14">
+<w:numbering xmlns:wpc="http://schemas.microsoft.com/office/word/2010/wordprocessingCanvas" xmlns:cx="http://schemas.microsoft.com/office/drawing/2014/chartex" xmlns:cx1="http://schemas.microsoft.com/office/drawing/2015/9/8/chartex" xmlns:cx2="http://schemas.microsoft.com/office/drawing/2015/10/21/chartex" xmlns:cx3="http://schemas.microsoft.com/office/drawing/2016/5/9/chartex" xmlns:cx4="http://schemas.microsoft.com/office/drawing/2016/5/10/chartex" xmlns:cx5="http://schemas.microsoft.com/office/drawing/2016/5/11/chartex" xmlns:cx6="http://schemas.microsoft.com/office/drawing/2016/5/12/chartex" xmlns:cx7="http://schemas.microsoft.com/office/drawing/2016/5/13/chartex" xmlns:cx8="http://schemas.microsoft.com/office/drawing/2016/5/14/chartex" xmlns:mc="http://schemas.openxmlformats.org/markup-compatibility/2006" xmlns:o="urn:schemas-microsoft-com:office:office" xmlns:r="http://schemas.openxmlformats.org/officeDocument/2006/relationships" xmlns:m="http://schemas.openxmlformats.org/officeDocument/2006/math" xmlns:v="urn:schemas-microsoft-com:vml" xmlns:wp14="http://schemas.microsoft.com/office/word/2010/wordprocessingDrawing" xmlns:wp="http://schemas.openxmlformats.org/drawingml/2006/wordprocessingDrawing" xmlns:w10="urn:schemas-microsoft-com:office:word" xmlns:w="http://schemas.openxmlformats.org/wordprocessingml/2006/main" xmlns:w14="http://schemas.microsoft.com/office/word/2010/wordml" xmlns:w15="http://schemas.microsoft.com/office/word/2012/wordml" xmlns:w16se="http://schemas.microsoft.com/office/word/2015/wordml/symex" xmlns:wpg="http://schemas.microsoft.com/office/word/2010/wordprocessingGroup" xmlns:wpi="http://schemas.microsoft.com/office/word/2010/wordprocessingInk" xmlns:wne="http://schemas.microsoft.com/office/word/2006/wordml" xmlns:wps="http://schemas.microsoft.com/office/word/2010/wordprocessingShape" mc:Ignorable="w14 w15 w16se wp14">
   <w:abstractNum w:abstractNumId="0" w15:restartNumberingAfterBreak="0">
     <w:nsid w:val="06407C34"/>
     <w:multiLevelType w:val="hybridMultilevel"/>
@@ -13377,7 +13740,7 @@
 </file>
 
 <file path=customXml/itemProps1.xml><?xml version="1.0" encoding="utf-8"?>
-<ds:datastoreItem xmlns:ds="http://schemas.openxmlformats.org/officeDocument/2006/customXml" ds:itemID="{21BEA034-D08D-449C-9F68-9B0AB0A599A0}">
+<ds:datastoreItem xmlns:ds="http://schemas.openxmlformats.org/officeDocument/2006/customXml" ds:itemID="{41360C87-368C-45D3-A696-89C5312DCA31}">
   <ds:schemaRefs>
     <ds:schemaRef ds:uri="http://schemas.openxmlformats.org/officeDocument/2006/bibliography"/>
   </ds:schemaRefs>

</xml_diff>

<commit_message>
Connor: Updated Dissertation.docx to talk about the user interface and the system design for each application in the client, edge and data centre.
</commit_message>
<xml_diff>
--- a/Documentation/Dissertation/Dissertation.docx
+++ b/Documentation/Dissertation/Dissertation.docx
@@ -128,13 +128,8 @@
         <w:t xml:space="preserve">I would like to thank </w:t>
       </w:r>
       <w:r>
-        <w:t xml:space="preserve">Dr Hans </w:t>
-      </w:r>
-      <w:proofErr w:type="spellStart"/>
-      <w:r>
-        <w:t>Vandierendonck</w:t>
-      </w:r>
-      <w:proofErr w:type="spellEnd"/>
+        <w:t>Dr Hans Vandierendonck</w:t>
+      </w:r>
       <w:r>
         <w:t xml:space="preserve"> for supervising this project and for their support throughout.</w:t>
       </w:r>
@@ -3732,15 +3727,7 @@
     </w:p>
     <w:p>
       <w:r>
-        <w:t xml:space="preserve">Read </w:t>
-      </w:r>
-      <w:proofErr w:type="spellStart"/>
-      <w:r>
-        <w:t>req’s</w:t>
-      </w:r>
-      <w:proofErr w:type="spellEnd"/>
-      <w:r>
-        <w:t xml:space="preserve"> for list of what can be included in this section</w:t>
+        <w:t>Read req’s for list of what can be included in this section</w:t>
       </w:r>
       <w:r>
         <w:t xml:space="preserve"> </w:t>
@@ -3909,15 +3896,7 @@
                           <w:txbxContent>
                             <w:p>
                               <w:r>
-                                <w:t xml:space="preserve">There are multiple data centres depending on what application is making the request. The </w:t>
-                              </w:r>
-                              <w:proofErr w:type="spellStart"/>
-                              <w:r>
-                                <w:t>WebAPI</w:t>
-                              </w:r>
-                              <w:proofErr w:type="spellEnd"/>
-                              <w:r>
-                                <w:t xml:space="preserve"> project is hosted in IIS and has multiple endpoints.</w:t>
+                                <w:t>There are multiple data centres depending on what application is making the request. The WebAPI project is hosted in IIS and has multiple endpoints.</w:t>
                               </w:r>
                             </w:p>
                           </w:txbxContent>
@@ -3972,15 +3951,7 @@
                     <w:txbxContent>
                       <w:p>
                         <w:r>
-                          <w:t xml:space="preserve">There are multiple data centres depending on what application is making the request. The </w:t>
-                        </w:r>
-                        <w:proofErr w:type="spellStart"/>
-                        <w:r>
-                          <w:t>WebAPI</w:t>
-                        </w:r>
-                        <w:proofErr w:type="spellEnd"/>
-                        <w:r>
-                          <w:t xml:space="preserve"> project is hosted in IIS and has multiple endpoints.</w:t>
+                          <w:t>There are multiple data centres depending on what application is making the request. The WebAPI project is hosted in IIS and has multiple endpoints.</w:t>
                         </w:r>
                       </w:p>
                     </w:txbxContent>
@@ -4107,7 +4078,7 @@
     </w:p>
     <w:p>
       <w:r>
-        <w:t>The theme for the User Interface was kept consistent throughout the application. The purpose of the graphical user interface</w:t>
+        <w:t>The purpose of the graphical user interface</w:t>
       </w:r>
       <w:r>
         <w:t xml:space="preserve"> (GUI)</w:t>
@@ -4434,70 +4405,319 @@
     </w:p>
     <w:p>
       <w:r>
-        <w:t>Throughout the application there is a consistent theme…</w:t>
-      </w:r>
-      <w:r>
-        <w:t xml:space="preserve"> Same button, same layout of results, same text boxes.</w:t>
-      </w:r>
-      <w:bookmarkStart w:id="12" w:name="_GoBack"/>
-      <w:bookmarkEnd w:id="12"/>
+        <w:t>There is a consistent theme kept throughout the application, both in the colour scheme and the layout. It was designed to be clear and functional as to keep focus on what the applications were trying to achieve.</w:t>
+      </w:r>
     </w:p>
     <w:p>
       <w:pPr>
         <w:pStyle w:val="Heading2"/>
       </w:pPr>
-      <w:bookmarkStart w:id="13" w:name="_Toc478674147"/>
+      <w:bookmarkStart w:id="12" w:name="_Toc478674147"/>
       <w:r>
         <w:lastRenderedPageBreak/>
         <w:t>Software System Design</w:t>
       </w:r>
-      <w:bookmarkEnd w:id="13"/>
-    </w:p>
+      <w:bookmarkEnd w:id="12"/>
+    </w:p>
+    <w:p>
+      <w:r>
+        <w:t>ENSURE CONSISTANT USE OF “WILL” AND “SHOULD” RATHER THAN “DOES”</w:t>
+      </w:r>
+    </w:p>
+    <w:p>
+      <w:pPr>
+        <w:pStyle w:val="NormalWeb"/>
+        <w:rPr>
+          <w:color w:val="000000"/>
+          <w:sz w:val="27"/>
+          <w:szCs w:val="27"/>
+        </w:rPr>
+      </w:pPr>
+      <w:r>
+        <w:rPr>
+          <w:color w:val="000000"/>
+          <w:sz w:val="27"/>
+          <w:szCs w:val="27"/>
+        </w:rPr>
+        <w:t>(iii) Software System Design.</w:t>
+      </w:r>
+    </w:p>
+    <w:p>
+      <w:pPr>
+        <w:pStyle w:val="NormalWeb"/>
+        <w:rPr>
+          <w:color w:val="000000"/>
+          <w:sz w:val="27"/>
+          <w:szCs w:val="27"/>
+        </w:rPr>
+      </w:pPr>
+      <w:r>
+        <w:rPr>
+          <w:color w:val="000000"/>
+          <w:sz w:val="27"/>
+          <w:szCs w:val="27"/>
+        </w:rPr>
+        <w:t>The role of each component and the interfaces between components should be described. There should be a clear correlation between your design and your specification.</w:t>
+      </w:r>
+    </w:p>
+    <w:p>
+      <w:pPr>
+        <w:pStyle w:val="NormalWeb"/>
+        <w:rPr>
+          <w:color w:val="000000"/>
+          <w:sz w:val="27"/>
+          <w:szCs w:val="27"/>
+        </w:rPr>
+      </w:pPr>
+      <w:r>
+        <w:rPr>
+          <w:color w:val="000000"/>
+          <w:sz w:val="27"/>
+          <w:szCs w:val="27"/>
+        </w:rPr>
+        <w:t>The design should be linked to requirements and, where applicable give a critical discussion of key design decisions/styles/patterns used. There might be a data model, a UI design, details of external interfaces, and of other important issues e.g. concurrency, event handling, error and exception handling, security, data persistence. No particular notation or tool is mandated.</w:t>
+      </w:r>
+    </w:p>
+    <w:p/>
     <w:p>
       <w:pPr>
         <w:pStyle w:val="Heading3"/>
         <w:spacing w:before="0"/>
       </w:pPr>
-      <w:bookmarkStart w:id="14" w:name="_Toc478674148"/>
+      <w:bookmarkStart w:id="13" w:name="_Toc478674148"/>
       <w:r>
         <w:t>Client</w:t>
       </w:r>
+      <w:bookmarkEnd w:id="13"/>
+    </w:p>
+    <w:p>
+      <w:r>
+        <w:t>The role of the Client Application is to run tests and get results from the Edge and the Data Centre.</w:t>
+      </w:r>
+      <w:r>
+        <w:t xml:space="preserve"> It was a requirement of the system to provide an application that allows a user to interact with the Edge Node and Data Centre and to display data to the user.</w:t>
+      </w:r>
+      <w:r>
+        <w:t xml:space="preserve"> </w:t>
+      </w:r>
+      <w:r>
+        <w:t xml:space="preserve">This is achieved by providing separate pages for </w:t>
+      </w:r>
+      <w:r>
+        <w:t xml:space="preserve">each of the services running on the Edge Node </w:t>
+      </w:r>
+      <w:r>
+        <w:t>as to</w:t>
+      </w:r>
+      <w:r>
+        <w:t xml:space="preserve"> keep everything </w:t>
+      </w:r>
+      <w:r>
+        <w:t xml:space="preserve">distantly </w:t>
+      </w:r>
+      <w:r>
+        <w:t xml:space="preserve">separate </w:t>
+      </w:r>
+      <w:r>
+        <w:t>but accessible.</w:t>
+      </w:r>
+    </w:p>
+    <w:p>
+      <w:r>
+        <w:rPr>
+          <w:rStyle w:val="Emphasis"/>
+        </w:rPr>
+        <w:t>C</w:t>
+      </w:r>
+      <w:r>
+        <w:rPr>
+          <w:rStyle w:val="Emphasis"/>
+        </w:rPr>
+        <w:t>aching</w:t>
+      </w:r>
+    </w:p>
+    <w:p>
+      <w:r>
+        <w:t xml:space="preserve">The caching </w:t>
+      </w:r>
+      <w:r>
+        <w:t xml:space="preserve">page is the </w:t>
+      </w:r>
+      <w:r>
+        <w:t xml:space="preserve">first page </w:t>
+      </w:r>
+      <w:r>
+        <w:t xml:space="preserve">to be </w:t>
+      </w:r>
+      <w:r>
+        <w:t>implemented</w:t>
+      </w:r>
+      <w:r>
+        <w:t xml:space="preserve">. </w:t>
+      </w:r>
+      <w:r>
+        <w:t>A distinct HTML and JavaScript file should exist for every individual page.</w:t>
+      </w:r>
+      <w:r>
+        <w:t xml:space="preserve"> </w:t>
+      </w:r>
+      <w:r>
+        <w:t>A</w:t>
+      </w:r>
+      <w:r>
+        <w:t xml:space="preserve"> “Common” JavaScript file </w:t>
+      </w:r>
+      <w:r>
+        <w:t xml:space="preserve">should exist that </w:t>
+      </w:r>
+      <w:r>
+        <w:t>gets reused throughout the</w:t>
+      </w:r>
+      <w:r>
+        <w:t xml:space="preserve"> application. </w:t>
+      </w:r>
+      <w:r>
+        <w:t xml:space="preserve">The caching application requires an input area and buttons for navigating back home, executing the </w:t>
+      </w:r>
+      <w:r>
+        <w:t>request,</w:t>
+      </w:r>
+      <w:r>
+        <w:t xml:space="preserve"> and clearing the cache.</w:t>
+      </w:r>
+      <w:r>
+        <w:t xml:space="preserve"> The clear cache button should send a request to the edge application for it to clear the cache. </w:t>
+      </w:r>
+      <w:r>
+        <w:t>Once the request has finished executing the result should be displayed to the user.</w:t>
+      </w:r>
+    </w:p>
+    <w:p>
+      <w:pPr>
+        <w:rPr>
+          <w:rStyle w:val="Emphasis"/>
+        </w:rPr>
+      </w:pPr>
+      <w:r>
+        <w:rPr>
+          <w:rStyle w:val="Emphasis"/>
+        </w:rPr>
+        <w:t>Voice Recognition</w:t>
+      </w:r>
+    </w:p>
+    <w:p>
+      <w:r>
+        <w:t>Next comes the voice recognition page. It requires more elements</w:t>
+      </w:r>
+      <w:r>
+        <w:t xml:space="preserve"> such as the ability to record your voice and use this recor</w:t>
+      </w:r>
+      <w:r>
+        <w:t xml:space="preserve">ding for executing experiments. The results section should be split into two distinct sections to clearly differentiate between local processing and remote processing along with buttons to allow the user to execute these commands. The remote side </w:t>
+      </w:r>
+      <w:r>
+        <w:lastRenderedPageBreak/>
+        <w:t>should also have a checkbox to allow the user to indicate to the system if pre-processing should occur on the edge.</w:t>
+      </w:r>
+      <w:r>
+        <w:t xml:space="preserve"> </w:t>
+      </w:r>
+    </w:p>
+    <w:p>
+      <w:r>
+        <w:t xml:space="preserve">The local processing button should execute a script locally and display the results. The remote processing button should send a request to the data centre and </w:t>
+      </w:r>
+      <w:r>
+        <w:t xml:space="preserve">take into account the </w:t>
+      </w:r>
+      <w:r>
+        <w:t>checkbox for pre-processing. This request will also display results to the user once completed.</w:t>
+      </w:r>
+    </w:p>
+    <w:p>
+      <w:pPr>
+        <w:rPr>
+          <w:rStyle w:val="Emphasis"/>
+        </w:rPr>
+      </w:pPr>
+      <w:r>
+        <w:rPr>
+          <w:rStyle w:val="Emphasis"/>
+        </w:rPr>
+        <w:t>M</w:t>
+      </w:r>
+      <w:r>
+        <w:rPr>
+          <w:rStyle w:val="Emphasis"/>
+        </w:rPr>
+        <w:t>achine Learning</w:t>
+      </w:r>
+    </w:p>
+    <w:p>
+      <w:r>
+        <w:t xml:space="preserve">The machine learning page when first launched will contain only a button to navigate home, a textbox, and a login button. The user must enter these details before they can test this system. </w:t>
+      </w:r>
+      <w:r>
+        <w:t xml:space="preserve">After these have been entered a request should be sent to the data centre to obtain the user’s previously watched movies. This can then be used to get a recommendation request from the edge node. This should happen without any user intervention so that they see the results of the operations displayed. </w:t>
+      </w:r>
+      <w:r>
+        <w:t xml:space="preserve">There should be two buttons available to the user, once to watch a movie at random and one to watch the movie that was returned as a recommendation. Each of these buttons should also update the </w:t>
+      </w:r>
+      <w:r>
+        <w:t>user’s</w:t>
+      </w:r>
+      <w:r>
+        <w:t xml:space="preserve"> average resul</w:t>
+      </w:r>
+      <w:r>
+        <w:t>ts with the new movie included.</w:t>
+      </w:r>
+    </w:p>
+    <w:p>
+      <w:pPr>
+        <w:pStyle w:val="Heading3"/>
+        <w:spacing w:before="0"/>
+      </w:pPr>
+      <w:bookmarkStart w:id="14" w:name="_Toc478674149"/>
+      <w:r>
+        <w:t>Edge</w:t>
+      </w:r>
       <w:bookmarkEnd w:id="14"/>
     </w:p>
     <w:p>
-      <w:pPr>
-        <w:spacing w:after="0"/>
-      </w:pPr>
-      <w:r>
-        <w:t>The role of the Client Application is to run tests and get results from the Edge and the Data Centre.</w:t>
-      </w:r>
-      <w:r>
-        <w:t xml:space="preserve"> It was a requirement of the system to provide an application that allows a user to interact with the Edge Node and Data Centre and to display data to the user.</w:t>
-      </w:r>
-      <w:r>
-        <w:t xml:space="preserve"> It does this by running different applications for each of the services running on the Edge Node to keep everything </w:t>
-      </w:r>
-      <w:r>
-        <w:t xml:space="preserve">distantly </w:t>
-      </w:r>
-      <w:r>
-        <w:t xml:space="preserve">separate </w:t>
-      </w:r>
-      <w:r>
-        <w:t>but accessible.</w:t>
-      </w:r>
-    </w:p>
-    <w:p>
-      <w:pPr>
-        <w:spacing w:after="0"/>
-      </w:pPr>
-      <w:r>
-        <w:t>(Read notes and discuss key design decisions)</w:t>
-      </w:r>
-    </w:p>
-    <w:p>
-      <w:pPr>
-        <w:spacing w:after="0"/>
+      <w:r>
+        <w:t>The role of the Edge Service</w:t>
+      </w:r>
+      <w:r>
+        <w:t xml:space="preserve"> is </w:t>
+      </w:r>
+      <w:r>
+        <w:t>to pre-process requests for the user</w:t>
+      </w:r>
+      <w:r>
+        <w:t xml:space="preserve">. </w:t>
+      </w:r>
+      <w:r>
+        <w:t>It was a requirement of the system to pre-process requests quickly before passing on Data</w:t>
+      </w:r>
+      <w:r>
+        <w:t xml:space="preserve"> to the Data Centre or returning it to the Client. Another requirement of the Edge Node is the ability to run multiple application on the same Edge Node to allow for extensibility. This is achieved by running the applications in Docker</w:t>
+      </w:r>
+      <w:r>
+        <w:t xml:space="preserve"> Swarm</w:t>
+      </w:r>
+      <w:r>
+        <w:t xml:space="preserve"> and hosting them on unique ports</w:t>
+      </w:r>
+      <w:r>
+        <w:t xml:space="preserve">. </w:t>
+      </w:r>
+      <w:r>
+        <w:t xml:space="preserve">Node.js was picked as the web server that would host the code for each edge application. </w:t>
+      </w:r>
+    </w:p>
+    <w:p>
+      <w:pPr>
         <w:rPr>
           <w:rStyle w:val="Emphasis"/>
         </w:rPr>
@@ -4510,16 +4730,61 @@
       </w:r>
     </w:p>
     <w:p>
-      <w:pPr>
-        <w:spacing w:after="0"/>
-      </w:pPr>
-      <w:r>
-        <w:t>Notes</w:t>
-      </w:r>
-    </w:p>
-    <w:p>
-      <w:pPr>
-        <w:spacing w:after="0"/>
+      <w:r>
+        <w:t xml:space="preserve">The caching application should be running behind a proxy, this means that the client can send a request to the edge with the intention of it being forwarded elsewhere and the caching application will be able to read this URL and use that to return data to the user.  </w:t>
+      </w:r>
+    </w:p>
+    <w:p>
+      <w:r>
+        <w:t>As the caching application will be using Redis there needs to be a mechanism in place to allow the user to clear the cache, this will be implemented by using the Redis Command Line Interface (CLI). To make this easier for deployment and to keep with the guidelines of Docker a caching base image will be created that will contain the Redis CLI. This means that all further development can be</w:t>
+      </w:r>
+      <w:r>
+        <w:t xml:space="preserve"> layered upon</w:t>
+      </w:r>
+      <w:r>
+        <w:t xml:space="preserve"> this image.</w:t>
+      </w:r>
+    </w:p>
+    <w:p>
+      <w:r>
+        <w:lastRenderedPageBreak/>
+        <w:t xml:space="preserve">The caching application will have to be able to receive proxied requests and use this information to query the Redis cache. If the data does not exist it will make a request to obtain, store and return this information to the user. If the data already exists in the cache the information will be retrieved and returned directly from the edge application. </w:t>
+      </w:r>
+    </w:p>
+    <w:p>
+      <w:r>
+        <w:t>A</w:t>
+      </w:r>
+      <w:r>
+        <w:t xml:space="preserve"> Redis container should be available across </w:t>
+      </w:r>
+      <w:r>
+        <w:t>all</w:t>
+      </w:r>
+      <w:r>
+        <w:t xml:space="preserve"> the edge nodes and the </w:t>
+      </w:r>
+      <w:r>
+        <w:t xml:space="preserve">caching application </w:t>
+      </w:r>
+      <w:r>
+        <w:t xml:space="preserve">should access each of these </w:t>
+      </w:r>
+      <w:r>
+        <w:t xml:space="preserve">directly and </w:t>
+      </w:r>
+      <w:r>
+        <w:t>in a fair manner.</w:t>
+      </w:r>
+      <w:r>
+        <w:t xml:space="preserve"> This is to utilise </w:t>
+      </w:r>
+      <w:r>
+        <w:t xml:space="preserve">the resources available in the edge node swarm and not burden one entry point with requests. </w:t>
+      </w:r>
+    </w:p>
+    <w:p>
+      <w:pPr>
         <w:rPr>
           <w:rStyle w:val="Emphasis"/>
         </w:rPr>
@@ -4532,16 +4797,61 @@
       </w:r>
     </w:p>
     <w:p>
-      <w:pPr>
-        <w:spacing w:after="0"/>
-      </w:pPr>
-      <w:r>
-        <w:t>Notes</w:t>
-      </w:r>
-    </w:p>
-    <w:p>
-      <w:pPr>
-        <w:spacing w:after="0"/>
+      <w:r>
+        <w:t xml:space="preserve">When a request is received </w:t>
+      </w:r>
+      <w:r>
+        <w:t xml:space="preserve">from the client </w:t>
+      </w:r>
+      <w:r>
+        <w:t xml:space="preserve">the voice data should be saved to disk. The file that is saved to disk should be named something unique so that multiple requests can be handled at once. </w:t>
+      </w:r>
+      <w:r>
+        <w:t xml:space="preserve">A flag will be checked in the request to check if the application needs to pre-process the request or forward the data to the data centre for processing. If the request needs to be pre-processed the application </w:t>
+      </w:r>
+      <w:r>
+        <w:t>should spawn a process and execute the voice recognition</w:t>
+      </w:r>
+      <w:r>
+        <w:t xml:space="preserve"> and forward the pre-processed data to the data centre along with a flag that states the data was pre-processed. If the request does not need to be pre-processed the request should be forwarded to the data centre right away.</w:t>
+      </w:r>
+    </w:p>
+    <w:p>
+      <w:r>
+        <w:t>The voice recognition system should implement l</w:t>
+      </w:r>
+      <w:r>
+        <w:t>oad balancing</w:t>
+      </w:r>
+      <w:r>
+        <w:t xml:space="preserve">. It should be implemented in such a way that </w:t>
+      </w:r>
+      <w:r>
+        <w:t xml:space="preserve">even if the flag for pre-processing is </w:t>
+      </w:r>
+      <w:r>
+        <w:t xml:space="preserve">set, if the system CPU is currently over the threshold the request will be forwarded to the data centre anyway. </w:t>
+      </w:r>
+      <w:r>
+        <w:t xml:space="preserve"> </w:t>
+      </w:r>
+    </w:p>
+    <w:p>
+      <w:r>
+        <w:t xml:space="preserve">The voice recognition </w:t>
+      </w:r>
+      <w:r>
+        <w:t xml:space="preserve">should </w:t>
+      </w:r>
+      <w:r>
+        <w:t>be performed by PocketSphinx</w:t>
+      </w:r>
+      <w:r>
+        <w:t>.</w:t>
+      </w:r>
+    </w:p>
+    <w:p>
+      <w:pPr>
         <w:rPr>
           <w:rStyle w:val="Emphasis"/>
         </w:rPr>
@@ -4554,107 +4864,86 @@
       </w:r>
     </w:p>
     <w:p>
-      <w:pPr>
-        <w:spacing w:after="0"/>
-      </w:pPr>
-      <w:r>
-        <w:t>Notes</w:t>
-      </w:r>
-    </w:p>
-    <w:p>
-      <w:pPr>
-        <w:spacing w:after="0"/>
-      </w:pPr>
+      <w:r>
+        <w:t>Upon deployment, the edge machine learning application will request a subset of movies from the data centre to store locally. It will later use this data to produce recommendations.</w:t>
+      </w:r>
+      <w:r>
+        <w:t xml:space="preserve"> The full list of movies will be stored at the data centre.</w:t>
+      </w:r>
+    </w:p>
+    <w:p>
+      <w:r>
+        <w:t xml:space="preserve">The machine learning application should only ever </w:t>
+      </w:r>
+      <w:r>
+        <w:t xml:space="preserve">receive post requests, the request should contain the user ID and depending on the path that the client posted to the edge application should request a random movie to be watched or a specific one that the user requested. This could be handled in a reusable way as the requests to the data centre will all take similar formats apart from a few variables being changed. </w:t>
+      </w:r>
+    </w:p>
+    <w:p>
+      <w:r>
+        <w:lastRenderedPageBreak/>
+        <w:t xml:space="preserve">The main function of the edge machine learning application is to produce recommendations based on the data received from the user. The edge application should never keep any user specific data locally as this would mean it is vulnerable to attack, the data it uses to produce a recommendation is stored at the data centre and the client application. The application will receive an average of all the users movies and use </w:t>
+      </w:r>
+      <w:r>
+        <w:t xml:space="preserve">this information to return a movie recommendation to the requesting </w:t>
+      </w:r>
+      <w:r>
+        <w:t>client.</w:t>
+      </w:r>
     </w:p>
     <w:p>
       <w:pPr>
         <w:pStyle w:val="Heading3"/>
         <w:spacing w:before="0"/>
       </w:pPr>
-      <w:bookmarkStart w:id="15" w:name="_Toc478674149"/>
-      <w:r>
-        <w:t>Edge</w:t>
+      <w:bookmarkStart w:id="15" w:name="_Toc478674150"/>
+      <w:r>
+        <w:t>Data Centre</w:t>
       </w:r>
       <w:bookmarkEnd w:id="15"/>
     </w:p>
     <w:p>
-      <w:pPr>
-        <w:spacing w:after="0"/>
-      </w:pPr>
-      <w:r>
-        <w:t>The role of the Edge Service</w:t>
-      </w:r>
-      <w:r>
-        <w:t xml:space="preserve"> is </w:t>
-      </w:r>
-      <w:r>
-        <w:t>to pre-process requests for the user</w:t>
+      <w:r>
+        <w:t>The role of the</w:t>
+      </w:r>
+      <w:r>
+        <w:t xml:space="preserve"> d</w:t>
+      </w:r>
+      <w:r>
+        <w:t xml:space="preserve">ata </w:t>
+      </w:r>
+      <w:r>
+        <w:t>c</w:t>
+      </w:r>
+      <w:r>
+        <w:t>entre is to</w:t>
+      </w:r>
+      <w:r>
+        <w:t xml:space="preserve">           </w:t>
       </w:r>
       <w:r>
         <w:t xml:space="preserve">. </w:t>
       </w:r>
       <w:r>
-        <w:t>It was a requirement of the system to pre-process requests quickly before passing on Data</w:t>
-      </w:r>
-      <w:r>
-        <w:t xml:space="preserve"> to the Data Centre or returning it to the Client. Another requirement of the Edge Node is the ability to run multiple application on the same Edge Node to allow for extensibility. This is achieved by running the applications in Docker. This is </w:t>
-      </w:r>
-      <w:r>
-        <w:t>It’s a service running</w:t>
-      </w:r>
-      <w:r>
-        <w:t xml:space="preserve"> in a container. I also created a </w:t>
-      </w:r>
-      <w:r>
-        <w:t xml:space="preserve">reusable </w:t>
-      </w:r>
-      <w:proofErr w:type="spellStart"/>
-      <w:r>
-        <w:t>nodejs</w:t>
-      </w:r>
-      <w:proofErr w:type="spellEnd"/>
-      <w:r>
-        <w:t xml:space="preserve"> libraries</w:t>
-      </w:r>
-    </w:p>
-    <w:p>
-      <w:pPr>
-        <w:spacing w:after="0"/>
-      </w:pPr>
-      <w:r>
-        <w:t>(Read notes and discuss key design decisions)</w:t>
-      </w:r>
-    </w:p>
-    <w:p>
-      <w:pPr>
-        <w:spacing w:after="0"/>
-        <w:rPr>
-          <w:rStyle w:val="Emphasis"/>
-        </w:rPr>
-      </w:pPr>
-      <w:r>
-        <w:rPr>
-          <w:rStyle w:val="Emphasis"/>
-        </w:rPr>
-        <w:t>Caching</w:t>
-      </w:r>
-    </w:p>
-    <w:p>
-      <w:pPr>
-        <w:spacing w:after="0"/>
-      </w:pPr>
-      <w:proofErr w:type="spellStart"/>
-      <w:r>
-        <w:t>Redis</w:t>
-      </w:r>
-      <w:proofErr w:type="spellEnd"/>
-      <w:r>
-        <w:t xml:space="preserve"> on all pi’s (global) and access load balance style</w:t>
-      </w:r>
-    </w:p>
-    <w:p>
-      <w:pPr>
-        <w:spacing w:after="0"/>
+        <w:t>For example the Client wants Voice Recognition to occur when they click a button so the fact it was pre-processed before reaching the Data Centre does not matter to them, all they want is the result of the request.</w:t>
+      </w:r>
+      <w:r>
+        <w:t xml:space="preserve"> </w:t>
+      </w:r>
+    </w:p>
+    <w:p>
+      <w:r>
+        <w:t xml:space="preserve">The Data Centre was designed and implemented </w:t>
+      </w:r>
+      <w:r>
+        <w:t xml:space="preserve">utilising </w:t>
+      </w:r>
+      <w:r>
+        <w:t>dependency injection, this makes it easier to maintain and control dependencies and code reuse.</w:t>
+      </w:r>
+    </w:p>
+    <w:p>
+      <w:pPr>
         <w:rPr>
           <w:rStyle w:val="Emphasis"/>
         </w:rPr>
@@ -4667,16 +4956,21 @@
       </w:r>
     </w:p>
     <w:p>
-      <w:pPr>
-        <w:spacing w:after="0"/>
-      </w:pPr>
-      <w:r>
-        <w:t xml:space="preserve">No continuous listening </w:t>
-      </w:r>
-    </w:p>
-    <w:p>
-      <w:pPr>
-        <w:spacing w:after="0"/>
+      <w:r>
+        <w:t>The voice</w:t>
+      </w:r>
+      <w:r>
+        <w:t xml:space="preserve"> recognition being performed should be the same as that being performed on the edge node. </w:t>
+      </w:r>
+      <w:r>
+        <w:t xml:space="preserve">The data centre will know if the data has been pre-processed or not, if the data has been pre-processed it can be returned to the edge node and consequently back to the client. If the data is not pre-processed it must be stored </w:t>
+      </w:r>
+      <w:r>
+        <w:t xml:space="preserve">and processed before being returned to the edge node. </w:t>
+      </w:r>
+    </w:p>
+    <w:p>
+      <w:pPr>
         <w:rPr>
           <w:rStyle w:val="Emphasis"/>
         </w:rPr>
@@ -4689,221 +4983,213 @@
       </w:r>
     </w:p>
     <w:p>
-      <w:pPr>
-        <w:spacing w:after="0"/>
-      </w:pPr>
-      <w:r>
-        <w:t>Multiple iterations of development after meetings</w:t>
-      </w:r>
-    </w:p>
-    <w:p>
-      <w:pPr>
-        <w:spacing w:after="0"/>
-      </w:pPr>
-      <w:r>
-        <w:t>Need a decent sized section for refactor of the way the machine learning was going to happen</w:t>
-      </w:r>
-    </w:p>
-    <w:p>
-      <w:pPr>
-        <w:spacing w:after="0"/>
-      </w:pPr>
-    </w:p>
-    <w:p>
-      <w:pPr>
-        <w:pStyle w:val="Heading3"/>
-        <w:spacing w:before="0"/>
-      </w:pPr>
-      <w:bookmarkStart w:id="16" w:name="_Toc478674150"/>
-      <w:r>
-        <w:t>Data Centre</w:t>
+      <w:r>
+        <w:t xml:space="preserve">The machine learning application </w:t>
+      </w:r>
+      <w:r>
+        <w:t>must</w:t>
+      </w:r>
+      <w:r>
+        <w:t xml:space="preserve"> be able to return a subset of the movies to the edge node when it first gets deployed and periodically as more data gets added to the edge node.</w:t>
+      </w:r>
+    </w:p>
+    <w:p>
+      <w:pPr>
+        <w:pStyle w:val="Heading1"/>
+      </w:pPr>
+      <w:bookmarkStart w:id="16" w:name="_Toc478674151"/>
+      <w:r>
+        <w:t>Implementation and Testing</w:t>
       </w:r>
       <w:bookmarkEnd w:id="16"/>
     </w:p>
     <w:p>
       <w:pPr>
-        <w:spacing w:after="0"/>
-      </w:pPr>
-      <w:r>
-        <w:t xml:space="preserve">The role of the Data Centre is to be the endpoint that the Client wants an operation to occur on. </w:t>
-      </w:r>
-      <w:r>
-        <w:t xml:space="preserve">For example the Client wants Voice Recognition to occur when they click a button so the fact </w:t>
-      </w:r>
-      <w:r>
+        <w:pStyle w:val="NormalWeb"/>
+        <w:rPr>
+          <w:color w:val="000000"/>
+          <w:sz w:val="27"/>
+          <w:szCs w:val="27"/>
+        </w:rPr>
+      </w:pPr>
+      <w:r>
+        <w:rPr>
+          <w:color w:val="000000"/>
+          <w:sz w:val="27"/>
+          <w:szCs w:val="27"/>
+        </w:rPr>
+        <w:t>You should describe any languages, packages, and libraries etc. that are used in the development of your system. There is no need to describe your code in detail. You may highlight data types and implementation techniques that are of special interest. If appropriate, you may provide:</w:t>
+      </w:r>
+    </w:p>
+    <w:p>
+      <w:pPr>
+        <w:pStyle w:val="NormalWeb"/>
+        <w:rPr>
+          <w:color w:val="000000"/>
+          <w:sz w:val="27"/>
+          <w:szCs w:val="27"/>
+        </w:rPr>
+      </w:pPr>
+      <w:r>
+        <w:rPr>
+          <w:color w:val="000000"/>
+          <w:sz w:val="27"/>
+          <w:szCs w:val="27"/>
+        </w:rPr>
+        <w:t>(a) Choice of implementation language(s)/ development environment(s)</w:t>
+      </w:r>
+    </w:p>
+    <w:p>
+      <w:pPr>
+        <w:pStyle w:val="NormalWeb"/>
+        <w:rPr>
+          <w:color w:val="000000"/>
+          <w:sz w:val="27"/>
+          <w:szCs w:val="27"/>
+        </w:rPr>
+      </w:pPr>
+      <w:r>
+        <w:rPr>
+          <w:color w:val="000000"/>
+          <w:sz w:val="27"/>
+          <w:szCs w:val="27"/>
+        </w:rPr>
+        <w:t>(b) Use of software libraries;</w:t>
+      </w:r>
+    </w:p>
+    <w:p>
+      <w:pPr>
+        <w:pStyle w:val="NormalWeb"/>
+        <w:rPr>
+          <w:color w:val="000000"/>
+          <w:sz w:val="27"/>
+          <w:szCs w:val="27"/>
+        </w:rPr>
+      </w:pPr>
+      <w:r>
+        <w:rPr>
+          <w:color w:val="000000"/>
+          <w:sz w:val="27"/>
+          <w:szCs w:val="27"/>
+        </w:rPr>
+        <w:t>(c) Key implementation decisions</w:t>
+      </w:r>
+    </w:p>
+    <w:p>
+      <w:pPr>
+        <w:pStyle w:val="NormalWeb"/>
+        <w:rPr>
+          <w:color w:val="000000"/>
+          <w:sz w:val="27"/>
+          <w:szCs w:val="27"/>
+        </w:rPr>
+      </w:pPr>
+      <w:r>
+        <w:rPr>
+          <w:color w:val="000000"/>
+          <w:sz w:val="27"/>
+          <w:szCs w:val="27"/>
+        </w:rPr>
         <w:lastRenderedPageBreak/>
-        <w:t>it was pre-processed before reaching the Data Centre does not matter to them, all they want is the result of the request.</w:t>
-      </w:r>
-      <w:r>
-        <w:t xml:space="preserve"> The Data Centre was designed and implemented with dependency injection, this makes it easier to maintain and control dependencies and code reuse.</w:t>
-      </w:r>
-    </w:p>
-    <w:p>
-      <w:pPr>
-        <w:spacing w:after="0"/>
-      </w:pPr>
-      <w:r>
-        <w:t>(Read notes and discuss key design decisions)</w:t>
-      </w:r>
-    </w:p>
-    <w:p>
-      <w:pPr>
-        <w:spacing w:after="0"/>
+        <w:t>(d) A description of how some important functions and algorithms were implemented.</w:t>
+      </w:r>
+    </w:p>
+    <w:p>
+      <w:pPr>
+        <w:pStyle w:val="NormalWeb"/>
         <w:rPr>
-          <w:rStyle w:val="Emphasis"/>
+          <w:color w:val="000000"/>
+          <w:sz w:val="27"/>
+          <w:szCs w:val="27"/>
         </w:rPr>
       </w:pPr>
       <w:r>
         <w:rPr>
-          <w:rStyle w:val="Emphasis"/>
+          <w:color w:val="000000"/>
+          <w:sz w:val="27"/>
+          <w:szCs w:val="27"/>
         </w:rPr>
-        <w:t>Voice Recognition</w:t>
-      </w:r>
-    </w:p>
-    <w:p>
-      <w:pPr>
-        <w:spacing w:after="0"/>
-      </w:pPr>
-      <w:r>
-        <w:t>Slightly more challenging to get it working on windows</w:t>
-      </w:r>
-    </w:p>
-    <w:p>
-      <w:pPr>
-        <w:spacing w:after="0"/>
+        <w:t>(e) A description of how each component is implemented.</w:t>
+      </w:r>
+    </w:p>
+    <w:p>
+      <w:pPr>
+        <w:pStyle w:val="NormalWeb"/>
         <w:rPr>
-          <w:rStyle w:val="Emphasis"/>
+          <w:color w:val="000000"/>
+          <w:sz w:val="27"/>
+          <w:szCs w:val="27"/>
         </w:rPr>
       </w:pPr>
       <w:r>
         <w:rPr>
-          <w:rStyle w:val="Emphasis"/>
+          <w:color w:val="000000"/>
+          <w:sz w:val="27"/>
+          <w:szCs w:val="27"/>
         </w:rPr>
-        <w:t>Machine Learning</w:t>
-      </w:r>
-    </w:p>
-    <w:p>
-      <w:pPr>
-        <w:spacing w:after="0"/>
-      </w:pPr>
-    </w:p>
-    <w:p>
-      <w:r>
-        <w:t xml:space="preserve">Consistent code style. </w:t>
-      </w:r>
-      <w:r>
-        <w:t xml:space="preserve">DI in C#. </w:t>
-      </w:r>
-      <w:r>
-        <w:t>Choice of languages</w:t>
-      </w:r>
-    </w:p>
-    <w:p>
-      <w:pPr>
-        <w:pStyle w:val="ListParagraph"/>
-        <w:numPr>
-          <w:ilvl w:val="0"/>
-          <w:numId w:val="5"/>
-        </w:numPr>
-      </w:pPr>
-      <w:r>
-        <w:t>Role of each component and the interface between the components</w:t>
-      </w:r>
-    </w:p>
-    <w:p>
-      <w:pPr>
-        <w:pStyle w:val="ListParagraph"/>
-        <w:numPr>
-          <w:ilvl w:val="0"/>
-          <w:numId w:val="5"/>
-        </w:numPr>
-      </w:pPr>
-      <w:r>
-        <w:t>Clear correlation between design and specs</w:t>
-      </w:r>
-    </w:p>
-    <w:p>
-      <w:r>
-        <w:t>Design should be linked to requirements and give a critical discussion of key design decisions/styles/patterns. Read more in notes</w:t>
-      </w:r>
-    </w:p>
-    <w:p>
-      <w:pPr>
-        <w:pStyle w:val="Heading1"/>
-      </w:pPr>
-      <w:bookmarkStart w:id="17" w:name="_Toc478674151"/>
-      <w:r>
-        <w:t>Implementation and Testing</w:t>
-      </w:r>
+        <w:t>(f) Discussion of Test Approach e.g. unit testing, system testing, regression testing etc; Test cases described; Testing tools used. Evidence that testing coverage was complete.</w:t>
+      </w:r>
+    </w:p>
+    <w:p>
+      <w:bookmarkStart w:id="17" w:name="_GoBack"/>
       <w:bookmarkEnd w:id="17"/>
     </w:p>
     <w:p>
       <w:pPr>
         <w:pStyle w:val="Heading2"/>
-      </w:pPr>
-      <w:bookmarkStart w:id="18" w:name="_Toc478674152"/>
-      <w:r>
-        <w:t>Choice of implementation languages/dev environments</w:t>
-      </w:r>
-      <w:bookmarkEnd w:id="18"/>
-    </w:p>
-    <w:p>
-      <w:pPr>
-        <w:spacing w:after="0"/>
-        <w:rPr>
-          <w:rStyle w:val="Emphasis"/>
-        </w:rPr>
-      </w:pPr>
-      <w:r>
-        <w:rPr>
-          <w:rStyle w:val="Emphasis"/>
-        </w:rPr>
-        <w:t>Client</w:t>
-      </w:r>
-    </w:p>
-    <w:p>
-      <w:pPr>
-        <w:spacing w:after="0"/>
-      </w:pPr>
-      <w:r>
-        <w:t xml:space="preserve">The Client Application was written using Electron. Electron utilises </w:t>
-      </w:r>
-      <w:proofErr w:type="spellStart"/>
-      <w:r>
-        <w:t>NodeJS</w:t>
-      </w:r>
-      <w:proofErr w:type="spellEnd"/>
-      <w:r>
-        <w:t xml:space="preserve"> for the backend</w:t>
-      </w:r>
-      <w:r>
-        <w:t xml:space="preserve">. This decision was made as it would allow the same application to run cross platform. </w:t>
-      </w:r>
-      <w:r>
-        <w:t xml:space="preserve">The Electron framework can run in Windows, </w:t>
-      </w:r>
-      <w:proofErr w:type="spellStart"/>
-      <w:r>
-        <w:t>MacOS</w:t>
-      </w:r>
-      <w:proofErr w:type="spellEnd"/>
-      <w:r>
-        <w:t xml:space="preserve"> and Linux.</w:t>
-      </w:r>
-    </w:p>
-    <w:p>
-      <w:pPr>
-        <w:spacing w:after="0"/>
         <w:rPr>
           <w:rStyle w:val="Emphasis"/>
           <w:i w:val="0"/>
           <w:iCs w:val="0"/>
         </w:rPr>
       </w:pPr>
-    </w:p>
-    <w:p>
-      <w:pPr>
-        <w:spacing w:after="0"/>
+      <w:bookmarkStart w:id="18" w:name="_Toc478674152"/>
+      <w:r>
+        <w:t>Choice of implementation languages/dev environments</w:t>
+      </w:r>
+      <w:bookmarkEnd w:id="18"/>
+    </w:p>
+    <w:p>
+      <w:pPr>
+        <w:rPr>
+          <w:rStyle w:val="Emphasis"/>
+        </w:rPr>
+      </w:pPr>
+      <w:r>
+        <w:rPr>
+          <w:rStyle w:val="Emphasis"/>
+        </w:rPr>
+        <w:t>Client</w:t>
+      </w:r>
+    </w:p>
+    <w:p>
+      <w:r>
+        <w:t>The Client Application was written using Electron.</w:t>
+      </w:r>
+      <w:r>
+        <w:t xml:space="preserve"> This decision was made as</w:t>
+      </w:r>
+      <w:r>
+        <w:t xml:space="preserve"> </w:t>
+      </w:r>
+      <w:r>
+        <w:t>Electron utilises NodeJS for the backend</w:t>
+      </w:r>
+      <w:r>
+        <w:t xml:space="preserve"> and</w:t>
+      </w:r>
+      <w:r>
+        <w:t xml:space="preserve"> it would allow the same application to run cross platform. </w:t>
+      </w:r>
+      <w:r>
+        <w:t>The Electron framework can run in Windows, MacOS and Linux.</w:t>
+      </w:r>
+      <w:r>
+        <w:t xml:space="preserve"> </w:t>
+      </w:r>
+    </w:p>
+    <w:p>
+      <w:pPr>
         <w:rPr>
           <w:rStyle w:val="Emphasis"/>
         </w:rPr>
@@ -4916,45 +5202,22 @@
       </w:r>
     </w:p>
     <w:p>
-      <w:pPr>
-        <w:spacing w:after="0"/>
-      </w:pPr>
-    </w:p>
-    <w:p>
-      <w:pPr>
-        <w:spacing w:after="0"/>
-      </w:pPr>
-      <w:r>
-        <w:t xml:space="preserve">The Edge Node applications are written in JavaScript and run in a </w:t>
-      </w:r>
-      <w:proofErr w:type="spellStart"/>
-      <w:r>
-        <w:t>NodeJS</w:t>
-      </w:r>
-      <w:proofErr w:type="spellEnd"/>
-      <w:r>
-        <w:t xml:space="preserve"> environment. This was chosen because the Client was written in JavaScript and </w:t>
-      </w:r>
-      <w:proofErr w:type="spellStart"/>
-      <w:r>
-        <w:t>NodeJS</w:t>
-      </w:r>
-      <w:proofErr w:type="spellEnd"/>
-      <w:r>
-        <w:t xml:space="preserve"> it was a familiar language. It was also easier to reuse code between the two applications such as the CPU library. </w:t>
-      </w:r>
-    </w:p>
-    <w:p>
-      <w:pPr>
-        <w:spacing w:after="0"/>
-        <w:rPr>
-          <w:rStyle w:val="Emphasis"/>
-        </w:rPr>
-      </w:pPr>
-    </w:p>
-    <w:p>
-      <w:pPr>
-        <w:spacing w:after="0"/>
+      <w:r>
+        <w:t xml:space="preserve">The Edge Node applications are written in JavaScript and run in a NodeJS environment. This was chosen because the Client was written in JavaScript and NodeJS it was a familiar language. </w:t>
+      </w:r>
+    </w:p>
+    <w:p>
+      <w:r>
+        <w:t xml:space="preserve">It was also easier to reuse code between the two applications such as the CPU library. </w:t>
+      </w:r>
+    </w:p>
+    <w:p>
+      <w:r>
+        <w:t>Node JS async calls rather than sync calls so that the server does not get held up with request</w:t>
+      </w:r>
+    </w:p>
+    <w:p>
+      <w:pPr>
         <w:rPr>
           <w:rStyle w:val="Emphasis"/>
         </w:rPr>
@@ -4968,24 +5231,7 @@
     </w:p>
     <w:p>
       <w:r>
-        <w:t>The Data Centre was written utilising</w:t>
-      </w:r>
-      <w:r>
-        <w:t xml:space="preserve"> </w:t>
-      </w:r>
-      <w:proofErr w:type="spellStart"/>
-      <w:r>
-        <w:t>WebAPI</w:t>
-      </w:r>
-      <w:proofErr w:type="spellEnd"/>
-      <w:r>
-        <w:t xml:space="preserve"> and hosted in IIS as this was readily available</w:t>
-      </w:r>
-      <w:r>
-        <w:t xml:space="preserve"> </w:t>
-      </w:r>
-      <w:r>
-        <w:t xml:space="preserve">on a Windows environment. </w:t>
+        <w:t xml:space="preserve">The Data Centre was written utilising WebAPI and hosted in IIS as this was readily available on a Windows environment. </w:t>
       </w:r>
     </w:p>
     <w:p>
@@ -4994,7 +5240,6 @@
       </w:pPr>
       <w:bookmarkStart w:id="19" w:name="_Toc478674153"/>
       <w:r>
-        <w:lastRenderedPageBreak/>
         <w:t>Use of software libraries</w:t>
       </w:r>
       <w:bookmarkEnd w:id="19"/>
@@ -5007,13 +5252,8 @@
           <w:numId w:val="2"/>
         </w:numPr>
       </w:pPr>
-      <w:proofErr w:type="spellStart"/>
-      <w:r>
-        <w:t>Pocketsphinx</w:t>
-      </w:r>
-      <w:proofErr w:type="spellEnd"/>
-      <w:r>
-        <w:t xml:space="preserve"> for voice recognition</w:t>
+      <w:r>
+        <w:t>Pocketsphinx for voice recognition</w:t>
       </w:r>
       <w:r>
         <w:t xml:space="preserve"> (mention that a recording was used rather than continuous listening)</w:t>
@@ -5027,13 +5267,8 @@
           <w:numId w:val="2"/>
         </w:numPr>
       </w:pPr>
-      <w:proofErr w:type="spellStart"/>
-      <w:r>
-        <w:t>Nodejs</w:t>
-      </w:r>
-      <w:proofErr w:type="spellEnd"/>
-      <w:r>
-        <w:t xml:space="preserve"> packages</w:t>
+      <w:r>
+        <w:t>Nodejs packages</w:t>
       </w:r>
     </w:p>
     <w:p>
@@ -5044,13 +5279,8 @@
           <w:numId w:val="2"/>
         </w:numPr>
       </w:pPr>
-      <w:proofErr w:type="spellStart"/>
-      <w:r>
-        <w:t>NodeJS</w:t>
-      </w:r>
-      <w:proofErr w:type="spellEnd"/>
-      <w:r>
-        <w:t xml:space="preserve"> proxy</w:t>
+      <w:r>
+        <w:t>NodeJS proxy</w:t>
       </w:r>
     </w:p>
     <w:p>
@@ -5061,11 +5291,9 @@
           <w:numId w:val="2"/>
         </w:numPr>
       </w:pPr>
-      <w:proofErr w:type="spellStart"/>
       <w:r>
         <w:t>NodeRedis</w:t>
       </w:r>
-      <w:proofErr w:type="spellEnd"/>
     </w:p>
     <w:p>
       <w:pPr>
@@ -5099,11 +5327,9 @@
           <w:numId w:val="2"/>
         </w:numPr>
       </w:pPr>
-      <w:proofErr w:type="spellStart"/>
       <w:r>
         <w:t>Redis</w:t>
       </w:r>
-      <w:proofErr w:type="spellEnd"/>
     </w:p>
     <w:p>
       <w:pPr>
@@ -5111,6 +5337,7 @@
       </w:pPr>
       <w:bookmarkStart w:id="20" w:name="_Toc478674154"/>
       <w:r>
+        <w:lastRenderedPageBreak/>
         <w:t>Key implementation details</w:t>
       </w:r>
       <w:bookmarkEnd w:id="20"/>
@@ -5120,18 +5347,10 @@
         <w:spacing w:after="0"/>
       </w:pPr>
       <w:r>
-        <w:t xml:space="preserve">Docker… and deployment scripts. The UI that was written for ARM. How the </w:t>
-      </w:r>
-      <w:proofErr w:type="spellStart"/>
-      <w:r>
-        <w:t>doc</w:t>
-      </w:r>
-      <w:r>
-        <w:t>ker</w:t>
-      </w:r>
-      <w:proofErr w:type="spellEnd"/>
-      <w:r>
-        <w:t xml:space="preserve"> file and base images work. </w:t>
+        <w:t>Docker… and deployment scripts. The UI that was written for ARM. How the doc</w:t>
+      </w:r>
+      <w:r>
+        <w:t xml:space="preserve">ker file and base images work. </w:t>
       </w:r>
     </w:p>
     <w:p>
@@ -5155,23 +5374,7 @@
         </w:numPr>
       </w:pPr>
       <w:r>
-        <w:t xml:space="preserve">Deciding on </w:t>
-      </w:r>
-      <w:proofErr w:type="spellStart"/>
-      <w:r>
-        <w:t>redis</w:t>
-      </w:r>
-      <w:proofErr w:type="spellEnd"/>
-      <w:r>
-        <w:t xml:space="preserve"> because of </w:t>
-      </w:r>
-      <w:proofErr w:type="spellStart"/>
-      <w:r>
-        <w:t>docker</w:t>
-      </w:r>
-      <w:proofErr w:type="spellEnd"/>
-      <w:r>
-        <w:t xml:space="preserve"> image</w:t>
+        <w:t>Deciding on redis because of docker image</w:t>
       </w:r>
     </w:p>
     <w:p>
@@ -5183,13 +5386,8 @@
         </w:numPr>
       </w:pPr>
       <w:r>
-        <w:t>Deciding on node/</w:t>
-      </w:r>
-      <w:proofErr w:type="spellStart"/>
-      <w:r>
-        <w:t>webapi</w:t>
-      </w:r>
-      <w:proofErr w:type="spellEnd"/>
+        <w:t>Deciding on node/webapi</w:t>
+      </w:r>
     </w:p>
     <w:p>
       <w:pPr>
@@ -5198,8 +5396,14 @@
           <w:ilvl w:val="0"/>
           <w:numId w:val="6"/>
         </w:numPr>
-      </w:pPr>
-      <w:r>
+        <w:rPr>
+          <w:b/>
+        </w:rPr>
+      </w:pPr>
+      <w:r>
+        <w:rPr>
+          <w:b/>
+        </w:rPr>
         <w:t>Read notebook</w:t>
       </w:r>
     </w:p>
@@ -5278,6 +5482,16 @@
       </w:r>
     </w:p>
     <w:p>
+      <w:r>
+        <w:t>Multiple iterations of development after meetings</w:t>
+      </w:r>
+    </w:p>
+    <w:p>
+      <w:r>
+        <w:t>Need a decent sized section for refactor of the way the machine learning was going to happen</w:t>
+      </w:r>
+    </w:p>
+    <w:p>
       <w:pPr>
         <w:spacing w:after="0"/>
       </w:pPr>
@@ -5305,6 +5519,22 @@
       </w:r>
     </w:p>
     <w:p>
+      <w:r>
+        <w:t xml:space="preserve">Slightly more challenging to get </w:t>
+      </w:r>
+      <w:r>
+        <w:t xml:space="preserve">voice recognition </w:t>
+      </w:r>
+      <w:r>
+        <w:t>working on windows</w:t>
+      </w:r>
+    </w:p>
+    <w:p>
+      <w:pPr>
+        <w:spacing w:after="0"/>
+      </w:pPr>
+    </w:p>
+    <w:p>
       <w:pPr>
         <w:pStyle w:val="Heading2"/>
       </w:pPr>
@@ -5316,15 +5546,19 @@
     </w:p>
     <w:p>
       <w:r>
-        <w:t xml:space="preserve">Because of the nature of the code it could prove difficult to test as it has to run in a </w:t>
-      </w:r>
-      <w:proofErr w:type="spellStart"/>
-      <w:r>
-        <w:t>nodejs</w:t>
-      </w:r>
-      <w:proofErr w:type="spellEnd"/>
-      <w:r>
-        <w:t xml:space="preserve"> server and made actual requests</w:t>
+        <w:t>Because of the nature of the code it could prove difficult</w:t>
+      </w:r>
+      <w:r>
+        <w:t xml:space="preserve"> to test as it has to run in a N</w:t>
+      </w:r>
+      <w:r>
+        <w:t>ode</w:t>
+      </w:r>
+      <w:r>
+        <w:t>.</w:t>
+      </w:r>
+      <w:r>
+        <w:t>js server and made actual requests</w:t>
       </w:r>
       <w:r>
         <w:t xml:space="preserve"> so there was a lot of manual testing</w:t>
@@ -5333,64 +5567,37 @@
         <w:t>. I tried to run tests using</w:t>
       </w:r>
       <w:r>
-        <w:t xml:space="preserve"> </w:t>
-      </w:r>
-      <w:proofErr w:type="spellStart"/>
-      <w:r>
-        <w:t>QUnit</w:t>
-      </w:r>
-      <w:proofErr w:type="spellEnd"/>
-      <w:r>
-        <w:t xml:space="preserve"> but the test would throw an exception as soon as the first </w:t>
-      </w:r>
-      <w:proofErr w:type="spellStart"/>
-      <w:r>
-        <w:t>NodeJS</w:t>
-      </w:r>
-      <w:proofErr w:type="spellEnd"/>
-      <w:r>
-        <w:t xml:space="preserve"> keyword (“require”) came up.</w:t>
-      </w:r>
-      <w:r>
-        <w:t xml:space="preserve"> This meant that manual testing was the approach that would be taken. This would be </w:t>
-      </w:r>
+        <w:t xml:space="preserve"> QUnit but the test would throw an exception as soon as the first NodeJS keyword (“require”) came up.</w:t>
+      </w:r>
+      <w:r>
+        <w:t xml:space="preserve"> This meant that manual testing was the approach that would be taken. This would be adequate as the system is for research purposes. </w:t>
+      </w:r>
+      <w:r>
+        <w:t>Unit tests</w:t>
+      </w:r>
+      <w:r>
+        <w:t xml:space="preserve"> in WebAPI </w:t>
+      </w:r>
+      <w:r>
+        <w:t xml:space="preserve">also </w:t>
+      </w:r>
+      <w:r>
+        <w:t xml:space="preserve">proved difficult </w:t>
+      </w:r>
+      <w:r>
+        <w:t xml:space="preserve">as a lot of the code deals with actual requests. The tests that were able to be written </w:t>
+      </w:r>
+      <w:r>
+        <w:t>did not deal with request code.</w:t>
+      </w:r>
+    </w:p>
+    <w:p>
+      <w:pPr>
+        <w:pStyle w:val="Heading2"/>
+      </w:pPr>
+      <w:bookmarkStart w:id="23" w:name="_Toc478674157"/>
       <w:r>
         <w:lastRenderedPageBreak/>
-        <w:t xml:space="preserve">adequate as the system is for research purposes. </w:t>
-      </w:r>
-      <w:r>
-        <w:t>Unit tests</w:t>
-      </w:r>
-      <w:r>
-        <w:t xml:space="preserve"> in </w:t>
-      </w:r>
-      <w:proofErr w:type="spellStart"/>
-      <w:r>
-        <w:t>WebAPI</w:t>
-      </w:r>
-      <w:proofErr w:type="spellEnd"/>
-      <w:r>
-        <w:t xml:space="preserve"> </w:t>
-      </w:r>
-      <w:r>
-        <w:t xml:space="preserve">also </w:t>
-      </w:r>
-      <w:r>
-        <w:t xml:space="preserve">proved difficult </w:t>
-      </w:r>
-      <w:r>
-        <w:t xml:space="preserve">as a lot of the code deals with actual requests. The tests that were able to be written </w:t>
-      </w:r>
-      <w:r>
-        <w:t>did not deal with request code.</w:t>
-      </w:r>
-    </w:p>
-    <w:p>
-      <w:pPr>
-        <w:pStyle w:val="Heading2"/>
-      </w:pPr>
-      <w:bookmarkStart w:id="23" w:name="_Toc478674157"/>
-      <w:r>
         <w:t>Caching System Tests</w:t>
       </w:r>
       <w:bookmarkEnd w:id="23"/>
@@ -6173,16 +6380,7 @@
               <w:jc w:val="left"/>
             </w:pPr>
             <w:r>
-              <w:lastRenderedPageBreak/>
-              <w:t xml:space="preserve">Can connect to the </w:t>
-            </w:r>
-            <w:proofErr w:type="spellStart"/>
-            <w:r>
-              <w:t>Redis</w:t>
-            </w:r>
-            <w:proofErr w:type="spellEnd"/>
-            <w:r>
-              <w:t xml:space="preserve"> instance</w:t>
+              <w:t>Can connect to the Redis instance</w:t>
             </w:r>
           </w:p>
         </w:tc>
@@ -6212,13 +6410,8 @@
               <w:jc w:val="left"/>
             </w:pPr>
             <w:r>
-              <w:t xml:space="preserve">The server will automatically connect to </w:t>
-            </w:r>
-            <w:proofErr w:type="spellStart"/>
-            <w:r>
-              <w:t>Redis</w:t>
-            </w:r>
-            <w:proofErr w:type="spellEnd"/>
+              <w:t>The server will automatically connect to Redis</w:t>
+            </w:r>
           </w:p>
         </w:tc>
         <w:tc>
@@ -6305,6 +6498,7 @@
               <w:jc w:val="left"/>
             </w:pPr>
             <w:r>
+              <w:lastRenderedPageBreak/>
               <w:t>Receive clear cache request</w:t>
             </w:r>
           </w:p>
@@ -6320,38 +6514,22 @@
               <w:jc w:val="left"/>
             </w:pPr>
             <w:r>
-              <w:t xml:space="preserve">Call the Edge Node with a </w:t>
-            </w:r>
-            <w:proofErr w:type="spellStart"/>
-            <w:r>
-              <w:t>ClearCache</w:t>
-            </w:r>
-            <w:proofErr w:type="spellEnd"/>
-            <w:r>
-              <w:t xml:space="preserve"> request</w:t>
-            </w:r>
-          </w:p>
-        </w:tc>
-        <w:tc>
-          <w:tcPr>
-            <w:tcW w:w="2254" w:type="dxa"/>
-            <w:vAlign w:val="center"/>
-          </w:tcPr>
-          <w:p>
-            <w:pPr>
-              <w:spacing w:line="240" w:lineRule="auto"/>
-              <w:jc w:val="left"/>
-            </w:pPr>
-            <w:r>
-              <w:t xml:space="preserve">The clear cache command is executed using the </w:t>
-            </w:r>
-            <w:proofErr w:type="spellStart"/>
-            <w:r>
-              <w:t>redis</w:t>
-            </w:r>
-            <w:proofErr w:type="spellEnd"/>
-            <w:r>
-              <w:t>-cli and the cache is cleared. This information is then returned to the user</w:t>
+              <w:t>Call the Edge Node with a ClearCache request</w:t>
+            </w:r>
+          </w:p>
+        </w:tc>
+        <w:tc>
+          <w:tcPr>
+            <w:tcW w:w="2254" w:type="dxa"/>
+            <w:vAlign w:val="center"/>
+          </w:tcPr>
+          <w:p>
+            <w:pPr>
+              <w:spacing w:line="240" w:lineRule="auto"/>
+              <w:jc w:val="left"/>
+            </w:pPr>
+            <w:r>
+              <w:t>The clear cache command is executed using the redis-cli and the cache is cleared. This information is then returned to the user</w:t>
             </w:r>
           </w:p>
         </w:tc>
@@ -6410,15 +6588,7 @@
               <w:jc w:val="left"/>
             </w:pPr>
             <w:r>
-              <w:t xml:space="preserve">The content is retrieved, stored in </w:t>
-            </w:r>
-            <w:proofErr w:type="spellStart"/>
-            <w:r>
-              <w:t>Redis</w:t>
-            </w:r>
-            <w:proofErr w:type="spellEnd"/>
-            <w:r>
-              <w:t xml:space="preserve"> and returned to the client</w:t>
+              <w:t>The content is retrieved, stored in Redis and returned to the client</w:t>
             </w:r>
           </w:p>
         </w:tc>
@@ -6477,15 +6647,7 @@
               <w:jc w:val="left"/>
             </w:pPr>
             <w:r>
-              <w:t xml:space="preserve">The content is retrieved from </w:t>
-            </w:r>
-            <w:proofErr w:type="spellStart"/>
-            <w:r>
-              <w:t>Redis</w:t>
-            </w:r>
-            <w:proofErr w:type="spellEnd"/>
-            <w:r>
-              <w:t xml:space="preserve"> and returned to the user</w:t>
+              <w:t>The content is retrieved from Redis and returned to the user</w:t>
             </w:r>
           </w:p>
         </w:tc>
@@ -6967,7 +7129,6 @@
               <w:jc w:val="left"/>
             </w:pPr>
             <w:r>
-              <w:lastRenderedPageBreak/>
               <w:t>Recording button when recording</w:t>
             </w:r>
           </w:p>
@@ -7086,6 +7247,7 @@
               <w:jc w:val="left"/>
             </w:pPr>
             <w:r>
+              <w:lastRenderedPageBreak/>
               <w:t>Execute local recognition button after recording</w:t>
             </w:r>
           </w:p>
@@ -7529,13 +7691,8 @@
               <w:jc w:val="left"/>
             </w:pPr>
             <w:r>
-              <w:t xml:space="preserve">The remote results section should show </w:t>
-            </w:r>
-            <w:proofErr w:type="spellStart"/>
-            <w:r>
-              <w:t>statisticss</w:t>
-            </w:r>
-            <w:proofErr w:type="spellEnd"/>
+              <w:t>The remote results section should show statisticss</w:t>
+            </w:r>
           </w:p>
         </w:tc>
         <w:tc>
@@ -7559,7 +7716,6 @@
       </w:pPr>
       <w:bookmarkStart w:id="28" w:name="_Toc478674162"/>
       <w:r>
-        <w:lastRenderedPageBreak/>
         <w:t>Edge Node Application</w:t>
       </w:r>
       <w:bookmarkEnd w:id="28"/>
@@ -7768,6 +7924,7 @@
               <w:jc w:val="left"/>
             </w:pPr>
             <w:r>
+              <w:lastRenderedPageBreak/>
               <w:t>Receive Put Request</w:t>
             </w:r>
           </w:p>
@@ -8063,38 +8220,22 @@
               <w:jc w:val="left"/>
             </w:pPr>
             <w:r>
-              <w:t xml:space="preserve">Request information from the Data Centre when the </w:t>
-            </w:r>
-            <w:proofErr w:type="spellStart"/>
-            <w:r>
-              <w:t>WebAPI</w:t>
-            </w:r>
-            <w:proofErr w:type="spellEnd"/>
-            <w:r>
-              <w:t xml:space="preserve"> is not published</w:t>
-            </w:r>
-          </w:p>
-        </w:tc>
-        <w:tc>
-          <w:tcPr>
-            <w:tcW w:w="2254" w:type="dxa"/>
-            <w:vAlign w:val="center"/>
-          </w:tcPr>
-          <w:p>
-            <w:pPr>
-              <w:spacing w:line="240" w:lineRule="auto"/>
-              <w:jc w:val="left"/>
-            </w:pPr>
-            <w:r>
-              <w:t xml:space="preserve">Remove the </w:t>
-            </w:r>
-            <w:proofErr w:type="spellStart"/>
-            <w:r>
-              <w:t>WebAPI</w:t>
-            </w:r>
-            <w:proofErr w:type="spellEnd"/>
-            <w:r>
-              <w:t xml:space="preserve"> and make a request</w:t>
+              <w:t>Request information from the Data Centre when the WebAPI is not published</w:t>
+            </w:r>
+          </w:p>
+        </w:tc>
+        <w:tc>
+          <w:tcPr>
+            <w:tcW w:w="2254" w:type="dxa"/>
+            <w:vAlign w:val="center"/>
+          </w:tcPr>
+          <w:p>
+            <w:pPr>
+              <w:spacing w:line="240" w:lineRule="auto"/>
+              <w:jc w:val="left"/>
+            </w:pPr>
+            <w:r>
+              <w:t>Remove the WebAPI and make a request</w:t>
             </w:r>
           </w:p>
         </w:tc>
@@ -8138,38 +8279,22 @@
               <w:jc w:val="left"/>
             </w:pPr>
             <w:r>
-              <w:t xml:space="preserve">Request information from the Data Centre when the </w:t>
-            </w:r>
-            <w:proofErr w:type="spellStart"/>
-            <w:r>
-              <w:t>WebAPI</w:t>
-            </w:r>
-            <w:proofErr w:type="spellEnd"/>
-            <w:r>
-              <w:t xml:space="preserve"> is published</w:t>
-            </w:r>
-          </w:p>
-        </w:tc>
-        <w:tc>
-          <w:tcPr>
-            <w:tcW w:w="2254" w:type="dxa"/>
-            <w:vAlign w:val="center"/>
-          </w:tcPr>
-          <w:p>
-            <w:pPr>
-              <w:spacing w:line="240" w:lineRule="auto"/>
-              <w:jc w:val="left"/>
-            </w:pPr>
-            <w:r>
-              <w:t xml:space="preserve">Publish the </w:t>
-            </w:r>
-            <w:proofErr w:type="spellStart"/>
-            <w:r>
-              <w:t>WebAPI</w:t>
-            </w:r>
-            <w:proofErr w:type="spellEnd"/>
-            <w:r>
-              <w:t xml:space="preserve"> and make a request</w:t>
+              <w:t>Request information from the Data Centre when the WebAPI is published</w:t>
+            </w:r>
+          </w:p>
+        </w:tc>
+        <w:tc>
+          <w:tcPr>
+            <w:tcW w:w="2254" w:type="dxa"/>
+            <w:vAlign w:val="center"/>
+          </w:tcPr>
+          <w:p>
+            <w:pPr>
+              <w:spacing w:line="240" w:lineRule="auto"/>
+              <w:jc w:val="left"/>
+            </w:pPr>
+            <w:r>
+              <w:t>Publish the WebAPI and make a request</w:t>
             </w:r>
           </w:p>
         </w:tc>
@@ -8417,7 +8542,6 @@
               <w:jc w:val="left"/>
             </w:pPr>
             <w:r>
-              <w:lastRenderedPageBreak/>
               <w:t>Receive invalid request to process voice</w:t>
             </w:r>
           </w:p>
@@ -8551,22 +8675,31 @@
               <w:jc w:val="left"/>
             </w:pPr>
             <w:r>
-              <w:t>Make a valid POST request with textual data from a pre-processed request</w:t>
-            </w:r>
-          </w:p>
-        </w:tc>
-        <w:tc>
-          <w:tcPr>
-            <w:tcW w:w="2254" w:type="dxa"/>
-            <w:vAlign w:val="center"/>
-          </w:tcPr>
-          <w:p>
-            <w:pPr>
-              <w:spacing w:line="240" w:lineRule="auto"/>
-              <w:jc w:val="left"/>
-            </w:pPr>
-            <w:r>
-              <w:t>The request should be processed correctly and a response generated</w:t>
+              <w:t xml:space="preserve">Make a valid POST request with textual </w:t>
+            </w:r>
+            <w:r>
+              <w:lastRenderedPageBreak/>
+              <w:t>data from a pre-processed request</w:t>
+            </w:r>
+          </w:p>
+        </w:tc>
+        <w:tc>
+          <w:tcPr>
+            <w:tcW w:w="2254" w:type="dxa"/>
+            <w:vAlign w:val="center"/>
+          </w:tcPr>
+          <w:p>
+            <w:pPr>
+              <w:spacing w:line="240" w:lineRule="auto"/>
+              <w:jc w:val="left"/>
+            </w:pPr>
+            <w:r>
+              <w:lastRenderedPageBreak/>
+              <w:t xml:space="preserve">The request should be processed </w:t>
+            </w:r>
+            <w:r>
+              <w:lastRenderedPageBreak/>
+              <w:t>correctly and a response generated</w:t>
             </w:r>
           </w:p>
         </w:tc>
@@ -9357,7 +9490,6 @@
       </w:pPr>
       <w:bookmarkStart w:id="37" w:name="_Toc478674171"/>
       <w:r>
-        <w:lastRenderedPageBreak/>
         <w:t>Data Centre Application</w:t>
       </w:r>
       <w:bookmarkEnd w:id="37"/>
@@ -9511,6 +9643,7 @@
       </w:pPr>
       <w:bookmarkStart w:id="39" w:name="_Toc478674173"/>
       <w:r>
+        <w:lastRenderedPageBreak/>
         <w:t>Experimentation</w:t>
       </w:r>
       <w:bookmarkEnd w:id="39"/>
@@ -9621,13 +9754,8 @@
       <w:r>
         <w:t xml:space="preserve">Deploy a </w:t>
       </w:r>
-      <w:proofErr w:type="spellStart"/>
-      <w:r>
-        <w:t>Redis</w:t>
-      </w:r>
-      <w:proofErr w:type="spellEnd"/>
-      <w:r>
-        <w:t xml:space="preserve"> Instance to </w:t>
+      <w:r>
+        <w:t xml:space="preserve">Redis Instance to </w:t>
       </w:r>
       <w:r>
         <w:t xml:space="preserve">each of the </w:t>
@@ -9715,37 +9843,29 @@
     </w:p>
     <w:p>
       <w:r>
+        <w:t>Measurements recorded will be the time between when the WebView element in the Client Application starts a request and ends a request.</w:t>
+      </w:r>
+    </w:p>
+    <w:p>
+      <w:r>
+        <w:t xml:space="preserve">After the Caching </w:t>
+      </w:r>
+      <w:r>
+        <w:t xml:space="preserve">Service </w:t>
+      </w:r>
+      <w:r>
+        <w:t xml:space="preserve">and Redis </w:t>
+      </w:r>
+      <w:r>
+        <w:t xml:space="preserve">Service have been deployed, </w:t>
+      </w:r>
+      <w:r>
+        <w:t>10 warmup requests will performed without wiping the cache. The experiment will be performed with 10 iterations and an average will be taken.</w:t>
+      </w:r>
+    </w:p>
+    <w:p>
+      <w:r>
         <w:lastRenderedPageBreak/>
-        <w:t>Measurements recorded will be the time between when the WebView element in the Client Application starts a request and ends a request.</w:t>
-      </w:r>
-    </w:p>
-    <w:p>
-      <w:r>
-        <w:t xml:space="preserve">After the Caching </w:t>
-      </w:r>
-      <w:r>
-        <w:t xml:space="preserve">Service </w:t>
-      </w:r>
-      <w:r>
-        <w:t xml:space="preserve">and </w:t>
-      </w:r>
-      <w:proofErr w:type="spellStart"/>
-      <w:r>
-        <w:t>Redis</w:t>
-      </w:r>
-      <w:proofErr w:type="spellEnd"/>
-      <w:r>
-        <w:t xml:space="preserve"> </w:t>
-      </w:r>
-      <w:r>
-        <w:t xml:space="preserve">Service have been deployed, </w:t>
-      </w:r>
-      <w:r>
-        <w:t>10 warmup requests will performed without wiping the cache. The experiment will be performed with 10 iterations and an average will be taken.</w:t>
-      </w:r>
-    </w:p>
-    <w:p>
-      <w:r>
         <w:t>An iteration will consist of an initial request to “</w:t>
       </w:r>
       <w:r>
@@ -9894,13 +10014,8 @@
         </w:numPr>
       </w:pPr>
       <w:r>
-        <w:t xml:space="preserve">Publish the Data Centre </w:t>
-      </w:r>
-      <w:proofErr w:type="spellStart"/>
-      <w:r>
-        <w:t>WebAPI</w:t>
-      </w:r>
-      <w:proofErr w:type="spellEnd"/>
+        <w:t>Publish the Data Centre WebAPI</w:t>
+      </w:r>
       <w:r>
         <w:t xml:space="preserve"> with the Voice Recognition endpoint</w:t>
       </w:r>
@@ -9948,7 +10063,6 @@
         </w:numPr>
       </w:pPr>
       <w:r>
-        <w:lastRenderedPageBreak/>
         <w:t>The Language Model and Dictionary being used for the processing</w:t>
       </w:r>
     </w:p>
@@ -9983,6 +10097,7 @@
     </w:p>
     <w:p>
       <w:r>
+        <w:lastRenderedPageBreak/>
         <w:t xml:space="preserve">The variable in this experiment is whether I process the file locally on the Client Device, remotely pre-process it on the Edge Device or remotely process it on the Data Centre. </w:t>
       </w:r>
     </w:p>
@@ -10100,7 +10215,6 @@
     </w:p>
     <w:p>
       <w:r>
-        <w:lastRenderedPageBreak/>
         <w:t>Results;</w:t>
       </w:r>
     </w:p>
@@ -10125,6 +10239,7 @@
     </w:p>
     <w:p>
       <w:r>
+        <w:lastRenderedPageBreak/>
         <w:t>Conclusion;</w:t>
       </w:r>
     </w:p>
@@ -10189,15 +10304,7 @@
         </w:numPr>
       </w:pPr>
       <w:r>
-        <w:t xml:space="preserve">Publish the Data Centre </w:t>
-      </w:r>
-      <w:proofErr w:type="spellStart"/>
-      <w:r>
-        <w:t>WebAPI</w:t>
-      </w:r>
-      <w:proofErr w:type="spellEnd"/>
-      <w:r>
-        <w:t xml:space="preserve"> with the Voice Recognition endpoint</w:t>
+        <w:t>Publish the Data Centre WebAPI with the Voice Recognition endpoint</w:t>
       </w:r>
     </w:p>
     <w:p>
@@ -10335,17 +10442,17 @@
         </w:numPr>
       </w:pPr>
       <w:r>
+        <w:t>Length of voice recording</w:t>
+      </w:r>
+    </w:p>
+    <w:p>
+      <w:r>
+        <w:t>After the Voice Recognition Service has been deployed 10 warmup requests will be performed on Client Device, a further 10 will be performed on the Edge Node and a final 10 on the Data Centre.</w:t>
+      </w:r>
+    </w:p>
+    <w:p>
+      <w:r>
         <w:lastRenderedPageBreak/>
-        <w:t>Length of voice recording</w:t>
-      </w:r>
-    </w:p>
-    <w:p>
-      <w:r>
-        <w:t>After the Voice Recognition Service has been deployed 10 warmup requests will be performed on Client Device, a further 10 will be performed on the Edge Node and a final 10 on the Data Centre.</w:t>
-      </w:r>
-    </w:p>
-    <w:p>
-      <w:r>
         <w:t xml:space="preserve">The measure of time will be recorded on the Client Device from as soon as the request starts to when the request finishes. The experiment will be repeated 10 times and an average will be taken. </w:t>
       </w:r>
     </w:p>
@@ -10433,22 +10540,22 @@
     </w:p>
     <w:p>
       <w:r>
+        <w:t>Constants:</w:t>
+      </w:r>
+    </w:p>
+    <w:p>
+      <w:r>
+        <w:t>Variables</w:t>
+      </w:r>
+    </w:p>
+    <w:p>
+      <w:r>
+        <w:t>Method;</w:t>
+      </w:r>
+    </w:p>
+    <w:p>
+      <w:r>
         <w:lastRenderedPageBreak/>
-        <w:t>Constants:</w:t>
-      </w:r>
-    </w:p>
-    <w:p>
-      <w:r>
-        <w:t>Variables</w:t>
-      </w:r>
-    </w:p>
-    <w:p>
-      <w:r>
-        <w:t>Method;</w:t>
-      </w:r>
-    </w:p>
-    <w:p>
-      <w:r>
         <w:t>Hypothesis;</w:t>
       </w:r>
     </w:p>
@@ -10563,13 +10670,8 @@
         </w:numPr>
       </w:pPr>
       <w:r>
-        <w:t xml:space="preserve">Publish the Data Centre </w:t>
-      </w:r>
-      <w:proofErr w:type="spellStart"/>
-      <w:r>
-        <w:t>WebAPI</w:t>
-      </w:r>
-      <w:proofErr w:type="spellEnd"/>
+        <w:t>Publish the Data Centre WebAPI</w:t>
+      </w:r>
       <w:r>
         <w:t xml:space="preserve"> with the Voice Recognition end</w:t>
       </w:r>
@@ -10669,7 +10771,6 @@
     </w:p>
     <w:p>
       <w:r>
-        <w:lastRenderedPageBreak/>
         <w:t>Method;</w:t>
       </w:r>
     </w:p>
@@ -10711,6 +10812,7 @@
         </w:numPr>
       </w:pPr>
       <w:r>
+        <w:lastRenderedPageBreak/>
         <w:t>Processing time in seconds for all requests to finish</w:t>
       </w:r>
     </w:p>
@@ -10820,7 +10922,6 @@
       </w:pPr>
       <w:bookmarkStart w:id="50" w:name="_Toc478674184"/>
       <w:r>
-        <w:lastRenderedPageBreak/>
         <w:t>References</w:t>
       </w:r>
       <w:bookmarkEnd w:id="50"/>
@@ -10832,7 +10933,6 @@
         </w:rPr>
         <w:t xml:space="preserve">[1]"Final Year Project Repository", </w:t>
       </w:r>
-      <w:proofErr w:type="spellStart"/>
       <w:r>
         <w:rPr>
           <w:rStyle w:val="selectable"/>
@@ -10841,7 +10941,6 @@
         </w:rPr>
         <w:t>GitLab</w:t>
       </w:r>
-      <w:proofErr w:type="spellEnd"/>
       <w:r>
         <w:rPr>
           <w:rStyle w:val="selectable"/>
@@ -10879,21 +10978,9 @@
           <w:numId w:val="2"/>
         </w:numPr>
       </w:pPr>
-      <w:proofErr w:type="spellStart"/>
-      <w:r>
-        <w:t>Nodejs</w:t>
-      </w:r>
-      <w:proofErr w:type="spellEnd"/>
-      <w:r>
-        <w:t xml:space="preserve">/ </w:t>
-      </w:r>
-      <w:proofErr w:type="spellStart"/>
-      <w:r>
-        <w:t>Nodejs</w:t>
-      </w:r>
-      <w:proofErr w:type="spellEnd"/>
-      <w:r>
-        <w:t xml:space="preserve"> libraries</w:t>
+      <w:r>
+        <w:lastRenderedPageBreak/>
+        <w:t>Nodejs/ Nodejs libraries</w:t>
       </w:r>
     </w:p>
     <w:p>
@@ -10916,11 +11003,9 @@
           <w:numId w:val="2"/>
         </w:numPr>
       </w:pPr>
-      <w:proofErr w:type="spellStart"/>
       <w:r>
         <w:t>Pocketsphinx</w:t>
       </w:r>
-      <w:proofErr w:type="spellEnd"/>
     </w:p>
     <w:p>
       <w:pPr>
@@ -10942,21 +11027,8 @@
           <w:numId w:val="2"/>
         </w:numPr>
       </w:pPr>
-      <w:proofErr w:type="spellStart"/>
-      <w:r>
-        <w:t>Redis</w:t>
-      </w:r>
-      <w:proofErr w:type="spellEnd"/>
-      <w:r>
-        <w:t xml:space="preserve">/Docker </w:t>
-      </w:r>
-      <w:proofErr w:type="spellStart"/>
-      <w:r>
-        <w:t>src</w:t>
-      </w:r>
-      <w:proofErr w:type="spellEnd"/>
-      <w:r>
-        <w:t xml:space="preserve"> images</w:t>
+      <w:r>
+        <w:t>Redis/Docker src images</w:t>
       </w:r>
     </w:p>
     <w:p>
@@ -10980,15 +11052,7 @@
         </w:numPr>
       </w:pPr>
       <w:r>
-        <w:t xml:space="preserve">Check licence file in Client </w:t>
-      </w:r>
-      <w:proofErr w:type="spellStart"/>
-      <w:r>
-        <w:t>src</w:t>
-      </w:r>
-      <w:proofErr w:type="spellEnd"/>
-      <w:r>
-        <w:t xml:space="preserve"> folder</w:t>
+        <w:t>Check licence file in Client src folder</w:t>
       </w:r>
     </w:p>
     <w:p>
@@ -11106,7 +11170,7 @@
           <w:rPr>
             <w:noProof/>
           </w:rPr>
-          <w:t>21</w:t>
+          <w:t>26</w:t>
         </w:r>
         <w:r>
           <w:rPr>
@@ -13437,6 +13501,42 @@
     <w:basedOn w:val="DefaultParagraphFont"/>
     <w:rsid w:val="00CC5173"/>
   </w:style>
+  <w:style w:type="paragraph" w:styleId="Caption">
+    <w:name w:val="caption"/>
+    <w:basedOn w:val="Normal"/>
+    <w:next w:val="Normal"/>
+    <w:uiPriority w:val="35"/>
+    <w:unhideWhenUsed/>
+    <w:qFormat/>
+    <w:rsid w:val="008D020F"/>
+    <w:pPr>
+      <w:spacing w:after="200" w:line="240" w:lineRule="auto"/>
+    </w:pPr>
+    <w:rPr>
+      <w:i/>
+      <w:iCs/>
+      <w:color w:val="44546A" w:themeColor="text2"/>
+      <w:sz w:val="18"/>
+      <w:szCs w:val="18"/>
+    </w:rPr>
+  </w:style>
+  <w:style w:type="paragraph" w:styleId="NormalWeb">
+    <w:name w:val="Normal (Web)"/>
+    <w:basedOn w:val="Normal"/>
+    <w:uiPriority w:val="99"/>
+    <w:semiHidden/>
+    <w:unhideWhenUsed/>
+    <w:rsid w:val="00E9259D"/>
+    <w:pPr>
+      <w:spacing w:before="100" w:beforeAutospacing="1" w:after="100" w:afterAutospacing="1" w:line="240" w:lineRule="auto"/>
+      <w:jc w:val="left"/>
+    </w:pPr>
+    <w:rPr>
+      <w:rFonts w:eastAsia="Times New Roman" w:cs="Times New Roman"/>
+      <w:szCs w:val="24"/>
+      <w:lang w:eastAsia="en-GB"/>
+    </w:rPr>
+  </w:style>
 </w:styles>
 </file>
 
@@ -13740,7 +13840,7 @@
 </file>
 
 <file path=customXml/itemProps1.xml><?xml version="1.0" encoding="utf-8"?>
-<ds:datastoreItem xmlns:ds="http://schemas.openxmlformats.org/officeDocument/2006/customXml" ds:itemID="{41360C87-368C-45D3-A696-89C5312DCA31}">
+<ds:datastoreItem xmlns:ds="http://schemas.openxmlformats.org/officeDocument/2006/customXml" ds:itemID="{2C432EB2-ED81-4EF7-A49D-5573F8751AB8}">
   <ds:schemaRefs>
     <ds:schemaRef ds:uri="http://schemas.openxmlformats.org/officeDocument/2006/bibliography"/>
   </ds:schemaRefs>

</xml_diff>

<commit_message>
Connor: Started implementation section on both choice of system and how they were implemented
</commit_message>
<xml_diff>
--- a/Documentation/Dissertation/Dissertation.docx
+++ b/Documentation/Dissertation/Dissertation.docx
@@ -110,7 +110,7 @@
       <w:bookmarkStart w:id="0" w:name="_Toc474234058"/>
       <w:bookmarkStart w:id="1" w:name="_Toc477258765"/>
       <w:bookmarkStart w:id="2" w:name="_Toc478674140"/>
-      <w:bookmarkStart w:id="3" w:name="_Toc478747326"/>
+      <w:bookmarkStart w:id="3" w:name="_Toc479009671"/>
       <w:r>
         <w:lastRenderedPageBreak/>
         <w:t>Acknowledgements</w:t>
@@ -170,7 +170,7 @@
       <w:bookmarkStart w:id="5" w:name="_Toc474234108"/>
       <w:bookmarkStart w:id="6" w:name="_Toc477258766"/>
       <w:bookmarkStart w:id="7" w:name="_Toc478674141"/>
-      <w:bookmarkStart w:id="8" w:name="_Toc478747327"/>
+      <w:bookmarkStart w:id="8" w:name="_Toc479009672"/>
       <w:r>
         <w:t>Abstract</w:t>
       </w:r>
@@ -243,8 +243,6 @@
             <w:fldChar w:fldCharType="separate"/>
           </w:r>
         </w:p>
-        <w:bookmarkStart w:id="9" w:name="_GoBack"/>
-        <w:bookmarkEnd w:id="9"/>
         <w:p>
           <w:pPr>
             <w:pStyle w:val="TOC1"/>
@@ -258,129 +256,13 @@
               <w:lang w:eastAsia="en-GB"/>
             </w:rPr>
           </w:pPr>
-          <w:r>
-            <w:rPr>
-              <w:rStyle w:val="Hyperlink"/>
-              <w:noProof/>
-            </w:rPr>
-            <w:fldChar w:fldCharType="begin"/>
-          </w:r>
-          <w:r>
-            <w:rPr>
-              <w:rStyle w:val="Hyperlink"/>
-              <w:noProof/>
-            </w:rPr>
-            <w:instrText xml:space="preserve"> </w:instrText>
-          </w:r>
-          <w:r>
-            <w:rPr>
-              <w:noProof/>
-            </w:rPr>
-            <w:instrText>HYPERLINK \l "_Toc478747326"</w:instrText>
-          </w:r>
-          <w:r>
-            <w:rPr>
-              <w:rStyle w:val="Hyperlink"/>
-              <w:noProof/>
-            </w:rPr>
-            <w:instrText xml:space="preserve"> </w:instrText>
-          </w:r>
-          <w:r>
-            <w:rPr>
-              <w:rStyle w:val="Hyperlink"/>
-              <w:noProof/>
-            </w:rPr>
-          </w:r>
-          <w:r>
-            <w:rPr>
-              <w:rStyle w:val="Hyperlink"/>
-              <w:noProof/>
-            </w:rPr>
-            <w:fldChar w:fldCharType="separate"/>
-          </w:r>
-          <w:r>
-            <w:rPr>
-              <w:rStyle w:val="Hyperlink"/>
-              <w:noProof/>
-            </w:rPr>
-            <w:t>Acknowledgements</w:t>
-          </w:r>
-          <w:r>
-            <w:rPr>
-              <w:noProof/>
-              <w:webHidden/>
-            </w:rPr>
-            <w:tab/>
-          </w:r>
-          <w:r>
-            <w:rPr>
-              <w:noProof/>
-              <w:webHidden/>
-            </w:rPr>
-            <w:fldChar w:fldCharType="begin"/>
-          </w:r>
-          <w:r>
-            <w:rPr>
-              <w:noProof/>
-              <w:webHidden/>
-            </w:rPr>
-            <w:instrText xml:space="preserve"> PAGEREF _Toc478747326 \h </w:instrText>
-          </w:r>
-          <w:r>
-            <w:rPr>
-              <w:noProof/>
-              <w:webHidden/>
-            </w:rPr>
-          </w:r>
-          <w:r>
-            <w:rPr>
-              <w:noProof/>
-              <w:webHidden/>
-            </w:rPr>
-            <w:fldChar w:fldCharType="separate"/>
-          </w:r>
-          <w:r>
-            <w:rPr>
-              <w:noProof/>
-              <w:webHidden/>
-            </w:rPr>
-            <w:t>2</w:t>
-          </w:r>
-          <w:r>
-            <w:rPr>
-              <w:noProof/>
-              <w:webHidden/>
-            </w:rPr>
-            <w:fldChar w:fldCharType="end"/>
-          </w:r>
-          <w:r>
-            <w:rPr>
-              <w:rStyle w:val="Hyperlink"/>
-              <w:noProof/>
-            </w:rPr>
-            <w:fldChar w:fldCharType="end"/>
-          </w:r>
-        </w:p>
-        <w:p>
-          <w:pPr>
-            <w:pStyle w:val="TOC1"/>
-            <w:tabs>
-              <w:tab w:val="right" w:leader="dot" w:pos="9016"/>
-            </w:tabs>
-            <w:rPr>
-              <w:rFonts w:asciiTheme="minorHAnsi" w:eastAsiaTheme="minorEastAsia" w:hAnsiTheme="minorHAnsi"/>
-              <w:noProof/>
-              <w:sz w:val="22"/>
-              <w:lang w:eastAsia="en-GB"/>
-            </w:rPr>
-          </w:pPr>
-          <w:hyperlink w:anchor="_Toc478747327" w:history="1">
+          <w:hyperlink w:anchor="_Toc479009671" w:history="1">
             <w:r>
               <w:rPr>
                 <w:rStyle w:val="Hyperlink"/>
                 <w:noProof/>
               </w:rPr>
-              <w:t>Abstract</w:t>
+              <w:t>Acknowledgements</w:t>
             </w:r>
             <w:r>
               <w:rPr>
@@ -401,7 +283,7 @@
                 <w:noProof/>
                 <w:webHidden/>
               </w:rPr>
-              <w:instrText xml:space="preserve"> PAGEREF _Toc478747327 \h </w:instrText>
+              <w:instrText xml:space="preserve"> PAGEREF _Toc479009671 \h </w:instrText>
             </w:r>
             <w:r>
               <w:rPr>
@@ -445,13 +327,13 @@
               <w:lang w:eastAsia="en-GB"/>
             </w:rPr>
           </w:pPr>
-          <w:hyperlink w:anchor="_Toc478747328" w:history="1">
+          <w:hyperlink w:anchor="_Toc479009672" w:history="1">
             <w:r>
               <w:rPr>
                 <w:rStyle w:val="Hyperlink"/>
                 <w:noProof/>
               </w:rPr>
-              <w:t>Introduction and Problem Specification</w:t>
+              <w:t>Abstract</w:t>
             </w:r>
             <w:r>
               <w:rPr>
@@ -472,7 +354,7 @@
                 <w:noProof/>
                 <w:webHidden/>
               </w:rPr>
-              <w:instrText xml:space="preserve"> PAGEREF _Toc478747328 \h </w:instrText>
+              <w:instrText xml:space="preserve"> PAGEREF _Toc479009672 \h </w:instrText>
             </w:r>
             <w:r>
               <w:rPr>
@@ -492,7 +374,7 @@
                 <w:noProof/>
                 <w:webHidden/>
               </w:rPr>
-              <w:t>4</w:t>
+              <w:t>2</w:t>
             </w:r>
             <w:r>
               <w:rPr>
@@ -516,13 +398,13 @@
               <w:lang w:eastAsia="en-GB"/>
             </w:rPr>
           </w:pPr>
-          <w:hyperlink w:anchor="_Toc478747329" w:history="1">
+          <w:hyperlink w:anchor="_Toc479009673" w:history="1">
             <w:r>
               <w:rPr>
                 <w:rStyle w:val="Hyperlink"/>
                 <w:noProof/>
               </w:rPr>
-              <w:t>System Requirements Specification</w:t>
+              <w:t>Introduction and Problem Specification</w:t>
             </w:r>
             <w:r>
               <w:rPr>
@@ -543,7 +425,7 @@
                 <w:noProof/>
                 <w:webHidden/>
               </w:rPr>
-              <w:instrText xml:space="preserve"> PAGEREF _Toc478747329 \h </w:instrText>
+              <w:instrText xml:space="preserve"> PAGEREF _Toc479009673 \h </w:instrText>
             </w:r>
             <w:r>
               <w:rPr>
@@ -587,12 +469,83 @@
               <w:lang w:eastAsia="en-GB"/>
             </w:rPr>
           </w:pPr>
-          <w:hyperlink w:anchor="_Toc478747330" w:history="1">
+          <w:hyperlink w:anchor="_Toc479009674" w:history="1">
             <w:r>
               <w:rPr>
                 <w:rStyle w:val="Hyperlink"/>
                 <w:noProof/>
               </w:rPr>
+              <w:t>System Requirements Specification</w:t>
+            </w:r>
+            <w:r>
+              <w:rPr>
+                <w:noProof/>
+                <w:webHidden/>
+              </w:rPr>
+              <w:tab/>
+            </w:r>
+            <w:r>
+              <w:rPr>
+                <w:noProof/>
+                <w:webHidden/>
+              </w:rPr>
+              <w:fldChar w:fldCharType="begin"/>
+            </w:r>
+            <w:r>
+              <w:rPr>
+                <w:noProof/>
+                <w:webHidden/>
+              </w:rPr>
+              <w:instrText xml:space="preserve"> PAGEREF _Toc479009674 \h </w:instrText>
+            </w:r>
+            <w:r>
+              <w:rPr>
+                <w:noProof/>
+                <w:webHidden/>
+              </w:rPr>
+            </w:r>
+            <w:r>
+              <w:rPr>
+                <w:noProof/>
+                <w:webHidden/>
+              </w:rPr>
+              <w:fldChar w:fldCharType="separate"/>
+            </w:r>
+            <w:r>
+              <w:rPr>
+                <w:noProof/>
+                <w:webHidden/>
+              </w:rPr>
+              <w:t>4</w:t>
+            </w:r>
+            <w:r>
+              <w:rPr>
+                <w:noProof/>
+                <w:webHidden/>
+              </w:rPr>
+              <w:fldChar w:fldCharType="end"/>
+            </w:r>
+          </w:hyperlink>
+        </w:p>
+        <w:p>
+          <w:pPr>
+            <w:pStyle w:val="TOC1"/>
+            <w:tabs>
+              <w:tab w:val="right" w:leader="dot" w:pos="9016"/>
+            </w:tabs>
+            <w:rPr>
+              <w:rFonts w:asciiTheme="minorHAnsi" w:eastAsiaTheme="minorEastAsia" w:hAnsiTheme="minorHAnsi"/>
+              <w:noProof/>
+              <w:sz w:val="22"/>
+              <w:lang w:eastAsia="en-GB"/>
+            </w:rPr>
+          </w:pPr>
+          <w:hyperlink w:anchor="_Toc479009675" w:history="1">
+            <w:r>
+              <w:rPr>
+                <w:rStyle w:val="Hyperlink"/>
+                <w:noProof/>
+              </w:rPr>
               <w:t>Design</w:t>
             </w:r>
             <w:r>
@@ -614,7 +567,7 @@
                 <w:noProof/>
                 <w:webHidden/>
               </w:rPr>
-              <w:instrText xml:space="preserve"> PAGEREF _Toc478747330 \h </w:instrText>
+              <w:instrText xml:space="preserve"> PAGEREF _Toc479009675 \h </w:instrText>
             </w:r>
             <w:r>
               <w:rPr>
@@ -658,7 +611,7 @@
               <w:lang w:val="en-GB" w:eastAsia="en-GB"/>
             </w:rPr>
           </w:pPr>
-          <w:hyperlink w:anchor="_Toc478747331" w:history="1">
+          <w:hyperlink w:anchor="_Toc479009676" w:history="1">
             <w:r>
               <w:rPr>
                 <w:rStyle w:val="Hyperlink"/>
@@ -685,7 +638,7 @@
                 <w:noProof/>
                 <w:webHidden/>
               </w:rPr>
-              <w:instrText xml:space="preserve"> PAGEREF _Toc478747331 \h </w:instrText>
+              <w:instrText xml:space="preserve"> PAGEREF _Toc479009676 \h </w:instrText>
             </w:r>
             <w:r>
               <w:rPr>
@@ -729,7 +682,7 @@
               <w:lang w:val="en-GB" w:eastAsia="en-GB"/>
             </w:rPr>
           </w:pPr>
-          <w:hyperlink w:anchor="_Toc478747332" w:history="1">
+          <w:hyperlink w:anchor="_Toc479009677" w:history="1">
             <w:r>
               <w:rPr>
                 <w:rStyle w:val="Hyperlink"/>
@@ -756,7 +709,7 @@
                 <w:noProof/>
                 <w:webHidden/>
               </w:rPr>
-              <w:instrText xml:space="preserve"> PAGEREF _Toc478747332 \h </w:instrText>
+              <w:instrText xml:space="preserve"> PAGEREF _Toc479009677 \h </w:instrText>
             </w:r>
             <w:r>
               <w:rPr>
@@ -800,7 +753,7 @@
               <w:lang w:val="en-GB" w:eastAsia="en-GB"/>
             </w:rPr>
           </w:pPr>
-          <w:hyperlink w:anchor="_Toc478747333" w:history="1">
+          <w:hyperlink w:anchor="_Toc479009678" w:history="1">
             <w:r>
               <w:rPr>
                 <w:rStyle w:val="Hyperlink"/>
@@ -827,7 +780,7 @@
                 <w:noProof/>
                 <w:webHidden/>
               </w:rPr>
-              <w:instrText xml:space="preserve"> PAGEREF _Toc478747333 \h </w:instrText>
+              <w:instrText xml:space="preserve"> PAGEREF _Toc479009678 \h </w:instrText>
             </w:r>
             <w:r>
               <w:rPr>
@@ -871,7 +824,7 @@
               <w:lang w:val="en-GB" w:eastAsia="en-GB"/>
             </w:rPr>
           </w:pPr>
-          <w:hyperlink w:anchor="_Toc478747334" w:history="1">
+          <w:hyperlink w:anchor="_Toc479009679" w:history="1">
             <w:r>
               <w:rPr>
                 <w:rStyle w:val="Hyperlink"/>
@@ -898,7 +851,7 @@
                 <w:noProof/>
                 <w:webHidden/>
               </w:rPr>
-              <w:instrText xml:space="preserve"> PAGEREF _Toc478747334 \h </w:instrText>
+              <w:instrText xml:space="preserve"> PAGEREF _Toc479009679 \h </w:instrText>
             </w:r>
             <w:r>
               <w:rPr>
@@ -942,7 +895,7 @@
               <w:lang w:val="en-GB" w:eastAsia="en-GB"/>
             </w:rPr>
           </w:pPr>
-          <w:hyperlink w:anchor="_Toc478747335" w:history="1">
+          <w:hyperlink w:anchor="_Toc479009680" w:history="1">
             <w:r>
               <w:rPr>
                 <w:rStyle w:val="Hyperlink"/>
@@ -969,7 +922,7 @@
                 <w:noProof/>
                 <w:webHidden/>
               </w:rPr>
-              <w:instrText xml:space="preserve"> PAGEREF _Toc478747335 \h </w:instrText>
+              <w:instrText xml:space="preserve"> PAGEREF _Toc479009680 \h </w:instrText>
             </w:r>
             <w:r>
               <w:rPr>
@@ -1013,7 +966,7 @@
               <w:lang w:val="en-GB" w:eastAsia="en-GB"/>
             </w:rPr>
           </w:pPr>
-          <w:hyperlink w:anchor="_Toc478747336" w:history="1">
+          <w:hyperlink w:anchor="_Toc479009681" w:history="1">
             <w:r>
               <w:rPr>
                 <w:rStyle w:val="Hyperlink"/>
@@ -1040,7 +993,7 @@
                 <w:noProof/>
                 <w:webHidden/>
               </w:rPr>
-              <w:instrText xml:space="preserve"> PAGEREF _Toc478747336 \h </w:instrText>
+              <w:instrText xml:space="preserve"> PAGEREF _Toc479009681 \h </w:instrText>
             </w:r>
             <w:r>
               <w:rPr>
@@ -1084,7 +1037,7 @@
               <w:lang w:eastAsia="en-GB"/>
             </w:rPr>
           </w:pPr>
-          <w:hyperlink w:anchor="_Toc478747337" w:history="1">
+          <w:hyperlink w:anchor="_Toc479009682" w:history="1">
             <w:r>
               <w:rPr>
                 <w:rStyle w:val="Hyperlink"/>
@@ -1111,7 +1064,7 @@
                 <w:noProof/>
                 <w:webHidden/>
               </w:rPr>
-              <w:instrText xml:space="preserve"> PAGEREF _Toc478747337 \h </w:instrText>
+              <w:instrText xml:space="preserve"> PAGEREF _Toc479009682 \h </w:instrText>
             </w:r>
             <w:r>
               <w:rPr>
@@ -1155,13 +1108,13 @@
               <w:lang w:val="en-GB" w:eastAsia="en-GB"/>
             </w:rPr>
           </w:pPr>
-          <w:hyperlink w:anchor="_Toc478747338" w:history="1">
+          <w:hyperlink w:anchor="_Toc479009683" w:history="1">
             <w:r>
               <w:rPr>
                 <w:rStyle w:val="Hyperlink"/>
                 <w:noProof/>
               </w:rPr>
-              <w:t>Choice of implementation languages/dev environments</w:t>
+              <w:t>Choice of implementation languages and development environments</w:t>
             </w:r>
             <w:r>
               <w:rPr>
@@ -1182,7 +1135,7 @@
                 <w:noProof/>
                 <w:webHidden/>
               </w:rPr>
-              <w:instrText xml:space="preserve"> PAGEREF _Toc478747338 \h </w:instrText>
+              <w:instrText xml:space="preserve"> PAGEREF _Toc479009683 \h </w:instrText>
             </w:r>
             <w:r>
               <w:rPr>
@@ -1226,7 +1179,7 @@
               <w:lang w:val="en-GB" w:eastAsia="en-GB"/>
             </w:rPr>
           </w:pPr>
-          <w:hyperlink w:anchor="_Toc478747339" w:history="1">
+          <w:hyperlink w:anchor="_Toc479009684" w:history="1">
             <w:r>
               <w:rPr>
                 <w:rStyle w:val="Hyperlink"/>
@@ -1253,7 +1206,7 @@
                 <w:noProof/>
                 <w:webHidden/>
               </w:rPr>
-              <w:instrText xml:space="preserve"> PAGEREF _Toc478747339 \h </w:instrText>
+              <w:instrText xml:space="preserve"> PAGEREF _Toc479009684 \h </w:instrText>
             </w:r>
             <w:r>
               <w:rPr>
@@ -1273,7 +1226,220 @@
                 <w:noProof/>
                 <w:webHidden/>
               </w:rPr>
-              <w:t>12</w:t>
+              <w:t>13</w:t>
+            </w:r>
+            <w:r>
+              <w:rPr>
+                <w:noProof/>
+                <w:webHidden/>
+              </w:rPr>
+              <w:fldChar w:fldCharType="end"/>
+            </w:r>
+          </w:hyperlink>
+        </w:p>
+        <w:p>
+          <w:pPr>
+            <w:pStyle w:val="TOC3"/>
+            <w:tabs>
+              <w:tab w:val="right" w:leader="dot" w:pos="9016"/>
+            </w:tabs>
+            <w:rPr>
+              <w:rFonts w:asciiTheme="minorHAnsi" w:hAnsiTheme="minorHAnsi" w:cstheme="minorBidi"/>
+              <w:noProof/>
+              <w:sz w:val="22"/>
+              <w:lang w:val="en-GB" w:eastAsia="en-GB"/>
+            </w:rPr>
+          </w:pPr>
+          <w:hyperlink w:anchor="_Toc479009685" w:history="1">
+            <w:r>
+              <w:rPr>
+                <w:rStyle w:val="Hyperlink"/>
+                <w:noProof/>
+              </w:rPr>
+              <w:t>Client</w:t>
+            </w:r>
+            <w:r>
+              <w:rPr>
+                <w:noProof/>
+                <w:webHidden/>
+              </w:rPr>
+              <w:tab/>
+            </w:r>
+            <w:r>
+              <w:rPr>
+                <w:noProof/>
+                <w:webHidden/>
+              </w:rPr>
+              <w:fldChar w:fldCharType="begin"/>
+            </w:r>
+            <w:r>
+              <w:rPr>
+                <w:noProof/>
+                <w:webHidden/>
+              </w:rPr>
+              <w:instrText xml:space="preserve"> PAGEREF _Toc479009685 \h </w:instrText>
+            </w:r>
+            <w:r>
+              <w:rPr>
+                <w:noProof/>
+                <w:webHidden/>
+              </w:rPr>
+            </w:r>
+            <w:r>
+              <w:rPr>
+                <w:noProof/>
+                <w:webHidden/>
+              </w:rPr>
+              <w:fldChar w:fldCharType="separate"/>
+            </w:r>
+            <w:r>
+              <w:rPr>
+                <w:noProof/>
+                <w:webHidden/>
+              </w:rPr>
+              <w:t>13</w:t>
+            </w:r>
+            <w:r>
+              <w:rPr>
+                <w:noProof/>
+                <w:webHidden/>
+              </w:rPr>
+              <w:fldChar w:fldCharType="end"/>
+            </w:r>
+          </w:hyperlink>
+        </w:p>
+        <w:p>
+          <w:pPr>
+            <w:pStyle w:val="TOC3"/>
+            <w:tabs>
+              <w:tab w:val="right" w:leader="dot" w:pos="9016"/>
+            </w:tabs>
+            <w:rPr>
+              <w:rFonts w:asciiTheme="minorHAnsi" w:hAnsiTheme="minorHAnsi" w:cstheme="minorBidi"/>
+              <w:noProof/>
+              <w:sz w:val="22"/>
+              <w:lang w:val="en-GB" w:eastAsia="en-GB"/>
+            </w:rPr>
+          </w:pPr>
+          <w:hyperlink w:anchor="_Toc479009686" w:history="1">
+            <w:r>
+              <w:rPr>
+                <w:rStyle w:val="Hyperlink"/>
+                <w:noProof/>
+              </w:rPr>
+              <w:t>Edge</w:t>
+            </w:r>
+            <w:r>
+              <w:rPr>
+                <w:noProof/>
+                <w:webHidden/>
+              </w:rPr>
+              <w:tab/>
+            </w:r>
+            <w:r>
+              <w:rPr>
+                <w:noProof/>
+                <w:webHidden/>
+              </w:rPr>
+              <w:fldChar w:fldCharType="begin"/>
+            </w:r>
+            <w:r>
+              <w:rPr>
+                <w:noProof/>
+                <w:webHidden/>
+              </w:rPr>
+              <w:instrText xml:space="preserve"> PAGEREF _Toc479009686 \h </w:instrText>
+            </w:r>
+            <w:r>
+              <w:rPr>
+                <w:noProof/>
+                <w:webHidden/>
+              </w:rPr>
+            </w:r>
+            <w:r>
+              <w:rPr>
+                <w:noProof/>
+                <w:webHidden/>
+              </w:rPr>
+              <w:fldChar w:fldCharType="separate"/>
+            </w:r>
+            <w:r>
+              <w:rPr>
+                <w:noProof/>
+                <w:webHidden/>
+              </w:rPr>
+              <w:t>14</w:t>
+            </w:r>
+            <w:r>
+              <w:rPr>
+                <w:noProof/>
+                <w:webHidden/>
+              </w:rPr>
+              <w:fldChar w:fldCharType="end"/>
+            </w:r>
+          </w:hyperlink>
+        </w:p>
+        <w:p>
+          <w:pPr>
+            <w:pStyle w:val="TOC3"/>
+            <w:tabs>
+              <w:tab w:val="right" w:leader="dot" w:pos="9016"/>
+            </w:tabs>
+            <w:rPr>
+              <w:rFonts w:asciiTheme="minorHAnsi" w:hAnsiTheme="minorHAnsi" w:cstheme="minorBidi"/>
+              <w:noProof/>
+              <w:sz w:val="22"/>
+              <w:lang w:val="en-GB" w:eastAsia="en-GB"/>
+            </w:rPr>
+          </w:pPr>
+          <w:hyperlink w:anchor="_Toc479009687" w:history="1">
+            <w:r>
+              <w:rPr>
+                <w:rStyle w:val="Hyperlink"/>
+                <w:noProof/>
+              </w:rPr>
+              <w:t>Data Centre</w:t>
+            </w:r>
+            <w:r>
+              <w:rPr>
+                <w:noProof/>
+                <w:webHidden/>
+              </w:rPr>
+              <w:tab/>
+            </w:r>
+            <w:r>
+              <w:rPr>
+                <w:noProof/>
+                <w:webHidden/>
+              </w:rPr>
+              <w:fldChar w:fldCharType="begin"/>
+            </w:r>
+            <w:r>
+              <w:rPr>
+                <w:noProof/>
+                <w:webHidden/>
+              </w:rPr>
+              <w:instrText xml:space="preserve"> PAGEREF _Toc479009687 \h </w:instrText>
+            </w:r>
+            <w:r>
+              <w:rPr>
+                <w:noProof/>
+                <w:webHidden/>
+              </w:rPr>
+            </w:r>
+            <w:r>
+              <w:rPr>
+                <w:noProof/>
+                <w:webHidden/>
+              </w:rPr>
+              <w:fldChar w:fldCharType="separate"/>
+            </w:r>
+            <w:r>
+              <w:rPr>
+                <w:noProof/>
+                <w:webHidden/>
+              </w:rPr>
+              <w:t>15</w:t>
             </w:r>
             <w:r>
               <w:rPr>
@@ -1297,7 +1463,7 @@
               <w:lang w:val="en-GB" w:eastAsia="en-GB"/>
             </w:rPr>
           </w:pPr>
-          <w:hyperlink w:anchor="_Toc478747340" w:history="1">
+          <w:hyperlink w:anchor="_Toc479009688" w:history="1">
             <w:r>
               <w:rPr>
                 <w:rStyle w:val="Hyperlink"/>
@@ -1324,7 +1490,7 @@
                 <w:noProof/>
                 <w:webHidden/>
               </w:rPr>
-              <w:instrText xml:space="preserve"> PAGEREF _Toc478747340 \h </w:instrText>
+              <w:instrText xml:space="preserve"> PAGEREF _Toc479009688 \h </w:instrText>
             </w:r>
             <w:r>
               <w:rPr>
@@ -1344,7 +1510,7 @@
                 <w:noProof/>
                 <w:webHidden/>
               </w:rPr>
-              <w:t>13</w:t>
+              <w:t>15</w:t>
             </w:r>
             <w:r>
               <w:rPr>
@@ -1368,7 +1534,7 @@
               <w:lang w:val="en-GB" w:eastAsia="en-GB"/>
             </w:rPr>
           </w:pPr>
-          <w:hyperlink w:anchor="_Toc478747341" w:history="1">
+          <w:hyperlink w:anchor="_Toc479009689" w:history="1">
             <w:r>
               <w:rPr>
                 <w:rStyle w:val="Hyperlink"/>
@@ -1395,7 +1561,7 @@
                 <w:noProof/>
                 <w:webHidden/>
               </w:rPr>
-              <w:instrText xml:space="preserve"> PAGEREF _Toc478747341 \h </w:instrText>
+              <w:instrText xml:space="preserve"> PAGEREF _Toc479009689 \h </w:instrText>
             </w:r>
             <w:r>
               <w:rPr>
@@ -1415,7 +1581,7 @@
                 <w:noProof/>
                 <w:webHidden/>
               </w:rPr>
-              <w:t>13</w:t>
+              <w:t>15</w:t>
             </w:r>
             <w:r>
               <w:rPr>
@@ -1439,7 +1605,7 @@
               <w:lang w:val="en-GB" w:eastAsia="en-GB"/>
             </w:rPr>
           </w:pPr>
-          <w:hyperlink w:anchor="_Toc478747342" w:history="1">
+          <w:hyperlink w:anchor="_Toc479009690" w:history="1">
             <w:r>
               <w:rPr>
                 <w:rStyle w:val="Hyperlink"/>
@@ -1466,7 +1632,7 @@
                 <w:noProof/>
                 <w:webHidden/>
               </w:rPr>
-              <w:instrText xml:space="preserve"> PAGEREF _Toc478747342 \h </w:instrText>
+              <w:instrText xml:space="preserve"> PAGEREF _Toc479009690 \h </w:instrText>
             </w:r>
             <w:r>
               <w:rPr>
@@ -1486,7 +1652,7 @@
                 <w:noProof/>
                 <w:webHidden/>
               </w:rPr>
-              <w:t>13</w:t>
+              <w:t>16</w:t>
             </w:r>
             <w:r>
               <w:rPr>
@@ -1510,7 +1676,7 @@
               <w:lang w:val="en-GB" w:eastAsia="en-GB"/>
             </w:rPr>
           </w:pPr>
-          <w:hyperlink w:anchor="_Toc478747343" w:history="1">
+          <w:hyperlink w:anchor="_Toc479009691" w:history="1">
             <w:r>
               <w:rPr>
                 <w:rStyle w:val="Hyperlink"/>
@@ -1537,7 +1703,7 @@
                 <w:noProof/>
                 <w:webHidden/>
               </w:rPr>
-              <w:instrText xml:space="preserve"> PAGEREF _Toc478747343 \h </w:instrText>
+              <w:instrText xml:space="preserve"> PAGEREF _Toc479009691 \h </w:instrText>
             </w:r>
             <w:r>
               <w:rPr>
@@ -1557,7 +1723,7 @@
                 <w:noProof/>
                 <w:webHidden/>
               </w:rPr>
-              <w:t>14</w:t>
+              <w:t>16</w:t>
             </w:r>
             <w:r>
               <w:rPr>
@@ -1581,7 +1747,7 @@
               <w:lang w:val="en-GB" w:eastAsia="en-GB"/>
             </w:rPr>
           </w:pPr>
-          <w:hyperlink w:anchor="_Toc478747344" w:history="1">
+          <w:hyperlink w:anchor="_Toc479009692" w:history="1">
             <w:r>
               <w:rPr>
                 <w:rStyle w:val="Hyperlink"/>
@@ -1608,7 +1774,7 @@
                 <w:noProof/>
                 <w:webHidden/>
               </w:rPr>
-              <w:instrText xml:space="preserve"> PAGEREF _Toc478747344 \h </w:instrText>
+              <w:instrText xml:space="preserve"> PAGEREF _Toc479009692 \h </w:instrText>
             </w:r>
             <w:r>
               <w:rPr>
@@ -1628,7 +1794,7 @@
                 <w:noProof/>
                 <w:webHidden/>
               </w:rPr>
-              <w:t>14</w:t>
+              <w:t>16</w:t>
             </w:r>
             <w:r>
               <w:rPr>
@@ -1652,7 +1818,7 @@
               <w:lang w:val="en-GB" w:eastAsia="en-GB"/>
             </w:rPr>
           </w:pPr>
-          <w:hyperlink w:anchor="_Toc478747345" w:history="1">
+          <w:hyperlink w:anchor="_Toc479009693" w:history="1">
             <w:r>
               <w:rPr>
                 <w:rStyle w:val="Hyperlink"/>
@@ -1679,7 +1845,7 @@
                 <w:noProof/>
                 <w:webHidden/>
               </w:rPr>
-              <w:instrText xml:space="preserve"> PAGEREF _Toc478747345 \h </w:instrText>
+              <w:instrText xml:space="preserve"> PAGEREF _Toc479009693 \h </w:instrText>
             </w:r>
             <w:r>
               <w:rPr>
@@ -1699,7 +1865,7 @@
                 <w:noProof/>
                 <w:webHidden/>
               </w:rPr>
-              <w:t>14</w:t>
+              <w:t>17</w:t>
             </w:r>
             <w:r>
               <w:rPr>
@@ -1723,7 +1889,7 @@
               <w:lang w:val="en-GB" w:eastAsia="en-GB"/>
             </w:rPr>
           </w:pPr>
-          <w:hyperlink w:anchor="_Toc478747346" w:history="1">
+          <w:hyperlink w:anchor="_Toc479009694" w:history="1">
             <w:r>
               <w:rPr>
                 <w:rStyle w:val="Hyperlink"/>
@@ -1750,7 +1916,7 @@
                 <w:noProof/>
                 <w:webHidden/>
               </w:rPr>
-              <w:instrText xml:space="preserve"> PAGEREF _Toc478747346 \h </w:instrText>
+              <w:instrText xml:space="preserve"> PAGEREF _Toc479009694 \h </w:instrText>
             </w:r>
             <w:r>
               <w:rPr>
@@ -1770,7 +1936,7 @@
                 <w:noProof/>
                 <w:webHidden/>
               </w:rPr>
-              <w:t>15</w:t>
+              <w:t>17</w:t>
             </w:r>
             <w:r>
               <w:rPr>
@@ -1794,7 +1960,7 @@
               <w:lang w:val="en-GB" w:eastAsia="en-GB"/>
             </w:rPr>
           </w:pPr>
-          <w:hyperlink w:anchor="_Toc478747347" w:history="1">
+          <w:hyperlink w:anchor="_Toc479009695" w:history="1">
             <w:r>
               <w:rPr>
                 <w:rStyle w:val="Hyperlink"/>
@@ -1821,7 +1987,7 @@
                 <w:noProof/>
                 <w:webHidden/>
               </w:rPr>
-              <w:instrText xml:space="preserve"> PAGEREF _Toc478747347 \h </w:instrText>
+              <w:instrText xml:space="preserve"> PAGEREF _Toc479009695 \h </w:instrText>
             </w:r>
             <w:r>
               <w:rPr>
@@ -1841,7 +2007,7 @@
                 <w:noProof/>
                 <w:webHidden/>
               </w:rPr>
-              <w:t>15</w:t>
+              <w:t>17</w:t>
             </w:r>
             <w:r>
               <w:rPr>
@@ -1865,7 +2031,7 @@
               <w:lang w:val="en-GB" w:eastAsia="en-GB"/>
             </w:rPr>
           </w:pPr>
-          <w:hyperlink w:anchor="_Toc478747348" w:history="1">
+          <w:hyperlink w:anchor="_Toc479009696" w:history="1">
             <w:r>
               <w:rPr>
                 <w:rStyle w:val="Hyperlink"/>
@@ -1892,7 +2058,7 @@
                 <w:noProof/>
                 <w:webHidden/>
               </w:rPr>
-              <w:instrText xml:space="preserve"> PAGEREF _Toc478747348 \h </w:instrText>
+              <w:instrText xml:space="preserve"> PAGEREF _Toc479009696 \h </w:instrText>
             </w:r>
             <w:r>
               <w:rPr>
@@ -1912,7 +2078,7 @@
                 <w:noProof/>
                 <w:webHidden/>
               </w:rPr>
-              <w:t>16</w:t>
+              <w:t>19</w:t>
             </w:r>
             <w:r>
               <w:rPr>
@@ -1936,7 +2102,7 @@
               <w:lang w:val="en-GB" w:eastAsia="en-GB"/>
             </w:rPr>
           </w:pPr>
-          <w:hyperlink w:anchor="_Toc478747349" w:history="1">
+          <w:hyperlink w:anchor="_Toc479009697" w:history="1">
             <w:r>
               <w:rPr>
                 <w:rStyle w:val="Hyperlink"/>
@@ -1963,7 +2129,7 @@
                 <w:noProof/>
                 <w:webHidden/>
               </w:rPr>
-              <w:instrText xml:space="preserve"> PAGEREF _Toc478747349 \h </w:instrText>
+              <w:instrText xml:space="preserve"> PAGEREF _Toc479009697 \h </w:instrText>
             </w:r>
             <w:r>
               <w:rPr>
@@ -1983,7 +2149,7 @@
                 <w:noProof/>
                 <w:webHidden/>
               </w:rPr>
-              <w:t>17</w:t>
+              <w:t>20</w:t>
             </w:r>
             <w:r>
               <w:rPr>
@@ -2007,7 +2173,7 @@
               <w:lang w:val="en-GB" w:eastAsia="en-GB"/>
             </w:rPr>
           </w:pPr>
-          <w:hyperlink w:anchor="_Toc478747350" w:history="1">
+          <w:hyperlink w:anchor="_Toc479009698" w:history="1">
             <w:r>
               <w:rPr>
                 <w:rStyle w:val="Hyperlink"/>
@@ -2034,7 +2200,7 @@
                 <w:noProof/>
                 <w:webHidden/>
               </w:rPr>
-              <w:instrText xml:space="preserve"> PAGEREF _Toc478747350 \h </w:instrText>
+              <w:instrText xml:space="preserve"> PAGEREF _Toc479009698 \h </w:instrText>
             </w:r>
             <w:r>
               <w:rPr>
@@ -2054,7 +2220,7 @@
                 <w:noProof/>
                 <w:webHidden/>
               </w:rPr>
-              <w:t>18</w:t>
+              <w:t>20</w:t>
             </w:r>
             <w:r>
               <w:rPr>
@@ -2078,7 +2244,7 @@
               <w:lang w:val="en-GB" w:eastAsia="en-GB"/>
             </w:rPr>
           </w:pPr>
-          <w:hyperlink w:anchor="_Toc478747351" w:history="1">
+          <w:hyperlink w:anchor="_Toc479009699" w:history="1">
             <w:r>
               <w:rPr>
                 <w:rStyle w:val="Hyperlink"/>
@@ -2105,7 +2271,7 @@
                 <w:noProof/>
                 <w:webHidden/>
               </w:rPr>
-              <w:instrText xml:space="preserve"> PAGEREF _Toc478747351 \h </w:instrText>
+              <w:instrText xml:space="preserve"> PAGEREF _Toc479009699 \h </w:instrText>
             </w:r>
             <w:r>
               <w:rPr>
@@ -2125,7 +2291,7 @@
                 <w:noProof/>
                 <w:webHidden/>
               </w:rPr>
-              <w:t>18</w:t>
+              <w:t>20</w:t>
             </w:r>
             <w:r>
               <w:rPr>
@@ -2149,7 +2315,7 @@
               <w:lang w:val="en-GB" w:eastAsia="en-GB"/>
             </w:rPr>
           </w:pPr>
-          <w:hyperlink w:anchor="_Toc478747352" w:history="1">
+          <w:hyperlink w:anchor="_Toc479009700" w:history="1">
             <w:r>
               <w:rPr>
                 <w:rStyle w:val="Hyperlink"/>
@@ -2176,7 +2342,7 @@
                 <w:noProof/>
                 <w:webHidden/>
               </w:rPr>
-              <w:instrText xml:space="preserve"> PAGEREF _Toc478747352 \h </w:instrText>
+              <w:instrText xml:space="preserve"> PAGEREF _Toc479009700 \h </w:instrText>
             </w:r>
             <w:r>
               <w:rPr>
@@ -2196,7 +2362,7 @@
                 <w:noProof/>
                 <w:webHidden/>
               </w:rPr>
-              <w:t>19</w:t>
+              <w:t>21</w:t>
             </w:r>
             <w:r>
               <w:rPr>
@@ -2220,7 +2386,7 @@
               <w:lang w:val="en-GB" w:eastAsia="en-GB"/>
             </w:rPr>
           </w:pPr>
-          <w:hyperlink w:anchor="_Toc478747353" w:history="1">
+          <w:hyperlink w:anchor="_Toc479009701" w:history="1">
             <w:r>
               <w:rPr>
                 <w:rStyle w:val="Hyperlink"/>
@@ -2247,7 +2413,7 @@
                 <w:noProof/>
                 <w:webHidden/>
               </w:rPr>
-              <w:instrText xml:space="preserve"> PAGEREF _Toc478747353 \h </w:instrText>
+              <w:instrText xml:space="preserve"> PAGEREF _Toc479009701 \h </w:instrText>
             </w:r>
             <w:r>
               <w:rPr>
@@ -2267,7 +2433,7 @@
                 <w:noProof/>
                 <w:webHidden/>
               </w:rPr>
-              <w:t>20</w:t>
+              <w:t>22</w:t>
             </w:r>
             <w:r>
               <w:rPr>
@@ -2291,7 +2457,7 @@
               <w:lang w:val="en-GB" w:eastAsia="en-GB"/>
             </w:rPr>
           </w:pPr>
-          <w:hyperlink w:anchor="_Toc478747354" w:history="1">
+          <w:hyperlink w:anchor="_Toc479009702" w:history="1">
             <w:r>
               <w:rPr>
                 <w:rStyle w:val="Hyperlink"/>
@@ -2318,7 +2484,7 @@
                 <w:noProof/>
                 <w:webHidden/>
               </w:rPr>
-              <w:instrText xml:space="preserve"> PAGEREF _Toc478747354 \h </w:instrText>
+              <w:instrText xml:space="preserve"> PAGEREF _Toc479009702 \h </w:instrText>
             </w:r>
             <w:r>
               <w:rPr>
@@ -2338,7 +2504,7 @@
                 <w:noProof/>
                 <w:webHidden/>
               </w:rPr>
-              <w:t>20</w:t>
+              <w:t>23</w:t>
             </w:r>
             <w:r>
               <w:rPr>
@@ -2362,7 +2528,7 @@
               <w:lang w:val="en-GB" w:eastAsia="en-GB"/>
             </w:rPr>
           </w:pPr>
-          <w:hyperlink w:anchor="_Toc478747355" w:history="1">
+          <w:hyperlink w:anchor="_Toc479009703" w:history="1">
             <w:r>
               <w:rPr>
                 <w:rStyle w:val="Hyperlink"/>
@@ -2389,7 +2555,7 @@
                 <w:noProof/>
                 <w:webHidden/>
               </w:rPr>
-              <w:instrText xml:space="preserve"> PAGEREF _Toc478747355 \h </w:instrText>
+              <w:instrText xml:space="preserve"> PAGEREF _Toc479009703 \h </w:instrText>
             </w:r>
             <w:r>
               <w:rPr>
@@ -2409,7 +2575,7 @@
                 <w:noProof/>
                 <w:webHidden/>
               </w:rPr>
-              <w:t>20</w:t>
+              <w:t>23</w:t>
             </w:r>
             <w:r>
               <w:rPr>
@@ -2433,7 +2599,7 @@
               <w:lang w:eastAsia="en-GB"/>
             </w:rPr>
           </w:pPr>
-          <w:hyperlink w:anchor="_Toc478747356" w:history="1">
+          <w:hyperlink w:anchor="_Toc479009704" w:history="1">
             <w:r>
               <w:rPr>
                 <w:rStyle w:val="Hyperlink"/>
@@ -2460,7 +2626,7 @@
                 <w:noProof/>
                 <w:webHidden/>
               </w:rPr>
-              <w:instrText xml:space="preserve"> PAGEREF _Toc478747356 \h </w:instrText>
+              <w:instrText xml:space="preserve"> PAGEREF _Toc479009704 \h </w:instrText>
             </w:r>
             <w:r>
               <w:rPr>
@@ -2480,7 +2646,7 @@
                 <w:noProof/>
                 <w:webHidden/>
               </w:rPr>
-              <w:t>21</w:t>
+              <w:t>24</w:t>
             </w:r>
             <w:r>
               <w:rPr>
@@ -2504,7 +2670,7 @@
               <w:lang w:eastAsia="en-GB"/>
             </w:rPr>
           </w:pPr>
-          <w:hyperlink w:anchor="_Toc478747357" w:history="1">
+          <w:hyperlink w:anchor="_Toc479009705" w:history="1">
             <w:r>
               <w:rPr>
                 <w:rStyle w:val="Hyperlink"/>
@@ -2531,7 +2697,7 @@
                 <w:noProof/>
                 <w:webHidden/>
               </w:rPr>
-              <w:instrText xml:space="preserve"> PAGEREF _Toc478747357 \h </w:instrText>
+              <w:instrText xml:space="preserve"> PAGEREF _Toc479009705 \h </w:instrText>
             </w:r>
             <w:r>
               <w:rPr>
@@ -2551,7 +2717,7 @@
                 <w:noProof/>
                 <w:webHidden/>
               </w:rPr>
-              <w:t>21</w:t>
+              <w:t>24</w:t>
             </w:r>
             <w:r>
               <w:rPr>
@@ -2575,7 +2741,7 @@
               <w:lang w:val="en-GB" w:eastAsia="en-GB"/>
             </w:rPr>
           </w:pPr>
-          <w:hyperlink w:anchor="_Toc478747358" w:history="1">
+          <w:hyperlink w:anchor="_Toc479009706" w:history="1">
             <w:r>
               <w:rPr>
                 <w:rStyle w:val="Hyperlink"/>
@@ -2602,7 +2768,7 @@
                 <w:noProof/>
                 <w:webHidden/>
               </w:rPr>
-              <w:instrText xml:space="preserve"> PAGEREF _Toc478747358 \h </w:instrText>
+              <w:instrText xml:space="preserve"> PAGEREF _Toc479009706 \h </w:instrText>
             </w:r>
             <w:r>
               <w:rPr>
@@ -2622,7 +2788,7 @@
                 <w:noProof/>
                 <w:webHidden/>
               </w:rPr>
-              <w:t>22</w:t>
+              <w:t>24</w:t>
             </w:r>
             <w:r>
               <w:rPr>
@@ -2646,7 +2812,7 @@
               <w:lang w:val="en-GB" w:eastAsia="en-GB"/>
             </w:rPr>
           </w:pPr>
-          <w:hyperlink w:anchor="_Toc478747359" w:history="1">
+          <w:hyperlink w:anchor="_Toc479009707" w:history="1">
             <w:r>
               <w:rPr>
                 <w:rStyle w:val="Hyperlink"/>
@@ -2673,7 +2839,7 @@
                 <w:noProof/>
                 <w:webHidden/>
               </w:rPr>
-              <w:instrText xml:space="preserve"> PAGEREF _Toc478747359 \h </w:instrText>
+              <w:instrText xml:space="preserve"> PAGEREF _Toc479009707 \h </w:instrText>
             </w:r>
             <w:r>
               <w:rPr>
@@ -2693,7 +2859,7 @@
                 <w:noProof/>
                 <w:webHidden/>
               </w:rPr>
-              <w:t>22</w:t>
+              <w:t>24</w:t>
             </w:r>
             <w:r>
               <w:rPr>
@@ -2717,7 +2883,7 @@
               <w:lang w:val="en-GB" w:eastAsia="en-GB"/>
             </w:rPr>
           </w:pPr>
-          <w:hyperlink w:anchor="_Toc478747360" w:history="1">
+          <w:hyperlink w:anchor="_Toc479009708" w:history="1">
             <w:r>
               <w:rPr>
                 <w:rStyle w:val="Hyperlink"/>
@@ -2744,7 +2910,7 @@
                 <w:noProof/>
                 <w:webHidden/>
               </w:rPr>
-              <w:instrText xml:space="preserve"> PAGEREF _Toc478747360 \h </w:instrText>
+              <w:instrText xml:space="preserve"> PAGEREF _Toc479009708 \h </w:instrText>
             </w:r>
             <w:r>
               <w:rPr>
@@ -2764,7 +2930,7 @@
                 <w:noProof/>
                 <w:webHidden/>
               </w:rPr>
-              <w:t>23</w:t>
+              <w:t>25</w:t>
             </w:r>
             <w:r>
               <w:rPr>
@@ -2788,7 +2954,7 @@
               <w:lang w:val="en-GB" w:eastAsia="en-GB"/>
             </w:rPr>
           </w:pPr>
-          <w:hyperlink w:anchor="_Toc478747361" w:history="1">
+          <w:hyperlink w:anchor="_Toc479009709" w:history="1">
             <w:r>
               <w:rPr>
                 <w:rStyle w:val="Hyperlink"/>
@@ -2815,7 +2981,7 @@
                 <w:noProof/>
                 <w:webHidden/>
               </w:rPr>
-              <w:instrText xml:space="preserve"> PAGEREF _Toc478747361 \h </w:instrText>
+              <w:instrText xml:space="preserve"> PAGEREF _Toc479009709 \h </w:instrText>
             </w:r>
             <w:r>
               <w:rPr>
@@ -2835,7 +3001,7 @@
                 <w:noProof/>
                 <w:webHidden/>
               </w:rPr>
-              <w:t>23</w:t>
+              <w:t>25</w:t>
             </w:r>
             <w:r>
               <w:rPr>
@@ -2859,7 +3025,7 @@
               <w:lang w:val="en-GB" w:eastAsia="en-GB"/>
             </w:rPr>
           </w:pPr>
-          <w:hyperlink w:anchor="_Toc478747362" w:history="1">
+          <w:hyperlink w:anchor="_Toc479009710" w:history="1">
             <w:r>
               <w:rPr>
                 <w:rStyle w:val="Hyperlink"/>
@@ -2886,7 +3052,7 @@
                 <w:noProof/>
                 <w:webHidden/>
               </w:rPr>
-              <w:instrText xml:space="preserve"> PAGEREF _Toc478747362 \h </w:instrText>
+              <w:instrText xml:space="preserve"> PAGEREF _Toc479009710 \h </w:instrText>
             </w:r>
             <w:r>
               <w:rPr>
@@ -2906,7 +3072,7 @@
                 <w:noProof/>
                 <w:webHidden/>
               </w:rPr>
-              <w:t>24</w:t>
+              <w:t>27</w:t>
             </w:r>
             <w:r>
               <w:rPr>
@@ -2930,7 +3096,7 @@
               <w:lang w:val="en-GB" w:eastAsia="en-GB"/>
             </w:rPr>
           </w:pPr>
-          <w:hyperlink w:anchor="_Toc478747363" w:history="1">
+          <w:hyperlink w:anchor="_Toc479009711" w:history="1">
             <w:r>
               <w:rPr>
                 <w:rStyle w:val="Hyperlink"/>
@@ -2957,7 +3123,7 @@
                 <w:noProof/>
                 <w:webHidden/>
               </w:rPr>
-              <w:instrText xml:space="preserve"> PAGEREF _Toc478747363 \h </w:instrText>
+              <w:instrText xml:space="preserve"> PAGEREF _Toc479009711 \h </w:instrText>
             </w:r>
             <w:r>
               <w:rPr>
@@ -2977,7 +3143,7 @@
                 <w:noProof/>
                 <w:webHidden/>
               </w:rPr>
-              <w:t>26</w:t>
+              <w:t>28</w:t>
             </w:r>
             <w:r>
               <w:rPr>
@@ -3001,7 +3167,7 @@
               <w:lang w:val="en-GB" w:eastAsia="en-GB"/>
             </w:rPr>
           </w:pPr>
-          <w:hyperlink w:anchor="_Toc478747364" w:history="1">
+          <w:hyperlink w:anchor="_Toc479009712" w:history="1">
             <w:r>
               <w:rPr>
                 <w:rStyle w:val="Hyperlink"/>
@@ -3028,7 +3194,7 @@
                 <w:noProof/>
                 <w:webHidden/>
               </w:rPr>
-              <w:instrText xml:space="preserve"> PAGEREF _Toc478747364 \h </w:instrText>
+              <w:instrText xml:space="preserve"> PAGEREF _Toc479009712 \h </w:instrText>
             </w:r>
             <w:r>
               <w:rPr>
@@ -3048,7 +3214,7 @@
                 <w:noProof/>
                 <w:webHidden/>
               </w:rPr>
-              <w:t>26</w:t>
+              <w:t>28</w:t>
             </w:r>
             <w:r>
               <w:rPr>
@@ -3072,7 +3238,7 @@
               <w:lang w:val="en-GB" w:eastAsia="en-GB"/>
             </w:rPr>
           </w:pPr>
-          <w:hyperlink w:anchor="_Toc478747365" w:history="1">
+          <w:hyperlink w:anchor="_Toc479009713" w:history="1">
             <w:r>
               <w:rPr>
                 <w:rStyle w:val="Hyperlink"/>
@@ -3099,7 +3265,7 @@
                 <w:noProof/>
                 <w:webHidden/>
               </w:rPr>
-              <w:instrText xml:space="preserve"> PAGEREF _Toc478747365 \h </w:instrText>
+              <w:instrText xml:space="preserve"> PAGEREF _Toc479009713 \h </w:instrText>
             </w:r>
             <w:r>
               <w:rPr>
@@ -3119,7 +3285,7 @@
                 <w:noProof/>
                 <w:webHidden/>
               </w:rPr>
-              <w:t>27</w:t>
+              <w:t>29</w:t>
             </w:r>
             <w:r>
               <w:rPr>
@@ -3143,7 +3309,7 @@
               <w:lang w:val="en-GB" w:eastAsia="en-GB"/>
             </w:rPr>
           </w:pPr>
-          <w:hyperlink w:anchor="_Toc478747366" w:history="1">
+          <w:hyperlink w:anchor="_Toc479009714" w:history="1">
             <w:r>
               <w:rPr>
                 <w:rStyle w:val="Hyperlink"/>
@@ -3170,7 +3336,7 @@
                 <w:noProof/>
                 <w:webHidden/>
               </w:rPr>
-              <w:instrText xml:space="preserve"> PAGEREF _Toc478747366 \h </w:instrText>
+              <w:instrText xml:space="preserve"> PAGEREF _Toc479009714 \h </w:instrText>
             </w:r>
             <w:r>
               <w:rPr>
@@ -3190,7 +3356,7 @@
                 <w:noProof/>
                 <w:webHidden/>
               </w:rPr>
-              <w:t>27</w:t>
+              <w:t>29</w:t>
             </w:r>
             <w:r>
               <w:rPr>
@@ -3214,7 +3380,7 @@
               <w:lang w:eastAsia="en-GB"/>
             </w:rPr>
           </w:pPr>
-          <w:hyperlink w:anchor="_Toc478747367" w:history="1">
+          <w:hyperlink w:anchor="_Toc479009715" w:history="1">
             <w:r>
               <w:rPr>
                 <w:rStyle w:val="Hyperlink"/>
@@ -3241,7 +3407,7 @@
                 <w:noProof/>
                 <w:webHidden/>
               </w:rPr>
-              <w:instrText xml:space="preserve"> PAGEREF _Toc478747367 \h </w:instrText>
+              <w:instrText xml:space="preserve"> PAGEREF _Toc479009715 \h </w:instrText>
             </w:r>
             <w:r>
               <w:rPr>
@@ -3261,7 +3427,7 @@
                 <w:noProof/>
                 <w:webHidden/>
               </w:rPr>
-              <w:t>28</w:t>
+              <w:t>30</w:t>
             </w:r>
             <w:r>
               <w:rPr>
@@ -3285,7 +3451,7 @@
               <w:lang w:eastAsia="en-GB"/>
             </w:rPr>
           </w:pPr>
-          <w:hyperlink w:anchor="_Toc478747368" w:history="1">
+          <w:hyperlink w:anchor="_Toc479009716" w:history="1">
             <w:r>
               <w:rPr>
                 <w:rStyle w:val="Hyperlink"/>
@@ -3312,7 +3478,7 @@
                 <w:noProof/>
                 <w:webHidden/>
               </w:rPr>
-              <w:instrText xml:space="preserve"> PAGEREF _Toc478747368 \h </w:instrText>
+              <w:instrText xml:space="preserve"> PAGEREF _Toc479009716 \h </w:instrText>
             </w:r>
             <w:r>
               <w:rPr>
@@ -3332,7 +3498,7 @@
                 <w:noProof/>
                 <w:webHidden/>
               </w:rPr>
-              <w:t>28</w:t>
+              <w:t>31</w:t>
             </w:r>
             <w:r>
               <w:rPr>
@@ -3356,7 +3522,7 @@
               <w:lang w:eastAsia="en-GB"/>
             </w:rPr>
           </w:pPr>
-          <w:hyperlink w:anchor="_Toc478747369" w:history="1">
+          <w:hyperlink w:anchor="_Toc479009717" w:history="1">
             <w:r>
               <w:rPr>
                 <w:rStyle w:val="Hyperlink"/>
@@ -3383,7 +3549,7 @@
                 <w:noProof/>
                 <w:webHidden/>
               </w:rPr>
-              <w:instrText xml:space="preserve"> PAGEREF _Toc478747369 \h </w:instrText>
+              <w:instrText xml:space="preserve"> PAGEREF _Toc479009717 \h </w:instrText>
             </w:r>
             <w:r>
               <w:rPr>
@@ -3403,7 +3569,7 @@
                 <w:noProof/>
                 <w:webHidden/>
               </w:rPr>
-              <w:t>28</w:t>
+              <w:t>31</w:t>
             </w:r>
             <w:r>
               <w:rPr>
@@ -3427,7 +3593,7 @@
               <w:lang w:eastAsia="en-GB"/>
             </w:rPr>
           </w:pPr>
-          <w:hyperlink w:anchor="_Toc478747370" w:history="1">
+          <w:hyperlink w:anchor="_Toc479009718" w:history="1">
             <w:r>
               <w:rPr>
                 <w:rStyle w:val="Hyperlink"/>
@@ -3454,7 +3620,7 @@
                 <w:noProof/>
                 <w:webHidden/>
               </w:rPr>
-              <w:instrText xml:space="preserve"> PAGEREF _Toc478747370 \h </w:instrText>
+              <w:instrText xml:space="preserve"> PAGEREF _Toc479009718 \h </w:instrText>
             </w:r>
             <w:r>
               <w:rPr>
@@ -3474,7 +3640,7 @@
                 <w:noProof/>
                 <w:webHidden/>
               </w:rPr>
-              <w:t>29</w:t>
+              <w:t>31</w:t>
             </w:r>
             <w:r>
               <w:rPr>
@@ -3498,7 +3664,7 @@
               <w:lang w:val="en-GB" w:eastAsia="en-GB"/>
             </w:rPr>
           </w:pPr>
-          <w:hyperlink w:anchor="_Toc478747371" w:history="1">
+          <w:hyperlink w:anchor="_Toc479009719" w:history="1">
             <w:r>
               <w:rPr>
                 <w:rStyle w:val="Hyperlink"/>
@@ -3525,7 +3691,7 @@
                 <w:noProof/>
                 <w:webHidden/>
               </w:rPr>
-              <w:instrText xml:space="preserve"> PAGEREF _Toc478747371 \h </w:instrText>
+              <w:instrText xml:space="preserve"> PAGEREF _Toc479009719 \h </w:instrText>
             </w:r>
             <w:r>
               <w:rPr>
@@ -3545,7 +3711,7 @@
                 <w:noProof/>
                 <w:webHidden/>
               </w:rPr>
-              <w:t>29</w:t>
+              <w:t>31</w:t>
             </w:r>
             <w:r>
               <w:rPr>
@@ -3569,7 +3735,7 @@
               <w:lang w:val="en-GB" w:eastAsia="en-GB"/>
             </w:rPr>
           </w:pPr>
-          <w:hyperlink w:anchor="_Toc478747372" w:history="1">
+          <w:hyperlink w:anchor="_Toc479009720" w:history="1">
             <w:r>
               <w:rPr>
                 <w:rStyle w:val="Hyperlink"/>
@@ -3596,7 +3762,7 @@
                 <w:noProof/>
                 <w:webHidden/>
               </w:rPr>
-              <w:instrText xml:space="preserve"> PAGEREF _Toc478747372 \h </w:instrText>
+              <w:instrText xml:space="preserve"> PAGEREF _Toc479009720 \h </w:instrText>
             </w:r>
             <w:r>
               <w:rPr>
@@ -3616,7 +3782,7 @@
                 <w:noProof/>
                 <w:webHidden/>
               </w:rPr>
-              <w:t>29</w:t>
+              <w:t>31</w:t>
             </w:r>
             <w:r>
               <w:rPr>
@@ -3640,7 +3806,7 @@
               <w:lang w:val="en-GB" w:eastAsia="en-GB"/>
             </w:rPr>
           </w:pPr>
-          <w:hyperlink w:anchor="_Toc478747373" w:history="1">
+          <w:hyperlink w:anchor="_Toc479009721" w:history="1">
             <w:r>
               <w:rPr>
                 <w:rStyle w:val="Hyperlink"/>
@@ -3667,7 +3833,7 @@
                 <w:noProof/>
                 <w:webHidden/>
               </w:rPr>
-              <w:instrText xml:space="preserve"> PAGEREF _Toc478747373 \h </w:instrText>
+              <w:instrText xml:space="preserve"> PAGEREF _Toc479009721 \h </w:instrText>
             </w:r>
             <w:r>
               <w:rPr>
@@ -3687,7 +3853,7 @@
                 <w:noProof/>
                 <w:webHidden/>
               </w:rPr>
-              <w:t>29</w:t>
+              <w:t>31</w:t>
             </w:r>
             <w:r>
               <w:rPr>
@@ -3714,96 +3880,96 @@
       <w:pPr>
         <w:pStyle w:val="Heading1"/>
       </w:pPr>
-      <w:bookmarkStart w:id="10" w:name="_Toc478747328"/>
+      <w:bookmarkStart w:id="9" w:name="_Toc479009673"/>
       <w:r>
         <w:t>Introduction and Problem Specification</w:t>
       </w:r>
+      <w:bookmarkEnd w:id="9"/>
+    </w:p>
+    <w:p>
+      <w:r>
+        <w:t xml:space="preserve">Background material which introduces the problem area, </w:t>
+      </w:r>
+      <w:r>
+        <w:t>context,</w:t>
+      </w:r>
+      <w:r>
+        <w:t xml:space="preserve"> and background.</w:t>
+      </w:r>
+    </w:p>
+    <w:p>
+      <w:r>
+        <w:t xml:space="preserve">Identify my </w:t>
+      </w:r>
+      <w:r>
+        <w:t>problem</w:t>
+      </w:r>
+    </w:p>
+    <w:p>
+      <w:r>
+        <w:t xml:space="preserve">Systematically researched </w:t>
+      </w:r>
+      <w:r>
+        <w:t xml:space="preserve">and fully analysed </w:t>
+      </w:r>
+      <w:r>
+        <w:t>the problem</w:t>
+      </w:r>
+    </w:p>
+    <w:p>
+      <w:pPr>
+        <w:pStyle w:val="Heading1"/>
+      </w:pPr>
+      <w:bookmarkStart w:id="10" w:name="_Toc479009674"/>
+      <w:r>
+        <w:t>System Requirements Specification</w:t>
+      </w:r>
       <w:bookmarkEnd w:id="10"/>
     </w:p>
     <w:p>
       <w:r>
-        <w:t xml:space="preserve">Background material which introduces the problem area, </w:t>
-      </w:r>
-      <w:r>
-        <w:t>context,</w:t>
-      </w:r>
-      <w:r>
-        <w:t xml:space="preserve"> and background.</w:t>
-      </w:r>
-    </w:p>
-    <w:p>
-      <w:r>
-        <w:t xml:space="preserve">Identify my </w:t>
-      </w:r>
-      <w:r>
-        <w:t>problem</w:t>
-      </w:r>
-    </w:p>
-    <w:p>
-      <w:r>
-        <w:t xml:space="preserve">Systematically researched </w:t>
-      </w:r>
-      <w:r>
-        <w:t xml:space="preserve">and fully analysed </w:t>
-      </w:r>
-      <w:r>
-        <w:t>the problem</w:t>
+        <w:t xml:space="preserve">Precise description of the system developed. </w:t>
+      </w:r>
+      <w:r>
+        <w:t>Should be updated for the final system delivered.</w:t>
+      </w:r>
+      <w:r>
+        <w:t xml:space="preserve"> List assumptions made about the problem and any system constraints(RAM?)</w:t>
+      </w:r>
+    </w:p>
+    <w:p>
+      <w:r>
+        <w:t>Functional and non-functional requirements should be complete, clear, accurate, feasible and objectively verifiable.</w:t>
+      </w:r>
+    </w:p>
+    <w:p>
+      <w:r>
+        <w:t>Read req’s for list of what can be included in this section</w:t>
+      </w:r>
+      <w:r>
+        <w:t xml:space="preserve"> </w:t>
       </w:r>
     </w:p>
     <w:p>
       <w:pPr>
         <w:pStyle w:val="Heading1"/>
       </w:pPr>
-      <w:bookmarkStart w:id="11" w:name="_Toc478747329"/>
-      <w:r>
-        <w:t>System Requirements Specification</w:t>
-      </w:r>
-      <w:bookmarkEnd w:id="11"/>
-    </w:p>
-    <w:p>
-      <w:r>
-        <w:t xml:space="preserve">Precise description of the system developed. </w:t>
-      </w:r>
-      <w:r>
-        <w:t>Should be updated for the final system delivered.</w:t>
-      </w:r>
-      <w:r>
-        <w:t xml:space="preserve"> List assumptions made about the problem and any system constraints(RAM?)</w:t>
-      </w:r>
-    </w:p>
-    <w:p>
-      <w:r>
-        <w:t>Functional and non-functional requirements should be complete, clear, accurate, feasible and objectively verifiable.</w:t>
-      </w:r>
-    </w:p>
-    <w:p>
-      <w:r>
-        <w:t>Read req’s for list of what can be included in this section</w:t>
-      </w:r>
-      <w:r>
-        <w:t xml:space="preserve"> </w:t>
-      </w:r>
-    </w:p>
-    <w:p>
-      <w:pPr>
-        <w:pStyle w:val="Heading1"/>
-      </w:pPr>
-      <w:bookmarkStart w:id="12" w:name="_Toc478747330"/>
+      <w:bookmarkStart w:id="11" w:name="_Toc479009675"/>
       <w:r>
         <w:lastRenderedPageBreak/>
         <w:t>Design</w:t>
       </w:r>
+      <w:bookmarkEnd w:id="11"/>
+    </w:p>
+    <w:p>
+      <w:pPr>
+        <w:pStyle w:val="Heading2"/>
+      </w:pPr>
+      <w:bookmarkStart w:id="12" w:name="_Toc479009676"/>
+      <w:r>
+        <w:t>Architectural Description</w:t>
+      </w:r>
       <w:bookmarkEnd w:id="12"/>
-    </w:p>
-    <w:p>
-      <w:pPr>
-        <w:pStyle w:val="Heading2"/>
-      </w:pPr>
-      <w:bookmarkStart w:id="13" w:name="_Toc478747331"/>
-      <w:r>
-        <w:t>Architectural Description</w:t>
-      </w:r>
-      <w:bookmarkEnd w:id="13"/>
     </w:p>
     <w:p>
       <w:pPr>
@@ -4071,12 +4237,12 @@
       <w:pPr>
         <w:pStyle w:val="Heading2"/>
       </w:pPr>
-      <w:bookmarkStart w:id="14" w:name="_Toc478747332"/>
+      <w:bookmarkStart w:id="13" w:name="_Toc479009677"/>
       <w:r>
         <w:lastRenderedPageBreak/>
         <w:t>User Interface Design</w:t>
       </w:r>
-      <w:bookmarkEnd w:id="14"/>
+      <w:bookmarkEnd w:id="13"/>
     </w:p>
     <w:p>
       <w:r>
@@ -4463,12 +4629,12 @@
       <w:pPr>
         <w:pStyle w:val="Heading2"/>
       </w:pPr>
-      <w:bookmarkStart w:id="15" w:name="_Toc478747333"/>
+      <w:bookmarkStart w:id="14" w:name="_Toc479009678"/>
       <w:r>
         <w:lastRenderedPageBreak/>
         <w:t>Software System Design</w:t>
       </w:r>
-      <w:bookmarkEnd w:id="15"/>
+      <w:bookmarkEnd w:id="14"/>
     </w:p>
     <w:p>
       <w:r>
@@ -4535,11 +4701,11 @@
         <w:pStyle w:val="Heading3"/>
         <w:spacing w:before="0"/>
       </w:pPr>
-      <w:bookmarkStart w:id="16" w:name="_Toc478747334"/>
+      <w:bookmarkStart w:id="15" w:name="_Toc479009679"/>
       <w:r>
         <w:t>Client</w:t>
       </w:r>
-      <w:bookmarkEnd w:id="16"/>
+      <w:bookmarkEnd w:id="15"/>
     </w:p>
     <w:p>
       <w:r>
@@ -4729,11 +4895,11 @@
         <w:pStyle w:val="Heading3"/>
         <w:spacing w:before="0"/>
       </w:pPr>
-      <w:bookmarkStart w:id="17" w:name="_Toc478747335"/>
+      <w:bookmarkStart w:id="16" w:name="_Toc479009680"/>
       <w:r>
         <w:t>Edge</w:t>
       </w:r>
-      <w:bookmarkEnd w:id="17"/>
+      <w:bookmarkEnd w:id="16"/>
     </w:p>
     <w:p>
       <w:r>
@@ -4944,11 +5110,11 @@
         <w:pStyle w:val="Heading3"/>
         <w:spacing w:before="0"/>
       </w:pPr>
-      <w:bookmarkStart w:id="18" w:name="_Toc478747336"/>
+      <w:bookmarkStart w:id="17" w:name="_Toc479009681"/>
       <w:r>
         <w:t>Data Centre</w:t>
       </w:r>
-      <w:bookmarkEnd w:id="18"/>
+      <w:bookmarkEnd w:id="17"/>
     </w:p>
     <w:p>
       <w:r>
@@ -5040,16 +5206,25 @@
       <w:r>
         <w:t xml:space="preserve"> be able to return a subset of the movies to the edge node when it first gets deployed and periodically as more data gets added to the edge node.</w:t>
       </w:r>
+      <w:r>
+        <w:t xml:space="preserve"> This is to account for the </w:t>
+      </w:r>
+      <w:r>
+        <w:t>added</w:t>
+      </w:r>
+      <w:r>
+        <w:t xml:space="preserve"> watch data from the users.</w:t>
+      </w:r>
     </w:p>
     <w:p>
       <w:pPr>
         <w:pStyle w:val="Heading1"/>
       </w:pPr>
-      <w:bookmarkStart w:id="19" w:name="_Toc478747337"/>
+      <w:bookmarkStart w:id="18" w:name="_Toc479009682"/>
       <w:r>
         <w:t>Implementation and Testing</w:t>
       </w:r>
-      <w:bookmarkEnd w:id="19"/>
+      <w:bookmarkEnd w:id="18"/>
     </w:p>
     <w:p>
       <w:pPr>
@@ -5120,6 +5295,7 @@
           <w:sz w:val="27"/>
           <w:szCs w:val="27"/>
         </w:rPr>
+        <w:lastRenderedPageBreak/>
         <w:t>(c) Key implementation decisions</w:t>
       </w:r>
     </w:p>
@@ -5138,7 +5314,6 @@
           <w:sz w:val="27"/>
           <w:szCs w:val="27"/>
         </w:rPr>
-        <w:lastRenderedPageBreak/>
         <w:t>(d) A description of how some important functions and algorithms were implemented.</w:t>
       </w:r>
     </w:p>
@@ -5188,16 +5363,23 @@
           <w:iCs w:val="0"/>
         </w:rPr>
       </w:pPr>
-      <w:bookmarkStart w:id="20" w:name="_Toc478747338"/>
-      <w:r>
-        <w:t>Choice of implementation languages/dev environments</w:t>
-      </w:r>
-      <w:bookmarkEnd w:id="20"/>
+      <w:bookmarkStart w:id="19" w:name="_Toc479009683"/>
+      <w:r>
+        <w:t>Cho</w:t>
+      </w:r>
+      <w:r>
+        <w:t>ice of implementation languages and development</w:t>
+      </w:r>
+      <w:r>
+        <w:t xml:space="preserve"> environments</w:t>
+      </w:r>
+      <w:bookmarkEnd w:id="19"/>
     </w:p>
     <w:p>
       <w:pPr>
         <w:rPr>
-          <w:rStyle w:val="Emphasis"/>
+          <w:i/>
+          <w:iCs/>
         </w:rPr>
       </w:pPr>
       <w:r>
@@ -5209,31 +5391,81 @@
     </w:p>
     <w:p>
       <w:r>
-        <w:t>The Client Application was written using Electron.</w:t>
-      </w:r>
-      <w:r>
-        <w:t xml:space="preserve"> This decision was made as</w:t>
+        <w:t xml:space="preserve">The client needed to be a low powered device that was low priced </w:t>
+      </w:r>
+      <w:r>
+        <w:t xml:space="preserve">as to make it accessible, this made the Raspberry Pi computer a good choice. </w:t>
+      </w:r>
+    </w:p>
+    <w:p>
+      <w:r>
+        <w:t>Electron</w:t>
+      </w:r>
+      <w:r>
+        <w:t xml:space="preserve"> was chosen as the framework that would be used to implement the Client Application</w:t>
+      </w:r>
+      <w:r>
+        <w:t>.</w:t>
+      </w:r>
+      <w:r>
+        <w:t xml:space="preserve"> Electron utilises Node.js</w:t>
+      </w:r>
+      <w:r>
+        <w:t xml:space="preserve"> for the backend</w:t>
       </w:r>
       <w:r>
         <w:t xml:space="preserve"> </w:t>
       </w:r>
       <w:r>
-        <w:t>Electron utilises NodeJS for the backend</w:t>
-      </w:r>
-      <w:r>
-        <w:t xml:space="preserve"> and</w:t>
-      </w:r>
-      <w:r>
-        <w:t xml:space="preserve"> it would allow the same application to run cross platform. </w:t>
-      </w:r>
-      <w:r>
-        <w:t>The Electron framework can run in Windows, MacOS and Linux.</w:t>
+        <w:t xml:space="preserve">and standard HTML, CSS, and JavaScript for the user interface. This allows for </w:t>
+      </w:r>
+      <w:r>
+        <w:t>the same application to run cross platform</w:t>
+      </w:r>
+      <w:r>
+        <w:t xml:space="preserve"> as t</w:t>
+      </w:r>
+      <w:r>
+        <w:t>he Electron framework run</w:t>
+      </w:r>
+      <w:r>
+        <w:t>s</w:t>
       </w:r>
       <w:r>
         <w:t xml:space="preserve"> </w:t>
       </w:r>
       <w:r>
-        <w:t>For this project the application needed to run on an ARM CPU which meant that Electron….</w:t>
+        <w:t>in</w:t>
+      </w:r>
+      <w:r>
+        <w:t xml:space="preserve"> </w:t>
+      </w:r>
+      <w:r>
+        <w:t>Windows, MacOS and Linux.</w:t>
+      </w:r>
+      <w:r>
+        <w:t xml:space="preserve"> </w:t>
+      </w:r>
+      <w:r>
+        <w:t>The client hardware for</w:t>
+      </w:r>
+      <w:r>
+        <w:t xml:space="preserve"> this project</w:t>
+      </w:r>
+      <w:r>
+        <w:t xml:space="preserve"> was a Raspberry Pi</w:t>
+      </w:r>
+      <w:r>
+        <w:t xml:space="preserve"> </w:t>
+      </w:r>
+      <w:r>
+        <w:t xml:space="preserve">so it is a requirement that the framework </w:t>
+      </w:r>
+      <w:r>
+        <w:t>to run on an ARM CPU</w:t>
+      </w:r>
+      <w:r>
+        <w:t>. As Electron is based on Node.js it allowed for more interaction with the host PC than pure JavaScript, this was necessary as to fulfil the requirement of measuring CPU use and executing the voice recognition script locally.</w:t>
       </w:r>
     </w:p>
     <w:p>
@@ -5251,17 +5483,84 @@
     </w:p>
     <w:p>
       <w:r>
-        <w:t xml:space="preserve">The Edge Node applications are written in JavaScript and run in a NodeJS environment. This was chosen because the Client was written in JavaScript and NodeJS it was a familiar language. </w:t>
-      </w:r>
-    </w:p>
-    <w:p>
-      <w:r>
-        <w:t xml:space="preserve">It was also easier to reuse code between the two applications such as the CPU library. </w:t>
-      </w:r>
-    </w:p>
-    <w:p>
-      <w:r>
-        <w:t>Node JS async calls rather than sync calls so that the server does not get held up with request</w:t>
+        <w:t>The hardware that makes up the 3 edge nodes is 3 Raspberry Pi computers, the reason for this is that they are small so that they fit in a small space somewhere between the Client and the Data Centre, cheap so that they are viewed as a viable option to distribute to many different areas as the Clients will be widely distributed and the Data Centre is usually in one central location, and relatively powerful as they are equipped with a quad core ARM CPU and 1GB of RAM.</w:t>
+      </w:r>
+    </w:p>
+    <w:p>
+      <w:r>
+        <w:t xml:space="preserve">It was a </w:t>
+      </w:r>
+      <w:r>
+        <w:rPr>
+          <w:b/>
+        </w:rPr>
+        <w:t>requirement</w:t>
+      </w:r>
+      <w:r>
+        <w:t xml:space="preserve"> that the applications on the edge are easily </w:t>
+      </w:r>
+      <w:r>
+        <w:t>maintainable</w:t>
+      </w:r>
+      <w:r>
+        <w:t xml:space="preserve">, </w:t>
+      </w:r>
+      <w:r>
+        <w:t>to</w:t>
+      </w:r>
+      <w:r>
+        <w:t xml:space="preserve"> meet this requirement Docker was </w:t>
+      </w:r>
+      <w:r>
+        <w:t>utilised</w:t>
+      </w:r>
+      <w:r>
+        <w:t xml:space="preserve">. </w:t>
+      </w:r>
+      <w:r>
+        <w:t xml:space="preserve">Docker is a framework that….  </w:t>
+      </w:r>
+      <w:r>
+        <w:rPr>
+          <w:b/>
+        </w:rPr>
+        <w:t>(Reference)</w:t>
+      </w:r>
+      <w:r>
+        <w:t xml:space="preserve">           </w:t>
+      </w:r>
+      <w:r>
+        <w:t>As there are multiple edge nodes it was specifically Docker Swarm that was used as multiple</w:t>
+      </w:r>
+      <w:r>
+        <w:t xml:space="preserve"> worker </w:t>
+      </w:r>
+      <w:r>
+        <w:lastRenderedPageBreak/>
+        <w:t xml:space="preserve">nodes could be added to and it was possible to write scripts that would build, deploy, and control </w:t>
+      </w:r>
+      <w:r>
+        <w:t>different aspects of the application. For example, the caching application needed to have a Redis instance on every node and Docker provides a deployment flag (-global) that can be used.</w:t>
+      </w:r>
+      <w:r>
+        <w:t xml:space="preserve"> </w:t>
+      </w:r>
+    </w:p>
+    <w:p>
+      <w:r>
+        <w:t>The Edge Node applications are written i</w:t>
+      </w:r>
+      <w:r>
+        <w:t>n JavaScript and run in a Node.js</w:t>
+      </w:r>
+      <w:r>
+        <w:t xml:space="preserve"> environment. This was chosen because the Client was written in JavaScript and Nod</w:t>
+      </w:r>
+      <w:r>
+        <w:t>e.js</w:t>
+      </w:r>
+      <w:r>
+        <w:t xml:space="preserve"> it was a familiar language. As the Client Application also used Node.js is meant that there were transferable skills and there was a possibility of code reuse such as the module that was used to record an average CPU use. </w:t>
       </w:r>
     </w:p>
     <w:p>
@@ -5279,96 +5578,506 @@
     </w:p>
     <w:p>
       <w:r>
-        <w:t xml:space="preserve">The Data Centre was written utilising WebAPI and hosted in IIS as this was readily available on a Windows environment. </w:t>
+        <w:t>It’s a requirement of the Data Centre that it is more powerful than the Edge Node</w:t>
+      </w:r>
+      <w:r>
+        <w:t>, this is partly because in some scenarios, such as the voice recognition application, the data centre had to be able to process requests that the edge was not capable of processing</w:t>
+      </w:r>
+      <w:r>
+        <w:t xml:space="preserve">. </w:t>
+      </w:r>
+      <w:r>
+        <w:t>The Data Centre was written utilising WebAPI and hosted in IIS as this was readily avai</w:t>
+      </w:r>
+      <w:r>
+        <w:t>lable</w:t>
+      </w:r>
+      <w:r>
+        <w:t xml:space="preserve"> in a Windows development environment</w:t>
+      </w:r>
+      <w:r>
+        <w:t>.</w:t>
+      </w:r>
+      <w:r>
+        <w:t xml:space="preserve"> </w:t>
+      </w:r>
+      <w:r>
+        <w:t>WebAPI was implemented in C#</w:t>
+      </w:r>
+      <w:r>
+        <w:t>...</w:t>
+      </w:r>
+      <w:r>
+        <w:t xml:space="preserve"> (previously known)</w:t>
       </w:r>
     </w:p>
     <w:p>
       <w:pPr>
         <w:pStyle w:val="Heading2"/>
       </w:pPr>
-      <w:bookmarkStart w:id="21" w:name="_Toc478747339"/>
+      <w:bookmarkStart w:id="20" w:name="_Toc479009684"/>
       <w:r>
         <w:t>How each component was implemented</w:t>
       </w:r>
-      <w:bookmarkEnd w:id="21"/>
-    </w:p>
-    <w:p>
-      <w:pPr>
-        <w:spacing w:after="0"/>
+      <w:bookmarkEnd w:id="20"/>
+    </w:p>
+    <w:p>
+      <w:pPr>
+        <w:pStyle w:val="Heading3"/>
         <w:rPr>
           <w:rStyle w:val="Emphasis"/>
         </w:rPr>
       </w:pPr>
+      <w:bookmarkStart w:id="21" w:name="_Toc479009685"/>
       <w:r>
         <w:rPr>
           <w:rStyle w:val="Emphasis"/>
         </w:rPr>
         <w:t>Client</w:t>
       </w:r>
-    </w:p>
-    <w:p>
-      <w:pPr>
-        <w:spacing w:after="0"/>
-      </w:pPr>
-      <w:r>
-        <w:t xml:space="preserve">The Client was implemented by </w:t>
-      </w:r>
-    </w:p>
-    <w:p>
-      <w:pPr>
-        <w:spacing w:after="0"/>
-      </w:pPr>
-    </w:p>
-    <w:p>
-      <w:pPr>
-        <w:spacing w:after="0"/>
+      <w:bookmarkEnd w:id="21"/>
+    </w:p>
+    <w:p>
+      <w:pPr>
         <w:rPr>
           <w:rStyle w:val="Emphasis"/>
         </w:rPr>
       </w:pPr>
+      <w:r>
+        <w:rPr>
+          <w:rStyle w:val="Emphasis"/>
+        </w:rPr>
+        <w:t>Caching</w:t>
+      </w:r>
+    </w:p>
+    <w:p>
+      <w:r>
+        <w:t xml:space="preserve">A problem that needed solved for the caching application was recording the total time that the request took. This was accomplished by attaching event handlers to the web view element that would start and stop a custom stopwatch object and display the total time for the entire request to the user. </w:t>
+      </w:r>
+    </w:p>
+    <w:p>
+      <w:r>
+        <w:t>The first iteration of the caching application passed the user requested URL as a query string to the edge node which meant that the client code had to account for this to keep it hidden from the user. This was then updated when the edge application was developed further to include a proxy so that the request could be made directly but the Electron application would proxy the request through the Edge node</w:t>
+      </w:r>
+      <w:r>
+        <w:t>.</w:t>
+      </w:r>
+    </w:p>
+    <w:p>
+      <w:pPr>
+        <w:rPr>
+          <w:rStyle w:val="Emphasis"/>
+        </w:rPr>
+      </w:pPr>
+      <w:r>
+        <w:rPr>
+          <w:rStyle w:val="Emphasis"/>
+        </w:rPr>
+        <w:t>Voice Recognition</w:t>
+      </w:r>
+    </w:p>
+    <w:p>
+      <w:r>
+        <w:t>Recording voice using custom library</w:t>
+      </w:r>
+      <w:r>
+        <w:t xml:space="preserve"> and forcing a download to a location on disk so that the same voice could be used with both local and remote </w:t>
+      </w:r>
+      <w:r>
+        <w:t>execution</w:t>
+      </w:r>
+    </w:p>
+    <w:p>
+      <w:r>
+        <w:lastRenderedPageBreak/>
+        <w:t>Communicating with IPC thread in Electron to execute the remote scrip</w:t>
+      </w:r>
+      <w:r>
+        <w:t>t</w:t>
+      </w:r>
+      <w:r>
+        <w:t xml:space="preserve"> and receiving content back from the background Node.js thread.</w:t>
+      </w:r>
+    </w:p>
+    <w:p>
+      <w:r>
+        <w:t>Posting voice data with a custom header that would dictate if the edge would pre-process the request.</w:t>
+      </w:r>
+    </w:p>
+    <w:p>
+      <w:pPr>
+        <w:rPr>
+          <w:rStyle w:val="Emphasis"/>
+        </w:rPr>
+      </w:pPr>
+      <w:r>
+        <w:rPr>
+          <w:rStyle w:val="Emphasis"/>
+        </w:rPr>
+        <w:t>Machine Learning</w:t>
+      </w:r>
+    </w:p>
+    <w:p>
+      <w:r>
+        <w:t>This went through multiple iterations</w:t>
+      </w:r>
+      <w:r>
+        <w:t xml:space="preserve">. The first UI was basic and </w:t>
+      </w:r>
+      <w:r>
+        <w:rPr>
+          <w:b/>
+        </w:rPr>
+        <w:t>(screenshot?)</w:t>
+      </w:r>
+      <w:r>
+        <w:t xml:space="preserve"> and then it was updated to perform more complex computations on the available data. </w:t>
+      </w:r>
+    </w:p>
+    <w:p>
+      <w:r>
+        <w:t>JSON communication between the different applications which required all previous results to be obtained and averaged.</w:t>
+      </w:r>
+    </w:p>
+    <w:p>
+      <w:pPr>
+        <w:rPr>
+          <w:rStyle w:val="Emphasis"/>
+        </w:rPr>
+      </w:pPr>
+      <w:r>
+        <w:rPr>
+          <w:rStyle w:val="Emphasis"/>
+        </w:rPr>
+        <w:t>Load Balancing</w:t>
+      </w:r>
+    </w:p>
+    <w:p>
+      <w:r>
+        <w:t>Executing many requests on different threads</w:t>
+      </w:r>
+      <w:r>
+        <w:t xml:space="preserve"> </w:t>
+      </w:r>
+      <w:r>
+        <w:t>concurrently</w:t>
+      </w:r>
+      <w:r>
+        <w:t xml:space="preserve"> but within reason so the system was able to handle it.</w:t>
+      </w:r>
+    </w:p>
+    <w:p>
+      <w:pPr>
+        <w:pStyle w:val="Heading3"/>
+        <w:rPr>
+          <w:rStyle w:val="Emphasis"/>
+        </w:rPr>
+      </w:pPr>
+      <w:bookmarkStart w:id="22" w:name="_Toc479009686"/>
       <w:r>
         <w:rPr>
           <w:rStyle w:val="Emphasis"/>
         </w:rPr>
         <w:t>Edge</w:t>
       </w:r>
-    </w:p>
-    <w:p>
-      <w:pPr>
-        <w:spacing w:after="0"/>
-      </w:pPr>
-      <w:r>
-        <w:t>Docker Scripts or base images. The Edge was implemented by</w:t>
-      </w:r>
-    </w:p>
-    <w:p>
-      <w:r>
-        <w:t>Multiple iterations of development after meetings</w:t>
-      </w:r>
-    </w:p>
-    <w:p>
-      <w:r>
-        <w:t>Need a decent sized section for refactor of the way the machine learning was going to happen</w:t>
-      </w:r>
-    </w:p>
-    <w:p>
-      <w:pPr>
-        <w:spacing w:after="0"/>
-      </w:pPr>
-    </w:p>
-    <w:p>
-      <w:pPr>
-        <w:spacing w:after="0"/>
+      <w:bookmarkEnd w:id="22"/>
+    </w:p>
+    <w:p>
+      <w:r>
+        <w:t>For</w:t>
+      </w:r>
+      <w:r>
+        <w:t xml:space="preserve"> the edge to handle the hosting of multiple applications </w:t>
+      </w:r>
+      <w:r>
+        <w:t>the deployment scripts for each application ensured to use different internal and external port numbers. This means that the same machine</w:t>
+      </w:r>
+      <w:r>
+        <w:t xml:space="preserve"> can host multiple applications and Docker handles the direction of traffic to where the application is hosted.</w:t>
+      </w:r>
+    </w:p>
+    <w:p>
+      <w:r>
+        <w:t>There is a custom deployment script used for each application, the purpose of which is to…</w:t>
+      </w:r>
+    </w:p>
+    <w:p>
+      <w:pPr>
         <w:rPr>
           <w:rStyle w:val="Emphasis"/>
         </w:rPr>
       </w:pPr>
+      <w:r>
+        <w:rPr>
+          <w:rStyle w:val="Emphasis"/>
+        </w:rPr>
+        <w:t>Caching</w:t>
+      </w:r>
+    </w:p>
+    <w:p>
+      <w:r>
+        <w:t>As first iteration of the caching application passed the user requested URL as a query</w:t>
+      </w:r>
+      <w:r>
+        <w:t xml:space="preserve"> string the application read this query string and made a request.</w:t>
+      </w:r>
+      <w:r>
+        <w:t xml:space="preserve"> </w:t>
+      </w:r>
+      <w:r>
+        <w:t xml:space="preserve">As </w:t>
+      </w:r>
+      <w:r>
+        <w:t xml:space="preserve">this is a </w:t>
+      </w:r>
+      <w:r>
+        <w:t xml:space="preserve">caching application </w:t>
+      </w:r>
+      <w:r>
+        <w:t xml:space="preserve">it should </w:t>
+      </w:r>
+      <w:r>
+        <w:t>not be queried directly it</w:t>
+      </w:r>
+      <w:r>
+        <w:t xml:space="preserve"> which meant that it</w:t>
+      </w:r>
+      <w:r>
+        <w:t xml:space="preserve"> needed to act as a proxy</w:t>
+      </w:r>
+      <w:r>
+        <w:t>. T</w:t>
+      </w:r>
+      <w:r>
+        <w:t>his was solved by using the http-proxy library</w:t>
+      </w:r>
+      <w:r>
+        <w:rPr>
+          <w:b/>
+        </w:rPr>
+        <w:t>(reference)</w:t>
+      </w:r>
+      <w:r>
+        <w:t xml:space="preserve"> available for Node.js.</w:t>
+      </w:r>
+      <w:r>
+        <w:t xml:space="preserve"> What this meant from the point of view of the client is that they can enter a URL and not be aware that the caching application is </w:t>
+      </w:r>
+      <w:r>
+        <w:t>present.</w:t>
+      </w:r>
+    </w:p>
+    <w:p>
+      <w:r>
+        <w:t xml:space="preserve">The caching application </w:t>
+      </w:r>
+      <w:r>
+        <w:t xml:space="preserve">had some challenges. The application </w:t>
+      </w:r>
+      <w:r>
+        <w:t xml:space="preserve">began by utilising </w:t>
+      </w:r>
+      <w:r>
+        <w:t xml:space="preserve">a single Redis cache. There is a Redis cache container available for use with Docker so once it was fetched it only a matter of adding the command to deploy it. However, the application needed to be updated </w:t>
+      </w:r>
+      <w:r>
+        <w:t xml:space="preserve">because </w:t>
+      </w:r>
+      <w:r>
+        <w:t xml:space="preserve">with every webpage request there are many small requests for each item on </w:t>
+      </w:r>
+      <w:r>
+        <w:lastRenderedPageBreak/>
+        <w:t>the page, such as images. This means that when the caching application handled all those requests it also needed to make a separate request to the master node which would inundate the Docker Swarm master node with requests. A way to rectify this problem was to deploy a Redis cache</w:t>
+      </w:r>
+      <w:r>
+        <w:t xml:space="preserve"> to each of the worker nodes so that there were 3 instances up and running. this could be expanded if required. Inside the caching application a hashing function was performed on the URL of the data being requested by the client. The purpose of this was to workout which of the 3 Redis caches should be queried directly for the content, as to reduce strain on the master node.</w:t>
+      </w:r>
+    </w:p>
+    <w:p>
+      <w:r>
+        <w:t>The caching application must be capable of clearing the cache across many Redis instances, this was handled by keeping a collection of all the Redis servers the application is currently connected to. This allows the clear cache request to iterate over all of them and spawn a process for remotely clearing the cache on each of the servers using the Redis CLI tools</w:t>
+      </w:r>
+      <w:r>
+        <w:rPr>
+          <w:b/>
+        </w:rPr>
+        <w:t>(Reference)</w:t>
+      </w:r>
+      <w:r>
+        <w:t>.</w:t>
+      </w:r>
+    </w:p>
+    <w:p>
+      <w:r>
+        <w:t xml:space="preserve">To implement the caching application a base image was used, this was to adhere to </w:t>
+      </w:r>
+      <w:r>
+        <w:t xml:space="preserve">the methodologies associated with </w:t>
+      </w:r>
+      <w:r>
+        <w:t>Docker images to keep them</w:t>
+      </w:r>
+      <w:r>
+        <w:t xml:space="preserve"> flexible, lightweight, and reusable</w:t>
+      </w:r>
+      <w:r>
+        <w:rPr>
+          <w:b/>
+        </w:rPr>
+        <w:t>(reference)</w:t>
+      </w:r>
+      <w:r>
+        <w:t xml:space="preserve">. The base image for the caching application was used to install the </w:t>
+      </w:r>
+      <w:r>
+        <w:t>Redis CLI tools</w:t>
+      </w:r>
+      <w:r>
+        <w:t xml:space="preserve"> required to interface with the Redis server, this means that all </w:t>
+      </w:r>
+      <w:r>
+        <w:t>further images</w:t>
+      </w:r>
+      <w:r>
+        <w:t xml:space="preserve"> that </w:t>
+      </w:r>
+      <w:r>
+        <w:t>are based of this</w:t>
+      </w:r>
+      <w:r>
+        <w:t xml:space="preserve"> image would </w:t>
+      </w:r>
+      <w:r>
+        <w:t>can</w:t>
+      </w:r>
+      <w:r>
+        <w:t xml:space="preserve"> communicate with Redis servers.</w:t>
+      </w:r>
+      <w:r>
+        <w:t xml:space="preserve"> Another benefit of using this base layer was that it made deployment times quicker as it did not have to install the tools with every </w:t>
+      </w:r>
+      <w:r>
+        <w:t>new build</w:t>
+      </w:r>
+      <w:r>
+        <w:t>.</w:t>
+      </w:r>
+    </w:p>
+    <w:p>
+      <w:pPr>
+        <w:rPr>
+          <w:rStyle w:val="Emphasis"/>
+        </w:rPr>
+      </w:pPr>
+      <w:r>
+        <w:rPr>
+          <w:rStyle w:val="Emphasis"/>
+        </w:rPr>
+        <w:t>Voice Recognition</w:t>
+      </w:r>
+    </w:p>
+    <w:p>
+      <w:r>
+        <w:t>The voice recognition application made use of a base image in a similar way to the caching application. The voice recognition base image has PocketSphinx installed, including all the libraries required for it to work, as it was time consuming and unnecessary to install this with each</w:t>
+      </w:r>
+      <w:r>
+        <w:t xml:space="preserve"> new build.</w:t>
+      </w:r>
+      <w:r>
+        <w:t xml:space="preserve"> </w:t>
+      </w:r>
+    </w:p>
+    <w:p>
+      <w:r>
+        <w:t>The voice recognition application</w:t>
+      </w:r>
+      <w:r>
+        <w:t xml:space="preserve"> also uses a prox</w:t>
+      </w:r>
+      <w:r>
+        <w:t xml:space="preserve">y, this is so the </w:t>
+      </w:r>
+      <w:r>
+        <w:t>client application can look like it is making a request directly to the data centre…</w:t>
+      </w:r>
+      <w:bookmarkStart w:id="23" w:name="_GoBack"/>
+      <w:bookmarkEnd w:id="23"/>
+    </w:p>
+    <w:p>
+      <w:r>
+        <w:t>An implementation detail for the voice recognition server was the requirement to execute a custom voice recognition script. This was required so that voice recognition could be called from                       This was solved using</w:t>
+      </w:r>
+      <w:r>
+        <w:t xml:space="preserve"> </w:t>
+      </w:r>
+      <w:r>
+        <w:t xml:space="preserve">the purpose of this was to  using spawn This meant that it was easy to update the client application to also execute the voice recognition script locally. </w:t>
+      </w:r>
+    </w:p>
+    <w:p>
+      <w:r>
+        <w:lastRenderedPageBreak/>
+        <w:t>Saving the file locally on disk and making it possible to handle multiple requests concurrently was solved using GUID and asynchronous calls to the File System as to not block the server from handling other requests.</w:t>
+      </w:r>
+    </w:p>
+    <w:p>
+      <w:r>
+        <w:t>Wrote the CPU file then changed it to be a Node.js module (and utilised these s</w:t>
+      </w:r>
+      <w:r>
+        <w:t>kills in machine learning also)</w:t>
+      </w:r>
+    </w:p>
+    <w:p>
+      <w:r>
+        <w:t>Added load balancing</w:t>
+      </w:r>
+      <w:r>
+        <w:t xml:space="preserve"> when the system is under stress</w:t>
+      </w:r>
+      <w:r>
+        <w:t xml:space="preserve"> where it forwards traffic directly to the data centre</w:t>
+      </w:r>
+    </w:p>
+    <w:p>
+      <w:pPr>
+        <w:rPr>
+          <w:rStyle w:val="Emphasis"/>
+        </w:rPr>
+      </w:pPr>
+      <w:r>
+        <w:rPr>
+          <w:rStyle w:val="Emphasis"/>
+        </w:rPr>
+        <w:t>Machine Learning</w:t>
+      </w:r>
+    </w:p>
+    <w:p>
+      <w:r>
+        <w:t>JSON for communication between all 3 systems</w:t>
+      </w:r>
+    </w:p>
+    <w:p>
+      <w:r>
+        <w:t>Need a decent sized section for refactor of the way the machine learning was going to happen</w:t>
+      </w:r>
+    </w:p>
+    <w:p>
+      <w:pPr>
+        <w:pStyle w:val="Heading3"/>
+        <w:rPr>
+          <w:rStyle w:val="Emphasis"/>
+        </w:rPr>
+      </w:pPr>
+      <w:bookmarkStart w:id="24" w:name="_Toc479009687"/>
       <w:r>
         <w:rPr>
           <w:rStyle w:val="Emphasis"/>
         </w:rPr>
         <w:t>Data Centre</w:t>
       </w:r>
+      <w:bookmarkEnd w:id="24"/>
     </w:p>
     <w:p>
       <w:pPr>
@@ -5388,17 +6097,19 @@
       <w:r>
         <w:t>working on windows</w:t>
       </w:r>
-    </w:p>
-    <w:p/>
+      <w:r>
+        <w:t xml:space="preserve"> (execute process)</w:t>
+      </w:r>
+    </w:p>
     <w:p>
       <w:pPr>
         <w:pStyle w:val="Heading2"/>
       </w:pPr>
-      <w:bookmarkStart w:id="22" w:name="_Toc478747340"/>
+      <w:bookmarkStart w:id="25" w:name="_Toc479009688"/>
       <w:r>
         <w:t>Use of software libraries</w:t>
       </w:r>
-      <w:bookmarkEnd w:id="22"/>
+      <w:bookmarkEnd w:id="25"/>
     </w:p>
     <w:p>
       <w:pPr>
@@ -5424,7 +6135,13 @@
         </w:numPr>
       </w:pPr>
       <w:r>
-        <w:t>Nodejs packages</w:t>
+        <w:t>Node</w:t>
+      </w:r>
+      <w:r>
+        <w:t>.</w:t>
+      </w:r>
+      <w:r>
+        <w:t>js packages</w:t>
       </w:r>
     </w:p>
     <w:p>
@@ -5436,7 +6153,10 @@
         </w:numPr>
       </w:pPr>
       <w:r>
-        <w:t>NodeJS proxy</w:t>
+        <w:t>Node.js</w:t>
+      </w:r>
+      <w:r>
+        <w:t xml:space="preserve"> proxy</w:t>
       </w:r>
     </w:p>
     <w:p>
@@ -5491,11 +6211,11 @@
       <w:pPr>
         <w:pStyle w:val="Heading2"/>
       </w:pPr>
-      <w:bookmarkStart w:id="23" w:name="_Toc478747341"/>
+      <w:bookmarkStart w:id="26" w:name="_Toc479009689"/>
       <w:r>
         <w:t>Key implementation details</w:t>
       </w:r>
-      <w:bookmarkEnd w:id="23"/>
+      <w:bookmarkEnd w:id="26"/>
     </w:p>
     <w:p>
       <w:pPr>
@@ -5571,6 +6291,7 @@
         </w:numPr>
       </w:pPr>
       <w:r>
+        <w:lastRenderedPageBreak/>
         <w:t>Proxy instead of regular web server. This allows for extraction of URL’s on edge node and makes it seem more like real life</w:t>
       </w:r>
     </w:p>
@@ -5578,11 +6299,11 @@
       <w:pPr>
         <w:pStyle w:val="Heading2"/>
       </w:pPr>
-      <w:bookmarkStart w:id="24" w:name="_Toc478747342"/>
+      <w:bookmarkStart w:id="27" w:name="_Toc479009690"/>
       <w:r>
         <w:t>Discussion of test approach</w:t>
       </w:r>
-      <w:bookmarkEnd w:id="24"/>
+      <w:bookmarkEnd w:id="27"/>
     </w:p>
     <w:p>
       <w:r>
@@ -5628,7 +6349,13 @@
         <w:t>. I tried to run tests using</w:t>
       </w:r>
       <w:r>
-        <w:t xml:space="preserve"> QUnit but the test would throw an exception as soon as the first NodeJS keyword (“require”) came up.</w:t>
+        <w:t xml:space="preserve"> QUnit but the test would throw an exception as</w:t>
+      </w:r>
+      <w:r>
+        <w:t xml:space="preserve"> soon as the first Node.js</w:t>
+      </w:r>
+      <w:r>
+        <w:t xml:space="preserve"> keyword (“require”) came up.</w:t>
       </w:r>
       <w:r>
         <w:t xml:space="preserve"> This meant that manual testing was the approach that would be taken. This would be adequate as the system is for research purposes. </w:t>
@@ -5656,22 +6383,21 @@
       <w:pPr>
         <w:pStyle w:val="Heading2"/>
       </w:pPr>
-      <w:bookmarkStart w:id="25" w:name="_Toc478747343"/>
-      <w:r>
-        <w:lastRenderedPageBreak/>
+      <w:bookmarkStart w:id="28" w:name="_Toc479009691"/>
+      <w:r>
         <w:t>Caching System Tests</w:t>
       </w:r>
-      <w:bookmarkEnd w:id="25"/>
+      <w:bookmarkEnd w:id="28"/>
     </w:p>
     <w:p>
       <w:pPr>
         <w:pStyle w:val="Heading3"/>
       </w:pPr>
-      <w:bookmarkStart w:id="26" w:name="_Toc478747344"/>
+      <w:bookmarkStart w:id="29" w:name="_Toc479009692"/>
       <w:r>
         <w:t>Client Application</w:t>
       </w:r>
-      <w:bookmarkEnd w:id="26"/>
+      <w:bookmarkEnd w:id="29"/>
     </w:p>
     <w:tbl>
       <w:tblPr>
@@ -6270,7 +6996,11 @@
               <w:jc w:val="left"/>
             </w:pPr>
             <w:r>
-              <w:t>Information will appear to indicate that the cache on the edge node was cleared successfully</w:t>
+              <w:t xml:space="preserve">Information will appear to indicate that </w:t>
+            </w:r>
+            <w:r>
+              <w:lastRenderedPageBreak/>
+              <w:t>the cache on the edge node was cleared successfully</w:t>
             </w:r>
           </w:p>
         </w:tc>
@@ -6352,11 +7082,11 @@
       <w:pPr>
         <w:pStyle w:val="Heading3"/>
       </w:pPr>
-      <w:bookmarkStart w:id="27" w:name="_Toc478747345"/>
+      <w:bookmarkStart w:id="30" w:name="_Toc479009693"/>
       <w:r>
         <w:t>Edge Node Application</w:t>
       </w:r>
-      <w:bookmarkEnd w:id="27"/>
+      <w:bookmarkEnd w:id="30"/>
     </w:p>
     <w:tbl>
       <w:tblPr>
@@ -6562,7 +7292,6 @@
               <w:jc w:val="left"/>
             </w:pPr>
             <w:r>
-              <w:lastRenderedPageBreak/>
               <w:t>Receive clear cache request</w:t>
             </w:r>
           </w:p>
@@ -6734,24 +7463,24 @@
       <w:pPr>
         <w:pStyle w:val="Heading2"/>
       </w:pPr>
-      <w:bookmarkStart w:id="28" w:name="_Toc478747346"/>
+      <w:bookmarkStart w:id="31" w:name="_Toc479009694"/>
       <w:r>
         <w:t>Voice Recognition System</w:t>
       </w:r>
       <w:r>
         <w:t xml:space="preserve"> Tests</w:t>
       </w:r>
-      <w:bookmarkEnd w:id="28"/>
+      <w:bookmarkEnd w:id="31"/>
     </w:p>
     <w:p>
       <w:pPr>
         <w:pStyle w:val="Heading3"/>
       </w:pPr>
-      <w:bookmarkStart w:id="29" w:name="_Toc478747347"/>
+      <w:bookmarkStart w:id="32" w:name="_Toc479009695"/>
       <w:r>
         <w:t>Client Application</w:t>
       </w:r>
-      <w:bookmarkEnd w:id="29"/>
+      <w:bookmarkEnd w:id="32"/>
     </w:p>
     <w:tbl>
       <w:tblPr>
@@ -7016,6 +7745,7 @@
               <w:jc w:val="left"/>
             </w:pPr>
             <w:r>
+              <w:lastRenderedPageBreak/>
               <w:t>Recording status after clicking record</w:t>
             </w:r>
           </w:p>
@@ -7311,7 +8041,6 @@
               <w:jc w:val="left"/>
             </w:pPr>
             <w:r>
-              <w:lastRenderedPageBreak/>
               <w:t>Execute local recognition button after recording</w:t>
             </w:r>
           </w:p>
@@ -7666,36 +8395,46 @@
               <w:jc w:val="left"/>
             </w:pPr>
             <w:r>
-              <w:t>Remote Results section when no remote evaluation has occurred</w:t>
-            </w:r>
-          </w:p>
-        </w:tc>
-        <w:tc>
-          <w:tcPr>
-            <w:tcW w:w="2254" w:type="dxa"/>
-            <w:vAlign w:val="center"/>
-          </w:tcPr>
-          <w:p>
-            <w:pPr>
-              <w:spacing w:line="240" w:lineRule="auto"/>
-              <w:jc w:val="left"/>
-            </w:pPr>
-            <w:r>
-              <w:t>Launch the Voice Recognition Application and don’t perform remote evaluation</w:t>
-            </w:r>
-          </w:p>
-        </w:tc>
-        <w:tc>
-          <w:tcPr>
-            <w:tcW w:w="2254" w:type="dxa"/>
-            <w:vAlign w:val="center"/>
-          </w:tcPr>
-          <w:p>
-            <w:pPr>
-              <w:spacing w:line="240" w:lineRule="auto"/>
-              <w:jc w:val="left"/>
-            </w:pPr>
-            <w:r>
+              <w:t xml:space="preserve">Remote Results section when no </w:t>
+            </w:r>
+            <w:r>
+              <w:lastRenderedPageBreak/>
+              <w:t>remote evaluation has occurred</w:t>
+            </w:r>
+          </w:p>
+        </w:tc>
+        <w:tc>
+          <w:tcPr>
+            <w:tcW w:w="2254" w:type="dxa"/>
+            <w:vAlign w:val="center"/>
+          </w:tcPr>
+          <w:p>
+            <w:pPr>
+              <w:spacing w:line="240" w:lineRule="auto"/>
+              <w:jc w:val="left"/>
+            </w:pPr>
+            <w:r>
+              <w:lastRenderedPageBreak/>
+              <w:t xml:space="preserve">Launch the Voice Recognition Application and </w:t>
+            </w:r>
+            <w:r>
+              <w:lastRenderedPageBreak/>
+              <w:t>don’t perform remote evaluation</w:t>
+            </w:r>
+          </w:p>
+        </w:tc>
+        <w:tc>
+          <w:tcPr>
+            <w:tcW w:w="2254" w:type="dxa"/>
+            <w:vAlign w:val="center"/>
+          </w:tcPr>
+          <w:p>
+            <w:pPr>
+              <w:spacing w:line="240" w:lineRule="auto"/>
+              <w:jc w:val="left"/>
+            </w:pPr>
+            <w:r>
+              <w:lastRenderedPageBreak/>
               <w:t>The results section is empty</w:t>
             </w:r>
           </w:p>
@@ -7778,11 +8517,11 @@
       <w:pPr>
         <w:pStyle w:val="Heading3"/>
       </w:pPr>
-      <w:bookmarkStart w:id="30" w:name="_Toc478747348"/>
+      <w:bookmarkStart w:id="33" w:name="_Toc479009696"/>
       <w:r>
         <w:t>Edge Node Application</w:t>
       </w:r>
-      <w:bookmarkEnd w:id="30"/>
+      <w:bookmarkEnd w:id="33"/>
     </w:p>
     <w:tbl>
       <w:tblPr>
@@ -7988,7 +8727,6 @@
               <w:jc w:val="left"/>
             </w:pPr>
             <w:r>
-              <w:lastRenderedPageBreak/>
               <w:t>Receive Put Request</w:t>
             </w:r>
           </w:p>
@@ -8461,6 +9199,7 @@
               <w:jc w:val="left"/>
             </w:pPr>
             <w:r>
+              <w:lastRenderedPageBreak/>
               <w:t>Measure Time of request</w:t>
             </w:r>
           </w:p>
@@ -8514,11 +9253,11 @@
       <w:pPr>
         <w:pStyle w:val="Heading3"/>
       </w:pPr>
-      <w:bookmarkStart w:id="31" w:name="_Toc478747349"/>
+      <w:bookmarkStart w:id="34" w:name="_Toc479009697"/>
       <w:r>
         <w:t>Data Centre Application</w:t>
       </w:r>
-      <w:bookmarkEnd w:id="31"/>
+      <w:bookmarkEnd w:id="34"/>
     </w:p>
     <w:tbl>
       <w:tblPr>
@@ -8739,31 +9478,22 @@
               <w:jc w:val="left"/>
             </w:pPr>
             <w:r>
-              <w:t xml:space="preserve">Make a valid POST request with textual </w:t>
-            </w:r>
-            <w:r>
-              <w:lastRenderedPageBreak/>
-              <w:t>data from a pre-processed request</w:t>
-            </w:r>
-          </w:p>
-        </w:tc>
-        <w:tc>
-          <w:tcPr>
-            <w:tcW w:w="2254" w:type="dxa"/>
-            <w:vAlign w:val="center"/>
-          </w:tcPr>
-          <w:p>
-            <w:pPr>
-              <w:spacing w:line="240" w:lineRule="auto"/>
-              <w:jc w:val="left"/>
-            </w:pPr>
-            <w:r>
-              <w:lastRenderedPageBreak/>
-              <w:t xml:space="preserve">The request should be processed </w:t>
-            </w:r>
-            <w:r>
-              <w:lastRenderedPageBreak/>
-              <w:t>correctly and a response generated</w:t>
+              <w:t>Make a valid POST request with textual data from a pre-processed request</w:t>
+            </w:r>
+          </w:p>
+        </w:tc>
+        <w:tc>
+          <w:tcPr>
+            <w:tcW w:w="2254" w:type="dxa"/>
+            <w:vAlign w:val="center"/>
+          </w:tcPr>
+          <w:p>
+            <w:pPr>
+              <w:spacing w:line="240" w:lineRule="auto"/>
+              <w:jc w:val="left"/>
+            </w:pPr>
+            <w:r>
+              <w:t>The request should be processed correctly and a response generated</w:t>
             </w:r>
           </w:p>
         </w:tc>
@@ -8845,24 +9575,24 @@
       <w:pPr>
         <w:pStyle w:val="Heading2"/>
       </w:pPr>
-      <w:bookmarkStart w:id="32" w:name="_Toc478747350"/>
+      <w:bookmarkStart w:id="35" w:name="_Toc479009698"/>
       <w:r>
         <w:t>Machine Learning System</w:t>
       </w:r>
       <w:r>
         <w:t xml:space="preserve"> Tests</w:t>
       </w:r>
-      <w:bookmarkEnd w:id="32"/>
+      <w:bookmarkEnd w:id="35"/>
     </w:p>
     <w:p>
       <w:pPr>
         <w:pStyle w:val="Heading3"/>
       </w:pPr>
-      <w:bookmarkStart w:id="33" w:name="_Toc478747351"/>
+      <w:bookmarkStart w:id="36" w:name="_Toc479009699"/>
       <w:r>
         <w:t>Client Application</w:t>
       </w:r>
-      <w:bookmarkEnd w:id="33"/>
+      <w:bookmarkEnd w:id="36"/>
     </w:p>
     <w:tbl>
       <w:tblPr>
@@ -9320,7 +10050,11 @@
               <w:jc w:val="left"/>
             </w:pPr>
             <w:r>
-              <w:t>The username box and login button will be replaced with the machine learning application page</w:t>
+              <w:t xml:space="preserve">The username box and login button will be replaced with the </w:t>
+            </w:r>
+            <w:r>
+              <w:lastRenderedPageBreak/>
+              <w:t>machine learning application page</w:t>
             </w:r>
           </w:p>
         </w:tc>
@@ -9500,11 +10234,7 @@
               <w:jc w:val="left"/>
             </w:pPr>
             <w:r>
-              <w:t xml:space="preserve">The movie that you just watched will be shown. There will also be an updated recommendation. </w:t>
-            </w:r>
-            <w:r>
-              <w:lastRenderedPageBreak/>
-              <w:t>The average results will also be updated</w:t>
+              <w:t>The movie that you just watched will be shown. There will also be an updated recommendation. The average results will also be updated</w:t>
             </w:r>
           </w:p>
         </w:tc>
@@ -9645,11 +10375,11 @@
       <w:pPr>
         <w:pStyle w:val="Heading3"/>
       </w:pPr>
-      <w:bookmarkStart w:id="34" w:name="_Toc478747352"/>
+      <w:bookmarkStart w:id="37" w:name="_Toc479009700"/>
       <w:r>
         <w:t>Edge Node Application</w:t>
       </w:r>
-      <w:bookmarkEnd w:id="34"/>
+      <w:bookmarkEnd w:id="37"/>
     </w:p>
     <w:tbl>
       <w:tblPr>
@@ -10003,7 +10733,11 @@
               <w:jc w:val="left"/>
             </w:pPr>
             <w:r>
-              <w:t>A request is performed to download movies from the Data Centre</w:t>
+              <w:t xml:space="preserve">A request is performed to </w:t>
+            </w:r>
+            <w:r>
+              <w:lastRenderedPageBreak/>
+              <w:t>download movies from the Data Centre</w:t>
             </w:r>
           </w:p>
         </w:tc>
@@ -10239,11 +10973,7 @@
               <w:jc w:val="left"/>
             </w:pPr>
             <w:r>
-              <w:t xml:space="preserve">The request is forwarded to the Data Centre and a </w:t>
-            </w:r>
-            <w:r>
-              <w:lastRenderedPageBreak/>
-              <w:t>recommendation produced then all the data is returned to the Client</w:t>
+              <w:t>The request is forwarded to the Data Centre and a recommendation produced then all the data is returned to the Client</w:t>
             </w:r>
           </w:p>
         </w:tc>
@@ -10325,11 +11055,11 @@
       <w:pPr>
         <w:pStyle w:val="Heading3"/>
       </w:pPr>
-      <w:bookmarkStart w:id="35" w:name="_Toc478747353"/>
+      <w:bookmarkStart w:id="38" w:name="_Toc479009701"/>
       <w:r>
         <w:t>Data Centre Application</w:t>
       </w:r>
-      <w:bookmarkEnd w:id="35"/>
+      <w:bookmarkEnd w:id="38"/>
     </w:p>
     <w:tbl>
       <w:tblPr>
@@ -10665,6 +11395,7 @@
               <w:jc w:val="left"/>
             </w:pPr>
             <w:r>
+              <w:lastRenderedPageBreak/>
               <w:t>Receive request to WatchMovie</w:t>
             </w:r>
           </w:p>
@@ -10722,21 +11453,21 @@
       <w:pPr>
         <w:pStyle w:val="Heading2"/>
       </w:pPr>
-      <w:bookmarkStart w:id="36" w:name="_Toc478747354"/>
+      <w:bookmarkStart w:id="39" w:name="_Toc479009702"/>
       <w:r>
         <w:t>Load Balancing System Tests</w:t>
       </w:r>
-      <w:bookmarkEnd w:id="36"/>
+      <w:bookmarkEnd w:id="39"/>
     </w:p>
     <w:p>
       <w:pPr>
         <w:pStyle w:val="Heading3"/>
       </w:pPr>
-      <w:bookmarkStart w:id="37" w:name="_Toc478747355"/>
+      <w:bookmarkStart w:id="40" w:name="_Toc479009703"/>
       <w:r>
         <w:t>Client Application</w:t>
       </w:r>
-      <w:bookmarkEnd w:id="37"/>
+      <w:bookmarkEnd w:id="40"/>
     </w:p>
     <w:tbl>
       <w:tblPr>
@@ -10987,7 +11718,6 @@
               <w:t xml:space="preserve">page ensure the </w:t>
             </w:r>
             <w:r>
-              <w:lastRenderedPageBreak/>
               <w:t xml:space="preserve">number of requests </w:t>
             </w:r>
             <w:r>
@@ -11006,7 +11736,6 @@
               <w:jc w:val="left"/>
             </w:pPr>
             <w:r>
-              <w:lastRenderedPageBreak/>
               <w:t>The number of request box is visible</w:t>
             </w:r>
           </w:p>
@@ -11384,14 +12113,14 @@
       <w:pPr>
         <w:pStyle w:val="Heading1"/>
       </w:pPr>
-      <w:bookmarkStart w:id="38" w:name="_Toc478747356"/>
+      <w:bookmarkStart w:id="41" w:name="_Toc479009704"/>
       <w:r>
         <w:t>System</w:t>
       </w:r>
       <w:r>
         <w:t xml:space="preserve"> Evaluation</w:t>
       </w:r>
-      <w:bookmarkEnd w:id="38"/>
+      <w:bookmarkEnd w:id="41"/>
     </w:p>
     <w:p>
       <w:r>
@@ -11402,11 +12131,12 @@
       <w:pPr>
         <w:pStyle w:val="Heading1"/>
       </w:pPr>
-      <w:bookmarkStart w:id="39" w:name="_Toc478747357"/>
-      <w:r>
+      <w:bookmarkStart w:id="42" w:name="_Toc479009705"/>
+      <w:r>
+        <w:lastRenderedPageBreak/>
         <w:t>Experimentation</w:t>
       </w:r>
-      <w:bookmarkEnd w:id="39"/>
+      <w:bookmarkEnd w:id="42"/>
     </w:p>
     <w:p>
       <w:r>
@@ -11449,22 +12179,21 @@
       <w:pPr>
         <w:pStyle w:val="Heading2"/>
       </w:pPr>
-      <w:bookmarkStart w:id="40" w:name="_Toc478747358"/>
-      <w:r>
-        <w:lastRenderedPageBreak/>
+      <w:bookmarkStart w:id="43" w:name="_Toc479009706"/>
+      <w:r>
         <w:t>Caching Experimentation</w:t>
       </w:r>
-      <w:bookmarkEnd w:id="40"/>
+      <w:bookmarkEnd w:id="43"/>
     </w:p>
     <w:p>
       <w:pPr>
         <w:pStyle w:val="Heading3"/>
       </w:pPr>
-      <w:bookmarkStart w:id="41" w:name="_Toc478747359"/>
+      <w:bookmarkStart w:id="44" w:name="_Toc479009707"/>
       <w:r>
         <w:t>Does utilising Edge Computing reduce the latency of requests for the Client Device?</w:t>
       </w:r>
-      <w:bookmarkEnd w:id="41"/>
+      <w:bookmarkEnd w:id="44"/>
     </w:p>
     <w:p>
       <w:r>
@@ -11626,6 +12355,7 @@
     </w:p>
     <w:p>
       <w:r>
+        <w:lastRenderedPageBreak/>
         <w:t>An iteration will consist of an initial request to “</w:t>
       </w:r>
       <w:r>
@@ -11657,7 +12387,6 @@
     </w:p>
     <w:p>
       <w:r>
-        <w:lastRenderedPageBreak/>
         <w:t>Analyse;</w:t>
       </w:r>
     </w:p>
@@ -11676,21 +12405,21 @@
       <w:pPr>
         <w:pStyle w:val="Heading2"/>
       </w:pPr>
-      <w:bookmarkStart w:id="42" w:name="_Toc478747360"/>
+      <w:bookmarkStart w:id="45" w:name="_Toc479009708"/>
       <w:r>
         <w:t>Voice Recognition Experimentation</w:t>
       </w:r>
-      <w:bookmarkEnd w:id="42"/>
+      <w:bookmarkEnd w:id="45"/>
     </w:p>
     <w:p>
       <w:pPr>
         <w:pStyle w:val="Heading3"/>
       </w:pPr>
-      <w:bookmarkStart w:id="43" w:name="_Toc478747361"/>
+      <w:bookmarkStart w:id="46" w:name="_Toc479009709"/>
       <w:r>
         <w:t>Does utilising Edge Computing reduce the computational load on the Client Device?</w:t>
       </w:r>
-      <w:bookmarkEnd w:id="43"/>
+      <w:bookmarkEnd w:id="46"/>
     </w:p>
     <w:p>
       <w:r>
@@ -11858,6 +12587,7 @@
     </w:p>
     <w:p>
       <w:r>
+        <w:lastRenderedPageBreak/>
         <w:t xml:space="preserve">The variable in this experiment is whether I process the file locally on the Client Device, remotely pre-process it on the Edge Device or remotely process it on the Data Centre. </w:t>
       </w:r>
     </w:p>
@@ -11936,7 +12666,6 @@
     </w:p>
     <w:p>
       <w:r>
-        <w:lastRenderedPageBreak/>
         <w:t xml:space="preserve">After the Voice Recognition </w:t>
       </w:r>
       <w:r>
@@ -12000,6 +12729,7 @@
     </w:p>
     <w:p>
       <w:r>
+        <w:lastRenderedPageBreak/>
         <w:t>Conclusion;</w:t>
       </w:r>
     </w:p>
@@ -12008,11 +12738,11 @@
       <w:pPr>
         <w:pStyle w:val="Heading3"/>
       </w:pPr>
-      <w:bookmarkStart w:id="44" w:name="_Toc478747362"/>
+      <w:bookmarkStart w:id="47" w:name="_Toc479009710"/>
       <w:r>
         <w:t>Does utilising Edge Computing increase the latency of the request for the Client Device?</w:t>
       </w:r>
-      <w:bookmarkEnd w:id="44"/>
+      <w:bookmarkEnd w:id="47"/>
     </w:p>
     <w:p>
       <w:r>
@@ -12074,7 +12804,6 @@
     </w:p>
     <w:p>
       <w:r>
-        <w:lastRenderedPageBreak/>
         <w:t>Constants:</w:t>
       </w:r>
     </w:p>
@@ -12213,6 +12942,7 @@
     </w:p>
     <w:p>
       <w:r>
+        <w:lastRenderedPageBreak/>
         <w:t xml:space="preserve">The measure of time will be recorded on the Client Device from as soon as the request starts to when the request finishes. The experiment will be repeated 10 times and an average will be taken. </w:t>
       </w:r>
     </w:p>
@@ -12233,11 +12963,90 @@
     </w:p>
     <w:p>
       <w:r>
+        <w:t>The latency of the request should not increase much if the request is pre-processed on the Edge Device as both devices are Raspberry Pi’s however the request should be processed much quicker on the Data Cent</w:t>
+      </w:r>
+      <w:r>
+        <w:t>re as it has a faster processor although this means that the Data Centre is performing more work.</w:t>
+      </w:r>
+    </w:p>
+    <w:p>
+      <w:r>
+        <w:t>Results;</w:t>
+      </w:r>
+    </w:p>
+    <w:p>
+      <w:r>
+        <w:t>&lt;Graphs&gt;</w:t>
+      </w:r>
+    </w:p>
+    <w:p>
+      <w:r>
+        <w:t>Analyse;</w:t>
+      </w:r>
+    </w:p>
+    <w:p>
+      <w:r>
+        <w:t>&lt;Analysis of graphs&gt;</w:t>
+      </w:r>
+    </w:p>
+    <w:p>
+      <w:r>
+        <w:t>Conclusion;</w:t>
+      </w:r>
+    </w:p>
+    <w:p/>
+    <w:p>
+      <w:pPr>
+        <w:pStyle w:val="Heading2"/>
+      </w:pPr>
+      <w:bookmarkStart w:id="48" w:name="_Toc479009711"/>
+      <w:r>
+        <w:t>Machine Learning Experimentation</w:t>
+      </w:r>
+      <w:bookmarkEnd w:id="48"/>
+    </w:p>
+    <w:p>
+      <w:pPr>
+        <w:pStyle w:val="Heading3"/>
+      </w:pPr>
+      <w:bookmarkStart w:id="49" w:name="_Toc479009712"/>
+      <w:r>
+        <w:t>Does utilising Edge Computing reduce the Network Utilisation?</w:t>
+      </w:r>
+      <w:r>
+        <w:t xml:space="preserve"> (not sure what to do with this one so far)</w:t>
+      </w:r>
+      <w:bookmarkEnd w:id="49"/>
+    </w:p>
+    <w:p>
+      <w:r>
+        <w:t>Setup;</w:t>
+      </w:r>
+    </w:p>
+    <w:p>
+      <w:r>
+        <w:t>Isolate Variables;</w:t>
+      </w:r>
+    </w:p>
+    <w:p>
+      <w:r>
+        <w:t>Constants:</w:t>
+      </w:r>
+    </w:p>
+    <w:p>
+      <w:r>
+        <w:t>Variables</w:t>
+      </w:r>
+    </w:p>
+    <w:p>
+      <w:r>
+        <w:t>Method;</w:t>
+      </w:r>
+    </w:p>
+    <w:p>
+      <w:r>
         <w:lastRenderedPageBreak/>
-        <w:t>The latency of the request should not increase much if the request is pre-processed on the Edge Device as both devices are Raspberry Pi’s however the request should be processed much quicker on the Data Cent</w:t>
-      </w:r>
-      <w:r>
-        <w:t>re as it has a faster processor although this means that the Data Centre is performing more work.</w:t>
+        <w:t>Hypothesis;</w:t>
       </w:r>
     </w:p>
     <w:p>
@@ -12247,7 +13056,7 @@
     </w:p>
     <w:p>
       <w:r>
-        <w:t>&lt;Graphs&gt;</w:t>
+        <w:t>&lt;Graph&gt;</w:t>
       </w:r>
     </w:p>
     <w:p>
@@ -12257,7 +13066,7 @@
     </w:p>
     <w:p>
       <w:r>
-        <w:t>&lt;Analysis of graphs&gt;</w:t>
+        <w:t>&lt;Analysis of graph&gt;</w:t>
       </w:r>
     </w:p>
     <w:p>
@@ -12270,101 +13079,21 @@
       <w:pPr>
         <w:pStyle w:val="Heading2"/>
       </w:pPr>
-      <w:bookmarkStart w:id="45" w:name="_Toc478747363"/>
-      <w:r>
-        <w:t>Machine Learning Experimentation</w:t>
-      </w:r>
-      <w:bookmarkEnd w:id="45"/>
+      <w:bookmarkStart w:id="50" w:name="_Toc479009713"/>
+      <w:r>
+        <w:t>Load Balancing Experimentation</w:t>
+      </w:r>
+      <w:bookmarkEnd w:id="50"/>
     </w:p>
     <w:p>
       <w:pPr>
         <w:pStyle w:val="Heading3"/>
       </w:pPr>
-      <w:bookmarkStart w:id="46" w:name="_Toc478747364"/>
-      <w:r>
-        <w:t>Does utilising Edge Computing reduce the Network Utilisation?</w:t>
-      </w:r>
-      <w:r>
-        <w:t xml:space="preserve"> (not sure what to do with this one so far)</w:t>
-      </w:r>
-      <w:bookmarkEnd w:id="46"/>
-    </w:p>
-    <w:p>
-      <w:r>
-        <w:t>Setup;</w:t>
-      </w:r>
-    </w:p>
-    <w:p>
-      <w:r>
-        <w:t>Isolate Variables;</w:t>
-      </w:r>
-    </w:p>
-    <w:p>
-      <w:r>
-        <w:t>Constants:</w:t>
-      </w:r>
-    </w:p>
-    <w:p>
-      <w:r>
-        <w:t>Variables</w:t>
-      </w:r>
-    </w:p>
-    <w:p>
-      <w:r>
-        <w:t>Method;</w:t>
-      </w:r>
-    </w:p>
-    <w:p>
-      <w:r>
-        <w:t>Hypothesis;</w:t>
-      </w:r>
-    </w:p>
-    <w:p>
-      <w:r>
-        <w:t>Results;</w:t>
-      </w:r>
-    </w:p>
-    <w:p>
-      <w:r>
-        <w:t>&lt;Graph&gt;</w:t>
-      </w:r>
-    </w:p>
-    <w:p>
-      <w:r>
-        <w:t>Analyse;</w:t>
-      </w:r>
-    </w:p>
-    <w:p>
-      <w:r>
-        <w:t>&lt;Analysis of graph&gt;</w:t>
-      </w:r>
-    </w:p>
-    <w:p>
-      <w:r>
-        <w:t>Conclusion;</w:t>
-      </w:r>
-    </w:p>
-    <w:p/>
-    <w:p>
-      <w:pPr>
-        <w:pStyle w:val="Heading2"/>
-      </w:pPr>
-      <w:bookmarkStart w:id="47" w:name="_Toc478747365"/>
-      <w:r>
-        <w:lastRenderedPageBreak/>
-        <w:t>Load Balancing Experimentation</w:t>
-      </w:r>
-      <w:bookmarkEnd w:id="47"/>
-    </w:p>
-    <w:p>
-      <w:pPr>
-        <w:pStyle w:val="Heading3"/>
-      </w:pPr>
-      <w:bookmarkStart w:id="48" w:name="_Toc478747366"/>
+      <w:bookmarkStart w:id="51" w:name="_Toc479009714"/>
       <w:r>
         <w:t>Do the benefits of utilising Edge Computing deteriorate when multiple requests are made concurrently? Can this be improved with a custom load balancing aspect?</w:t>
       </w:r>
-      <w:bookmarkEnd w:id="48"/>
+      <w:bookmarkEnd w:id="51"/>
     </w:p>
     <w:p>
       <w:r>
@@ -12573,6 +13302,7 @@
         </w:numPr>
       </w:pPr>
       <w:r>
+        <w:lastRenderedPageBreak/>
         <w:t>Processing time in seconds for all requests to finish</w:t>
       </w:r>
     </w:p>
@@ -12596,7 +13326,6 @@
     </w:p>
     <w:p>
       <w:r>
-        <w:lastRenderedPageBreak/>
         <w:t>Hypothesis;</w:t>
       </w:r>
     </w:p>
@@ -12637,11 +13366,11 @@
       <w:pPr>
         <w:pStyle w:val="Heading1"/>
       </w:pPr>
-      <w:bookmarkStart w:id="49" w:name="_Toc478747367"/>
+      <w:bookmarkStart w:id="52" w:name="_Toc479009715"/>
       <w:r>
         <w:t>Conclusion</w:t>
       </w:r>
-      <w:bookmarkEnd w:id="49"/>
+      <w:bookmarkEnd w:id="52"/>
       <w:r>
         <w:t xml:space="preserve"> </w:t>
       </w:r>
@@ -12681,11 +13410,11 @@
       <w:pPr>
         <w:pStyle w:val="Heading1"/>
       </w:pPr>
-      <w:bookmarkStart w:id="50" w:name="_Toc478747368"/>
+      <w:bookmarkStart w:id="53" w:name="_Toc479009716"/>
       <w:r>
         <w:t>References</w:t>
       </w:r>
-      <w:bookmarkEnd w:id="50"/>
+      <w:bookmarkEnd w:id="53"/>
     </w:p>
     <w:p>
       <w:r>
@@ -12713,11 +13442,11 @@
       <w:pPr>
         <w:pStyle w:val="Heading1"/>
       </w:pPr>
-      <w:bookmarkStart w:id="51" w:name="_Toc478747369"/>
+      <w:bookmarkStart w:id="54" w:name="_Toc479009717"/>
       <w:r>
         <w:t>Copyright</w:t>
       </w:r>
-      <w:bookmarkEnd w:id="51"/>
+      <w:bookmarkEnd w:id="54"/>
     </w:p>
     <w:p>
       <w:pPr>
@@ -12740,7 +13469,20 @@
         </w:numPr>
       </w:pPr>
       <w:r>
-        <w:t>Nodejs/ Nodejs libraries</w:t>
+        <w:lastRenderedPageBreak/>
+        <w:t>Node</w:t>
+      </w:r>
+      <w:r>
+        <w:t>.</w:t>
+      </w:r>
+      <w:r>
+        <w:t>js/ Node</w:t>
+      </w:r>
+      <w:r>
+        <w:t>.</w:t>
+      </w:r>
+      <w:r>
+        <w:t>js libraries</w:t>
       </w:r>
     </w:p>
     <w:p>
@@ -12819,32 +13561,31 @@
       <w:pPr>
         <w:pStyle w:val="Heading1"/>
       </w:pPr>
-      <w:bookmarkStart w:id="52" w:name="_Toc478747370"/>
-      <w:r>
-        <w:lastRenderedPageBreak/>
+      <w:bookmarkStart w:id="55" w:name="_Toc479009718"/>
+      <w:r>
         <w:t>Appendices</w:t>
       </w:r>
-      <w:bookmarkEnd w:id="52"/>
+      <w:bookmarkEnd w:id="55"/>
     </w:p>
     <w:p>
       <w:pPr>
         <w:pStyle w:val="Heading2"/>
       </w:pPr>
-      <w:bookmarkStart w:id="53" w:name="_Toc478747371"/>
+      <w:bookmarkStart w:id="56" w:name="_Toc479009719"/>
       <w:r>
         <w:t>User manual</w:t>
       </w:r>
-      <w:bookmarkEnd w:id="53"/>
+      <w:bookmarkEnd w:id="56"/>
     </w:p>
     <w:p>
       <w:pPr>
         <w:pStyle w:val="Heading2"/>
       </w:pPr>
-      <w:bookmarkStart w:id="54" w:name="_Toc478747372"/>
+      <w:bookmarkStart w:id="57" w:name="_Toc479009720"/>
       <w:r>
         <w:t>Test Results</w:t>
       </w:r>
-      <w:bookmarkEnd w:id="54"/>
+      <w:bookmarkEnd w:id="57"/>
     </w:p>
     <w:p>
       <w:r>
@@ -12855,11 +13596,11 @@
       <w:pPr>
         <w:pStyle w:val="Heading2"/>
       </w:pPr>
-      <w:bookmarkStart w:id="55" w:name="_Toc478747373"/>
+      <w:bookmarkStart w:id="58" w:name="_Toc479009721"/>
       <w:r>
         <w:t>Minutes of meetings</w:t>
       </w:r>
-      <w:bookmarkEnd w:id="55"/>
+      <w:bookmarkEnd w:id="58"/>
     </w:p>
     <w:sectPr>
       <w:footerReference w:type="default" r:id="rId15"/>
@@ -12931,7 +13672,7 @@
           <w:rPr>
             <w:noProof/>
           </w:rPr>
-          <w:t>3</w:t>
+          <w:t>16</w:t>
         </w:r>
         <w:r>
           <w:rPr>
@@ -15601,7 +16342,7 @@
 </file>
 
 <file path=customXml/itemProps1.xml><?xml version="1.0" encoding="utf-8"?>
-<ds:datastoreItem xmlns:ds="http://schemas.openxmlformats.org/officeDocument/2006/customXml" ds:itemID="{0BE14FC1-C90D-431F-B52B-78E3EFF2055A}">
+<ds:datastoreItem xmlns:ds="http://schemas.openxmlformats.org/officeDocument/2006/customXml" ds:itemID="{FF6CFB37-030F-4599-920E-6C86C8C30ECC}">
   <ds:schemaRefs>
     <ds:schemaRef ds:uri="http://schemas.openxmlformats.org/officeDocument/2006/bibliography"/>
   </ds:schemaRefs>

</xml_diff>

<commit_message>
Connor: Added automation to the caching application for experimentation. Updated Dissertation.docx.
</commit_message>
<xml_diff>
--- a/Documentation/Dissertation/Dissertation.docx
+++ b/Documentation/Dissertation/Dissertation.docx
@@ -1,6 +1,6 @@
 
 <file path=word/document.xml><?xml version="1.0" encoding="utf-8"?>
-<w:document xmlns:wpc="http://schemas.microsoft.com/office/word/2010/wordprocessingCanvas" xmlns:cx="http://schemas.microsoft.com/office/drawing/2014/chartex" xmlns:cx1="http://schemas.microsoft.com/office/drawing/2015/9/8/chartex" xmlns:cx2="http://schemas.microsoft.com/office/drawing/2015/10/21/chartex" xmlns:cx3="http://schemas.microsoft.com/office/drawing/2016/5/9/chartex" xmlns:cx4="http://schemas.microsoft.com/office/drawing/2016/5/10/chartex" xmlns:cx5="http://schemas.microsoft.com/office/drawing/2016/5/11/chartex" xmlns:mc="http://schemas.openxmlformats.org/markup-compatibility/2006" xmlns:o="urn:schemas-microsoft-com:office:office" xmlns:r="http://schemas.openxmlformats.org/officeDocument/2006/relationships" xmlns:m="http://schemas.openxmlformats.org/officeDocument/2006/math" xmlns:v="urn:schemas-microsoft-com:vml" xmlns:wp14="http://schemas.microsoft.com/office/word/2010/wordprocessingDrawing" xmlns:wp="http://schemas.openxmlformats.org/drawingml/2006/wordprocessingDrawing" xmlns:w10="urn:schemas-microsoft-com:office:word" xmlns:w="http://schemas.openxmlformats.org/wordprocessingml/2006/main" xmlns:w14="http://schemas.microsoft.com/office/word/2010/wordml" xmlns:w15="http://schemas.microsoft.com/office/word/2012/wordml" xmlns:w16se="http://schemas.microsoft.com/office/word/2015/wordml/symex" xmlns:wpg="http://schemas.microsoft.com/office/word/2010/wordprocessingGroup" xmlns:wpi="http://schemas.microsoft.com/office/word/2010/wordprocessingInk" xmlns:wne="http://schemas.microsoft.com/office/word/2006/wordml" xmlns:wps="http://schemas.microsoft.com/office/word/2010/wordprocessingShape" mc:Ignorable="w14 w15 w16se wp14">
+<w:document xmlns:wpc="http://schemas.microsoft.com/office/word/2010/wordprocessingCanvas" xmlns:cx="http://schemas.microsoft.com/office/drawing/2014/chartex" xmlns:cx1="http://schemas.microsoft.com/office/drawing/2015/9/8/chartex" xmlns:cx2="http://schemas.microsoft.com/office/drawing/2015/10/21/chartex" xmlns:cx3="http://schemas.microsoft.com/office/drawing/2016/5/9/chartex" xmlns:cx4="http://schemas.microsoft.com/office/drawing/2016/5/10/chartex" xmlns:cx5="http://schemas.microsoft.com/office/drawing/2016/5/11/chartex" xmlns:cx6="http://schemas.microsoft.com/office/drawing/2016/5/12/chartex" xmlns:cx7="http://schemas.microsoft.com/office/drawing/2016/5/13/chartex" xmlns:cx8="http://schemas.microsoft.com/office/drawing/2016/5/14/chartex" xmlns:mc="http://schemas.openxmlformats.org/markup-compatibility/2006" xmlns:o="urn:schemas-microsoft-com:office:office" xmlns:r="http://schemas.openxmlformats.org/officeDocument/2006/relationships" xmlns:m="http://schemas.openxmlformats.org/officeDocument/2006/math" xmlns:v="urn:schemas-microsoft-com:vml" xmlns:wp14="http://schemas.microsoft.com/office/word/2010/wordprocessingDrawing" xmlns:wp="http://schemas.openxmlformats.org/drawingml/2006/wordprocessingDrawing" xmlns:w10="urn:schemas-microsoft-com:office:word" xmlns:w="http://schemas.openxmlformats.org/wordprocessingml/2006/main" xmlns:w14="http://schemas.microsoft.com/office/word/2010/wordml" xmlns:w15="http://schemas.microsoft.com/office/word/2012/wordml" xmlns:w16se="http://schemas.microsoft.com/office/word/2015/wordml/symex" xmlns:wpg="http://schemas.microsoft.com/office/word/2010/wordprocessingGroup" xmlns:wpi="http://schemas.microsoft.com/office/word/2010/wordprocessingInk" xmlns:wne="http://schemas.microsoft.com/office/word/2006/wordml" xmlns:wps="http://schemas.microsoft.com/office/word/2010/wordprocessingShape" mc:Ignorable="w14 w15 w16se wp14">
   <w:body>
     <w:p>
       <w:pPr>
@@ -8,7 +8,13 @@
         <w:jc w:val="center"/>
       </w:pPr>
       <w:r>
-        <w:t>Utilising Edge Computing in a 3-Tier system between Client Devices and a Data Centre</w:t>
+        <w:t>U</w:t>
+      </w:r>
+      <w:r>
+        <w:t>tilising Edge Computing in a 3-Tier S</w:t>
+      </w:r>
+      <w:r>
+        <w:t>ystem between Client Devices and a Data Centre</w:t>
       </w:r>
     </w:p>
     <w:p>
@@ -3888,32 +3894,115 @@
     </w:p>
     <w:p>
       <w:r>
-        <w:t xml:space="preserve">Background material which introduces the problem area, </w:t>
-      </w:r>
-      <w:r>
-        <w:t>context,</w:t>
-      </w:r>
-      <w:r>
-        <w:t xml:space="preserve"> and background.</w:t>
-      </w:r>
-    </w:p>
-    <w:p>
-      <w:r>
-        <w:t xml:space="preserve">Identify my </w:t>
-      </w:r>
-      <w:r>
-        <w:t>problem</w:t>
-      </w:r>
-    </w:p>
-    <w:p>
-      <w:r>
-        <w:t xml:space="preserve">Systematically researched </w:t>
-      </w:r>
-      <w:r>
-        <w:t xml:space="preserve">and fully analysed </w:t>
-      </w:r>
-      <w:r>
-        <w:t>the problem</w:t>
+        <w:t xml:space="preserve">There is currently a growing demand for edge computing[2] as the strain being placed on data centres is growing with the increase of </w:t>
+      </w:r>
+      <w:r>
+        <w:t xml:space="preserve">Client and IoT devices. </w:t>
+      </w:r>
+      <w:r>
+        <w:t>This project will investigate the effects of edge computing in a 3-tier system consisting of a client device, the edge,</w:t>
+      </w:r>
+      <w:r>
+        <w:t xml:space="preserve"> and the data centre when handling requests in different scenarios.</w:t>
+      </w:r>
+      <w:r>
+        <w:t xml:space="preserve"> In this </w:t>
+      </w:r>
+      <w:r>
+        <w:t>network,</w:t>
+      </w:r>
+      <w:r>
+        <w:t xml:space="preserve"> it is expected that the client will </w:t>
+      </w:r>
+      <w:r>
+        <w:t>send data to the edge node that will process the request and forward it to the data centre or handle this request and return it directly to the user.</w:t>
+      </w:r>
+    </w:p>
+    <w:p>
+      <w:r>
+        <w:t xml:space="preserve">Edge computing[3] is when some data produced by or being requested by the client is pre-processed on </w:t>
+      </w:r>
+      <w:r>
+        <w:t xml:space="preserve">an edge device, this affects the computational </w:t>
+      </w:r>
+      <w:r>
+        <w:t xml:space="preserve">strain on </w:t>
+      </w:r>
+      <w:r>
+        <w:t xml:space="preserve">both the data centre and the client and </w:t>
+      </w:r>
+      <w:r>
+        <w:t xml:space="preserve">also the network traffic between the systems[4]. This has the potential to </w:t>
+      </w:r>
+      <w:r>
+        <w:t>reduce bandwidth</w:t>
+      </w:r>
+      <w:r>
+        <w:t>[5] which is becoming more important as the number of connected devices increases rapidly.</w:t>
+      </w:r>
+      <w:r>
+        <w:t xml:space="preserve"> </w:t>
+      </w:r>
+      <w:r>
+        <w:t>Edge computing could deal with problems relating to latency, bandwidth [</w:t>
+      </w:r>
+      <w:r>
+        <w:t>http://ieeexplore.ieee.org/abstract/document/7469991/</w:t>
+      </w:r>
+      <w:r>
+        <w:t xml:space="preserve">], </w:t>
+      </w:r>
+      <w:r>
+        <w:t>and computational strain.</w:t>
+      </w:r>
+    </w:p>
+    <w:p>
+      <w:r>
+        <w:t xml:space="preserve">The system </w:t>
+      </w:r>
+      <w:r>
+        <w:t xml:space="preserve">being implemented at the edge could </w:t>
+      </w:r>
+      <w:r>
+        <w:t xml:space="preserve">be required to last as long as double the expected life of a server at a data centre[6] </w:t>
+      </w:r>
+      <w:r>
+        <w:t>as they are not in a geographically central location, the edge devices could be dispersed widely</w:t>
+      </w:r>
+      <w:r>
+        <w:t xml:space="preserve"> as to allow for many users to benefit from the effects. This means that </w:t>
+      </w:r>
+      <w:r>
+        <w:t xml:space="preserve">from an administrators perspective </w:t>
+      </w:r>
+      <w:r>
+        <w:t>the s</w:t>
+      </w:r>
+      <w:r>
+        <w:t xml:space="preserve">ystem must be easily maintained, such as the </w:t>
+      </w:r>
+      <w:r>
+        <w:t xml:space="preserve">ability to host multiple </w:t>
+      </w:r>
+      <w:r>
+        <w:t xml:space="preserve">edge computing solutions in one environment as it allows for the easy deployment and control of the applications. </w:t>
+      </w:r>
+    </w:p>
+    <w:p>
+      <w:r>
+        <w:lastRenderedPageBreak/>
+        <w:t xml:space="preserve">Edge computing is not required or useful in every scenario </w:t>
+      </w:r>
+      <w:r>
+        <w:t xml:space="preserve">[4] </w:t>
+      </w:r>
+      <w:r>
+        <w:t xml:space="preserve">[more needed] as occasionally the stronger computational processing capabilities of the data centre or data that is not available at the edge is required. </w:t>
+      </w:r>
+    </w:p>
+    <w:p>
+      <w:r>
+        <w:t xml:space="preserve">The goal of this project is to produce a system that can handle… </w:t>
       </w:r>
     </w:p>
     <w:p>
@@ -3928,26 +4017,123 @@
     </w:p>
     <w:p>
       <w:r>
-        <w:t xml:space="preserve">Precise description of the system developed. </w:t>
-      </w:r>
-      <w:r>
-        <w:t>Should be updated for the final system delivered.</w:t>
-      </w:r>
-      <w:r>
-        <w:t xml:space="preserve"> List assumptions made about the problem and any system constraints(RAM?)</w:t>
-      </w:r>
-    </w:p>
-    <w:p>
-      <w:r>
-        <w:t>Functional and non-functional requirements should be complete, clear, accurate, feasible and objectively verifiable.</w:t>
-      </w:r>
-    </w:p>
-    <w:p>
-      <w:r>
-        <w:t>Read req’s for list of what can be included in this section</w:t>
-      </w:r>
-      <w:r>
-        <w:t xml:space="preserve"> </w:t>
+        <w:t xml:space="preserve">There are some assumptions made about the problem area, this is that the client device and edge devices are less powerful than the data centre, this is so that </w:t>
+      </w:r>
+      <w:r>
+        <w:t>the beneficial effects of introducing edge computation can be evaluated realistically.</w:t>
+      </w:r>
+      <w:r>
+        <w:t xml:space="preserve"> The system developed is for research purposes so it must be made clear that the system is designed to produce results that can be recorded and analysed</w:t>
+      </w:r>
+      <w:r>
+        <w:t>.</w:t>
+      </w:r>
+    </w:p>
+    <w:p>
+      <w:r>
+        <w:t>The requirements for this system are as follows;</w:t>
+      </w:r>
+    </w:p>
+    <w:p>
+      <w:pPr>
+        <w:pStyle w:val="ListParagraph"/>
+        <w:numPr>
+          <w:ilvl w:val="0"/>
+          <w:numId w:val="15"/>
+        </w:numPr>
+      </w:pPr>
+      <w:r>
+        <w:t>A user interface hosted on the client device that will allow for interaction between the edge node and the data centre and display results to the user</w:t>
+      </w:r>
+    </w:p>
+    <w:p>
+      <w:pPr>
+        <w:pStyle w:val="ListParagraph"/>
+        <w:numPr>
+          <w:ilvl w:val="0"/>
+          <w:numId w:val="15"/>
+        </w:numPr>
+      </w:pPr>
+      <w:r>
+        <w:t>A low latency connection between the client and edge node</w:t>
+      </w:r>
+    </w:p>
+    <w:p>
+      <w:pPr>
+        <w:pStyle w:val="ListParagraph"/>
+        <w:numPr>
+          <w:ilvl w:val="0"/>
+          <w:numId w:val="15"/>
+        </w:numPr>
+      </w:pPr>
+      <w:r>
+        <w:t>The requests from the client to be pre-processed quickly on the edge node before being passed on to the data centre or returned to the client</w:t>
+      </w:r>
+    </w:p>
+    <w:p>
+      <w:pPr>
+        <w:pStyle w:val="ListParagraph"/>
+        <w:numPr>
+          <w:ilvl w:val="0"/>
+          <w:numId w:val="15"/>
+        </w:numPr>
+      </w:pPr>
+      <w:r>
+        <w:t>A data centre application capable of processing requests from the edge or from the client</w:t>
+      </w:r>
+    </w:p>
+    <w:p>
+      <w:pPr>
+        <w:pStyle w:val="ListParagraph"/>
+        <w:numPr>
+          <w:ilvl w:val="0"/>
+          <w:numId w:val="15"/>
+        </w:numPr>
+      </w:pPr>
+      <w:r>
+        <w:t>The computational strain placed on the client should be lessened by the introduction of edge computing</w:t>
+      </w:r>
+    </w:p>
+    <w:p>
+      <w:pPr>
+        <w:pStyle w:val="ListParagraph"/>
+        <w:numPr>
+          <w:ilvl w:val="0"/>
+          <w:numId w:val="15"/>
+        </w:numPr>
+      </w:pPr>
+      <w:r>
+        <w:t>The development and implementation of applications capable of performing edge computing tasks</w:t>
+      </w:r>
+    </w:p>
+    <w:p>
+      <w:pPr>
+        <w:pStyle w:val="ListParagraph"/>
+        <w:numPr>
+          <w:ilvl w:val="0"/>
+          <w:numId w:val="15"/>
+        </w:numPr>
+      </w:pPr>
+      <w:r>
+        <w:t>The ability to run multiple applications on the same edge node</w:t>
+      </w:r>
+    </w:p>
+    <w:p>
+      <w:pPr>
+        <w:pStyle w:val="ListParagraph"/>
+        <w:numPr>
+          <w:ilvl w:val="0"/>
+          <w:numId w:val="15"/>
+        </w:numPr>
+      </w:pPr>
+      <w:r>
+        <w:t xml:space="preserve">Edge node applications can be easily deployed, </w:t>
+      </w:r>
+      <w:r>
+        <w:t>controlled,</w:t>
+      </w:r>
+      <w:r>
+        <w:t xml:space="preserve"> and updated</w:t>
       </w:r>
     </w:p>
     <w:p>
@@ -3991,8 +4177,8 @@
                 <wp:positionV relativeFrom="paragraph">
                   <wp:posOffset>3826510</wp:posOffset>
                 </wp:positionV>
-                <wp:extent cx="5544820" cy="2722880"/>
-                <wp:effectExtent l="0" t="0" r="17780" b="20320"/>
+                <wp:extent cx="5544820" cy="2721610"/>
+                <wp:effectExtent l="0" t="0" r="17780" b="21590"/>
                 <wp:wrapSquare wrapText="bothSides"/>
                 <wp:docPr id="4" name="Group 4"/>
                 <wp:cNvGraphicFramePr/>
@@ -4003,9 +4189,9 @@
                       <wpg:grpSpPr>
                         <a:xfrm>
                           <a:off x="0" y="0"/>
-                          <a:ext cx="5544820" cy="2722880"/>
-                          <a:chOff x="0" y="0"/>
-                          <a:chExt cx="5553846" cy="2726424"/>
+                          <a:ext cx="5544820" cy="2721610"/>
+                          <a:chOff x="0" y="-1"/>
+                          <a:chExt cx="5553846" cy="2725606"/>
                         </a:xfrm>
                       </wpg:grpSpPr>
                       <wps:wsp>
@@ -4037,7 +4223,19 @@
                           <w:txbxContent>
                             <w:p>
                               <w:r>
-                                <w:t>The entry point for the system is the Electron Application which runs on the Client Raspberry Pi. There are 4 pages that the user can access from the homepage. Traffic from each application is colour coded.</w:t>
+                                <w:t xml:space="preserve">The entry point for the system </w:t>
+                              </w:r>
+                              <w:r>
+                                <w:t>will be</w:t>
+                              </w:r>
+                              <w:r>
+                                <w:t xml:space="preserve"> the Electron Application which runs on</w:t>
+                              </w:r>
+                              <w:r>
+                                <w:t xml:space="preserve"> the Client Raspberry Pi. There will be </w:t>
+                              </w:r>
+                              <w:r>
+                                <w:t>4 pages that the user can access from the homepage. Traffic from each application is colour coded.</w:t>
                               </w:r>
                             </w:p>
                           </w:txbxContent>
@@ -4053,8 +4251,8 @@
                         </wps:cNvSpPr>
                         <wps:spPr bwMode="auto">
                           <a:xfrm>
-                            <a:off x="1847850" y="1"/>
-                            <a:ext cx="1852295" cy="2726423"/>
+                            <a:off x="1847850" y="2"/>
+                            <a:ext cx="1852295" cy="2725603"/>
                           </a:xfrm>
                           <a:prstGeom prst="rect">
                             <a:avLst/>
@@ -4075,7 +4273,13 @@
                           <w:txbxContent>
                             <w:p>
                               <w:r>
-                                <w:t xml:space="preserve">The Edge is comprised of 3 Raspberry Pi’s which form a Docker swarm. The applications run in containers that can be running on any of the Raspberry Pi worker nodes and have multiple instances depending on the deployment. </w:t>
+                                <w:t xml:space="preserve">The Edge </w:t>
+                              </w:r>
+                              <w:r>
+                                <w:t>will be</w:t>
+                              </w:r>
+                              <w:r>
+                                <w:t xml:space="preserve"> comprised of 3 Raspberry Pi’s which form a Docker swarm. The applications run in containers that can be running on any of the Raspberry Pi worker nodes and have multiple instances depending on the deployment. </w:t>
                               </w:r>
                             </w:p>
                           </w:txbxContent>
@@ -4091,8 +4295,8 @@
                         </wps:cNvSpPr>
                         <wps:spPr bwMode="auto">
                           <a:xfrm>
-                            <a:off x="3700146" y="0"/>
-                            <a:ext cx="1853700" cy="1692824"/>
+                            <a:off x="3700146" y="-1"/>
+                            <a:ext cx="1853700" cy="2432535"/>
                           </a:xfrm>
                           <a:prstGeom prst="rect">
                             <a:avLst/>
@@ -4113,7 +4317,22 @@
                           <w:txbxContent>
                             <w:p>
                               <w:r>
-                                <w:t>There are multiple data centres depending on what application is making the request. The WebAPI project is hosted in IIS and has multiple endpoints.</w:t>
+                                <w:t xml:space="preserve">There are multiple data centres depending on what application is making the request. The WebAPI project </w:t>
+                              </w:r>
+                              <w:r>
+                                <w:t>will be</w:t>
+                              </w:r>
+                              <w:r>
+                                <w:t xml:space="preserve"> hosted in IIS and </w:t>
+                              </w:r>
+                              <w:r>
+                                <w:t xml:space="preserve">have </w:t>
+                              </w:r>
+                              <w:r>
+                                <w:t>multip</w:t>
+                              </w:r>
+                              <w:r>
+                                <w:t>le endpoints to allow for interactions from different applications</w:t>
                               </w:r>
                             </w:p>
                           </w:txbxContent>
@@ -4136,7 +4355,7 @@
           </mc:Choice>
           <mc:Fallback>
             <w:pict>
-              <v:group id="Group 4" o:spid="_x0000_s1026" style="position:absolute;left:0;text-align:left;margin-left:6.65pt;margin-top:301.3pt;width:436.6pt;height:214.4pt;z-index:251663360;mso-width-relative:margin;mso-height-relative:margin" coordsize="55538,27264" o:gfxdata="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">
+              <v:group id="Group 4" o:spid="_x0000_s1026" style="position:absolute;left:0;text-align:left;margin-left:6.65pt;margin-top:301.3pt;width:436.6pt;height:214.3pt;z-index:251663360;mso-width-relative:margin;mso-height-relative:margin" coordorigin="" coordsize="55538,27256" o:gfxdata="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">
                 <v:shapetype id="_x0000_t202" coordsize="21600,21600" o:spt="202" path="m,l,21600r21600,l21600,xe">
                   <v:stroke joinstyle="miter"/>
                   <v:path gradientshapeok="t" o:connecttype="rect"/>
@@ -4146,29 +4365,62 @@
                     <w:txbxContent>
                       <w:p>
                         <w:r>
-                          <w:t>The entry point for the system is the Electron Application which runs on the Client Raspberry Pi. There are 4 pages that the user can access from the homepage. Traffic from each application is colour coded.</w:t>
+                          <w:t xml:space="preserve">The entry point for the system </w:t>
+                        </w:r>
+                        <w:r>
+                          <w:t>will be</w:t>
+                        </w:r>
+                        <w:r>
+                          <w:t xml:space="preserve"> the Electron Application which runs on</w:t>
+                        </w:r>
+                        <w:r>
+                          <w:t xml:space="preserve"> the Client Raspberry Pi. There will be </w:t>
+                        </w:r>
+                        <w:r>
+                          <w:t>4 pages that the user can access from the homepage. Traffic from each application is colour coded.</w:t>
                         </w:r>
                       </w:p>
                     </w:txbxContent>
                   </v:textbox>
                 </v:shape>
-                <v:shape id="Text Box 2" o:spid="_x0000_s1028" type="#_x0000_t202" style="position:absolute;left:18478;width:18523;height:27264;visibility:visible;mso-wrap-style:square;v-text-anchor:top" o:gfxdata="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">
+                <v:shape id="Text Box 2" o:spid="_x0000_s1028" type="#_x0000_t202" style="position:absolute;left:18478;width:18523;height:27256;visibility:visible;mso-wrap-style:square;v-text-anchor:top" o:gfxdata="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">
                   <v:textbox>
                     <w:txbxContent>
                       <w:p>
                         <w:r>
-                          <w:t xml:space="preserve">The Edge is comprised of 3 Raspberry Pi’s which form a Docker swarm. The applications run in containers that can be running on any of the Raspberry Pi worker nodes and have multiple instances depending on the deployment. </w:t>
+                          <w:t xml:space="preserve">The Edge </w:t>
+                        </w:r>
+                        <w:r>
+                          <w:t>will be</w:t>
+                        </w:r>
+                        <w:r>
+                          <w:t xml:space="preserve"> comprised of 3 Raspberry Pi’s which form a Docker swarm. The applications run in containers that can be running on any of the Raspberry Pi worker nodes and have multiple instances depending on the deployment. </w:t>
                         </w:r>
                       </w:p>
                     </w:txbxContent>
                   </v:textbox>
                 </v:shape>
-                <v:shape id="Text Box 2" o:spid="_x0000_s1029" type="#_x0000_t202" style="position:absolute;left:37001;width:18537;height:16928;visibility:visible;mso-wrap-style:square;v-text-anchor:top" o:gfxdata="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">
+                <v:shape id="Text Box 2" o:spid="_x0000_s1029" type="#_x0000_t202" style="position:absolute;left:37001;width:18537;height:24325;visibility:visible;mso-wrap-style:square;v-text-anchor:top" o:gfxdata="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">
                   <v:textbox>
                     <w:txbxContent>
                       <w:p>
                         <w:r>
-                          <w:t>There are multiple data centres depending on what application is making the request. The WebAPI project is hosted in IIS and has multiple endpoints.</w:t>
+                          <w:t xml:space="preserve">There are multiple data centres depending on what application is making the request. The WebAPI project </w:t>
+                        </w:r>
+                        <w:r>
+                          <w:t>will be</w:t>
+                        </w:r>
+                        <w:r>
+                          <w:t xml:space="preserve"> hosted in IIS and </w:t>
+                        </w:r>
+                        <w:r>
+                          <w:t xml:space="preserve">have </w:t>
+                        </w:r>
+                        <w:r>
+                          <w:t>multip</w:t>
+                        </w:r>
+                        <w:r>
+                          <w:t>le endpoints to allow for interactions from different applications</w:t>
                         </w:r>
                       </w:p>
                     </w:txbxContent>
@@ -4304,7 +4556,10 @@
         <w:t xml:space="preserve"> was to allow interaction with the Edge Nodes an</w:t>
       </w:r>
       <w:r>
-        <w:t xml:space="preserve">d Data Centre to perform tests and demonstrate functionality. </w:t>
+        <w:t>d Data Centre to perform tests</w:t>
+      </w:r>
+      <w:r>
+        <w:t xml:space="preserve"> and demonstrate functionality as per the requirement stated above.</w:t>
       </w:r>
     </w:p>
     <w:p>
@@ -4637,65 +4892,24 @@
       <w:bookmarkEnd w:id="14"/>
     </w:p>
     <w:p>
-      <w:r>
-        <w:t>ENSURE CONSISTANT USE OF “WILL” AND “SHOULD” RATHER THAN “DOES”</w:t>
-      </w:r>
-    </w:p>
-    <w:p>
-      <w:pPr>
-        <w:pStyle w:val="NormalWeb"/>
+      <w:pPr>
         <w:rPr>
-          <w:color w:val="000000"/>
-          <w:sz w:val="27"/>
-          <w:szCs w:val="27"/>
+          <w:b/>
         </w:rPr>
       </w:pPr>
       <w:r>
         <w:rPr>
-          <w:color w:val="000000"/>
-          <w:sz w:val="27"/>
-          <w:szCs w:val="27"/>
+          <w:b/>
         </w:rPr>
-        <w:t>(iii) Software System Design.</w:t>
-      </w:r>
-    </w:p>
-    <w:p>
-      <w:pPr>
-        <w:pStyle w:val="NormalWeb"/>
+        <w:t>ENSURE CONSISTANT USE OF “WILL” AND “SH</w:t>
+      </w:r>
+      <w:r>
         <w:rPr>
-          <w:color w:val="000000"/>
-          <w:sz w:val="27"/>
-          <w:szCs w:val="27"/>
+          <w:b/>
         </w:rPr>
-      </w:pPr>
-      <w:r>
-        <w:rPr>
-          <w:color w:val="000000"/>
-          <w:sz w:val="27"/>
-          <w:szCs w:val="27"/>
-        </w:rPr>
-        <w:t>The role of each component and the interfaces between components should be described. There should be a clear correlation between your design and your specification.</w:t>
-      </w:r>
-    </w:p>
-    <w:p>
-      <w:pPr>
-        <w:pStyle w:val="NormalWeb"/>
-        <w:rPr>
-          <w:color w:val="000000"/>
-          <w:sz w:val="27"/>
-          <w:szCs w:val="27"/>
-        </w:rPr>
-      </w:pPr>
-      <w:r>
-        <w:rPr>
-          <w:color w:val="000000"/>
-          <w:sz w:val="27"/>
-          <w:szCs w:val="27"/>
-        </w:rPr>
-        <w:t>The design should be linked to requirements and, where applicable give a critical discussion of key design decisions/styles/patterns used. There might be a data model, a UI design, details of external interfaces, and of other important issues e.g. concurrency, event handling, error and exception handling, security, data persistence. No particular notation or tool is mandated.</w:t>
-      </w:r>
-    </w:p>
-    <w:p/>
+        <w:t>OULD” RATHER THAN “DOES”</w:t>
+      </w:r>
+    </w:p>
     <w:p>
       <w:pPr>
         <w:pStyle w:val="Heading3"/>
@@ -4712,13 +4926,31 @@
         <w:t>The role of the Client Application is to run tests and get results from the Edge and the Data Centre.</w:t>
       </w:r>
       <w:r>
-        <w:t xml:space="preserve"> It was a requirement of the system to provide an application that allows a user to interact with the Edge Node and Data Centre and to display data to the user.</w:t>
+        <w:t xml:space="preserve"> It </w:t>
+      </w:r>
+      <w:r>
+        <w:t>is</w:t>
+      </w:r>
+      <w:r>
+        <w:t xml:space="preserve"> a requirement of the system to provide an application that allows a user to interact with the Edge Node and Data Centre and to display data to the user.</w:t>
       </w:r>
       <w:r>
         <w:t xml:space="preserve"> </w:t>
       </w:r>
       <w:r>
-        <w:t xml:space="preserve">This is achieved by providing separate pages for </w:t>
+        <w:t xml:space="preserve">This </w:t>
+      </w:r>
+      <w:r>
+        <w:t>will be</w:t>
+      </w:r>
+      <w:r>
+        <w:t xml:space="preserve"> achieved by providing</w:t>
+      </w:r>
+      <w:r>
+        <w:t xml:space="preserve"> an Electron application that contains</w:t>
+      </w:r>
+      <w:r>
+        <w:t xml:space="preserve"> separate pages for </w:t>
       </w:r>
       <w:r>
         <w:t xml:space="preserve">each of the services running on the Edge Node </w:t>
@@ -4737,6 +4969,15 @@
       </w:r>
       <w:r>
         <w:t>but accessible.</w:t>
+      </w:r>
+      <w:r>
+        <w:t xml:space="preserve"> The client should be able to make </w:t>
+      </w:r>
+      <w:r>
+        <w:t>POST</w:t>
+      </w:r>
+      <w:r>
+        <w:t xml:space="preserve"> requests to the data centre and proxy them through the edge node.</w:t>
       </w:r>
     </w:p>
     <w:p>
@@ -4758,7 +4999,13 @@
         <w:t xml:space="preserve">The caching </w:t>
       </w:r>
       <w:r>
-        <w:t xml:space="preserve">page is the </w:t>
+        <w:t xml:space="preserve">page </w:t>
+      </w:r>
+      <w:r>
+        <w:t>will be</w:t>
+      </w:r>
+      <w:r>
+        <w:t xml:space="preserve"> the </w:t>
       </w:r>
       <w:r>
         <w:t xml:space="preserve">first page </w:t>
@@ -4824,17 +5071,19 @@
     </w:p>
     <w:p>
       <w:r>
-        <w:t>Next comes the voice recognition page. It requires more elements</w:t>
+        <w:t xml:space="preserve">The voice recognition page will be next and it </w:t>
+      </w:r>
+      <w:r>
+        <w:t>requires more elements</w:t>
+      </w:r>
+      <w:r>
+        <w:t>,</w:t>
       </w:r>
       <w:r>
         <w:t xml:space="preserve"> such as the ability to record your voice and use this recor</w:t>
       </w:r>
       <w:r>
-        <w:t xml:space="preserve">ding for executing experiments. The results section should be split into two distinct sections to clearly differentiate between local processing and remote processing along with buttons to allow the user to execute these commands. The remote side </w:t>
-      </w:r>
-      <w:r>
-        <w:lastRenderedPageBreak/>
-        <w:t>should also have a checkbox to allow the user to indicate to the system if pre-processing should occur on the edge.</w:t>
+        <w:t>ding for executing experiments. The results section should be split into two distinct sections to clearly differentiate between local processing and remote processing along with buttons to allow the user to execute these commands. The remote side should also have a checkbox to allow the user to indicate to the system if pre-processing should occur on the edge.</w:t>
       </w:r>
       <w:r>
         <w:t xml:space="preserve"> </w:t>
@@ -4842,13 +5091,22 @@
     </w:p>
     <w:p>
       <w:r>
-        <w:t xml:space="preserve">The local processing button should execute a script locally and display the results. The remote processing button should send a request to the data centre and </w:t>
-      </w:r>
-      <w:r>
-        <w:t xml:space="preserve">take into account the </w:t>
-      </w:r>
-      <w:r>
-        <w:t>checkbox for pre-processing. This request will also display results to the user once completed.</w:t>
+        <w:t xml:space="preserve">The local processing button should execute a script locally and display the results. The remote processing button should send a </w:t>
+      </w:r>
+      <w:r>
+        <w:t xml:space="preserve">POST </w:t>
+      </w:r>
+      <w:r>
+        <w:t xml:space="preserve">request to the data centre and </w:t>
+      </w:r>
+      <w:r>
+        <w:t xml:space="preserve">account for the </w:t>
+      </w:r>
+      <w:r>
+        <w:t xml:space="preserve">pre-processing </w:t>
+      </w:r>
+      <w:r>
+        <w:t>checkbox. This request will also display results to the user once completed.</w:t>
       </w:r>
     </w:p>
     <w:p>
@@ -4872,13 +5130,29 @@
     </w:p>
     <w:p>
       <w:r>
-        <w:t xml:space="preserve">The machine learning page when first launched will contain only a button to navigate home, a textbox, and a login button. The user must enter these details before they can test this system. </w:t>
-      </w:r>
-      <w:r>
-        <w:t xml:space="preserve">After these have been entered a request should be sent to the data centre to obtain the user’s previously watched movies. This can then be used to get a recommendation request from the edge node. This should happen without any user intervention so that they see the results of the operations displayed. </w:t>
-      </w:r>
-      <w:r>
-        <w:t xml:space="preserve">There should be two buttons available to the user, once to watch a movie at random and one to watch the movie that was returned as a recommendation. Each of these buttons should also update the </w:t>
+        <w:t xml:space="preserve">The machine learning page when first launched </w:t>
+      </w:r>
+      <w:r>
+        <w:t>should</w:t>
+      </w:r>
+      <w:r>
+        <w:t xml:space="preserve"> contain only a button to navigate home, a textbox, and a login button. The user must enter these details before they can test this system. </w:t>
+      </w:r>
+      <w:r>
+        <w:t xml:space="preserve">After these have been entered a request should be sent to the data centre to obtain the user’s </w:t>
+      </w:r>
+      <w:r>
+        <w:lastRenderedPageBreak/>
+        <w:t xml:space="preserve">previously watched movies. This can then be used to get a recommendation request from the edge node. This should happen without any user intervention so that they see the results of the operations displayed. </w:t>
+      </w:r>
+      <w:r>
+        <w:t xml:space="preserve">There should be two buttons available to the user, </w:t>
+      </w:r>
+      <w:r>
+        <w:t>one</w:t>
+      </w:r>
+      <w:r>
+        <w:t xml:space="preserve"> to watch a movie at random and one to watch the movie that was returned as a recommendation. Each of these buttons should also update the </w:t>
       </w:r>
       <w:r>
         <w:t>user’s</w:t>
@@ -4903,10 +5177,13 @@
     </w:p>
     <w:p>
       <w:r>
-        <w:t>The role of the Edge Service</w:t>
-      </w:r>
-      <w:r>
-        <w:t xml:space="preserve"> is </w:t>
+        <w:t xml:space="preserve">The role of the </w:t>
+      </w:r>
+      <w:r>
+        <w:t xml:space="preserve">edge </w:t>
+      </w:r>
+      <w:r>
+        <w:t xml:space="preserve">is </w:t>
       </w:r>
       <w:r>
         <w:t>to pre-process requests for the user</w:t>
@@ -4915,10 +5192,22 @@
         <w:t xml:space="preserve">. </w:t>
       </w:r>
       <w:r>
-        <w:t>It was a requirement of the system to pre-process requests quickly before passing on Data</w:t>
-      </w:r>
-      <w:r>
-        <w:t xml:space="preserve"> to the Data Centre or returning it to the Client. Another requirement of the Edge Node is the ability to run multiple application on the same Edge Node to allow for extensibility. This is achieved by running the applications in Docker</w:t>
+        <w:t xml:space="preserve">It </w:t>
+      </w:r>
+      <w:r>
+        <w:t>is</w:t>
+      </w:r>
+      <w:r>
+        <w:t xml:space="preserve"> a requirement of the system to pre-process requests quickly before passing on Data</w:t>
+      </w:r>
+      <w:r>
+        <w:t xml:space="preserve"> to the Data Centre or returning it to the Client. Another requirement of the Edge Node is the ability to run multiple application on the same Edge Node to allow for extensibility. This </w:t>
+      </w:r>
+      <w:r>
+        <w:t>will be</w:t>
+      </w:r>
+      <w:r>
+        <w:t xml:space="preserve"> achieved by running the applications in Docker</w:t>
       </w:r>
       <w:r>
         <w:t xml:space="preserve"> Swarm</w:t>
@@ -4930,7 +5219,25 @@
         <w:t xml:space="preserve">. </w:t>
       </w:r>
       <w:r>
-        <w:t xml:space="preserve">Node.js was picked as the web server that would host the code for each edge application. </w:t>
+        <w:t xml:space="preserve">Node.js </w:t>
+      </w:r>
+      <w:r>
+        <w:t xml:space="preserve">will be </w:t>
+      </w:r>
+      <w:r>
+        <w:t xml:space="preserve">web server that </w:t>
+      </w:r>
+      <w:r>
+        <w:t xml:space="preserve">will </w:t>
+      </w:r>
+      <w:r>
+        <w:t>host the code for each edge application</w:t>
+      </w:r>
+      <w:r>
+        <w:t>s</w:t>
+      </w:r>
+      <w:r>
+        <w:t xml:space="preserve">. </w:t>
       </w:r>
     </w:p>
     <w:p>
@@ -4964,7 +5271,6 @@
     </w:p>
     <w:p>
       <w:r>
-        <w:lastRenderedPageBreak/>
         <w:t xml:space="preserve">The caching application will have to be able to receive proxied requests and use this information to query the Redis cache. If the data does not exist it will make a request to obtain, store and return this information to the user. If the data already exists in the cache the information will be retrieved and returned directly from the edge application. </w:t>
       </w:r>
     </w:p>
@@ -5015,6 +5321,7 @@
     </w:p>
     <w:p>
       <w:r>
+        <w:lastRenderedPageBreak/>
         <w:t xml:space="preserve">When a request is received </w:t>
       </w:r>
       <w:r>
@@ -5035,6 +5342,11 @@
     </w:p>
     <w:p>
       <w:r>
+        <w:t>It may not be efficient to store the voice data on disk before processing it but the way that the voice recognition library PocketSphinx works is that a file path must be passed as a parameter rather than the data stream itself.</w:t>
+      </w:r>
+    </w:p>
+    <w:p>
+      <w:r>
         <w:t>The voice recognition system should implement l</w:t>
       </w:r>
       <w:r>
@@ -5051,17 +5363,6 @@
       </w:r>
       <w:r>
         <w:t xml:space="preserve"> </w:t>
-      </w:r>
-    </w:p>
-    <w:p>
-      <w:r>
-        <w:t xml:space="preserve">The voice recognition </w:t>
-      </w:r>
-      <w:r>
-        <w:t xml:space="preserve">should </w:t>
-      </w:r>
-      <w:r>
-        <w:t>be performed by PocketSphinx.</w:t>
       </w:r>
     </w:p>
     <w:p>
@@ -5079,7 +5380,13 @@
     </w:p>
     <w:p>
       <w:r>
-        <w:t>Upon deployment, the edge machine learning application will request a subset of movies from the data centre to store locally. It will later use this data to produce recommendations.</w:t>
+        <w:t xml:space="preserve">Upon deployment, the edge machine learning application </w:t>
+      </w:r>
+      <w:r>
+        <w:t>should</w:t>
+      </w:r>
+      <w:r>
+        <w:t xml:space="preserve"> request a subset of movies from the data centre to store locally. It will later use this data to produce recommendations.</w:t>
       </w:r>
       <w:r>
         <w:t xml:space="preserve"> The full list of movies will be stored at the data centre.</w:t>
@@ -5090,13 +5397,24 @@
         <w:t xml:space="preserve">The machine learning application should only ever </w:t>
       </w:r>
       <w:r>
-        <w:t xml:space="preserve">receive post requests, the request should contain the user ID and depending on the path that the client posted to the edge application should request a random movie to be watched or a specific one that the user requested. This could be handled in a reusable way as the requests to the data centre will all take similar formats apart from a few variables being changed. </w:t>
-      </w:r>
-    </w:p>
-    <w:p>
-      <w:r>
-        <w:lastRenderedPageBreak/>
-        <w:t xml:space="preserve">The main function of the edge machine learning application is to produce recommendations based on the data received from the user. The edge application should never keep any user specific data locally as this would mean it is vulnerable to attack, the data it uses to produce a recommendation is stored at the data centre and the client application. The application will receive an average of all the users movies and use </w:t>
+        <w:t xml:space="preserve">receive post requests, the request should contain the user ID and depending on the path that the client posted to the edge application should request a random movie to be watched or a specific one that the user requested. This could be </w:t>
+      </w:r>
+      <w:r>
+        <w:t>implemented</w:t>
+      </w:r>
+      <w:r>
+        <w:t xml:space="preserve"> in a reusable way as the requests to the data centre will all take similar formats apart from a few variables being changed. </w:t>
+      </w:r>
+    </w:p>
+    <w:p>
+      <w:r>
+        <w:t xml:space="preserve">The main function of the edge machine learning application is to produce recommendations based on the data received from the user. The edge application should never keep any user specific data locally as this would mean it is vulnerable to attack, the data it uses to produce a recommendation is stored at the data centre and the client application. The application will receive an average of all the </w:t>
+      </w:r>
+      <w:r>
+        <w:t>user’s</w:t>
+      </w:r>
+      <w:r>
+        <w:t xml:space="preserve"> movies and use </w:t>
       </w:r>
       <w:r>
         <w:t xml:space="preserve">this information to return a movie recommendation to the requesting </w:t>
@@ -5112,6 +5430,7 @@
       </w:pPr>
       <w:bookmarkStart w:id="17" w:name="_Toc479009681"/>
       <w:r>
+        <w:lastRenderedPageBreak/>
         <w:t>Data Centre</w:t>
       </w:r>
       <w:bookmarkEnd w:id="17"/>
@@ -5130,30 +5449,90 @@
         <w:t>c</w:t>
       </w:r>
       <w:r>
-        <w:t>entre is to</w:t>
-      </w:r>
-      <w:r>
-        <w:t xml:space="preserve">           </w:t>
-      </w:r>
-      <w:r>
-        <w:t xml:space="preserve">. </w:t>
-      </w:r>
-      <w:r>
-        <w:t>For example the Client wants Voice Recognition to occur when they click a button so the fact it was pre-processed before reaching the Data Centre does not matter to them, all they want is the result of the request.</w:t>
+        <w:t xml:space="preserve">entre is </w:t>
+      </w:r>
+      <w:r>
+        <w:t>to handle the request from the client or the pre-processed request from the edge, f</w:t>
+      </w:r>
+      <w:r>
+        <w:t xml:space="preserve">or example the </w:t>
+      </w:r>
+      <w:r>
+        <w:t>c</w:t>
+      </w:r>
+      <w:r>
+        <w:t xml:space="preserve">lient wants </w:t>
+      </w:r>
+      <w:r>
+        <w:t>v</w:t>
+      </w:r>
+      <w:r>
+        <w:t xml:space="preserve">oice </w:t>
+      </w:r>
+      <w:r>
+        <w:t>r</w:t>
+      </w:r>
+      <w:r>
+        <w:t xml:space="preserve">ecognition to occur when they click a button so the fact it was pre-processed before reaching the </w:t>
+      </w:r>
+      <w:r>
+        <w:t>d</w:t>
+      </w:r>
+      <w:r>
+        <w:t xml:space="preserve">ata </w:t>
+      </w:r>
+      <w:r>
+        <w:t>c</w:t>
+      </w:r>
+      <w:r>
+        <w:t xml:space="preserve">entre does not matter to them </w:t>
+      </w:r>
+      <w:r>
+        <w:t>if</w:t>
+      </w:r>
+      <w:r>
+        <w:t xml:space="preserve"> they receive the result of the operation.</w:t>
+      </w:r>
+    </w:p>
+    <w:p>
+      <w:r>
+        <w:t xml:space="preserve">The </w:t>
+      </w:r>
+      <w:r>
+        <w:t xml:space="preserve">data centre will be </w:t>
+      </w:r>
+      <w:r>
+        <w:t xml:space="preserve">designed and implemented </w:t>
+      </w:r>
+      <w:r>
+        <w:t xml:space="preserve">utilising </w:t>
+      </w:r>
+      <w:r>
+        <w:t xml:space="preserve">dependency injection, this </w:t>
+      </w:r>
+      <w:r>
+        <w:t>will make</w:t>
       </w:r>
       <w:r>
         <w:t xml:space="preserve"> </w:t>
       </w:r>
-    </w:p>
-    <w:p>
-      <w:r>
-        <w:t xml:space="preserve">The Data Centre was designed and implemented </w:t>
-      </w:r>
-      <w:r>
-        <w:t xml:space="preserve">utilising </w:t>
-      </w:r>
-      <w:r>
-        <w:t>dependency injection, this makes it easier to maintain and control dependencies and code reuse.</w:t>
+      <w:r>
+        <w:t xml:space="preserve">maintenance, </w:t>
+      </w:r>
+      <w:r>
+        <w:t xml:space="preserve">control </w:t>
+      </w:r>
+      <w:r>
+        <w:t xml:space="preserve">of </w:t>
+      </w:r>
+      <w:r>
+        <w:t>dependencies and code reuse</w:t>
+      </w:r>
+      <w:r>
+        <w:t xml:space="preserve"> easier</w:t>
+      </w:r>
+      <w:r>
+        <w:t>.</w:t>
       </w:r>
     </w:p>
     <w:p>
@@ -5204,16 +5583,10 @@
         <w:t>must</w:t>
       </w:r>
       <w:r>
-        <w:t xml:space="preserve"> be able to return a subset of the movies to the edge node when it first gets deployed and periodically as more data gets added to the edge node.</w:t>
-      </w:r>
-      <w:r>
-        <w:t xml:space="preserve"> This is to account for the </w:t>
-      </w:r>
-      <w:r>
-        <w:t>added</w:t>
-      </w:r>
-      <w:r>
-        <w:t xml:space="preserve"> watch data from the users.</w:t>
+        <w:t xml:space="preserve"> be able to return a subset of the movies to the edge node </w:t>
+      </w:r>
+      <w:r>
+        <w:t>based on a clustering algorithm. This is to ensure that the edge device contains a broad range of available movies to recommend to the user. The data centre machine learning application must also keep a record of all the movies that the user has watched so that it can be queried by the user and eventually processed to produce a recommendation.</w:t>
       </w:r>
     </w:p>
     <w:p>
@@ -5226,134 +5599,6 @@
       </w:r>
       <w:bookmarkEnd w:id="18"/>
     </w:p>
-    <w:p>
-      <w:pPr>
-        <w:pStyle w:val="NormalWeb"/>
-        <w:rPr>
-          <w:color w:val="000000"/>
-          <w:sz w:val="27"/>
-          <w:szCs w:val="27"/>
-        </w:rPr>
-      </w:pPr>
-      <w:r>
-        <w:rPr>
-          <w:color w:val="000000"/>
-          <w:sz w:val="27"/>
-          <w:szCs w:val="27"/>
-        </w:rPr>
-        <w:t>You should describe any languages, packages, and libraries etc. that are used in the development of your system. There is no need to describe your code in detail. You may highlight data types and implementation techniques that are of special interest. If appropriate, you may provide:</w:t>
-      </w:r>
-    </w:p>
-    <w:p>
-      <w:pPr>
-        <w:pStyle w:val="NormalWeb"/>
-        <w:rPr>
-          <w:color w:val="000000"/>
-          <w:sz w:val="27"/>
-          <w:szCs w:val="27"/>
-        </w:rPr>
-      </w:pPr>
-      <w:r>
-        <w:rPr>
-          <w:color w:val="000000"/>
-          <w:sz w:val="27"/>
-          <w:szCs w:val="27"/>
-        </w:rPr>
-        <w:t>(a) Choice of implementation language(s)/ development environment(s)</w:t>
-      </w:r>
-    </w:p>
-    <w:p>
-      <w:pPr>
-        <w:pStyle w:val="NormalWeb"/>
-        <w:rPr>
-          <w:color w:val="000000"/>
-          <w:sz w:val="27"/>
-          <w:szCs w:val="27"/>
-        </w:rPr>
-      </w:pPr>
-      <w:r>
-        <w:rPr>
-          <w:color w:val="000000"/>
-          <w:sz w:val="27"/>
-          <w:szCs w:val="27"/>
-        </w:rPr>
-        <w:t>(b) Use of software libraries;</w:t>
-      </w:r>
-    </w:p>
-    <w:p>
-      <w:pPr>
-        <w:pStyle w:val="NormalWeb"/>
-        <w:rPr>
-          <w:color w:val="000000"/>
-          <w:sz w:val="27"/>
-          <w:szCs w:val="27"/>
-        </w:rPr>
-      </w:pPr>
-      <w:r>
-        <w:rPr>
-          <w:color w:val="000000"/>
-          <w:sz w:val="27"/>
-          <w:szCs w:val="27"/>
-        </w:rPr>
-        <w:lastRenderedPageBreak/>
-        <w:t>(c) Key implementation decisions</w:t>
-      </w:r>
-    </w:p>
-    <w:p>
-      <w:pPr>
-        <w:pStyle w:val="NormalWeb"/>
-        <w:rPr>
-          <w:color w:val="000000"/>
-          <w:sz w:val="27"/>
-          <w:szCs w:val="27"/>
-        </w:rPr>
-      </w:pPr>
-      <w:r>
-        <w:rPr>
-          <w:color w:val="000000"/>
-          <w:sz w:val="27"/>
-          <w:szCs w:val="27"/>
-        </w:rPr>
-        <w:t>(d) A description of how some important functions and algorithms were implemented.</w:t>
-      </w:r>
-    </w:p>
-    <w:p>
-      <w:pPr>
-        <w:pStyle w:val="NormalWeb"/>
-        <w:rPr>
-          <w:color w:val="000000"/>
-          <w:sz w:val="27"/>
-          <w:szCs w:val="27"/>
-        </w:rPr>
-      </w:pPr>
-      <w:r>
-        <w:rPr>
-          <w:color w:val="000000"/>
-          <w:sz w:val="27"/>
-          <w:szCs w:val="27"/>
-        </w:rPr>
-        <w:t>(e) A description of how each component is implemented.</w:t>
-      </w:r>
-    </w:p>
-    <w:p>
-      <w:pPr>
-        <w:pStyle w:val="NormalWeb"/>
-        <w:rPr>
-          <w:color w:val="000000"/>
-          <w:sz w:val="27"/>
-          <w:szCs w:val="27"/>
-        </w:rPr>
-      </w:pPr>
-      <w:r>
-        <w:rPr>
-          <w:color w:val="000000"/>
-          <w:sz w:val="27"/>
-          <w:szCs w:val="27"/>
-        </w:rPr>
-        <w:t>(f) Discussion of Test Approach e.g. unit testing, system testing, regression testing etc; Test cases described; Testing tools used. Evidence that testing coverage was complete.</w:t>
-      </w:r>
-    </w:p>
-    <w:p/>
     <w:p>
       <w:pPr>
         <w:pStyle w:val="Heading2"/>
@@ -5459,13 +5704,23 @@
         <w:t xml:space="preserve"> </w:t>
       </w:r>
       <w:r>
-        <w:t xml:space="preserve">so it is a requirement that the framework </w:t>
+        <w:t xml:space="preserve">so </w:t>
+      </w:r>
+      <w:r>
+        <w:t>it</w:t>
+      </w:r>
+      <w:r>
+        <w:t xml:space="preserve"> is a requirement that the framework </w:t>
       </w:r>
       <w:r>
         <w:t>to run on an ARM CPU</w:t>
       </w:r>
       <w:r>
-        <w:t>. As Electron is based on Node.js it allowed for more interaction with the host PC than pure JavaScript, this was necessary as to fulfil the requirement of measuring CPU use and executing the voice recognition script locally.</w:t>
+        <w:t xml:space="preserve">. As Electron is based on Node.js it allowed for more interaction with the host PC than pure JavaScript, this was </w:t>
+      </w:r>
+      <w:r>
+        <w:lastRenderedPageBreak/>
+        <w:t>necessary as to fulfil the requirement of measuring CPU use and executing the voice recognition script locally.</w:t>
       </w:r>
     </w:p>
     <w:p>
@@ -5488,16 +5743,10 @@
     </w:p>
     <w:p>
       <w:r>
-        <w:t xml:space="preserve">It was a </w:t>
-      </w:r>
-      <w:r>
-        <w:rPr>
-          <w:b/>
-        </w:rPr>
-        <w:t>requirement</w:t>
-      </w:r>
-      <w:r>
-        <w:t xml:space="preserve"> that the applications on the edge are easily </w:t>
+        <w:t xml:space="preserve">It is a requirement of the system </w:t>
+      </w:r>
+      <w:r>
+        <w:t xml:space="preserve">that the applications on the edge are easily </w:t>
       </w:r>
       <w:r>
         <w:t>maintainable</w:t>
@@ -5533,11 +5782,7 @@
         <w:t>As there are multiple edge nodes it was specifically Docker Swarm that was used as multiple</w:t>
       </w:r>
       <w:r>
-        <w:t xml:space="preserve"> worker </w:t>
-      </w:r>
-      <w:r>
-        <w:lastRenderedPageBreak/>
-        <w:t xml:space="preserve">nodes could be added to and it was possible to write scripts that would build, deploy, and control </w:t>
+        <w:t xml:space="preserve"> worker nodes could be added to and it was possible to write scripts that would build, deploy, and control </w:t>
       </w:r>
       <w:r>
         <w:t>different aspects of the application. For example, the caching application needed to have a Redis instance on every node and Docker provides a deployment flag (-global) that can be used.</w:t>
@@ -5652,6 +5897,7 @@
     </w:p>
     <w:p>
       <w:r>
+        <w:lastRenderedPageBreak/>
         <w:t xml:space="preserve">A problem that needed solved for the caching application was recording the total time that the request took. This was accomplished by attaching event handlers to the web view element that would start and stop a custom stopwatch object and display the total time for the entire request to the user. </w:t>
       </w:r>
     </w:p>
@@ -5689,7 +5935,6 @@
     </w:p>
     <w:p>
       <w:r>
-        <w:lastRenderedPageBreak/>
         <w:t>Communicating with IPC thread in Electron to execute the remote scrip</w:t>
       </w:r>
       <w:r>
@@ -5798,6 +6043,7 @@
     </w:p>
     <w:p>
       <w:r>
+        <w:lastRenderedPageBreak/>
         <w:t>There is a custom deployment script used for each application, the purpose of which is to…</w:t>
       </w:r>
     </w:p>
@@ -5884,11 +6130,7 @@
         <w:t xml:space="preserve">because </w:t>
       </w:r>
       <w:r>
-        <w:t xml:space="preserve">with every webpage request there are many small requests for each item on </w:t>
-      </w:r>
-      <w:r>
-        <w:lastRenderedPageBreak/>
-        <w:t>the page, such as images. This means that when the caching application handled all those requests it also needed to make a separate request to the master node which would inundate the Docker Swarm master node with requests. A way to rectify this problem was to deploy a Redis cache</w:t>
+        <w:t>with every webpage request there are many small requests for each item on the page, such as images. This means that when the caching application handled all those requests it also needed to make a separate request to the master node which would inundate the Docker Swarm master node with requests. A way to rectify this problem was to deploy a Redis cache</w:t>
       </w:r>
       <w:r>
         <w:t xml:space="preserve"> to each of the worker nodes so that there were 3 instances up and running. this could be expanded if required. Inside the caching application a hashing function was performed on the URL of the data being requested by the client. The purpose of this was to workout which of the 3 Redis caches should be queried directly for the content, as to reduce strain on the master node.</w:t>
@@ -5974,6 +6216,7 @@
         <w:rPr>
           <w:rStyle w:val="Emphasis"/>
         </w:rPr>
+        <w:lastRenderedPageBreak/>
         <w:t>Voice Recognition</w:t>
       </w:r>
     </w:p>
@@ -6001,8 +6244,6 @@
       <w:r>
         <w:t>client application can look like it is making a request directly to the data centre…</w:t>
       </w:r>
-      <w:bookmarkStart w:id="23" w:name="_GoBack"/>
-      <w:bookmarkEnd w:id="23"/>
     </w:p>
     <w:p>
       <w:r>
@@ -6017,7 +6258,6 @@
     </w:p>
     <w:p>
       <w:r>
-        <w:lastRenderedPageBreak/>
         <w:t>Saving the file locally on disk and making it possible to handle multiple requests concurrently was solved using GUID and asynchronous calls to the File System as to not block the server from handling other requests.</w:t>
       </w:r>
     </w:p>
@@ -6070,35 +6310,56 @@
           <w:rStyle w:val="Emphasis"/>
         </w:rPr>
       </w:pPr>
-      <w:bookmarkStart w:id="24" w:name="_Toc479009687"/>
+      <w:bookmarkStart w:id="23" w:name="_Toc479009687"/>
       <w:r>
         <w:rPr>
           <w:rStyle w:val="Emphasis"/>
         </w:rPr>
         <w:t>Data Centre</w:t>
       </w:r>
+      <w:bookmarkEnd w:id="23"/>
+    </w:p>
+    <w:p>
+      <w:r>
+        <w:t>The Data Centre was implemented by</w:t>
+      </w:r>
+    </w:p>
+    <w:p>
+      <w:pPr>
+        <w:rPr>
+          <w:rStyle w:val="Emphasis"/>
+        </w:rPr>
+      </w:pPr>
+      <w:r>
+        <w:rPr>
+          <w:rStyle w:val="Emphasis"/>
+        </w:rPr>
+        <w:t>Voice Recognition</w:t>
+      </w:r>
+    </w:p>
+    <w:p>
+      <w:r>
+        <w:t>Slightly more challenging to get voice recognition working on windows (execute process)</w:t>
+      </w:r>
+    </w:p>
+    <w:p>
+      <w:pPr>
+        <w:rPr>
+          <w:rStyle w:val="Emphasis"/>
+        </w:rPr>
+      </w:pPr>
+      <w:bookmarkStart w:id="24" w:name="_GoBack"/>
       <w:bookmarkEnd w:id="24"/>
-    </w:p>
-    <w:p>
-      <w:pPr>
-        <w:spacing w:after="0"/>
-      </w:pPr>
-      <w:r>
-        <w:t>The Data Centre was implemented by</w:t>
-      </w:r>
-    </w:p>
-    <w:p>
-      <w:r>
-        <w:t xml:space="preserve">Slightly more challenging to get </w:t>
-      </w:r>
-      <w:r>
-        <w:t xml:space="preserve">voice recognition </w:t>
-      </w:r>
-      <w:r>
-        <w:t>working on windows</w:t>
-      </w:r>
-      <w:r>
-        <w:t xml:space="preserve"> (execute process)</w:t>
+      <w:r>
+        <w:rPr>
+          <w:rStyle w:val="Emphasis"/>
+        </w:rPr>
+        <w:t>Machine Learning</w:t>
+      </w:r>
+    </w:p>
+    <w:p>
+      <w:r>
+        <w:t>Created a project to generate test data.</w:t>
       </w:r>
     </w:p>
     <w:p>
@@ -6107,6 +6368,7 @@
       </w:pPr>
       <w:bookmarkStart w:id="25" w:name="_Toc479009688"/>
       <w:r>
+        <w:lastRenderedPageBreak/>
         <w:t>Use of software libraries</w:t>
       </w:r>
       <w:bookmarkEnd w:id="25"/>
@@ -6291,7 +6553,6 @@
         </w:numPr>
       </w:pPr>
       <w:r>
-        <w:lastRenderedPageBreak/>
         <w:t>Proxy instead of regular web server. This allows for extraction of URL’s on edge node and makes it seem more like real life</w:t>
       </w:r>
     </w:p>
@@ -6550,6 +6811,7 @@
               <w:jc w:val="left"/>
             </w:pPr>
             <w:r>
+              <w:lastRenderedPageBreak/>
               <w:t>Home button</w:t>
             </w:r>
           </w:p>
@@ -6996,11 +7258,7 @@
               <w:jc w:val="left"/>
             </w:pPr>
             <w:r>
-              <w:t xml:space="preserve">Information will appear to indicate that </w:t>
-            </w:r>
-            <w:r>
-              <w:lastRenderedPageBreak/>
-              <w:t>the cache on the edge node was cleared successfully</w:t>
+              <w:t>Information will appear to indicate that the cache on the edge node was cleared successfully</w:t>
             </w:r>
           </w:p>
         </w:tc>
@@ -7322,7 +7580,11 @@
               <w:jc w:val="left"/>
             </w:pPr>
             <w:r>
-              <w:t>The clear cache command is executed using the redis-cli and the cache is cleared. This information is then returned to the user</w:t>
+              <w:t xml:space="preserve">The clear cache command is executed using the redis-cli and the cache is cleared. This information is </w:t>
+            </w:r>
+            <w:r>
+              <w:lastRenderedPageBreak/>
+              <w:t>then returned to the user</w:t>
             </w:r>
           </w:p>
         </w:tc>
@@ -7745,7 +8007,6 @@
               <w:jc w:val="left"/>
             </w:pPr>
             <w:r>
-              <w:lastRenderedPageBreak/>
               <w:t>Recording status after clicking record</w:t>
             </w:r>
           </w:p>
@@ -8115,21 +8376,26 @@
               <w:jc w:val="left"/>
             </w:pPr>
             <w:r>
-              <w:t>Press the Execute Remote Recognition button without recording a phrase</w:t>
-            </w:r>
-          </w:p>
-        </w:tc>
-        <w:tc>
-          <w:tcPr>
-            <w:tcW w:w="2254" w:type="dxa"/>
-            <w:vAlign w:val="center"/>
-          </w:tcPr>
-          <w:p>
-            <w:pPr>
-              <w:spacing w:line="240" w:lineRule="auto"/>
-              <w:jc w:val="left"/>
-            </w:pPr>
-            <w:r>
+              <w:t xml:space="preserve">Press the Execute Remote Recognition </w:t>
+            </w:r>
+            <w:r>
+              <w:lastRenderedPageBreak/>
+              <w:t>button without recording a phrase</w:t>
+            </w:r>
+          </w:p>
+        </w:tc>
+        <w:tc>
+          <w:tcPr>
+            <w:tcW w:w="2254" w:type="dxa"/>
+            <w:vAlign w:val="center"/>
+          </w:tcPr>
+          <w:p>
+            <w:pPr>
+              <w:spacing w:line="240" w:lineRule="auto"/>
+              <w:jc w:val="left"/>
+            </w:pPr>
+            <w:r>
+              <w:lastRenderedPageBreak/>
               <w:t>Nothing should happen, no error should be thrown</w:t>
             </w:r>
           </w:p>
@@ -8395,46 +8661,36 @@
               <w:jc w:val="left"/>
             </w:pPr>
             <w:r>
-              <w:t xml:space="preserve">Remote Results section when no </w:t>
-            </w:r>
-            <w:r>
-              <w:lastRenderedPageBreak/>
-              <w:t>remote evaluation has occurred</w:t>
-            </w:r>
-          </w:p>
-        </w:tc>
-        <w:tc>
-          <w:tcPr>
-            <w:tcW w:w="2254" w:type="dxa"/>
-            <w:vAlign w:val="center"/>
-          </w:tcPr>
-          <w:p>
-            <w:pPr>
-              <w:spacing w:line="240" w:lineRule="auto"/>
-              <w:jc w:val="left"/>
-            </w:pPr>
-            <w:r>
-              <w:lastRenderedPageBreak/>
-              <w:t xml:space="preserve">Launch the Voice Recognition Application and </w:t>
-            </w:r>
-            <w:r>
-              <w:lastRenderedPageBreak/>
-              <w:t>don’t perform remote evaluation</w:t>
-            </w:r>
-          </w:p>
-        </w:tc>
-        <w:tc>
-          <w:tcPr>
-            <w:tcW w:w="2254" w:type="dxa"/>
-            <w:vAlign w:val="center"/>
-          </w:tcPr>
-          <w:p>
-            <w:pPr>
-              <w:spacing w:line="240" w:lineRule="auto"/>
-              <w:jc w:val="left"/>
-            </w:pPr>
-            <w:r>
-              <w:lastRenderedPageBreak/>
+              <w:t>Remote Results section when no remote evaluation has occurred</w:t>
+            </w:r>
+          </w:p>
+        </w:tc>
+        <w:tc>
+          <w:tcPr>
+            <w:tcW w:w="2254" w:type="dxa"/>
+            <w:vAlign w:val="center"/>
+          </w:tcPr>
+          <w:p>
+            <w:pPr>
+              <w:spacing w:line="240" w:lineRule="auto"/>
+              <w:jc w:val="left"/>
+            </w:pPr>
+            <w:r>
+              <w:t>Launch the Voice Recognition Application and don’t perform remote evaluation</w:t>
+            </w:r>
+          </w:p>
+        </w:tc>
+        <w:tc>
+          <w:tcPr>
+            <w:tcW w:w="2254" w:type="dxa"/>
+            <w:vAlign w:val="center"/>
+          </w:tcPr>
+          <w:p>
+            <w:pPr>
+              <w:spacing w:line="240" w:lineRule="auto"/>
+              <w:jc w:val="left"/>
+            </w:pPr>
+            <w:r>
               <w:t>The results section is empty</w:t>
             </w:r>
           </w:p>
@@ -8845,6 +9101,7 @@
               <w:jc w:val="left"/>
             </w:pPr>
             <w:r>
+              <w:lastRenderedPageBreak/>
               <w:t>Receive post request with valid recording</w:t>
             </w:r>
           </w:p>
@@ -9199,7 +9456,6 @@
               <w:jc w:val="left"/>
             </w:pPr>
             <w:r>
-              <w:lastRenderedPageBreak/>
               <w:t>Measure Time of request</w:t>
             </w:r>
           </w:p>
@@ -10050,11 +10306,7 @@
               <w:jc w:val="left"/>
             </w:pPr>
             <w:r>
-              <w:t xml:space="preserve">The username box and login button will be replaced with the </w:t>
-            </w:r>
-            <w:r>
-              <w:lastRenderedPageBreak/>
-              <w:t>machine learning application page</w:t>
+              <w:t>The username box and login button will be replaced with the machine learning application page</w:t>
             </w:r>
           </w:p>
         </w:tc>
@@ -10263,36 +10515,46 @@
               <w:jc w:val="left"/>
             </w:pPr>
             <w:r>
-              <w:t>Watch a recommended movie when there is no movie recommendation</w:t>
-            </w:r>
-          </w:p>
-        </w:tc>
-        <w:tc>
-          <w:tcPr>
-            <w:tcW w:w="2254" w:type="dxa"/>
-            <w:vAlign w:val="center"/>
-          </w:tcPr>
-          <w:p>
-            <w:pPr>
-              <w:spacing w:line="240" w:lineRule="auto"/>
-              <w:jc w:val="left"/>
-            </w:pPr>
-            <w:r>
-              <w:t>Click the button to watch the recommended movie when there is no movie recommendation</w:t>
-            </w:r>
-          </w:p>
-        </w:tc>
-        <w:tc>
-          <w:tcPr>
-            <w:tcW w:w="2254" w:type="dxa"/>
-            <w:vAlign w:val="center"/>
-          </w:tcPr>
-          <w:p>
-            <w:pPr>
-              <w:spacing w:line="240" w:lineRule="auto"/>
-              <w:jc w:val="left"/>
-            </w:pPr>
-            <w:r>
+              <w:t xml:space="preserve">Watch a recommended movie when there is no </w:t>
+            </w:r>
+            <w:r>
+              <w:lastRenderedPageBreak/>
+              <w:t>movie recommendation</w:t>
+            </w:r>
+          </w:p>
+        </w:tc>
+        <w:tc>
+          <w:tcPr>
+            <w:tcW w:w="2254" w:type="dxa"/>
+            <w:vAlign w:val="center"/>
+          </w:tcPr>
+          <w:p>
+            <w:pPr>
+              <w:spacing w:line="240" w:lineRule="auto"/>
+              <w:jc w:val="left"/>
+            </w:pPr>
+            <w:r>
+              <w:lastRenderedPageBreak/>
+              <w:t xml:space="preserve">Click the button to watch the recommended movie when there is no </w:t>
+            </w:r>
+            <w:r>
+              <w:lastRenderedPageBreak/>
+              <w:t>movie recommendation</w:t>
+            </w:r>
+          </w:p>
+        </w:tc>
+        <w:tc>
+          <w:tcPr>
+            <w:tcW w:w="2254" w:type="dxa"/>
+            <w:vAlign w:val="center"/>
+          </w:tcPr>
+          <w:p>
+            <w:pPr>
+              <w:spacing w:line="240" w:lineRule="auto"/>
+              <w:jc w:val="left"/>
+            </w:pPr>
+            <w:r>
+              <w:lastRenderedPageBreak/>
               <w:t>The no movie request will be performed</w:t>
             </w:r>
           </w:p>
@@ -10733,11 +10995,7 @@
               <w:jc w:val="left"/>
             </w:pPr>
             <w:r>
-              <w:t xml:space="preserve">A request is performed to </w:t>
-            </w:r>
-            <w:r>
-              <w:lastRenderedPageBreak/>
-              <w:t>download movies from the Data Centre</w:t>
+              <w:t>A request is performed to download movies from the Data Centre</w:t>
             </w:r>
           </w:p>
         </w:tc>
@@ -11002,6 +11260,7 @@
               <w:jc w:val="left"/>
             </w:pPr>
             <w:r>
+              <w:lastRenderedPageBreak/>
               <w:t xml:space="preserve">Produce recommendation </w:t>
             </w:r>
           </w:p>
@@ -11395,7 +11654,6 @@
               <w:jc w:val="left"/>
             </w:pPr>
             <w:r>
-              <w:lastRenderedPageBreak/>
               <w:t>Receive request to WatchMovie</w:t>
             </w:r>
           </w:p>
@@ -11765,36 +12023,46 @@
               <w:jc w:val="left"/>
             </w:pPr>
             <w:r>
-              <w:t>The checkbox for pre-processing requests can be selected</w:t>
-            </w:r>
-          </w:p>
-        </w:tc>
-        <w:tc>
-          <w:tcPr>
-            <w:tcW w:w="2254" w:type="dxa"/>
-            <w:vAlign w:val="center"/>
-          </w:tcPr>
-          <w:p>
-            <w:pPr>
-              <w:spacing w:line="240" w:lineRule="auto"/>
-              <w:jc w:val="left"/>
-            </w:pPr>
-            <w:r>
-              <w:t>There is a checkbox for enabling pre-processing of requests and it can be ticked</w:t>
-            </w:r>
-          </w:p>
-        </w:tc>
-        <w:tc>
-          <w:tcPr>
-            <w:tcW w:w="2254" w:type="dxa"/>
-            <w:vAlign w:val="center"/>
-          </w:tcPr>
-          <w:p>
-            <w:pPr>
-              <w:spacing w:line="240" w:lineRule="auto"/>
-              <w:jc w:val="left"/>
-            </w:pPr>
-            <w:r>
+              <w:t xml:space="preserve">The checkbox for pre-processing </w:t>
+            </w:r>
+            <w:r>
+              <w:lastRenderedPageBreak/>
+              <w:t>requests can be selected</w:t>
+            </w:r>
+          </w:p>
+        </w:tc>
+        <w:tc>
+          <w:tcPr>
+            <w:tcW w:w="2254" w:type="dxa"/>
+            <w:vAlign w:val="center"/>
+          </w:tcPr>
+          <w:p>
+            <w:pPr>
+              <w:spacing w:line="240" w:lineRule="auto"/>
+              <w:jc w:val="left"/>
+            </w:pPr>
+            <w:r>
+              <w:lastRenderedPageBreak/>
+              <w:t xml:space="preserve">There is a checkbox for enabling pre-processing of </w:t>
+            </w:r>
+            <w:r>
+              <w:lastRenderedPageBreak/>
+              <w:t>requests and it can be ticked</w:t>
+            </w:r>
+          </w:p>
+        </w:tc>
+        <w:tc>
+          <w:tcPr>
+            <w:tcW w:w="2254" w:type="dxa"/>
+            <w:vAlign w:val="center"/>
+          </w:tcPr>
+          <w:p>
+            <w:pPr>
+              <w:spacing w:line="240" w:lineRule="auto"/>
+              <w:jc w:val="left"/>
+            </w:pPr>
+            <w:r>
+              <w:lastRenderedPageBreak/>
               <w:t>The checkbox is visible and can be ticked</w:t>
             </w:r>
           </w:p>
@@ -12133,7 +12401,6 @@
       </w:pPr>
       <w:bookmarkStart w:id="42" w:name="_Toc479009705"/>
       <w:r>
-        <w:lastRenderedPageBreak/>
         <w:t>Experimentation</w:t>
       </w:r>
       <w:bookmarkEnd w:id="42"/>
@@ -12144,6 +12411,11 @@
       </w:r>
       <w:r>
         <w:t>.</w:t>
+      </w:r>
+    </w:p>
+    <w:p>
+      <w:r>
+        <w:t>Should setup experiment to not require human interaction.</w:t>
       </w:r>
     </w:p>
     <w:p>
@@ -12221,6 +12493,7 @@
         </w:numPr>
       </w:pPr>
       <w:r>
+        <w:lastRenderedPageBreak/>
         <w:t xml:space="preserve">Deploy </w:t>
       </w:r>
       <w:r>
@@ -12355,58 +12628,58 @@
     </w:p>
     <w:p>
       <w:r>
+        <w:t>An iteration will consist of an initial request to “</w:t>
+      </w:r>
+      <w:r>
+        <w:t>http://www.bbc.co.uk</w:t>
+      </w:r>
+      <w:r>
+        <w:t>” and then a subsequent request when the information is already cached on the edge node. The two times will then be recorded in seconds and the cache will be cleared ready for the next request</w:t>
+      </w:r>
+    </w:p>
+    <w:p>
+      <w:r>
+        <w:t>Hypothesis;</w:t>
+      </w:r>
+    </w:p>
+    <w:p>
+      <w:r>
+        <w:t>The hypothesis is that the cached request should take less time to execute than the initial request.</w:t>
+      </w:r>
+    </w:p>
+    <w:p>
+      <w:r>
+        <w:t>Results;</w:t>
+      </w:r>
+    </w:p>
+    <w:p>
+      <w:r>
+        <w:t>&lt;Graph&gt;</w:t>
+      </w:r>
+    </w:p>
+    <w:p>
+      <w:r>
+        <w:t>Analyse;</w:t>
+      </w:r>
+    </w:p>
+    <w:p>
+      <w:r>
+        <w:t>&lt;Analysis of graph&gt;</w:t>
+      </w:r>
+    </w:p>
+    <w:p>
+      <w:r>
+        <w:t>Conclusion;</w:t>
+      </w:r>
+    </w:p>
+    <w:p/>
+    <w:p>
+      <w:pPr>
+        <w:pStyle w:val="Heading2"/>
+      </w:pPr>
+      <w:bookmarkStart w:id="45" w:name="_Toc479009708"/>
+      <w:r>
         <w:lastRenderedPageBreak/>
-        <w:t>An iteration will consist of an initial request to “</w:t>
-      </w:r>
-      <w:r>
-        <w:t>http://www.bbc.co.uk</w:t>
-      </w:r>
-      <w:r>
-        <w:t>” and then a subsequent request when the information is already cached on the edge node. The two times will then be recorded in seconds and the cache will be cleared ready for the next request</w:t>
-      </w:r>
-    </w:p>
-    <w:p>
-      <w:r>
-        <w:t>Hypothesis;</w:t>
-      </w:r>
-    </w:p>
-    <w:p>
-      <w:r>
-        <w:t>The hypothesis is that the cached request should take less time to execute than the initial request.</w:t>
-      </w:r>
-    </w:p>
-    <w:p>
-      <w:r>
-        <w:t>Results;</w:t>
-      </w:r>
-    </w:p>
-    <w:p>
-      <w:r>
-        <w:t>&lt;Graph&gt;</w:t>
-      </w:r>
-    </w:p>
-    <w:p>
-      <w:r>
-        <w:t>Analyse;</w:t>
-      </w:r>
-    </w:p>
-    <w:p>
-      <w:r>
-        <w:t>&lt;Analysis of graph&gt;</w:t>
-      </w:r>
-    </w:p>
-    <w:p>
-      <w:r>
-        <w:t>Conclusion;</w:t>
-      </w:r>
-    </w:p>
-    <w:p/>
-    <w:p>
-      <w:pPr>
-        <w:pStyle w:val="Heading2"/>
-      </w:pPr>
-      <w:bookmarkStart w:id="45" w:name="_Toc479009708"/>
-      <w:r>
         <w:t>Voice Recognition Experimentation</w:t>
       </w:r>
       <w:bookmarkEnd w:id="45"/>
@@ -12587,7 +12860,6 @@
     </w:p>
     <w:p>
       <w:r>
-        <w:lastRenderedPageBreak/>
         <w:t xml:space="preserve">The variable in this experiment is whether I process the file locally on the Client Device, remotely pre-process it on the Edge Device or remotely process it on the Data Centre. </w:t>
       </w:r>
     </w:p>
@@ -12677,6 +12949,7 @@
     </w:p>
     <w:p>
       <w:r>
+        <w:lastRenderedPageBreak/>
         <w:t xml:space="preserve">The measure of time will be recorded on the Client Device from as soon as the request starts to when the request finishes. The experiment will be repeated 10 times and an average will be taken. </w:t>
       </w:r>
     </w:p>
@@ -12729,7 +13002,6 @@
     </w:p>
     <w:p>
       <w:r>
-        <w:lastRenderedPageBreak/>
         <w:t>Conclusion;</w:t>
       </w:r>
     </w:p>
@@ -12840,6 +13112,7 @@
         </w:numPr>
       </w:pPr>
       <w:r>
+        <w:lastRenderedPageBreak/>
         <w:t>The applications deployed to the Edge Nodes</w:t>
       </w:r>
     </w:p>
@@ -12942,35 +13215,35 @@
     </w:p>
     <w:p>
       <w:r>
+        <w:t xml:space="preserve">The measure of time will be recorded on the Client Device from as soon as the request starts to when the request finishes. The experiment will be repeated 10 times and an average will be taken. </w:t>
+      </w:r>
+    </w:p>
+    <w:p>
+      <w:r>
+        <w:t>The experiment will consist of a voice being recorded. The same recording will be used throughout the experiment to allow for a fair comparison of computational load.</w:t>
+      </w:r>
+    </w:p>
+    <w:p>
+      <w:r>
+        <w:t>There will be a round of 10 experiments run on the Client Device, then a round of 10 where the device is pre-processed on the Edge Node, and a final 10 where the request is processed on the Edge Device.</w:t>
+      </w:r>
+    </w:p>
+    <w:p>
+      <w:r>
+        <w:t>Hypothesis;</w:t>
+      </w:r>
+    </w:p>
+    <w:p>
+      <w:r>
+        <w:t>The latency of the request should not increase much if the request is pre-processed on the Edge Device as both devices are Raspberry Pi’s however the request should be processed much quicker on the Data Cent</w:t>
+      </w:r>
+      <w:r>
+        <w:t>re as it has a faster processor although this means that the Data Centre is performing more work.</w:t>
+      </w:r>
+    </w:p>
+    <w:p>
+      <w:r>
         <w:lastRenderedPageBreak/>
-        <w:t xml:space="preserve">The measure of time will be recorded on the Client Device from as soon as the request starts to when the request finishes. The experiment will be repeated 10 times and an average will be taken. </w:t>
-      </w:r>
-    </w:p>
-    <w:p>
-      <w:r>
-        <w:t>The experiment will consist of a voice being recorded. The same recording will be used throughout the experiment to allow for a fair comparison of computational load.</w:t>
-      </w:r>
-    </w:p>
-    <w:p>
-      <w:r>
-        <w:t>There will be a round of 10 experiments run on the Client Device, then a round of 10 where the device is pre-processed on the Edge Node, and a final 10 where the request is processed on the Edge Device.</w:t>
-      </w:r>
-    </w:p>
-    <w:p>
-      <w:r>
-        <w:t>Hypothesis;</w:t>
-      </w:r>
-    </w:p>
-    <w:p>
-      <w:r>
-        <w:t>The latency of the request should not increase much if the request is pre-processed on the Edge Device as both devices are Raspberry Pi’s however the request should be processed much quicker on the Data Cent</w:t>
-      </w:r>
-      <w:r>
-        <w:t>re as it has a faster processor although this means that the Data Centre is performing more work.</w:t>
-      </w:r>
-    </w:p>
-    <w:p>
-      <w:r>
         <w:t>Results;</w:t>
       </w:r>
     </w:p>
@@ -13045,7 +13318,6 @@
     </w:p>
     <w:p>
       <w:r>
-        <w:lastRenderedPageBreak/>
         <w:t>Hypothesis;</w:t>
       </w:r>
     </w:p>
@@ -13133,6 +13405,7 @@
         </w:numPr>
       </w:pPr>
       <w:r>
+        <w:lastRenderedPageBreak/>
         <w:t xml:space="preserve">Deploy the Voice Recognition </w:t>
       </w:r>
       <w:r>
@@ -13302,57 +13575,57 @@
         </w:numPr>
       </w:pPr>
       <w:r>
+        <w:t>Processing time in seconds for all requests to finish</w:t>
+      </w:r>
+    </w:p>
+    <w:p>
+      <w:r>
+        <w:t>The experiment will consist of a voice being recorded. The same recording will be used throughout the experiment to allow for a fair comparison of computational load.</w:t>
+      </w:r>
+    </w:p>
+    <w:p>
+      <w:r>
+        <w:t xml:space="preserve">Deploy the Voice Recognition Service to the Edge Node without custom load balancing enabled and perform 2 sets of 10 warm up requests. </w:t>
+      </w:r>
+    </w:p>
+    <w:p>
+      <w:r>
+        <w:t>Perform the experiment 10 times with varying number of requests, from 10 to 50 in increments of 10</w:t>
+      </w:r>
+      <w:r>
+        <w:t>.  Repeat all 5 experiments after deploying the Service to the Edge Node with load balancing enabled and performing the warmup again.</w:t>
+      </w:r>
+    </w:p>
+    <w:p>
+      <w:r>
+        <w:t>Hypothesis;</w:t>
+      </w:r>
+    </w:p>
+    <w:p>
+      <w:r>
+        <w:t>Adding load balancing will improve response times</w:t>
+      </w:r>
+      <w:r>
+        <w:t xml:space="preserve"> (over 70% CPU </w:t>
+      </w:r>
+      <w:r>
+        <w:t>utilisation</w:t>
+      </w:r>
+      <w:r>
+        <w:t xml:space="preserve"> the request gets sent to the Data Centre</w:t>
+      </w:r>
+      <w:r>
+        <w:t>)</w:t>
+      </w:r>
+    </w:p>
+    <w:p>
+      <w:r>
+        <w:t>Results;</w:t>
+      </w:r>
+    </w:p>
+    <w:p>
+      <w:r>
         <w:lastRenderedPageBreak/>
-        <w:t>Processing time in seconds for all requests to finish</w:t>
-      </w:r>
-    </w:p>
-    <w:p>
-      <w:r>
-        <w:t>The experiment will consist of a voice being recorded. The same recording will be used throughout the experiment to allow for a fair comparison of computational load.</w:t>
-      </w:r>
-    </w:p>
-    <w:p>
-      <w:r>
-        <w:t xml:space="preserve">Deploy the Voice Recognition Service to the Edge Node without custom load balancing enabled and perform 2 sets of 10 warm up requests. </w:t>
-      </w:r>
-    </w:p>
-    <w:p>
-      <w:r>
-        <w:t>Perform the experiment 10 times with varying number of requests, from 10 to 50 in increments of 10</w:t>
-      </w:r>
-      <w:r>
-        <w:t>.  Repeat all 5 experiments after deploying the Service to the Edge Node with load balancing enabled and performing the warmup again.</w:t>
-      </w:r>
-    </w:p>
-    <w:p>
-      <w:r>
-        <w:t>Hypothesis;</w:t>
-      </w:r>
-    </w:p>
-    <w:p>
-      <w:r>
-        <w:t>Adding load balancing will improve response times</w:t>
-      </w:r>
-      <w:r>
-        <w:t xml:space="preserve"> (over 70% CPU </w:t>
-      </w:r>
-      <w:r>
-        <w:t>utilisation</w:t>
-      </w:r>
-      <w:r>
-        <w:t xml:space="preserve"> the request gets sent to the Data Centre</w:t>
-      </w:r>
-      <w:r>
-        <w:t>)</w:t>
-      </w:r>
-    </w:p>
-    <w:p>
-      <w:r>
-        <w:t>Results;</w:t>
-      </w:r>
-    </w:p>
-    <w:p>
-      <w:r>
         <w:t>Analyse;</w:t>
       </w:r>
     </w:p>
@@ -13469,7 +13742,6 @@
         </w:numPr>
       </w:pPr>
       <w:r>
-        <w:lastRenderedPageBreak/>
         <w:t>Node</w:t>
       </w:r>
       <w:r>
@@ -13614,7 +13886,7 @@
 </file>
 
 <file path=word/endnotes.xml><?xml version="1.0" encoding="utf-8"?>
-<w:endnotes xmlns:wpc="http://schemas.microsoft.com/office/word/2010/wordprocessingCanvas" xmlns:cx="http://schemas.microsoft.com/office/drawing/2014/chartex" xmlns:cx1="http://schemas.microsoft.com/office/drawing/2015/9/8/chartex" xmlns:cx2="http://schemas.microsoft.com/office/drawing/2015/10/21/chartex" xmlns:cx3="http://schemas.microsoft.com/office/drawing/2016/5/9/chartex" xmlns:cx4="http://schemas.microsoft.com/office/drawing/2016/5/10/chartex" xmlns:cx5="http://schemas.microsoft.com/office/drawing/2016/5/11/chartex" xmlns:mc="http://schemas.openxmlformats.org/markup-compatibility/2006" xmlns:o="urn:schemas-microsoft-com:office:office" xmlns:r="http://schemas.openxmlformats.org/officeDocument/2006/relationships" xmlns:m="http://schemas.openxmlformats.org/officeDocument/2006/math" xmlns:v="urn:schemas-microsoft-com:vml" xmlns:wp14="http://schemas.microsoft.com/office/word/2010/wordprocessingDrawing" xmlns:wp="http://schemas.openxmlformats.org/drawingml/2006/wordprocessingDrawing" xmlns:w10="urn:schemas-microsoft-com:office:word" xmlns:w="http://schemas.openxmlformats.org/wordprocessingml/2006/main" xmlns:w14="http://schemas.microsoft.com/office/word/2010/wordml" xmlns:w15="http://schemas.microsoft.com/office/word/2012/wordml" xmlns:w16se="http://schemas.microsoft.com/office/word/2015/wordml/symex" xmlns:wpg="http://schemas.microsoft.com/office/word/2010/wordprocessingGroup" xmlns:wpi="http://schemas.microsoft.com/office/word/2010/wordprocessingInk" xmlns:wne="http://schemas.microsoft.com/office/word/2006/wordml" xmlns:wps="http://schemas.microsoft.com/office/word/2010/wordprocessingShape" mc:Ignorable="w14 w15 w16se wp14">
+<w:endnotes xmlns:wpc="http://schemas.microsoft.com/office/word/2010/wordprocessingCanvas" xmlns:cx="http://schemas.microsoft.com/office/drawing/2014/chartex" xmlns:cx1="http://schemas.microsoft.com/office/drawing/2015/9/8/chartex" xmlns:cx2="http://schemas.microsoft.com/office/drawing/2015/10/21/chartex" xmlns:cx3="http://schemas.microsoft.com/office/drawing/2016/5/9/chartex" xmlns:cx4="http://schemas.microsoft.com/office/drawing/2016/5/10/chartex" xmlns:cx5="http://schemas.microsoft.com/office/drawing/2016/5/11/chartex" xmlns:cx6="http://schemas.microsoft.com/office/drawing/2016/5/12/chartex" xmlns:cx7="http://schemas.microsoft.com/office/drawing/2016/5/13/chartex" xmlns:cx8="http://schemas.microsoft.com/office/drawing/2016/5/14/chartex" xmlns:mc="http://schemas.openxmlformats.org/markup-compatibility/2006" xmlns:o="urn:schemas-microsoft-com:office:office" xmlns:r="http://schemas.openxmlformats.org/officeDocument/2006/relationships" xmlns:m="http://schemas.openxmlformats.org/officeDocument/2006/math" xmlns:v="urn:schemas-microsoft-com:vml" xmlns:wp14="http://schemas.microsoft.com/office/word/2010/wordprocessingDrawing" xmlns:wp="http://schemas.openxmlformats.org/drawingml/2006/wordprocessingDrawing" xmlns:w10="urn:schemas-microsoft-com:office:word" xmlns:w="http://schemas.openxmlformats.org/wordprocessingml/2006/main" xmlns:w14="http://schemas.microsoft.com/office/word/2010/wordml" xmlns:w15="http://schemas.microsoft.com/office/word/2012/wordml" xmlns:w16se="http://schemas.microsoft.com/office/word/2015/wordml/symex" xmlns:wpg="http://schemas.microsoft.com/office/word/2010/wordprocessingGroup" xmlns:wpi="http://schemas.microsoft.com/office/word/2010/wordprocessingInk" xmlns:wne="http://schemas.microsoft.com/office/word/2006/wordml" xmlns:wps="http://schemas.microsoft.com/office/word/2010/wordprocessingShape" mc:Ignorable="w14 w15 w16se wp14">
   <w:endnote w:type="separator" w:id="-1">
     <w:p>
       <w:pPr>
@@ -13639,7 +13911,7 @@
 </file>
 
 <file path=word/footer1.xml><?xml version="1.0" encoding="utf-8"?>
-<w:ftr xmlns:wpc="http://schemas.microsoft.com/office/word/2010/wordprocessingCanvas" xmlns:cx="http://schemas.microsoft.com/office/drawing/2014/chartex" xmlns:cx1="http://schemas.microsoft.com/office/drawing/2015/9/8/chartex" xmlns:cx2="http://schemas.microsoft.com/office/drawing/2015/10/21/chartex" xmlns:cx3="http://schemas.microsoft.com/office/drawing/2016/5/9/chartex" xmlns:cx4="http://schemas.microsoft.com/office/drawing/2016/5/10/chartex" xmlns:cx5="http://schemas.microsoft.com/office/drawing/2016/5/11/chartex" xmlns:mc="http://schemas.openxmlformats.org/markup-compatibility/2006" xmlns:o="urn:schemas-microsoft-com:office:office" xmlns:r="http://schemas.openxmlformats.org/officeDocument/2006/relationships" xmlns:m="http://schemas.openxmlformats.org/officeDocument/2006/math" xmlns:v="urn:schemas-microsoft-com:vml" xmlns:wp14="http://schemas.microsoft.com/office/word/2010/wordprocessingDrawing" xmlns:wp="http://schemas.openxmlformats.org/drawingml/2006/wordprocessingDrawing" xmlns:w10="urn:schemas-microsoft-com:office:word" xmlns:w="http://schemas.openxmlformats.org/wordprocessingml/2006/main" xmlns:w14="http://schemas.microsoft.com/office/word/2010/wordml" xmlns:w15="http://schemas.microsoft.com/office/word/2012/wordml" xmlns:w16se="http://schemas.microsoft.com/office/word/2015/wordml/symex" xmlns:wpg="http://schemas.microsoft.com/office/word/2010/wordprocessingGroup" xmlns:wpi="http://schemas.microsoft.com/office/word/2010/wordprocessingInk" xmlns:wne="http://schemas.microsoft.com/office/word/2006/wordml" xmlns:wps="http://schemas.microsoft.com/office/word/2010/wordprocessingShape" mc:Ignorable="w14 w15 w16se wp14">
+<w:ftr xmlns:wpc="http://schemas.microsoft.com/office/word/2010/wordprocessingCanvas" xmlns:cx="http://schemas.microsoft.com/office/drawing/2014/chartex" xmlns:cx1="http://schemas.microsoft.com/office/drawing/2015/9/8/chartex" xmlns:cx2="http://schemas.microsoft.com/office/drawing/2015/10/21/chartex" xmlns:cx3="http://schemas.microsoft.com/office/drawing/2016/5/9/chartex" xmlns:cx4="http://schemas.microsoft.com/office/drawing/2016/5/10/chartex" xmlns:cx5="http://schemas.microsoft.com/office/drawing/2016/5/11/chartex" xmlns:cx6="http://schemas.microsoft.com/office/drawing/2016/5/12/chartex" xmlns:cx7="http://schemas.microsoft.com/office/drawing/2016/5/13/chartex" xmlns:cx8="http://schemas.microsoft.com/office/drawing/2016/5/14/chartex" xmlns:mc="http://schemas.openxmlformats.org/markup-compatibility/2006" xmlns:o="urn:schemas-microsoft-com:office:office" xmlns:r="http://schemas.openxmlformats.org/officeDocument/2006/relationships" xmlns:m="http://schemas.openxmlformats.org/officeDocument/2006/math" xmlns:v="urn:schemas-microsoft-com:vml" xmlns:wp14="http://schemas.microsoft.com/office/word/2010/wordprocessingDrawing" xmlns:wp="http://schemas.openxmlformats.org/drawingml/2006/wordprocessingDrawing" xmlns:w10="urn:schemas-microsoft-com:office:word" xmlns:w="http://schemas.openxmlformats.org/wordprocessingml/2006/main" xmlns:w14="http://schemas.microsoft.com/office/word/2010/wordml" xmlns:w15="http://schemas.microsoft.com/office/word/2012/wordml" xmlns:w16se="http://schemas.microsoft.com/office/word/2015/wordml/symex" xmlns:wpg="http://schemas.microsoft.com/office/word/2010/wordprocessingGroup" xmlns:wpi="http://schemas.microsoft.com/office/word/2010/wordprocessingInk" xmlns:wne="http://schemas.microsoft.com/office/word/2006/wordml" xmlns:wps="http://schemas.microsoft.com/office/word/2010/wordprocessingShape" mc:Ignorable="w14 w15 w16se wp14">
   <w:sdt>
     <w:sdtPr>
       <w:id w:val="80265107"/>
@@ -13672,7 +13944,7 @@
           <w:rPr>
             <w:noProof/>
           </w:rPr>
-          <w:t>16</w:t>
+          <w:t>28</w:t>
         </w:r>
         <w:r>
           <w:rPr>
@@ -13692,7 +13964,7 @@
 </file>
 
 <file path=word/footnotes.xml><?xml version="1.0" encoding="utf-8"?>
-<w:footnotes xmlns:wpc="http://schemas.microsoft.com/office/word/2010/wordprocessingCanvas" xmlns:cx="http://schemas.microsoft.com/office/drawing/2014/chartex" xmlns:cx1="http://schemas.microsoft.com/office/drawing/2015/9/8/chartex" xmlns:cx2="http://schemas.microsoft.com/office/drawing/2015/10/21/chartex" xmlns:cx3="http://schemas.microsoft.com/office/drawing/2016/5/9/chartex" xmlns:cx4="http://schemas.microsoft.com/office/drawing/2016/5/10/chartex" xmlns:cx5="http://schemas.microsoft.com/office/drawing/2016/5/11/chartex" xmlns:mc="http://schemas.openxmlformats.org/markup-compatibility/2006" xmlns:o="urn:schemas-microsoft-com:office:office" xmlns:r="http://schemas.openxmlformats.org/officeDocument/2006/relationships" xmlns:m="http://schemas.openxmlformats.org/officeDocument/2006/math" xmlns:v="urn:schemas-microsoft-com:vml" xmlns:wp14="http://schemas.microsoft.com/office/word/2010/wordprocessingDrawing" xmlns:wp="http://schemas.openxmlformats.org/drawingml/2006/wordprocessingDrawing" xmlns:w10="urn:schemas-microsoft-com:office:word" xmlns:w="http://schemas.openxmlformats.org/wordprocessingml/2006/main" xmlns:w14="http://schemas.microsoft.com/office/word/2010/wordml" xmlns:w15="http://schemas.microsoft.com/office/word/2012/wordml" xmlns:w16se="http://schemas.microsoft.com/office/word/2015/wordml/symex" xmlns:wpg="http://schemas.microsoft.com/office/word/2010/wordprocessingGroup" xmlns:wpi="http://schemas.microsoft.com/office/word/2010/wordprocessingInk" xmlns:wne="http://schemas.microsoft.com/office/word/2006/wordml" xmlns:wps="http://schemas.microsoft.com/office/word/2010/wordprocessingShape" mc:Ignorable="w14 w15 w16se wp14">
+<w:footnotes xmlns:wpc="http://schemas.microsoft.com/office/word/2010/wordprocessingCanvas" xmlns:cx="http://schemas.microsoft.com/office/drawing/2014/chartex" xmlns:cx1="http://schemas.microsoft.com/office/drawing/2015/9/8/chartex" xmlns:cx2="http://schemas.microsoft.com/office/drawing/2015/10/21/chartex" xmlns:cx3="http://schemas.microsoft.com/office/drawing/2016/5/9/chartex" xmlns:cx4="http://schemas.microsoft.com/office/drawing/2016/5/10/chartex" xmlns:cx5="http://schemas.microsoft.com/office/drawing/2016/5/11/chartex" xmlns:cx6="http://schemas.microsoft.com/office/drawing/2016/5/12/chartex" xmlns:cx7="http://schemas.microsoft.com/office/drawing/2016/5/13/chartex" xmlns:cx8="http://schemas.microsoft.com/office/drawing/2016/5/14/chartex" xmlns:mc="http://schemas.openxmlformats.org/markup-compatibility/2006" xmlns:o="urn:schemas-microsoft-com:office:office" xmlns:r="http://schemas.openxmlformats.org/officeDocument/2006/relationships" xmlns:m="http://schemas.openxmlformats.org/officeDocument/2006/math" xmlns:v="urn:schemas-microsoft-com:vml" xmlns:wp14="http://schemas.microsoft.com/office/word/2010/wordprocessingDrawing" xmlns:wp="http://schemas.openxmlformats.org/drawingml/2006/wordprocessingDrawing" xmlns:w10="urn:schemas-microsoft-com:office:word" xmlns:w="http://schemas.openxmlformats.org/wordprocessingml/2006/main" xmlns:w14="http://schemas.microsoft.com/office/word/2010/wordml" xmlns:w15="http://schemas.microsoft.com/office/word/2012/wordml" xmlns:w16se="http://schemas.microsoft.com/office/word/2015/wordml/symex" xmlns:wpg="http://schemas.microsoft.com/office/word/2010/wordprocessingGroup" xmlns:wpi="http://schemas.microsoft.com/office/word/2010/wordprocessingInk" xmlns:wne="http://schemas.microsoft.com/office/word/2006/wordml" xmlns:wps="http://schemas.microsoft.com/office/word/2010/wordprocessingShape" mc:Ignorable="w14 w15 w16se wp14">
   <w:footnote w:type="separator" w:id="-1">
     <w:p>
       <w:pPr>
@@ -13717,8 +13989,97 @@
 </file>
 
 <file path=word/numbering.xml><?xml version="1.0" encoding="utf-8"?>
-<w:numbering xmlns:wpc="http://schemas.microsoft.com/office/word/2010/wordprocessingCanvas" xmlns:cx="http://schemas.microsoft.com/office/drawing/2014/chartex" xmlns:cx1="http://schemas.microsoft.com/office/drawing/2015/9/8/chartex" xmlns:cx2="http://schemas.microsoft.com/office/drawing/2015/10/21/chartex" xmlns:cx3="http://schemas.microsoft.com/office/drawing/2016/5/9/chartex" xmlns:cx4="http://schemas.microsoft.com/office/drawing/2016/5/10/chartex" xmlns:cx5="http://schemas.microsoft.com/office/drawing/2016/5/11/chartex" xmlns:mc="http://schemas.openxmlformats.org/markup-compatibility/2006" xmlns:o="urn:schemas-microsoft-com:office:office" xmlns:r="http://schemas.openxmlformats.org/officeDocument/2006/relationships" xmlns:m="http://schemas.openxmlformats.org/officeDocument/2006/math" xmlns:v="urn:schemas-microsoft-com:vml" xmlns:wp14="http://schemas.microsoft.com/office/word/2010/wordprocessingDrawing" xmlns:wp="http://schemas.openxmlformats.org/drawingml/2006/wordprocessingDrawing" xmlns:w10="urn:schemas-microsoft-com:office:word" xmlns:w="http://schemas.openxmlformats.org/wordprocessingml/2006/main" xmlns:w14="http://schemas.microsoft.com/office/word/2010/wordml" xmlns:w15="http://schemas.microsoft.com/office/word/2012/wordml" xmlns:w16se="http://schemas.microsoft.com/office/word/2015/wordml/symex" xmlns:wpg="http://schemas.microsoft.com/office/word/2010/wordprocessingGroup" xmlns:wpi="http://schemas.microsoft.com/office/word/2010/wordprocessingInk" xmlns:wne="http://schemas.microsoft.com/office/word/2006/wordml" xmlns:wps="http://schemas.microsoft.com/office/word/2010/wordprocessingShape" mc:Ignorable="w14 w15 w16se wp14">
+<w:numbering xmlns:wpc="http://schemas.microsoft.com/office/word/2010/wordprocessingCanvas" xmlns:cx="http://schemas.microsoft.com/office/drawing/2014/chartex" xmlns:cx1="http://schemas.microsoft.com/office/drawing/2015/9/8/chartex" xmlns:cx2="http://schemas.microsoft.com/office/drawing/2015/10/21/chartex" xmlns:cx3="http://schemas.microsoft.com/office/drawing/2016/5/9/chartex" xmlns:cx4="http://schemas.microsoft.com/office/drawing/2016/5/10/chartex" xmlns:cx5="http://schemas.microsoft.com/office/drawing/2016/5/11/chartex" xmlns:cx6="http://schemas.microsoft.com/office/drawing/2016/5/12/chartex" xmlns:cx7="http://schemas.microsoft.com/office/drawing/2016/5/13/chartex" xmlns:cx8="http://schemas.microsoft.com/office/drawing/2016/5/14/chartex" xmlns:mc="http://schemas.openxmlformats.org/markup-compatibility/2006" xmlns:o="urn:schemas-microsoft-com:office:office" xmlns:r="http://schemas.openxmlformats.org/officeDocument/2006/relationships" xmlns:m="http://schemas.openxmlformats.org/officeDocument/2006/math" xmlns:v="urn:schemas-microsoft-com:vml" xmlns:wp14="http://schemas.microsoft.com/office/word/2010/wordprocessingDrawing" xmlns:wp="http://schemas.openxmlformats.org/drawingml/2006/wordprocessingDrawing" xmlns:w10="urn:schemas-microsoft-com:office:word" xmlns:w="http://schemas.openxmlformats.org/wordprocessingml/2006/main" xmlns:w14="http://schemas.microsoft.com/office/word/2010/wordml" xmlns:w15="http://schemas.microsoft.com/office/word/2012/wordml" xmlns:w16se="http://schemas.microsoft.com/office/word/2015/wordml/symex" xmlns:wpg="http://schemas.microsoft.com/office/word/2010/wordprocessingGroup" xmlns:wpi="http://schemas.microsoft.com/office/word/2010/wordprocessingInk" xmlns:wne="http://schemas.microsoft.com/office/word/2006/wordml" xmlns:wps="http://schemas.microsoft.com/office/word/2010/wordprocessingShape" mc:Ignorable="w14 w15 w16se wp14">
   <w:abstractNum w:abstractNumId="0" w15:restartNumberingAfterBreak="0">
+    <w:nsid w:val="00D772C8"/>
+    <w:multiLevelType w:val="hybridMultilevel"/>
+    <w:tmpl w:val="B048532C"/>
+    <w:lvl w:ilvl="0" w:tplc="0809000F">
+      <w:start w:val="1"/>
+      <w:numFmt w:val="decimal"/>
+      <w:lvlText w:val="%1."/>
+      <w:lvlJc w:val="left"/>
+      <w:pPr>
+        <w:ind w:left="720" w:hanging="360"/>
+      </w:pPr>
+      <w:rPr>
+        <w:rFonts w:hint="default"/>
+      </w:rPr>
+    </w:lvl>
+    <w:lvl w:ilvl="1" w:tplc="08090019" w:tentative="1">
+      <w:start w:val="1"/>
+      <w:numFmt w:val="lowerLetter"/>
+      <w:lvlText w:val="%2."/>
+      <w:lvlJc w:val="left"/>
+      <w:pPr>
+        <w:ind w:left="1440" w:hanging="360"/>
+      </w:pPr>
+    </w:lvl>
+    <w:lvl w:ilvl="2" w:tplc="0809001B" w:tentative="1">
+      <w:start w:val="1"/>
+      <w:numFmt w:val="lowerRoman"/>
+      <w:lvlText w:val="%3."/>
+      <w:lvlJc w:val="right"/>
+      <w:pPr>
+        <w:ind w:left="2160" w:hanging="180"/>
+      </w:pPr>
+    </w:lvl>
+    <w:lvl w:ilvl="3" w:tplc="0809000F" w:tentative="1">
+      <w:start w:val="1"/>
+      <w:numFmt w:val="decimal"/>
+      <w:lvlText w:val="%4."/>
+      <w:lvlJc w:val="left"/>
+      <w:pPr>
+        <w:ind w:left="2880" w:hanging="360"/>
+      </w:pPr>
+    </w:lvl>
+    <w:lvl w:ilvl="4" w:tplc="08090019" w:tentative="1">
+      <w:start w:val="1"/>
+      <w:numFmt w:val="lowerLetter"/>
+      <w:lvlText w:val="%5."/>
+      <w:lvlJc w:val="left"/>
+      <w:pPr>
+        <w:ind w:left="3600" w:hanging="360"/>
+      </w:pPr>
+    </w:lvl>
+    <w:lvl w:ilvl="5" w:tplc="0809001B" w:tentative="1">
+      <w:start w:val="1"/>
+      <w:numFmt w:val="lowerRoman"/>
+      <w:lvlText w:val="%6."/>
+      <w:lvlJc w:val="right"/>
+      <w:pPr>
+        <w:ind w:left="4320" w:hanging="180"/>
+      </w:pPr>
+    </w:lvl>
+    <w:lvl w:ilvl="6" w:tplc="0809000F" w:tentative="1">
+      <w:start w:val="1"/>
+      <w:numFmt w:val="decimal"/>
+      <w:lvlText w:val="%7."/>
+      <w:lvlJc w:val="left"/>
+      <w:pPr>
+        <w:ind w:left="5040" w:hanging="360"/>
+      </w:pPr>
+    </w:lvl>
+    <w:lvl w:ilvl="7" w:tplc="08090019" w:tentative="1">
+      <w:start w:val="1"/>
+      <w:numFmt w:val="lowerLetter"/>
+      <w:lvlText w:val="%8."/>
+      <w:lvlJc w:val="left"/>
+      <w:pPr>
+        <w:ind w:left="5760" w:hanging="360"/>
+      </w:pPr>
+    </w:lvl>
+    <w:lvl w:ilvl="8" w:tplc="0809001B" w:tentative="1">
+      <w:start w:val="1"/>
+      <w:numFmt w:val="lowerRoman"/>
+      <w:lvlText w:val="%9."/>
+      <w:lvlJc w:val="right"/>
+      <w:pPr>
+        <w:ind w:left="6480" w:hanging="180"/>
+      </w:pPr>
+    </w:lvl>
+  </w:abstractNum>
+  <w:abstractNum w:abstractNumId="1" w15:restartNumberingAfterBreak="0">
     <w:nsid w:val="06407C34"/>
     <w:multiLevelType w:val="hybridMultilevel"/>
     <w:tmpl w:val="2B4C7B14"/>
@@ -13831,7 +14192,7 @@
       </w:rPr>
     </w:lvl>
   </w:abstractNum>
-  <w:abstractNum w:abstractNumId="1" w15:restartNumberingAfterBreak="0">
+  <w:abstractNum w:abstractNumId="2" w15:restartNumberingAfterBreak="0">
     <w:nsid w:val="06F17F1C"/>
     <w:multiLevelType w:val="hybridMultilevel"/>
     <w:tmpl w:val="2D346C84"/>
@@ -13944,7 +14305,7 @@
       </w:rPr>
     </w:lvl>
   </w:abstractNum>
-  <w:abstractNum w:abstractNumId="2" w15:restartNumberingAfterBreak="0">
+  <w:abstractNum w:abstractNumId="3" w15:restartNumberingAfterBreak="0">
     <w:nsid w:val="0CC767B0"/>
     <w:multiLevelType w:val="hybridMultilevel"/>
     <w:tmpl w:val="26304CB2"/>
@@ -14057,7 +14418,7 @@
       </w:rPr>
     </w:lvl>
   </w:abstractNum>
-  <w:abstractNum w:abstractNumId="3" w15:restartNumberingAfterBreak="0">
+  <w:abstractNum w:abstractNumId="4" w15:restartNumberingAfterBreak="0">
     <w:nsid w:val="105F4535"/>
     <w:multiLevelType w:val="hybridMultilevel"/>
     <w:tmpl w:val="694E4D54"/>
@@ -14170,7 +14531,7 @@
       </w:rPr>
     </w:lvl>
   </w:abstractNum>
-  <w:abstractNum w:abstractNumId="4" w15:restartNumberingAfterBreak="0">
+  <w:abstractNum w:abstractNumId="5" w15:restartNumberingAfterBreak="0">
     <w:nsid w:val="11063DCB"/>
     <w:multiLevelType w:val="hybridMultilevel"/>
     <w:tmpl w:val="C4707DE2"/>
@@ -14283,7 +14644,7 @@
       </w:rPr>
     </w:lvl>
   </w:abstractNum>
-  <w:abstractNum w:abstractNumId="5" w15:restartNumberingAfterBreak="0">
+  <w:abstractNum w:abstractNumId="6" w15:restartNumberingAfterBreak="0">
     <w:nsid w:val="14BE7028"/>
     <w:multiLevelType w:val="hybridMultilevel"/>
     <w:tmpl w:val="21367D10"/>
@@ -14396,7 +14757,7 @@
       </w:rPr>
     </w:lvl>
   </w:abstractNum>
-  <w:abstractNum w:abstractNumId="6" w15:restartNumberingAfterBreak="0">
+  <w:abstractNum w:abstractNumId="7" w15:restartNumberingAfterBreak="0">
     <w:nsid w:val="24EC3261"/>
     <w:multiLevelType w:val="hybridMultilevel"/>
     <w:tmpl w:val="E71486A0"/>
@@ -14509,7 +14870,7 @@
       </w:rPr>
     </w:lvl>
   </w:abstractNum>
-  <w:abstractNum w:abstractNumId="7" w15:restartNumberingAfterBreak="0">
+  <w:abstractNum w:abstractNumId="8" w15:restartNumberingAfterBreak="0">
     <w:nsid w:val="25F439E1"/>
     <w:multiLevelType w:val="hybridMultilevel"/>
     <w:tmpl w:val="65DAB1C0"/>
@@ -14622,7 +14983,96 @@
       </w:rPr>
     </w:lvl>
   </w:abstractNum>
-  <w:abstractNum w:abstractNumId="8" w15:restartNumberingAfterBreak="0">
+  <w:abstractNum w:abstractNumId="9" w15:restartNumberingAfterBreak="0">
+    <w:nsid w:val="29AB4D00"/>
+    <w:multiLevelType w:val="hybridMultilevel"/>
+    <w:tmpl w:val="107E2564"/>
+    <w:lvl w:ilvl="0" w:tplc="0809000F">
+      <w:start w:val="1"/>
+      <w:numFmt w:val="decimal"/>
+      <w:lvlText w:val="%1."/>
+      <w:lvlJc w:val="left"/>
+      <w:pPr>
+        <w:ind w:left="720" w:hanging="360"/>
+      </w:pPr>
+      <w:rPr>
+        <w:rFonts w:hint="default"/>
+      </w:rPr>
+    </w:lvl>
+    <w:lvl w:ilvl="1" w:tplc="08090019">
+      <w:start w:val="1"/>
+      <w:numFmt w:val="lowerLetter"/>
+      <w:lvlText w:val="%2."/>
+      <w:lvlJc w:val="left"/>
+      <w:pPr>
+        <w:ind w:left="1440" w:hanging="360"/>
+      </w:pPr>
+    </w:lvl>
+    <w:lvl w:ilvl="2" w:tplc="0809001B" w:tentative="1">
+      <w:start w:val="1"/>
+      <w:numFmt w:val="lowerRoman"/>
+      <w:lvlText w:val="%3."/>
+      <w:lvlJc w:val="right"/>
+      <w:pPr>
+        <w:ind w:left="2160" w:hanging="180"/>
+      </w:pPr>
+    </w:lvl>
+    <w:lvl w:ilvl="3" w:tplc="0809000F" w:tentative="1">
+      <w:start w:val="1"/>
+      <w:numFmt w:val="decimal"/>
+      <w:lvlText w:val="%4."/>
+      <w:lvlJc w:val="left"/>
+      <w:pPr>
+        <w:ind w:left="2880" w:hanging="360"/>
+      </w:pPr>
+    </w:lvl>
+    <w:lvl w:ilvl="4" w:tplc="08090019" w:tentative="1">
+      <w:start w:val="1"/>
+      <w:numFmt w:val="lowerLetter"/>
+      <w:lvlText w:val="%5."/>
+      <w:lvlJc w:val="left"/>
+      <w:pPr>
+        <w:ind w:left="3600" w:hanging="360"/>
+      </w:pPr>
+    </w:lvl>
+    <w:lvl w:ilvl="5" w:tplc="0809001B" w:tentative="1">
+      <w:start w:val="1"/>
+      <w:numFmt w:val="lowerRoman"/>
+      <w:lvlText w:val="%6."/>
+      <w:lvlJc w:val="right"/>
+      <w:pPr>
+        <w:ind w:left="4320" w:hanging="180"/>
+      </w:pPr>
+    </w:lvl>
+    <w:lvl w:ilvl="6" w:tplc="0809000F" w:tentative="1">
+      <w:start w:val="1"/>
+      <w:numFmt w:val="decimal"/>
+      <w:lvlText w:val="%7."/>
+      <w:lvlJc w:val="left"/>
+      <w:pPr>
+        <w:ind w:left="5040" w:hanging="360"/>
+      </w:pPr>
+    </w:lvl>
+    <w:lvl w:ilvl="7" w:tplc="08090019" w:tentative="1">
+      <w:start w:val="1"/>
+      <w:numFmt w:val="lowerLetter"/>
+      <w:lvlText w:val="%8."/>
+      <w:lvlJc w:val="left"/>
+      <w:pPr>
+        <w:ind w:left="5760" w:hanging="360"/>
+      </w:pPr>
+    </w:lvl>
+    <w:lvl w:ilvl="8" w:tplc="0809001B" w:tentative="1">
+      <w:start w:val="1"/>
+      <w:numFmt w:val="lowerRoman"/>
+      <w:lvlText w:val="%9."/>
+      <w:lvlJc w:val="right"/>
+      <w:pPr>
+        <w:ind w:left="6480" w:hanging="180"/>
+      </w:pPr>
+    </w:lvl>
+  </w:abstractNum>
+  <w:abstractNum w:abstractNumId="10" w15:restartNumberingAfterBreak="0">
     <w:nsid w:val="4AD220F5"/>
     <w:multiLevelType w:val="hybridMultilevel"/>
     <w:tmpl w:val="1AC45770"/>
@@ -14735,7 +15185,7 @@
       </w:rPr>
     </w:lvl>
   </w:abstractNum>
-  <w:abstractNum w:abstractNumId="9" w15:restartNumberingAfterBreak="0">
+  <w:abstractNum w:abstractNumId="11" w15:restartNumberingAfterBreak="0">
     <w:nsid w:val="4BE712C0"/>
     <w:multiLevelType w:val="hybridMultilevel"/>
     <w:tmpl w:val="FEB4D67A"/>
@@ -14848,7 +15298,7 @@
       </w:rPr>
     </w:lvl>
   </w:abstractNum>
-  <w:abstractNum w:abstractNumId="10" w15:restartNumberingAfterBreak="0">
+  <w:abstractNum w:abstractNumId="12" w15:restartNumberingAfterBreak="0">
     <w:nsid w:val="4CC96E94"/>
     <w:multiLevelType w:val="hybridMultilevel"/>
     <w:tmpl w:val="F3EE78A6"/>
@@ -14961,7 +15411,7 @@
       </w:rPr>
     </w:lvl>
   </w:abstractNum>
-  <w:abstractNum w:abstractNumId="11" w15:restartNumberingAfterBreak="0">
+  <w:abstractNum w:abstractNumId="13" w15:restartNumberingAfterBreak="0">
     <w:nsid w:val="741F1769"/>
     <w:multiLevelType w:val="hybridMultilevel"/>
     <w:tmpl w:val="A7340190"/>
@@ -15074,7 +15524,7 @@
       </w:rPr>
     </w:lvl>
   </w:abstractNum>
-  <w:abstractNum w:abstractNumId="12" w15:restartNumberingAfterBreak="0">
+  <w:abstractNum w:abstractNumId="14" w15:restartNumberingAfterBreak="0">
     <w:nsid w:val="7ABC5856"/>
     <w:multiLevelType w:val="hybridMultilevel"/>
     <w:tmpl w:val="C1BA7B04"/>
@@ -15188,43 +15638,49 @@
     </w:lvl>
   </w:abstractNum>
   <w:num w:numId="1">
+    <w:abstractNumId w:val="5"/>
+  </w:num>
+  <w:num w:numId="2">
+    <w:abstractNumId w:val="14"/>
+  </w:num>
+  <w:num w:numId="3">
+    <w:abstractNumId w:val="3"/>
+  </w:num>
+  <w:num w:numId="4">
+    <w:abstractNumId w:val="8"/>
+  </w:num>
+  <w:num w:numId="5">
+    <w:abstractNumId w:val="1"/>
+  </w:num>
+  <w:num w:numId="6">
     <w:abstractNumId w:val="4"/>
   </w:num>
-  <w:num w:numId="2">
+  <w:num w:numId="7">
     <w:abstractNumId w:val="12"/>
   </w:num>
-  <w:num w:numId="3">
+  <w:num w:numId="8">
     <w:abstractNumId w:val="2"/>
   </w:num>
-  <w:num w:numId="4">
+  <w:num w:numId="9">
+    <w:abstractNumId w:val="13"/>
+  </w:num>
+  <w:num w:numId="10">
+    <w:abstractNumId w:val="10"/>
+  </w:num>
+  <w:num w:numId="11">
+    <w:abstractNumId w:val="6"/>
+  </w:num>
+  <w:num w:numId="12">
+    <w:abstractNumId w:val="11"/>
+  </w:num>
+  <w:num w:numId="13">
     <w:abstractNumId w:val="7"/>
   </w:num>
-  <w:num w:numId="5">
+  <w:num w:numId="14">
     <w:abstractNumId w:val="0"/>
   </w:num>
-  <w:num w:numId="6">
-    <w:abstractNumId w:val="3"/>
-  </w:num>
-  <w:num w:numId="7">
-    <w:abstractNumId w:val="10"/>
-  </w:num>
-  <w:num w:numId="8">
-    <w:abstractNumId w:val="1"/>
-  </w:num>
-  <w:num w:numId="9">
-    <w:abstractNumId w:val="11"/>
-  </w:num>
-  <w:num w:numId="10">
-    <w:abstractNumId w:val="8"/>
-  </w:num>
-  <w:num w:numId="11">
-    <w:abstractNumId w:val="5"/>
-  </w:num>
-  <w:num w:numId="12">
+  <w:num w:numId="15">
     <w:abstractNumId w:val="9"/>
-  </w:num>
-  <w:num w:numId="13">
-    <w:abstractNumId w:val="6"/>
   </w:num>
 </w:numbering>
 </file>
@@ -16338,11 +16794,11 @@
 </file>
 
 <file path=customXml/item1.xml><?xml version="1.0" encoding="utf-8"?>
-<b:Sources xmlns:b="http://schemas.openxmlformats.org/officeDocument/2006/bibliography" xmlns="http://schemas.openxmlformats.org/officeDocument/2006/bibliography" SelectedStyle="\APASixthEditionOfficeOnline.xsl" StyleName="APA" Version="6"/>
+<b:Sources xmlns:b="http://schemas.openxmlformats.org/officeDocument/2006/bibliography" xmlns="http://schemas.openxmlformats.org/officeDocument/2006/bibliography" SelectedStyle="\IEEE2006OfficeOnline.xsl" StyleName="IEEE" Version="2006"/>
 </file>
 
 <file path=customXml/itemProps1.xml><?xml version="1.0" encoding="utf-8"?>
-<ds:datastoreItem xmlns:ds="http://schemas.openxmlformats.org/officeDocument/2006/customXml" ds:itemID="{FF6CFB37-030F-4599-920E-6C86C8C30ECC}">
+<ds:datastoreItem xmlns:ds="http://schemas.openxmlformats.org/officeDocument/2006/customXml" ds:itemID="{473A9AB2-CC32-4A85-AB4C-89E3601AFAB8}">
   <ds:schemaRefs>
     <ds:schemaRef ds:uri="http://schemas.openxmlformats.org/officeDocument/2006/bibliography"/>
   </ds:schemaRefs>

</xml_diff>

<commit_message>
Connor: Started to add experiment automation to VoiceRecognition.js (including the backend). Added comments to edge node applications.
</commit_message>
<xml_diff>
--- a/Documentation/Dissertation/Dissertation.docx
+++ b/Documentation/Dissertation/Dissertation.docx
@@ -6348,8 +6348,6 @@
           <w:rStyle w:val="Emphasis"/>
         </w:rPr>
       </w:pPr>
-      <w:bookmarkStart w:id="24" w:name="_GoBack"/>
-      <w:bookmarkEnd w:id="24"/>
       <w:r>
         <w:rPr>
           <w:rStyle w:val="Emphasis"/>
@@ -6366,12 +6364,12 @@
       <w:pPr>
         <w:pStyle w:val="Heading2"/>
       </w:pPr>
-      <w:bookmarkStart w:id="25" w:name="_Toc479009688"/>
+      <w:bookmarkStart w:id="24" w:name="_Toc479009688"/>
       <w:r>
         <w:lastRenderedPageBreak/>
         <w:t>Use of software libraries</w:t>
       </w:r>
-      <w:bookmarkEnd w:id="25"/>
+      <w:bookmarkEnd w:id="24"/>
     </w:p>
     <w:p>
       <w:pPr>
@@ -6473,11 +6471,11 @@
       <w:pPr>
         <w:pStyle w:val="Heading2"/>
       </w:pPr>
-      <w:bookmarkStart w:id="26" w:name="_Toc479009689"/>
+      <w:bookmarkStart w:id="25" w:name="_Toc479009689"/>
       <w:r>
         <w:t>Key implementation details</w:t>
       </w:r>
-      <w:bookmarkEnd w:id="26"/>
+      <w:bookmarkEnd w:id="25"/>
     </w:p>
     <w:p>
       <w:pPr>
@@ -6560,105 +6558,105 @@
       <w:pPr>
         <w:pStyle w:val="Heading2"/>
       </w:pPr>
-      <w:bookmarkStart w:id="27" w:name="_Toc479009690"/>
+      <w:bookmarkStart w:id="26" w:name="_Toc479009690"/>
       <w:r>
         <w:t>Discussion of test approach</w:t>
       </w:r>
+      <w:bookmarkEnd w:id="26"/>
+    </w:p>
+    <w:p>
+      <w:r>
+        <w:t>The</w:t>
+      </w:r>
+      <w:r>
+        <w:t xml:space="preserve"> nature of the code </w:t>
+      </w:r>
+      <w:r>
+        <w:t xml:space="preserve">produced meant that is </w:t>
+      </w:r>
+      <w:r>
+        <w:t>prove</w:t>
+      </w:r>
+      <w:r>
+        <w:t>d</w:t>
+      </w:r>
+      <w:r>
+        <w:t xml:space="preserve"> difficult</w:t>
+      </w:r>
+      <w:r>
+        <w:t xml:space="preserve"> to test as it has to run in a N</w:t>
+      </w:r>
+      <w:r>
+        <w:t>ode</w:t>
+      </w:r>
+      <w:r>
+        <w:t>.</w:t>
+      </w:r>
+      <w:r>
+        <w:t xml:space="preserve">js server and </w:t>
+      </w:r>
+      <w:r>
+        <w:t xml:space="preserve">make </w:t>
+      </w:r>
+      <w:r>
+        <w:t>actual requests</w:t>
+      </w:r>
+      <w:r>
+        <w:t xml:space="preserve"> so there was a lot of manual testing</w:t>
+      </w:r>
+      <w:r>
+        <w:t>. I tried to run tests using</w:t>
+      </w:r>
+      <w:r>
+        <w:t xml:space="preserve"> QUnit but the test would throw an exception as</w:t>
+      </w:r>
+      <w:r>
+        <w:t xml:space="preserve"> soon as the first Node.js</w:t>
+      </w:r>
+      <w:r>
+        <w:t xml:space="preserve"> keyword (“require”) came up.</w:t>
+      </w:r>
+      <w:r>
+        <w:t xml:space="preserve"> This meant that manual testing was the approach that would be taken. This would be adequate as the system is for research purposes. </w:t>
+      </w:r>
+      <w:r>
+        <w:t>Unit tests</w:t>
+      </w:r>
+      <w:r>
+        <w:t xml:space="preserve"> in WebAPI </w:t>
+      </w:r>
+      <w:r>
+        <w:t xml:space="preserve">also </w:t>
+      </w:r>
+      <w:r>
+        <w:t xml:space="preserve">proved difficult </w:t>
+      </w:r>
+      <w:r>
+        <w:t xml:space="preserve">as a lot of the code deals with actual requests. The tests that were able to be written </w:t>
+      </w:r>
+      <w:r>
+        <w:t>did not deal with request code.</w:t>
+      </w:r>
+    </w:p>
+    <w:p>
+      <w:pPr>
+        <w:pStyle w:val="Heading2"/>
+      </w:pPr>
+      <w:bookmarkStart w:id="27" w:name="_Toc479009691"/>
+      <w:r>
+        <w:t>Caching System Tests</w:t>
+      </w:r>
       <w:bookmarkEnd w:id="27"/>
     </w:p>
     <w:p>
-      <w:r>
-        <w:t>The</w:t>
-      </w:r>
-      <w:r>
-        <w:t xml:space="preserve"> nature of the code </w:t>
-      </w:r>
-      <w:r>
-        <w:t xml:space="preserve">produced meant that is </w:t>
-      </w:r>
-      <w:r>
-        <w:t>prove</w:t>
-      </w:r>
-      <w:r>
-        <w:t>d</w:t>
-      </w:r>
-      <w:r>
-        <w:t xml:space="preserve"> difficult</w:t>
-      </w:r>
-      <w:r>
-        <w:t xml:space="preserve"> to test as it has to run in a N</w:t>
-      </w:r>
-      <w:r>
-        <w:t>ode</w:t>
-      </w:r>
-      <w:r>
-        <w:t>.</w:t>
-      </w:r>
-      <w:r>
-        <w:t xml:space="preserve">js server and </w:t>
-      </w:r>
-      <w:r>
-        <w:t xml:space="preserve">make </w:t>
-      </w:r>
-      <w:r>
-        <w:t>actual requests</w:t>
-      </w:r>
-      <w:r>
-        <w:t xml:space="preserve"> so there was a lot of manual testing</w:t>
-      </w:r>
-      <w:r>
-        <w:t>. I tried to run tests using</w:t>
-      </w:r>
-      <w:r>
-        <w:t xml:space="preserve"> QUnit but the test would throw an exception as</w:t>
-      </w:r>
-      <w:r>
-        <w:t xml:space="preserve"> soon as the first Node.js</w:t>
-      </w:r>
-      <w:r>
-        <w:t xml:space="preserve"> keyword (“require”) came up.</w:t>
-      </w:r>
-      <w:r>
-        <w:t xml:space="preserve"> This meant that manual testing was the approach that would be taken. This would be adequate as the system is for research purposes. </w:t>
-      </w:r>
-      <w:r>
-        <w:t>Unit tests</w:t>
-      </w:r>
-      <w:r>
-        <w:t xml:space="preserve"> in WebAPI </w:t>
-      </w:r>
-      <w:r>
-        <w:t xml:space="preserve">also </w:t>
-      </w:r>
-      <w:r>
-        <w:t xml:space="preserve">proved difficult </w:t>
-      </w:r>
-      <w:r>
-        <w:t xml:space="preserve">as a lot of the code deals with actual requests. The tests that were able to be written </w:t>
-      </w:r>
-      <w:r>
-        <w:t>did not deal with request code.</w:t>
-      </w:r>
-    </w:p>
-    <w:p>
-      <w:pPr>
-        <w:pStyle w:val="Heading2"/>
-      </w:pPr>
-      <w:bookmarkStart w:id="28" w:name="_Toc479009691"/>
-      <w:r>
-        <w:t>Caching System Tests</w:t>
+      <w:pPr>
+        <w:pStyle w:val="Heading3"/>
+      </w:pPr>
+      <w:bookmarkStart w:id="28" w:name="_Toc479009692"/>
+      <w:r>
+        <w:t>Client Application</w:t>
       </w:r>
       <w:bookmarkEnd w:id="28"/>
-    </w:p>
-    <w:p>
-      <w:pPr>
-        <w:pStyle w:val="Heading3"/>
-      </w:pPr>
-      <w:bookmarkStart w:id="29" w:name="_Toc479009692"/>
-      <w:r>
-        <w:t>Client Application</w:t>
-      </w:r>
-      <w:bookmarkEnd w:id="29"/>
     </w:p>
     <w:tbl>
       <w:tblPr>
@@ -7340,11 +7338,11 @@
       <w:pPr>
         <w:pStyle w:val="Heading3"/>
       </w:pPr>
-      <w:bookmarkStart w:id="30" w:name="_Toc479009693"/>
+      <w:bookmarkStart w:id="29" w:name="_Toc479009693"/>
       <w:r>
         <w:t>Edge Node Application</w:t>
       </w:r>
-      <w:bookmarkEnd w:id="30"/>
+      <w:bookmarkEnd w:id="29"/>
     </w:p>
     <w:tbl>
       <w:tblPr>
@@ -7725,24 +7723,24 @@
       <w:pPr>
         <w:pStyle w:val="Heading2"/>
       </w:pPr>
-      <w:bookmarkStart w:id="31" w:name="_Toc479009694"/>
+      <w:bookmarkStart w:id="30" w:name="_Toc479009694"/>
       <w:r>
         <w:t>Voice Recognition System</w:t>
       </w:r>
       <w:r>
         <w:t xml:space="preserve"> Tests</w:t>
       </w:r>
+      <w:bookmarkEnd w:id="30"/>
+    </w:p>
+    <w:p>
+      <w:pPr>
+        <w:pStyle w:val="Heading3"/>
+      </w:pPr>
+      <w:bookmarkStart w:id="31" w:name="_Toc479009695"/>
+      <w:r>
+        <w:t>Client Application</w:t>
+      </w:r>
       <w:bookmarkEnd w:id="31"/>
-    </w:p>
-    <w:p>
-      <w:pPr>
-        <w:pStyle w:val="Heading3"/>
-      </w:pPr>
-      <w:bookmarkStart w:id="32" w:name="_Toc479009695"/>
-      <w:r>
-        <w:t>Client Application</w:t>
-      </w:r>
-      <w:bookmarkEnd w:id="32"/>
     </w:p>
     <w:tbl>
       <w:tblPr>
@@ -8773,11 +8771,11 @@
       <w:pPr>
         <w:pStyle w:val="Heading3"/>
       </w:pPr>
-      <w:bookmarkStart w:id="33" w:name="_Toc479009696"/>
+      <w:bookmarkStart w:id="32" w:name="_Toc479009696"/>
       <w:r>
         <w:t>Edge Node Application</w:t>
       </w:r>
-      <w:bookmarkEnd w:id="33"/>
+      <w:bookmarkEnd w:id="32"/>
     </w:p>
     <w:tbl>
       <w:tblPr>
@@ -9509,11 +9507,11 @@
       <w:pPr>
         <w:pStyle w:val="Heading3"/>
       </w:pPr>
-      <w:bookmarkStart w:id="34" w:name="_Toc479009697"/>
+      <w:bookmarkStart w:id="33" w:name="_Toc479009697"/>
       <w:r>
         <w:t>Data Centre Application</w:t>
       </w:r>
-      <w:bookmarkEnd w:id="34"/>
+      <w:bookmarkEnd w:id="33"/>
     </w:p>
     <w:tbl>
       <w:tblPr>
@@ -9831,24 +9829,24 @@
       <w:pPr>
         <w:pStyle w:val="Heading2"/>
       </w:pPr>
-      <w:bookmarkStart w:id="35" w:name="_Toc479009698"/>
+      <w:bookmarkStart w:id="34" w:name="_Toc479009698"/>
       <w:r>
         <w:t>Machine Learning System</w:t>
       </w:r>
       <w:r>
         <w:t xml:space="preserve"> Tests</w:t>
       </w:r>
+      <w:bookmarkEnd w:id="34"/>
+    </w:p>
+    <w:p>
+      <w:pPr>
+        <w:pStyle w:val="Heading3"/>
+      </w:pPr>
+      <w:bookmarkStart w:id="35" w:name="_Toc479009699"/>
+      <w:r>
+        <w:t>Client Application</w:t>
+      </w:r>
       <w:bookmarkEnd w:id="35"/>
-    </w:p>
-    <w:p>
-      <w:pPr>
-        <w:pStyle w:val="Heading3"/>
-      </w:pPr>
-      <w:bookmarkStart w:id="36" w:name="_Toc479009699"/>
-      <w:r>
-        <w:t>Client Application</w:t>
-      </w:r>
-      <w:bookmarkEnd w:id="36"/>
     </w:p>
     <w:tbl>
       <w:tblPr>
@@ -10637,11 +10635,11 @@
       <w:pPr>
         <w:pStyle w:val="Heading3"/>
       </w:pPr>
-      <w:bookmarkStart w:id="37" w:name="_Toc479009700"/>
+      <w:bookmarkStart w:id="36" w:name="_Toc479009700"/>
       <w:r>
         <w:t>Edge Node Application</w:t>
       </w:r>
-      <w:bookmarkEnd w:id="37"/>
+      <w:bookmarkEnd w:id="36"/>
     </w:p>
     <w:tbl>
       <w:tblPr>
@@ -11314,11 +11312,11 @@
       <w:pPr>
         <w:pStyle w:val="Heading3"/>
       </w:pPr>
-      <w:bookmarkStart w:id="38" w:name="_Toc479009701"/>
+      <w:bookmarkStart w:id="37" w:name="_Toc479009701"/>
       <w:r>
         <w:t>Data Centre Application</w:t>
       </w:r>
-      <w:bookmarkEnd w:id="38"/>
+      <w:bookmarkEnd w:id="37"/>
     </w:p>
     <w:tbl>
       <w:tblPr>
@@ -11711,21 +11709,21 @@
       <w:pPr>
         <w:pStyle w:val="Heading2"/>
       </w:pPr>
-      <w:bookmarkStart w:id="39" w:name="_Toc479009702"/>
+      <w:bookmarkStart w:id="38" w:name="_Toc479009702"/>
       <w:r>
         <w:t>Load Balancing System Tests</w:t>
       </w:r>
+      <w:bookmarkEnd w:id="38"/>
+    </w:p>
+    <w:p>
+      <w:pPr>
+        <w:pStyle w:val="Heading3"/>
+      </w:pPr>
+      <w:bookmarkStart w:id="39" w:name="_Toc479009703"/>
+      <w:r>
+        <w:t>Client Application</w:t>
+      </w:r>
       <w:bookmarkEnd w:id="39"/>
-    </w:p>
-    <w:p>
-      <w:pPr>
-        <w:pStyle w:val="Heading3"/>
-      </w:pPr>
-      <w:bookmarkStart w:id="40" w:name="_Toc479009703"/>
-      <w:r>
-        <w:t>Client Application</w:t>
-      </w:r>
-      <w:bookmarkEnd w:id="40"/>
     </w:p>
     <w:tbl>
       <w:tblPr>
@@ -12381,71 +12379,78 @@
       <w:pPr>
         <w:pStyle w:val="Heading1"/>
       </w:pPr>
-      <w:bookmarkStart w:id="41" w:name="_Toc479009704"/>
+      <w:bookmarkStart w:id="40" w:name="_Toc479009704"/>
       <w:r>
         <w:t>System</w:t>
       </w:r>
       <w:r>
         <w:t xml:space="preserve"> Evaluation</w:t>
       </w:r>
+      <w:bookmarkEnd w:id="40"/>
+    </w:p>
+    <w:p>
+      <w:r>
+        <w:t>Not sure what’s included here</w:t>
+      </w:r>
+    </w:p>
+    <w:p>
+      <w:pPr>
+        <w:pStyle w:val="Heading1"/>
+      </w:pPr>
+      <w:bookmarkStart w:id="41" w:name="_Toc479009705"/>
+      <w:r>
+        <w:t>Experimentation</w:t>
+      </w:r>
       <w:bookmarkEnd w:id="41"/>
     </w:p>
     <w:p>
       <w:r>
-        <w:t>Not sure what’s included here</w:t>
-      </w:r>
-    </w:p>
-    <w:p>
-      <w:pPr>
-        <w:pStyle w:val="Heading1"/>
-      </w:pPr>
-      <w:bookmarkStart w:id="42" w:name="_Toc479009705"/>
-      <w:r>
-        <w:t>Experimentation</w:t>
-      </w:r>
+        <w:t>A lot of the emphasis in this project will be here</w:t>
+      </w:r>
+      <w:r>
+        <w:t>.</w:t>
+      </w:r>
+    </w:p>
+    <w:p>
+      <w:r>
+        <w:t>Should setup experiment to not require human interaction.</w:t>
+      </w:r>
+    </w:p>
+    <w:p>
+      <w:r>
+        <w:t>Provide empirical results and draw conclusions.</w:t>
+      </w:r>
+    </w:p>
+    <w:p>
+      <w:r>
+        <w:t>Describe methodology (use experiment methodology like goals and hypothesis</w:t>
+      </w:r>
+      <w:r>
+        <w:t>, what’s measured/controlled</w:t>
+      </w:r>
+      <w:r>
+        <w:t>)</w:t>
+      </w:r>
+      <w:r>
+        <w:t xml:space="preserve"> </w:t>
+      </w:r>
+    </w:p>
+    <w:p>
+      <w:r>
+        <w:t>When is it good to use edge node. When is it good to use DC? Not always good to use both</w:t>
+      </w:r>
+    </w:p>
+    <w:p>
+      <w:r>
+        <w:t>Read more in notes</w:t>
+      </w:r>
+    </w:p>
+    <w:p>
+      <w:r>
+        <w:t>Setup experiment automation</w:t>
+      </w:r>
+      <w:bookmarkStart w:id="42" w:name="_GoBack"/>
       <w:bookmarkEnd w:id="42"/>
-    </w:p>
-    <w:p>
-      <w:r>
-        <w:t>A lot of the emphasis in this project will be here</w:t>
-      </w:r>
-      <w:r>
-        <w:t>.</w:t>
-      </w:r>
-    </w:p>
-    <w:p>
-      <w:r>
-        <w:t>Should setup experiment to not require human interaction.</w:t>
-      </w:r>
-    </w:p>
-    <w:p>
-      <w:r>
-        <w:t>Provide empirical results and draw conclusions.</w:t>
-      </w:r>
-    </w:p>
-    <w:p>
-      <w:r>
-        <w:t>Describe methodology (use experiment methodology like goals and hypothesis</w:t>
-      </w:r>
-      <w:r>
-        <w:t>, what’s measured/controlled</w:t>
-      </w:r>
-      <w:r>
-        <w:t>)</w:t>
-      </w:r>
-      <w:r>
-        <w:t xml:space="preserve"> </w:t>
-      </w:r>
-    </w:p>
-    <w:p>
-      <w:r>
-        <w:t>When is it good to use edge node. When is it good to use DC? Not always good to use both</w:t>
-      </w:r>
-    </w:p>
-    <w:p>
-      <w:r>
-        <w:t>Read more in notes</w:t>
-      </w:r>
     </w:p>
     <w:p>
       <w:pPr>
@@ -12481,6 +12486,7 @@
         </w:numPr>
       </w:pPr>
       <w:r>
+        <w:lastRenderedPageBreak/>
         <w:t>Run the Caching Application on the Client Device</w:t>
       </w:r>
     </w:p>
@@ -12493,7 +12499,6 @@
         </w:numPr>
       </w:pPr>
       <w:r>
-        <w:lastRenderedPageBreak/>
         <w:t xml:space="preserve">Deploy </w:t>
       </w:r>
       <w:r>
@@ -12679,7 +12684,6 @@
       </w:pPr>
       <w:bookmarkStart w:id="45" w:name="_Toc479009708"/>
       <w:r>
-        <w:lastRenderedPageBreak/>
         <w:t>Voice Recognition Experimentation</w:t>
       </w:r>
       <w:bookmarkEnd w:id="45"/>
@@ -13944,7 +13948,7 @@
           <w:rPr>
             <w:noProof/>
           </w:rPr>
-          <w:t>28</w:t>
+          <w:t>18</w:t>
         </w:r>
         <w:r>
           <w:rPr>
@@ -16798,7 +16802,7 @@
 </file>
 
 <file path=customXml/itemProps1.xml><?xml version="1.0" encoding="utf-8"?>
-<ds:datastoreItem xmlns:ds="http://schemas.openxmlformats.org/officeDocument/2006/customXml" ds:itemID="{473A9AB2-CC32-4A85-AB4C-89E3601AFAB8}">
+<ds:datastoreItem xmlns:ds="http://schemas.openxmlformats.org/officeDocument/2006/customXml" ds:itemID="{FC1B81E1-2B04-4807-9E85-4101502B24CB}">
   <ds:schemaRefs>
     <ds:schemaRef ds:uri="http://schemas.openxmlformats.org/officeDocument/2006/bibliography"/>
   </ds:schemaRefs>

</xml_diff>

<commit_message>
Connor: Added network utilisation metrics to the voice recognition application
</commit_message>
<xml_diff>
--- a/Documentation/Dissertation/Dissertation.docx
+++ b/Documentation/Dissertation/Dissertation.docx
@@ -4223,19 +4223,7 @@
                           <w:txbxContent>
                             <w:p>
                               <w:r>
-                                <w:t xml:space="preserve">The entry point for the system </w:t>
-                              </w:r>
-                              <w:r>
-                                <w:t>will be</w:t>
-                              </w:r>
-                              <w:r>
-                                <w:t xml:space="preserve"> the Electron Application which runs on</w:t>
-                              </w:r>
-                              <w:r>
-                                <w:t xml:space="preserve"> the Client Raspberry Pi. There will be </w:t>
-                              </w:r>
-                              <w:r>
-                                <w:t>4 pages that the user can access from the homepage. Traffic from each application is colour coded.</w:t>
+                                <w:t>The entry point for the system will be the Electron Application which runs on the Client Raspberry Pi. There will be 4 pages that the user can access from the homepage. Traffic from each application is colour coded.</w:t>
                               </w:r>
                             </w:p>
                           </w:txbxContent>
@@ -4273,13 +4261,7 @@
                           <w:txbxContent>
                             <w:p>
                               <w:r>
-                                <w:t xml:space="preserve">The Edge </w:t>
-                              </w:r>
-                              <w:r>
-                                <w:t>will be</w:t>
-                              </w:r>
-                              <w:r>
-                                <w:t xml:space="preserve"> comprised of 3 Raspberry Pi’s which form a Docker swarm. The applications run in containers that can be running on any of the Raspberry Pi worker nodes and have multiple instances depending on the deployment. </w:t>
+                                <w:t xml:space="preserve">The Edge will be comprised of 3 Raspberry Pi’s which form a Docker swarm. The applications run in containers that can be running on any of the Raspberry Pi worker nodes and have multiple instances depending on the deployment. </w:t>
                               </w:r>
                             </w:p>
                           </w:txbxContent>
@@ -4317,22 +4299,7 @@
                           <w:txbxContent>
                             <w:p>
                               <w:r>
-                                <w:t xml:space="preserve">There are multiple data centres depending on what application is making the request. The WebAPI project </w:t>
-                              </w:r>
-                              <w:r>
-                                <w:t>will be</w:t>
-                              </w:r>
-                              <w:r>
-                                <w:t xml:space="preserve"> hosted in IIS and </w:t>
-                              </w:r>
-                              <w:r>
-                                <w:t xml:space="preserve">have </w:t>
-                              </w:r>
-                              <w:r>
-                                <w:t>multip</w:t>
-                              </w:r>
-                              <w:r>
-                                <w:t>le endpoints to allow for interactions from different applications</w:t>
+                                <w:t>There are multiple data centres depending on what application is making the request. The WebAPI project will be hosted in IIS and have multiple endpoints to allow for interactions from different applications</w:t>
                               </w:r>
                             </w:p>
                           </w:txbxContent>
@@ -4365,19 +4332,7 @@
                     <w:txbxContent>
                       <w:p>
                         <w:r>
-                          <w:t xml:space="preserve">The entry point for the system </w:t>
-                        </w:r>
-                        <w:r>
-                          <w:t>will be</w:t>
-                        </w:r>
-                        <w:r>
-                          <w:t xml:space="preserve"> the Electron Application which runs on</w:t>
-                        </w:r>
-                        <w:r>
-                          <w:t xml:space="preserve"> the Client Raspberry Pi. There will be </w:t>
-                        </w:r>
-                        <w:r>
-                          <w:t>4 pages that the user can access from the homepage. Traffic from each application is colour coded.</w:t>
+                          <w:t>The entry point for the system will be the Electron Application which runs on the Client Raspberry Pi. There will be 4 pages that the user can access from the homepage. Traffic from each application is colour coded.</w:t>
                         </w:r>
                       </w:p>
                     </w:txbxContent>
@@ -4388,13 +4343,7 @@
                     <w:txbxContent>
                       <w:p>
                         <w:r>
-                          <w:t xml:space="preserve">The Edge </w:t>
-                        </w:r>
-                        <w:r>
-                          <w:t>will be</w:t>
-                        </w:r>
-                        <w:r>
-                          <w:t xml:space="preserve"> comprised of 3 Raspberry Pi’s which form a Docker swarm. The applications run in containers that can be running on any of the Raspberry Pi worker nodes and have multiple instances depending on the deployment. </w:t>
+                          <w:t xml:space="preserve">The Edge will be comprised of 3 Raspberry Pi’s which form a Docker swarm. The applications run in containers that can be running on any of the Raspberry Pi worker nodes and have multiple instances depending on the deployment. </w:t>
                         </w:r>
                       </w:p>
                     </w:txbxContent>
@@ -4405,22 +4354,7 @@
                     <w:txbxContent>
                       <w:p>
                         <w:r>
-                          <w:t xml:space="preserve">There are multiple data centres depending on what application is making the request. The WebAPI project </w:t>
-                        </w:r>
-                        <w:r>
-                          <w:t>will be</w:t>
-                        </w:r>
-                        <w:r>
-                          <w:t xml:space="preserve"> hosted in IIS and </w:t>
-                        </w:r>
-                        <w:r>
-                          <w:t xml:space="preserve">have </w:t>
-                        </w:r>
-                        <w:r>
-                          <w:t>multip</w:t>
-                        </w:r>
-                        <w:r>
-                          <w:t>le endpoints to allow for interactions from different applications</w:t>
+                          <w:t>There are multiple data centres depending on what application is making the request. The WebAPI project will be hosted in IIS and have multiple endpoints to allow for interactions from different applications</w:t>
                         </w:r>
                       </w:p>
                     </w:txbxContent>
@@ -5686,7 +5620,15 @@
         <w:t xml:space="preserve"> </w:t>
       </w:r>
       <w:r>
-        <w:t>Windows, MacOS and Linux.</w:t>
+        <w:t xml:space="preserve">Windows, </w:t>
+      </w:r>
+      <w:proofErr w:type="spellStart"/>
+      <w:r>
+        <w:t>MacOS</w:t>
+      </w:r>
+      <w:proofErr w:type="spellEnd"/>
+      <w:r>
+        <w:t xml:space="preserve"> and Linux.</w:t>
       </w:r>
       <w:r>
         <w:t xml:space="preserve"> </w:t>
@@ -6008,7 +5950,15 @@
         <w:t>concurrently</w:t>
       </w:r>
       <w:r>
-        <w:t xml:space="preserve"> but within reason so the system was able to handle it.</w:t>
+        <w:t xml:space="preserve"> but within reason so the system </w:t>
+      </w:r>
+      <w:r>
+        <w:t>could</w:t>
+      </w:r>
+      <w:bookmarkStart w:id="22" w:name="_GoBack"/>
+      <w:bookmarkEnd w:id="22"/>
+      <w:r>
+        <w:t xml:space="preserve"> handle it.</w:t>
       </w:r>
     </w:p>
     <w:p>
@@ -6018,14 +5968,14 @@
           <w:rStyle w:val="Emphasis"/>
         </w:rPr>
       </w:pPr>
-      <w:bookmarkStart w:id="22" w:name="_Toc479009686"/>
+      <w:bookmarkStart w:id="23" w:name="_Toc479009686"/>
       <w:r>
         <w:rPr>
           <w:rStyle w:val="Emphasis"/>
         </w:rPr>
         <w:t>Edge</w:t>
       </w:r>
-      <w:bookmarkEnd w:id="22"/>
+      <w:bookmarkEnd w:id="23"/>
     </w:p>
     <w:p>
       <w:r>
@@ -6310,14 +6260,14 @@
           <w:rStyle w:val="Emphasis"/>
         </w:rPr>
       </w:pPr>
-      <w:bookmarkStart w:id="23" w:name="_Toc479009687"/>
+      <w:bookmarkStart w:id="24" w:name="_Toc479009687"/>
       <w:r>
         <w:rPr>
           <w:rStyle w:val="Emphasis"/>
         </w:rPr>
         <w:t>Data Centre</w:t>
       </w:r>
-      <w:bookmarkEnd w:id="23"/>
+      <w:bookmarkEnd w:id="24"/>
     </w:p>
     <w:p>
       <w:r>
@@ -6364,12 +6314,12 @@
       <w:pPr>
         <w:pStyle w:val="Heading2"/>
       </w:pPr>
-      <w:bookmarkStart w:id="24" w:name="_Toc479009688"/>
+      <w:bookmarkStart w:id="25" w:name="_Toc479009688"/>
       <w:r>
         <w:lastRenderedPageBreak/>
         <w:t>Use of software libraries</w:t>
       </w:r>
-      <w:bookmarkEnd w:id="24"/>
+      <w:bookmarkEnd w:id="25"/>
     </w:p>
     <w:p>
       <w:pPr>
@@ -6379,8 +6329,13 @@
           <w:numId w:val="2"/>
         </w:numPr>
       </w:pPr>
-      <w:r>
-        <w:t>Pocketsphinx for voice recognition</w:t>
+      <w:proofErr w:type="spellStart"/>
+      <w:r>
+        <w:t>Pocketsphinx</w:t>
+      </w:r>
+      <w:proofErr w:type="spellEnd"/>
+      <w:r>
+        <w:t xml:space="preserve"> for voice recognition</w:t>
       </w:r>
       <w:r>
         <w:t xml:space="preserve"> (mention that a recording was used rather than continuous listening)</w:t>
@@ -6427,9 +6382,11 @@
           <w:numId w:val="2"/>
         </w:numPr>
       </w:pPr>
+      <w:proofErr w:type="spellStart"/>
       <w:r>
         <w:t>NodeRedis</w:t>
       </w:r>
+      <w:proofErr w:type="spellEnd"/>
     </w:p>
     <w:p>
       <w:pPr>
@@ -6471,21 +6428,29 @@
       <w:pPr>
         <w:pStyle w:val="Heading2"/>
       </w:pPr>
-      <w:bookmarkStart w:id="25" w:name="_Toc479009689"/>
+      <w:bookmarkStart w:id="26" w:name="_Toc479009689"/>
       <w:r>
         <w:t>Key implementation details</w:t>
       </w:r>
-      <w:bookmarkEnd w:id="25"/>
+      <w:bookmarkEnd w:id="26"/>
     </w:p>
     <w:p>
       <w:pPr>
         <w:spacing w:after="0"/>
       </w:pPr>
       <w:r>
-        <w:t>Docker… and deployment scripts. The UI that was written for ARM. How the doc</w:t>
-      </w:r>
-      <w:r>
-        <w:t xml:space="preserve">ker file and base images work. </w:t>
+        <w:t xml:space="preserve">Docker… and deployment scripts. The UI that was written for ARM. How the </w:t>
+      </w:r>
+      <w:proofErr w:type="spellStart"/>
+      <w:r>
+        <w:t>doc</w:t>
+      </w:r>
+      <w:r>
+        <w:t>ker</w:t>
+      </w:r>
+      <w:proofErr w:type="spellEnd"/>
+      <w:r>
+        <w:t xml:space="preserve"> file and base images work. </w:t>
       </w:r>
     </w:p>
     <w:p>
@@ -6509,7 +6474,23 @@
         </w:numPr>
       </w:pPr>
       <w:r>
-        <w:t>Deciding on redis because of docker image</w:t>
+        <w:t xml:space="preserve">Deciding on </w:t>
+      </w:r>
+      <w:proofErr w:type="spellStart"/>
+      <w:r>
+        <w:t>redis</w:t>
+      </w:r>
+      <w:proofErr w:type="spellEnd"/>
+      <w:r>
+        <w:t xml:space="preserve"> because of </w:t>
+      </w:r>
+      <w:proofErr w:type="spellStart"/>
+      <w:r>
+        <w:t>docker</w:t>
+      </w:r>
+      <w:proofErr w:type="spellEnd"/>
+      <w:r>
+        <w:t xml:space="preserve"> image</w:t>
       </w:r>
     </w:p>
     <w:p>
@@ -6521,8 +6502,13 @@
         </w:numPr>
       </w:pPr>
       <w:r>
-        <w:t>Deciding on node/webapi</w:t>
-      </w:r>
+        <w:t>Deciding on node/</w:t>
+      </w:r>
+      <w:proofErr w:type="spellStart"/>
+      <w:r>
+        <w:t>webapi</w:t>
+      </w:r>
+      <w:proofErr w:type="spellEnd"/>
     </w:p>
     <w:p>
       <w:pPr>
@@ -6558,11 +6544,11 @@
       <w:pPr>
         <w:pStyle w:val="Heading2"/>
       </w:pPr>
-      <w:bookmarkStart w:id="26" w:name="_Toc479009690"/>
+      <w:bookmarkStart w:id="27" w:name="_Toc479009690"/>
       <w:r>
         <w:t>Discussion of test approach</w:t>
       </w:r>
-      <w:bookmarkEnd w:id="26"/>
+      <w:bookmarkEnd w:id="27"/>
     </w:p>
     <w:p>
       <w:r>
@@ -6608,7 +6594,15 @@
         <w:t>. I tried to run tests using</w:t>
       </w:r>
       <w:r>
-        <w:t xml:space="preserve"> QUnit but the test would throw an exception as</w:t>
+        <w:t xml:space="preserve"> </w:t>
+      </w:r>
+      <w:proofErr w:type="spellStart"/>
+      <w:r>
+        <w:t>QUnit</w:t>
+      </w:r>
+      <w:proofErr w:type="spellEnd"/>
+      <w:r>
+        <w:t xml:space="preserve"> but the test would throw an exception as</w:t>
       </w:r>
       <w:r>
         <w:t xml:space="preserve"> soon as the first Node.js</w:t>
@@ -6642,21 +6636,21 @@
       <w:pPr>
         <w:pStyle w:val="Heading2"/>
       </w:pPr>
-      <w:bookmarkStart w:id="27" w:name="_Toc479009691"/>
+      <w:bookmarkStart w:id="28" w:name="_Toc479009691"/>
       <w:r>
         <w:t>Caching System Tests</w:t>
       </w:r>
-      <w:bookmarkEnd w:id="27"/>
+      <w:bookmarkEnd w:id="28"/>
     </w:p>
     <w:p>
       <w:pPr>
         <w:pStyle w:val="Heading3"/>
       </w:pPr>
-      <w:bookmarkStart w:id="28" w:name="_Toc479009692"/>
+      <w:bookmarkStart w:id="29" w:name="_Toc479009692"/>
       <w:r>
         <w:t>Client Application</w:t>
       </w:r>
-      <w:bookmarkEnd w:id="28"/>
+      <w:bookmarkEnd w:id="29"/>
     </w:p>
     <w:tbl>
       <w:tblPr>
@@ -6666,9 +6660,9 @@
       </w:tblPr>
       <w:tblGrid>
         <w:gridCol w:w="2258"/>
-        <w:gridCol w:w="2320"/>
-        <w:gridCol w:w="2354"/>
-        <w:gridCol w:w="2084"/>
+        <w:gridCol w:w="2557"/>
+        <w:gridCol w:w="3260"/>
+        <w:gridCol w:w="941"/>
       </w:tblGrid>
       <w:tr>
         <w:tc>
@@ -6688,7 +6682,7 @@
         </w:tc>
         <w:tc>
           <w:tcPr>
-            <w:tcW w:w="2320" w:type="dxa"/>
+            <w:tcW w:w="2557" w:type="dxa"/>
             <w:vAlign w:val="center"/>
           </w:tcPr>
           <w:p>
@@ -6703,7 +6697,7 @@
         </w:tc>
         <w:tc>
           <w:tcPr>
-            <w:tcW w:w="2354" w:type="dxa"/>
+            <w:tcW w:w="3260" w:type="dxa"/>
             <w:vAlign w:val="center"/>
           </w:tcPr>
           <w:p>
@@ -6718,7 +6712,7 @@
         </w:tc>
         <w:tc>
           <w:tcPr>
-            <w:tcW w:w="2084" w:type="dxa"/>
+            <w:tcW w:w="941" w:type="dxa"/>
             <w:vAlign w:val="center"/>
           </w:tcPr>
           <w:p>
@@ -6750,7 +6744,7 @@
         </w:tc>
         <w:tc>
           <w:tcPr>
-            <w:tcW w:w="2320" w:type="dxa"/>
+            <w:tcW w:w="2557" w:type="dxa"/>
             <w:vAlign w:val="center"/>
           </w:tcPr>
           <w:p>
@@ -6765,7 +6759,7 @@
         </w:tc>
         <w:tc>
           <w:tcPr>
-            <w:tcW w:w="2354" w:type="dxa"/>
+            <w:tcW w:w="3260" w:type="dxa"/>
             <w:vAlign w:val="center"/>
           </w:tcPr>
           <w:p>
@@ -6780,7 +6774,7 @@
         </w:tc>
         <w:tc>
           <w:tcPr>
-            <w:tcW w:w="2084" w:type="dxa"/>
+            <w:tcW w:w="941" w:type="dxa"/>
             <w:vAlign w:val="center"/>
           </w:tcPr>
           <w:p>
@@ -6816,7 +6810,7 @@
         </w:tc>
         <w:tc>
           <w:tcPr>
-            <w:tcW w:w="2320" w:type="dxa"/>
+            <w:tcW w:w="2557" w:type="dxa"/>
             <w:vAlign w:val="center"/>
           </w:tcPr>
           <w:p>
@@ -6831,7 +6825,7 @@
         </w:tc>
         <w:tc>
           <w:tcPr>
-            <w:tcW w:w="2354" w:type="dxa"/>
+            <w:tcW w:w="3260" w:type="dxa"/>
             <w:vAlign w:val="center"/>
           </w:tcPr>
           <w:p>
@@ -6846,7 +6840,7 @@
         </w:tc>
         <w:tc>
           <w:tcPr>
-            <w:tcW w:w="2084" w:type="dxa"/>
+            <w:tcW w:w="941" w:type="dxa"/>
             <w:vAlign w:val="center"/>
           </w:tcPr>
           <w:p>
@@ -6875,7 +6869,7 @@
         </w:tc>
         <w:tc>
           <w:tcPr>
-            <w:tcW w:w="2320" w:type="dxa"/>
+            <w:tcW w:w="2557" w:type="dxa"/>
             <w:vAlign w:val="center"/>
           </w:tcPr>
           <w:p>
@@ -6890,7 +6884,7 @@
         </w:tc>
         <w:tc>
           <w:tcPr>
-            <w:tcW w:w="2354" w:type="dxa"/>
+            <w:tcW w:w="3260" w:type="dxa"/>
             <w:vAlign w:val="center"/>
           </w:tcPr>
           <w:p>
@@ -6905,7 +6899,7 @@
         </w:tc>
         <w:tc>
           <w:tcPr>
-            <w:tcW w:w="2084" w:type="dxa"/>
+            <w:tcW w:w="941" w:type="dxa"/>
             <w:vAlign w:val="center"/>
           </w:tcPr>
           <w:p>
@@ -6934,7 +6928,7 @@
         </w:tc>
         <w:tc>
           <w:tcPr>
-            <w:tcW w:w="2320" w:type="dxa"/>
+            <w:tcW w:w="2557" w:type="dxa"/>
             <w:vAlign w:val="center"/>
           </w:tcPr>
           <w:p>
@@ -6949,7 +6943,7 @@
         </w:tc>
         <w:tc>
           <w:tcPr>
-            <w:tcW w:w="2354" w:type="dxa"/>
+            <w:tcW w:w="3260" w:type="dxa"/>
             <w:vAlign w:val="center"/>
           </w:tcPr>
           <w:p>
@@ -6967,7 +6961,7 @@
         </w:tc>
         <w:tc>
           <w:tcPr>
-            <w:tcW w:w="2084" w:type="dxa"/>
+            <w:tcW w:w="941" w:type="dxa"/>
             <w:vAlign w:val="center"/>
           </w:tcPr>
           <w:p>
@@ -6996,7 +6990,7 @@
         </w:tc>
         <w:tc>
           <w:tcPr>
-            <w:tcW w:w="2320" w:type="dxa"/>
+            <w:tcW w:w="2557" w:type="dxa"/>
             <w:vAlign w:val="center"/>
           </w:tcPr>
           <w:p>
@@ -7011,7 +7005,7 @@
         </w:tc>
         <w:tc>
           <w:tcPr>
-            <w:tcW w:w="2354" w:type="dxa"/>
+            <w:tcW w:w="3260" w:type="dxa"/>
             <w:vAlign w:val="center"/>
           </w:tcPr>
           <w:p>
@@ -7026,7 +7020,7 @@
         </w:tc>
         <w:tc>
           <w:tcPr>
-            <w:tcW w:w="2084" w:type="dxa"/>
+            <w:tcW w:w="941" w:type="dxa"/>
             <w:vAlign w:val="center"/>
           </w:tcPr>
           <w:p>
@@ -7055,7 +7049,7 @@
         </w:tc>
         <w:tc>
           <w:tcPr>
-            <w:tcW w:w="2320" w:type="dxa"/>
+            <w:tcW w:w="2557" w:type="dxa"/>
             <w:vAlign w:val="center"/>
           </w:tcPr>
           <w:p>
@@ -7070,7 +7064,7 @@
         </w:tc>
         <w:tc>
           <w:tcPr>
-            <w:tcW w:w="2354" w:type="dxa"/>
+            <w:tcW w:w="3260" w:type="dxa"/>
             <w:vAlign w:val="center"/>
           </w:tcPr>
           <w:p>
@@ -7085,7 +7079,7 @@
         </w:tc>
         <w:tc>
           <w:tcPr>
-            <w:tcW w:w="2084" w:type="dxa"/>
+            <w:tcW w:w="941" w:type="dxa"/>
             <w:vAlign w:val="center"/>
           </w:tcPr>
           <w:p>
@@ -7114,7 +7108,7 @@
         </w:tc>
         <w:tc>
           <w:tcPr>
-            <w:tcW w:w="2320" w:type="dxa"/>
+            <w:tcW w:w="2557" w:type="dxa"/>
             <w:vAlign w:val="center"/>
           </w:tcPr>
           <w:p>
@@ -7129,7 +7123,7 @@
         </w:tc>
         <w:tc>
           <w:tcPr>
-            <w:tcW w:w="2354" w:type="dxa"/>
+            <w:tcW w:w="3260" w:type="dxa"/>
             <w:vAlign w:val="center"/>
           </w:tcPr>
           <w:p>
@@ -7144,7 +7138,7 @@
         </w:tc>
         <w:tc>
           <w:tcPr>
-            <w:tcW w:w="2084" w:type="dxa"/>
+            <w:tcW w:w="941" w:type="dxa"/>
             <w:vAlign w:val="center"/>
           </w:tcPr>
           <w:p>
@@ -7173,7 +7167,7 @@
         </w:tc>
         <w:tc>
           <w:tcPr>
-            <w:tcW w:w="2320" w:type="dxa"/>
+            <w:tcW w:w="2557" w:type="dxa"/>
             <w:vAlign w:val="center"/>
           </w:tcPr>
           <w:p>
@@ -7188,7 +7182,7 @@
         </w:tc>
         <w:tc>
           <w:tcPr>
-            <w:tcW w:w="2354" w:type="dxa"/>
+            <w:tcW w:w="3260" w:type="dxa"/>
             <w:vAlign w:val="center"/>
           </w:tcPr>
           <w:p>
@@ -7203,7 +7197,7 @@
         </w:tc>
         <w:tc>
           <w:tcPr>
-            <w:tcW w:w="2084" w:type="dxa"/>
+            <w:tcW w:w="941" w:type="dxa"/>
             <w:vAlign w:val="center"/>
           </w:tcPr>
           <w:p>
@@ -7232,7 +7226,7 @@
         </w:tc>
         <w:tc>
           <w:tcPr>
-            <w:tcW w:w="2320" w:type="dxa"/>
+            <w:tcW w:w="2557" w:type="dxa"/>
             <w:vAlign w:val="center"/>
           </w:tcPr>
           <w:p>
@@ -7247,7 +7241,7 @@
         </w:tc>
         <w:tc>
           <w:tcPr>
-            <w:tcW w:w="2354" w:type="dxa"/>
+            <w:tcW w:w="3260" w:type="dxa"/>
             <w:vAlign w:val="center"/>
           </w:tcPr>
           <w:p>
@@ -7262,7 +7256,7 @@
         </w:tc>
         <w:tc>
           <w:tcPr>
-            <w:tcW w:w="2084" w:type="dxa"/>
+            <w:tcW w:w="941" w:type="dxa"/>
             <w:vAlign w:val="center"/>
           </w:tcPr>
           <w:p>
@@ -7291,7 +7285,7 @@
         </w:tc>
         <w:tc>
           <w:tcPr>
-            <w:tcW w:w="2320" w:type="dxa"/>
+            <w:tcW w:w="2557" w:type="dxa"/>
             <w:vAlign w:val="center"/>
           </w:tcPr>
           <w:p>
@@ -7306,7 +7300,7 @@
         </w:tc>
         <w:tc>
           <w:tcPr>
-            <w:tcW w:w="2354" w:type="dxa"/>
+            <w:tcW w:w="3260" w:type="dxa"/>
             <w:vAlign w:val="center"/>
           </w:tcPr>
           <w:p>
@@ -7321,7 +7315,7 @@
         </w:tc>
         <w:tc>
           <w:tcPr>
-            <w:tcW w:w="2084" w:type="dxa"/>
+            <w:tcW w:w="941" w:type="dxa"/>
             <w:vAlign w:val="center"/>
           </w:tcPr>
           <w:p>
@@ -7338,11 +7332,11 @@
       <w:pPr>
         <w:pStyle w:val="Heading3"/>
       </w:pPr>
-      <w:bookmarkStart w:id="29" w:name="_Toc479009693"/>
+      <w:bookmarkStart w:id="30" w:name="_Toc479009693"/>
       <w:r>
         <w:t>Edge Node Application</w:t>
       </w:r>
-      <w:bookmarkEnd w:id="29"/>
+      <w:bookmarkEnd w:id="30"/>
     </w:p>
     <w:tbl>
       <w:tblPr>
@@ -7352,9 +7346,9 @@
       </w:tblPr>
       <w:tblGrid>
         <w:gridCol w:w="2254"/>
-        <w:gridCol w:w="2254"/>
-        <w:gridCol w:w="2254"/>
-        <w:gridCol w:w="2254"/>
+        <w:gridCol w:w="2561"/>
+        <w:gridCol w:w="3260"/>
+        <w:gridCol w:w="941"/>
       </w:tblGrid>
       <w:tr>
         <w:tc>
@@ -7374,7 +7368,7 @@
         </w:tc>
         <w:tc>
           <w:tcPr>
-            <w:tcW w:w="2254" w:type="dxa"/>
+            <w:tcW w:w="2561" w:type="dxa"/>
             <w:vAlign w:val="center"/>
           </w:tcPr>
           <w:p>
@@ -7389,7 +7383,7 @@
         </w:tc>
         <w:tc>
           <w:tcPr>
-            <w:tcW w:w="2254" w:type="dxa"/>
+            <w:tcW w:w="3260" w:type="dxa"/>
             <w:vAlign w:val="center"/>
           </w:tcPr>
           <w:p>
@@ -7404,7 +7398,7 @@
         </w:tc>
         <w:tc>
           <w:tcPr>
-            <w:tcW w:w="2254" w:type="dxa"/>
+            <w:tcW w:w="941" w:type="dxa"/>
             <w:vAlign w:val="center"/>
           </w:tcPr>
           <w:p>
@@ -7436,7 +7430,7 @@
         </w:tc>
         <w:tc>
           <w:tcPr>
-            <w:tcW w:w="2254" w:type="dxa"/>
+            <w:tcW w:w="2561" w:type="dxa"/>
             <w:vAlign w:val="center"/>
           </w:tcPr>
           <w:p>
@@ -7451,7 +7445,7 @@
         </w:tc>
         <w:tc>
           <w:tcPr>
-            <w:tcW w:w="2254" w:type="dxa"/>
+            <w:tcW w:w="3260" w:type="dxa"/>
             <w:vAlign w:val="center"/>
           </w:tcPr>
           <w:p>
@@ -7466,7 +7460,7 @@
         </w:tc>
         <w:tc>
           <w:tcPr>
-            <w:tcW w:w="2254" w:type="dxa"/>
+            <w:tcW w:w="941" w:type="dxa"/>
             <w:vAlign w:val="center"/>
           </w:tcPr>
           <w:p>
@@ -7495,7 +7489,7 @@
         </w:tc>
         <w:tc>
           <w:tcPr>
-            <w:tcW w:w="2254" w:type="dxa"/>
+            <w:tcW w:w="2561" w:type="dxa"/>
             <w:vAlign w:val="center"/>
           </w:tcPr>
           <w:p>
@@ -7510,7 +7504,7 @@
         </w:tc>
         <w:tc>
           <w:tcPr>
-            <w:tcW w:w="2254" w:type="dxa"/>
+            <w:tcW w:w="3260" w:type="dxa"/>
             <w:vAlign w:val="center"/>
           </w:tcPr>
           <w:p>
@@ -7525,7 +7519,7 @@
         </w:tc>
         <w:tc>
           <w:tcPr>
-            <w:tcW w:w="2254" w:type="dxa"/>
+            <w:tcW w:w="941" w:type="dxa"/>
             <w:vAlign w:val="center"/>
           </w:tcPr>
           <w:p>
@@ -7554,41 +7548,53 @@
         </w:tc>
         <w:tc>
           <w:tcPr>
-            <w:tcW w:w="2254" w:type="dxa"/>
-            <w:vAlign w:val="center"/>
-          </w:tcPr>
-          <w:p>
-            <w:pPr>
-              <w:spacing w:line="240" w:lineRule="auto"/>
-              <w:jc w:val="left"/>
-            </w:pPr>
-            <w:r>
-              <w:t>Call the Edge Node with a ClearCache request</w:t>
-            </w:r>
-          </w:p>
-        </w:tc>
-        <w:tc>
-          <w:tcPr>
-            <w:tcW w:w="2254" w:type="dxa"/>
-            <w:vAlign w:val="center"/>
-          </w:tcPr>
-          <w:p>
-            <w:pPr>
-              <w:spacing w:line="240" w:lineRule="auto"/>
-              <w:jc w:val="left"/>
-            </w:pPr>
-            <w:r>
-              <w:t xml:space="preserve">The clear cache command is executed using the redis-cli and the cache is cleared. This information is </w:t>
-            </w:r>
-            <w:r>
-              <w:lastRenderedPageBreak/>
-              <w:t>then returned to the user</w:t>
-            </w:r>
-          </w:p>
-        </w:tc>
-        <w:tc>
-          <w:tcPr>
-            <w:tcW w:w="2254" w:type="dxa"/>
+            <w:tcW w:w="2561" w:type="dxa"/>
+            <w:vAlign w:val="center"/>
+          </w:tcPr>
+          <w:p>
+            <w:pPr>
+              <w:spacing w:line="240" w:lineRule="auto"/>
+              <w:jc w:val="left"/>
+            </w:pPr>
+            <w:r>
+              <w:t xml:space="preserve">Call the Edge Node with a </w:t>
+            </w:r>
+            <w:proofErr w:type="spellStart"/>
+            <w:r>
+              <w:t>ClearCache</w:t>
+            </w:r>
+            <w:proofErr w:type="spellEnd"/>
+            <w:r>
+              <w:t xml:space="preserve"> request</w:t>
+            </w:r>
+          </w:p>
+        </w:tc>
+        <w:tc>
+          <w:tcPr>
+            <w:tcW w:w="3260" w:type="dxa"/>
+            <w:vAlign w:val="center"/>
+          </w:tcPr>
+          <w:p>
+            <w:pPr>
+              <w:spacing w:line="240" w:lineRule="auto"/>
+              <w:jc w:val="left"/>
+            </w:pPr>
+            <w:r>
+              <w:t xml:space="preserve">The clear cache command is executed using the </w:t>
+            </w:r>
+            <w:proofErr w:type="spellStart"/>
+            <w:r>
+              <w:t>redis</w:t>
+            </w:r>
+            <w:proofErr w:type="spellEnd"/>
+            <w:r>
+              <w:t>-cli and the cache is cleared. This information is then returned to the user</w:t>
+            </w:r>
+          </w:p>
+        </w:tc>
+        <w:tc>
+          <w:tcPr>
+            <w:tcW w:w="941" w:type="dxa"/>
             <w:vAlign w:val="center"/>
           </w:tcPr>
           <w:p>
@@ -7617,7 +7623,7 @@
         </w:tc>
         <w:tc>
           <w:tcPr>
-            <w:tcW w:w="2254" w:type="dxa"/>
+            <w:tcW w:w="2561" w:type="dxa"/>
             <w:vAlign w:val="center"/>
           </w:tcPr>
           <w:p>
@@ -7632,7 +7638,7 @@
         </w:tc>
         <w:tc>
           <w:tcPr>
-            <w:tcW w:w="2254" w:type="dxa"/>
+            <w:tcW w:w="3260" w:type="dxa"/>
             <w:vAlign w:val="center"/>
           </w:tcPr>
           <w:p>
@@ -7647,7 +7653,7 @@
         </w:tc>
         <w:tc>
           <w:tcPr>
-            <w:tcW w:w="2254" w:type="dxa"/>
+            <w:tcW w:w="941" w:type="dxa"/>
             <w:vAlign w:val="center"/>
           </w:tcPr>
           <w:p>
@@ -7676,7 +7682,7 @@
         </w:tc>
         <w:tc>
           <w:tcPr>
-            <w:tcW w:w="2254" w:type="dxa"/>
+            <w:tcW w:w="2561" w:type="dxa"/>
             <w:vAlign w:val="center"/>
           </w:tcPr>
           <w:p>
@@ -7691,7 +7697,7 @@
         </w:tc>
         <w:tc>
           <w:tcPr>
-            <w:tcW w:w="2254" w:type="dxa"/>
+            <w:tcW w:w="3260" w:type="dxa"/>
             <w:vAlign w:val="center"/>
           </w:tcPr>
           <w:p>
@@ -7706,7 +7712,7 @@
         </w:tc>
         <w:tc>
           <w:tcPr>
-            <w:tcW w:w="2254" w:type="dxa"/>
+            <w:tcW w:w="941" w:type="dxa"/>
             <w:vAlign w:val="center"/>
           </w:tcPr>
           <w:p>
@@ -7723,24 +7729,25 @@
       <w:pPr>
         <w:pStyle w:val="Heading2"/>
       </w:pPr>
-      <w:bookmarkStart w:id="30" w:name="_Toc479009694"/>
-      <w:r>
+      <w:bookmarkStart w:id="31" w:name="_Toc479009694"/>
+      <w:r>
+        <w:lastRenderedPageBreak/>
         <w:t>Voice Recognition System</w:t>
       </w:r>
       <w:r>
         <w:t xml:space="preserve"> Tests</w:t>
       </w:r>
-      <w:bookmarkEnd w:id="30"/>
+      <w:bookmarkEnd w:id="31"/>
     </w:p>
     <w:p>
       <w:pPr>
         <w:pStyle w:val="Heading3"/>
       </w:pPr>
-      <w:bookmarkStart w:id="31" w:name="_Toc479009695"/>
+      <w:bookmarkStart w:id="32" w:name="_Toc479009695"/>
       <w:r>
         <w:t>Client Application</w:t>
       </w:r>
-      <w:bookmarkEnd w:id="31"/>
+      <w:bookmarkEnd w:id="32"/>
     </w:p>
     <w:tbl>
       <w:tblPr>
@@ -7750,9 +7757,9 @@
       </w:tblPr>
       <w:tblGrid>
         <w:gridCol w:w="2254"/>
-        <w:gridCol w:w="2254"/>
-        <w:gridCol w:w="2254"/>
-        <w:gridCol w:w="2254"/>
+        <w:gridCol w:w="2561"/>
+        <w:gridCol w:w="3260"/>
+        <w:gridCol w:w="941"/>
       </w:tblGrid>
       <w:tr>
         <w:tc>
@@ -7772,7 +7779,7 @@
         </w:tc>
         <w:tc>
           <w:tcPr>
-            <w:tcW w:w="2254" w:type="dxa"/>
+            <w:tcW w:w="2561" w:type="dxa"/>
             <w:vAlign w:val="center"/>
           </w:tcPr>
           <w:p>
@@ -7787,7 +7794,7 @@
         </w:tc>
         <w:tc>
           <w:tcPr>
-            <w:tcW w:w="2254" w:type="dxa"/>
+            <w:tcW w:w="3260" w:type="dxa"/>
             <w:vAlign w:val="center"/>
           </w:tcPr>
           <w:p>
@@ -7802,7 +7809,7 @@
         </w:tc>
         <w:tc>
           <w:tcPr>
-            <w:tcW w:w="2254" w:type="dxa"/>
+            <w:tcW w:w="941" w:type="dxa"/>
             <w:vAlign w:val="center"/>
           </w:tcPr>
           <w:p>
@@ -7834,7 +7841,7 @@
         </w:tc>
         <w:tc>
           <w:tcPr>
-            <w:tcW w:w="2254" w:type="dxa"/>
+            <w:tcW w:w="2561" w:type="dxa"/>
             <w:vAlign w:val="center"/>
           </w:tcPr>
           <w:p>
@@ -7849,7 +7856,7 @@
         </w:tc>
         <w:tc>
           <w:tcPr>
-            <w:tcW w:w="2254" w:type="dxa"/>
+            <w:tcW w:w="3260" w:type="dxa"/>
             <w:vAlign w:val="center"/>
           </w:tcPr>
           <w:p>
@@ -7864,7 +7871,7 @@
         </w:tc>
         <w:tc>
           <w:tcPr>
-            <w:tcW w:w="2254" w:type="dxa"/>
+            <w:tcW w:w="941" w:type="dxa"/>
             <w:vAlign w:val="center"/>
           </w:tcPr>
           <w:p>
@@ -7893,7 +7900,7 @@
         </w:tc>
         <w:tc>
           <w:tcPr>
-            <w:tcW w:w="2254" w:type="dxa"/>
+            <w:tcW w:w="2561" w:type="dxa"/>
             <w:vAlign w:val="center"/>
           </w:tcPr>
           <w:p>
@@ -7908,7 +7915,7 @@
         </w:tc>
         <w:tc>
           <w:tcPr>
-            <w:tcW w:w="2254" w:type="dxa"/>
+            <w:tcW w:w="3260" w:type="dxa"/>
             <w:vAlign w:val="center"/>
           </w:tcPr>
           <w:p>
@@ -7923,7 +7930,7 @@
         </w:tc>
         <w:tc>
           <w:tcPr>
-            <w:tcW w:w="2254" w:type="dxa"/>
+            <w:tcW w:w="941" w:type="dxa"/>
             <w:vAlign w:val="center"/>
           </w:tcPr>
           <w:p>
@@ -7952,7 +7959,7 @@
         </w:tc>
         <w:tc>
           <w:tcPr>
-            <w:tcW w:w="2254" w:type="dxa"/>
+            <w:tcW w:w="2561" w:type="dxa"/>
             <w:vAlign w:val="center"/>
           </w:tcPr>
           <w:p>
@@ -7967,7 +7974,7 @@
         </w:tc>
         <w:tc>
           <w:tcPr>
-            <w:tcW w:w="2254" w:type="dxa"/>
+            <w:tcW w:w="3260" w:type="dxa"/>
             <w:vAlign w:val="center"/>
           </w:tcPr>
           <w:p>
@@ -7982,7 +7989,7 @@
         </w:tc>
         <w:tc>
           <w:tcPr>
-            <w:tcW w:w="2254" w:type="dxa"/>
+            <w:tcW w:w="941" w:type="dxa"/>
             <w:vAlign w:val="center"/>
           </w:tcPr>
           <w:p>
@@ -8011,7 +8018,7 @@
         </w:tc>
         <w:tc>
           <w:tcPr>
-            <w:tcW w:w="2254" w:type="dxa"/>
+            <w:tcW w:w="2561" w:type="dxa"/>
             <w:vAlign w:val="center"/>
           </w:tcPr>
           <w:p>
@@ -8026,7 +8033,7 @@
         </w:tc>
         <w:tc>
           <w:tcPr>
-            <w:tcW w:w="2254" w:type="dxa"/>
+            <w:tcW w:w="3260" w:type="dxa"/>
             <w:vAlign w:val="center"/>
           </w:tcPr>
           <w:p>
@@ -8041,7 +8048,7 @@
         </w:tc>
         <w:tc>
           <w:tcPr>
-            <w:tcW w:w="2254" w:type="dxa"/>
+            <w:tcW w:w="941" w:type="dxa"/>
             <w:vAlign w:val="center"/>
           </w:tcPr>
           <w:p>
@@ -8070,7 +8077,7 @@
         </w:tc>
         <w:tc>
           <w:tcPr>
-            <w:tcW w:w="2254" w:type="dxa"/>
+            <w:tcW w:w="2561" w:type="dxa"/>
             <w:vAlign w:val="center"/>
           </w:tcPr>
           <w:p>
@@ -8085,7 +8092,7 @@
         </w:tc>
         <w:tc>
           <w:tcPr>
-            <w:tcW w:w="2254" w:type="dxa"/>
+            <w:tcW w:w="3260" w:type="dxa"/>
             <w:vAlign w:val="center"/>
           </w:tcPr>
           <w:p>
@@ -8100,7 +8107,7 @@
         </w:tc>
         <w:tc>
           <w:tcPr>
-            <w:tcW w:w="2254" w:type="dxa"/>
+            <w:tcW w:w="941" w:type="dxa"/>
             <w:vAlign w:val="center"/>
           </w:tcPr>
           <w:p>
@@ -8129,7 +8136,7 @@
         </w:tc>
         <w:tc>
           <w:tcPr>
-            <w:tcW w:w="2254" w:type="dxa"/>
+            <w:tcW w:w="2561" w:type="dxa"/>
             <w:vAlign w:val="center"/>
           </w:tcPr>
           <w:p>
@@ -8144,7 +8151,7 @@
         </w:tc>
         <w:tc>
           <w:tcPr>
-            <w:tcW w:w="2254" w:type="dxa"/>
+            <w:tcW w:w="3260" w:type="dxa"/>
             <w:vAlign w:val="center"/>
           </w:tcPr>
           <w:p>
@@ -8159,7 +8166,7 @@
         </w:tc>
         <w:tc>
           <w:tcPr>
-            <w:tcW w:w="2254" w:type="dxa"/>
+            <w:tcW w:w="941" w:type="dxa"/>
             <w:vAlign w:val="center"/>
           </w:tcPr>
           <w:p>
@@ -8188,7 +8195,7 @@
         </w:tc>
         <w:tc>
           <w:tcPr>
-            <w:tcW w:w="2254" w:type="dxa"/>
+            <w:tcW w:w="2561" w:type="dxa"/>
             <w:vAlign w:val="center"/>
           </w:tcPr>
           <w:p>
@@ -8203,7 +8210,7 @@
         </w:tc>
         <w:tc>
           <w:tcPr>
-            <w:tcW w:w="2254" w:type="dxa"/>
+            <w:tcW w:w="3260" w:type="dxa"/>
             <w:vAlign w:val="center"/>
           </w:tcPr>
           <w:p>
@@ -8218,7 +8225,7 @@
         </w:tc>
         <w:tc>
           <w:tcPr>
-            <w:tcW w:w="2254" w:type="dxa"/>
+            <w:tcW w:w="941" w:type="dxa"/>
             <w:vAlign w:val="center"/>
           </w:tcPr>
           <w:p>
@@ -8247,7 +8254,7 @@
         </w:tc>
         <w:tc>
           <w:tcPr>
-            <w:tcW w:w="2254" w:type="dxa"/>
+            <w:tcW w:w="2561" w:type="dxa"/>
             <w:vAlign w:val="center"/>
           </w:tcPr>
           <w:p>
@@ -8262,7 +8269,7 @@
         </w:tc>
         <w:tc>
           <w:tcPr>
-            <w:tcW w:w="2254" w:type="dxa"/>
+            <w:tcW w:w="3260" w:type="dxa"/>
             <w:vAlign w:val="center"/>
           </w:tcPr>
           <w:p>
@@ -8277,7 +8284,7 @@
         </w:tc>
         <w:tc>
           <w:tcPr>
-            <w:tcW w:w="2254" w:type="dxa"/>
+            <w:tcW w:w="941" w:type="dxa"/>
             <w:vAlign w:val="center"/>
           </w:tcPr>
           <w:p>
@@ -8306,7 +8313,7 @@
         </w:tc>
         <w:tc>
           <w:tcPr>
-            <w:tcW w:w="2254" w:type="dxa"/>
+            <w:tcW w:w="2561" w:type="dxa"/>
             <w:vAlign w:val="center"/>
           </w:tcPr>
           <w:p>
@@ -8321,7 +8328,7 @@
         </w:tc>
         <w:tc>
           <w:tcPr>
-            <w:tcW w:w="2254" w:type="dxa"/>
+            <w:tcW w:w="3260" w:type="dxa"/>
             <w:vAlign w:val="center"/>
           </w:tcPr>
           <w:p>
@@ -8336,7 +8343,7 @@
         </w:tc>
         <w:tc>
           <w:tcPr>
-            <w:tcW w:w="2254" w:type="dxa"/>
+            <w:tcW w:w="941" w:type="dxa"/>
             <w:vAlign w:val="center"/>
           </w:tcPr>
           <w:p>
@@ -8365,42 +8372,37 @@
         </w:tc>
         <w:tc>
           <w:tcPr>
-            <w:tcW w:w="2254" w:type="dxa"/>
-            <w:vAlign w:val="center"/>
-          </w:tcPr>
-          <w:p>
-            <w:pPr>
-              <w:spacing w:line="240" w:lineRule="auto"/>
-              <w:jc w:val="left"/>
-            </w:pPr>
-            <w:r>
-              <w:t xml:space="preserve">Press the Execute Remote Recognition </w:t>
-            </w:r>
-            <w:r>
-              <w:lastRenderedPageBreak/>
-              <w:t>button without recording a phrase</w:t>
-            </w:r>
-          </w:p>
-        </w:tc>
-        <w:tc>
-          <w:tcPr>
-            <w:tcW w:w="2254" w:type="dxa"/>
-            <w:vAlign w:val="center"/>
-          </w:tcPr>
-          <w:p>
-            <w:pPr>
-              <w:spacing w:line="240" w:lineRule="auto"/>
-              <w:jc w:val="left"/>
-            </w:pPr>
-            <w:r>
-              <w:lastRenderedPageBreak/>
+            <w:tcW w:w="2561" w:type="dxa"/>
+            <w:vAlign w:val="center"/>
+          </w:tcPr>
+          <w:p>
+            <w:pPr>
+              <w:spacing w:line="240" w:lineRule="auto"/>
+              <w:jc w:val="left"/>
+            </w:pPr>
+            <w:r>
+              <w:t>Press the Execute Remote Recognition button without recording a phrase</w:t>
+            </w:r>
+          </w:p>
+        </w:tc>
+        <w:tc>
+          <w:tcPr>
+            <w:tcW w:w="3260" w:type="dxa"/>
+            <w:vAlign w:val="center"/>
+          </w:tcPr>
+          <w:p>
+            <w:pPr>
+              <w:spacing w:line="240" w:lineRule="auto"/>
+              <w:jc w:val="left"/>
+            </w:pPr>
+            <w:r>
               <w:t>Nothing should happen, no error should be thrown</w:t>
             </w:r>
           </w:p>
         </w:tc>
         <w:tc>
           <w:tcPr>
-            <w:tcW w:w="2254" w:type="dxa"/>
+            <w:tcW w:w="941" w:type="dxa"/>
             <w:vAlign w:val="center"/>
           </w:tcPr>
           <w:p>
@@ -8429,7 +8431,7 @@
         </w:tc>
         <w:tc>
           <w:tcPr>
-            <w:tcW w:w="2254" w:type="dxa"/>
+            <w:tcW w:w="2561" w:type="dxa"/>
             <w:vAlign w:val="center"/>
           </w:tcPr>
           <w:p>
@@ -8444,7 +8446,7 @@
         </w:tc>
         <w:tc>
           <w:tcPr>
-            <w:tcW w:w="2254" w:type="dxa"/>
+            <w:tcW w:w="3260" w:type="dxa"/>
             <w:vAlign w:val="center"/>
           </w:tcPr>
           <w:p>
@@ -8459,7 +8461,7 @@
         </w:tc>
         <w:tc>
           <w:tcPr>
-            <w:tcW w:w="2254" w:type="dxa"/>
+            <w:tcW w:w="941" w:type="dxa"/>
             <w:vAlign w:val="center"/>
           </w:tcPr>
           <w:p>
@@ -8488,7 +8490,7 @@
         </w:tc>
         <w:tc>
           <w:tcPr>
-            <w:tcW w:w="2254" w:type="dxa"/>
+            <w:tcW w:w="2561" w:type="dxa"/>
             <w:vAlign w:val="center"/>
           </w:tcPr>
           <w:p>
@@ -8503,7 +8505,7 @@
         </w:tc>
         <w:tc>
           <w:tcPr>
-            <w:tcW w:w="2254" w:type="dxa"/>
+            <w:tcW w:w="3260" w:type="dxa"/>
             <w:vAlign w:val="center"/>
           </w:tcPr>
           <w:p>
@@ -8518,7 +8520,7 @@
         </w:tc>
         <w:tc>
           <w:tcPr>
-            <w:tcW w:w="2254" w:type="dxa"/>
+            <w:tcW w:w="941" w:type="dxa"/>
             <w:vAlign w:val="center"/>
           </w:tcPr>
           <w:p>
@@ -8547,7 +8549,7 @@
         </w:tc>
         <w:tc>
           <w:tcPr>
-            <w:tcW w:w="2254" w:type="dxa"/>
+            <w:tcW w:w="2561" w:type="dxa"/>
             <w:vAlign w:val="center"/>
           </w:tcPr>
           <w:p>
@@ -8562,7 +8564,7 @@
         </w:tc>
         <w:tc>
           <w:tcPr>
-            <w:tcW w:w="2254" w:type="dxa"/>
+            <w:tcW w:w="3260" w:type="dxa"/>
             <w:vAlign w:val="center"/>
           </w:tcPr>
           <w:p>
@@ -8577,7 +8579,7 @@
         </w:tc>
         <w:tc>
           <w:tcPr>
-            <w:tcW w:w="2254" w:type="dxa"/>
+            <w:tcW w:w="941" w:type="dxa"/>
             <w:vAlign w:val="center"/>
           </w:tcPr>
           <w:p>
@@ -8600,28 +8602,33 @@
               <w:jc w:val="left"/>
             </w:pPr>
             <w:r>
-              <w:t>Local Results section when the local evaluation has occurred</w:t>
-            </w:r>
-          </w:p>
-        </w:tc>
-        <w:tc>
-          <w:tcPr>
-            <w:tcW w:w="2254" w:type="dxa"/>
-            <w:vAlign w:val="center"/>
-          </w:tcPr>
-          <w:p>
-            <w:pPr>
-              <w:spacing w:line="240" w:lineRule="auto"/>
-              <w:jc w:val="left"/>
-            </w:pPr>
-            <w:r>
+              <w:t xml:space="preserve">Local Results section when the </w:t>
+            </w:r>
+            <w:r>
+              <w:lastRenderedPageBreak/>
+              <w:t>local evaluation has occurred</w:t>
+            </w:r>
+          </w:p>
+        </w:tc>
+        <w:tc>
+          <w:tcPr>
+            <w:tcW w:w="2561" w:type="dxa"/>
+            <w:vAlign w:val="center"/>
+          </w:tcPr>
+          <w:p>
+            <w:pPr>
+              <w:spacing w:line="240" w:lineRule="auto"/>
+              <w:jc w:val="left"/>
+            </w:pPr>
+            <w:r>
+              <w:lastRenderedPageBreak/>
               <w:t>Perform local evaluation</w:t>
             </w:r>
           </w:p>
         </w:tc>
         <w:tc>
           <w:tcPr>
-            <w:tcW w:w="2254" w:type="dxa"/>
+            <w:tcW w:w="3260" w:type="dxa"/>
             <w:vAlign w:val="center"/>
           </w:tcPr>
           <w:p>
@@ -8636,7 +8643,7 @@
         </w:tc>
         <w:tc>
           <w:tcPr>
-            <w:tcW w:w="2254" w:type="dxa"/>
+            <w:tcW w:w="941" w:type="dxa"/>
             <w:vAlign w:val="center"/>
           </w:tcPr>
           <w:p>
@@ -8665,7 +8672,7 @@
         </w:tc>
         <w:tc>
           <w:tcPr>
-            <w:tcW w:w="2254" w:type="dxa"/>
+            <w:tcW w:w="2561" w:type="dxa"/>
             <w:vAlign w:val="center"/>
           </w:tcPr>
           <w:p>
@@ -8680,7 +8687,7 @@
         </w:tc>
         <w:tc>
           <w:tcPr>
-            <w:tcW w:w="2254" w:type="dxa"/>
+            <w:tcW w:w="3260" w:type="dxa"/>
             <w:vAlign w:val="center"/>
           </w:tcPr>
           <w:p>
@@ -8695,7 +8702,7 @@
         </w:tc>
         <w:tc>
           <w:tcPr>
-            <w:tcW w:w="2254" w:type="dxa"/>
+            <w:tcW w:w="941" w:type="dxa"/>
             <w:vAlign w:val="center"/>
           </w:tcPr>
           <w:p>
@@ -8724,7 +8731,7 @@
         </w:tc>
         <w:tc>
           <w:tcPr>
-            <w:tcW w:w="2254" w:type="dxa"/>
+            <w:tcW w:w="2561" w:type="dxa"/>
             <w:vAlign w:val="center"/>
           </w:tcPr>
           <w:p>
@@ -8739,22 +8746,27 @@
         </w:tc>
         <w:tc>
           <w:tcPr>
-            <w:tcW w:w="2254" w:type="dxa"/>
-            <w:vAlign w:val="center"/>
-          </w:tcPr>
-          <w:p>
-            <w:pPr>
-              <w:spacing w:line="240" w:lineRule="auto"/>
-              <w:jc w:val="left"/>
-            </w:pPr>
-            <w:r>
-              <w:t>The remote results section should show statisticss</w:t>
-            </w:r>
-          </w:p>
-        </w:tc>
-        <w:tc>
-          <w:tcPr>
-            <w:tcW w:w="2254" w:type="dxa"/>
+            <w:tcW w:w="3260" w:type="dxa"/>
+            <w:vAlign w:val="center"/>
+          </w:tcPr>
+          <w:p>
+            <w:pPr>
+              <w:spacing w:line="240" w:lineRule="auto"/>
+              <w:jc w:val="left"/>
+            </w:pPr>
+            <w:r>
+              <w:t xml:space="preserve">The remote results section should show </w:t>
+            </w:r>
+            <w:proofErr w:type="spellStart"/>
+            <w:r>
+              <w:t>statisticss</w:t>
+            </w:r>
+            <w:proofErr w:type="spellEnd"/>
+          </w:p>
+        </w:tc>
+        <w:tc>
+          <w:tcPr>
+            <w:tcW w:w="941" w:type="dxa"/>
             <w:vAlign w:val="center"/>
           </w:tcPr>
           <w:p>
@@ -8771,11 +8783,11 @@
       <w:pPr>
         <w:pStyle w:val="Heading3"/>
       </w:pPr>
-      <w:bookmarkStart w:id="32" w:name="_Toc479009696"/>
+      <w:bookmarkStart w:id="33" w:name="_Toc479009696"/>
       <w:r>
         <w:t>Edge Node Application</w:t>
       </w:r>
-      <w:bookmarkEnd w:id="32"/>
+      <w:bookmarkEnd w:id="33"/>
     </w:p>
     <w:tbl>
       <w:tblPr>
@@ -8785,9 +8797,9 @@
       </w:tblPr>
       <w:tblGrid>
         <w:gridCol w:w="2254"/>
-        <w:gridCol w:w="2254"/>
-        <w:gridCol w:w="2254"/>
-        <w:gridCol w:w="2254"/>
+        <w:gridCol w:w="2561"/>
+        <w:gridCol w:w="3260"/>
+        <w:gridCol w:w="941"/>
       </w:tblGrid>
       <w:tr>
         <w:tc>
@@ -8807,7 +8819,7 @@
         </w:tc>
         <w:tc>
           <w:tcPr>
-            <w:tcW w:w="2254" w:type="dxa"/>
+            <w:tcW w:w="2561" w:type="dxa"/>
             <w:vAlign w:val="center"/>
           </w:tcPr>
           <w:p>
@@ -8822,7 +8834,7 @@
         </w:tc>
         <w:tc>
           <w:tcPr>
-            <w:tcW w:w="2254" w:type="dxa"/>
+            <w:tcW w:w="3260" w:type="dxa"/>
             <w:vAlign w:val="center"/>
           </w:tcPr>
           <w:p>
@@ -8837,7 +8849,7 @@
         </w:tc>
         <w:tc>
           <w:tcPr>
-            <w:tcW w:w="2254" w:type="dxa"/>
+            <w:tcW w:w="941" w:type="dxa"/>
             <w:vAlign w:val="center"/>
           </w:tcPr>
           <w:p>
@@ -8869,7 +8881,7 @@
         </w:tc>
         <w:tc>
           <w:tcPr>
-            <w:tcW w:w="2254" w:type="dxa"/>
+            <w:tcW w:w="2561" w:type="dxa"/>
             <w:vAlign w:val="center"/>
           </w:tcPr>
           <w:p>
@@ -8884,7 +8896,7 @@
         </w:tc>
         <w:tc>
           <w:tcPr>
-            <w:tcW w:w="2254" w:type="dxa"/>
+            <w:tcW w:w="3260" w:type="dxa"/>
             <w:vAlign w:val="center"/>
           </w:tcPr>
           <w:p>
@@ -8899,7 +8911,7 @@
         </w:tc>
         <w:tc>
           <w:tcPr>
-            <w:tcW w:w="2254" w:type="dxa"/>
+            <w:tcW w:w="941" w:type="dxa"/>
             <w:vAlign w:val="center"/>
           </w:tcPr>
           <w:p>
@@ -8928,7 +8940,7 @@
         </w:tc>
         <w:tc>
           <w:tcPr>
-            <w:tcW w:w="2254" w:type="dxa"/>
+            <w:tcW w:w="2561" w:type="dxa"/>
             <w:vAlign w:val="center"/>
           </w:tcPr>
           <w:p>
@@ -8943,7 +8955,7 @@
         </w:tc>
         <w:tc>
           <w:tcPr>
-            <w:tcW w:w="2254" w:type="dxa"/>
+            <w:tcW w:w="3260" w:type="dxa"/>
             <w:vAlign w:val="center"/>
           </w:tcPr>
           <w:p>
@@ -8958,7 +8970,7 @@
         </w:tc>
         <w:tc>
           <w:tcPr>
-            <w:tcW w:w="2254" w:type="dxa"/>
+            <w:tcW w:w="941" w:type="dxa"/>
             <w:vAlign w:val="center"/>
           </w:tcPr>
           <w:p>
@@ -8987,7 +8999,7 @@
         </w:tc>
         <w:tc>
           <w:tcPr>
-            <w:tcW w:w="2254" w:type="dxa"/>
+            <w:tcW w:w="2561" w:type="dxa"/>
             <w:vAlign w:val="center"/>
           </w:tcPr>
           <w:p>
@@ -9002,7 +9014,7 @@
         </w:tc>
         <w:tc>
           <w:tcPr>
-            <w:tcW w:w="2254" w:type="dxa"/>
+            <w:tcW w:w="3260" w:type="dxa"/>
             <w:vAlign w:val="center"/>
           </w:tcPr>
           <w:p>
@@ -9017,7 +9029,7 @@
         </w:tc>
         <w:tc>
           <w:tcPr>
-            <w:tcW w:w="2254" w:type="dxa"/>
+            <w:tcW w:w="941" w:type="dxa"/>
             <w:vAlign w:val="center"/>
           </w:tcPr>
           <w:p>
@@ -9046,7 +9058,7 @@
         </w:tc>
         <w:tc>
           <w:tcPr>
-            <w:tcW w:w="2254" w:type="dxa"/>
+            <w:tcW w:w="2561" w:type="dxa"/>
             <w:vAlign w:val="center"/>
           </w:tcPr>
           <w:p>
@@ -9061,7 +9073,7 @@
         </w:tc>
         <w:tc>
           <w:tcPr>
-            <w:tcW w:w="2254" w:type="dxa"/>
+            <w:tcW w:w="3260" w:type="dxa"/>
             <w:vAlign w:val="center"/>
           </w:tcPr>
           <w:p>
@@ -9076,7 +9088,7 @@
         </w:tc>
         <w:tc>
           <w:tcPr>
-            <w:tcW w:w="2254" w:type="dxa"/>
+            <w:tcW w:w="941" w:type="dxa"/>
             <w:vAlign w:val="center"/>
           </w:tcPr>
           <w:p>
@@ -9099,14 +9111,13 @@
               <w:jc w:val="left"/>
             </w:pPr>
             <w:r>
-              <w:lastRenderedPageBreak/>
               <w:t>Receive post request with valid recording</w:t>
             </w:r>
           </w:p>
         </w:tc>
         <w:tc>
           <w:tcPr>
-            <w:tcW w:w="2254" w:type="dxa"/>
+            <w:tcW w:w="2561" w:type="dxa"/>
             <w:vAlign w:val="center"/>
           </w:tcPr>
           <w:p>
@@ -9121,7 +9132,7 @@
         </w:tc>
         <w:tc>
           <w:tcPr>
-            <w:tcW w:w="2254" w:type="dxa"/>
+            <w:tcW w:w="3260" w:type="dxa"/>
             <w:vAlign w:val="center"/>
           </w:tcPr>
           <w:p>
@@ -9136,7 +9147,7 @@
         </w:tc>
         <w:tc>
           <w:tcPr>
-            <w:tcW w:w="2254" w:type="dxa"/>
+            <w:tcW w:w="941" w:type="dxa"/>
             <w:vAlign w:val="center"/>
           </w:tcPr>
           <w:p>
@@ -9165,7 +9176,7 @@
         </w:tc>
         <w:tc>
           <w:tcPr>
-            <w:tcW w:w="2254" w:type="dxa"/>
+            <w:tcW w:w="2561" w:type="dxa"/>
             <w:vAlign w:val="center"/>
           </w:tcPr>
           <w:p>
@@ -9180,7 +9191,7 @@
         </w:tc>
         <w:tc>
           <w:tcPr>
-            <w:tcW w:w="2254" w:type="dxa"/>
+            <w:tcW w:w="3260" w:type="dxa"/>
             <w:vAlign w:val="center"/>
           </w:tcPr>
           <w:p>
@@ -9195,7 +9206,7 @@
         </w:tc>
         <w:tc>
           <w:tcPr>
-            <w:tcW w:w="2254" w:type="dxa"/>
+            <w:tcW w:w="941" w:type="dxa"/>
             <w:vAlign w:val="center"/>
           </w:tcPr>
           <w:p>
@@ -9224,7 +9235,7 @@
         </w:tc>
         <w:tc>
           <w:tcPr>
-            <w:tcW w:w="2254" w:type="dxa"/>
+            <w:tcW w:w="2561" w:type="dxa"/>
             <w:vAlign w:val="center"/>
           </w:tcPr>
           <w:p>
@@ -9239,7 +9250,7 @@
         </w:tc>
         <w:tc>
           <w:tcPr>
-            <w:tcW w:w="2254" w:type="dxa"/>
+            <w:tcW w:w="3260" w:type="dxa"/>
             <w:vAlign w:val="center"/>
           </w:tcPr>
           <w:p>
@@ -9254,7 +9265,7 @@
         </w:tc>
         <w:tc>
           <w:tcPr>
-            <w:tcW w:w="2254" w:type="dxa"/>
+            <w:tcW w:w="941" w:type="dxa"/>
             <w:vAlign w:val="center"/>
           </w:tcPr>
           <w:p>
@@ -9283,7 +9294,7 @@
         </w:tc>
         <w:tc>
           <w:tcPr>
-            <w:tcW w:w="2254" w:type="dxa"/>
+            <w:tcW w:w="2561" w:type="dxa"/>
             <w:vAlign w:val="center"/>
           </w:tcPr>
           <w:p>
@@ -9298,7 +9309,7 @@
         </w:tc>
         <w:tc>
           <w:tcPr>
-            <w:tcW w:w="2254" w:type="dxa"/>
+            <w:tcW w:w="3260" w:type="dxa"/>
             <w:vAlign w:val="center"/>
           </w:tcPr>
           <w:p>
@@ -9313,7 +9324,7 @@
         </w:tc>
         <w:tc>
           <w:tcPr>
-            <w:tcW w:w="2254" w:type="dxa"/>
+            <w:tcW w:w="941" w:type="dxa"/>
             <w:vAlign w:val="center"/>
           </w:tcPr>
           <w:p>
@@ -9342,7 +9353,7 @@
         </w:tc>
         <w:tc>
           <w:tcPr>
-            <w:tcW w:w="2254" w:type="dxa"/>
+            <w:tcW w:w="2561" w:type="dxa"/>
             <w:vAlign w:val="center"/>
           </w:tcPr>
           <w:p>
@@ -9357,7 +9368,7 @@
         </w:tc>
         <w:tc>
           <w:tcPr>
-            <w:tcW w:w="2254" w:type="dxa"/>
+            <w:tcW w:w="3260" w:type="dxa"/>
             <w:vAlign w:val="center"/>
           </w:tcPr>
           <w:p>
@@ -9372,7 +9383,7 @@
         </w:tc>
         <w:tc>
           <w:tcPr>
-            <w:tcW w:w="2254" w:type="dxa"/>
+            <w:tcW w:w="941" w:type="dxa"/>
             <w:vAlign w:val="center"/>
           </w:tcPr>
           <w:p>
@@ -9401,7 +9412,7 @@
         </w:tc>
         <w:tc>
           <w:tcPr>
-            <w:tcW w:w="2254" w:type="dxa"/>
+            <w:tcW w:w="2561" w:type="dxa"/>
             <w:vAlign w:val="center"/>
           </w:tcPr>
           <w:p>
@@ -9416,7 +9427,7 @@
         </w:tc>
         <w:tc>
           <w:tcPr>
-            <w:tcW w:w="2254" w:type="dxa"/>
+            <w:tcW w:w="3260" w:type="dxa"/>
             <w:vAlign w:val="center"/>
           </w:tcPr>
           <w:p>
@@ -9431,7 +9442,7 @@
         </w:tc>
         <w:tc>
           <w:tcPr>
-            <w:tcW w:w="2254" w:type="dxa"/>
+            <w:tcW w:w="941" w:type="dxa"/>
             <w:vAlign w:val="center"/>
           </w:tcPr>
           <w:p>
@@ -9460,7 +9471,7 @@
         </w:tc>
         <w:tc>
           <w:tcPr>
-            <w:tcW w:w="2254" w:type="dxa"/>
+            <w:tcW w:w="2561" w:type="dxa"/>
             <w:vAlign w:val="center"/>
           </w:tcPr>
           <w:p>
@@ -9475,7 +9486,7 @@
         </w:tc>
         <w:tc>
           <w:tcPr>
-            <w:tcW w:w="2254" w:type="dxa"/>
+            <w:tcW w:w="3260" w:type="dxa"/>
             <w:vAlign w:val="center"/>
           </w:tcPr>
           <w:p>
@@ -9490,7 +9501,7 @@
         </w:tc>
         <w:tc>
           <w:tcPr>
-            <w:tcW w:w="2254" w:type="dxa"/>
+            <w:tcW w:w="941" w:type="dxa"/>
             <w:vAlign w:val="center"/>
           </w:tcPr>
           <w:p>
@@ -9507,11 +9518,11 @@
       <w:pPr>
         <w:pStyle w:val="Heading3"/>
       </w:pPr>
-      <w:bookmarkStart w:id="33" w:name="_Toc479009697"/>
+      <w:bookmarkStart w:id="34" w:name="_Toc479009697"/>
       <w:r>
         <w:t>Data Centre Application</w:t>
       </w:r>
-      <w:bookmarkEnd w:id="33"/>
+      <w:bookmarkEnd w:id="34"/>
     </w:p>
     <w:tbl>
       <w:tblPr>
@@ -9521,9 +9532,9 @@
       </w:tblPr>
       <w:tblGrid>
         <w:gridCol w:w="2254"/>
-        <w:gridCol w:w="2254"/>
-        <w:gridCol w:w="2254"/>
-        <w:gridCol w:w="2254"/>
+        <w:gridCol w:w="2561"/>
+        <w:gridCol w:w="3260"/>
+        <w:gridCol w:w="941"/>
       </w:tblGrid>
       <w:tr>
         <w:tc>
@@ -9543,7 +9554,7 @@
         </w:tc>
         <w:tc>
           <w:tcPr>
-            <w:tcW w:w="2254" w:type="dxa"/>
+            <w:tcW w:w="2561" w:type="dxa"/>
             <w:vAlign w:val="center"/>
           </w:tcPr>
           <w:p>
@@ -9558,7 +9569,7 @@
         </w:tc>
         <w:tc>
           <w:tcPr>
-            <w:tcW w:w="2254" w:type="dxa"/>
+            <w:tcW w:w="3260" w:type="dxa"/>
             <w:vAlign w:val="center"/>
           </w:tcPr>
           <w:p>
@@ -9573,7 +9584,7 @@
         </w:tc>
         <w:tc>
           <w:tcPr>
-            <w:tcW w:w="2254" w:type="dxa"/>
+            <w:tcW w:w="941" w:type="dxa"/>
             <w:vAlign w:val="center"/>
           </w:tcPr>
           <w:p>
@@ -9605,7 +9616,7 @@
         </w:tc>
         <w:tc>
           <w:tcPr>
-            <w:tcW w:w="2254" w:type="dxa"/>
+            <w:tcW w:w="2561" w:type="dxa"/>
             <w:vAlign w:val="center"/>
           </w:tcPr>
           <w:p>
@@ -9620,7 +9631,7 @@
         </w:tc>
         <w:tc>
           <w:tcPr>
-            <w:tcW w:w="2254" w:type="dxa"/>
+            <w:tcW w:w="3260" w:type="dxa"/>
             <w:vAlign w:val="center"/>
           </w:tcPr>
           <w:p>
@@ -9635,7 +9646,7 @@
         </w:tc>
         <w:tc>
           <w:tcPr>
-            <w:tcW w:w="2254" w:type="dxa"/>
+            <w:tcW w:w="941" w:type="dxa"/>
             <w:vAlign w:val="center"/>
           </w:tcPr>
           <w:p>
@@ -9664,7 +9675,7 @@
         </w:tc>
         <w:tc>
           <w:tcPr>
-            <w:tcW w:w="2254" w:type="dxa"/>
+            <w:tcW w:w="2561" w:type="dxa"/>
             <w:vAlign w:val="center"/>
           </w:tcPr>
           <w:p>
@@ -9679,7 +9690,7 @@
         </w:tc>
         <w:tc>
           <w:tcPr>
-            <w:tcW w:w="2254" w:type="dxa"/>
+            <w:tcW w:w="3260" w:type="dxa"/>
             <w:vAlign w:val="center"/>
           </w:tcPr>
           <w:p>
@@ -9694,7 +9705,7 @@
         </w:tc>
         <w:tc>
           <w:tcPr>
-            <w:tcW w:w="2254" w:type="dxa"/>
+            <w:tcW w:w="941" w:type="dxa"/>
             <w:vAlign w:val="center"/>
           </w:tcPr>
           <w:p>
@@ -9723,7 +9734,7 @@
         </w:tc>
         <w:tc>
           <w:tcPr>
-            <w:tcW w:w="2254" w:type="dxa"/>
+            <w:tcW w:w="2561" w:type="dxa"/>
             <w:vAlign w:val="center"/>
           </w:tcPr>
           <w:p>
@@ -9738,7 +9749,7 @@
         </w:tc>
         <w:tc>
           <w:tcPr>
-            <w:tcW w:w="2254" w:type="dxa"/>
+            <w:tcW w:w="3260" w:type="dxa"/>
             <w:vAlign w:val="center"/>
           </w:tcPr>
           <w:p>
@@ -9753,7 +9764,7 @@
         </w:tc>
         <w:tc>
           <w:tcPr>
-            <w:tcW w:w="2254" w:type="dxa"/>
+            <w:tcW w:w="941" w:type="dxa"/>
             <w:vAlign w:val="center"/>
           </w:tcPr>
           <w:p>
@@ -9782,7 +9793,7 @@
         </w:tc>
         <w:tc>
           <w:tcPr>
-            <w:tcW w:w="2254" w:type="dxa"/>
+            <w:tcW w:w="2561" w:type="dxa"/>
             <w:vAlign w:val="center"/>
           </w:tcPr>
           <w:p>
@@ -9797,7 +9808,7 @@
         </w:tc>
         <w:tc>
           <w:tcPr>
-            <w:tcW w:w="2254" w:type="dxa"/>
+            <w:tcW w:w="3260" w:type="dxa"/>
             <w:vAlign w:val="center"/>
           </w:tcPr>
           <w:p>
@@ -9812,7 +9823,7 @@
         </w:tc>
         <w:tc>
           <w:tcPr>
-            <w:tcW w:w="2254" w:type="dxa"/>
+            <w:tcW w:w="941" w:type="dxa"/>
             <w:vAlign w:val="center"/>
           </w:tcPr>
           <w:p>
@@ -9829,24 +9840,24 @@
       <w:pPr>
         <w:pStyle w:val="Heading2"/>
       </w:pPr>
-      <w:bookmarkStart w:id="34" w:name="_Toc479009698"/>
+      <w:bookmarkStart w:id="35" w:name="_Toc479009698"/>
       <w:r>
         <w:t>Machine Learning System</w:t>
       </w:r>
       <w:r>
         <w:t xml:space="preserve"> Tests</w:t>
       </w:r>
-      <w:bookmarkEnd w:id="34"/>
+      <w:bookmarkEnd w:id="35"/>
     </w:p>
     <w:p>
       <w:pPr>
         <w:pStyle w:val="Heading3"/>
       </w:pPr>
-      <w:bookmarkStart w:id="35" w:name="_Toc479009699"/>
+      <w:bookmarkStart w:id="36" w:name="_Toc479009699"/>
       <w:r>
         <w:t>Client Application</w:t>
       </w:r>
-      <w:bookmarkEnd w:id="35"/>
+      <w:bookmarkEnd w:id="36"/>
     </w:p>
     <w:tbl>
       <w:tblPr>
@@ -9856,9 +9867,9 @@
       </w:tblPr>
       <w:tblGrid>
         <w:gridCol w:w="2254"/>
-        <w:gridCol w:w="2254"/>
-        <w:gridCol w:w="2254"/>
-        <w:gridCol w:w="2254"/>
+        <w:gridCol w:w="2561"/>
+        <w:gridCol w:w="3260"/>
+        <w:gridCol w:w="941"/>
       </w:tblGrid>
       <w:tr>
         <w:tc>
@@ -9878,7 +9889,7 @@
         </w:tc>
         <w:tc>
           <w:tcPr>
-            <w:tcW w:w="2254" w:type="dxa"/>
+            <w:tcW w:w="2561" w:type="dxa"/>
             <w:vAlign w:val="center"/>
           </w:tcPr>
           <w:p>
@@ -9893,7 +9904,7 @@
         </w:tc>
         <w:tc>
           <w:tcPr>
-            <w:tcW w:w="2254" w:type="dxa"/>
+            <w:tcW w:w="3260" w:type="dxa"/>
             <w:vAlign w:val="center"/>
           </w:tcPr>
           <w:p>
@@ -9908,7 +9919,7 @@
         </w:tc>
         <w:tc>
           <w:tcPr>
-            <w:tcW w:w="2254" w:type="dxa"/>
+            <w:tcW w:w="941" w:type="dxa"/>
             <w:vAlign w:val="center"/>
           </w:tcPr>
           <w:p>
@@ -9940,7 +9951,7 @@
         </w:tc>
         <w:tc>
           <w:tcPr>
-            <w:tcW w:w="2254" w:type="dxa"/>
+            <w:tcW w:w="2561" w:type="dxa"/>
             <w:vAlign w:val="center"/>
           </w:tcPr>
           <w:p>
@@ -9961,7 +9972,7 @@
         </w:tc>
         <w:tc>
           <w:tcPr>
-            <w:tcW w:w="2254" w:type="dxa"/>
+            <w:tcW w:w="3260" w:type="dxa"/>
             <w:vAlign w:val="center"/>
           </w:tcPr>
           <w:p>
@@ -9982,7 +9993,7 @@
         </w:tc>
         <w:tc>
           <w:tcPr>
-            <w:tcW w:w="2254" w:type="dxa"/>
+            <w:tcW w:w="941" w:type="dxa"/>
             <w:vAlign w:val="center"/>
           </w:tcPr>
           <w:p>
@@ -10011,7 +10022,7 @@
         </w:tc>
         <w:tc>
           <w:tcPr>
-            <w:tcW w:w="2254" w:type="dxa"/>
+            <w:tcW w:w="2561" w:type="dxa"/>
             <w:vAlign w:val="center"/>
           </w:tcPr>
           <w:p>
@@ -10026,7 +10037,7 @@
         </w:tc>
         <w:tc>
           <w:tcPr>
-            <w:tcW w:w="2254" w:type="dxa"/>
+            <w:tcW w:w="3260" w:type="dxa"/>
             <w:vAlign w:val="center"/>
           </w:tcPr>
           <w:p>
@@ -10041,7 +10052,7 @@
         </w:tc>
         <w:tc>
           <w:tcPr>
-            <w:tcW w:w="2254" w:type="dxa"/>
+            <w:tcW w:w="941" w:type="dxa"/>
             <w:vAlign w:val="center"/>
           </w:tcPr>
           <w:p>
@@ -10070,7 +10081,7 @@
         </w:tc>
         <w:tc>
           <w:tcPr>
-            <w:tcW w:w="2254" w:type="dxa"/>
+            <w:tcW w:w="2561" w:type="dxa"/>
             <w:vAlign w:val="center"/>
           </w:tcPr>
           <w:p>
@@ -10085,7 +10096,7 @@
         </w:tc>
         <w:tc>
           <w:tcPr>
-            <w:tcW w:w="2254" w:type="dxa"/>
+            <w:tcW w:w="3260" w:type="dxa"/>
             <w:vAlign w:val="center"/>
           </w:tcPr>
           <w:p>
@@ -10100,7 +10111,7 @@
         </w:tc>
         <w:tc>
           <w:tcPr>
-            <w:tcW w:w="2254" w:type="dxa"/>
+            <w:tcW w:w="941" w:type="dxa"/>
             <w:vAlign w:val="center"/>
           </w:tcPr>
           <w:p>
@@ -10129,7 +10140,7 @@
         </w:tc>
         <w:tc>
           <w:tcPr>
-            <w:tcW w:w="2254" w:type="dxa"/>
+            <w:tcW w:w="2561" w:type="dxa"/>
             <w:vAlign w:val="center"/>
           </w:tcPr>
           <w:p>
@@ -10144,7 +10155,7 @@
         </w:tc>
         <w:tc>
           <w:tcPr>
-            <w:tcW w:w="2254" w:type="dxa"/>
+            <w:tcW w:w="3260" w:type="dxa"/>
             <w:vAlign w:val="center"/>
           </w:tcPr>
           <w:p>
@@ -10159,7 +10170,7 @@
         </w:tc>
         <w:tc>
           <w:tcPr>
-            <w:tcW w:w="2254" w:type="dxa"/>
+            <w:tcW w:w="941" w:type="dxa"/>
             <w:vAlign w:val="center"/>
           </w:tcPr>
           <w:p>
@@ -10188,7 +10199,7 @@
         </w:tc>
         <w:tc>
           <w:tcPr>
-            <w:tcW w:w="2254" w:type="dxa"/>
+            <w:tcW w:w="2561" w:type="dxa"/>
             <w:vAlign w:val="center"/>
           </w:tcPr>
           <w:p>
@@ -10212,7 +10223,7 @@
         </w:tc>
         <w:tc>
           <w:tcPr>
-            <w:tcW w:w="2254" w:type="dxa"/>
+            <w:tcW w:w="3260" w:type="dxa"/>
             <w:vAlign w:val="center"/>
           </w:tcPr>
           <w:p>
@@ -10230,7 +10241,7 @@
         </w:tc>
         <w:tc>
           <w:tcPr>
-            <w:tcW w:w="2254" w:type="dxa"/>
+            <w:tcW w:w="941" w:type="dxa"/>
             <w:vAlign w:val="center"/>
           </w:tcPr>
           <w:p>
@@ -10268,7 +10279,7 @@
         </w:tc>
         <w:tc>
           <w:tcPr>
-            <w:tcW w:w="2254" w:type="dxa"/>
+            <w:tcW w:w="2561" w:type="dxa"/>
             <w:vAlign w:val="center"/>
           </w:tcPr>
           <w:p>
@@ -10295,7 +10306,7 @@
         </w:tc>
         <w:tc>
           <w:tcPr>
-            <w:tcW w:w="2254" w:type="dxa"/>
+            <w:tcW w:w="3260" w:type="dxa"/>
             <w:vAlign w:val="center"/>
           </w:tcPr>
           <w:p>
@@ -10310,7 +10321,7 @@
         </w:tc>
         <w:tc>
           <w:tcPr>
-            <w:tcW w:w="2254" w:type="dxa"/>
+            <w:tcW w:w="941" w:type="dxa"/>
             <w:vAlign w:val="center"/>
           </w:tcPr>
           <w:p>
@@ -10339,7 +10350,7 @@
         </w:tc>
         <w:tc>
           <w:tcPr>
-            <w:tcW w:w="2254" w:type="dxa"/>
+            <w:tcW w:w="2561" w:type="dxa"/>
             <w:vAlign w:val="center"/>
           </w:tcPr>
           <w:p>
@@ -10357,7 +10368,7 @@
         </w:tc>
         <w:tc>
           <w:tcPr>
-            <w:tcW w:w="2254" w:type="dxa"/>
+            <w:tcW w:w="3260" w:type="dxa"/>
             <w:vAlign w:val="center"/>
           </w:tcPr>
           <w:p>
@@ -10372,7 +10383,7 @@
         </w:tc>
         <w:tc>
           <w:tcPr>
-            <w:tcW w:w="2254" w:type="dxa"/>
+            <w:tcW w:w="941" w:type="dxa"/>
             <w:vAlign w:val="center"/>
           </w:tcPr>
           <w:p>
@@ -10401,37 +10412,46 @@
         </w:tc>
         <w:tc>
           <w:tcPr>
-            <w:tcW w:w="2254" w:type="dxa"/>
-            <w:vAlign w:val="center"/>
-          </w:tcPr>
-          <w:p>
-            <w:pPr>
-              <w:spacing w:line="240" w:lineRule="auto"/>
-              <w:jc w:val="left"/>
-            </w:pPr>
-            <w:r>
-              <w:t>Type a username that does exist in the stored user data in the data centre</w:t>
-            </w:r>
-          </w:p>
-        </w:tc>
-        <w:tc>
-          <w:tcPr>
-            <w:tcW w:w="2254" w:type="dxa"/>
-            <w:vAlign w:val="center"/>
-          </w:tcPr>
-          <w:p>
-            <w:pPr>
-              <w:spacing w:line="240" w:lineRule="auto"/>
-              <w:jc w:val="left"/>
-            </w:pPr>
-            <w:r>
-              <w:t>The previous results will contain an average and count of all previously watched movies</w:t>
-            </w:r>
-          </w:p>
-        </w:tc>
-        <w:tc>
-          <w:tcPr>
-            <w:tcW w:w="2254" w:type="dxa"/>
+            <w:tcW w:w="2561" w:type="dxa"/>
+            <w:vAlign w:val="center"/>
+          </w:tcPr>
+          <w:p>
+            <w:pPr>
+              <w:spacing w:line="240" w:lineRule="auto"/>
+              <w:jc w:val="left"/>
+            </w:pPr>
+            <w:r>
+              <w:t xml:space="preserve">Type a username that does exist in the stored </w:t>
+            </w:r>
+            <w:r>
+              <w:lastRenderedPageBreak/>
+              <w:t>user data in the data centre</w:t>
+            </w:r>
+          </w:p>
+        </w:tc>
+        <w:tc>
+          <w:tcPr>
+            <w:tcW w:w="3260" w:type="dxa"/>
+            <w:vAlign w:val="center"/>
+          </w:tcPr>
+          <w:p>
+            <w:pPr>
+              <w:spacing w:line="240" w:lineRule="auto"/>
+              <w:jc w:val="left"/>
+            </w:pPr>
+            <w:r>
+              <w:lastRenderedPageBreak/>
+              <w:t xml:space="preserve">The previous results will contain an average and count </w:t>
+            </w:r>
+            <w:r>
+              <w:lastRenderedPageBreak/>
+              <w:t>of all previously watched movies</w:t>
+            </w:r>
+          </w:p>
+        </w:tc>
+        <w:tc>
+          <w:tcPr>
+            <w:tcW w:w="941" w:type="dxa"/>
             <w:vAlign w:val="center"/>
           </w:tcPr>
           <w:p>
@@ -10460,7 +10480,7 @@
         </w:tc>
         <w:tc>
           <w:tcPr>
-            <w:tcW w:w="2254" w:type="dxa"/>
+            <w:tcW w:w="2561" w:type="dxa"/>
             <w:vAlign w:val="center"/>
           </w:tcPr>
           <w:p>
@@ -10475,7 +10495,7 @@
         </w:tc>
         <w:tc>
           <w:tcPr>
-            <w:tcW w:w="2254" w:type="dxa"/>
+            <w:tcW w:w="3260" w:type="dxa"/>
             <w:vAlign w:val="center"/>
           </w:tcPr>
           <w:p>
@@ -10490,7 +10510,7 @@
         </w:tc>
         <w:tc>
           <w:tcPr>
-            <w:tcW w:w="2254" w:type="dxa"/>
+            <w:tcW w:w="941" w:type="dxa"/>
             <w:vAlign w:val="center"/>
           </w:tcPr>
           <w:p>
@@ -10513,53 +10533,43 @@
               <w:jc w:val="left"/>
             </w:pPr>
             <w:r>
-              <w:t xml:space="preserve">Watch a recommended movie when there is no </w:t>
-            </w:r>
-            <w:r>
-              <w:lastRenderedPageBreak/>
-              <w:t>movie recommendation</w:t>
-            </w:r>
-          </w:p>
-        </w:tc>
-        <w:tc>
-          <w:tcPr>
-            <w:tcW w:w="2254" w:type="dxa"/>
-            <w:vAlign w:val="center"/>
-          </w:tcPr>
-          <w:p>
-            <w:pPr>
-              <w:spacing w:line="240" w:lineRule="auto"/>
-              <w:jc w:val="left"/>
-            </w:pPr>
-            <w:r>
-              <w:lastRenderedPageBreak/>
-              <w:t xml:space="preserve">Click the button to watch the recommended movie when there is no </w:t>
-            </w:r>
-            <w:r>
-              <w:lastRenderedPageBreak/>
-              <w:t>movie recommendation</w:t>
-            </w:r>
-          </w:p>
-        </w:tc>
-        <w:tc>
-          <w:tcPr>
-            <w:tcW w:w="2254" w:type="dxa"/>
-            <w:vAlign w:val="center"/>
-          </w:tcPr>
-          <w:p>
-            <w:pPr>
-              <w:spacing w:line="240" w:lineRule="auto"/>
-              <w:jc w:val="left"/>
-            </w:pPr>
-            <w:r>
-              <w:lastRenderedPageBreak/>
+              <w:t>Watch a recommended movie when there is no movie recommendation</w:t>
+            </w:r>
+          </w:p>
+        </w:tc>
+        <w:tc>
+          <w:tcPr>
+            <w:tcW w:w="2561" w:type="dxa"/>
+            <w:vAlign w:val="center"/>
+          </w:tcPr>
+          <w:p>
+            <w:pPr>
+              <w:spacing w:line="240" w:lineRule="auto"/>
+              <w:jc w:val="left"/>
+            </w:pPr>
+            <w:r>
+              <w:t>Click the button to watch the recommended movie when there is no movie recommendation</w:t>
+            </w:r>
+          </w:p>
+        </w:tc>
+        <w:tc>
+          <w:tcPr>
+            <w:tcW w:w="3260" w:type="dxa"/>
+            <w:vAlign w:val="center"/>
+          </w:tcPr>
+          <w:p>
+            <w:pPr>
+              <w:spacing w:line="240" w:lineRule="auto"/>
+              <w:jc w:val="left"/>
+            </w:pPr>
+            <w:r>
               <w:t>The no movie request will be performed</w:t>
             </w:r>
           </w:p>
         </w:tc>
         <w:tc>
           <w:tcPr>
-            <w:tcW w:w="2254" w:type="dxa"/>
+            <w:tcW w:w="941" w:type="dxa"/>
             <w:vAlign w:val="center"/>
           </w:tcPr>
           <w:p>
@@ -10588,7 +10598,7 @@
         </w:tc>
         <w:tc>
           <w:tcPr>
-            <w:tcW w:w="2254" w:type="dxa"/>
+            <w:tcW w:w="2561" w:type="dxa"/>
             <w:vAlign w:val="center"/>
           </w:tcPr>
           <w:p>
@@ -10603,7 +10613,7 @@
         </w:tc>
         <w:tc>
           <w:tcPr>
-            <w:tcW w:w="2254" w:type="dxa"/>
+            <w:tcW w:w="3260" w:type="dxa"/>
             <w:vAlign w:val="center"/>
           </w:tcPr>
           <w:p>
@@ -10618,7 +10628,7 @@
         </w:tc>
         <w:tc>
           <w:tcPr>
-            <w:tcW w:w="2254" w:type="dxa"/>
+            <w:tcW w:w="941" w:type="dxa"/>
             <w:vAlign w:val="center"/>
           </w:tcPr>
           <w:p>
@@ -10635,11 +10645,11 @@
       <w:pPr>
         <w:pStyle w:val="Heading3"/>
       </w:pPr>
-      <w:bookmarkStart w:id="36" w:name="_Toc479009700"/>
+      <w:bookmarkStart w:id="37" w:name="_Toc479009700"/>
       <w:r>
         <w:t>Edge Node Application</w:t>
       </w:r>
-      <w:bookmarkEnd w:id="36"/>
+      <w:bookmarkEnd w:id="37"/>
     </w:p>
     <w:tbl>
       <w:tblPr>
@@ -10649,9 +10659,9 @@
       </w:tblPr>
       <w:tblGrid>
         <w:gridCol w:w="2254"/>
-        <w:gridCol w:w="2254"/>
-        <w:gridCol w:w="2254"/>
-        <w:gridCol w:w="2254"/>
+        <w:gridCol w:w="2561"/>
+        <w:gridCol w:w="3260"/>
+        <w:gridCol w:w="941"/>
       </w:tblGrid>
       <w:tr>
         <w:tc>
@@ -10671,7 +10681,7 @@
         </w:tc>
         <w:tc>
           <w:tcPr>
-            <w:tcW w:w="2254" w:type="dxa"/>
+            <w:tcW w:w="2561" w:type="dxa"/>
             <w:vAlign w:val="center"/>
           </w:tcPr>
           <w:p>
@@ -10686,7 +10696,7 @@
         </w:tc>
         <w:tc>
           <w:tcPr>
-            <w:tcW w:w="2254" w:type="dxa"/>
+            <w:tcW w:w="3260" w:type="dxa"/>
             <w:vAlign w:val="center"/>
           </w:tcPr>
           <w:p>
@@ -10701,7 +10711,7 @@
         </w:tc>
         <w:tc>
           <w:tcPr>
-            <w:tcW w:w="2254" w:type="dxa"/>
+            <w:tcW w:w="941" w:type="dxa"/>
             <w:vAlign w:val="center"/>
           </w:tcPr>
           <w:p>
@@ -10733,7 +10743,7 @@
         </w:tc>
         <w:tc>
           <w:tcPr>
-            <w:tcW w:w="2254" w:type="dxa"/>
+            <w:tcW w:w="2561" w:type="dxa"/>
             <w:vAlign w:val="center"/>
           </w:tcPr>
           <w:p>
@@ -10748,7 +10758,7 @@
         </w:tc>
         <w:tc>
           <w:tcPr>
-            <w:tcW w:w="2254" w:type="dxa"/>
+            <w:tcW w:w="3260" w:type="dxa"/>
             <w:vAlign w:val="center"/>
           </w:tcPr>
           <w:p>
@@ -10763,7 +10773,7 @@
         </w:tc>
         <w:tc>
           <w:tcPr>
-            <w:tcW w:w="2254" w:type="dxa"/>
+            <w:tcW w:w="941" w:type="dxa"/>
             <w:vAlign w:val="center"/>
           </w:tcPr>
           <w:p>
@@ -10792,7 +10802,7 @@
         </w:tc>
         <w:tc>
           <w:tcPr>
-            <w:tcW w:w="2254" w:type="dxa"/>
+            <w:tcW w:w="2561" w:type="dxa"/>
             <w:vAlign w:val="center"/>
           </w:tcPr>
           <w:p>
@@ -10807,7 +10817,7 @@
         </w:tc>
         <w:tc>
           <w:tcPr>
-            <w:tcW w:w="2254" w:type="dxa"/>
+            <w:tcW w:w="3260" w:type="dxa"/>
             <w:vAlign w:val="center"/>
           </w:tcPr>
           <w:p>
@@ -10822,7 +10832,7 @@
         </w:tc>
         <w:tc>
           <w:tcPr>
-            <w:tcW w:w="2254" w:type="dxa"/>
+            <w:tcW w:w="941" w:type="dxa"/>
             <w:vAlign w:val="center"/>
           </w:tcPr>
           <w:p>
@@ -10851,7 +10861,7 @@
         </w:tc>
         <w:tc>
           <w:tcPr>
-            <w:tcW w:w="2254" w:type="dxa"/>
+            <w:tcW w:w="2561" w:type="dxa"/>
             <w:vAlign w:val="center"/>
           </w:tcPr>
           <w:p>
@@ -10866,7 +10876,7 @@
         </w:tc>
         <w:tc>
           <w:tcPr>
-            <w:tcW w:w="2254" w:type="dxa"/>
+            <w:tcW w:w="3260" w:type="dxa"/>
             <w:vAlign w:val="center"/>
           </w:tcPr>
           <w:p>
@@ -10881,7 +10891,7 @@
         </w:tc>
         <w:tc>
           <w:tcPr>
-            <w:tcW w:w="2254" w:type="dxa"/>
+            <w:tcW w:w="941" w:type="dxa"/>
             <w:vAlign w:val="center"/>
           </w:tcPr>
           <w:p>
@@ -10910,7 +10920,7 @@
         </w:tc>
         <w:tc>
           <w:tcPr>
-            <w:tcW w:w="2254" w:type="dxa"/>
+            <w:tcW w:w="2561" w:type="dxa"/>
             <w:vAlign w:val="center"/>
           </w:tcPr>
           <w:p>
@@ -10925,7 +10935,7 @@
         </w:tc>
         <w:tc>
           <w:tcPr>
-            <w:tcW w:w="2254" w:type="dxa"/>
+            <w:tcW w:w="3260" w:type="dxa"/>
             <w:vAlign w:val="center"/>
           </w:tcPr>
           <w:p>
@@ -10940,7 +10950,7 @@
         </w:tc>
         <w:tc>
           <w:tcPr>
-            <w:tcW w:w="2254" w:type="dxa"/>
+            <w:tcW w:w="941" w:type="dxa"/>
             <w:vAlign w:val="center"/>
           </w:tcPr>
           <w:p>
@@ -10969,7 +10979,7 @@
         </w:tc>
         <w:tc>
           <w:tcPr>
-            <w:tcW w:w="2254" w:type="dxa"/>
+            <w:tcW w:w="2561" w:type="dxa"/>
             <w:vAlign w:val="center"/>
           </w:tcPr>
           <w:p>
@@ -10984,7 +10994,7 @@
         </w:tc>
         <w:tc>
           <w:tcPr>
-            <w:tcW w:w="2254" w:type="dxa"/>
+            <w:tcW w:w="3260" w:type="dxa"/>
             <w:vAlign w:val="center"/>
           </w:tcPr>
           <w:p>
@@ -10999,7 +11009,7 @@
         </w:tc>
         <w:tc>
           <w:tcPr>
-            <w:tcW w:w="2254" w:type="dxa"/>
+            <w:tcW w:w="941" w:type="dxa"/>
             <w:vAlign w:val="center"/>
           </w:tcPr>
           <w:p>
@@ -11028,7 +11038,7 @@
         </w:tc>
         <w:tc>
           <w:tcPr>
-            <w:tcW w:w="2254" w:type="dxa"/>
+            <w:tcW w:w="2561" w:type="dxa"/>
             <w:vAlign w:val="center"/>
           </w:tcPr>
           <w:p>
@@ -11043,7 +11053,7 @@
         </w:tc>
         <w:tc>
           <w:tcPr>
-            <w:tcW w:w="2254" w:type="dxa"/>
+            <w:tcW w:w="3260" w:type="dxa"/>
             <w:vAlign w:val="center"/>
           </w:tcPr>
           <w:p>
@@ -11058,7 +11068,7 @@
         </w:tc>
         <w:tc>
           <w:tcPr>
-            <w:tcW w:w="2254" w:type="dxa"/>
+            <w:tcW w:w="941" w:type="dxa"/>
             <w:vAlign w:val="center"/>
           </w:tcPr>
           <w:p>
@@ -11087,7 +11097,7 @@
         </w:tc>
         <w:tc>
           <w:tcPr>
-            <w:tcW w:w="2254" w:type="dxa"/>
+            <w:tcW w:w="2561" w:type="dxa"/>
             <w:vAlign w:val="center"/>
           </w:tcPr>
           <w:p>
@@ -11102,7 +11112,7 @@
         </w:tc>
         <w:tc>
           <w:tcPr>
-            <w:tcW w:w="2254" w:type="dxa"/>
+            <w:tcW w:w="3260" w:type="dxa"/>
             <w:vAlign w:val="center"/>
           </w:tcPr>
           <w:p>
@@ -11117,7 +11127,7 @@
         </w:tc>
         <w:tc>
           <w:tcPr>
-            <w:tcW w:w="2254" w:type="dxa"/>
+            <w:tcW w:w="941" w:type="dxa"/>
             <w:vAlign w:val="center"/>
           </w:tcPr>
           <w:p>
@@ -11146,7 +11156,7 @@
         </w:tc>
         <w:tc>
           <w:tcPr>
-            <w:tcW w:w="2254" w:type="dxa"/>
+            <w:tcW w:w="2561" w:type="dxa"/>
             <w:vAlign w:val="center"/>
           </w:tcPr>
           <w:p>
@@ -11161,7 +11171,7 @@
         </w:tc>
         <w:tc>
           <w:tcPr>
-            <w:tcW w:w="2254" w:type="dxa"/>
+            <w:tcW w:w="3260" w:type="dxa"/>
             <w:vAlign w:val="center"/>
           </w:tcPr>
           <w:p>
@@ -11176,7 +11186,7 @@
         </w:tc>
         <w:tc>
           <w:tcPr>
-            <w:tcW w:w="2254" w:type="dxa"/>
+            <w:tcW w:w="941" w:type="dxa"/>
             <w:vAlign w:val="center"/>
           </w:tcPr>
           <w:p>
@@ -11205,7 +11215,7 @@
         </w:tc>
         <w:tc>
           <w:tcPr>
-            <w:tcW w:w="2254" w:type="dxa"/>
+            <w:tcW w:w="2561" w:type="dxa"/>
             <w:vAlign w:val="center"/>
           </w:tcPr>
           <w:p>
@@ -11220,22 +11230,26 @@
         </w:tc>
         <w:tc>
           <w:tcPr>
-            <w:tcW w:w="2254" w:type="dxa"/>
-            <w:vAlign w:val="center"/>
-          </w:tcPr>
-          <w:p>
-            <w:pPr>
-              <w:spacing w:line="240" w:lineRule="auto"/>
-              <w:jc w:val="left"/>
-            </w:pPr>
-            <w:r>
-              <w:t>The request is forwarded to the Data Centre and a recommendation produced then all the data is returned to the Client</w:t>
-            </w:r>
-          </w:p>
-        </w:tc>
-        <w:tc>
-          <w:tcPr>
-            <w:tcW w:w="2254" w:type="dxa"/>
+            <w:tcW w:w="3260" w:type="dxa"/>
+            <w:vAlign w:val="center"/>
+          </w:tcPr>
+          <w:p>
+            <w:pPr>
+              <w:spacing w:line="240" w:lineRule="auto"/>
+              <w:jc w:val="left"/>
+            </w:pPr>
+            <w:r>
+              <w:t xml:space="preserve">The request is forwarded to the Data Centre and a recommendation produced then </w:t>
+            </w:r>
+            <w:r>
+              <w:lastRenderedPageBreak/>
+              <w:t>all the data is returned to the Client</w:t>
+            </w:r>
+          </w:p>
+        </w:tc>
+        <w:tc>
+          <w:tcPr>
+            <w:tcW w:w="941" w:type="dxa"/>
             <w:vAlign w:val="center"/>
           </w:tcPr>
           <w:p>
@@ -11258,14 +11272,13 @@
               <w:jc w:val="left"/>
             </w:pPr>
             <w:r>
-              <w:lastRenderedPageBreak/>
               <w:t xml:space="preserve">Produce recommendation </w:t>
             </w:r>
           </w:p>
         </w:tc>
         <w:tc>
           <w:tcPr>
-            <w:tcW w:w="2254" w:type="dxa"/>
+            <w:tcW w:w="2561" w:type="dxa"/>
             <w:vAlign w:val="center"/>
           </w:tcPr>
           <w:p>
@@ -11280,7 +11293,7 @@
         </w:tc>
         <w:tc>
           <w:tcPr>
-            <w:tcW w:w="2254" w:type="dxa"/>
+            <w:tcW w:w="3260" w:type="dxa"/>
             <w:vAlign w:val="center"/>
           </w:tcPr>
           <w:p>
@@ -11295,7 +11308,7 @@
         </w:tc>
         <w:tc>
           <w:tcPr>
-            <w:tcW w:w="2254" w:type="dxa"/>
+            <w:tcW w:w="941" w:type="dxa"/>
             <w:vAlign w:val="center"/>
           </w:tcPr>
           <w:p>
@@ -11312,11 +11325,11 @@
       <w:pPr>
         <w:pStyle w:val="Heading3"/>
       </w:pPr>
-      <w:bookmarkStart w:id="37" w:name="_Toc479009701"/>
+      <w:bookmarkStart w:id="38" w:name="_Toc479009701"/>
       <w:r>
         <w:t>Data Centre Application</w:t>
       </w:r>
-      <w:bookmarkEnd w:id="37"/>
+      <w:bookmarkEnd w:id="38"/>
     </w:p>
     <w:tbl>
       <w:tblPr>
@@ -11327,13 +11340,13 @@
       <w:tblGrid>
         <w:gridCol w:w="2283"/>
         <w:gridCol w:w="2496"/>
-        <w:gridCol w:w="2137"/>
-        <w:gridCol w:w="2100"/>
+        <w:gridCol w:w="3296"/>
+        <w:gridCol w:w="941"/>
       </w:tblGrid>
       <w:tr>
         <w:tc>
           <w:tcPr>
-            <w:tcW w:w="2250" w:type="dxa"/>
+            <w:tcW w:w="2283" w:type="dxa"/>
             <w:vAlign w:val="center"/>
           </w:tcPr>
           <w:p>
@@ -11348,7 +11361,7 @@
         </w:tc>
         <w:tc>
           <w:tcPr>
-            <w:tcW w:w="2336" w:type="dxa"/>
+            <w:tcW w:w="2496" w:type="dxa"/>
             <w:vAlign w:val="center"/>
           </w:tcPr>
           <w:p>
@@ -11363,7 +11376,7 @@
         </w:tc>
         <w:tc>
           <w:tcPr>
-            <w:tcW w:w="2219" w:type="dxa"/>
+            <w:tcW w:w="3296" w:type="dxa"/>
             <w:vAlign w:val="center"/>
           </w:tcPr>
           <w:p>
@@ -11378,7 +11391,7 @@
         </w:tc>
         <w:tc>
           <w:tcPr>
-            <w:tcW w:w="2211" w:type="dxa"/>
+            <w:tcW w:w="941" w:type="dxa"/>
             <w:vAlign w:val="center"/>
           </w:tcPr>
           <w:p>
@@ -11395,37 +11408,50 @@
       <w:tr>
         <w:tc>
           <w:tcPr>
-            <w:tcW w:w="2250" w:type="dxa"/>
-            <w:vAlign w:val="center"/>
-          </w:tcPr>
-          <w:p>
-            <w:pPr>
-              <w:spacing w:line="240" w:lineRule="auto"/>
-              <w:jc w:val="left"/>
-            </w:pPr>
-            <w:r>
-              <w:t>Receive request to GetMovies</w:t>
-            </w:r>
-          </w:p>
-        </w:tc>
-        <w:tc>
-          <w:tcPr>
-            <w:tcW w:w="2336" w:type="dxa"/>
-            <w:vAlign w:val="center"/>
-          </w:tcPr>
-          <w:p>
-            <w:pPr>
-              <w:spacing w:line="240" w:lineRule="auto"/>
-              <w:jc w:val="left"/>
-            </w:pPr>
-            <w:r>
-              <w:t>Make a GET request for “GetMovies”</w:t>
-            </w:r>
-          </w:p>
-        </w:tc>
-        <w:tc>
-          <w:tcPr>
-            <w:tcW w:w="2219" w:type="dxa"/>
+            <w:tcW w:w="2283" w:type="dxa"/>
+            <w:vAlign w:val="center"/>
+          </w:tcPr>
+          <w:p>
+            <w:pPr>
+              <w:spacing w:line="240" w:lineRule="auto"/>
+              <w:jc w:val="left"/>
+            </w:pPr>
+            <w:r>
+              <w:t xml:space="preserve">Receive request to </w:t>
+            </w:r>
+            <w:proofErr w:type="spellStart"/>
+            <w:r>
+              <w:t>GetMovies</w:t>
+            </w:r>
+            <w:proofErr w:type="spellEnd"/>
+          </w:p>
+        </w:tc>
+        <w:tc>
+          <w:tcPr>
+            <w:tcW w:w="2496" w:type="dxa"/>
+            <w:vAlign w:val="center"/>
+          </w:tcPr>
+          <w:p>
+            <w:pPr>
+              <w:spacing w:line="240" w:lineRule="auto"/>
+              <w:jc w:val="left"/>
+            </w:pPr>
+            <w:r>
+              <w:t>Make a GET request for “</w:t>
+            </w:r>
+            <w:proofErr w:type="spellStart"/>
+            <w:r>
+              <w:t>GetMovies</w:t>
+            </w:r>
+            <w:proofErr w:type="spellEnd"/>
+            <w:r>
+              <w:t>”</w:t>
+            </w:r>
+          </w:p>
+        </w:tc>
+        <w:tc>
+          <w:tcPr>
+            <w:tcW w:w="3296" w:type="dxa"/>
             <w:vAlign w:val="center"/>
           </w:tcPr>
           <w:p>
@@ -11440,7 +11466,7 @@
         </w:tc>
         <w:tc>
           <w:tcPr>
-            <w:tcW w:w="2211" w:type="dxa"/>
+            <w:tcW w:w="941" w:type="dxa"/>
             <w:vAlign w:val="center"/>
           </w:tcPr>
           <w:p>
@@ -11454,43 +11480,72 @@
       <w:tr>
         <w:tc>
           <w:tcPr>
-            <w:tcW w:w="2250" w:type="dxa"/>
-            <w:vAlign w:val="center"/>
-          </w:tcPr>
-          <w:p>
-            <w:pPr>
-              <w:spacing w:line="240" w:lineRule="auto"/>
-              <w:jc w:val="left"/>
-            </w:pPr>
-            <w:r>
-              <w:t>Receive request to GetPreviousMovies</w:t>
-            </w:r>
-            <w:r>
-              <w:t xml:space="preserve"> with a UserID that doesn’t exist</w:t>
-            </w:r>
-          </w:p>
-        </w:tc>
-        <w:tc>
-          <w:tcPr>
-            <w:tcW w:w="2336" w:type="dxa"/>
-            <w:vAlign w:val="center"/>
-          </w:tcPr>
-          <w:p>
-            <w:pPr>
-              <w:spacing w:line="240" w:lineRule="auto"/>
-              <w:jc w:val="left"/>
-            </w:pPr>
-            <w:r>
-              <w:t>Make a POST request for “GetPreviousMovies”</w:t>
-            </w:r>
-            <w:r>
-              <w:t xml:space="preserve"> with a UserID that does not exist</w:t>
-            </w:r>
-          </w:p>
-        </w:tc>
-        <w:tc>
-          <w:tcPr>
-            <w:tcW w:w="2219" w:type="dxa"/>
+            <w:tcW w:w="2283" w:type="dxa"/>
+            <w:vAlign w:val="center"/>
+          </w:tcPr>
+          <w:p>
+            <w:pPr>
+              <w:spacing w:line="240" w:lineRule="auto"/>
+              <w:jc w:val="left"/>
+            </w:pPr>
+            <w:r>
+              <w:t xml:space="preserve">Receive request to </w:t>
+            </w:r>
+            <w:proofErr w:type="spellStart"/>
+            <w:r>
+              <w:t>GetPreviousMovies</w:t>
+            </w:r>
+            <w:proofErr w:type="spellEnd"/>
+            <w:r>
+              <w:t xml:space="preserve"> with a </w:t>
+            </w:r>
+            <w:proofErr w:type="spellStart"/>
+            <w:r>
+              <w:t>UserID</w:t>
+            </w:r>
+            <w:proofErr w:type="spellEnd"/>
+            <w:r>
+              <w:t xml:space="preserve"> that doesn’t exist</w:t>
+            </w:r>
+          </w:p>
+        </w:tc>
+        <w:tc>
+          <w:tcPr>
+            <w:tcW w:w="2496" w:type="dxa"/>
+            <w:vAlign w:val="center"/>
+          </w:tcPr>
+          <w:p>
+            <w:pPr>
+              <w:spacing w:line="240" w:lineRule="auto"/>
+              <w:jc w:val="left"/>
+            </w:pPr>
+            <w:r>
+              <w:t>Make a POST request for “</w:t>
+            </w:r>
+            <w:proofErr w:type="spellStart"/>
+            <w:r>
+              <w:t>GetPreviousMovies</w:t>
+            </w:r>
+            <w:proofErr w:type="spellEnd"/>
+            <w:r>
+              <w:t>”</w:t>
+            </w:r>
+            <w:r>
+              <w:t xml:space="preserve"> with a </w:t>
+            </w:r>
+            <w:proofErr w:type="spellStart"/>
+            <w:r>
+              <w:t>UserID</w:t>
+            </w:r>
+            <w:proofErr w:type="spellEnd"/>
+            <w:r>
+              <w:t xml:space="preserve"> that does not exist</w:t>
+            </w:r>
+          </w:p>
+        </w:tc>
+        <w:tc>
+          <w:tcPr>
+            <w:tcW w:w="3296" w:type="dxa"/>
             <w:vAlign w:val="center"/>
           </w:tcPr>
           <w:p>
@@ -11505,7 +11560,7 @@
         </w:tc>
         <w:tc>
           <w:tcPr>
-            <w:tcW w:w="2211" w:type="dxa"/>
+            <w:tcW w:w="941" w:type="dxa"/>
             <w:vAlign w:val="center"/>
           </w:tcPr>
           <w:p>
@@ -11519,40 +11574,69 @@
       <w:tr>
         <w:tc>
           <w:tcPr>
-            <w:tcW w:w="2250" w:type="dxa"/>
-            <w:vAlign w:val="center"/>
-          </w:tcPr>
-          <w:p>
-            <w:pPr>
-              <w:spacing w:line="240" w:lineRule="auto"/>
-              <w:jc w:val="left"/>
-            </w:pPr>
-            <w:r>
-              <w:t>Receive request to GetPreviousMovies</w:t>
-            </w:r>
-            <w:r>
-              <w:t xml:space="preserve"> with a UserID that exists</w:t>
-            </w:r>
-          </w:p>
-        </w:tc>
-        <w:tc>
-          <w:tcPr>
-            <w:tcW w:w="2336" w:type="dxa"/>
-            <w:vAlign w:val="center"/>
-          </w:tcPr>
-          <w:p>
-            <w:pPr>
-              <w:spacing w:line="240" w:lineRule="auto"/>
-              <w:jc w:val="left"/>
-            </w:pPr>
-            <w:r>
-              <w:t>Make a POST request for “GetPreviousMovies” with a UserID that exists</w:t>
-            </w:r>
-          </w:p>
-        </w:tc>
-        <w:tc>
-          <w:tcPr>
-            <w:tcW w:w="2219" w:type="dxa"/>
+            <w:tcW w:w="2283" w:type="dxa"/>
+            <w:vAlign w:val="center"/>
+          </w:tcPr>
+          <w:p>
+            <w:pPr>
+              <w:spacing w:line="240" w:lineRule="auto"/>
+              <w:jc w:val="left"/>
+            </w:pPr>
+            <w:r>
+              <w:t xml:space="preserve">Receive request to </w:t>
+            </w:r>
+            <w:proofErr w:type="spellStart"/>
+            <w:r>
+              <w:t>GetPreviousMovies</w:t>
+            </w:r>
+            <w:proofErr w:type="spellEnd"/>
+            <w:r>
+              <w:t xml:space="preserve"> with a </w:t>
+            </w:r>
+            <w:proofErr w:type="spellStart"/>
+            <w:r>
+              <w:t>UserID</w:t>
+            </w:r>
+            <w:proofErr w:type="spellEnd"/>
+            <w:r>
+              <w:t xml:space="preserve"> that exists</w:t>
+            </w:r>
+          </w:p>
+        </w:tc>
+        <w:tc>
+          <w:tcPr>
+            <w:tcW w:w="2496" w:type="dxa"/>
+            <w:vAlign w:val="center"/>
+          </w:tcPr>
+          <w:p>
+            <w:pPr>
+              <w:spacing w:line="240" w:lineRule="auto"/>
+              <w:jc w:val="left"/>
+            </w:pPr>
+            <w:r>
+              <w:t>Make a POST request for “</w:t>
+            </w:r>
+            <w:proofErr w:type="spellStart"/>
+            <w:r>
+              <w:t>GetPreviousMovies</w:t>
+            </w:r>
+            <w:proofErr w:type="spellEnd"/>
+            <w:r>
+              <w:t xml:space="preserve">” with a </w:t>
+            </w:r>
+            <w:proofErr w:type="spellStart"/>
+            <w:r>
+              <w:t>UserID</w:t>
+            </w:r>
+            <w:proofErr w:type="spellEnd"/>
+            <w:r>
+              <w:t xml:space="preserve"> that exists</w:t>
+            </w:r>
+          </w:p>
+        </w:tc>
+        <w:tc>
+          <w:tcPr>
+            <w:tcW w:w="3296" w:type="dxa"/>
             <w:vAlign w:val="center"/>
           </w:tcPr>
           <w:p>
@@ -11567,7 +11651,7 @@
         </w:tc>
         <w:tc>
           <w:tcPr>
-            <w:tcW w:w="2211" w:type="dxa"/>
+            <w:tcW w:w="941" w:type="dxa"/>
             <w:vAlign w:val="center"/>
           </w:tcPr>
           <w:p>
@@ -11581,37 +11665,50 @@
       <w:tr>
         <w:tc>
           <w:tcPr>
-            <w:tcW w:w="2250" w:type="dxa"/>
-            <w:vAlign w:val="center"/>
-          </w:tcPr>
-          <w:p>
-            <w:pPr>
-              <w:spacing w:line="240" w:lineRule="auto"/>
-              <w:jc w:val="left"/>
-            </w:pPr>
-            <w:r>
-              <w:t>Receive request to WatchRandomMovie</w:t>
-            </w:r>
-          </w:p>
-        </w:tc>
-        <w:tc>
-          <w:tcPr>
-            <w:tcW w:w="2336" w:type="dxa"/>
-            <w:vAlign w:val="center"/>
-          </w:tcPr>
-          <w:p>
-            <w:pPr>
-              <w:spacing w:line="240" w:lineRule="auto"/>
-              <w:jc w:val="left"/>
-            </w:pPr>
-            <w:r>
-              <w:t>Make a POST request for “WatchRandomMovie” with a user ID</w:t>
-            </w:r>
-          </w:p>
-        </w:tc>
-        <w:tc>
-          <w:tcPr>
-            <w:tcW w:w="2219" w:type="dxa"/>
+            <w:tcW w:w="2283" w:type="dxa"/>
+            <w:vAlign w:val="center"/>
+          </w:tcPr>
+          <w:p>
+            <w:pPr>
+              <w:spacing w:line="240" w:lineRule="auto"/>
+              <w:jc w:val="left"/>
+            </w:pPr>
+            <w:r>
+              <w:t xml:space="preserve">Receive request to </w:t>
+            </w:r>
+            <w:proofErr w:type="spellStart"/>
+            <w:r>
+              <w:t>WatchRandomMovie</w:t>
+            </w:r>
+            <w:proofErr w:type="spellEnd"/>
+          </w:p>
+        </w:tc>
+        <w:tc>
+          <w:tcPr>
+            <w:tcW w:w="2496" w:type="dxa"/>
+            <w:vAlign w:val="center"/>
+          </w:tcPr>
+          <w:p>
+            <w:pPr>
+              <w:spacing w:line="240" w:lineRule="auto"/>
+              <w:jc w:val="left"/>
+            </w:pPr>
+            <w:r>
+              <w:t>Make a POST request for “</w:t>
+            </w:r>
+            <w:proofErr w:type="spellStart"/>
+            <w:r>
+              <w:t>WatchRandomMovie</w:t>
+            </w:r>
+            <w:proofErr w:type="spellEnd"/>
+            <w:r>
+              <w:t>” with a user ID</w:t>
+            </w:r>
+          </w:p>
+        </w:tc>
+        <w:tc>
+          <w:tcPr>
+            <w:tcW w:w="3296" w:type="dxa"/>
             <w:vAlign w:val="center"/>
           </w:tcPr>
           <w:p>
@@ -11629,7 +11726,7 @@
         </w:tc>
         <w:tc>
           <w:tcPr>
-            <w:tcW w:w="2211" w:type="dxa"/>
+            <w:tcW w:w="941" w:type="dxa"/>
             <w:vAlign w:val="center"/>
           </w:tcPr>
           <w:p>
@@ -11643,37 +11740,50 @@
       <w:tr>
         <w:tc>
           <w:tcPr>
-            <w:tcW w:w="2250" w:type="dxa"/>
-            <w:vAlign w:val="center"/>
-          </w:tcPr>
-          <w:p>
-            <w:pPr>
-              <w:spacing w:line="240" w:lineRule="auto"/>
-              <w:jc w:val="left"/>
-            </w:pPr>
-            <w:r>
-              <w:t>Receive request to WatchMovie</w:t>
-            </w:r>
-          </w:p>
-        </w:tc>
-        <w:tc>
-          <w:tcPr>
-            <w:tcW w:w="2336" w:type="dxa"/>
-            <w:vAlign w:val="center"/>
-          </w:tcPr>
-          <w:p>
-            <w:pPr>
-              <w:spacing w:line="240" w:lineRule="auto"/>
-              <w:jc w:val="left"/>
-            </w:pPr>
-            <w:r>
-              <w:t>Make a POST request for “WatchMovie” with a user ID and movie ID</w:t>
-            </w:r>
-          </w:p>
-        </w:tc>
-        <w:tc>
-          <w:tcPr>
-            <w:tcW w:w="2219" w:type="dxa"/>
+            <w:tcW w:w="2283" w:type="dxa"/>
+            <w:vAlign w:val="center"/>
+          </w:tcPr>
+          <w:p>
+            <w:pPr>
+              <w:spacing w:line="240" w:lineRule="auto"/>
+              <w:jc w:val="left"/>
+            </w:pPr>
+            <w:r>
+              <w:t xml:space="preserve">Receive request to </w:t>
+            </w:r>
+            <w:proofErr w:type="spellStart"/>
+            <w:r>
+              <w:t>WatchMovie</w:t>
+            </w:r>
+            <w:proofErr w:type="spellEnd"/>
+          </w:p>
+        </w:tc>
+        <w:tc>
+          <w:tcPr>
+            <w:tcW w:w="2496" w:type="dxa"/>
+            <w:vAlign w:val="center"/>
+          </w:tcPr>
+          <w:p>
+            <w:pPr>
+              <w:spacing w:line="240" w:lineRule="auto"/>
+              <w:jc w:val="left"/>
+            </w:pPr>
+            <w:r>
+              <w:t>Make a POST request for “</w:t>
+            </w:r>
+            <w:proofErr w:type="spellStart"/>
+            <w:r>
+              <w:t>WatchMovie</w:t>
+            </w:r>
+            <w:proofErr w:type="spellEnd"/>
+            <w:r>
+              <w:t>” with a user ID and movie ID</w:t>
+            </w:r>
+          </w:p>
+        </w:tc>
+        <w:tc>
+          <w:tcPr>
+            <w:tcW w:w="3296" w:type="dxa"/>
             <w:vAlign w:val="center"/>
           </w:tcPr>
           <w:p>
@@ -11688,7 +11798,7 @@
         </w:tc>
         <w:tc>
           <w:tcPr>
-            <w:tcW w:w="2211" w:type="dxa"/>
+            <w:tcW w:w="941" w:type="dxa"/>
             <w:vAlign w:val="center"/>
           </w:tcPr>
           <w:p>
@@ -11709,21 +11819,21 @@
       <w:pPr>
         <w:pStyle w:val="Heading2"/>
       </w:pPr>
-      <w:bookmarkStart w:id="38" w:name="_Toc479009702"/>
+      <w:bookmarkStart w:id="39" w:name="_Toc479009702"/>
       <w:r>
         <w:t>Load Balancing System Tests</w:t>
       </w:r>
-      <w:bookmarkEnd w:id="38"/>
+      <w:bookmarkEnd w:id="39"/>
     </w:p>
     <w:p>
       <w:pPr>
         <w:pStyle w:val="Heading3"/>
       </w:pPr>
-      <w:bookmarkStart w:id="39" w:name="_Toc479009703"/>
+      <w:bookmarkStart w:id="40" w:name="_Toc479009703"/>
       <w:r>
         <w:t>Client Application</w:t>
       </w:r>
-      <w:bookmarkEnd w:id="39"/>
+      <w:bookmarkEnd w:id="40"/>
     </w:p>
     <w:tbl>
       <w:tblPr>
@@ -11733,9 +11843,9 @@
       </w:tblPr>
       <w:tblGrid>
         <w:gridCol w:w="2254"/>
-        <w:gridCol w:w="2254"/>
-        <w:gridCol w:w="2254"/>
-        <w:gridCol w:w="2254"/>
+        <w:gridCol w:w="2986"/>
+        <w:gridCol w:w="2835"/>
+        <w:gridCol w:w="941"/>
       </w:tblGrid>
       <w:tr>
         <w:tc>
@@ -11755,7 +11865,7 @@
         </w:tc>
         <w:tc>
           <w:tcPr>
-            <w:tcW w:w="2254" w:type="dxa"/>
+            <w:tcW w:w="2986" w:type="dxa"/>
             <w:vAlign w:val="center"/>
           </w:tcPr>
           <w:p>
@@ -11770,7 +11880,7 @@
         </w:tc>
         <w:tc>
           <w:tcPr>
-            <w:tcW w:w="2254" w:type="dxa"/>
+            <w:tcW w:w="2835" w:type="dxa"/>
             <w:vAlign w:val="center"/>
           </w:tcPr>
           <w:p>
@@ -11785,7 +11895,7 @@
         </w:tc>
         <w:tc>
           <w:tcPr>
-            <w:tcW w:w="2254" w:type="dxa"/>
+            <w:tcW w:w="941" w:type="dxa"/>
             <w:vAlign w:val="center"/>
           </w:tcPr>
           <w:p>
@@ -11823,7 +11933,7 @@
         </w:tc>
         <w:tc>
           <w:tcPr>
-            <w:tcW w:w="2254" w:type="dxa"/>
+            <w:tcW w:w="2986" w:type="dxa"/>
             <w:vAlign w:val="center"/>
           </w:tcPr>
           <w:p>
@@ -11844,7 +11954,7 @@
         </w:tc>
         <w:tc>
           <w:tcPr>
-            <w:tcW w:w="2254" w:type="dxa"/>
+            <w:tcW w:w="2835" w:type="dxa"/>
             <w:vAlign w:val="center"/>
           </w:tcPr>
           <w:p>
@@ -11865,7 +11975,7 @@
         </w:tc>
         <w:tc>
           <w:tcPr>
-            <w:tcW w:w="2254" w:type="dxa"/>
+            <w:tcW w:w="941" w:type="dxa"/>
             <w:vAlign w:val="center"/>
           </w:tcPr>
           <w:p>
@@ -11894,7 +12004,7 @@
         </w:tc>
         <w:tc>
           <w:tcPr>
-            <w:tcW w:w="2254" w:type="dxa"/>
+            <w:tcW w:w="2986" w:type="dxa"/>
             <w:vAlign w:val="center"/>
           </w:tcPr>
           <w:p>
@@ -11909,7 +12019,7 @@
         </w:tc>
         <w:tc>
           <w:tcPr>
-            <w:tcW w:w="2254" w:type="dxa"/>
+            <w:tcW w:w="2835" w:type="dxa"/>
             <w:vAlign w:val="center"/>
           </w:tcPr>
           <w:p>
@@ -11924,7 +12034,7 @@
         </w:tc>
         <w:tc>
           <w:tcPr>
-            <w:tcW w:w="2254" w:type="dxa"/>
+            <w:tcW w:w="941" w:type="dxa"/>
             <w:vAlign w:val="center"/>
           </w:tcPr>
           <w:p>
@@ -11956,7 +12066,7 @@
         </w:tc>
         <w:tc>
           <w:tcPr>
-            <w:tcW w:w="2254" w:type="dxa"/>
+            <w:tcW w:w="2986" w:type="dxa"/>
             <w:vAlign w:val="center"/>
           </w:tcPr>
           <w:p>
@@ -11983,7 +12093,7 @@
         </w:tc>
         <w:tc>
           <w:tcPr>
-            <w:tcW w:w="2254" w:type="dxa"/>
+            <w:tcW w:w="2835" w:type="dxa"/>
             <w:vAlign w:val="center"/>
           </w:tcPr>
           <w:p>
@@ -11998,7 +12108,7 @@
         </w:tc>
         <w:tc>
           <w:tcPr>
-            <w:tcW w:w="2254" w:type="dxa"/>
+            <w:tcW w:w="941" w:type="dxa"/>
             <w:vAlign w:val="center"/>
           </w:tcPr>
           <w:p>
@@ -12021,53 +12131,43 @@
               <w:jc w:val="left"/>
             </w:pPr>
             <w:r>
-              <w:t xml:space="preserve">The checkbox for pre-processing </w:t>
-            </w:r>
-            <w:r>
-              <w:lastRenderedPageBreak/>
-              <w:t>requests can be selected</w:t>
-            </w:r>
-          </w:p>
-        </w:tc>
-        <w:tc>
-          <w:tcPr>
-            <w:tcW w:w="2254" w:type="dxa"/>
-            <w:vAlign w:val="center"/>
-          </w:tcPr>
-          <w:p>
-            <w:pPr>
-              <w:spacing w:line="240" w:lineRule="auto"/>
-              <w:jc w:val="left"/>
-            </w:pPr>
-            <w:r>
-              <w:lastRenderedPageBreak/>
-              <w:t xml:space="preserve">There is a checkbox for enabling pre-processing of </w:t>
-            </w:r>
-            <w:r>
-              <w:lastRenderedPageBreak/>
-              <w:t>requests and it can be ticked</w:t>
-            </w:r>
-          </w:p>
-        </w:tc>
-        <w:tc>
-          <w:tcPr>
-            <w:tcW w:w="2254" w:type="dxa"/>
-            <w:vAlign w:val="center"/>
-          </w:tcPr>
-          <w:p>
-            <w:pPr>
-              <w:spacing w:line="240" w:lineRule="auto"/>
-              <w:jc w:val="left"/>
-            </w:pPr>
-            <w:r>
-              <w:lastRenderedPageBreak/>
+              <w:t>The checkbox for pre-processing requests can be selected</w:t>
+            </w:r>
+          </w:p>
+        </w:tc>
+        <w:tc>
+          <w:tcPr>
+            <w:tcW w:w="2986" w:type="dxa"/>
+            <w:vAlign w:val="center"/>
+          </w:tcPr>
+          <w:p>
+            <w:pPr>
+              <w:spacing w:line="240" w:lineRule="auto"/>
+              <w:jc w:val="left"/>
+            </w:pPr>
+            <w:r>
+              <w:t>There is a checkbox for enabling pre-processing of requests and it can be ticked</w:t>
+            </w:r>
+          </w:p>
+        </w:tc>
+        <w:tc>
+          <w:tcPr>
+            <w:tcW w:w="2835" w:type="dxa"/>
+            <w:vAlign w:val="center"/>
+          </w:tcPr>
+          <w:p>
+            <w:pPr>
+              <w:spacing w:line="240" w:lineRule="auto"/>
+              <w:jc w:val="left"/>
+            </w:pPr>
+            <w:r>
               <w:t>The checkbox is visible and can be ticked</w:t>
             </w:r>
           </w:p>
         </w:tc>
         <w:tc>
           <w:tcPr>
-            <w:tcW w:w="2254" w:type="dxa"/>
+            <w:tcW w:w="941" w:type="dxa"/>
             <w:vAlign w:val="center"/>
           </w:tcPr>
           <w:p>
@@ -12090,13 +12190,14 @@
               <w:jc w:val="left"/>
             </w:pPr>
             <w:r>
+              <w:lastRenderedPageBreak/>
               <w:t>The go button is visible</w:t>
             </w:r>
           </w:p>
         </w:tc>
         <w:tc>
           <w:tcPr>
-            <w:tcW w:w="2254" w:type="dxa"/>
+            <w:tcW w:w="2986" w:type="dxa"/>
             <w:vAlign w:val="center"/>
           </w:tcPr>
           <w:p>
@@ -12111,7 +12212,7 @@
         </w:tc>
         <w:tc>
           <w:tcPr>
-            <w:tcW w:w="2254" w:type="dxa"/>
+            <w:tcW w:w="2835" w:type="dxa"/>
             <w:vAlign w:val="center"/>
           </w:tcPr>
           <w:p>
@@ -12126,7 +12227,7 @@
         </w:tc>
         <w:tc>
           <w:tcPr>
-            <w:tcW w:w="2254" w:type="dxa"/>
+            <w:tcW w:w="941" w:type="dxa"/>
             <w:vAlign w:val="center"/>
           </w:tcPr>
           <w:p>
@@ -12155,7 +12256,7 @@
         </w:tc>
         <w:tc>
           <w:tcPr>
-            <w:tcW w:w="2254" w:type="dxa"/>
+            <w:tcW w:w="2986" w:type="dxa"/>
             <w:vAlign w:val="center"/>
           </w:tcPr>
           <w:p>
@@ -12170,7 +12271,7 @@
         </w:tc>
         <w:tc>
           <w:tcPr>
-            <w:tcW w:w="2254" w:type="dxa"/>
+            <w:tcW w:w="2835" w:type="dxa"/>
             <w:vAlign w:val="center"/>
           </w:tcPr>
           <w:p>
@@ -12185,7 +12286,7 @@
         </w:tc>
         <w:tc>
           <w:tcPr>
-            <w:tcW w:w="2254" w:type="dxa"/>
+            <w:tcW w:w="941" w:type="dxa"/>
             <w:vAlign w:val="center"/>
           </w:tcPr>
           <w:p>
@@ -12214,7 +12315,7 @@
         </w:tc>
         <w:tc>
           <w:tcPr>
-            <w:tcW w:w="2254" w:type="dxa"/>
+            <w:tcW w:w="2986" w:type="dxa"/>
             <w:vAlign w:val="center"/>
           </w:tcPr>
           <w:p>
@@ -12229,7 +12330,7 @@
         </w:tc>
         <w:tc>
           <w:tcPr>
-            <w:tcW w:w="2254" w:type="dxa"/>
+            <w:tcW w:w="2835" w:type="dxa"/>
             <w:vAlign w:val="center"/>
           </w:tcPr>
           <w:p>
@@ -12244,7 +12345,7 @@
         </w:tc>
         <w:tc>
           <w:tcPr>
-            <w:tcW w:w="2254" w:type="dxa"/>
+            <w:tcW w:w="941" w:type="dxa"/>
             <w:vAlign w:val="center"/>
           </w:tcPr>
           <w:p>
@@ -12273,22 +12374,30 @@
         </w:tc>
         <w:tc>
           <w:tcPr>
-            <w:tcW w:w="2254" w:type="dxa"/>
-            <w:vAlign w:val="center"/>
-          </w:tcPr>
-          <w:p>
-            <w:pPr>
-              <w:spacing w:line="240" w:lineRule="auto"/>
-              <w:jc w:val="left"/>
-            </w:pPr>
-            <w:r>
-              <w:t>Type a value that is numerical, non negative and less than 100</w:t>
-            </w:r>
-          </w:p>
-        </w:tc>
-        <w:tc>
-          <w:tcPr>
-            <w:tcW w:w="2254" w:type="dxa"/>
+            <w:tcW w:w="2986" w:type="dxa"/>
+            <w:vAlign w:val="center"/>
+          </w:tcPr>
+          <w:p>
+            <w:pPr>
+              <w:spacing w:line="240" w:lineRule="auto"/>
+              <w:jc w:val="left"/>
+            </w:pPr>
+            <w:r>
+              <w:t xml:space="preserve">Type a value that is numerical, </w:t>
+            </w:r>
+            <w:proofErr w:type="spellStart"/>
+            <w:r>
+              <w:t>non negative</w:t>
+            </w:r>
+            <w:proofErr w:type="spellEnd"/>
+            <w:r>
+              <w:t xml:space="preserve"> and less than 100</w:t>
+            </w:r>
+          </w:p>
+        </w:tc>
+        <w:tc>
+          <w:tcPr>
+            <w:tcW w:w="2835" w:type="dxa"/>
             <w:vAlign w:val="center"/>
           </w:tcPr>
           <w:p>
@@ -12303,7 +12412,7 @@
         </w:tc>
         <w:tc>
           <w:tcPr>
-            <w:tcW w:w="2254" w:type="dxa"/>
+            <w:tcW w:w="941" w:type="dxa"/>
             <w:vAlign w:val="center"/>
           </w:tcPr>
           <w:p>
@@ -12332,7 +12441,7 @@
         </w:tc>
         <w:tc>
           <w:tcPr>
-            <w:tcW w:w="2254" w:type="dxa"/>
+            <w:tcW w:w="2986" w:type="dxa"/>
             <w:vAlign w:val="center"/>
           </w:tcPr>
           <w:p>
@@ -12347,7 +12456,7 @@
         </w:tc>
         <w:tc>
           <w:tcPr>
-            <w:tcW w:w="2254" w:type="dxa"/>
+            <w:tcW w:w="2835" w:type="dxa"/>
             <w:vAlign w:val="center"/>
           </w:tcPr>
           <w:p>
@@ -12362,7 +12471,7 @@
         </w:tc>
         <w:tc>
           <w:tcPr>
-            <w:tcW w:w="2254" w:type="dxa"/>
+            <w:tcW w:w="941" w:type="dxa"/>
             <w:vAlign w:val="center"/>
           </w:tcPr>
           <w:p>
@@ -12379,14 +12488,14 @@
       <w:pPr>
         <w:pStyle w:val="Heading1"/>
       </w:pPr>
-      <w:bookmarkStart w:id="40" w:name="_Toc479009704"/>
+      <w:bookmarkStart w:id="41" w:name="_Toc479009704"/>
       <w:r>
         <w:t>System</w:t>
       </w:r>
       <w:r>
         <w:t xml:space="preserve"> Evaluation</w:t>
       </w:r>
-      <w:bookmarkEnd w:id="40"/>
+      <w:bookmarkEnd w:id="41"/>
     </w:p>
     <w:p>
       <w:r>
@@ -12397,11 +12506,11 @@
       <w:pPr>
         <w:pStyle w:val="Heading1"/>
       </w:pPr>
-      <w:bookmarkStart w:id="41" w:name="_Toc479009705"/>
+      <w:bookmarkStart w:id="42" w:name="_Toc479009705"/>
       <w:r>
         <w:t>Experimentation</w:t>
       </w:r>
-      <w:bookmarkEnd w:id="41"/>
+      <w:bookmarkEnd w:id="42"/>
     </w:p>
     <w:p>
       <w:r>
@@ -12449,8 +12558,6 @@
       <w:r>
         <w:t>Setup experiment automation</w:t>
       </w:r>
-      <w:bookmarkStart w:id="42" w:name="_GoBack"/>
-      <w:bookmarkEnd w:id="42"/>
     </w:p>
     <w:p>
       <w:pPr>
@@ -12486,7 +12593,6 @@
         </w:numPr>
       </w:pPr>
       <w:r>
-        <w:lastRenderedPageBreak/>
         <w:t>Run the Caching Application on the Client Device</w:t>
       </w:r>
     </w:p>
@@ -12537,11 +12643,20 @@
     </w:p>
     <w:p>
       <w:r>
+        <w:lastRenderedPageBreak/>
         <w:t>Isolate Variables;</w:t>
       </w:r>
     </w:p>
     <w:p>
-      <w:r>
+      <w:pPr>
+        <w:rPr>
+          <w:rStyle w:val="Emphasis"/>
+        </w:rPr>
+      </w:pPr>
+      <w:r>
+        <w:rPr>
+          <w:rStyle w:val="Emphasis"/>
+        </w:rPr>
         <w:t>Constants:</w:t>
       </w:r>
     </w:p>
@@ -12588,7 +12703,15 @@
       </w:r>
     </w:p>
     <w:p>
-      <w:r>
+      <w:pPr>
+        <w:rPr>
+          <w:rStyle w:val="Emphasis"/>
+        </w:rPr>
+      </w:pPr>
+      <w:r>
+        <w:rPr>
+          <w:rStyle w:val="Emphasis"/>
+        </w:rPr>
         <w:t>Variables</w:t>
       </w:r>
     </w:p>
@@ -12611,7 +12734,13 @@
     </w:p>
     <w:p>
       <w:r>
-        <w:t>Measurements recorded will be the time between when the WebView element in the Client Application starts a request and ends a request.</w:t>
+        <w:t>Measurements recorded will be the time between when the WebView element in the Client Application star</w:t>
+      </w:r>
+      <w:r>
+        <w:t>ts a request and ends a request, as there are many requests executed wit</w:t>
+      </w:r>
+      <w:r>
+        <w:t>hin the loading of one webpage such as images…..</w:t>
       </w:r>
     </w:p>
     <w:p>
@@ -12684,6 +12813,7 @@
       </w:pPr>
       <w:bookmarkStart w:id="45" w:name="_Toc479009708"/>
       <w:r>
+        <w:lastRenderedPageBreak/>
         <w:t>Voice Recognition Experimentation</w:t>
       </w:r>
       <w:bookmarkEnd w:id="45"/>
@@ -13700,6 +13830,7 @@
         </w:rPr>
         <w:t xml:space="preserve">[1]"Final Year Project Repository", </w:t>
       </w:r>
+      <w:proofErr w:type="spellStart"/>
       <w:r>
         <w:rPr>
           <w:rStyle w:val="selectable"/>
@@ -13708,6 +13839,7 @@
         </w:rPr>
         <w:t>GitLab</w:t>
       </w:r>
+      <w:proofErr w:type="spellEnd"/>
       <w:r>
         <w:rPr>
           <w:rStyle w:val="selectable"/>
@@ -13781,9 +13913,11 @@
           <w:numId w:val="2"/>
         </w:numPr>
       </w:pPr>
+      <w:proofErr w:type="spellStart"/>
       <w:r>
         <w:t>Pocketsphinx</w:t>
       </w:r>
+      <w:proofErr w:type="spellEnd"/>
     </w:p>
     <w:p>
       <w:pPr>
@@ -13806,7 +13940,15 @@
         </w:numPr>
       </w:pPr>
       <w:r>
-        <w:t>Redis/Docker src images</w:t>
+        <w:t xml:space="preserve">Redis/Docker </w:t>
+      </w:r>
+      <w:proofErr w:type="spellStart"/>
+      <w:r>
+        <w:t>src</w:t>
+      </w:r>
+      <w:proofErr w:type="spellEnd"/>
+      <w:r>
+        <w:t xml:space="preserve"> images</w:t>
       </w:r>
     </w:p>
     <w:p>
@@ -13830,7 +13972,15 @@
         </w:numPr>
       </w:pPr>
       <w:r>
-        <w:t>Check licence file in Client src folder</w:t>
+        <w:t xml:space="preserve">Check licence file in Client </w:t>
+      </w:r>
+      <w:proofErr w:type="spellStart"/>
+      <w:r>
+        <w:t>src</w:t>
+      </w:r>
+      <w:proofErr w:type="spellEnd"/>
+      <w:r>
+        <w:t xml:space="preserve"> folder</w:t>
       </w:r>
     </w:p>
     <w:p>
@@ -13948,7 +14098,7 @@
           <w:rPr>
             <w:noProof/>
           </w:rPr>
-          <w:t>18</w:t>
+          <w:t>4</w:t>
         </w:r>
         <w:r>
           <w:rPr>
@@ -16802,7 +16952,7 @@
 </file>
 
 <file path=customXml/itemProps1.xml><?xml version="1.0" encoding="utf-8"?>
-<ds:datastoreItem xmlns:ds="http://schemas.openxmlformats.org/officeDocument/2006/customXml" ds:itemID="{FC1B81E1-2B04-4807-9E85-4101502B24CB}">
+<ds:datastoreItem xmlns:ds="http://schemas.openxmlformats.org/officeDocument/2006/customXml" ds:itemID="{89A070A3-60EE-4D8C-8C94-8DD248547530}">
   <ds:schemaRefs>
     <ds:schemaRef ds:uri="http://schemas.openxmlformats.org/officeDocument/2006/bibliography"/>
   </ds:schemaRefs>

</xml_diff>

<commit_message>
Connor: Added more to implementation section.
</commit_message>
<xml_diff>
--- a/Documentation/Dissertation/Dissertation.docx
+++ b/Documentation/Dissertation/Dissertation.docx
@@ -5620,15 +5620,7 @@
         <w:t xml:space="preserve"> </w:t>
       </w:r>
       <w:r>
-        <w:t xml:space="preserve">Windows, </w:t>
-      </w:r>
-      <w:proofErr w:type="spellStart"/>
-      <w:r>
-        <w:t>MacOS</w:t>
-      </w:r>
-      <w:proofErr w:type="spellEnd"/>
-      <w:r>
-        <w:t xml:space="preserve"> and Linux.</w:t>
+        <w:t>Windows, MacOS and Linux.</w:t>
       </w:r>
       <w:r>
         <w:t xml:space="preserve"> </w:t>
@@ -5865,30 +5857,110 @@
       </w:r>
     </w:p>
     <w:p>
-      <w:r>
-        <w:t>Recording voice using custom library</w:t>
-      </w:r>
-      <w:r>
-        <w:t xml:space="preserve"> and forcing a download to a location on disk so that the same voice could be used with both local and remote </w:t>
-      </w:r>
-      <w:r>
-        <w:t>execution</w:t>
-      </w:r>
-    </w:p>
-    <w:p>
-      <w:r>
-        <w:t>Communicating with IPC thread in Electron to execute the remote scrip</w:t>
-      </w:r>
-      <w:r>
-        <w:t>t</w:t>
-      </w:r>
-      <w:r>
-        <w:t xml:space="preserve"> and receiving content back from the background Node.js thread.</w:t>
-      </w:r>
-    </w:p>
-    <w:p>
-      <w:r>
-        <w:t>Posting voice data with a custom header that would dictate if the edge would pre-process the request.</w:t>
+      <w:pPr>
+        <w:rPr>
+          <w:b/>
+        </w:rPr>
+      </w:pPr>
+      <w:r>
+        <w:rPr>
+          <w:b/>
+        </w:rPr>
+        <w:t>BADLY WRITTEN</w:t>
+      </w:r>
+      <w:r>
+        <w:rPr>
+          <w:b/>
+        </w:rPr>
+        <w:t xml:space="preserve"> FIRST PARAGRAPH</w:t>
+      </w:r>
+    </w:p>
+    <w:p>
+      <w:r>
+        <w:t xml:space="preserve">The first </w:t>
+      </w:r>
+      <w:r>
+        <w:t xml:space="preserve">issue that needed to be solved for voice recognition to occur on the client was for audio to be able to be recorded. For this to happen investigation had to be done into how audio was handled on Linux systems. Once the microphone was setup on the client device audio needed to be recorded through JavaScript, for this to happen a third part library was used </w:t>
+      </w:r>
+      <w:r>
+        <w:rPr>
+          <w:b/>
+        </w:rPr>
+        <w:t>(reference)</w:t>
+      </w:r>
+      <w:r>
+        <w:t xml:space="preserve"> and audio was captured. This recording had to be in a specific format so that PocketSphinx</w:t>
+      </w:r>
+      <w:r>
+        <w:rPr>
+          <w:b/>
+        </w:rPr>
+        <w:t>(reference)</w:t>
+      </w:r>
+      <w:r>
+        <w:t xml:space="preserve"> could use it. </w:t>
+      </w:r>
+      <w:r>
+        <w:t>When the user has finished recording their voice the audio file is saved to disk, this recording is then used when the user requests it to be processed, whether locally or remotely.</w:t>
+      </w:r>
+    </w:p>
+    <w:p>
+      <w:r>
+        <w:t>To</w:t>
+      </w:r>
+      <w:r>
+        <w:t xml:space="preserve"> perform local voice </w:t>
+      </w:r>
+      <w:r>
+        <w:t>recognition,</w:t>
+      </w:r>
+      <w:r>
+        <w:t xml:space="preserve"> the renderer thread, which </w:t>
+      </w:r>
+      <w:r>
+        <w:t xml:space="preserve">can be viewed as the client </w:t>
+      </w:r>
+      <w:r>
+        <w:t xml:space="preserve">thread that </w:t>
+      </w:r>
+      <w:r>
+        <w:t xml:space="preserve">would normally execute </w:t>
+      </w:r>
+      <w:r>
+        <w:t xml:space="preserve">JavaScript in a browser, needs to communicate with the main thread, which </w:t>
+      </w:r>
+      <w:r>
+        <w:t xml:space="preserve">can be viewed as the server thread that would normally exist in a </w:t>
+      </w:r>
+      <w:r>
+        <w:t xml:space="preserve">Node.js server. This happens through a communication channel called IPC. The renderer thread </w:t>
+      </w:r>
+      <w:r>
+        <w:t>sends a command to execute the voice recognition as it does not possess the capabilities to do so itself. Both the renderer thread and the main thread have custom event handlers attached for receiving requests and responses within this IPC channel</w:t>
+      </w:r>
+      <w:r>
+        <w:t xml:space="preserve">. Once the main thread has received this request it spawns a new process, executes the voice recognition script, and waits for the response. The main thread will then send this response </w:t>
+      </w:r>
+      <w:r>
+        <w:t xml:space="preserve">back </w:t>
+      </w:r>
+      <w:r>
+        <w:t xml:space="preserve">to the original sender, which is the renderer thread, </w:t>
+      </w:r>
+      <w:r>
+        <w:t xml:space="preserve">that </w:t>
+      </w:r>
+      <w:r>
+        <w:t xml:space="preserve">then displays </w:t>
+      </w:r>
+      <w:r>
+        <w:t>it to the user.</w:t>
+      </w:r>
+    </w:p>
+    <w:p>
+      <w:r>
+        <w:lastRenderedPageBreak/>
+        <w:t>If the user decides they want remote voice recognition to occur they can select if the request should be pre-processed or not, what this does is set a custom header on the request that the edge node will receive.</w:t>
       </w:r>
     </w:p>
     <w:p>
@@ -5941,24 +6013,37 @@
     </w:p>
     <w:p>
       <w:r>
-        <w:t>Executing many requests on different threads</w:t>
+        <w:t xml:space="preserve">The load balancing application is used to test the voice recognition system with a multitude of requests, this is achieved creating a thread per number of requests that the user has entered, in JavaScript this means executing a method in 0 milliseconds repeatedly so that they all </w:t>
+      </w:r>
+      <w:r>
+        <w:t>run</w:t>
+      </w:r>
+      <w:r>
+        <w:t xml:space="preserve"> concurrently and ensuring that the reading of the voice data is done asynchronously as to n</w:t>
+      </w:r>
+      <w:r>
+        <w:t xml:space="preserve">ot block any calls. The result </w:t>
+      </w:r>
+      <w:r>
+        <w:t xml:space="preserve">of each request and an average of the </w:t>
+      </w:r>
+      <w:r>
+        <w:t xml:space="preserve">all the </w:t>
+      </w:r>
+      <w:r>
+        <w:t>request</w:t>
+      </w:r>
+      <w:r>
+        <w:t>s</w:t>
       </w:r>
       <w:r>
         <w:t xml:space="preserve"> </w:t>
       </w:r>
       <w:r>
-        <w:t>concurrently</w:t>
-      </w:r>
-      <w:r>
-        <w:t xml:space="preserve"> but within reason so the system </w:t>
-      </w:r>
-      <w:r>
-        <w:t>could</w:t>
-      </w:r>
-      <w:bookmarkStart w:id="22" w:name="_GoBack"/>
-      <w:bookmarkEnd w:id="22"/>
-      <w:r>
-        <w:t xml:space="preserve"> handle it.</w:t>
+        <w:t>is</w:t>
+      </w:r>
+      <w:r>
+        <w:t xml:space="preserve"> then displayed to the user.</w:t>
       </w:r>
     </w:p>
     <w:p>
@@ -5968,16 +6053,77 @@
           <w:rStyle w:val="Emphasis"/>
         </w:rPr>
       </w:pPr>
-      <w:bookmarkStart w:id="23" w:name="_Toc479009686"/>
+      <w:bookmarkStart w:id="22" w:name="_Toc479009686"/>
       <w:r>
         <w:rPr>
           <w:rStyle w:val="Emphasis"/>
         </w:rPr>
         <w:t>Edge</w:t>
       </w:r>
-      <w:bookmarkEnd w:id="23"/>
-    </w:p>
-    <w:p>
+      <w:bookmarkEnd w:id="22"/>
+    </w:p>
+    <w:p>
+      <w:r>
+        <w:rPr>
+          <w:noProof/>
+          <w:lang w:eastAsia="en-GB"/>
+        </w:rPr>
+        <w:drawing>
+          <wp:anchor distT="0" distB="0" distL="114300" distR="114300" simplePos="0" relativeHeight="251664384" behindDoc="0" locked="0" layoutInCell="1" allowOverlap="1">
+            <wp:simplePos x="0" y="0"/>
+            <wp:positionH relativeFrom="column">
+              <wp:posOffset>3486150</wp:posOffset>
+            </wp:positionH>
+            <wp:positionV relativeFrom="paragraph">
+              <wp:posOffset>23495</wp:posOffset>
+            </wp:positionV>
+            <wp:extent cx="2257425" cy="2506980"/>
+            <wp:effectExtent l="0" t="0" r="9525" b="7620"/>
+            <wp:wrapSquare wrapText="bothSides"/>
+            <wp:docPr id="1" name="Picture 1"/>
+            <wp:cNvGraphicFramePr>
+              <a:graphicFrameLocks xmlns:a="http://schemas.openxmlformats.org/drawingml/2006/main" noChangeAspect="1"/>
+            </wp:cNvGraphicFramePr>
+            <a:graphic xmlns:a="http://schemas.openxmlformats.org/drawingml/2006/main">
+              <a:graphicData uri="http://schemas.openxmlformats.org/drawingml/2006/picture">
+                <pic:pic xmlns:pic="http://schemas.openxmlformats.org/drawingml/2006/picture">
+                  <pic:nvPicPr>
+                    <pic:cNvPr id="1" name="VisualiserWithAllAppsDeployed.JPG"/>
+                    <pic:cNvPicPr/>
+                  </pic:nvPicPr>
+                  <pic:blipFill>
+                    <a:blip r:embed="rId15" cstate="print">
+                      <a:extLst>
+                        <a:ext uri="{28A0092B-C50C-407E-A947-70E740481C1C}">
+                          <a14:useLocalDpi xmlns:a14="http://schemas.microsoft.com/office/drawing/2010/main" val="0"/>
+                        </a:ext>
+                      </a:extLst>
+                    </a:blip>
+                    <a:stretch>
+                      <a:fillRect/>
+                    </a:stretch>
+                  </pic:blipFill>
+                  <pic:spPr>
+                    <a:xfrm>
+                      <a:off x="0" y="0"/>
+                      <a:ext cx="2257425" cy="2506980"/>
+                    </a:xfrm>
+                    <a:prstGeom prst="rect">
+                      <a:avLst/>
+                    </a:prstGeom>
+                  </pic:spPr>
+                </pic:pic>
+              </a:graphicData>
+            </a:graphic>
+            <wp14:sizeRelH relativeFrom="margin">
+              <wp14:pctWidth>0</wp14:pctWidth>
+            </wp14:sizeRelH>
+            <wp14:sizeRelV relativeFrom="margin">
+              <wp14:pctHeight>0</wp14:pctHeight>
+            </wp14:sizeRelV>
+          </wp:anchor>
+        </w:drawing>
+      </w:r>
       <w:r>
         <w:t>For</w:t>
       </w:r>
@@ -5988,13 +6134,140 @@
         <w:t>the deployment scripts for each application ensured to use different internal and external port numbers. This means that the same machine</w:t>
       </w:r>
       <w:r>
-        <w:t xml:space="preserve"> can host multiple applications and Docker handles the direction of traffic to where the application is hosted.</w:t>
-      </w:r>
-    </w:p>
-    <w:p>
+        <w:t xml:space="preserve"> can host multiple applications and Docker handles the direction of traffic to </w:t>
+      </w:r>
+      <w:r>
+        <w:t>where the application is hosted within its network layer.</w:t>
+      </w:r>
+    </w:p>
+    <w:p>
+      <w:r>
+        <w:t>To quickly view what containers were running on what machine a visualizer</w:t>
+      </w:r>
+      <w:r>
+        <w:rPr>
+          <w:b/>
+        </w:rPr>
+        <w:t>(reference)(See figure)</w:t>
+      </w:r>
+      <w:r>
+        <w:t xml:space="preserve"> was </w:t>
+      </w:r>
+      <w:r>
+        <w:t xml:space="preserve">used. </w:t>
+      </w:r>
+    </w:p>
+    <w:p>
+      <w:r>
+        <w:t xml:space="preserve">By </w:t>
+      </w:r>
+      <w:r>
+        <w:t>default,</w:t>
+      </w:r>
+      <w:r>
+        <w:t xml:space="preserve"> when you want to pull an image into the Docker environment it will try to pull it from the Docker Hub</w:t>
+      </w:r>
+      <w:r>
+        <w:rPr>
+          <w:b/>
+        </w:rPr>
+        <w:t>(reference)</w:t>
+      </w:r>
+      <w:r>
+        <w:t xml:space="preserve"> which is a central store of Docker images. For this </w:t>
+      </w:r>
+      <w:r>
+        <w:t xml:space="preserve">system, the images should be stored locally, what this meant for setup of the development environment was the creation of a private </w:t>
+      </w:r>
+      <w:r>
+        <w:t>registry</w:t>
+      </w:r>
+      <w:r>
+        <w:t xml:space="preserve">. </w:t>
+      </w:r>
+      <w:r>
+        <w:t>Unfortunately,</w:t>
+      </w:r>
+      <w:r>
+        <w:t xml:space="preserve"> </w:t>
+      </w:r>
+      <w:r>
+        <w:t>the official Docker registry</w:t>
+      </w:r>
+      <w:r>
+        <w:rPr>
+          <w:b/>
+        </w:rPr>
+        <w:t>(reference)</w:t>
+      </w:r>
+      <w:r>
+        <w:t xml:space="preserve"> is built to run on x86 processors and the Raspberry Pi that will be hosting the private registry </w:t>
+      </w:r>
       <w:r>
         <w:lastRenderedPageBreak/>
-        <w:t>There is a custom deployment script used for each application, the purpose of which is to…</w:t>
+        <w:t>would be running an ARM processor</w:t>
+      </w:r>
+      <w:r>
+        <w:t>. An alternative</w:t>
+      </w:r>
+      <w:r>
+        <w:t xml:space="preserve"> repository image</w:t>
+      </w:r>
+      <w:r>
+        <w:t xml:space="preserve"> was found </w:t>
+      </w:r>
+      <w:r>
+        <w:rPr>
+          <w:b/>
+        </w:rPr>
+        <w:t>(reference)</w:t>
+      </w:r>
+      <w:r>
+        <w:t xml:space="preserve"> and once it was confirmed to function as expected the applications could be tested throughout the swarm.</w:t>
+      </w:r>
+    </w:p>
+    <w:p>
+      <w:r>
+        <w:t xml:space="preserve">For each application, there is a quick deploy script and a launch script. The purpose of the quick deploy script </w:t>
+      </w:r>
+      <w:r>
+        <w:t xml:space="preserve">is to build the application using the specified Dockerfile and add all the files that the application needs to run. This script then tags that new build with the private </w:t>
+      </w:r>
+      <w:r>
+        <w:t>registry</w:t>
+      </w:r>
+      <w:r>
+        <w:t xml:space="preserve"> name and the name of the application and pushes the new build to the private </w:t>
+      </w:r>
+      <w:r>
+        <w:t>registry</w:t>
+      </w:r>
+      <w:r>
+        <w:t>. The purpose of this is t</w:t>
+      </w:r>
+      <w:r>
+        <w:t>o make the image available to all the nodes in the swarm as otherwise the build would only exist on the master node where the image was built.</w:t>
+      </w:r>
+      <w:r>
+        <w:t xml:space="preserve"> If a worker node other than the master gets a request to launch the application they can search the private </w:t>
+      </w:r>
+      <w:r>
+        <w:t>registry</w:t>
+      </w:r>
+      <w:r>
+        <w:t xml:space="preserve"> hosted on the master and download this image. </w:t>
+      </w:r>
+      <w:r>
+        <w:t>Finally,</w:t>
+      </w:r>
+      <w:r>
+        <w:t xml:space="preserve"> the script removes the old service if it exists and deploys the new service.</w:t>
+      </w:r>
+      <w:r>
+        <w:t xml:space="preserve"> With every build, the previous version of that image is left behind and this quickly adds up when testing multiple builds, they are also left behind on any edge node that previously ran that build. To solve this problem a clean-up script was added so that a command to remove unused builds could be executed </w:t>
+      </w:r>
+      <w:r>
+        <w:t>on the edge nodes.</w:t>
       </w:r>
     </w:p>
     <w:p>
@@ -6065,6 +6338,75 @@
     </w:p>
     <w:p>
       <w:r>
+        <w:rPr>
+          <w:noProof/>
+          <w:lang w:eastAsia="en-GB"/>
+        </w:rPr>
+        <w:drawing>
+          <wp:anchor distT="0" distB="0" distL="114300" distR="114300" simplePos="0" relativeHeight="251665408" behindDoc="1" locked="0" layoutInCell="1" allowOverlap="1">
+            <wp:simplePos x="0" y="0"/>
+            <wp:positionH relativeFrom="column">
+              <wp:posOffset>3811270</wp:posOffset>
+            </wp:positionH>
+            <wp:positionV relativeFrom="paragraph">
+              <wp:posOffset>40640</wp:posOffset>
+            </wp:positionV>
+            <wp:extent cx="1929765" cy="2277110"/>
+            <wp:effectExtent l="0" t="0" r="0" b="8890"/>
+            <wp:wrapTight wrapText="bothSides">
+              <wp:wrapPolygon edited="0">
+                <wp:start x="0" y="0"/>
+                <wp:lineTo x="0" y="21504"/>
+                <wp:lineTo x="21323" y="21504"/>
+                <wp:lineTo x="21323" y="0"/>
+                <wp:lineTo x="0" y="0"/>
+              </wp:wrapPolygon>
+            </wp:wrapTight>
+            <wp:docPr id="7" name="Picture 7"/>
+            <wp:cNvGraphicFramePr>
+              <a:graphicFrameLocks xmlns:a="http://schemas.openxmlformats.org/drawingml/2006/main" noChangeAspect="1"/>
+            </wp:cNvGraphicFramePr>
+            <a:graphic xmlns:a="http://schemas.openxmlformats.org/drawingml/2006/main">
+              <a:graphicData uri="http://schemas.openxmlformats.org/drawingml/2006/picture">
+                <pic:pic xmlns:pic="http://schemas.openxmlformats.org/drawingml/2006/picture">
+                  <pic:nvPicPr>
+                    <pic:cNvPr id="7" name="UnfairRedisDeployment.JPG"/>
+                    <pic:cNvPicPr/>
+                  </pic:nvPicPr>
+                  <pic:blipFill>
+                    <a:blip r:embed="rId16" cstate="print">
+                      <a:extLst>
+                        <a:ext uri="{28A0092B-C50C-407E-A947-70E740481C1C}">
+                          <a14:useLocalDpi xmlns:a14="http://schemas.microsoft.com/office/drawing/2010/main" val="0"/>
+                        </a:ext>
+                      </a:extLst>
+                    </a:blip>
+                    <a:stretch>
+                      <a:fillRect/>
+                    </a:stretch>
+                  </pic:blipFill>
+                  <pic:spPr>
+                    <a:xfrm>
+                      <a:off x="0" y="0"/>
+                      <a:ext cx="1929765" cy="2277110"/>
+                    </a:xfrm>
+                    <a:prstGeom prst="rect">
+                      <a:avLst/>
+                    </a:prstGeom>
+                  </pic:spPr>
+                </pic:pic>
+              </a:graphicData>
+            </a:graphic>
+            <wp14:sizeRelH relativeFrom="margin">
+              <wp14:pctWidth>0</wp14:pctWidth>
+            </wp14:sizeRelH>
+            <wp14:sizeRelV relativeFrom="margin">
+              <wp14:pctHeight>0</wp14:pctHeight>
+            </wp14:sizeRelV>
+          </wp:anchor>
+        </w:drawing>
+      </w:r>
+      <w:r>
         <w:t xml:space="preserve">The caching application </w:t>
       </w:r>
       <w:r>
@@ -6074,21 +6416,156 @@
         <w:t xml:space="preserve">began by utilising </w:t>
       </w:r>
       <w:r>
-        <w:t xml:space="preserve">a single Redis cache. There is a Redis cache container available for use with Docker so once it was fetched it only a matter of adding the command to deploy it. However, the application needed to be updated </w:t>
+        <w:t xml:space="preserve">a single Redis cache. There is a Redis cache container available for use with Docker so once it was fetched it </w:t>
+      </w:r>
+      <w:r>
+        <w:t>the command to deploy it needed to be added to the deployment script</w:t>
+      </w:r>
+      <w:r>
+        <w:t xml:space="preserve">. However, the application needed to be updated </w:t>
       </w:r>
       <w:r>
         <w:t xml:space="preserve">because </w:t>
       </w:r>
       <w:r>
-        <w:t>with every webpage request there are many small requests for each item on the page, such as images. This means that when the caching application handled all those requests it also needed to make a separate request to the master node which would inundate the Docker Swarm master node with requests. A way to rectify this problem was to deploy a Redis cache</w:t>
-      </w:r>
-      <w:r>
-        <w:t xml:space="preserve"> to each of the worker nodes so that there were 3 instances up and running. this could be expanded if required. Inside the caching application a hashing function was performed on the URL of the data being requested by the client. The purpose of this was to workout which of the 3 Redis caches should be queried directly for the content, as to reduce strain on the master node.</w:t>
-      </w:r>
-    </w:p>
-    <w:p>
-      <w:r>
-        <w:t>The caching application must be capable of clearing the cache across many Redis instances, this was handled by keeping a collection of all the Redis servers the application is currently connected to. This allows the clear cache request to iterate over all of them and spawn a process for remotely clearing the cache on each of the servers using the Redis CLI tools</w:t>
+        <w:t xml:space="preserve">with every webpage request there are many small requests for each item on the page, such as images. This means that when the caching application handled all those requests it also needed to make a separate request to the master node which would inundate the Docker Swarm master node with requests. </w:t>
+      </w:r>
+      <w:r>
+        <w:rPr>
+          <w:noProof/>
+          <w:lang w:eastAsia="en-GB"/>
+        </w:rPr>
+        <w:lastRenderedPageBreak/>
+        <w:drawing>
+          <wp:anchor distT="0" distB="0" distL="114300" distR="114300" simplePos="0" relativeHeight="251666432" behindDoc="1" locked="0" layoutInCell="1" allowOverlap="1">
+            <wp:simplePos x="0" y="0"/>
+            <wp:positionH relativeFrom="column">
+              <wp:posOffset>3832860</wp:posOffset>
+            </wp:positionH>
+            <wp:positionV relativeFrom="paragraph">
+              <wp:posOffset>0</wp:posOffset>
+            </wp:positionV>
+            <wp:extent cx="1912620" cy="2268855"/>
+            <wp:effectExtent l="0" t="0" r="0" b="0"/>
+            <wp:wrapTight wrapText="bothSides">
+              <wp:wrapPolygon edited="0">
+                <wp:start x="0" y="0"/>
+                <wp:lineTo x="0" y="21401"/>
+                <wp:lineTo x="21299" y="21401"/>
+                <wp:lineTo x="21299" y="0"/>
+                <wp:lineTo x="0" y="0"/>
+              </wp:wrapPolygon>
+            </wp:wrapTight>
+            <wp:docPr id="8" name="Picture 8"/>
+            <wp:cNvGraphicFramePr>
+              <a:graphicFrameLocks xmlns:a="http://schemas.openxmlformats.org/drawingml/2006/main" noChangeAspect="1"/>
+            </wp:cNvGraphicFramePr>
+            <a:graphic xmlns:a="http://schemas.openxmlformats.org/drawingml/2006/main">
+              <a:graphicData uri="http://schemas.openxmlformats.org/drawingml/2006/picture">
+                <pic:pic xmlns:pic="http://schemas.openxmlformats.org/drawingml/2006/picture">
+                  <pic:nvPicPr>
+                    <pic:cNvPr id="8" name="FairRedisDeployment.JPG"/>
+                    <pic:cNvPicPr/>
+                  </pic:nvPicPr>
+                  <pic:blipFill>
+                    <a:blip r:embed="rId17" cstate="print">
+                      <a:extLst>
+                        <a:ext uri="{28A0092B-C50C-407E-A947-70E740481C1C}">
+                          <a14:useLocalDpi xmlns:a14="http://schemas.microsoft.com/office/drawing/2010/main" val="0"/>
+                        </a:ext>
+                      </a:extLst>
+                    </a:blip>
+                    <a:stretch>
+                      <a:fillRect/>
+                    </a:stretch>
+                  </pic:blipFill>
+                  <pic:spPr>
+                    <a:xfrm>
+                      <a:off x="0" y="0"/>
+                      <a:ext cx="1912620" cy="2268855"/>
+                    </a:xfrm>
+                    <a:prstGeom prst="rect">
+                      <a:avLst/>
+                    </a:prstGeom>
+                  </pic:spPr>
+                </pic:pic>
+              </a:graphicData>
+            </a:graphic>
+            <wp14:sizeRelH relativeFrom="margin">
+              <wp14:pctWidth>0</wp14:pctWidth>
+            </wp14:sizeRelH>
+            <wp14:sizeRelV relativeFrom="margin">
+              <wp14:pctHeight>0</wp14:pctHeight>
+            </wp14:sizeRelV>
+          </wp:anchor>
+        </w:drawing>
+      </w:r>
+      <w:r>
+        <w:t>A way to rectify this problem was to deploy a Redis cache</w:t>
+      </w:r>
+      <w:r>
+        <w:t xml:space="preserve"> to each of the worker nodes so that there were 3 </w:t>
+      </w:r>
+      <w:r>
+        <w:t>instances up and running,</w:t>
+      </w:r>
+      <w:r>
+        <w:t xml:space="preserve"> this could be expanded if required. </w:t>
+      </w:r>
+      <w:r>
+        <w:t>When the deployment was first set to three instances</w:t>
+      </w:r>
+      <w:r>
+        <w:t xml:space="preserve"> there was a problem where the Redis caches were not guaranteed to be deployed to all three edge nodes</w:t>
+      </w:r>
+      <w:r>
+        <w:t xml:space="preserve"> </w:t>
+      </w:r>
+      <w:r>
+        <w:rPr>
+          <w:b/>
+        </w:rPr>
+        <w:t>(Figure above)</w:t>
+      </w:r>
+      <w:r>
+        <w:t xml:space="preserve"> which would mean that the caching application could not rely on being able to contact a Redis cache on all the nodes. This problem w</w:t>
+      </w:r>
+      <w:r>
+        <w:t>as solved by researching into Docker deployment commands</w:t>
+      </w:r>
+      <w:r>
+        <w:rPr>
+          <w:b/>
+        </w:rPr>
+        <w:t>(reference)</w:t>
+      </w:r>
+      <w:r>
+        <w:t xml:space="preserve"> and using the “—mode global” command that guarantees that there will be an instance on every node</w:t>
+      </w:r>
+      <w:r>
+        <w:rPr>
+          <w:b/>
+        </w:rPr>
+        <w:t>(Figure here)</w:t>
+      </w:r>
+      <w:r>
+        <w:t>. This means that the caching application can rely on the fact that each worker node has a Redis instance.</w:t>
+      </w:r>
+    </w:p>
+    <w:p>
+      <w:r>
+        <w:t>Inside the caching application a hashing function was performed on the URL of the data being requested by the client. The purpose of this was to workout which of the 3 Redis caches should be queried directly for the content, as to reduce strain on the master node.</w:t>
+      </w:r>
+    </w:p>
+    <w:p>
+      <w:r>
+        <w:t xml:space="preserve">The caching application must be </w:t>
+      </w:r>
+      <w:r>
+        <w:t>able to</w:t>
+      </w:r>
+      <w:r>
+        <w:t xml:space="preserve"> clear the cache across many Redis instances, this was handled by keeping a collection of all the Redis servers the application is currently connected to. This allows the clear cache request to iterate over all of them and spawn a process for remotely clearing the cache on each of the servers using the Redis CLI tools</w:t>
       </w:r>
       <w:r>
         <w:rPr>
@@ -6166,49 +6643,163 @@
         <w:rPr>
           <w:rStyle w:val="Emphasis"/>
         </w:rPr>
+        <w:t>Voice Recognition</w:t>
+      </w:r>
+    </w:p>
+    <w:p>
+      <w:r>
+        <w:t>The voice recognition application made use of a base image in a similar way to the caching application. The voice recognition base image has PocketSphinx</w:t>
+      </w:r>
+      <w:r>
+        <w:rPr>
+          <w:b/>
+        </w:rPr>
+        <w:t>(Reference)</w:t>
+      </w:r>
+      <w:r>
+        <w:t xml:space="preserve"> </w:t>
+      </w:r>
+      <w:r>
+        <w:t>installed, including all the libraries required for it to work, as it was time consuming and unnecessary to install this with each</w:t>
+      </w:r>
+      <w:r>
+        <w:t xml:space="preserve"> new build.</w:t>
+      </w:r>
+      <w:r>
+        <w:t xml:space="preserve"> </w:t>
+      </w:r>
+    </w:p>
+    <w:p>
+      <w:r>
         <w:lastRenderedPageBreak/>
-        <w:t>Voice Recognition</w:t>
-      </w:r>
-    </w:p>
-    <w:p>
-      <w:r>
-        <w:t>The voice recognition application made use of a base image in a similar way to the caching application. The voice recognition base image has PocketSphinx installed, including all the libraries required for it to work, as it was time consuming and unnecessary to install this with each</w:t>
-      </w:r>
-      <w:r>
-        <w:t xml:space="preserve"> new build.</w:t>
+        <w:t>The voice recognition application</w:t>
       </w:r>
       <w:r>
         <w:t xml:space="preserve"> </w:t>
       </w:r>
-    </w:p>
-    <w:p>
-      <w:r>
-        <w:t>The voice recognition application</w:t>
-      </w:r>
-      <w:r>
-        <w:t xml:space="preserve"> also uses a prox</w:t>
+      <w:r>
+        <w:t xml:space="preserve">runs within </w:t>
+      </w:r>
+      <w:r>
+        <w:t>a prox</w:t>
       </w:r>
       <w:r>
         <w:t xml:space="preserve">y, this is so the </w:t>
       </w:r>
       <w:r>
-        <w:t>client application can look like it is making a request directly to the data centre…</w:t>
-      </w:r>
-    </w:p>
-    <w:p>
-      <w:r>
-        <w:t>An implementation detail for the voice recognition server was the requirement to execute a custom voice recognition script. This was required so that voice recognition could be called from                       This was solved using</w:t>
+        <w:t xml:space="preserve">client application can </w:t>
+      </w:r>
+      <w:r>
+        <w:t xml:space="preserve">appear to make a </w:t>
+      </w:r>
+      <w:r>
+        <w:t>requ</w:t>
+      </w:r>
+      <w:r>
+        <w:t xml:space="preserve">est directly to the data centre and it is intercepted </w:t>
+      </w:r>
+      <w:r>
+        <w:t>and processed if required.</w:t>
+      </w:r>
+    </w:p>
+    <w:p>
+      <w:r>
+        <w:t xml:space="preserve">The voice recognition application was required to execute the voice recognition script when </w:t>
+      </w:r>
+      <w:r>
+        <w:t xml:space="preserve">requested. A process was spawned to execute the custom bash script that </w:t>
+      </w:r>
+      <w:r>
+        <w:t xml:space="preserve">takes a filename as a parameter, the reason for the parameter is because the file has a custom name with each request and the script can be executed on multiple threads concurrently. </w:t>
+      </w:r>
+      <w:r>
+        <w:t xml:space="preserve">The request then waits on the results of the script to be written to the standard output stream and sends this </w:t>
+      </w:r>
+      <w:r>
+        <w:t>result on</w:t>
+      </w:r>
+      <w:r>
+        <w:t xml:space="preserve"> to the Data Centre.</w:t>
+      </w:r>
+    </w:p>
+    <w:p>
+      <w:pPr>
+        <w:rPr>
+          <w:b/>
+        </w:rPr>
+      </w:pPr>
+      <w:bookmarkStart w:id="23" w:name="_GoBack"/>
+      <w:r>
+        <w:rPr>
+          <w:b/>
+        </w:rPr>
+        <w:t>&lt;HERE&gt;</w:t>
+      </w:r>
+    </w:p>
+    <w:bookmarkEnd w:id="23"/>
+    <w:p>
+      <w:r>
+        <w:t xml:space="preserve">Saving the file locally on disk and making it possible to handle multiple requests concurrently was solved </w:t>
+      </w:r>
+      <w:r>
+        <w:t xml:space="preserve">by appending a </w:t>
+      </w:r>
+      <w:r>
+        <w:t xml:space="preserve">GUID </w:t>
+      </w:r>
+      <w:r>
+        <w:rPr>
+          <w:b/>
+        </w:rPr>
+        <w:t>(Reference)</w:t>
       </w:r>
       <w:r>
         <w:t xml:space="preserve"> </w:t>
       </w:r>
       <w:r>
-        <w:t xml:space="preserve">the purpose of this was to  using spawn This meant that it was easy to update the client application to also execute the voice recognition script locally. </w:t>
-      </w:r>
-    </w:p>
-    <w:p>
-      <w:r>
-        <w:t>Saving the file locally on disk and making it possible to handle multiple requests concurrently was solved using GUID and asynchronous calls to the File System as to not block the server from handling other requests.</w:t>
+        <w:t xml:space="preserve">to the end of the filename. </w:t>
+      </w:r>
+      <w:r>
+        <w:t xml:space="preserve">Another aspect of the request that caused concurrency </w:t>
+      </w:r>
+      <w:r>
+        <w:t>issue</w:t>
+      </w:r>
+      <w:r>
+        <w:t>s</w:t>
+      </w:r>
+      <w:r>
+        <w:t xml:space="preserve"> with multiple requests was the </w:t>
+      </w:r>
+      <w:r>
+        <w:t>synch</w:t>
+      </w:r>
+      <w:r>
+        <w:t>r</w:t>
+      </w:r>
+      <w:r>
+        <w:t>onous calls to the File System</w:t>
+      </w:r>
+      <w:r>
+        <w:rPr>
+          <w:b/>
+        </w:rPr>
+        <w:t>(FS Reference)</w:t>
+      </w:r>
+      <w:r>
+        <w:t xml:space="preserve">. </w:t>
+      </w:r>
+      <w:r>
+        <w:t xml:space="preserve">The solution to this was to perform the call </w:t>
+      </w:r>
+      <w:r>
+        <w:t>asynch</w:t>
+      </w:r>
+      <w:r>
+        <w:t>ronous</w:t>
+      </w:r>
+      <w:r>
+        <w:t>ly</w:t>
       </w:r>
     </w:p>
     <w:p>
@@ -6329,13 +6920,8 @@
           <w:numId w:val="2"/>
         </w:numPr>
       </w:pPr>
-      <w:proofErr w:type="spellStart"/>
-      <w:r>
-        <w:t>Pocketsphinx</w:t>
-      </w:r>
-      <w:proofErr w:type="spellEnd"/>
-      <w:r>
-        <w:t xml:space="preserve"> for voice recognition</w:t>
+      <w:r>
+        <w:t>Pocketsphinx for voice recognition</w:t>
       </w:r>
       <w:r>
         <w:t xml:space="preserve"> (mention that a recording was used rather than continuous listening)</w:t>
@@ -6382,11 +6968,9 @@
           <w:numId w:val="2"/>
         </w:numPr>
       </w:pPr>
-      <w:proofErr w:type="spellStart"/>
       <w:r>
         <w:t>NodeRedis</w:t>
       </w:r>
-      <w:proofErr w:type="spellEnd"/>
     </w:p>
     <w:p>
       <w:pPr>
@@ -6439,18 +7023,10 @@
         <w:spacing w:after="0"/>
       </w:pPr>
       <w:r>
-        <w:t xml:space="preserve">Docker… and deployment scripts. The UI that was written for ARM. How the </w:t>
-      </w:r>
-      <w:proofErr w:type="spellStart"/>
-      <w:r>
-        <w:t>doc</w:t>
-      </w:r>
-      <w:r>
-        <w:t>ker</w:t>
-      </w:r>
-      <w:proofErr w:type="spellEnd"/>
-      <w:r>
-        <w:t xml:space="preserve"> file and base images work. </w:t>
+        <w:t>Docker… and deployment scripts. The UI that was written for ARM. How the doc</w:t>
+      </w:r>
+      <w:r>
+        <w:t xml:space="preserve">ker file and base images work. </w:t>
       </w:r>
     </w:p>
     <w:p>
@@ -6474,23 +7050,7 @@
         </w:numPr>
       </w:pPr>
       <w:r>
-        <w:t xml:space="preserve">Deciding on </w:t>
-      </w:r>
-      <w:proofErr w:type="spellStart"/>
-      <w:r>
-        <w:t>redis</w:t>
-      </w:r>
-      <w:proofErr w:type="spellEnd"/>
-      <w:r>
-        <w:t xml:space="preserve"> because of </w:t>
-      </w:r>
-      <w:proofErr w:type="spellStart"/>
-      <w:r>
-        <w:t>docker</w:t>
-      </w:r>
-      <w:proofErr w:type="spellEnd"/>
-      <w:r>
-        <w:t xml:space="preserve"> image</w:t>
+        <w:t>Deciding on redis because of docker image</w:t>
       </w:r>
     </w:p>
     <w:p>
@@ -6502,13 +7062,8 @@
         </w:numPr>
       </w:pPr>
       <w:r>
-        <w:t>Deciding on node/</w:t>
-      </w:r>
-      <w:proofErr w:type="spellStart"/>
-      <w:r>
-        <w:t>webapi</w:t>
-      </w:r>
-      <w:proofErr w:type="spellEnd"/>
+        <w:t>Deciding on node/webapi</w:t>
+      </w:r>
     </w:p>
     <w:p>
       <w:pPr>
@@ -6594,15 +7149,7 @@
         <w:t>. I tried to run tests using</w:t>
       </w:r>
       <w:r>
-        <w:t xml:space="preserve"> </w:t>
-      </w:r>
-      <w:proofErr w:type="spellStart"/>
-      <w:r>
-        <w:t>QUnit</w:t>
-      </w:r>
-      <w:proofErr w:type="spellEnd"/>
-      <w:r>
-        <w:t xml:space="preserve"> but the test would throw an exception as</w:t>
+        <w:t xml:space="preserve"> QUnit but the test would throw an exception as</w:t>
       </w:r>
       <w:r>
         <w:t xml:space="preserve"> soon as the first Node.js</w:t>
@@ -6630,6 +7177,14 @@
       </w:r>
       <w:r>
         <w:t>did not deal with request code.</w:t>
+      </w:r>
+    </w:p>
+    <w:p>
+      <w:r>
+        <w:t>Only needed tests to ensure that the experiments could be run</w:t>
+      </w:r>
+      <w:r>
+        <w:t>…</w:t>
       </w:r>
     </w:p>
     <w:p>
@@ -6738,6 +7293,7 @@
               <w:jc w:val="left"/>
             </w:pPr>
             <w:r>
+              <w:lastRenderedPageBreak/>
               <w:t>Can reach Caching Application page</w:t>
             </w:r>
           </w:p>
@@ -6803,7 +7359,6 @@
               <w:jc w:val="left"/>
             </w:pPr>
             <w:r>
-              <w:lastRenderedPageBreak/>
               <w:t>Home button</w:t>
             </w:r>
           </w:p>
@@ -7557,15 +8112,7 @@
               <w:jc w:val="left"/>
             </w:pPr>
             <w:r>
-              <w:t xml:space="preserve">Call the Edge Node with a </w:t>
-            </w:r>
-            <w:proofErr w:type="spellStart"/>
-            <w:r>
-              <w:t>ClearCache</w:t>
-            </w:r>
-            <w:proofErr w:type="spellEnd"/>
-            <w:r>
-              <w:t xml:space="preserve"> request</w:t>
+              <w:t>Call the Edge Node with a ClearCache request</w:t>
             </w:r>
           </w:p>
         </w:tc>
@@ -7580,15 +8127,7 @@
               <w:jc w:val="left"/>
             </w:pPr>
             <w:r>
-              <w:t xml:space="preserve">The clear cache command is executed using the </w:t>
-            </w:r>
-            <w:proofErr w:type="spellStart"/>
-            <w:r>
-              <w:t>redis</w:t>
-            </w:r>
-            <w:proofErr w:type="spellEnd"/>
-            <w:r>
-              <w:t>-cli and the cache is cleared. This information is then returned to the user</w:t>
+              <w:t>The clear cache command is executed using the redis-cli and the cache is cleared. This information is then returned to the user</w:t>
             </w:r>
           </w:p>
         </w:tc>
@@ -7676,6 +8215,7 @@
               <w:jc w:val="left"/>
             </w:pPr>
             <w:r>
+              <w:lastRenderedPageBreak/>
               <w:t>Receive a request for the second time</w:t>
             </w:r>
           </w:p>
@@ -7731,7 +8271,6 @@
       </w:pPr>
       <w:bookmarkStart w:id="31" w:name="_Toc479009694"/>
       <w:r>
-        <w:lastRenderedPageBreak/>
         <w:t>Voice Recognition System</w:t>
       </w:r>
       <w:r>
@@ -8543,7 +9082,11 @@
               <w:jc w:val="left"/>
             </w:pPr>
             <w:r>
-              <w:t xml:space="preserve">Local Results section when no local evaluation has occurred </w:t>
+              <w:t xml:space="preserve">Local Results section when no </w:t>
+            </w:r>
+            <w:r>
+              <w:lastRenderedPageBreak/>
+              <w:t xml:space="preserve">local evaluation has occurred </w:t>
             </w:r>
           </w:p>
         </w:tc>
@@ -8558,7 +9101,12 @@
               <w:jc w:val="left"/>
             </w:pPr>
             <w:r>
-              <w:t xml:space="preserve">Launch the Voice Recognition Application and don’t perform local evaluation </w:t>
+              <w:lastRenderedPageBreak/>
+              <w:t xml:space="preserve">Launch the Voice Recognition </w:t>
+            </w:r>
+            <w:r>
+              <w:lastRenderedPageBreak/>
+              <w:t xml:space="preserve">Application and don’t perform local evaluation </w:t>
             </w:r>
           </w:p>
         </w:tc>
@@ -8573,6 +9121,7 @@
               <w:jc w:val="left"/>
             </w:pPr>
             <w:r>
+              <w:lastRenderedPageBreak/>
               <w:t>The results section is empty</w:t>
             </w:r>
           </w:p>
@@ -8602,11 +9151,7 @@
               <w:jc w:val="left"/>
             </w:pPr>
             <w:r>
-              <w:t xml:space="preserve">Local Results section when the </w:t>
-            </w:r>
-            <w:r>
-              <w:lastRenderedPageBreak/>
-              <w:t>local evaluation has occurred</w:t>
+              <w:t>Local Results section when the local evaluation has occurred</w:t>
             </w:r>
           </w:p>
         </w:tc>
@@ -8621,7 +9166,6 @@
               <w:jc w:val="left"/>
             </w:pPr>
             <w:r>
-              <w:lastRenderedPageBreak/>
               <w:t>Perform local evaluation</w:t>
             </w:r>
           </w:p>
@@ -8755,13 +9299,8 @@
               <w:jc w:val="left"/>
             </w:pPr>
             <w:r>
-              <w:t xml:space="preserve">The remote results section should show </w:t>
-            </w:r>
-            <w:proofErr w:type="spellStart"/>
-            <w:r>
-              <w:t>statisticss</w:t>
-            </w:r>
-            <w:proofErr w:type="spellEnd"/>
+              <w:t>The remote results section should show statisticss</w:t>
+            </w:r>
           </w:p>
         </w:tc>
         <w:tc>
@@ -9406,6 +9945,7 @@
               <w:jc w:val="left"/>
             </w:pPr>
             <w:r>
+              <w:lastRenderedPageBreak/>
               <w:t>Measure CPU use</w:t>
             </w:r>
           </w:p>
@@ -10344,6 +10884,7 @@
               <w:jc w:val="left"/>
             </w:pPr>
             <w:r>
+              <w:lastRenderedPageBreak/>
               <w:t>Login as a user who has never watched a movie</w:t>
             </w:r>
           </w:p>
@@ -10421,11 +10962,7 @@
               <w:jc w:val="left"/>
             </w:pPr>
             <w:r>
-              <w:t xml:space="preserve">Type a username that does exist in the stored </w:t>
-            </w:r>
-            <w:r>
-              <w:lastRenderedPageBreak/>
-              <w:t>user data in the data centre</w:t>
+              <w:t>Type a username that does exist in the stored user data in the data centre</w:t>
             </w:r>
           </w:p>
         </w:tc>
@@ -10440,12 +10977,7 @@
               <w:jc w:val="left"/>
             </w:pPr>
             <w:r>
-              <w:lastRenderedPageBreak/>
-              <w:t xml:space="preserve">The previous results will contain an average and count </w:t>
-            </w:r>
-            <w:r>
-              <w:lastRenderedPageBreak/>
-              <w:t>of all previously watched movies</w:t>
+              <w:t>The previous results will contain an average and count of all previously watched movies</w:t>
             </w:r>
           </w:p>
         </w:tc>
@@ -11180,7 +11712,11 @@
               <w:jc w:val="left"/>
             </w:pPr>
             <w:r>
-              <w:t>The request is forwarded to the Data Centre and a recommendation produced then all the data is returned to the Client</w:t>
+              <w:t xml:space="preserve">The request is forwarded to the Data Centre and a recommendation produced then </w:t>
+            </w:r>
+            <w:r>
+              <w:lastRenderedPageBreak/>
+              <w:t>all the data is returned to the Client</w:t>
             </w:r>
           </w:p>
         </w:tc>
@@ -11239,11 +11775,7 @@
               <w:jc w:val="left"/>
             </w:pPr>
             <w:r>
-              <w:t xml:space="preserve">The request is forwarded to the Data Centre and a recommendation produced then </w:t>
-            </w:r>
-            <w:r>
-              <w:lastRenderedPageBreak/>
-              <w:t>all the data is returned to the Client</w:t>
+              <w:t>The request is forwarded to the Data Centre and a recommendation produced then all the data is returned to the Client</w:t>
             </w:r>
           </w:p>
         </w:tc>
@@ -11417,13 +11949,8 @@
               <w:jc w:val="left"/>
             </w:pPr>
             <w:r>
-              <w:t xml:space="preserve">Receive request to </w:t>
-            </w:r>
-            <w:proofErr w:type="spellStart"/>
-            <w:r>
-              <w:t>GetMovies</w:t>
-            </w:r>
-            <w:proofErr w:type="spellEnd"/>
+              <w:t>Receive request to GetMovies</w:t>
+            </w:r>
           </w:p>
         </w:tc>
         <w:tc>
@@ -11437,15 +11964,7 @@
               <w:jc w:val="left"/>
             </w:pPr>
             <w:r>
-              <w:t>Make a GET request for “</w:t>
-            </w:r>
-            <w:proofErr w:type="spellStart"/>
-            <w:r>
-              <w:t>GetMovies</w:t>
-            </w:r>
-            <w:proofErr w:type="spellEnd"/>
-            <w:r>
-              <w:t>”</w:t>
+              <w:t>Make a GET request for “GetMovies”</w:t>
             </w:r>
           </w:p>
         </w:tc>
@@ -11489,23 +12008,10 @@
               <w:jc w:val="left"/>
             </w:pPr>
             <w:r>
-              <w:t xml:space="preserve">Receive request to </w:t>
-            </w:r>
-            <w:proofErr w:type="spellStart"/>
-            <w:r>
-              <w:t>GetPreviousMovies</w:t>
-            </w:r>
-            <w:proofErr w:type="spellEnd"/>
-            <w:r>
-              <w:t xml:space="preserve"> with a </w:t>
-            </w:r>
-            <w:proofErr w:type="spellStart"/>
-            <w:r>
-              <w:t>UserID</w:t>
-            </w:r>
-            <w:proofErr w:type="spellEnd"/>
-            <w:r>
-              <w:t xml:space="preserve"> that doesn’t exist</w:t>
+              <w:t>Receive request to GetPreviousMovies</w:t>
+            </w:r>
+            <w:r>
+              <w:t xml:space="preserve"> with a UserID that doesn’t exist</w:t>
             </w:r>
           </w:p>
         </w:tc>
@@ -11520,26 +12026,10 @@
               <w:jc w:val="left"/>
             </w:pPr>
             <w:r>
-              <w:t>Make a POST request for “</w:t>
-            </w:r>
-            <w:proofErr w:type="spellStart"/>
-            <w:r>
-              <w:t>GetPreviousMovies</w:t>
-            </w:r>
-            <w:proofErr w:type="spellEnd"/>
-            <w:r>
-              <w:t>”</w:t>
-            </w:r>
-            <w:r>
-              <w:t xml:space="preserve"> with a </w:t>
-            </w:r>
-            <w:proofErr w:type="spellStart"/>
-            <w:r>
-              <w:t>UserID</w:t>
-            </w:r>
-            <w:proofErr w:type="spellEnd"/>
-            <w:r>
-              <w:t xml:space="preserve"> that does not exist</w:t>
+              <w:t>Make a POST request for “GetPreviousMovies”</w:t>
+            </w:r>
+            <w:r>
+              <w:t xml:space="preserve"> with a UserID that does not exist</w:t>
             </w:r>
           </w:p>
         </w:tc>
@@ -11583,23 +12073,10 @@
               <w:jc w:val="left"/>
             </w:pPr>
             <w:r>
-              <w:t xml:space="preserve">Receive request to </w:t>
-            </w:r>
-            <w:proofErr w:type="spellStart"/>
-            <w:r>
-              <w:t>GetPreviousMovies</w:t>
-            </w:r>
-            <w:proofErr w:type="spellEnd"/>
-            <w:r>
-              <w:t xml:space="preserve"> with a </w:t>
-            </w:r>
-            <w:proofErr w:type="spellStart"/>
-            <w:r>
-              <w:t>UserID</w:t>
-            </w:r>
-            <w:proofErr w:type="spellEnd"/>
-            <w:r>
-              <w:t xml:space="preserve"> that exists</w:t>
+              <w:t>Receive request to GetPreviousMovies</w:t>
+            </w:r>
+            <w:r>
+              <w:t xml:space="preserve"> with a UserID that exists</w:t>
             </w:r>
           </w:p>
         </w:tc>
@@ -11614,23 +12091,7 @@
               <w:jc w:val="left"/>
             </w:pPr>
             <w:r>
-              <w:t>Make a POST request for “</w:t>
-            </w:r>
-            <w:proofErr w:type="spellStart"/>
-            <w:r>
-              <w:t>GetPreviousMovies</w:t>
-            </w:r>
-            <w:proofErr w:type="spellEnd"/>
-            <w:r>
-              <w:t xml:space="preserve">” with a </w:t>
-            </w:r>
-            <w:proofErr w:type="spellStart"/>
-            <w:r>
-              <w:t>UserID</w:t>
-            </w:r>
-            <w:proofErr w:type="spellEnd"/>
-            <w:r>
-              <w:t xml:space="preserve"> that exists</w:t>
+              <w:t>Make a POST request for “GetPreviousMovies” with a UserID that exists</w:t>
             </w:r>
           </w:p>
         </w:tc>
@@ -11674,13 +12135,8 @@
               <w:jc w:val="left"/>
             </w:pPr>
             <w:r>
-              <w:t xml:space="preserve">Receive request to </w:t>
-            </w:r>
-            <w:proofErr w:type="spellStart"/>
-            <w:r>
-              <w:t>WatchRandomMovie</w:t>
-            </w:r>
-            <w:proofErr w:type="spellEnd"/>
+              <w:t>Receive request to WatchRandomMovie</w:t>
+            </w:r>
           </w:p>
         </w:tc>
         <w:tc>
@@ -11694,15 +12150,7 @@
               <w:jc w:val="left"/>
             </w:pPr>
             <w:r>
-              <w:t>Make a POST request for “</w:t>
-            </w:r>
-            <w:proofErr w:type="spellStart"/>
-            <w:r>
-              <w:t>WatchRandomMovie</w:t>
-            </w:r>
-            <w:proofErr w:type="spellEnd"/>
-            <w:r>
-              <w:t>” with a user ID</w:t>
+              <w:t>Make a POST request for “WatchRandomMovie” with a user ID</w:t>
             </w:r>
           </w:p>
         </w:tc>
@@ -11749,13 +12197,8 @@
               <w:jc w:val="left"/>
             </w:pPr>
             <w:r>
-              <w:t xml:space="preserve">Receive request to </w:t>
-            </w:r>
-            <w:proofErr w:type="spellStart"/>
-            <w:r>
-              <w:t>WatchMovie</w:t>
-            </w:r>
-            <w:proofErr w:type="spellEnd"/>
+              <w:t>Receive request to WatchMovie</w:t>
+            </w:r>
           </w:p>
         </w:tc>
         <w:tc>
@@ -11769,15 +12212,7 @@
               <w:jc w:val="left"/>
             </w:pPr>
             <w:r>
-              <w:t>Make a POST request for “</w:t>
-            </w:r>
-            <w:proofErr w:type="spellStart"/>
-            <w:r>
-              <w:t>WatchMovie</w:t>
-            </w:r>
-            <w:proofErr w:type="spellEnd"/>
-            <w:r>
-              <w:t>” with a user ID and movie ID</w:t>
+              <w:t>Make a POST request for “WatchMovie” with a user ID and movie ID</w:t>
             </w:r>
           </w:p>
         </w:tc>
@@ -12131,6 +12566,7 @@
               <w:jc w:val="left"/>
             </w:pPr>
             <w:r>
+              <w:lastRenderedPageBreak/>
               <w:t>The checkbox for pre-processing requests can be selected</w:t>
             </w:r>
           </w:p>
@@ -12190,7 +12626,6 @@
               <w:jc w:val="left"/>
             </w:pPr>
             <w:r>
-              <w:lastRenderedPageBreak/>
               <w:t>The go button is visible</w:t>
             </w:r>
           </w:p>
@@ -12383,15 +12818,7 @@
               <w:jc w:val="left"/>
             </w:pPr>
             <w:r>
-              <w:t xml:space="preserve">Type a value that is numerical, </w:t>
-            </w:r>
-            <w:proofErr w:type="spellStart"/>
-            <w:r>
-              <w:t>non negative</w:t>
-            </w:r>
-            <w:proofErr w:type="spellEnd"/>
-            <w:r>
-              <w:t xml:space="preserve"> and less than 100</w:t>
+              <w:t>Type a value that is numerical, non negative and less than 100</w:t>
             </w:r>
           </w:p>
         </w:tc>
@@ -12593,6 +13020,7 @@
         </w:numPr>
       </w:pPr>
       <w:r>
+        <w:lastRenderedPageBreak/>
         <w:t>Run the Caching Application on the Client Device</w:t>
       </w:r>
     </w:p>
@@ -12643,7 +13071,6 @@
     </w:p>
     <w:p>
       <w:r>
-        <w:lastRenderedPageBreak/>
         <w:t>Isolate Variables;</w:t>
       </w:r>
     </w:p>
@@ -12803,6 +13230,7 @@
     </w:p>
     <w:p>
       <w:r>
+        <w:lastRenderedPageBreak/>
         <w:t>Conclusion;</w:t>
       </w:r>
     </w:p>
@@ -12813,7 +13241,6 @@
       </w:pPr>
       <w:bookmarkStart w:id="45" w:name="_Toc479009708"/>
       <w:r>
-        <w:lastRenderedPageBreak/>
         <w:t>Voice Recognition Experimentation</w:t>
       </w:r>
       <w:bookmarkEnd w:id="45"/>
@@ -13802,6 +14229,11 @@
     </w:p>
     <w:p>
       <w:r>
+        <w:t>If I was to continue this project…</w:t>
+      </w:r>
+    </w:p>
+    <w:p>
+      <w:r>
         <w:t>Evaluation of hardware/software</w:t>
       </w:r>
     </w:p>
@@ -13830,7 +14262,6 @@
         </w:rPr>
         <w:t xml:space="preserve">[1]"Final Year Project Repository", </w:t>
       </w:r>
-      <w:proofErr w:type="spellStart"/>
       <w:r>
         <w:rPr>
           <w:rStyle w:val="selectable"/>
@@ -13839,7 +14270,6 @@
         </w:rPr>
         <w:t>GitLab</w:t>
       </w:r>
-      <w:proofErr w:type="spellEnd"/>
       <w:r>
         <w:rPr>
           <w:rStyle w:val="selectable"/>
@@ -13913,11 +14343,9 @@
           <w:numId w:val="2"/>
         </w:numPr>
       </w:pPr>
-      <w:proofErr w:type="spellStart"/>
       <w:r>
         <w:t>Pocketsphinx</w:t>
       </w:r>
-      <w:proofErr w:type="spellEnd"/>
     </w:p>
     <w:p>
       <w:pPr>
@@ -13940,15 +14368,7 @@
         </w:numPr>
       </w:pPr>
       <w:r>
-        <w:t xml:space="preserve">Redis/Docker </w:t>
-      </w:r>
-      <w:proofErr w:type="spellStart"/>
-      <w:r>
-        <w:t>src</w:t>
-      </w:r>
-      <w:proofErr w:type="spellEnd"/>
-      <w:r>
-        <w:t xml:space="preserve"> images</w:t>
+        <w:t>Redis/Docker src images</w:t>
       </w:r>
     </w:p>
     <w:p>
@@ -13972,15 +14392,7 @@
         </w:numPr>
       </w:pPr>
       <w:r>
-        <w:t xml:space="preserve">Check licence file in Client </w:t>
-      </w:r>
-      <w:proofErr w:type="spellStart"/>
-      <w:r>
-        <w:t>src</w:t>
-      </w:r>
-      <w:proofErr w:type="spellEnd"/>
-      <w:r>
-        <w:t xml:space="preserve"> folder</w:t>
+        <w:t>Check licence file in Client src folder</w:t>
       </w:r>
     </w:p>
     <w:p>
@@ -14024,12 +14436,13 @@
       </w:pPr>
       <w:bookmarkStart w:id="58" w:name="_Toc479009721"/>
       <w:r>
+        <w:lastRenderedPageBreak/>
         <w:t>Minutes of meetings</w:t>
       </w:r>
       <w:bookmarkEnd w:id="58"/>
     </w:p>
     <w:sectPr>
-      <w:footerReference w:type="default" r:id="rId15"/>
+      <w:footerReference w:type="default" r:id="rId18"/>
       <w:pgSz w:w="11906" w:h="16838"/>
       <w:pgMar w:top="1440" w:right="1440" w:bottom="1440" w:left="1440" w:header="708" w:footer="708" w:gutter="0"/>
       <w:cols w:space="708"/>
@@ -14098,7 +14511,7 @@
           <w:rPr>
             <w:noProof/>
           </w:rPr>
-          <w:t>4</w:t>
+          <w:t>27</w:t>
         </w:r>
         <w:r>
           <w:rPr>
@@ -16952,7 +17365,7 @@
 </file>
 
 <file path=customXml/itemProps1.xml><?xml version="1.0" encoding="utf-8"?>
-<ds:datastoreItem xmlns:ds="http://schemas.openxmlformats.org/officeDocument/2006/customXml" ds:itemID="{89A070A3-60EE-4D8C-8C94-8DD248547530}">
+<ds:datastoreItem xmlns:ds="http://schemas.openxmlformats.org/officeDocument/2006/customXml" ds:itemID="{E5026A01-6212-4DAC-BDCB-F52073B2AB62}">
   <ds:schemaRefs>
     <ds:schemaRef ds:uri="http://schemas.openxmlformats.org/officeDocument/2006/bibliography"/>
   </ds:schemaRefs>

</xml_diff>

<commit_message>
Connor: Finished rough version of implementation details in Dissertation.docx. Updated KMeans to run with my data rather than just the example. Need to finish the last part of gathering an equal amount of movies from each cluster and returning this to the edge node.
</commit_message>
<xml_diff>
--- a/Documentation/Dissertation/Dissertation.docx
+++ b/Documentation/Dissertation/Dissertation.docx
@@ -6713,7 +6713,10 @@
         <w:t xml:space="preserve">takes a filename as a parameter, the reason for the parameter is because the file has a custom name with each request and the script can be executed on multiple threads concurrently. </w:t>
       </w:r>
       <w:r>
-        <w:t xml:space="preserve">The request then waits on the results of the script to be written to the standard output stream and sends this </w:t>
+        <w:t xml:space="preserve">The request then waits on the results of the </w:t>
+      </w:r>
+      <w:r>
+        <w:t xml:space="preserve">script to be written to the standard output stream and sends this </w:t>
       </w:r>
       <w:r>
         <w:t>result on</w:t>
@@ -6723,23 +6726,16 @@
       </w:r>
     </w:p>
     <w:p>
-      <w:pPr>
-        <w:rPr>
-          <w:b/>
-        </w:rPr>
-      </w:pPr>
-      <w:bookmarkStart w:id="23" w:name="_GoBack"/>
-      <w:r>
-        <w:rPr>
-          <w:b/>
-        </w:rPr>
-        <w:t>&lt;HERE&gt;</w:t>
-      </w:r>
-    </w:p>
-    <w:bookmarkEnd w:id="23"/>
-    <w:p>
-      <w:r>
-        <w:t xml:space="preserve">Saving the file locally on disk and making it possible to handle multiple requests concurrently was solved </w:t>
+      <w:r>
+        <w:t>PocketSphinx required some setup… The script and voice model…</w:t>
+      </w:r>
+    </w:p>
+    <w:p>
+      <w:r>
+        <w:t>Saving the file locally</w:t>
+      </w:r>
+      <w:r>
+        <w:t xml:space="preserve"> on disk and making it possible to handle multiple requests concurrently was solved </w:t>
       </w:r>
       <w:r>
         <w:t xml:space="preserve">by appending a </w:t>
@@ -6796,29 +6792,53 @@
         <w:t>asynch</w:t>
       </w:r>
       <w:r>
-        <w:t>ronous</w:t>
-      </w:r>
-      <w:r>
-        <w:t>ly</w:t>
-      </w:r>
-    </w:p>
-    <w:p>
-      <w:r>
-        <w:t>Wrote the CPU file then changed it to be a Node.js module (and utilised these s</w:t>
-      </w:r>
-      <w:r>
-        <w:t>kills in machine learning also)</w:t>
-      </w:r>
-    </w:p>
-    <w:p>
-      <w:r>
-        <w:t>Added load balancing</w:t>
-      </w:r>
-      <w:r>
-        <w:t xml:space="preserve"> when the system is under stress</w:t>
-      </w:r>
-      <w:r>
-        <w:t xml:space="preserve"> where it forwards traffic directly to the data centre</w:t>
+        <w:t>ronously</w:t>
+      </w:r>
+      <w:r>
+        <w:t>.</w:t>
+      </w:r>
+    </w:p>
+    <w:p>
+      <w:r>
+        <w:t>One of the metrics that needed to be recorded for this application was the CPU use, to record this a CPU library</w:t>
+      </w:r>
+      <w:r>
+        <w:rPr>
+          <w:b/>
+        </w:rPr>
+        <w:t>(Reference)</w:t>
+      </w:r>
+      <w:r>
+        <w:t xml:space="preserve"> was altered and adapted into a Node.js custom module. What this means is that it can be required at the stop of the server in the same fashion as the </w:t>
+      </w:r>
+      <w:r>
+        <w:t xml:space="preserve">installed </w:t>
+      </w:r>
+      <w:r>
+        <w:t>Node.js modules.</w:t>
+      </w:r>
+      <w:r>
+        <w:t xml:space="preserve"> This allowed the custom module to be r</w:t>
+      </w:r>
+      <w:r>
+        <w:t>eused in the client application for recording local CPU use.</w:t>
+      </w:r>
+    </w:p>
+    <w:p>
+      <w:r>
+        <w:t xml:space="preserve">If this application was sent many requests concurrently from the load balancing application it slowed down as executing the voice </w:t>
+      </w:r>
+      <w:r>
+        <w:t>recognition is CPU intensive. To solve this problem load balancing was implemented</w:t>
+      </w:r>
+      <w:r>
+        <w:t xml:space="preserve">. </w:t>
+      </w:r>
+      <w:r>
+        <w:t>This means that even if the server is requested to pre-process the request, if the current CPU use is over the threshold the request will be forwarded to the Data Centre</w:t>
+      </w:r>
+      <w:r>
+        <w:t>.</w:t>
       </w:r>
     </w:p>
     <w:p>
@@ -6851,18 +6871,36 @@
           <w:rStyle w:val="Emphasis"/>
         </w:rPr>
       </w:pPr>
-      <w:bookmarkStart w:id="24" w:name="_Toc479009687"/>
+      <w:bookmarkStart w:id="23" w:name="_Toc479009687"/>
       <w:r>
         <w:rPr>
           <w:rStyle w:val="Emphasis"/>
         </w:rPr>
         <w:t>Data Centre</w:t>
       </w:r>
-      <w:bookmarkEnd w:id="24"/>
-    </w:p>
-    <w:p>
-      <w:r>
-        <w:t>The Data Centre was implemented by</w:t>
+      <w:bookmarkEnd w:id="23"/>
+    </w:p>
+    <w:p>
+      <w:r>
+        <w:t xml:space="preserve">For the data centre to handle requests for different applications multiple endpoints were added to the same API which allowed for distinct separation within the same application. Dependency </w:t>
+      </w:r>
+      <w:r>
+        <w:lastRenderedPageBreak/>
+        <w:t xml:space="preserve">injection meant </w:t>
+      </w:r>
+      <w:r>
+        <w:t>that the distinction between the two endpoints w</w:t>
+      </w:r>
+      <w:r>
+        <w:t>as very clear during implementation</w:t>
+      </w:r>
+      <w:r>
+        <w:t>.</w:t>
+      </w:r>
+    </w:p>
+    <w:p>
+      <w:r>
+        <w:t>To get the WebAPI deployed a publish profile needed to be made so that the project could be hosted in IIS, this was unique to both the PC and Laptop that the application would be deployed to at different stages.</w:t>
       </w:r>
     </w:p>
     <w:p>
@@ -6880,7 +6918,57 @@
     </w:p>
     <w:p>
       <w:r>
-        <w:t>Slightly more challenging to get voice recognition working on windows (execute process)</w:t>
+        <w:t xml:space="preserve">The voice recognition endpoint receives post data and this data can potentially be pre-processed. </w:t>
+      </w:r>
+      <w:r>
+        <w:t xml:space="preserve">If the request received is pre-processed the data is read and returned to the user. The purpose of the data centre receiving this request is so that in the future if this application needed to be extended to do any processing on the </w:t>
+      </w:r>
+      <w:r>
+        <w:t>user’s</w:t>
+      </w:r>
+      <w:r>
+        <w:t xml:space="preserve"> voice request </w:t>
+      </w:r>
+      <w:r>
+        <w:t xml:space="preserve">all the data is available, for the purposes of this project it is enough to show that the voice request has been received and the data is valid. </w:t>
+      </w:r>
+      <w:r>
+        <w:t>If the data is not pre-processed voice recognition must be</w:t>
+      </w:r>
+      <w:r>
+        <w:t xml:space="preserve"> performed. This was slightly more challenging on the data centre as you could only build PocketSphinx from source and it was missing dependencies that it required to build in Visual Studio </w:t>
+      </w:r>
+      <w:r>
+        <w:t>2015. There was a project available from source</w:t>
+      </w:r>
+      <w:r>
+        <w:rPr>
+          <w:b/>
+        </w:rPr>
+        <w:t>(Reference)</w:t>
+      </w:r>
+      <w:r>
+        <w:t xml:space="preserve"> </w:t>
+      </w:r>
+      <w:r>
+        <w:t xml:space="preserve">that had a built version of the exe available so this was utilised once verified. </w:t>
+      </w:r>
+      <w:r>
+        <w:t>The next challenge was learning how to execute a process from within WebAPI and receive the output, once achieved the users voice data can be handled in aa similar way to the pre-processed data.</w:t>
+      </w:r>
+    </w:p>
+    <w:p>
+      <w:r>
+        <w:t>Some of the metrics that need to be returned from this request are network utilisation details, this is the size of the received and sent request, and CPU</w:t>
+      </w:r>
+      <w:r>
+        <w:rPr>
+          <w:b/>
+        </w:rPr>
+        <w:t>(Reference)</w:t>
+      </w:r>
+      <w:r>
+        <w:t xml:space="preserve"> use of the Data Centre.</w:t>
       </w:r>
     </w:p>
     <w:p>
@@ -6898,19 +6986,36 @@
     </w:p>
     <w:p>
       <w:r>
-        <w:t>Created a project to generate test data.</w:t>
+        <w:t>As the machine learning application needs to process a large quantity of movies an application was written to generate 1,000,000 lines of</w:t>
+      </w:r>
+      <w:r>
+        <w:t xml:space="preserve"> random</w:t>
+      </w:r>
+      <w:r>
+        <w:t xml:space="preserve"> test data.</w:t>
+      </w:r>
+      <w:r>
+        <w:t xml:space="preserve"> </w:t>
       </w:r>
     </w:p>
     <w:p>
       <w:pPr>
         <w:pStyle w:val="Heading2"/>
       </w:pPr>
-      <w:bookmarkStart w:id="25" w:name="_Toc479009688"/>
-      <w:r>
-        <w:lastRenderedPageBreak/>
+      <w:bookmarkStart w:id="24" w:name="_Toc479009688"/>
+      <w:r>
         <w:t>Use of software libraries</w:t>
       </w:r>
-      <w:bookmarkEnd w:id="25"/>
+      <w:bookmarkEnd w:id="24"/>
+      <w:r>
+        <w:t xml:space="preserve"> </w:t>
+      </w:r>
+      <w:r>
+        <w:rPr>
+          <w:b/>
+        </w:rPr>
+        <w:t>(REFERENCES)</w:t>
+      </w:r>
     </w:p>
     <w:p>
       <w:pPr>
@@ -6921,7 +7026,10 @@
         </w:numPr>
       </w:pPr>
       <w:r>
-        <w:t>Pocketsphinx for voice recognition</w:t>
+        <w:t>PocketS</w:t>
+      </w:r>
+      <w:r>
+        <w:t>phinx for voice recognition</w:t>
       </w:r>
       <w:r>
         <w:t xml:space="preserve"> (mention that a recording was used rather than continuous listening)</w:t>
@@ -6995,6 +7103,9 @@
       <w:r>
         <w:t>JSON</w:t>
       </w:r>
+      <w:r>
+        <w:t>.Net</w:t>
+      </w:r>
     </w:p>
     <w:p>
       <w:pPr>
@@ -7005,6 +7116,7 @@
         </w:numPr>
       </w:pPr>
       <w:r>
+        <w:lastRenderedPageBreak/>
         <w:t>Redis</w:t>
       </w:r>
     </w:p>
@@ -7012,11 +7124,11 @@
       <w:pPr>
         <w:pStyle w:val="Heading2"/>
       </w:pPr>
-      <w:bookmarkStart w:id="26" w:name="_Toc479009689"/>
+      <w:bookmarkStart w:id="25" w:name="_Toc479009689"/>
       <w:r>
         <w:t>Key implementation details</w:t>
       </w:r>
-      <w:bookmarkEnd w:id="26"/>
+      <w:bookmarkEnd w:id="25"/>
     </w:p>
     <w:p>
       <w:pPr>
@@ -7099,93 +7211,138 @@
       <w:pPr>
         <w:pStyle w:val="Heading2"/>
       </w:pPr>
-      <w:bookmarkStart w:id="27" w:name="_Toc479009690"/>
+      <w:bookmarkStart w:id="26" w:name="_Toc479009690"/>
       <w:r>
         <w:t>Discussion of test approach</w:t>
       </w:r>
+      <w:bookmarkEnd w:id="26"/>
+    </w:p>
+    <w:p>
+      <w:r>
+        <w:t>The</w:t>
+      </w:r>
+      <w:r>
+        <w:t xml:space="preserve"> nature of the </w:t>
+      </w:r>
+      <w:r>
+        <w:t xml:space="preserve">client and edge node </w:t>
+      </w:r>
+      <w:r>
+        <w:t xml:space="preserve">code </w:t>
+      </w:r>
+      <w:r>
+        <w:t xml:space="preserve">produced meant that is </w:t>
+      </w:r>
+      <w:r>
+        <w:t>prove</w:t>
+      </w:r>
+      <w:r>
+        <w:t>d</w:t>
+      </w:r>
+      <w:r>
+        <w:t xml:space="preserve"> difficult</w:t>
+      </w:r>
+      <w:r>
+        <w:t xml:space="preserve"> </w:t>
+      </w:r>
+      <w:r>
+        <w:t xml:space="preserve">to write unit tests for </w:t>
+      </w:r>
+      <w:r>
+        <w:t>as it must</w:t>
+      </w:r>
+      <w:r>
+        <w:t xml:space="preserve"> run in a N</w:t>
+      </w:r>
+      <w:r>
+        <w:t>ode</w:t>
+      </w:r>
+      <w:r>
+        <w:t>.</w:t>
+      </w:r>
+      <w:r>
+        <w:t xml:space="preserve">js server and </w:t>
+      </w:r>
+      <w:r>
+        <w:t xml:space="preserve">make </w:t>
+      </w:r>
+      <w:r>
+        <w:t>actual requests</w:t>
+      </w:r>
+      <w:r>
+        <w:t>,</w:t>
+      </w:r>
+      <w:r>
+        <w:t xml:space="preserve"> so there was a lot of manual testing</w:t>
+      </w:r>
+      <w:r>
+        <w:t>. I tried to run tests using</w:t>
+      </w:r>
+      <w:r>
+        <w:t xml:space="preserve"> QUnit but the test would throw an exception as</w:t>
+      </w:r>
+      <w:r>
+        <w:t xml:space="preserve"> soon as the first Node.js</w:t>
+      </w:r>
+      <w:r>
+        <w:t xml:space="preserve"> keyword, </w:t>
+      </w:r>
+      <w:r>
+        <w:t>‘</w:t>
+      </w:r>
+      <w:r>
+        <w:t>require</w:t>
+      </w:r>
+      <w:r>
+        <w:t>’</w:t>
+      </w:r>
+      <w:r>
+        <w:t>, was used</w:t>
+      </w:r>
+      <w:r>
+        <w:t>.</w:t>
+      </w:r>
+      <w:r>
+        <w:t xml:space="preserve"> This meant that </w:t>
+      </w:r>
+      <w:r>
+        <w:t xml:space="preserve">a </w:t>
+      </w:r>
+      <w:r>
+        <w:t xml:space="preserve">manual testing approach would be taken. This would be adequate </w:t>
+      </w:r>
+      <w:r>
+        <w:t>for</w:t>
+      </w:r>
+      <w:r>
+        <w:t xml:space="preserve"> the system </w:t>
+      </w:r>
+      <w:r>
+        <w:t xml:space="preserve">because it is designed to produce test results and </w:t>
+      </w:r>
+      <w:r>
+        <w:t xml:space="preserve">is for research purposes. </w:t>
+      </w:r>
+      <w:r>
+        <w:t>Unit tests</w:t>
+      </w:r>
+      <w:r>
+        <w:t xml:space="preserve"> in WebAPI </w:t>
+      </w:r>
+      <w:r>
+        <w:t xml:space="preserve">also </w:t>
+      </w:r>
+      <w:r>
+        <w:t xml:space="preserve">proved difficult </w:t>
+      </w:r>
+      <w:r>
+        <w:t>as a lot of the c</w:t>
+      </w:r>
+      <w:r>
+        <w:t>ode deals with actual requests so these would be tested manually along with the rest of the system.</w:t>
+      </w:r>
+      <w:bookmarkStart w:id="27" w:name="_GoBack"/>
       <w:bookmarkEnd w:id="27"/>
-    </w:p>
-    <w:p>
-      <w:r>
-        <w:t>The</w:t>
-      </w:r>
-      <w:r>
-        <w:t xml:space="preserve"> nature of the code </w:t>
-      </w:r>
-      <w:r>
-        <w:t xml:space="preserve">produced meant that is </w:t>
-      </w:r>
-      <w:r>
-        <w:t>prove</w:t>
-      </w:r>
-      <w:r>
-        <w:t>d</w:t>
-      </w:r>
-      <w:r>
-        <w:t xml:space="preserve"> difficult</w:t>
-      </w:r>
-      <w:r>
-        <w:t xml:space="preserve"> to test as it has to run in a N</w:t>
-      </w:r>
-      <w:r>
-        <w:t>ode</w:t>
-      </w:r>
-      <w:r>
-        <w:t>.</w:t>
-      </w:r>
-      <w:r>
-        <w:t xml:space="preserve">js server and </w:t>
-      </w:r>
-      <w:r>
-        <w:t xml:space="preserve">make </w:t>
-      </w:r>
-      <w:r>
-        <w:t>actual requests</w:t>
-      </w:r>
-      <w:r>
-        <w:t xml:space="preserve"> so there was a lot of manual testing</w:t>
-      </w:r>
-      <w:r>
-        <w:t>. I tried to run tests using</w:t>
-      </w:r>
-      <w:r>
-        <w:t xml:space="preserve"> QUnit but the test would throw an exception as</w:t>
-      </w:r>
-      <w:r>
-        <w:t xml:space="preserve"> soon as the first Node.js</w:t>
-      </w:r>
-      <w:r>
-        <w:t xml:space="preserve"> keyword (“require”) came up.</w:t>
-      </w:r>
-      <w:r>
-        <w:t xml:space="preserve"> This meant that manual testing was the approach that would be taken. This would be adequate as the system is for research purposes. </w:t>
-      </w:r>
-      <w:r>
-        <w:t>Unit tests</w:t>
-      </w:r>
-      <w:r>
-        <w:t xml:space="preserve"> in WebAPI </w:t>
-      </w:r>
-      <w:r>
-        <w:t xml:space="preserve">also </w:t>
-      </w:r>
-      <w:r>
-        <w:t xml:space="preserve">proved difficult </w:t>
-      </w:r>
-      <w:r>
-        <w:t xml:space="preserve">as a lot of the code deals with actual requests. The tests that were able to be written </w:t>
-      </w:r>
-      <w:r>
-        <w:t>did not deal with request code.</w:t>
-      </w:r>
-    </w:p>
-    <w:p>
-      <w:r>
-        <w:t>Only needed tests to ensure that the experiments could be run</w:t>
-      </w:r>
-      <w:r>
-        <w:t>…</w:t>
-      </w:r>
     </w:p>
     <w:p>
       <w:pPr>
@@ -7293,7 +7450,6 @@
               <w:jc w:val="left"/>
             </w:pPr>
             <w:r>
-              <w:lastRenderedPageBreak/>
               <w:t>Can reach Caching Application page</w:t>
             </w:r>
           </w:p>
@@ -7598,6 +7754,7 @@
               <w:jc w:val="left"/>
             </w:pPr>
             <w:r>
+              <w:lastRenderedPageBreak/>
               <w:t>Go button with an invalid URL typed</w:t>
             </w:r>
           </w:p>
@@ -8215,7 +8372,6 @@
               <w:jc w:val="left"/>
             </w:pPr>
             <w:r>
-              <w:lastRenderedPageBreak/>
               <w:t>Receive a request for the second time</w:t>
             </w:r>
           </w:p>
@@ -8492,6 +8648,7 @@
               <w:jc w:val="left"/>
             </w:pPr>
             <w:r>
+              <w:lastRenderedPageBreak/>
               <w:t xml:space="preserve">Recording status after page launch </w:t>
             </w:r>
           </w:p>
@@ -9082,11 +9239,7 @@
               <w:jc w:val="left"/>
             </w:pPr>
             <w:r>
-              <w:t xml:space="preserve">Local Results section when no </w:t>
-            </w:r>
-            <w:r>
-              <w:lastRenderedPageBreak/>
-              <w:t xml:space="preserve">local evaluation has occurred </w:t>
+              <w:t xml:space="preserve">Local Results section when no local evaluation has occurred </w:t>
             </w:r>
           </w:p>
         </w:tc>
@@ -9101,12 +9254,7 @@
               <w:jc w:val="left"/>
             </w:pPr>
             <w:r>
-              <w:lastRenderedPageBreak/>
-              <w:t xml:space="preserve">Launch the Voice Recognition </w:t>
-            </w:r>
-            <w:r>
-              <w:lastRenderedPageBreak/>
-              <w:t xml:space="preserve">Application and don’t perform local evaluation </w:t>
+              <w:t xml:space="preserve">Launch the Voice Recognition Application and don’t perform local evaluation </w:t>
             </w:r>
           </w:p>
         </w:tc>
@@ -9121,7 +9269,6 @@
               <w:jc w:val="left"/>
             </w:pPr>
             <w:r>
-              <w:lastRenderedPageBreak/>
               <w:t>The results section is empty</w:t>
             </w:r>
           </w:p>
@@ -9269,7 +9416,11 @@
               <w:jc w:val="left"/>
             </w:pPr>
             <w:r>
-              <w:t>Remote Results section when no remote evaluation has occurred</w:t>
+              <w:t xml:space="preserve">Remote Results section when no </w:t>
+            </w:r>
+            <w:r>
+              <w:lastRenderedPageBreak/>
+              <w:t>remote evaluation has occurred</w:t>
             </w:r>
           </w:p>
         </w:tc>
@@ -9284,6 +9435,7 @@
               <w:jc w:val="left"/>
             </w:pPr>
             <w:r>
+              <w:lastRenderedPageBreak/>
               <w:t>Perform remote evaluation</w:t>
             </w:r>
           </w:p>
@@ -9945,7 +10097,6 @@
               <w:jc w:val="left"/>
             </w:pPr>
             <w:r>
-              <w:lastRenderedPageBreak/>
               <w:t>Measure CPU use</w:t>
             </w:r>
           </w:p>
@@ -10209,6 +10360,7 @@
               <w:jc w:val="left"/>
             </w:pPr>
             <w:r>
+              <w:lastRenderedPageBreak/>
               <w:t>Receive valid request to process voice</w:t>
             </w:r>
           </w:p>
@@ -10884,7 +11036,6 @@
               <w:jc w:val="left"/>
             </w:pPr>
             <w:r>
-              <w:lastRenderedPageBreak/>
               <w:t>Login as a user who has never watched a movie</w:t>
             </w:r>
           </w:p>
@@ -11065,6 +11216,7 @@
               <w:jc w:val="left"/>
             </w:pPr>
             <w:r>
+              <w:lastRenderedPageBreak/>
               <w:t>Watch a recommended movie when there is no movie recommendation</w:t>
             </w:r>
           </w:p>
@@ -11712,11 +11864,7 @@
               <w:jc w:val="left"/>
             </w:pPr>
             <w:r>
-              <w:t xml:space="preserve">The request is forwarded to the Data Centre and a recommendation produced then </w:t>
-            </w:r>
-            <w:r>
-              <w:lastRenderedPageBreak/>
-              <w:t>all the data is returned to the Client</w:t>
+              <w:t>The request is forwarded to the Data Centre and a recommendation produced then all the data is returned to the Client</w:t>
             </w:r>
           </w:p>
         </w:tc>
@@ -11859,6 +12007,7 @@
       </w:pPr>
       <w:bookmarkStart w:id="38" w:name="_Toc479009701"/>
       <w:r>
+        <w:lastRenderedPageBreak/>
         <w:t>Data Centre Application</w:t>
       </w:r>
       <w:bookmarkEnd w:id="38"/>
@@ -12566,7 +12715,6 @@
               <w:jc w:val="left"/>
             </w:pPr>
             <w:r>
-              <w:lastRenderedPageBreak/>
               <w:t>The checkbox for pre-processing requests can be selected</w:t>
             </w:r>
           </w:p>
@@ -12744,6 +12892,7 @@
               <w:jc w:val="left"/>
             </w:pPr>
             <w:r>
+              <w:lastRenderedPageBreak/>
               <w:t>Press go when text is entered</w:t>
             </w:r>
           </w:p>
@@ -13020,7 +13169,6 @@
         </w:numPr>
       </w:pPr>
       <w:r>
-        <w:lastRenderedPageBreak/>
         <w:t>Run the Caching Application on the Client Device</w:t>
       </w:r>
     </w:p>
@@ -13108,6 +13256,7 @@
         </w:numPr>
       </w:pPr>
       <w:r>
+        <w:lastRenderedPageBreak/>
         <w:t>The web page being loaded</w:t>
       </w:r>
     </w:p>
@@ -13230,7 +13379,6 @@
     </w:p>
     <w:p>
       <w:r>
-        <w:lastRenderedPageBreak/>
         <w:t>Conclusion;</w:t>
       </w:r>
     </w:p>
@@ -13296,6 +13444,7 @@
         </w:numPr>
       </w:pPr>
       <w:r>
+        <w:lastRenderedPageBreak/>
         <w:t xml:space="preserve">Save a </w:t>
       </w:r>
       <w:r>
@@ -13510,17 +13659,17 @@
     </w:p>
     <w:p>
       <w:r>
+        <w:t xml:space="preserve">The measure of time will be recorded on the Client Device from as soon as the request starts to when the request finishes. The experiment will be repeated 10 times and an average will be taken. </w:t>
+      </w:r>
+    </w:p>
+    <w:p>
+      <w:r>
+        <w:t>The experiment will consist of a voice being recorded. The same recording will be used throughout the experiment to allow for a fair comparison of computational load.</w:t>
+      </w:r>
+    </w:p>
+    <w:p>
+      <w:r>
         <w:lastRenderedPageBreak/>
-        <w:t xml:space="preserve">The measure of time will be recorded on the Client Device from as soon as the request starts to when the request finishes. The experiment will be repeated 10 times and an average will be taken. </w:t>
-      </w:r>
-    </w:p>
-    <w:p>
-      <w:r>
-        <w:t>The experiment will consist of a voice being recorded. The same recording will be used throughout the experiment to allow for a fair comparison of computational load.</w:t>
-      </w:r>
-    </w:p>
-    <w:p>
-      <w:r>
         <w:t>There will be a round of 10 experiments run on the Client Device, then a round of 10 where the device is pre-processed on the Edge Node, and a final 10 where the request is processed on the Edge Device.</w:t>
       </w:r>
     </w:p>
@@ -13673,7 +13822,6 @@
         </w:numPr>
       </w:pPr>
       <w:r>
-        <w:lastRenderedPageBreak/>
         <w:t>The applications deployed to the Edge Nodes</w:t>
       </w:r>
     </w:p>
@@ -13696,6 +13844,7 @@
     </w:p>
     <w:p>
       <w:r>
+        <w:lastRenderedPageBreak/>
         <w:t xml:space="preserve">The variable in this experiment is whether I process the file locally on the Client Device, remotely pre-process it on the Edge Device or remotely process it on the Data Centre. </w:t>
       </w:r>
     </w:p>
@@ -13804,22 +13953,22 @@
     </w:p>
     <w:p>
       <w:r>
+        <w:t>Results;</w:t>
+      </w:r>
+    </w:p>
+    <w:p>
+      <w:r>
+        <w:t>&lt;Graphs&gt;</w:t>
+      </w:r>
+    </w:p>
+    <w:p>
+      <w:r>
+        <w:t>Analyse;</w:t>
+      </w:r>
+    </w:p>
+    <w:p>
+      <w:r>
         <w:lastRenderedPageBreak/>
-        <w:t>Results;</w:t>
-      </w:r>
-    </w:p>
-    <w:p>
-      <w:r>
-        <w:t>&lt;Graphs&gt;</w:t>
-      </w:r>
-    </w:p>
-    <w:p>
-      <w:r>
-        <w:t>Analyse;</w:t>
-      </w:r>
-    </w:p>
-    <w:p>
-      <w:r>
         <w:t>&lt;Analysis of graphs&gt;</w:t>
       </w:r>
     </w:p>
@@ -13966,7 +14115,6 @@
         </w:numPr>
       </w:pPr>
       <w:r>
-        <w:lastRenderedPageBreak/>
         <w:t xml:space="preserve">Deploy the Voice Recognition </w:t>
       </w:r>
       <w:r>
@@ -14013,6 +14161,7 @@
     </w:p>
     <w:p>
       <w:r>
+        <w:lastRenderedPageBreak/>
         <w:t>Constants;</w:t>
       </w:r>
     </w:p>
@@ -14186,68 +14335,79 @@
     </w:p>
     <w:p>
       <w:r>
+        <w:t>Analyse;</w:t>
+      </w:r>
+    </w:p>
+    <w:p>
+      <w:r>
+        <w:t>Conclusion</w:t>
+      </w:r>
+    </w:p>
+    <w:p/>
+    <w:p>
+      <w:pPr>
+        <w:pStyle w:val="Heading1"/>
+      </w:pPr>
+      <w:bookmarkStart w:id="52" w:name="_Toc479009715"/>
+      <w:r>
         <w:lastRenderedPageBreak/>
-        <w:t>Analyse;</w:t>
-      </w:r>
-    </w:p>
-    <w:p>
-      <w:r>
         <w:t>Conclusion</w:t>
       </w:r>
-    </w:p>
-    <w:p/>
+      <w:bookmarkEnd w:id="52"/>
+      <w:r>
+        <w:t xml:space="preserve"> </w:t>
+      </w:r>
+    </w:p>
+    <w:p>
+      <w:r>
+        <w:t>General summary of the success of the project with respect to criteria identified in the intro</w:t>
+      </w:r>
+    </w:p>
+    <w:p>
+      <w:r>
+        <w:t>Discussion of significance of experimental results</w:t>
+      </w:r>
+      <w:r>
+        <w:t>. Agree with others work?</w:t>
+      </w:r>
+    </w:p>
+    <w:p>
+      <w:r>
+        <w:t>Strengths and weaknesses</w:t>
+      </w:r>
+    </w:p>
+    <w:p>
+      <w:r>
+        <w:t>Useful in some cases and can be implemented in different ways (DC ease vs Client ease)</w:t>
+      </w:r>
+      <w:r>
+        <w:t xml:space="preserve"> but not useful in all? </w:t>
+      </w:r>
+    </w:p>
+    <w:p>
+      <w:r>
+        <w:t>If I was to continue this project…</w:t>
+      </w:r>
+    </w:p>
+    <w:p>
+      <w:r>
+        <w:t>Evaluation of hardware/software</w:t>
+      </w:r>
+    </w:p>
+    <w:p>
+      <w:r>
+        <w:t>Looking for critical appraisal</w:t>
+      </w:r>
+      <w:r>
+        <w:t xml:space="preserve"> and significance of contribution in the context of wider work.</w:t>
+      </w:r>
+    </w:p>
     <w:p>
       <w:pPr>
         <w:pStyle w:val="Heading1"/>
-      </w:pPr>
-      <w:bookmarkStart w:id="52" w:name="_Toc479009715"/>
-      <w:r>
-        <w:t>Conclusion</w:t>
-      </w:r>
-      <w:bookmarkEnd w:id="52"/>
-      <w:r>
-        <w:t xml:space="preserve"> </w:t>
-      </w:r>
-    </w:p>
-    <w:p>
-      <w:r>
-        <w:t>General summary of the success of the project with respect to criteria identified in the intro</w:t>
-      </w:r>
-    </w:p>
-    <w:p>
-      <w:r>
-        <w:t>Discussion of significance of experimental results</w:t>
-      </w:r>
-      <w:r>
-        <w:t>. Agree with others work?</w:t>
-      </w:r>
-    </w:p>
-    <w:p>
-      <w:r>
-        <w:t>Strengths and weaknesses</w:t>
-      </w:r>
-    </w:p>
-    <w:p>
-      <w:r>
-        <w:t>If I was to continue this project…</w:t>
-      </w:r>
-    </w:p>
-    <w:p>
-      <w:r>
-        <w:t>Evaluation of hardware/software</w:t>
-      </w:r>
-    </w:p>
-    <w:p>
-      <w:r>
-        <w:t>Looking for critical appraisal</w:t>
-      </w:r>
-      <w:r>
-        <w:t xml:space="preserve"> and significance of contribution in the context of wider work.</w:t>
-      </w:r>
-    </w:p>
-    <w:p>
-      <w:pPr>
-        <w:pStyle w:val="Heading1"/>
+        <w:rPr>
+          <w:rStyle w:val="selectable"/>
+        </w:rPr>
       </w:pPr>
       <w:bookmarkStart w:id="53" w:name="_Toc479009716"/>
       <w:r>
@@ -14436,7 +14596,6 @@
       </w:pPr>
       <w:bookmarkStart w:id="58" w:name="_Toc479009721"/>
       <w:r>
-        <w:lastRenderedPageBreak/>
         <w:t>Minutes of meetings</w:t>
       </w:r>
       <w:bookmarkEnd w:id="58"/>
@@ -14511,7 +14670,7 @@
           <w:rPr>
             <w:noProof/>
           </w:rPr>
-          <w:t>27</w:t>
+          <w:t>22</w:t>
         </w:r>
         <w:r>
           <w:rPr>
@@ -17365,7 +17524,7 @@
 </file>
 
 <file path=customXml/itemProps1.xml><?xml version="1.0" encoding="utf-8"?>
-<ds:datastoreItem xmlns:ds="http://schemas.openxmlformats.org/officeDocument/2006/customXml" ds:itemID="{E5026A01-6212-4DAC-BDCB-F52073B2AB62}">
+<ds:datastoreItem xmlns:ds="http://schemas.openxmlformats.org/officeDocument/2006/customXml" ds:itemID="{1F577F4B-66F6-4C1E-9BDA-CEAEB17724E7}">
   <ds:schemaRefs>
     <ds:schemaRef ds:uri="http://schemas.openxmlformats.org/officeDocument/2006/bibliography"/>
   </ds:schemaRefs>

</xml_diff>

<commit_message>
Connor: Performed voice recognition experiment.
</commit_message>
<xml_diff>
--- a/Documentation/Dissertation/Dissertation.docx
+++ b/Documentation/Dissertation/Dissertation.docx
@@ -146,7 +146,7 @@
       <w:bookmarkStart w:id="1" w:name="_Toc474234058"/>
       <w:bookmarkStart w:id="2" w:name="_Toc477258765"/>
       <w:bookmarkStart w:id="3" w:name="_Toc478674140"/>
-      <w:bookmarkStart w:id="4" w:name="_Toc479320214"/>
+      <w:bookmarkStart w:id="4" w:name="_Toc479428010"/>
       <w:r>
         <w:lastRenderedPageBreak/>
         <w:t>Acknowledgements</w:t>
@@ -206,7 +206,7 @@
       <w:bookmarkStart w:id="6" w:name="_Toc474234108"/>
       <w:bookmarkStart w:id="7" w:name="_Toc477258766"/>
       <w:bookmarkStart w:id="8" w:name="_Toc478674141"/>
-      <w:bookmarkStart w:id="9" w:name="_Toc479320215"/>
+      <w:bookmarkStart w:id="9" w:name="_Toc479428011"/>
       <w:r>
         <w:t>Abstract</w:t>
       </w:r>
@@ -292,7 +292,7 @@
               <w:lang w:eastAsia="en-GB"/>
             </w:rPr>
           </w:pPr>
-          <w:hyperlink w:anchor="_Toc479320214" w:history="1">
+          <w:hyperlink w:anchor="_Toc479428010" w:history="1">
             <w:r>
               <w:rPr>
                 <w:rStyle w:val="Hyperlink"/>
@@ -319,7 +319,7 @@
                 <w:noProof/>
                 <w:webHidden/>
               </w:rPr>
-              <w:instrText xml:space="preserve"> PAGEREF _Toc479320214 \h </w:instrText>
+              <w:instrText xml:space="preserve"> PAGEREF _Toc479428010 \h </w:instrText>
             </w:r>
             <w:r>
               <w:rPr>
@@ -363,7 +363,7 @@
               <w:lang w:eastAsia="en-GB"/>
             </w:rPr>
           </w:pPr>
-          <w:hyperlink w:anchor="_Toc479320215" w:history="1">
+          <w:hyperlink w:anchor="_Toc479428011" w:history="1">
             <w:r>
               <w:rPr>
                 <w:rStyle w:val="Hyperlink"/>
@@ -390,7 +390,7 @@
                 <w:noProof/>
                 <w:webHidden/>
               </w:rPr>
-              <w:instrText xml:space="preserve"> PAGEREF _Toc479320215 \h </w:instrText>
+              <w:instrText xml:space="preserve"> PAGEREF _Toc479428011 \h </w:instrText>
             </w:r>
             <w:r>
               <w:rPr>
@@ -434,7 +434,7 @@
               <w:lang w:eastAsia="en-GB"/>
             </w:rPr>
           </w:pPr>
-          <w:hyperlink w:anchor="_Toc479320216" w:history="1">
+          <w:hyperlink w:anchor="_Toc479428012" w:history="1">
             <w:r>
               <w:rPr>
                 <w:rStyle w:val="Hyperlink"/>
@@ -461,7 +461,7 @@
                 <w:noProof/>
                 <w:webHidden/>
               </w:rPr>
-              <w:instrText xml:space="preserve"> PAGEREF _Toc479320216 \h </w:instrText>
+              <w:instrText xml:space="preserve"> PAGEREF _Toc479428012 \h </w:instrText>
             </w:r>
             <w:r>
               <w:rPr>
@@ -505,7 +505,7 @@
               <w:lang w:eastAsia="en-GB"/>
             </w:rPr>
           </w:pPr>
-          <w:hyperlink w:anchor="_Toc479320217" w:history="1">
+          <w:hyperlink w:anchor="_Toc479428013" w:history="1">
             <w:r>
               <w:rPr>
                 <w:rStyle w:val="Hyperlink"/>
@@ -532,7 +532,7 @@
                 <w:noProof/>
                 <w:webHidden/>
               </w:rPr>
-              <w:instrText xml:space="preserve"> PAGEREF _Toc479320217 \h </w:instrText>
+              <w:instrText xml:space="preserve"> PAGEREF _Toc479428013 \h </w:instrText>
             </w:r>
             <w:r>
               <w:rPr>
@@ -576,7 +576,7 @@
               <w:lang w:eastAsia="en-GB"/>
             </w:rPr>
           </w:pPr>
-          <w:hyperlink w:anchor="_Toc479320218" w:history="1">
+          <w:hyperlink w:anchor="_Toc479428014" w:history="1">
             <w:r>
               <w:rPr>
                 <w:rStyle w:val="Hyperlink"/>
@@ -603,7 +603,7 @@
                 <w:noProof/>
                 <w:webHidden/>
               </w:rPr>
-              <w:instrText xml:space="preserve"> PAGEREF _Toc479320218 \h </w:instrText>
+              <w:instrText xml:space="preserve"> PAGEREF _Toc479428014 \h </w:instrText>
             </w:r>
             <w:r>
               <w:rPr>
@@ -647,7 +647,7 @@
               <w:lang w:val="en-GB" w:eastAsia="en-GB"/>
             </w:rPr>
           </w:pPr>
-          <w:hyperlink w:anchor="_Toc479320219" w:history="1">
+          <w:hyperlink w:anchor="_Toc479428015" w:history="1">
             <w:r>
               <w:rPr>
                 <w:rStyle w:val="Hyperlink"/>
@@ -674,7 +674,7 @@
                 <w:noProof/>
                 <w:webHidden/>
               </w:rPr>
-              <w:instrText xml:space="preserve"> PAGEREF _Toc479320219 \h </w:instrText>
+              <w:instrText xml:space="preserve"> PAGEREF _Toc479428015 \h </w:instrText>
             </w:r>
             <w:r>
               <w:rPr>
@@ -718,7 +718,7 @@
               <w:lang w:val="en-GB" w:eastAsia="en-GB"/>
             </w:rPr>
           </w:pPr>
-          <w:hyperlink w:anchor="_Toc479320220" w:history="1">
+          <w:hyperlink w:anchor="_Toc479428016" w:history="1">
             <w:r>
               <w:rPr>
                 <w:rStyle w:val="Hyperlink"/>
@@ -745,7 +745,7 @@
                 <w:noProof/>
                 <w:webHidden/>
               </w:rPr>
-              <w:instrText xml:space="preserve"> PAGEREF _Toc479320220 \h </w:instrText>
+              <w:instrText xml:space="preserve"> PAGEREF _Toc479428016 \h </w:instrText>
             </w:r>
             <w:r>
               <w:rPr>
@@ -789,7 +789,7 @@
               <w:lang w:val="en-GB" w:eastAsia="en-GB"/>
             </w:rPr>
           </w:pPr>
-          <w:hyperlink w:anchor="_Toc479320221" w:history="1">
+          <w:hyperlink w:anchor="_Toc479428017" w:history="1">
             <w:r>
               <w:rPr>
                 <w:rStyle w:val="Hyperlink"/>
@@ -816,7 +816,7 @@
                 <w:noProof/>
                 <w:webHidden/>
               </w:rPr>
-              <w:instrText xml:space="preserve"> PAGEREF _Toc479320221 \h </w:instrText>
+              <w:instrText xml:space="preserve"> PAGEREF _Toc479428017 \h </w:instrText>
             </w:r>
             <w:r>
               <w:rPr>
@@ -860,7 +860,7 @@
               <w:lang w:val="en-GB" w:eastAsia="en-GB"/>
             </w:rPr>
           </w:pPr>
-          <w:hyperlink w:anchor="_Toc479320222" w:history="1">
+          <w:hyperlink w:anchor="_Toc479428018" w:history="1">
             <w:r>
               <w:rPr>
                 <w:rStyle w:val="Hyperlink"/>
@@ -887,7 +887,7 @@
                 <w:noProof/>
                 <w:webHidden/>
               </w:rPr>
-              <w:instrText xml:space="preserve"> PAGEREF _Toc479320222 \h </w:instrText>
+              <w:instrText xml:space="preserve"> PAGEREF _Toc479428018 \h </w:instrText>
             </w:r>
             <w:r>
               <w:rPr>
@@ -931,7 +931,7 @@
               <w:lang w:val="en-GB" w:eastAsia="en-GB"/>
             </w:rPr>
           </w:pPr>
-          <w:hyperlink w:anchor="_Toc479320223" w:history="1">
+          <w:hyperlink w:anchor="_Toc479428019" w:history="1">
             <w:r>
               <w:rPr>
                 <w:rStyle w:val="Hyperlink"/>
@@ -958,7 +958,7 @@
                 <w:noProof/>
                 <w:webHidden/>
               </w:rPr>
-              <w:instrText xml:space="preserve"> PAGEREF _Toc479320223 \h </w:instrText>
+              <w:instrText xml:space="preserve"> PAGEREF _Toc479428019 \h </w:instrText>
             </w:r>
             <w:r>
               <w:rPr>
@@ -1002,7 +1002,7 @@
               <w:lang w:val="en-GB" w:eastAsia="en-GB"/>
             </w:rPr>
           </w:pPr>
-          <w:hyperlink w:anchor="_Toc479320224" w:history="1">
+          <w:hyperlink w:anchor="_Toc479428020" w:history="1">
             <w:r>
               <w:rPr>
                 <w:rStyle w:val="Hyperlink"/>
@@ -1029,7 +1029,7 @@
                 <w:noProof/>
                 <w:webHidden/>
               </w:rPr>
-              <w:instrText xml:space="preserve"> PAGEREF _Toc479320224 \h </w:instrText>
+              <w:instrText xml:space="preserve"> PAGEREF _Toc479428020 \h </w:instrText>
             </w:r>
             <w:r>
               <w:rPr>
@@ -1073,7 +1073,7 @@
               <w:lang w:eastAsia="en-GB"/>
             </w:rPr>
           </w:pPr>
-          <w:hyperlink w:anchor="_Toc479320225" w:history="1">
+          <w:hyperlink w:anchor="_Toc479428021" w:history="1">
             <w:r>
               <w:rPr>
                 <w:rStyle w:val="Hyperlink"/>
@@ -1100,7 +1100,7 @@
                 <w:noProof/>
                 <w:webHidden/>
               </w:rPr>
-              <w:instrText xml:space="preserve"> PAGEREF _Toc479320225 \h </w:instrText>
+              <w:instrText xml:space="preserve"> PAGEREF _Toc479428021 \h </w:instrText>
             </w:r>
             <w:r>
               <w:rPr>
@@ -1144,7 +1144,7 @@
               <w:lang w:val="en-GB" w:eastAsia="en-GB"/>
             </w:rPr>
           </w:pPr>
-          <w:hyperlink w:anchor="_Toc479320226" w:history="1">
+          <w:hyperlink w:anchor="_Toc479428022" w:history="1">
             <w:r>
               <w:rPr>
                 <w:rStyle w:val="Hyperlink"/>
@@ -1171,7 +1171,7 @@
                 <w:noProof/>
                 <w:webHidden/>
               </w:rPr>
-              <w:instrText xml:space="preserve"> PAGEREF _Toc479320226 \h </w:instrText>
+              <w:instrText xml:space="preserve"> PAGEREF _Toc479428022 \h </w:instrText>
             </w:r>
             <w:r>
               <w:rPr>
@@ -1215,7 +1215,7 @@
               <w:lang w:val="en-GB" w:eastAsia="en-GB"/>
             </w:rPr>
           </w:pPr>
-          <w:hyperlink w:anchor="_Toc479320227" w:history="1">
+          <w:hyperlink w:anchor="_Toc479428023" w:history="1">
             <w:r>
               <w:rPr>
                 <w:rStyle w:val="Hyperlink"/>
@@ -1242,7 +1242,7 @@
                 <w:noProof/>
                 <w:webHidden/>
               </w:rPr>
-              <w:instrText xml:space="preserve"> PAGEREF _Toc479320227 \h </w:instrText>
+              <w:instrText xml:space="preserve"> PAGEREF _Toc479428023 \h </w:instrText>
             </w:r>
             <w:r>
               <w:rPr>
@@ -1286,7 +1286,7 @@
               <w:lang w:val="en-GB" w:eastAsia="en-GB"/>
             </w:rPr>
           </w:pPr>
-          <w:hyperlink w:anchor="_Toc479320228" w:history="1">
+          <w:hyperlink w:anchor="_Toc479428024" w:history="1">
             <w:r>
               <w:rPr>
                 <w:rStyle w:val="Hyperlink"/>
@@ -1313,7 +1313,7 @@
                 <w:noProof/>
                 <w:webHidden/>
               </w:rPr>
-              <w:instrText xml:space="preserve"> PAGEREF _Toc479320228 \h </w:instrText>
+              <w:instrText xml:space="preserve"> PAGEREF _Toc479428024 \h </w:instrText>
             </w:r>
             <w:r>
               <w:rPr>
@@ -1357,7 +1357,7 @@
               <w:lang w:val="en-GB" w:eastAsia="en-GB"/>
             </w:rPr>
           </w:pPr>
-          <w:hyperlink w:anchor="_Toc479320229" w:history="1">
+          <w:hyperlink w:anchor="_Toc479428025" w:history="1">
             <w:r>
               <w:rPr>
                 <w:rStyle w:val="Hyperlink"/>
@@ -1384,7 +1384,7 @@
                 <w:noProof/>
                 <w:webHidden/>
               </w:rPr>
-              <w:instrText xml:space="preserve"> PAGEREF _Toc479320229 \h </w:instrText>
+              <w:instrText xml:space="preserve"> PAGEREF _Toc479428025 \h </w:instrText>
             </w:r>
             <w:r>
               <w:rPr>
@@ -1428,7 +1428,7 @@
               <w:lang w:val="en-GB" w:eastAsia="en-GB"/>
             </w:rPr>
           </w:pPr>
-          <w:hyperlink w:anchor="_Toc479320230" w:history="1">
+          <w:hyperlink w:anchor="_Toc479428026" w:history="1">
             <w:r>
               <w:rPr>
                 <w:rStyle w:val="Hyperlink"/>
@@ -1455,7 +1455,7 @@
                 <w:noProof/>
                 <w:webHidden/>
               </w:rPr>
-              <w:instrText xml:space="preserve"> PAGEREF _Toc479320230 \h </w:instrText>
+              <w:instrText xml:space="preserve"> PAGEREF _Toc479428026 \h </w:instrText>
             </w:r>
             <w:r>
               <w:rPr>
@@ -1499,7 +1499,7 @@
               <w:lang w:val="en-GB" w:eastAsia="en-GB"/>
             </w:rPr>
           </w:pPr>
-          <w:hyperlink w:anchor="_Toc479320231" w:history="1">
+          <w:hyperlink w:anchor="_Toc479428027" w:history="1">
             <w:r>
               <w:rPr>
                 <w:rStyle w:val="Hyperlink"/>
@@ -1526,7 +1526,7 @@
                 <w:noProof/>
                 <w:webHidden/>
               </w:rPr>
-              <w:instrText xml:space="preserve"> PAGEREF _Toc479320231 \h </w:instrText>
+              <w:instrText xml:space="preserve"> PAGEREF _Toc479428027 \h </w:instrText>
             </w:r>
             <w:r>
               <w:rPr>
@@ -1570,7 +1570,7 @@
               <w:lang w:val="en-GB" w:eastAsia="en-GB"/>
             </w:rPr>
           </w:pPr>
-          <w:hyperlink w:anchor="_Toc479320232" w:history="1">
+          <w:hyperlink w:anchor="_Toc479428028" w:history="1">
             <w:r>
               <w:rPr>
                 <w:rStyle w:val="Hyperlink"/>
@@ -1597,7 +1597,7 @@
                 <w:noProof/>
                 <w:webHidden/>
               </w:rPr>
-              <w:instrText xml:space="preserve"> PAGEREF _Toc479320232 \h </w:instrText>
+              <w:instrText xml:space="preserve"> PAGEREF _Toc479428028 \h </w:instrText>
             </w:r>
             <w:r>
               <w:rPr>
@@ -1641,7 +1641,7 @@
               <w:lang w:val="en-GB" w:eastAsia="en-GB"/>
             </w:rPr>
           </w:pPr>
-          <w:hyperlink w:anchor="_Toc479320233" w:history="1">
+          <w:hyperlink w:anchor="_Toc479428029" w:history="1">
             <w:r>
               <w:rPr>
                 <w:rStyle w:val="Hyperlink"/>
@@ -1668,7 +1668,7 @@
                 <w:noProof/>
                 <w:webHidden/>
               </w:rPr>
-              <w:instrText xml:space="preserve"> PAGEREF _Toc479320233 \h </w:instrText>
+              <w:instrText xml:space="preserve"> PAGEREF _Toc479428029 \h </w:instrText>
             </w:r>
             <w:r>
               <w:rPr>
@@ -1712,7 +1712,7 @@
               <w:lang w:eastAsia="en-GB"/>
             </w:rPr>
           </w:pPr>
-          <w:hyperlink w:anchor="_Toc479320234" w:history="1">
+          <w:hyperlink w:anchor="_Toc479428030" w:history="1">
             <w:r>
               <w:rPr>
                 <w:rStyle w:val="Hyperlink"/>
@@ -1739,7 +1739,7 @@
                 <w:noProof/>
                 <w:webHidden/>
               </w:rPr>
-              <w:instrText xml:space="preserve"> PAGEREF _Toc479320234 \h </w:instrText>
+              <w:instrText xml:space="preserve"> PAGEREF _Toc479428030 \h </w:instrText>
             </w:r>
             <w:r>
               <w:rPr>
@@ -1783,7 +1783,7 @@
               <w:lang w:val="en-GB" w:eastAsia="en-GB"/>
             </w:rPr>
           </w:pPr>
-          <w:hyperlink w:anchor="_Toc479320235" w:history="1">
+          <w:hyperlink w:anchor="_Toc479428031" w:history="1">
             <w:r>
               <w:rPr>
                 <w:rStyle w:val="Hyperlink"/>
@@ -1810,7 +1810,7 @@
                 <w:noProof/>
                 <w:webHidden/>
               </w:rPr>
-              <w:instrText xml:space="preserve"> PAGEREF _Toc479320235 \h </w:instrText>
+              <w:instrText xml:space="preserve"> PAGEREF _Toc479428031 \h </w:instrText>
             </w:r>
             <w:r>
               <w:rPr>
@@ -1854,7 +1854,7 @@
               <w:lang w:val="en-GB" w:eastAsia="en-GB"/>
             </w:rPr>
           </w:pPr>
-          <w:hyperlink w:anchor="_Toc479320236" w:history="1">
+          <w:hyperlink w:anchor="_Toc479428032" w:history="1">
             <w:r>
               <w:rPr>
                 <w:rStyle w:val="Hyperlink"/>
@@ -1881,7 +1881,7 @@
                 <w:noProof/>
                 <w:webHidden/>
               </w:rPr>
-              <w:instrText xml:space="preserve"> PAGEREF _Toc479320236 \h </w:instrText>
+              <w:instrText xml:space="preserve"> PAGEREF _Toc479428032 \h </w:instrText>
             </w:r>
             <w:r>
               <w:rPr>
@@ -1901,7 +1901,7 @@
                 <w:noProof/>
                 <w:webHidden/>
               </w:rPr>
-              <w:t>23</w:t>
+              <w:t>25</w:t>
             </w:r>
             <w:r>
               <w:rPr>
@@ -1925,13 +1925,13 @@
               <w:lang w:val="en-GB" w:eastAsia="en-GB"/>
             </w:rPr>
           </w:pPr>
-          <w:hyperlink w:anchor="_Toc479320237" w:history="1">
+          <w:hyperlink w:anchor="_Toc479428033" w:history="1">
             <w:r>
               <w:rPr>
                 <w:rStyle w:val="Hyperlink"/>
                 <w:noProof/>
               </w:rPr>
-              <w:t>Does utilising Edge Computing increase the latency of the request for the Client Device?</w:t>
+              <w:t>Does the type/size of data being processed affect the efficiency of Edge Computing? (File size)</w:t>
             </w:r>
             <w:r>
               <w:rPr>
@@ -1952,7 +1952,7 @@
                 <w:noProof/>
                 <w:webHidden/>
               </w:rPr>
-              <w:instrText xml:space="preserve"> PAGEREF _Toc479320237 \h </w:instrText>
+              <w:instrText xml:space="preserve"> PAGEREF _Toc479428033 \h </w:instrText>
             </w:r>
             <w:r>
               <w:rPr>
@@ -1972,7 +1972,7 @@
                 <w:noProof/>
                 <w:webHidden/>
               </w:rPr>
-              <w:t>25</w:t>
+              <w:t>26</w:t>
             </w:r>
             <w:r>
               <w:rPr>
@@ -1996,13 +1996,13 @@
               <w:lang w:val="en-GB" w:eastAsia="en-GB"/>
             </w:rPr>
           </w:pPr>
-          <w:hyperlink w:anchor="_Toc479320238" w:history="1">
+          <w:hyperlink w:anchor="_Toc479428034" w:history="1">
             <w:r>
               <w:rPr>
                 <w:rStyle w:val="Hyperlink"/>
                 <w:noProof/>
               </w:rPr>
-              <w:t>Does utilising Edge Computing reduce the Network Utilisation?</w:t>
+              <w:t>Does utilising Edge Computing increase the latency of the request for the Client Device?</w:t>
             </w:r>
             <w:r>
               <w:rPr>
@@ -2023,7 +2023,7 @@
                 <w:noProof/>
                 <w:webHidden/>
               </w:rPr>
-              <w:instrText xml:space="preserve"> PAGEREF _Toc479320238 \h </w:instrText>
+              <w:instrText xml:space="preserve"> PAGEREF _Toc479428034 \h </w:instrText>
             </w:r>
             <w:r>
               <w:rPr>
@@ -2067,12 +2067,83 @@
               <w:lang w:val="en-GB" w:eastAsia="en-GB"/>
             </w:rPr>
           </w:pPr>
-          <w:hyperlink w:anchor="_Toc479320239" w:history="1">
+          <w:hyperlink w:anchor="_Toc479428035" w:history="1">
             <w:r>
               <w:rPr>
                 <w:rStyle w:val="Hyperlink"/>
                 <w:noProof/>
               </w:rPr>
+              <w:t>Does utilising Edge Computing reduce the Network Utilisation?</w:t>
+            </w:r>
+            <w:r>
+              <w:rPr>
+                <w:noProof/>
+                <w:webHidden/>
+              </w:rPr>
+              <w:tab/>
+            </w:r>
+            <w:r>
+              <w:rPr>
+                <w:noProof/>
+                <w:webHidden/>
+              </w:rPr>
+              <w:fldChar w:fldCharType="begin"/>
+            </w:r>
+            <w:r>
+              <w:rPr>
+                <w:noProof/>
+                <w:webHidden/>
+              </w:rPr>
+              <w:instrText xml:space="preserve"> PAGEREF _Toc479428035 \h </w:instrText>
+            </w:r>
+            <w:r>
+              <w:rPr>
+                <w:noProof/>
+                <w:webHidden/>
+              </w:rPr>
+            </w:r>
+            <w:r>
+              <w:rPr>
+                <w:noProof/>
+                <w:webHidden/>
+              </w:rPr>
+              <w:fldChar w:fldCharType="separate"/>
+            </w:r>
+            <w:r>
+              <w:rPr>
+                <w:noProof/>
+                <w:webHidden/>
+              </w:rPr>
+              <w:t>28</w:t>
+            </w:r>
+            <w:r>
+              <w:rPr>
+                <w:noProof/>
+                <w:webHidden/>
+              </w:rPr>
+              <w:fldChar w:fldCharType="end"/>
+            </w:r>
+          </w:hyperlink>
+        </w:p>
+        <w:p>
+          <w:pPr>
+            <w:pStyle w:val="TOC3"/>
+            <w:tabs>
+              <w:tab w:val="right" w:leader="dot" w:pos="9016"/>
+            </w:tabs>
+            <w:rPr>
+              <w:rFonts w:asciiTheme="minorHAnsi" w:hAnsiTheme="minorHAnsi" w:cstheme="minorBidi"/>
+              <w:noProof/>
+              <w:sz w:val="22"/>
+              <w:lang w:val="en-GB" w:eastAsia="en-GB"/>
+            </w:rPr>
+          </w:pPr>
+          <w:hyperlink w:anchor="_Toc479428036" w:history="1">
+            <w:r>
+              <w:rPr>
+                <w:rStyle w:val="Hyperlink"/>
+                <w:noProof/>
+              </w:rPr>
               <w:t>Do the benefits of utilising Edge Computing deteriorate when multiple requests are made concurrently? Can this be improved with a custom load balancing aspect?</w:t>
             </w:r>
             <w:r>
@@ -2094,7 +2165,7 @@
                 <w:noProof/>
                 <w:webHidden/>
               </w:rPr>
-              <w:instrText xml:space="preserve"> PAGEREF _Toc479320239 \h </w:instrText>
+              <w:instrText xml:space="preserve"> PAGEREF _Toc479428036 \h </w:instrText>
             </w:r>
             <w:r>
               <w:rPr>
@@ -2114,7 +2185,7 @@
                 <w:noProof/>
                 <w:webHidden/>
               </w:rPr>
-              <w:t>27</w:t>
+              <w:t>28</w:t>
             </w:r>
             <w:r>
               <w:rPr>
@@ -2138,7 +2209,7 @@
               <w:lang w:eastAsia="en-GB"/>
             </w:rPr>
           </w:pPr>
-          <w:hyperlink w:anchor="_Toc479320240" w:history="1">
+          <w:hyperlink w:anchor="_Toc479428037" w:history="1">
             <w:r>
               <w:rPr>
                 <w:rStyle w:val="Hyperlink"/>
@@ -2165,7 +2236,7 @@
                 <w:noProof/>
                 <w:webHidden/>
               </w:rPr>
-              <w:instrText xml:space="preserve"> PAGEREF _Toc479320240 \h </w:instrText>
+              <w:instrText xml:space="preserve"> PAGEREF _Toc479428037 \h </w:instrText>
             </w:r>
             <w:r>
               <w:rPr>
@@ -2185,7 +2256,7 @@
                 <w:noProof/>
                 <w:webHidden/>
               </w:rPr>
-              <w:t>28</w:t>
+              <w:t>30</w:t>
             </w:r>
             <w:r>
               <w:rPr>
@@ -2209,7 +2280,7 @@
               <w:lang w:eastAsia="en-GB"/>
             </w:rPr>
           </w:pPr>
-          <w:hyperlink w:anchor="_Toc479320241" w:history="1">
+          <w:hyperlink w:anchor="_Toc479428038" w:history="1">
             <w:r>
               <w:rPr>
                 <w:rStyle w:val="Hyperlink"/>
@@ -2236,7 +2307,7 @@
                 <w:noProof/>
                 <w:webHidden/>
               </w:rPr>
-              <w:instrText xml:space="preserve"> PAGEREF _Toc479320241 \h </w:instrText>
+              <w:instrText xml:space="preserve"> PAGEREF _Toc479428038 \h </w:instrText>
             </w:r>
             <w:r>
               <w:rPr>
@@ -2256,7 +2327,7 @@
                 <w:noProof/>
                 <w:webHidden/>
               </w:rPr>
-              <w:t>29</w:t>
+              <w:t>30</w:t>
             </w:r>
             <w:r>
               <w:rPr>
@@ -2280,7 +2351,7 @@
               <w:lang w:eastAsia="en-GB"/>
             </w:rPr>
           </w:pPr>
-          <w:hyperlink w:anchor="_Toc479320242" w:history="1">
+          <w:hyperlink w:anchor="_Toc479428039" w:history="1">
             <w:r>
               <w:rPr>
                 <w:rStyle w:val="Hyperlink"/>
@@ -2307,7 +2378,7 @@
                 <w:noProof/>
                 <w:webHidden/>
               </w:rPr>
-              <w:instrText xml:space="preserve"> PAGEREF _Toc479320242 \h </w:instrText>
+              <w:instrText xml:space="preserve"> PAGEREF _Toc479428039 \h </w:instrText>
             </w:r>
             <w:r>
               <w:rPr>
@@ -2327,7 +2398,7 @@
                 <w:noProof/>
                 <w:webHidden/>
               </w:rPr>
-              <w:t>31</w:t>
+              <w:t>32</w:t>
             </w:r>
             <w:r>
               <w:rPr>
@@ -2351,7 +2422,7 @@
               <w:lang w:eastAsia="en-GB"/>
             </w:rPr>
           </w:pPr>
-          <w:hyperlink w:anchor="_Toc479320243" w:history="1">
+          <w:hyperlink w:anchor="_Toc479428040" w:history="1">
             <w:r>
               <w:rPr>
                 <w:rStyle w:val="Hyperlink"/>
@@ -2378,7 +2449,7 @@
                 <w:noProof/>
                 <w:webHidden/>
               </w:rPr>
-              <w:instrText xml:space="preserve"> PAGEREF _Toc479320243 \h </w:instrText>
+              <w:instrText xml:space="preserve"> PAGEREF _Toc479428040 \h </w:instrText>
             </w:r>
             <w:r>
               <w:rPr>
@@ -2398,7 +2469,7 @@
                 <w:noProof/>
                 <w:webHidden/>
               </w:rPr>
-              <w:t>31</w:t>
+              <w:t>33</w:t>
             </w:r>
             <w:r>
               <w:rPr>
@@ -2422,7 +2493,7 @@
               <w:lang w:val="en-GB" w:eastAsia="en-GB"/>
             </w:rPr>
           </w:pPr>
-          <w:hyperlink w:anchor="_Toc479320244" w:history="1">
+          <w:hyperlink w:anchor="_Toc479428041" w:history="1">
             <w:r>
               <w:rPr>
                 <w:rStyle w:val="Hyperlink"/>
@@ -2449,7 +2520,7 @@
                 <w:noProof/>
                 <w:webHidden/>
               </w:rPr>
-              <w:instrText xml:space="preserve"> PAGEREF _Toc479320244 \h </w:instrText>
+              <w:instrText xml:space="preserve"> PAGEREF _Toc479428041 \h </w:instrText>
             </w:r>
             <w:r>
               <w:rPr>
@@ -2469,7 +2540,7 @@
                 <w:noProof/>
                 <w:webHidden/>
               </w:rPr>
-              <w:t>31</w:t>
+              <w:t>33</w:t>
             </w:r>
             <w:r>
               <w:rPr>
@@ -2493,7 +2564,7 @@
               <w:lang w:val="en-GB" w:eastAsia="en-GB"/>
             </w:rPr>
           </w:pPr>
-          <w:hyperlink w:anchor="_Toc479320245" w:history="1">
+          <w:hyperlink w:anchor="_Toc479428042" w:history="1">
             <w:r>
               <w:rPr>
                 <w:rStyle w:val="Hyperlink"/>
@@ -2520,7 +2591,7 @@
                 <w:noProof/>
                 <w:webHidden/>
               </w:rPr>
-              <w:instrText xml:space="preserve"> PAGEREF _Toc479320245 \h </w:instrText>
+              <w:instrText xml:space="preserve"> PAGEREF _Toc479428042 \h </w:instrText>
             </w:r>
             <w:r>
               <w:rPr>
@@ -2540,7 +2611,7 @@
                 <w:noProof/>
                 <w:webHidden/>
               </w:rPr>
-              <w:t>31</w:t>
+              <w:t>33</w:t>
             </w:r>
             <w:r>
               <w:rPr>
@@ -2564,7 +2635,7 @@
               <w:lang w:val="en-GB" w:eastAsia="en-GB"/>
             </w:rPr>
           </w:pPr>
-          <w:hyperlink w:anchor="_Toc479320246" w:history="1">
+          <w:hyperlink w:anchor="_Toc479428043" w:history="1">
             <w:r>
               <w:rPr>
                 <w:rStyle w:val="Hyperlink"/>
@@ -2591,7 +2662,7 @@
                 <w:noProof/>
                 <w:webHidden/>
               </w:rPr>
-              <w:instrText xml:space="preserve"> PAGEREF _Toc479320246 \h </w:instrText>
+              <w:instrText xml:space="preserve"> PAGEREF _Toc479428043 \h </w:instrText>
             </w:r>
             <w:r>
               <w:rPr>
@@ -2611,7 +2682,7 @@
                 <w:noProof/>
                 <w:webHidden/>
               </w:rPr>
-              <w:t>32</w:t>
+              <w:t>33</w:t>
             </w:r>
             <w:r>
               <w:rPr>
@@ -2635,7 +2706,7 @@
               <w:lang w:val="en-GB" w:eastAsia="en-GB"/>
             </w:rPr>
           </w:pPr>
-          <w:hyperlink w:anchor="_Toc479320247" w:history="1">
+          <w:hyperlink w:anchor="_Toc479428044" w:history="1">
             <w:r>
               <w:rPr>
                 <w:rStyle w:val="Hyperlink"/>
@@ -2662,7 +2733,7 @@
                 <w:noProof/>
                 <w:webHidden/>
               </w:rPr>
-              <w:instrText xml:space="preserve"> PAGEREF _Toc479320247 \h </w:instrText>
+              <w:instrText xml:space="preserve"> PAGEREF _Toc479428044 \h </w:instrText>
             </w:r>
             <w:r>
               <w:rPr>
@@ -2682,7 +2753,7 @@
                 <w:noProof/>
                 <w:webHidden/>
               </w:rPr>
-              <w:t>33</w:t>
+              <w:t>34</w:t>
             </w:r>
             <w:r>
               <w:rPr>
@@ -2706,7 +2777,7 @@
               <w:lang w:val="en-GB" w:eastAsia="en-GB"/>
             </w:rPr>
           </w:pPr>
-          <w:hyperlink w:anchor="_Toc479320248" w:history="1">
+          <w:hyperlink w:anchor="_Toc479428045" w:history="1">
             <w:r>
               <w:rPr>
                 <w:rStyle w:val="Hyperlink"/>
@@ -2733,7 +2804,7 @@
                 <w:noProof/>
                 <w:webHidden/>
               </w:rPr>
-              <w:instrText xml:space="preserve"> PAGEREF _Toc479320248 \h </w:instrText>
+              <w:instrText xml:space="preserve"> PAGEREF _Toc479428045 \h </w:instrText>
             </w:r>
             <w:r>
               <w:rPr>
@@ -2753,7 +2824,7 @@
                 <w:noProof/>
                 <w:webHidden/>
               </w:rPr>
-              <w:t>33</w:t>
+              <w:t>34</w:t>
             </w:r>
             <w:r>
               <w:rPr>
@@ -2777,7 +2848,7 @@
               <w:lang w:val="en-GB" w:eastAsia="en-GB"/>
             </w:rPr>
           </w:pPr>
-          <w:hyperlink w:anchor="_Toc479320249" w:history="1">
+          <w:hyperlink w:anchor="_Toc479428046" w:history="1">
             <w:r>
               <w:rPr>
                 <w:rStyle w:val="Hyperlink"/>
@@ -2804,7 +2875,7 @@
                 <w:noProof/>
                 <w:webHidden/>
               </w:rPr>
-              <w:instrText xml:space="preserve"> PAGEREF _Toc479320249 \h </w:instrText>
+              <w:instrText xml:space="preserve"> PAGEREF _Toc479428046 \h </w:instrText>
             </w:r>
             <w:r>
               <w:rPr>
@@ -2824,7 +2895,7 @@
                 <w:noProof/>
                 <w:webHidden/>
               </w:rPr>
-              <w:t>34</w:t>
+              <w:t>35</w:t>
             </w:r>
             <w:r>
               <w:rPr>
@@ -2848,7 +2919,7 @@
               <w:lang w:val="en-GB" w:eastAsia="en-GB"/>
             </w:rPr>
           </w:pPr>
-          <w:hyperlink w:anchor="_Toc479320250" w:history="1">
+          <w:hyperlink w:anchor="_Toc479428047" w:history="1">
             <w:r>
               <w:rPr>
                 <w:rStyle w:val="Hyperlink"/>
@@ -2875,7 +2946,7 @@
                 <w:noProof/>
                 <w:webHidden/>
               </w:rPr>
-              <w:instrText xml:space="preserve"> PAGEREF _Toc479320250 \h </w:instrText>
+              <w:instrText xml:space="preserve"> PAGEREF _Toc479428047 \h </w:instrText>
             </w:r>
             <w:r>
               <w:rPr>
@@ -2895,7 +2966,7 @@
                 <w:noProof/>
                 <w:webHidden/>
               </w:rPr>
-              <w:t>35</w:t>
+              <w:t>36</w:t>
             </w:r>
             <w:r>
               <w:rPr>
@@ -2919,7 +2990,7 @@
               <w:lang w:val="en-GB" w:eastAsia="en-GB"/>
             </w:rPr>
           </w:pPr>
-          <w:hyperlink w:anchor="_Toc479320251" w:history="1">
+          <w:hyperlink w:anchor="_Toc479428048" w:history="1">
             <w:r>
               <w:rPr>
                 <w:rStyle w:val="Hyperlink"/>
@@ -2946,7 +3017,7 @@
                 <w:noProof/>
                 <w:webHidden/>
               </w:rPr>
-              <w:instrText xml:space="preserve"> PAGEREF _Toc479320251 \h </w:instrText>
+              <w:instrText xml:space="preserve"> PAGEREF _Toc479428048 \h </w:instrText>
             </w:r>
             <w:r>
               <w:rPr>
@@ -2966,7 +3037,7 @@
                 <w:noProof/>
                 <w:webHidden/>
               </w:rPr>
-              <w:t>35</w:t>
+              <w:t>36</w:t>
             </w:r>
             <w:r>
               <w:rPr>
@@ -2990,7 +3061,7 @@
               <w:lang w:val="en-GB" w:eastAsia="en-GB"/>
             </w:rPr>
           </w:pPr>
-          <w:hyperlink w:anchor="_Toc479320252" w:history="1">
+          <w:hyperlink w:anchor="_Toc479428049" w:history="1">
             <w:r>
               <w:rPr>
                 <w:rStyle w:val="Hyperlink"/>
@@ -3017,7 +3088,7 @@
                 <w:noProof/>
                 <w:webHidden/>
               </w:rPr>
-              <w:instrText xml:space="preserve"> PAGEREF _Toc479320252 \h </w:instrText>
+              <w:instrText xml:space="preserve"> PAGEREF _Toc479428049 \h </w:instrText>
             </w:r>
             <w:r>
               <w:rPr>
@@ -3037,7 +3108,7 @@
                 <w:noProof/>
                 <w:webHidden/>
               </w:rPr>
-              <w:t>35</w:t>
+              <w:t>36</w:t>
             </w:r>
             <w:r>
               <w:rPr>
@@ -3061,7 +3132,7 @@
               <w:lang w:val="en-GB" w:eastAsia="en-GB"/>
             </w:rPr>
           </w:pPr>
-          <w:hyperlink w:anchor="_Toc479320253" w:history="1">
+          <w:hyperlink w:anchor="_Toc479428050" w:history="1">
             <w:r>
               <w:rPr>
                 <w:rStyle w:val="Hyperlink"/>
@@ -3088,7 +3159,7 @@
                 <w:noProof/>
                 <w:webHidden/>
               </w:rPr>
-              <w:instrText xml:space="preserve"> PAGEREF _Toc479320253 \h </w:instrText>
+              <w:instrText xml:space="preserve"> PAGEREF _Toc479428050 \h </w:instrText>
             </w:r>
             <w:r>
               <w:rPr>
@@ -3108,7 +3179,7 @@
                 <w:noProof/>
                 <w:webHidden/>
               </w:rPr>
-              <w:t>36</w:t>
+              <w:t>37</w:t>
             </w:r>
             <w:r>
               <w:rPr>
@@ -3132,7 +3203,7 @@
               <w:lang w:val="en-GB" w:eastAsia="en-GB"/>
             </w:rPr>
           </w:pPr>
-          <w:hyperlink w:anchor="_Toc479320254" w:history="1">
+          <w:hyperlink w:anchor="_Toc479428051" w:history="1">
             <w:r>
               <w:rPr>
                 <w:rStyle w:val="Hyperlink"/>
@@ -3159,7 +3230,7 @@
                 <w:noProof/>
                 <w:webHidden/>
               </w:rPr>
-              <w:instrText xml:space="preserve"> PAGEREF _Toc479320254 \h </w:instrText>
+              <w:instrText xml:space="preserve"> PAGEREF _Toc479428051 \h </w:instrText>
             </w:r>
             <w:r>
               <w:rPr>
@@ -3179,7 +3250,7 @@
                 <w:noProof/>
                 <w:webHidden/>
               </w:rPr>
-              <w:t>37</w:t>
+              <w:t>38</w:t>
             </w:r>
             <w:r>
               <w:rPr>
@@ -3203,7 +3274,7 @@
               <w:lang w:val="en-GB" w:eastAsia="en-GB"/>
             </w:rPr>
           </w:pPr>
-          <w:hyperlink w:anchor="_Toc479320255" w:history="1">
+          <w:hyperlink w:anchor="_Toc479428052" w:history="1">
             <w:r>
               <w:rPr>
                 <w:rStyle w:val="Hyperlink"/>
@@ -3230,7 +3301,7 @@
                 <w:noProof/>
                 <w:webHidden/>
               </w:rPr>
-              <w:instrText xml:space="preserve"> PAGEREF _Toc479320255 \h </w:instrText>
+              <w:instrText xml:space="preserve"> PAGEREF _Toc479428052 \h </w:instrText>
             </w:r>
             <w:r>
               <w:rPr>
@@ -3250,7 +3321,7 @@
                 <w:noProof/>
                 <w:webHidden/>
               </w:rPr>
-              <w:t>37</w:t>
+              <w:t>39</w:t>
             </w:r>
             <w:r>
               <w:rPr>
@@ -3274,7 +3345,7 @@
               <w:lang w:val="en-GB" w:eastAsia="en-GB"/>
             </w:rPr>
           </w:pPr>
-          <w:hyperlink w:anchor="_Toc479320256" w:history="1">
+          <w:hyperlink w:anchor="_Toc479428053" w:history="1">
             <w:r>
               <w:rPr>
                 <w:rStyle w:val="Hyperlink"/>
@@ -3301,7 +3372,7 @@
                 <w:noProof/>
                 <w:webHidden/>
               </w:rPr>
-              <w:instrText xml:space="preserve"> PAGEREF _Toc479320256 \h </w:instrText>
+              <w:instrText xml:space="preserve"> PAGEREF _Toc479428053 \h </w:instrText>
             </w:r>
             <w:r>
               <w:rPr>
@@ -3321,7 +3392,7 @@
                 <w:noProof/>
                 <w:webHidden/>
               </w:rPr>
-              <w:t>37</w:t>
+              <w:t>39</w:t>
             </w:r>
             <w:r>
               <w:rPr>
@@ -3345,7 +3416,7 @@
               <w:lang w:val="en-GB" w:eastAsia="en-GB"/>
             </w:rPr>
           </w:pPr>
-          <w:hyperlink w:anchor="_Toc479320257" w:history="1">
+          <w:hyperlink w:anchor="_Toc479428054" w:history="1">
             <w:r>
               <w:rPr>
                 <w:rStyle w:val="Hyperlink"/>
@@ -3372,7 +3443,7 @@
                 <w:noProof/>
                 <w:webHidden/>
               </w:rPr>
-              <w:instrText xml:space="preserve"> PAGEREF _Toc479320257 \h </w:instrText>
+              <w:instrText xml:space="preserve"> PAGEREF _Toc479428054 \h </w:instrText>
             </w:r>
             <w:r>
               <w:rPr>
@@ -3392,7 +3463,7 @@
                 <w:noProof/>
                 <w:webHidden/>
               </w:rPr>
-              <w:t>38</w:t>
+              <w:t>40</w:t>
             </w:r>
             <w:r>
               <w:rPr>
@@ -3416,7 +3487,7 @@
               <w:lang w:val="en-GB" w:eastAsia="en-GB"/>
             </w:rPr>
           </w:pPr>
-          <w:hyperlink w:anchor="_Toc479320258" w:history="1">
+          <w:hyperlink w:anchor="_Toc479428055" w:history="1">
             <w:r>
               <w:rPr>
                 <w:rStyle w:val="Hyperlink"/>
@@ -3443,7 +3514,7 @@
                 <w:noProof/>
                 <w:webHidden/>
               </w:rPr>
-              <w:instrText xml:space="preserve"> PAGEREF _Toc479320258 \h </w:instrText>
+              <w:instrText xml:space="preserve"> PAGEREF _Toc479428055 \h </w:instrText>
             </w:r>
             <w:r>
               <w:rPr>
@@ -3463,7 +3534,7 @@
                 <w:noProof/>
                 <w:webHidden/>
               </w:rPr>
-              <w:t>38</w:t>
+              <w:t>46</w:t>
             </w:r>
             <w:r>
               <w:rPr>
@@ -3490,7 +3561,7 @@
       <w:pPr>
         <w:pStyle w:val="Heading1"/>
       </w:pPr>
-      <w:bookmarkStart w:id="10" w:name="_Toc479320216"/>
+      <w:bookmarkStart w:id="10" w:name="_Toc479428012"/>
       <w:r>
         <w:t>Introduction and Problem Specification</w:t>
       </w:r>
@@ -3559,14 +3630,107 @@
       <w:r>
         <w:t xml:space="preserve">Figure </w:t>
       </w:r>
+      <w:fldSimple w:instr=" SEQ Figure \* ARABIC ">
+        <w:r>
+          <w:rPr>
+            <w:noProof/>
+          </w:rPr>
+          <w:t>1</w:t>
+        </w:r>
+      </w:fldSimple>
+      <w:bookmarkEnd w:id="11"/>
+      <w:r>
+        <w:t xml:space="preserve"> – 3-tier-network</w:t>
+      </w:r>
+      <w:r>
+        <w:t xml:space="preserve"> [8]</w:t>
+      </w:r>
+    </w:p>
+    <w:p>
+      <w:pPr>
+        <w:rPr>
+          <w:b/>
+        </w:rPr>
+      </w:pPr>
+      <w:r>
+        <w:rPr>
+          <w:b/>
+        </w:rPr>
+        <w:t>REMOVE BOLD TEXT</w:t>
+      </w:r>
+    </w:p>
+    <w:p>
+      <w:pPr>
+        <w:rPr>
+          <w:b/>
+        </w:rPr>
+      </w:pPr>
+      <w:r>
+        <w:rPr>
+          <w:b/>
+        </w:rPr>
+        <w:t>Describe the idea of an edge node/ 3 tier network</w:t>
+      </w:r>
+    </w:p>
+    <w:p>
+      <w:r>
+        <w:t>Edge computing</w:t>
+      </w:r>
+      <w:r>
+        <w:t xml:space="preserve"> </w:t>
+      </w:r>
+      <w:r>
+        <w:t xml:space="preserve">[3] is when some data produced by or being requested by the client is pre-processed on an edge device, this affects the computational strain on both the data centre and the client </w:t>
+      </w:r>
+      <w:r>
+        <w:t>and</w:t>
+      </w:r>
+      <w:r>
+        <w:t xml:space="preserve"> the network traffic between the systems</w:t>
+      </w:r>
+      <w:r>
+        <w:t xml:space="preserve"> </w:t>
+      </w:r>
+      <w:r>
+        <w:t>[4]. This has the potential to reduce bandwidth</w:t>
+      </w:r>
+      <w:r>
+        <w:t xml:space="preserve"> </w:t>
+      </w:r>
+      <w:r>
+        <w:t xml:space="preserve">[5] which is becoming more important as the number of connected devices increases rapidly. Edge computing could deal with problems </w:t>
+      </w:r>
+      <w:r>
+        <w:t>relating to latency, bandwidth, and computational strain [9].</w:t>
+      </w:r>
+      <w:r>
+        <w:t xml:space="preserve"> </w:t>
+      </w:r>
+    </w:p>
+    <w:p>
+      <w:r>
+        <w:t>A</w:t>
+      </w:r>
+      <w:r>
+        <w:t xml:space="preserve"> 3-tier-network</w:t>
+      </w:r>
+      <w:r>
+        <w:t xml:space="preserve"> can be seen illustrated</w:t>
+      </w:r>
+      <w:r>
+        <w:t xml:space="preserve"> in </w:t>
+      </w:r>
       <w:r>
         <w:fldChar w:fldCharType="begin"/>
       </w:r>
       <w:r>
-        <w:instrText xml:space="preserve"> SEQ Figure \* ARABIC </w:instrText>
+        <w:instrText xml:space="preserve"> REF _Ref479258261 \h </w:instrText>
       </w:r>
       <w:r>
         <w:fldChar w:fldCharType="separate"/>
+      </w:r>
+      <w:r>
+        <w:t xml:space="preserve">Figure </w:t>
       </w:r>
       <w:r>
         <w:rPr>
@@ -3575,112 +3739,6 @@
         <w:t>1</w:t>
       </w:r>
       <w:r>
-        <w:rPr>
-          <w:noProof/>
-        </w:rPr>
-        <w:fldChar w:fldCharType="end"/>
-      </w:r>
-      <w:bookmarkEnd w:id="11"/>
-      <w:r>
-        <w:t xml:space="preserve"> – 3-tier-network</w:t>
-      </w:r>
-      <w:r>
-        <w:t xml:space="preserve"> [8]</w:t>
-      </w:r>
-    </w:p>
-    <w:p>
-      <w:pPr>
-        <w:rPr>
-          <w:b/>
-        </w:rPr>
-      </w:pPr>
-      <w:r>
-        <w:rPr>
-          <w:b/>
-        </w:rPr>
-        <w:t>REMOVE BOLD TEXT</w:t>
-      </w:r>
-    </w:p>
-    <w:p>
-      <w:pPr>
-        <w:rPr>
-          <w:b/>
-        </w:rPr>
-      </w:pPr>
-      <w:r>
-        <w:rPr>
-          <w:b/>
-        </w:rPr>
-        <w:t>Describe the idea of an edge node/ 3 tier network</w:t>
-      </w:r>
-    </w:p>
-    <w:p>
-      <w:r>
-        <w:t>Edge computing</w:t>
-      </w:r>
-      <w:r>
-        <w:t xml:space="preserve"> </w:t>
-      </w:r>
-      <w:r>
-        <w:t xml:space="preserve">[3] is when some data produced by or being requested by the client is pre-processed on an edge device, this affects the computational strain on both the data centre and the client </w:t>
-      </w:r>
-      <w:r>
-        <w:t>and</w:t>
-      </w:r>
-      <w:r>
-        <w:t xml:space="preserve"> the network traffic between the systems</w:t>
-      </w:r>
-      <w:r>
-        <w:t xml:space="preserve"> </w:t>
-      </w:r>
-      <w:r>
-        <w:t>[4]. This has the potential to reduce bandwidth</w:t>
-      </w:r>
-      <w:r>
-        <w:t xml:space="preserve"> </w:t>
-      </w:r>
-      <w:r>
-        <w:t xml:space="preserve">[5] which is becoming more important as the number of connected devices increases rapidly. Edge computing could deal with problems </w:t>
-      </w:r>
-      <w:r>
-        <w:t>relating to latency, bandwidth, and computational strain [9].</w:t>
-      </w:r>
-      <w:r>
-        <w:t xml:space="preserve"> </w:t>
-      </w:r>
-    </w:p>
-    <w:p>
-      <w:r>
-        <w:t>A</w:t>
-      </w:r>
-      <w:r>
-        <w:t xml:space="preserve"> 3-tier-network</w:t>
-      </w:r>
-      <w:r>
-        <w:t xml:space="preserve"> can be seen illustrated</w:t>
-      </w:r>
-      <w:r>
-        <w:t xml:space="preserve"> in </w:t>
-      </w:r>
-      <w:r>
-        <w:fldChar w:fldCharType="begin"/>
-      </w:r>
-      <w:r>
-        <w:instrText xml:space="preserve"> REF _Ref479258261 \h </w:instrText>
-      </w:r>
-      <w:r>
-        <w:fldChar w:fldCharType="separate"/>
-      </w:r>
-      <w:r>
-        <w:t xml:space="preserve">Figure </w:t>
-      </w:r>
-      <w:r>
-        <w:rPr>
-          <w:noProof/>
-        </w:rPr>
-        <w:t>1</w:t>
-      </w:r>
-      <w:r>
         <w:fldChar w:fldCharType="end"/>
       </w:r>
       <w:r>
@@ -3750,7 +3808,11 @@
         <w:t>network,</w:t>
       </w:r>
       <w:r>
-        <w:t xml:space="preserve"> it is expected that the client will </w:t>
+        <w:t xml:space="preserve"> it is expected that the </w:t>
+      </w:r>
+      <w:r>
+        <w:lastRenderedPageBreak/>
+        <w:t xml:space="preserve">client will </w:t>
       </w:r>
       <w:r>
         <w:t>send data to the edge node that will process the request and forward it to the data centre or handle this request and return it directly to the user.</w:t>
@@ -3766,7 +3828,6 @@
         <w:rPr>
           <w:b/>
         </w:rPr>
-        <w:lastRenderedPageBreak/>
         <w:t>Challenges that aren’t well understood?</w:t>
       </w:r>
     </w:p>
@@ -3867,7 +3928,7 @@
       <w:pPr>
         <w:pStyle w:val="Heading1"/>
       </w:pPr>
-      <w:bookmarkStart w:id="12" w:name="_Toc479320217"/>
+      <w:bookmarkStart w:id="12" w:name="_Toc479428013"/>
       <w:r>
         <w:t>System Requirements Specification</w:t>
       </w:r>
@@ -3943,6 +4004,7 @@
         </w:numPr>
       </w:pPr>
       <w:r>
+        <w:lastRenderedPageBreak/>
         <w:t>The ability to run multiple applications on the same edge node</w:t>
       </w:r>
     </w:p>
@@ -3966,7 +4028,6 @@
     </w:p>
     <w:p>
       <w:r>
-        <w:lastRenderedPageBreak/>
         <w:t>Requirements for the Caching Application</w:t>
       </w:r>
       <w:r>
@@ -4140,7 +4201,7 @@
       <w:pPr>
         <w:pStyle w:val="Heading1"/>
       </w:pPr>
-      <w:bookmarkStart w:id="13" w:name="_Toc479320218"/>
+      <w:bookmarkStart w:id="13" w:name="_Toc479428014"/>
       <w:r>
         <w:lastRenderedPageBreak/>
         <w:t>Design</w:t>
@@ -4151,7 +4212,7 @@
       <w:pPr>
         <w:pStyle w:val="Heading2"/>
       </w:pPr>
-      <w:bookmarkStart w:id="14" w:name="_Toc479320219"/>
+      <w:bookmarkStart w:id="14" w:name="_Toc479428015"/>
       <w:r>
         <w:t>Architectural Description</w:t>
       </w:r>
@@ -4421,27 +4482,14 @@
       <w:r>
         <w:t xml:space="preserve">Figure </w:t>
       </w:r>
-      <w:r>
-        <w:fldChar w:fldCharType="begin"/>
-      </w:r>
-      <w:r>
-        <w:instrText xml:space="preserve"> SEQ Figure \* ARABIC </w:instrText>
-      </w:r>
-      <w:r>
-        <w:fldChar w:fldCharType="separate"/>
-      </w:r>
-      <w:r>
-        <w:rPr>
-          <w:noProof/>
-        </w:rPr>
-        <w:t>2</w:t>
-      </w:r>
-      <w:r>
-        <w:rPr>
-          <w:noProof/>
-        </w:rPr>
-        <w:fldChar w:fldCharType="end"/>
-      </w:r>
+      <w:fldSimple w:instr=" SEQ Figure \* ARABIC ">
+        <w:r>
+          <w:rPr>
+            <w:noProof/>
+          </w:rPr>
+          <w:t>2</w:t>
+        </w:r>
+      </w:fldSimple>
       <w:r>
         <w:t xml:space="preserve"> – System Diagram</w:t>
       </w:r>
@@ -4451,7 +4499,7 @@
       <w:pPr>
         <w:pStyle w:val="Heading2"/>
       </w:pPr>
-      <w:bookmarkStart w:id="15" w:name="_Toc479320220"/>
+      <w:bookmarkStart w:id="15" w:name="_Toc479428016"/>
       <w:r>
         <w:lastRenderedPageBreak/>
         <w:t>User Interface Design</w:t>
@@ -4518,27 +4566,14 @@
       <w:r>
         <w:t xml:space="preserve">Figure </w:t>
       </w:r>
-      <w:r>
-        <w:fldChar w:fldCharType="begin"/>
-      </w:r>
-      <w:r>
-        <w:instrText xml:space="preserve"> SEQ Figure \* ARABIC </w:instrText>
-      </w:r>
-      <w:r>
-        <w:fldChar w:fldCharType="separate"/>
-      </w:r>
-      <w:r>
-        <w:rPr>
-          <w:noProof/>
-        </w:rPr>
-        <w:t>3</w:t>
-      </w:r>
-      <w:r>
-        <w:rPr>
-          <w:noProof/>
-        </w:rPr>
-        <w:fldChar w:fldCharType="end"/>
-      </w:r>
+      <w:fldSimple w:instr=" SEQ Figure \* ARABIC ">
+        <w:r>
+          <w:rPr>
+            <w:noProof/>
+          </w:rPr>
+          <w:t>3</w:t>
+        </w:r>
+      </w:fldSimple>
       <w:bookmarkEnd w:id="16"/>
       <w:r>
         <w:t xml:space="preserve"> – The Homepage</w:t>
@@ -4606,27 +4641,14 @@
       <w:r>
         <w:t xml:space="preserve">Figure </w:t>
       </w:r>
-      <w:r>
-        <w:fldChar w:fldCharType="begin"/>
-      </w:r>
-      <w:r>
-        <w:instrText xml:space="preserve"> SEQ Figure \* ARABIC </w:instrText>
-      </w:r>
-      <w:r>
-        <w:fldChar w:fldCharType="separate"/>
-      </w:r>
-      <w:r>
-        <w:rPr>
-          <w:noProof/>
-        </w:rPr>
-        <w:t>4</w:t>
-      </w:r>
-      <w:r>
-        <w:rPr>
-          <w:noProof/>
-        </w:rPr>
-        <w:fldChar w:fldCharType="end"/>
-      </w:r>
+      <w:fldSimple w:instr=" SEQ Figure \* ARABIC ">
+        <w:r>
+          <w:rPr>
+            <w:noProof/>
+          </w:rPr>
+          <w:t>4</w:t>
+        </w:r>
+      </w:fldSimple>
       <w:bookmarkEnd w:id="17"/>
       <w:r>
         <w:t xml:space="preserve"> – Caching Application Page</w:t>
@@ -4693,27 +4715,14 @@
       <w:r>
         <w:t xml:space="preserve">Figure </w:t>
       </w:r>
-      <w:r>
-        <w:fldChar w:fldCharType="begin"/>
-      </w:r>
-      <w:r>
-        <w:instrText xml:space="preserve"> SEQ Figure \* ARABIC </w:instrText>
-      </w:r>
-      <w:r>
-        <w:fldChar w:fldCharType="separate"/>
-      </w:r>
-      <w:r>
-        <w:rPr>
-          <w:noProof/>
-        </w:rPr>
-        <w:t>5</w:t>
-      </w:r>
-      <w:r>
-        <w:rPr>
-          <w:noProof/>
-        </w:rPr>
-        <w:fldChar w:fldCharType="end"/>
-      </w:r>
+      <w:fldSimple w:instr=" SEQ Figure \* ARABIC ">
+        <w:r>
+          <w:rPr>
+            <w:noProof/>
+          </w:rPr>
+          <w:t>5</w:t>
+        </w:r>
+      </w:fldSimple>
       <w:bookmarkEnd w:id="19"/>
       <w:r>
         <w:t xml:space="preserve"> – Voice </w:t>
@@ -4782,27 +4791,14 @@
       <w:r>
         <w:t xml:space="preserve">Figure </w:t>
       </w:r>
-      <w:r>
-        <w:fldChar w:fldCharType="begin"/>
-      </w:r>
-      <w:r>
-        <w:instrText xml:space="preserve"> SEQ Figure \* ARABIC </w:instrText>
-      </w:r>
-      <w:r>
-        <w:fldChar w:fldCharType="separate"/>
-      </w:r>
-      <w:r>
-        <w:rPr>
-          <w:noProof/>
-        </w:rPr>
-        <w:t>6</w:t>
-      </w:r>
-      <w:r>
-        <w:rPr>
-          <w:noProof/>
-        </w:rPr>
-        <w:fldChar w:fldCharType="end"/>
-      </w:r>
+      <w:fldSimple w:instr=" SEQ Figure \* ARABIC ">
+        <w:r>
+          <w:rPr>
+            <w:noProof/>
+          </w:rPr>
+          <w:t>6</w:t>
+        </w:r>
+      </w:fldSimple>
       <w:bookmarkEnd w:id="20"/>
       <w:r>
         <w:t xml:space="preserve"> – Machine Learning </w:t>
@@ -4874,27 +4870,14 @@
       <w:r>
         <w:t xml:space="preserve">Figure </w:t>
       </w:r>
-      <w:r>
-        <w:fldChar w:fldCharType="begin"/>
-      </w:r>
-      <w:r>
-        <w:instrText xml:space="preserve"> SEQ Figure \* ARABIC </w:instrText>
-      </w:r>
-      <w:r>
-        <w:fldChar w:fldCharType="separate"/>
-      </w:r>
-      <w:r>
-        <w:rPr>
-          <w:noProof/>
-        </w:rPr>
-        <w:t>7</w:t>
-      </w:r>
-      <w:r>
-        <w:rPr>
-          <w:noProof/>
-        </w:rPr>
-        <w:fldChar w:fldCharType="end"/>
-      </w:r>
+      <w:fldSimple w:instr=" SEQ Figure \* ARABIC ">
+        <w:r>
+          <w:rPr>
+            <w:noProof/>
+          </w:rPr>
+          <w:t>7</w:t>
+        </w:r>
+      </w:fldSimple>
       <w:bookmarkEnd w:id="21"/>
       <w:r>
         <w:t xml:space="preserve"> </w:t>
@@ -4970,14 +4953,258 @@
       <w:r>
         <w:t xml:space="preserve">Figure </w:t>
       </w:r>
+      <w:fldSimple w:instr=" SEQ Figure \* ARABIC ">
+        <w:r>
+          <w:rPr>
+            <w:noProof/>
+          </w:rPr>
+          <w:t>8</w:t>
+        </w:r>
+      </w:fldSimple>
+      <w:bookmarkEnd w:id="22"/>
+      <w:r>
+        <w:t xml:space="preserve"> – Load Balancing page</w:t>
+      </w:r>
+    </w:p>
+    <w:p>
+      <w:r>
+        <w:t>The purpose of the graphical user interface</w:t>
+      </w:r>
+      <w:r>
+        <w:t xml:space="preserve"> (GUI)</w:t>
+      </w:r>
+      <w:r>
+        <w:t xml:space="preserve"> was to allow interaction with the Edge Nodes an</w:t>
+      </w:r>
+      <w:r>
+        <w:t>d Data Centre to perform tests</w:t>
+      </w:r>
+      <w:r>
+        <w:t xml:space="preserve"> and demonstrate functionality as per the requirement stated above.</w:t>
+      </w:r>
+      <w:r>
+        <w:t xml:space="preserve"> The homepage </w:t>
+      </w:r>
+      <w:r>
+        <w:t xml:space="preserve">shown in </w:t>
+      </w:r>
       <w:r>
         <w:fldChar w:fldCharType="begin"/>
       </w:r>
       <w:r>
-        <w:instrText xml:space="preserve"> SEQ Figure \* ARABIC </w:instrText>
+        <w:instrText xml:space="preserve"> REF _Ref479252598 \h </w:instrText>
       </w:r>
       <w:r>
         <w:fldChar w:fldCharType="separate"/>
+      </w:r>
+      <w:r>
+        <w:t xml:space="preserve">Figure </w:t>
+      </w:r>
+      <w:r>
+        <w:rPr>
+          <w:noProof/>
+        </w:rPr>
+        <w:t>3</w:t>
+      </w:r>
+      <w:r>
+        <w:fldChar w:fldCharType="end"/>
+      </w:r>
+      <w:r>
+        <w:t xml:space="preserve"> </w:t>
+      </w:r>
+      <w:r>
+        <w:t>shows what the user first sees when they launch the application.</w:t>
+      </w:r>
+    </w:p>
+    <w:p>
+      <w:r>
+        <w:t xml:space="preserve">The caching application </w:t>
+      </w:r>
+      <w:r>
+        <w:t xml:space="preserve">page </w:t>
+      </w:r>
+      <w:r>
+        <w:t xml:space="preserve">displayed in </w:t>
+      </w:r>
+      <w:r>
+        <w:fldChar w:fldCharType="begin"/>
+      </w:r>
+      <w:r>
+        <w:instrText xml:space="preserve"> REF _Ref479252866 \h </w:instrText>
+      </w:r>
+      <w:r>
+        <w:fldChar w:fldCharType="separate"/>
+      </w:r>
+      <w:r>
+        <w:t xml:space="preserve">Figure </w:t>
+      </w:r>
+      <w:r>
+        <w:rPr>
+          <w:noProof/>
+        </w:rPr>
+        <w:t>4</w:t>
+      </w:r>
+      <w:r>
+        <w:fldChar w:fldCharType="end"/>
+      </w:r>
+      <w:r>
+        <w:t xml:space="preserve"> </w:t>
+      </w:r>
+      <w:r>
+        <w:t>was required to have a place to type a URL and buttons to navigate to the stated website, navigate back to the homepage or clear the cache on the Edge Application. Ther</w:t>
+      </w:r>
+      <w:r>
+        <w:t>e is</w:t>
+      </w:r>
+      <w:r>
+        <w:t xml:space="preserve"> a section below the URL bar that present</w:t>
+      </w:r>
+      <w:r>
+        <w:t>s</w:t>
+      </w:r>
+      <w:r>
+        <w:t xml:space="preserve"> the user with the time it took to complete the request</w:t>
+      </w:r>
+      <w:r>
+        <w:t>.</w:t>
+      </w:r>
+    </w:p>
+    <w:p>
+      <w:r>
+        <w:t xml:space="preserve">The voice recognition application </w:t>
+      </w:r>
+      <w:r>
+        <w:t xml:space="preserve">page displayed in </w:t>
+      </w:r>
+      <w:r>
+        <w:fldChar w:fldCharType="begin"/>
+      </w:r>
+      <w:r>
+        <w:instrText xml:space="preserve"> REF _Ref479253041 \h </w:instrText>
+      </w:r>
+      <w:r>
+        <w:fldChar w:fldCharType="separate"/>
+      </w:r>
+      <w:r>
+        <w:t xml:space="preserve">Figure </w:t>
+      </w:r>
+      <w:r>
+        <w:rPr>
+          <w:noProof/>
+        </w:rPr>
+        <w:t>5</w:t>
+      </w:r>
+      <w:r>
+        <w:fldChar w:fldCharType="end"/>
+      </w:r>
+      <w:r>
+        <w:t xml:space="preserve"> </w:t>
+      </w:r>
+      <w:r>
+        <w:t>required more interaction from the user to execute a test. This meant that the GUI contained more elements. There was a home button that was consistent throughout the entire application as a means of navigating back to the homepage. There was a button for the user to record their voice for the system to process. The two buttons below the recording button would allow the user to choose whether the voice recording was executed locally or remotely. The checkbox below the remote button was a modifier that would indicate if the request should be pre-processed on the Edge or processed at the Data Centre.</w:t>
+      </w:r>
+      <w:r>
+        <w:t xml:space="preserve"> </w:t>
+      </w:r>
+      <w:r>
+        <w:t>The results of the experiments are shown in an easy to read table.</w:t>
+      </w:r>
+    </w:p>
+    <w:p>
+      <w:r>
+        <w:t xml:space="preserve">When the machine learning application is first </w:t>
+      </w:r>
+      <w:r>
+        <w:t>launched,</w:t>
+      </w:r>
+      <w:r>
+        <w:t xml:space="preserve"> the user i</w:t>
+      </w:r>
+      <w:r>
+        <w:t xml:space="preserve">s asked to enter their username as shown in </w:t>
+      </w:r>
+      <w:r>
+        <w:fldChar w:fldCharType="begin"/>
+      </w:r>
+      <w:r>
+        <w:instrText xml:space="preserve"> REF _Ref479253079 \h </w:instrText>
+      </w:r>
+      <w:r>
+        <w:fldChar w:fldCharType="separate"/>
+      </w:r>
+      <w:r>
+        <w:t xml:space="preserve">Figure </w:t>
+      </w:r>
+      <w:r>
+        <w:rPr>
+          <w:noProof/>
+        </w:rPr>
+        <w:t>6</w:t>
+      </w:r>
+      <w:r>
+        <w:fldChar w:fldCharType="end"/>
+      </w:r>
+      <w:r>
+        <w:t xml:space="preserve">. </w:t>
+      </w:r>
+      <w:r>
+        <w:t xml:space="preserve">After the user enters their username the screen is populated with the average of their previous </w:t>
+      </w:r>
+      <w:r>
+        <w:t>results and a recommendation</w:t>
+      </w:r>
+      <w:r>
+        <w:t xml:space="preserve"> as shown in </w:t>
+      </w:r>
+      <w:r>
+        <w:fldChar w:fldCharType="begin"/>
+      </w:r>
+      <w:r>
+        <w:instrText xml:space="preserve"> REF _Ref479253102 \h </w:instrText>
+      </w:r>
+      <w:r>
+        <w:fldChar w:fldCharType="separate"/>
+      </w:r>
+      <w:r>
+        <w:t xml:space="preserve">Figure </w:t>
+      </w:r>
+      <w:r>
+        <w:rPr>
+          <w:noProof/>
+        </w:rPr>
+        <w:t>7</w:t>
+      </w:r>
+      <w:r>
+        <w:fldChar w:fldCharType="end"/>
+      </w:r>
+      <w:r>
+        <w:t>. There are two buttons available for the user to press, one is to watch a movie at random and the other is to watch the recommendation that was produced for them.</w:t>
+      </w:r>
+    </w:p>
+    <w:p>
+      <w:r>
+        <w:t xml:space="preserve">The final link from the homepage brings the user to </w:t>
+      </w:r>
+      <w:r>
+        <w:t xml:space="preserve">the </w:t>
+      </w:r>
+      <w:r>
+        <w:t>load balancing application</w:t>
+      </w:r>
+      <w:r>
+        <w:t xml:space="preserve"> page as displayed in </w:t>
+      </w:r>
+      <w:r>
+        <w:fldChar w:fldCharType="begin"/>
+      </w:r>
+      <w:r>
+        <w:instrText xml:space="preserve"> REF _Ref479253129 \h </w:instrText>
+      </w:r>
+      <w:r>
+        <w:fldChar w:fldCharType="separate"/>
+      </w:r>
+      <w:r>
+        <w:t xml:space="preserve">Figure </w:t>
       </w:r>
       <w:r>
         <w:rPr>
@@ -4986,263 +5213,6 @@
         <w:t>8</w:t>
       </w:r>
       <w:r>
-        <w:rPr>
-          <w:noProof/>
-        </w:rPr>
-        <w:fldChar w:fldCharType="end"/>
-      </w:r>
-      <w:bookmarkEnd w:id="22"/>
-      <w:r>
-        <w:t xml:space="preserve"> – Load Balancing page</w:t>
-      </w:r>
-    </w:p>
-    <w:p>
-      <w:r>
-        <w:t>The purpose of the graphical user interface</w:t>
-      </w:r>
-      <w:r>
-        <w:t xml:space="preserve"> (GUI)</w:t>
-      </w:r>
-      <w:r>
-        <w:t xml:space="preserve"> was to allow interaction with the Edge Nodes an</w:t>
-      </w:r>
-      <w:r>
-        <w:t>d Data Centre to perform tests</w:t>
-      </w:r>
-      <w:r>
-        <w:t xml:space="preserve"> and demonstrate functionality as per the requirement stated above.</w:t>
-      </w:r>
-      <w:r>
-        <w:t xml:space="preserve"> The homepage </w:t>
-      </w:r>
-      <w:r>
-        <w:t xml:space="preserve">shown in </w:t>
-      </w:r>
-      <w:r>
-        <w:fldChar w:fldCharType="begin"/>
-      </w:r>
-      <w:r>
-        <w:instrText xml:space="preserve"> REF _Ref479252598 \h </w:instrText>
-      </w:r>
-      <w:r>
-        <w:fldChar w:fldCharType="separate"/>
-      </w:r>
-      <w:r>
-        <w:t xml:space="preserve">Figure </w:t>
-      </w:r>
-      <w:r>
-        <w:rPr>
-          <w:noProof/>
-        </w:rPr>
-        <w:t>3</w:t>
-      </w:r>
-      <w:r>
-        <w:fldChar w:fldCharType="end"/>
-      </w:r>
-      <w:r>
-        <w:t xml:space="preserve"> </w:t>
-      </w:r>
-      <w:r>
-        <w:t>shows what the user first sees when they launch the application.</w:t>
-      </w:r>
-    </w:p>
-    <w:p>
-      <w:r>
-        <w:t xml:space="preserve">The caching application </w:t>
-      </w:r>
-      <w:r>
-        <w:t xml:space="preserve">page </w:t>
-      </w:r>
-      <w:r>
-        <w:t xml:space="preserve">displayed in </w:t>
-      </w:r>
-      <w:r>
-        <w:fldChar w:fldCharType="begin"/>
-      </w:r>
-      <w:r>
-        <w:instrText xml:space="preserve"> REF _Ref479252866 \h </w:instrText>
-      </w:r>
-      <w:r>
-        <w:fldChar w:fldCharType="separate"/>
-      </w:r>
-      <w:r>
-        <w:t xml:space="preserve">Figure </w:t>
-      </w:r>
-      <w:r>
-        <w:rPr>
-          <w:noProof/>
-        </w:rPr>
-        <w:t>4</w:t>
-      </w:r>
-      <w:r>
-        <w:fldChar w:fldCharType="end"/>
-      </w:r>
-      <w:r>
-        <w:t xml:space="preserve"> </w:t>
-      </w:r>
-      <w:r>
-        <w:t>was required to have a place to type a URL and buttons to navigate to the stated website, navigate back to the homepage or clear the cache on the Edge Application. Ther</w:t>
-      </w:r>
-      <w:r>
-        <w:t>e is</w:t>
-      </w:r>
-      <w:r>
-        <w:t xml:space="preserve"> a section below the URL bar that present</w:t>
-      </w:r>
-      <w:r>
-        <w:t>s</w:t>
-      </w:r>
-      <w:r>
-        <w:t xml:space="preserve"> the user with the time it took to complete the request</w:t>
-      </w:r>
-      <w:r>
-        <w:t>.</w:t>
-      </w:r>
-    </w:p>
-    <w:p>
-      <w:r>
-        <w:t xml:space="preserve">The voice recognition application </w:t>
-      </w:r>
-      <w:r>
-        <w:t xml:space="preserve">page displayed in </w:t>
-      </w:r>
-      <w:r>
-        <w:fldChar w:fldCharType="begin"/>
-      </w:r>
-      <w:r>
-        <w:instrText xml:space="preserve"> REF _Ref479253041 \h </w:instrText>
-      </w:r>
-      <w:r>
-        <w:fldChar w:fldCharType="separate"/>
-      </w:r>
-      <w:r>
-        <w:t xml:space="preserve">Figure </w:t>
-      </w:r>
-      <w:r>
-        <w:rPr>
-          <w:noProof/>
-        </w:rPr>
-        <w:t>5</w:t>
-      </w:r>
-      <w:r>
-        <w:fldChar w:fldCharType="end"/>
-      </w:r>
-      <w:r>
-        <w:t xml:space="preserve"> </w:t>
-      </w:r>
-      <w:r>
-        <w:t>required more interaction from the user to execute a test. This meant that the GUI contained more elements. There was a home button that was consistent throughout the entire application as a means of navigating back to the homepage. There was a button for the user to record their voice for the system to process. The two buttons below the recording button would allow the user to choose whether the voice recording was executed locally or remotely. The checkbox below the remote button was a modifier that would indicate if the request should be pre-processed on the Edge or processed at the Data Centre.</w:t>
-      </w:r>
-      <w:r>
-        <w:t xml:space="preserve"> </w:t>
-      </w:r>
-      <w:r>
-        <w:t>The results of the experiments are shown in an easy to read table.</w:t>
-      </w:r>
-    </w:p>
-    <w:p>
-      <w:r>
-        <w:t xml:space="preserve">When the machine learning application is first </w:t>
-      </w:r>
-      <w:r>
-        <w:t>launched,</w:t>
-      </w:r>
-      <w:r>
-        <w:t xml:space="preserve"> the user i</w:t>
-      </w:r>
-      <w:r>
-        <w:t xml:space="preserve">s asked to enter their username as shown in </w:t>
-      </w:r>
-      <w:r>
-        <w:fldChar w:fldCharType="begin"/>
-      </w:r>
-      <w:r>
-        <w:instrText xml:space="preserve"> REF _Ref479253079 \h </w:instrText>
-      </w:r>
-      <w:r>
-        <w:fldChar w:fldCharType="separate"/>
-      </w:r>
-      <w:r>
-        <w:t xml:space="preserve">Figure </w:t>
-      </w:r>
-      <w:r>
-        <w:rPr>
-          <w:noProof/>
-        </w:rPr>
-        <w:t>6</w:t>
-      </w:r>
-      <w:r>
-        <w:fldChar w:fldCharType="end"/>
-      </w:r>
-      <w:r>
-        <w:t xml:space="preserve">. </w:t>
-      </w:r>
-      <w:r>
-        <w:t xml:space="preserve">After the user enters their username the screen is populated with the average of their previous </w:t>
-      </w:r>
-      <w:r>
-        <w:t>results and a recommendation</w:t>
-      </w:r>
-      <w:r>
-        <w:t xml:space="preserve"> as shown in </w:t>
-      </w:r>
-      <w:r>
-        <w:fldChar w:fldCharType="begin"/>
-      </w:r>
-      <w:r>
-        <w:instrText xml:space="preserve"> REF _Ref479253102 \h </w:instrText>
-      </w:r>
-      <w:r>
-        <w:fldChar w:fldCharType="separate"/>
-      </w:r>
-      <w:r>
-        <w:t xml:space="preserve">Figure </w:t>
-      </w:r>
-      <w:r>
-        <w:rPr>
-          <w:noProof/>
-        </w:rPr>
-        <w:t>7</w:t>
-      </w:r>
-      <w:r>
-        <w:fldChar w:fldCharType="end"/>
-      </w:r>
-      <w:r>
-        <w:t>. There are two buttons available for the user to press, one is to watch a movie at random and the other is to watch the recommendation that was produced for them.</w:t>
-      </w:r>
-    </w:p>
-    <w:p>
-      <w:r>
-        <w:t xml:space="preserve">The final link from the homepage brings the user to </w:t>
-      </w:r>
-      <w:r>
-        <w:t xml:space="preserve">the </w:t>
-      </w:r>
-      <w:r>
-        <w:t>load balancing application</w:t>
-      </w:r>
-      <w:r>
-        <w:t xml:space="preserve"> page as displayed in </w:t>
-      </w:r>
-      <w:r>
-        <w:fldChar w:fldCharType="begin"/>
-      </w:r>
-      <w:r>
-        <w:instrText xml:space="preserve"> REF _Ref479253129 \h </w:instrText>
-      </w:r>
-      <w:r>
-        <w:fldChar w:fldCharType="separate"/>
-      </w:r>
-      <w:r>
-        <w:t xml:space="preserve">Figure </w:t>
-      </w:r>
-      <w:r>
-        <w:rPr>
-          <w:noProof/>
-        </w:rPr>
-        <w:t>8</w:t>
-      </w:r>
-      <w:r>
         <w:fldChar w:fldCharType="end"/>
       </w:r>
       <w:r>
@@ -5271,7 +5241,7 @@
       <w:pPr>
         <w:pStyle w:val="Heading2"/>
       </w:pPr>
-      <w:bookmarkStart w:id="23" w:name="_Toc479320221"/>
+      <w:bookmarkStart w:id="23" w:name="_Toc479428017"/>
       <w:r>
         <w:t>Software System Design</w:t>
       </w:r>
@@ -5301,7 +5271,7 @@
         <w:pStyle w:val="Heading3"/>
         <w:spacing w:before="0"/>
       </w:pPr>
-      <w:bookmarkStart w:id="24" w:name="_Toc479320222"/>
+      <w:bookmarkStart w:id="24" w:name="_Toc479428018"/>
       <w:r>
         <w:t>Client</w:t>
       </w:r>
@@ -5558,7 +5528,7 @@
         <w:pStyle w:val="Heading3"/>
         <w:spacing w:before="0"/>
       </w:pPr>
-      <w:bookmarkStart w:id="25" w:name="_Toc479320223"/>
+      <w:bookmarkStart w:id="25" w:name="_Toc479428019"/>
       <w:r>
         <w:t>Edge</w:t>
       </w:r>
@@ -5842,7 +5812,7 @@
         <w:pStyle w:val="Heading3"/>
         <w:spacing w:before="0"/>
       </w:pPr>
-      <w:bookmarkStart w:id="26" w:name="_Toc479320224"/>
+      <w:bookmarkStart w:id="26" w:name="_Toc479428020"/>
       <w:r>
         <w:t>Data Centre</w:t>
       </w:r>
@@ -6006,7 +5976,7 @@
       <w:pPr>
         <w:pStyle w:val="Heading1"/>
       </w:pPr>
-      <w:bookmarkStart w:id="27" w:name="_Toc479320225"/>
+      <w:bookmarkStart w:id="27" w:name="_Toc479428021"/>
       <w:r>
         <w:t>Implementation and Testing</w:t>
       </w:r>
@@ -6021,7 +5991,7 @@
           <w:iCs w:val="0"/>
         </w:rPr>
       </w:pPr>
-      <w:bookmarkStart w:id="28" w:name="_Toc479320226"/>
+      <w:bookmarkStart w:id="28" w:name="_Toc479428022"/>
       <w:r>
         <w:t>Cho</w:t>
       </w:r>
@@ -6355,7 +6325,7 @@
       <w:pPr>
         <w:pStyle w:val="Heading2"/>
       </w:pPr>
-      <w:bookmarkStart w:id="29" w:name="_Toc479320227"/>
+      <w:bookmarkStart w:id="29" w:name="_Toc479428023"/>
       <w:r>
         <w:t>How each component was implemented</w:t>
       </w:r>
@@ -6368,7 +6338,7 @@
           <w:rStyle w:val="Emphasis"/>
         </w:rPr>
       </w:pPr>
-      <w:bookmarkStart w:id="30" w:name="_Toc479320228"/>
+      <w:bookmarkStart w:id="30" w:name="_Toc479428024"/>
       <w:r>
         <w:rPr>
           <w:rStyle w:val="Emphasis"/>
@@ -6616,7 +6586,7 @@
           <w:rStyle w:val="Emphasis"/>
         </w:rPr>
       </w:pPr>
-      <w:bookmarkStart w:id="31" w:name="_Toc479320229"/>
+      <w:bookmarkStart w:id="31" w:name="_Toc479428025"/>
       <w:r>
         <w:rPr>
           <w:rStyle w:val="Emphasis"/>
@@ -6679,24 +6649,14 @@
                             <w:r>
                               <w:t xml:space="preserve">Figure </w:t>
                             </w:r>
-                            <w:r>
-                              <w:fldChar w:fldCharType="begin"/>
-                            </w:r>
-                            <w:r>
-                              <w:instrText xml:space="preserve"> SEQ Figure \* ARABIC </w:instrText>
-                            </w:r>
-                            <w:r>
-                              <w:fldChar w:fldCharType="separate"/>
-                            </w:r>
-                            <w:r>
-                              <w:rPr>
-                                <w:noProof/>
-                              </w:rPr>
-                              <w:t>9</w:t>
-                            </w:r>
-                            <w:r>
-                              <w:fldChar w:fldCharType="end"/>
-                            </w:r>
+                            <w:fldSimple w:instr=" SEQ Figure \* ARABIC ">
+                              <w:r>
+                                <w:rPr>
+                                  <w:noProof/>
+                                </w:rPr>
+                                <w:t>9</w:t>
+                              </w:r>
+                            </w:fldSimple>
                             <w:bookmarkEnd w:id="32"/>
                             <w:r>
                               <w:t xml:space="preserve"> – All Applications Deployed</w:t>
@@ -6732,24 +6692,14 @@
                       <w:r>
                         <w:t xml:space="preserve">Figure </w:t>
                       </w:r>
-                      <w:r>
-                        <w:fldChar w:fldCharType="begin"/>
-                      </w:r>
-                      <w:r>
-                        <w:instrText xml:space="preserve"> SEQ Figure \* ARABIC </w:instrText>
-                      </w:r>
-                      <w:r>
-                        <w:fldChar w:fldCharType="separate"/>
-                      </w:r>
-                      <w:r>
-                        <w:rPr>
-                          <w:noProof/>
-                        </w:rPr>
-                        <w:t>9</w:t>
-                      </w:r>
-                      <w:r>
-                        <w:fldChar w:fldCharType="end"/>
-                      </w:r>
+                      <w:fldSimple w:instr=" SEQ Figure \* ARABIC ">
+                        <w:r>
+                          <w:rPr>
+                            <w:noProof/>
+                          </w:rPr>
+                          <w:t>9</w:t>
+                        </w:r>
+                      </w:fldSimple>
                       <w:bookmarkEnd w:id="33"/>
                       <w:r>
                         <w:t xml:space="preserve"> – All Applications Deployed</w:t>
@@ -6874,24 +6824,14 @@
                             <w:r>
                               <w:t xml:space="preserve">Figure </w:t>
                             </w:r>
-                            <w:r>
-                              <w:fldChar w:fldCharType="begin"/>
-                            </w:r>
-                            <w:r>
-                              <w:instrText xml:space="preserve"> SEQ Figure \* ARABIC </w:instrText>
-                            </w:r>
-                            <w:r>
-                              <w:fldChar w:fldCharType="separate"/>
-                            </w:r>
-                            <w:r>
-                              <w:rPr>
-                                <w:noProof/>
-                              </w:rPr>
-                              <w:t>10</w:t>
-                            </w:r>
-                            <w:r>
-                              <w:fldChar w:fldCharType="end"/>
-                            </w:r>
+                            <w:fldSimple w:instr=" SEQ Figure \* ARABIC ">
+                              <w:r>
+                                <w:rPr>
+                                  <w:noProof/>
+                                </w:rPr>
+                                <w:t>10</w:t>
+                              </w:r>
+                            </w:fldSimple>
                             <w:bookmarkEnd w:id="34"/>
                             <w:r>
                               <w:t xml:space="preserve"> – Unfair Redis Deployment</w:t>
@@ -6928,24 +6868,14 @@
                       <w:r>
                         <w:t xml:space="preserve">Figure </w:t>
                       </w:r>
-                      <w:r>
-                        <w:fldChar w:fldCharType="begin"/>
-                      </w:r>
-                      <w:r>
-                        <w:instrText xml:space="preserve"> SEQ Figure \* ARABIC </w:instrText>
-                      </w:r>
-                      <w:r>
-                        <w:fldChar w:fldCharType="separate"/>
-                      </w:r>
-                      <w:r>
-                        <w:rPr>
-                          <w:noProof/>
-                        </w:rPr>
-                        <w:t>10</w:t>
-                      </w:r>
-                      <w:r>
-                        <w:fldChar w:fldCharType="end"/>
-                      </w:r>
+                      <w:fldSimple w:instr=" SEQ Figure \* ARABIC ">
+                        <w:r>
+                          <w:rPr>
+                            <w:noProof/>
+                          </w:rPr>
+                          <w:t>10</w:t>
+                        </w:r>
+                      </w:fldSimple>
                       <w:bookmarkEnd w:id="35"/>
                       <w:r>
                         <w:t xml:space="preserve"> – Unfair Redis Deployment</w:t>
@@ -7070,24 +7000,14 @@
                             <w:r>
                               <w:t xml:space="preserve">Figure </w:t>
                             </w:r>
-                            <w:r>
-                              <w:fldChar w:fldCharType="begin"/>
-                            </w:r>
-                            <w:r>
-                              <w:instrText xml:space="preserve"> SEQ Figure \* ARABIC </w:instrText>
-                            </w:r>
-                            <w:r>
-                              <w:fldChar w:fldCharType="separate"/>
-                            </w:r>
-                            <w:r>
-                              <w:rPr>
-                                <w:noProof/>
-                              </w:rPr>
-                              <w:t>11</w:t>
-                            </w:r>
-                            <w:r>
-                              <w:fldChar w:fldCharType="end"/>
-                            </w:r>
+                            <w:fldSimple w:instr=" SEQ Figure \* ARABIC ">
+                              <w:r>
+                                <w:rPr>
+                                  <w:noProof/>
+                                </w:rPr>
+                                <w:t>11</w:t>
+                              </w:r>
+                            </w:fldSimple>
                             <w:bookmarkEnd w:id="36"/>
                             <w:r>
                               <w:t xml:space="preserve"> – Fair Redis Deployment</w:t>
@@ -7124,24 +7044,14 @@
                       <w:r>
                         <w:t xml:space="preserve">Figure </w:t>
                       </w:r>
-                      <w:r>
-                        <w:fldChar w:fldCharType="begin"/>
-                      </w:r>
-                      <w:r>
-                        <w:instrText xml:space="preserve"> SEQ Figure \* ARABIC </w:instrText>
-                      </w:r>
-                      <w:r>
-                        <w:fldChar w:fldCharType="separate"/>
-                      </w:r>
-                      <w:r>
-                        <w:rPr>
-                          <w:noProof/>
-                        </w:rPr>
-                        <w:t>11</w:t>
-                      </w:r>
-                      <w:r>
-                        <w:fldChar w:fldCharType="end"/>
-                      </w:r>
+                      <w:fldSimple w:instr=" SEQ Figure \* ARABIC ">
+                        <w:r>
+                          <w:rPr>
+                            <w:noProof/>
+                          </w:rPr>
+                          <w:t>11</w:t>
+                        </w:r>
+                      </w:fldSimple>
                       <w:bookmarkEnd w:id="37"/>
                       <w:r>
                         <w:t xml:space="preserve"> – Fair Redis Deployment</w:t>
@@ -7854,7 +7764,7 @@
           <w:rStyle w:val="Emphasis"/>
         </w:rPr>
       </w:pPr>
-      <w:bookmarkStart w:id="38" w:name="_Toc479320230"/>
+      <w:bookmarkStart w:id="38" w:name="_Toc479428026"/>
       <w:r>
         <w:rPr>
           <w:rStyle w:val="Emphasis"/>
@@ -7975,7 +7885,7 @@
       <w:pPr>
         <w:pStyle w:val="Heading2"/>
       </w:pPr>
-      <w:bookmarkStart w:id="39" w:name="_Toc479320231"/>
+      <w:bookmarkStart w:id="39" w:name="_Toc479428027"/>
       <w:r>
         <w:t>Use of software libraries</w:t>
       </w:r>
@@ -8097,7 +8007,7 @@
       <w:pPr>
         <w:pStyle w:val="Heading2"/>
       </w:pPr>
-      <w:bookmarkStart w:id="40" w:name="_Toc479320232"/>
+      <w:bookmarkStart w:id="40" w:name="_Toc479428028"/>
       <w:r>
         <w:t>Key implementation details</w:t>
       </w:r>
@@ -8184,7 +8094,7 @@
       <w:pPr>
         <w:pStyle w:val="Heading2"/>
       </w:pPr>
-      <w:bookmarkStart w:id="41" w:name="_Toc479320233"/>
+      <w:bookmarkStart w:id="41" w:name="_Toc479428029"/>
       <w:r>
         <w:t>Discussion of test approach</w:t>
       </w:r>
@@ -8330,14 +8240,29 @@
     </w:p>
     <w:p>
       <w:pPr>
+        <w:pStyle w:val="Heading2"/>
+      </w:pPr>
+      <w:r>
+        <w:t>System Evaluation</w:t>
+      </w:r>
+    </w:p>
+    <w:p>
+      <w:r>
+        <w:t>The machine learning application as a concept</w:t>
+      </w:r>
+      <w:bookmarkStart w:id="42" w:name="_GoBack"/>
+      <w:bookmarkEnd w:id="42"/>
+    </w:p>
+    <w:p>
+      <w:pPr>
         <w:pStyle w:val="Heading1"/>
       </w:pPr>
-      <w:bookmarkStart w:id="42" w:name="_Toc479320234"/>
+      <w:bookmarkStart w:id="43" w:name="_Toc479428030"/>
       <w:r>
         <w:lastRenderedPageBreak/>
         <w:t>Experimentation</w:t>
       </w:r>
-      <w:bookmarkEnd w:id="42"/>
+      <w:bookmarkEnd w:id="43"/>
     </w:p>
     <w:p>
       <w:pPr>
@@ -8395,18 +8320,44 @@
       <w:pPr>
         <w:pStyle w:val="Caption"/>
       </w:pPr>
-      <w:bookmarkStart w:id="43" w:name="_Ref479319766"/>
+      <w:bookmarkStart w:id="44" w:name="_Ref479319766"/>
       <w:r>
         <w:t xml:space="preserve">Figure </w:t>
       </w:r>
+      <w:fldSimple w:instr=" SEQ Figure \* ARABIC ">
+        <w:r>
+          <w:rPr>
+            <w:noProof/>
+          </w:rPr>
+          <w:t>12</w:t>
+        </w:r>
+      </w:fldSimple>
+      <w:bookmarkEnd w:id="44"/>
+      <w:r>
+        <w:t xml:space="preserve"> – Experimentation Network Diagram</w:t>
+      </w:r>
+    </w:p>
+    <w:p>
+      <w:r>
+        <w:t xml:space="preserve">The network setup used to run these experiments is </w:t>
+      </w:r>
+      <w:r>
+        <w:t xml:space="preserve">depicted </w:t>
+      </w:r>
+      <w:r>
+        <w:t xml:space="preserve">in </w:t>
+      </w:r>
       <w:r>
         <w:fldChar w:fldCharType="begin"/>
       </w:r>
       <w:r>
-        <w:instrText xml:space="preserve"> SEQ Figure \* ARABIC </w:instrText>
+        <w:instrText xml:space="preserve"> REF _Ref479319766 \h </w:instrText>
       </w:r>
       <w:r>
         <w:fldChar w:fldCharType="separate"/>
+      </w:r>
+      <w:r>
+        <w:t xml:space="preserve">Figure </w:t>
       </w:r>
       <w:r>
         <w:rPr>
@@ -8417,42 +8368,6 @@
       <w:r>
         <w:fldChar w:fldCharType="end"/>
       </w:r>
-      <w:bookmarkEnd w:id="43"/>
-      <w:r>
-        <w:t xml:space="preserve"> – Experimentation Network Diagram</w:t>
-      </w:r>
-    </w:p>
-    <w:p>
-      <w:r>
-        <w:t xml:space="preserve">The network setup used to run these experiments is </w:t>
-      </w:r>
-      <w:r>
-        <w:t xml:space="preserve">depicted </w:t>
-      </w:r>
-      <w:r>
-        <w:t xml:space="preserve">in </w:t>
-      </w:r>
-      <w:r>
-        <w:fldChar w:fldCharType="begin"/>
-      </w:r>
-      <w:r>
-        <w:instrText xml:space="preserve"> REF _Ref479319766 \h </w:instrText>
-      </w:r>
-      <w:r>
-        <w:fldChar w:fldCharType="separate"/>
-      </w:r>
-      <w:r>
-        <w:t xml:space="preserve">Figure </w:t>
-      </w:r>
-      <w:r>
-        <w:rPr>
-          <w:noProof/>
-        </w:rPr>
-        <w:t>12</w:t>
-      </w:r>
-      <w:r>
-        <w:fldChar w:fldCharType="end"/>
-      </w:r>
       <w:r>
         <w:t>, the edge nodes are all attached to the same router as the client pi as to have a low latency connection as this is a requirement of the system set out at the start.</w:t>
       </w:r>
@@ -8478,11 +8393,11 @@
       <w:pPr>
         <w:pStyle w:val="Heading3"/>
       </w:pPr>
-      <w:bookmarkStart w:id="44" w:name="_Toc479320235"/>
+      <w:bookmarkStart w:id="45" w:name="_Toc479428031"/>
       <w:r>
         <w:t>Does utilising Edge Computing reduce the latency of requests for the Client Device?</w:t>
       </w:r>
-      <w:bookmarkEnd w:id="44"/>
+      <w:bookmarkEnd w:id="45"/>
     </w:p>
     <w:p>
       <w:pPr>
@@ -8933,24 +8848,14 @@
       <w:r>
         <w:t xml:space="preserve">Figure </w:t>
       </w:r>
-      <w:r>
-        <w:fldChar w:fldCharType="begin"/>
-      </w:r>
-      <w:r>
-        <w:instrText xml:space="preserve"> SEQ Figure \* ARABIC </w:instrText>
-      </w:r>
-      <w:r>
-        <w:fldChar w:fldCharType="separate"/>
-      </w:r>
-      <w:r>
-        <w:rPr>
-          <w:noProof/>
-        </w:rPr>
-        <w:t>13</w:t>
-      </w:r>
-      <w:r>
-        <w:fldChar w:fldCharType="end"/>
-      </w:r>
+      <w:fldSimple w:instr=" SEQ Figure \* ARABIC ">
+        <w:r>
+          <w:rPr>
+            <w:noProof/>
+          </w:rPr>
+          <w:t>13</w:t>
+        </w:r>
+      </w:fldSimple>
       <w:r>
         <w:t xml:space="preserve"> – Caching Experimentation Results (Router)</w:t>
       </w:r>
@@ -9026,8 +8931,6 @@
       <w:r>
         <w:t>Is this only good in certain scenarios?</w:t>
       </w:r>
-      <w:bookmarkStart w:id="45" w:name="_GoBack"/>
-      <w:bookmarkEnd w:id="45"/>
     </w:p>
     <w:p>
       <w:r>
@@ -9044,7 +8947,7 @@
       <w:pPr>
         <w:pStyle w:val="Heading3"/>
       </w:pPr>
-      <w:bookmarkStart w:id="46" w:name="_Toc479320236"/>
+      <w:bookmarkStart w:id="46" w:name="_Toc479428032"/>
       <w:r>
         <w:lastRenderedPageBreak/>
         <w:t>Does utilising Edge Computing reduce the computational load on the Client Device?</w:t>
@@ -9255,7 +9158,8 @@
     <w:p>
       <w:pPr>
         <w:rPr>
-          <w:rStyle w:val="Strong"/>
+          <w:b/>
+          <w:bCs/>
         </w:rPr>
       </w:pPr>
       <w:r>
@@ -9267,7 +9171,19 @@
     </w:p>
     <w:p>
       <w:r>
-        <w:t>Measurements recorded will be:</w:t>
+        <w:t xml:space="preserve">Measurements recorded for </w:t>
+      </w:r>
+      <w:r>
+        <w:t xml:space="preserve">both </w:t>
+      </w:r>
+      <w:r>
+        <w:t xml:space="preserve">local </w:t>
+      </w:r>
+      <w:r>
+        <w:t xml:space="preserve">and remote </w:t>
+      </w:r>
+      <w:r>
+        <w:t>requests will be:</w:t>
       </w:r>
     </w:p>
     <w:p>
@@ -9279,10 +9195,10 @@
         </w:numPr>
       </w:pPr>
       <w:r>
-        <w:t>CPU load in a percentage of the total CPU</w:t>
-      </w:r>
-      <w:r>
-        <w:t xml:space="preserve"> on the Client Device</w:t>
+        <w:t>Request time</w:t>
+      </w:r>
+      <w:r>
+        <w:t xml:space="preserve"> in seconds</w:t>
       </w:r>
     </w:p>
     <w:p>
@@ -9294,7 +9210,7 @@
         </w:numPr>
       </w:pPr>
       <w:r>
-        <w:t>CPU load in a percentage of the total CPU on the Edge Node</w:t>
+        <w:t>CPU load as a percentage of the total CPU on the Client Device</w:t>
       </w:r>
     </w:p>
     <w:p>
@@ -9306,7 +9222,13 @@
         </w:numPr>
       </w:pPr>
       <w:r>
-        <w:t>Processing time in seconds</w:t>
+        <w:t>RAM use of the Client</w:t>
+      </w:r>
+      <w:r>
+        <w:t xml:space="preserve"> Device</w:t>
+      </w:r>
+      <w:r>
+        <w:t xml:space="preserve"> in GB </w:t>
       </w:r>
     </w:p>
     <w:p>
@@ -9318,7 +9240,21 @@
         </w:numPr>
       </w:pPr>
       <w:r>
-        <w:t>File size</w:t>
+        <w:t>File size of recording</w:t>
+      </w:r>
+      <w:r>
+        <w:t xml:space="preserve"> in bytes</w:t>
+      </w:r>
+    </w:p>
+    <w:p>
+      <w:r>
+        <w:t xml:space="preserve">Measurements recorded </w:t>
+      </w:r>
+      <w:r>
+        <w:t xml:space="preserve">for remote requests </w:t>
+      </w:r>
+      <w:r>
+        <w:t>will be:</w:t>
       </w:r>
     </w:p>
     <w:p>
@@ -9330,7 +9266,114 @@
         </w:numPr>
       </w:pPr>
       <w:r>
-        <w:t>Length of voice recording</w:t>
+        <w:t>CPU load</w:t>
+      </w:r>
+      <w:r>
+        <w:t xml:space="preserve"> as</w:t>
+      </w:r>
+      <w:r>
+        <w:t xml:space="preserve"> a percentage of the total CPU on the Edge Node</w:t>
+      </w:r>
+    </w:p>
+    <w:p>
+      <w:pPr>
+        <w:pStyle w:val="ListParagraph"/>
+        <w:numPr>
+          <w:ilvl w:val="0"/>
+          <w:numId w:val="9"/>
+        </w:numPr>
+      </w:pPr>
+      <w:r>
+        <w:t xml:space="preserve">CPU load as a percentage of the total CPU on the </w:t>
+      </w:r>
+      <w:r>
+        <w:t>Data Centre</w:t>
+      </w:r>
+    </w:p>
+    <w:p>
+      <w:pPr>
+        <w:pStyle w:val="ListParagraph"/>
+        <w:numPr>
+          <w:ilvl w:val="0"/>
+          <w:numId w:val="9"/>
+        </w:numPr>
+      </w:pPr>
+      <w:r>
+        <w:t xml:space="preserve">RAM use of the </w:t>
+      </w:r>
+      <w:r>
+        <w:t>Edge Node</w:t>
+      </w:r>
+      <w:r>
+        <w:t xml:space="preserve"> in GB</w:t>
+      </w:r>
+    </w:p>
+    <w:p>
+      <w:pPr>
+        <w:pStyle w:val="ListParagraph"/>
+        <w:numPr>
+          <w:ilvl w:val="0"/>
+          <w:numId w:val="9"/>
+        </w:numPr>
+      </w:pPr>
+      <w:r>
+        <w:t>RAM use of the Data Centre</w:t>
+      </w:r>
+      <w:r>
+        <w:t xml:space="preserve"> in GB</w:t>
+      </w:r>
+    </w:p>
+    <w:p>
+      <w:pPr>
+        <w:pStyle w:val="ListParagraph"/>
+        <w:numPr>
+          <w:ilvl w:val="0"/>
+          <w:numId w:val="9"/>
+        </w:numPr>
+      </w:pPr>
+      <w:r>
+        <w:t>Data size received at the Data Centre</w:t>
+      </w:r>
+      <w:r>
+        <w:t xml:space="preserve"> in bytes</w:t>
+      </w:r>
+    </w:p>
+    <w:p>
+      <w:pPr>
+        <w:pStyle w:val="ListParagraph"/>
+        <w:numPr>
+          <w:ilvl w:val="0"/>
+          <w:numId w:val="9"/>
+        </w:numPr>
+      </w:pPr>
+      <w:r>
+        <w:t>Data size sent from the Data Centre</w:t>
+      </w:r>
+      <w:r>
+        <w:t xml:space="preserve"> in bytes</w:t>
+      </w:r>
+    </w:p>
+    <w:p>
+      <w:r>
+        <w:lastRenderedPageBreak/>
+        <w:t xml:space="preserve">There are 3 different iterations </w:t>
+      </w:r>
+      <w:r>
+        <w:t>to the experiment</w:t>
+      </w:r>
+      <w:r>
+        <w:t>. The first is local voice recognition</w:t>
+      </w:r>
+      <w:r>
+        <w:t xml:space="preserve"> where the script is executed on the client device</w:t>
+      </w:r>
+      <w:r>
+        <w:t>. The second is remote voice recognition without pre-processing on the edge node and the last is remote voice recognition with pre-processing on the edge.</w:t>
+      </w:r>
+    </w:p>
+    <w:p>
+      <w:r>
+        <w:t>Word bank…</w:t>
       </w:r>
     </w:p>
     <w:p>
@@ -9346,18 +9389,26 @@
     </w:p>
     <w:p>
       <w:r>
-        <w:t xml:space="preserve">The measure of time will be recorded on the Client Device from as soon as the request starts to when the request finishes. The experiment will be repeated 10 times and an average will be taken. </w:t>
-      </w:r>
-    </w:p>
-    <w:p>
-      <w:r>
-        <w:lastRenderedPageBreak/>
-        <w:t>The experiment will consist of a voice being recorded. The same recording will be used throughout the experiment to allow for a fair comparison of computational load.</w:t>
-      </w:r>
-    </w:p>
-    <w:p>
-      <w:r>
-        <w:t>There will be a round of 10 experiments run on the Client Device, then a round of 10 where the device is pre-processed on the Edge Node, and a final 10 where the request is processed on the Edge Device.</w:t>
+        <w:t xml:space="preserve">A run of the experiment consists of ten requests being handled locally, ten requests being handled without pre-processing and ten requests being pre-processed. Each of the three different request types has been automated. This means that the </w:t>
+      </w:r>
+      <w:r>
+        <w:t xml:space="preserve">ten </w:t>
+      </w:r>
+      <w:r>
+        <w:t>requests that need to be processed locally can run without human interaction. This is the same for the two remote requests</w:t>
+      </w:r>
+    </w:p>
+    <w:p>
+      <w:r>
+        <w:t xml:space="preserve">The measure of time will be recorded on the Client Device from as soon as the request starts to when the request finishes. </w:t>
+      </w:r>
+      <w:r>
+        <w:t>The same voice recording will be used across all three systems as to ensure consistency.</w:t>
+      </w:r>
+    </w:p>
+    <w:p>
+      <w:r>
+        <w:t>There will be 5 runs of the experiment in total.</w:t>
       </w:r>
     </w:p>
     <w:p>
@@ -9375,7 +9426,10 @@
     </w:p>
     <w:p>
       <w:r>
-        <w:t>The hypothesis is that the Data Centre should process the request the fastest as it has the most powerful CPU but the CPU strain on the Client Device should be reduced regardless of the request being pre-processed on the Edge Device or the Data Centre.</w:t>
+        <w:t>T</w:t>
+      </w:r>
+      <w:r>
+        <w:t>he Data Centre should process the request the fastest as it has the most powerful CPU but the CPU strain on the Client Device should be reduced regardless of the request being pre-processed on the Edge Device or the Data Centre.</w:t>
       </w:r>
       <w:r>
         <w:t xml:space="preserve"> </w:t>
@@ -9422,6 +9476,36 @@
       </w:r>
     </w:p>
     <w:p>
+      <w:r>
+        <w:t>The first request of “Local CPU” is high as it is setting up requests</w:t>
+      </w:r>
+    </w:p>
+    <w:p>
+      <w:hyperlink r:id="rId21" w:history="1">
+        <w:r>
+          <w:rPr>
+            <w:rStyle w:val="Hyperlink"/>
+          </w:rPr>
+          <w:t>http://stackoverflow.com/questions/16331779/need-c-sharp-code-for-showing-cpu-utilization-in-progress-bar-of-windows-form-ap</w:t>
+        </w:r>
+      </w:hyperlink>
+      <w:r>
+        <w:t xml:space="preserve"> - From here it seems to be that accurate measurements of CPU use from within a C# application is quite difficult. To accomplish this </w:t>
+      </w:r>
+      <w:r>
+        <w:lastRenderedPageBreak/>
+        <w:t>there needs to be a second delay in the request but this would skew the request time that is being measured. Because of this an accurate comparison of the CPU in the data centre is not possible in this system. There can be a comparison of the CPU utilisation in the edge device though when pre-processing is being used.</w:t>
+      </w:r>
+      <w:r>
+        <w:t xml:space="preserve"> </w:t>
+      </w:r>
+    </w:p>
+    <w:p>
+      <w:r>
+        <w:t>It is possible to see in different scenarios that the system can be used to improve CPU use on the Client or on the Data Centre</w:t>
+      </w:r>
+    </w:p>
+    <w:p>
       <w:pPr>
         <w:rPr>
           <w:rStyle w:val="Strong"/>
@@ -9439,11 +9523,21 @@
       <w:pPr>
         <w:pStyle w:val="Heading3"/>
       </w:pPr>
-      <w:bookmarkStart w:id="47" w:name="_Toc479320237"/>
+      <w:bookmarkStart w:id="47" w:name="_Toc479428033"/>
+      <w:r>
+        <w:t>Does the type/size of data being processed affect the efficiency of Edge Computing? (File size)</w:t>
+      </w:r>
+      <w:bookmarkEnd w:id="47"/>
+    </w:p>
+    <w:p>
+      <w:pPr>
+        <w:pStyle w:val="Heading3"/>
+      </w:pPr>
+      <w:bookmarkStart w:id="48" w:name="_Toc479428034"/>
       <w:r>
         <w:t>Does utilising Edge Computing increase the latency of the request for the Client Device?</w:t>
       </w:r>
-      <w:bookmarkEnd w:id="47"/>
+      <w:bookmarkEnd w:id="48"/>
     </w:p>
     <w:p>
       <w:pPr>
@@ -9596,7 +9690,6 @@
         </w:numPr>
       </w:pPr>
       <w:r>
-        <w:lastRenderedPageBreak/>
         <w:t>Where the voice processing is occurring</w:t>
       </w:r>
     </w:p>
@@ -9656,6 +9749,7 @@
         </w:numPr>
       </w:pPr>
       <w:r>
+        <w:lastRenderedPageBreak/>
         <w:t>Processing time in seconds</w:t>
       </w:r>
     </w:p>
@@ -9704,7 +9798,15 @@
       </w:r>
     </w:p>
     <w:p>
-      <w:r>
+      <w:pPr>
+        <w:rPr>
+          <w:rStyle w:val="Strong"/>
+        </w:rPr>
+      </w:pPr>
+      <w:r>
+        <w:rPr>
+          <w:rStyle w:val="Strong"/>
+        </w:rPr>
         <w:t>Hypothesis;</w:t>
       </w:r>
     </w:p>
@@ -9750,7 +9852,6 @@
         <w:rPr>
           <w:rStyle w:val="Strong"/>
         </w:rPr>
-        <w:lastRenderedPageBreak/>
         <w:t>Analyse;</w:t>
       </w:r>
     </w:p>
@@ -9777,11 +9878,11 @@
       <w:pPr>
         <w:pStyle w:val="Heading3"/>
       </w:pPr>
-      <w:bookmarkStart w:id="48" w:name="_Toc479320238"/>
+      <w:bookmarkStart w:id="49" w:name="_Toc479428035"/>
       <w:r>
         <w:t>Does utilising Edge Computing reduce the Network Utilisation?</w:t>
       </w:r>
-      <w:bookmarkEnd w:id="48"/>
+      <w:bookmarkEnd w:id="49"/>
     </w:p>
     <w:p>
       <w:r>
@@ -9811,6 +9912,7 @@
         <w:rPr>
           <w:rStyle w:val="Emphasis"/>
         </w:rPr>
+        <w:lastRenderedPageBreak/>
         <w:t>Constants:</w:t>
       </w:r>
     </w:p>
@@ -9939,11 +10041,11 @@
       <w:pPr>
         <w:pStyle w:val="Heading3"/>
       </w:pPr>
-      <w:bookmarkStart w:id="49" w:name="_Toc479320239"/>
+      <w:bookmarkStart w:id="50" w:name="_Toc479428036"/>
       <w:r>
         <w:t>Do the benefits of utilising Edge Computing deteriorate when multiple requests are made concurrently? Can this be improved with a custom load balancing aspect?</w:t>
       </w:r>
-      <w:bookmarkEnd w:id="49"/>
+      <w:bookmarkEnd w:id="50"/>
     </w:p>
     <w:p>
       <w:pPr>
@@ -10068,7 +10170,6 @@
         </w:numPr>
       </w:pPr>
       <w:r>
-        <w:lastRenderedPageBreak/>
         <w:t>The Voice Recording</w:t>
       </w:r>
     </w:p>
@@ -10155,6 +10256,7 @@
         <w:rPr>
           <w:rStyle w:val="Strong"/>
         </w:rPr>
+        <w:lastRenderedPageBreak/>
         <w:t>Method;</w:t>
       </w:r>
     </w:p>
@@ -10297,49 +10399,49 @@
       <w:pPr>
         <w:pStyle w:val="Heading1"/>
       </w:pPr>
-      <w:bookmarkStart w:id="50" w:name="_Toc479320240"/>
+      <w:bookmarkStart w:id="51" w:name="_Toc479428037"/>
+      <w:r>
+        <w:t>Conclusion</w:t>
+      </w:r>
+      <w:bookmarkEnd w:id="51"/>
+      <w:r>
+        <w:t xml:space="preserve"> </w:t>
+      </w:r>
+    </w:p>
+    <w:p>
+      <w:r>
+        <w:t>General summary of the success of the project with respect to criteria identified in the intro</w:t>
+      </w:r>
+    </w:p>
+    <w:p>
+      <w:r>
+        <w:t>Discussion of significance of experimental results</w:t>
+      </w:r>
+      <w:r>
+        <w:t>. Agree with others work?</w:t>
+      </w:r>
+    </w:p>
+    <w:p>
+      <w:r>
+        <w:t>Strengths and weaknesses</w:t>
+      </w:r>
+    </w:p>
+    <w:p>
+      <w:r>
+        <w:t>Useful in some cases and can be implemented in different ways (DC ease vs Client ease)</w:t>
+      </w:r>
+      <w:r>
+        <w:t xml:space="preserve"> but not useful in all? </w:t>
+      </w:r>
+    </w:p>
+    <w:p>
+      <w:r>
+        <w:t>When is it good to use edge node. When is it good to use DC? Not always good to use both</w:t>
+      </w:r>
+    </w:p>
+    <w:p>
       <w:r>
         <w:lastRenderedPageBreak/>
-        <w:t>Conclusion</w:t>
-      </w:r>
-      <w:bookmarkEnd w:id="50"/>
-      <w:r>
-        <w:t xml:space="preserve"> </w:t>
-      </w:r>
-    </w:p>
-    <w:p>
-      <w:r>
-        <w:t>General summary of the success of the project with respect to criteria identified in the intro</w:t>
-      </w:r>
-    </w:p>
-    <w:p>
-      <w:r>
-        <w:t>Discussion of significance of experimental results</w:t>
-      </w:r>
-      <w:r>
-        <w:t>. Agree with others work?</w:t>
-      </w:r>
-    </w:p>
-    <w:p>
-      <w:r>
-        <w:t>Strengths and weaknesses</w:t>
-      </w:r>
-    </w:p>
-    <w:p>
-      <w:r>
-        <w:t>Useful in some cases and can be implemented in different ways (DC ease vs Client ease)</w:t>
-      </w:r>
-      <w:r>
-        <w:t xml:space="preserve"> but not useful in all? </w:t>
-      </w:r>
-    </w:p>
-    <w:p>
-      <w:r>
-        <w:t>When is it good to use edge node. When is it good to use DC? Not always good to use both</w:t>
-      </w:r>
-    </w:p>
-    <w:p>
-      <w:r>
         <w:t>If I was to continue this project…</w:t>
       </w:r>
     </w:p>
@@ -10363,11 +10465,11 @@
           <w:rStyle w:val="selectable"/>
         </w:rPr>
       </w:pPr>
-      <w:bookmarkStart w:id="51" w:name="_Toc479320241"/>
+      <w:bookmarkStart w:id="52" w:name="_Toc479428038"/>
       <w:r>
         <w:t>References</w:t>
       </w:r>
-      <w:bookmarkEnd w:id="51"/>
+      <w:bookmarkEnd w:id="52"/>
     </w:p>
     <w:p>
       <w:r>
@@ -10401,27 +10503,27 @@
     </w:p>
     <w:p>
       <w:r>
+        <w:t>[7]A. Ortiz Ramirez, "Three-Tier Architecture | Linux Journal", Linuxjournal.com, 2017. [Online]. Available: http://www.linuxjournal.com/article/3508.</w:t>
+      </w:r>
+    </w:p>
+    <w:p>
+      <w:r>
+        <w:t>[8]W. Shi and S. Dustdar, "The Promise of Edge Computing - IEEE Xplore Document", Ieeexplore.ieee.org, 2017. [Online]. Available: http://ieeexplore.ieee.org/abstract/document/7469991/.</w:t>
+      </w:r>
+    </w:p>
+    <w:p>
+      <w:r>
+        <w:t>[9]"Electron", Electron, 2017. [Online]. Available: https://electron.atom.io/.</w:t>
+      </w:r>
+    </w:p>
+    <w:p>
+      <w:r>
+        <w:t>[10]"Raspberry Pi 3 Model B - Raspberry Pi", Raspberry Pi, 2017. [Online]. Available: https://www.raspberrypi.org/products/raspberry-pi-3-model-b/.</w:t>
+      </w:r>
+    </w:p>
+    <w:p>
+      <w:r>
         <w:lastRenderedPageBreak/>
-        <w:t>[7]A. Ortiz Ramirez, "Three-Tier Architecture | Linux Journal", Linuxjournal.com, 2017. [Online]. Available: http://www.linuxjournal.com/article/3508.</w:t>
-      </w:r>
-    </w:p>
-    <w:p>
-      <w:r>
-        <w:t>[8]W. Shi and S. Dustdar, "The Promise of Edge Computing - IEEE Xplore Document", Ieeexplore.ieee.org, 2017. [Online]. Available: http://ieeexplore.ieee.org/abstract/document/7469991/.</w:t>
-      </w:r>
-    </w:p>
-    <w:p>
-      <w:r>
-        <w:t>[9]"Electron", Electron, 2017. [Online]. Available: https://electron.atom.io/.</w:t>
-      </w:r>
-    </w:p>
-    <w:p>
-      <w:r>
-        <w:t>[10]"Raspberry Pi 3 Model B - Raspberry Pi", Raspberry Pi, 2017. [Online]. Available: https://www.raspberrypi.org/products/raspberry-pi-3-model-b/.</w:t>
-      </w:r>
-    </w:p>
-    <w:p>
-      <w:r>
         <w:t>[11]"Docker", Docker, 2017. [Online]. Available: https://www.docker.com/.</w:t>
       </w:r>
     </w:p>
@@ -10477,27 +10579,27 @@
     </w:p>
     <w:p>
       <w:r>
+        <w:t>[22]"Docker ARM Registry", Hub.docker.com, 2017. [Online]. Available: https://hub.docker.com/r/vdavy/registry-arm/.</w:t>
+      </w:r>
+    </w:p>
+    <w:p>
+      <w:r>
+        <w:t>[23]"http-proxy", npm, 2017. [Online]. Available: https://www.npmjs.com/package/http-proxy#setup-a-basic-stand-alone-proxy-server.</w:t>
+      </w:r>
+    </w:p>
+    <w:p>
+      <w:r>
+        <w:t>[24]"Deploy services to a swarm", Docker Documentation, 2017. [Online]. Available: https://docs.docker.com/engine/swarm/services/</w:t>
+      </w:r>
+    </w:p>
+    <w:p>
+      <w:r>
+        <w:t>[25]"redis-cli, the Redis command line interface – Redis", Redis.io, 2017. [Online]. Available: https://redis.io/topics/rediscli.</w:t>
+      </w:r>
+    </w:p>
+    <w:p>
+      <w:r>
         <w:lastRenderedPageBreak/>
-        <w:t>[22]"Docker ARM Registry", Hub.docker.com, 2017. [Online]. Available: https://hub.docker.com/r/vdavy/registry-arm/.</w:t>
-      </w:r>
-    </w:p>
-    <w:p>
-      <w:r>
-        <w:t>[23]"http-proxy", npm, 2017. [Online]. Available: https://www.npmjs.com/package/http-proxy#setup-a-basic-stand-alone-proxy-server.</w:t>
-      </w:r>
-    </w:p>
-    <w:p>
-      <w:r>
-        <w:t>[24]"Deploy services to a swarm", Docker Documentation, 2017. [Online]. Available: https://docs.docker.com/engine/swarm/services/</w:t>
-      </w:r>
-    </w:p>
-    <w:p>
-      <w:r>
-        <w:t>[25]"redis-cli, the Redis command line interface – Redis", Redis.io, 2017. [Online]. Available: https://redis.io/topics/rediscli.</w:t>
-      </w:r>
-    </w:p>
-    <w:p>
-      <w:r>
         <w:t xml:space="preserve">[26]"Understand images, containers, and storage drivers", Docker Documentation, 2017. [Online]. Available: https://docs.docker.com/engine/userguide/storagedriver/imagesandcontainers/. </w:t>
       </w:r>
     </w:p>
@@ -10530,11 +10632,11 @@
       <w:pPr>
         <w:pStyle w:val="Heading1"/>
       </w:pPr>
-      <w:bookmarkStart w:id="52" w:name="_Toc479320242"/>
+      <w:bookmarkStart w:id="53" w:name="_Toc479428039"/>
       <w:r>
         <w:t>Copyright</w:t>
       </w:r>
-      <w:bookmarkEnd w:id="52"/>
+      <w:bookmarkEnd w:id="53"/>
     </w:p>
     <w:p>
       <w:pPr>
@@ -10617,7 +10719,6 @@
         </w:numPr>
       </w:pPr>
       <w:r>
-        <w:lastRenderedPageBreak/>
         <w:t>Redis/Docker src images</w:t>
       </w:r>
     </w:p>
@@ -10649,31 +10750,31 @@
       <w:pPr>
         <w:pStyle w:val="Heading1"/>
       </w:pPr>
-      <w:bookmarkStart w:id="53" w:name="_Toc479320243"/>
+      <w:bookmarkStart w:id="54" w:name="_Toc479428040"/>
       <w:r>
         <w:t>Appendices</w:t>
       </w:r>
-      <w:bookmarkEnd w:id="53"/>
+      <w:bookmarkEnd w:id="54"/>
     </w:p>
     <w:p>
       <w:pPr>
         <w:pStyle w:val="Heading2"/>
       </w:pPr>
-      <w:bookmarkStart w:id="54" w:name="_Toc479320244"/>
+      <w:bookmarkStart w:id="55" w:name="_Toc479428041"/>
       <w:r>
         <w:t>Caching System Tests</w:t>
       </w:r>
-      <w:bookmarkEnd w:id="54"/>
+      <w:bookmarkEnd w:id="55"/>
     </w:p>
     <w:p>
       <w:pPr>
         <w:pStyle w:val="Heading3"/>
       </w:pPr>
-      <w:bookmarkStart w:id="55" w:name="_Toc479320245"/>
+      <w:bookmarkStart w:id="56" w:name="_Toc479428042"/>
       <w:r>
         <w:t>Client Application</w:t>
       </w:r>
-      <w:bookmarkEnd w:id="55"/>
+      <w:bookmarkEnd w:id="56"/>
     </w:p>
     <w:tbl>
       <w:tblPr>
@@ -10761,6 +10862,7 @@
               <w:jc w:val="left"/>
             </w:pPr>
             <w:r>
+              <w:lastRenderedPageBreak/>
               <w:t>Can reach Caching Application page</w:t>
             </w:r>
           </w:p>
@@ -11351,11 +11453,11 @@
       <w:pPr>
         <w:pStyle w:val="Heading3"/>
       </w:pPr>
-      <w:bookmarkStart w:id="56" w:name="_Toc479320246"/>
+      <w:bookmarkStart w:id="57" w:name="_Toc479428043"/>
       <w:r>
         <w:t>Edge Node Application</w:t>
       </w:r>
-      <w:bookmarkEnd w:id="56"/>
+      <w:bookmarkEnd w:id="57"/>
     </w:p>
     <w:tbl>
       <w:tblPr>
@@ -11517,11 +11619,7 @@
               <w:jc w:val="left"/>
             </w:pPr>
             <w:r>
-              <w:t xml:space="preserve">Make a curl request to the Edge Node using </w:t>
-            </w:r>
-            <w:r>
-              <w:lastRenderedPageBreak/>
-              <w:t>the host name and port number</w:t>
+              <w:t>Make a curl request to the Edge Node using the host name and port number</w:t>
             </w:r>
           </w:p>
         </w:tc>
@@ -11536,7 +11634,6 @@
               <w:jc w:val="left"/>
             </w:pPr>
             <w:r>
-              <w:lastRenderedPageBreak/>
               <w:t>Receive Data back</w:t>
             </w:r>
           </w:p>
@@ -11684,6 +11781,7 @@
               <w:jc w:val="left"/>
             </w:pPr>
             <w:r>
+              <w:lastRenderedPageBreak/>
               <w:t>Receive a request for the second time</w:t>
             </w:r>
           </w:p>
@@ -11737,21 +11835,21 @@
       <w:pPr>
         <w:pStyle w:val="Heading2"/>
       </w:pPr>
-      <w:bookmarkStart w:id="57" w:name="_Toc479320247"/>
+      <w:bookmarkStart w:id="58" w:name="_Toc479428044"/>
       <w:r>
         <w:t>Voice Recognition System Tests</w:t>
       </w:r>
-      <w:bookmarkEnd w:id="57"/>
+      <w:bookmarkEnd w:id="58"/>
     </w:p>
     <w:p>
       <w:pPr>
         <w:pStyle w:val="Heading3"/>
       </w:pPr>
-      <w:bookmarkStart w:id="58" w:name="_Toc479320248"/>
+      <w:bookmarkStart w:id="59" w:name="_Toc479428045"/>
       <w:r>
         <w:t>Client Application</w:t>
       </w:r>
-      <w:bookmarkEnd w:id="58"/>
+      <w:bookmarkEnd w:id="59"/>
     </w:p>
     <w:tbl>
       <w:tblPr>
@@ -12429,11 +12527,7 @@
               <w:jc w:val="left"/>
             </w:pPr>
             <w:r>
-              <w:t xml:space="preserve">Execute remote recognition button after recording </w:t>
-            </w:r>
-            <w:r>
-              <w:lastRenderedPageBreak/>
-              <w:t>without edge processing</w:t>
+              <w:t>Execute remote recognition button after recording without edge processing</w:t>
             </w:r>
           </w:p>
         </w:tc>
@@ -12448,12 +12542,7 @@
               <w:jc w:val="left"/>
             </w:pPr>
             <w:r>
-              <w:lastRenderedPageBreak/>
-              <w:t xml:space="preserve">Press the Execute Remote Recognition button after recording a </w:t>
-            </w:r>
-            <w:r>
-              <w:lastRenderedPageBreak/>
-              <w:t>phrase and don’t tick the pre-process checkbox</w:t>
+              <w:t>Press the Execute Remote Recognition button after recording a phrase and don’t tick the pre-process checkbox</w:t>
             </w:r>
           </w:p>
         </w:tc>
@@ -12468,7 +12557,6 @@
               <w:jc w:val="left"/>
             </w:pPr>
             <w:r>
-              <w:lastRenderedPageBreak/>
               <w:t>The Execution of the recording should be performed remotely on the Data Centre</w:t>
             </w:r>
           </w:p>
@@ -12557,7 +12645,11 @@
               <w:jc w:val="left"/>
             </w:pPr>
             <w:r>
-              <w:t xml:space="preserve">Local Results section when no local evaluation has occurred </w:t>
+              <w:t xml:space="preserve">Local Results section when no </w:t>
+            </w:r>
+            <w:r>
+              <w:lastRenderedPageBreak/>
+              <w:t xml:space="preserve">local evaluation has occurred </w:t>
             </w:r>
           </w:p>
         </w:tc>
@@ -12572,7 +12664,12 @@
               <w:jc w:val="left"/>
             </w:pPr>
             <w:r>
-              <w:t xml:space="preserve">Launch the Voice Recognition Application and don’t perform local evaluation </w:t>
+              <w:lastRenderedPageBreak/>
+              <w:t xml:space="preserve">Launch the Voice Recognition </w:t>
+            </w:r>
+            <w:r>
+              <w:lastRenderedPageBreak/>
+              <w:t xml:space="preserve">Application and don’t perform local evaluation </w:t>
             </w:r>
           </w:p>
         </w:tc>
@@ -12587,6 +12684,7 @@
               <w:jc w:val="left"/>
             </w:pPr>
             <w:r>
+              <w:lastRenderedPageBreak/>
               <w:t>The results section is empty</w:t>
             </w:r>
           </w:p>
@@ -12787,11 +12885,11 @@
       <w:pPr>
         <w:pStyle w:val="Heading3"/>
       </w:pPr>
-      <w:bookmarkStart w:id="59" w:name="_Toc479320249"/>
+      <w:bookmarkStart w:id="60" w:name="_Toc479428046"/>
       <w:r>
         <w:t>Edge Node Application</w:t>
       </w:r>
-      <w:bookmarkEnd w:id="59"/>
+      <w:bookmarkEnd w:id="60"/>
     </w:p>
     <w:tbl>
       <w:tblPr>
@@ -13233,7 +13331,6 @@
               <w:jc w:val="left"/>
             </w:pPr>
             <w:r>
-              <w:lastRenderedPageBreak/>
               <w:t>Receive valid request without the pre-process header</w:t>
             </w:r>
           </w:p>
@@ -13411,6 +13508,7 @@
               <w:jc w:val="left"/>
             </w:pPr>
             <w:r>
+              <w:lastRenderedPageBreak/>
               <w:t>Measure CPU use</w:t>
             </w:r>
           </w:p>
@@ -13523,11 +13621,11 @@
       <w:pPr>
         <w:pStyle w:val="Heading3"/>
       </w:pPr>
-      <w:bookmarkStart w:id="60" w:name="_Toc479320250"/>
+      <w:bookmarkStart w:id="61" w:name="_Toc479428047"/>
       <w:r>
         <w:t>Data Centre Application</w:t>
       </w:r>
-      <w:bookmarkEnd w:id="60"/>
+      <w:bookmarkEnd w:id="61"/>
     </w:p>
     <w:tbl>
       <w:tblPr>
@@ -13845,21 +13943,21 @@
       <w:pPr>
         <w:pStyle w:val="Heading2"/>
       </w:pPr>
-      <w:bookmarkStart w:id="61" w:name="_Toc479320251"/>
+      <w:bookmarkStart w:id="62" w:name="_Toc479428048"/>
       <w:r>
         <w:t>Machine Learning System Tests</w:t>
       </w:r>
-      <w:bookmarkEnd w:id="61"/>
+      <w:bookmarkEnd w:id="62"/>
     </w:p>
     <w:p>
       <w:pPr>
         <w:pStyle w:val="Heading3"/>
       </w:pPr>
-      <w:bookmarkStart w:id="62" w:name="_Toc479320252"/>
+      <w:bookmarkStart w:id="63" w:name="_Toc479428049"/>
       <w:r>
         <w:t>Client Application</w:t>
       </w:r>
-      <w:bookmarkEnd w:id="62"/>
+      <w:bookmarkEnd w:id="63"/>
     </w:p>
     <w:tbl>
       <w:tblPr>
@@ -14124,7 +14222,6 @@
               <w:jc w:val="left"/>
             </w:pPr>
             <w:r>
-              <w:lastRenderedPageBreak/>
               <w:t>Can type into the username box</w:t>
             </w:r>
           </w:p>
@@ -14302,6 +14399,7 @@
               <w:jc w:val="left"/>
             </w:pPr>
             <w:r>
+              <w:lastRenderedPageBreak/>
               <w:t>Login as a user who has never watched a movie</w:t>
             </w:r>
           </w:p>
@@ -14594,11 +14692,11 @@
       <w:pPr>
         <w:pStyle w:val="Heading3"/>
       </w:pPr>
-      <w:bookmarkStart w:id="63" w:name="_Toc479320253"/>
+      <w:bookmarkStart w:id="64" w:name="_Toc479428050"/>
       <w:r>
         <w:t>Edge Node Application</w:t>
       </w:r>
-      <w:bookmarkEnd w:id="63"/>
+      <w:bookmarkEnd w:id="64"/>
     </w:p>
     <w:tbl>
       <w:tblPr>
@@ -14922,7 +15020,6 @@
               <w:jc w:val="left"/>
             </w:pPr>
             <w:r>
-              <w:lastRenderedPageBreak/>
               <w:t>Get movies on launch</w:t>
             </w:r>
           </w:p>
@@ -15130,7 +15227,11 @@
               <w:jc w:val="left"/>
             </w:pPr>
             <w:r>
-              <w:t>The request is forwarded to the Data Centre and a recommendation produced then all the data is returned to the Client</w:t>
+              <w:t xml:space="preserve">The request is forwarded to the Data Centre and a recommendation produced then </w:t>
+            </w:r>
+            <w:r>
+              <w:lastRenderedPageBreak/>
+              <w:t>all the data is returned to the Client</w:t>
             </w:r>
           </w:p>
         </w:tc>
@@ -15271,11 +15372,11 @@
       <w:pPr>
         <w:pStyle w:val="Heading3"/>
       </w:pPr>
-      <w:bookmarkStart w:id="64" w:name="_Toc479320254"/>
+      <w:bookmarkStart w:id="65" w:name="_Toc479428051"/>
       <w:r>
         <w:t>Data Centre Application</w:t>
       </w:r>
-      <w:bookmarkEnd w:id="64"/>
+      <w:bookmarkEnd w:id="65"/>
     </w:p>
     <w:tbl>
       <w:tblPr>
@@ -15656,21 +15757,21 @@
       <w:pPr>
         <w:pStyle w:val="Heading2"/>
       </w:pPr>
-      <w:bookmarkStart w:id="65" w:name="_Toc479320255"/>
+      <w:bookmarkStart w:id="66" w:name="_Toc479428052"/>
       <w:r>
         <w:t>Load Balancing System Tests</w:t>
       </w:r>
-      <w:bookmarkEnd w:id="65"/>
+      <w:bookmarkEnd w:id="66"/>
     </w:p>
     <w:p>
       <w:pPr>
         <w:pStyle w:val="Heading3"/>
       </w:pPr>
-      <w:bookmarkStart w:id="66" w:name="_Toc479320256"/>
+      <w:bookmarkStart w:id="67" w:name="_Toc479428053"/>
       <w:r>
         <w:t>Client Application</w:t>
       </w:r>
-      <w:bookmarkEnd w:id="66"/>
+      <w:bookmarkEnd w:id="67"/>
     </w:p>
     <w:tbl>
       <w:tblPr>
@@ -15935,6 +16036,7 @@
               <w:jc w:val="left"/>
             </w:pPr>
             <w:r>
+              <w:lastRenderedPageBreak/>
               <w:t>The checkbox for pre-processing requests can be selected</w:t>
             </w:r>
           </w:p>
@@ -16288,7 +16390,6 @@
       <w:pPr>
         <w:pStyle w:val="Heading2"/>
       </w:pPr>
-      <w:bookmarkStart w:id="67" w:name="_Toc479320257"/>
     </w:p>
     <w:p>
       <w:pPr>
@@ -16307,7 +16408,7 @@
       <w:pPr>
         <w:pStyle w:val="Heading2"/>
         <w:sectPr>
-          <w:footerReference w:type="default" r:id="rId21"/>
+          <w:footerReference w:type="default" r:id="rId22"/>
           <w:pgSz w:w="11906" w:h="16838"/>
           <w:pgMar w:top="1440" w:right="1440" w:bottom="1440" w:left="1440" w:header="708" w:footer="708" w:gutter="0"/>
           <w:cols w:space="708"/>
@@ -16319,14 +16420,14 @@
       <w:pPr>
         <w:pStyle w:val="Heading2"/>
       </w:pPr>
+      <w:bookmarkStart w:id="68" w:name="_Toc479428054"/>
       <w:r>
         <w:lastRenderedPageBreak/>
         <w:t>Experiment Results</w:t>
       </w:r>
-      <w:bookmarkEnd w:id="67"/>
-    </w:p>
-    <w:p>
-      <w:bookmarkStart w:id="68" w:name="_Toc479320258"/>
+      <w:bookmarkEnd w:id="68"/>
+    </w:p>
+    <w:p>
       <w:r>
         <w:t>Caching Experiment</w:t>
       </w:r>
@@ -26329,11 +26430,12 @@
       <w:pPr>
         <w:pStyle w:val="Heading2"/>
       </w:pPr>
+      <w:bookmarkStart w:id="69" w:name="_Toc479428055"/>
       <w:r>
         <w:lastRenderedPageBreak/>
         <w:t>Minutes of meetings</w:t>
       </w:r>
-      <w:bookmarkEnd w:id="68"/>
+      <w:bookmarkEnd w:id="69"/>
     </w:p>
     <w:sectPr>
       <w:pgSz w:w="11906" w:h="16838"/>
@@ -26404,7 +26506,7 @@
           <w:rPr>
             <w:noProof/>
           </w:rPr>
-          <w:t>24</w:t>
+          <w:t>31</w:t>
         </w:r>
         <w:r>
           <w:rPr>
@@ -28456,7 +28558,7 @@
   <w:abstractNum w:abstractNumId="19" w15:restartNumberingAfterBreak="0">
     <w:nsid w:val="741F1769"/>
     <w:multiLevelType w:val="hybridMultilevel"/>
-    <w:tmpl w:val="A7340190"/>
+    <w:tmpl w:val="275C3D0A"/>
     <w:lvl w:ilvl="0" w:tplc="08090001">
       <w:start w:val="1"/>
       <w:numFmt w:val="bullet"/>
@@ -29218,6 +29320,7 @@
   <w:style w:type="character" w:default="1" w:styleId="DefaultParagraphFont">
     <w:name w:val="Default Paragraph Font"/>
     <w:uiPriority w:val="1"/>
+    <w:semiHidden/>
     <w:unhideWhenUsed/>
   </w:style>
   <w:style w:type="table" w:default="1" w:styleId="TableNormal">
@@ -31102,7 +31205,7 @@
 </file>
 
 <file path=customXml/itemProps1.xml><?xml version="1.0" encoding="utf-8"?>
-<ds:datastoreItem xmlns:ds="http://schemas.openxmlformats.org/officeDocument/2006/customXml" ds:itemID="{820D3CE1-8BD8-45D2-AB44-FCEE4FEC5A24}">
+<ds:datastoreItem xmlns:ds="http://schemas.openxmlformats.org/officeDocument/2006/customXml" ds:itemID="{A7D4A68C-D7CA-469E-B844-3D722ABBACF9}">
   <ds:schemaRefs>
     <ds:schemaRef ds:uri="http://schemas.openxmlformats.org/officeDocument/2006/bibliography"/>
   </ds:schemaRefs>

</xml_diff>

<commit_message>
Connor: Ran Load balancing experiment
</commit_message>
<xml_diff>
--- a/Documentation/Dissertation/Dissertation.docx
+++ b/Documentation/Dissertation/Dissertation.docx
@@ -10617,6 +10617,9 @@
       <w:r>
         <w:t>&lt;Analysis of graph&gt;</w:t>
       </w:r>
+      <w:r>
+        <w:t xml:space="preserve"> % change in data sent to the data centre. There might not be a straight correlation between data received (large voice recording as the recording has to be in a certain format so if the file is larger the recording is longer) and data sent (the longer recording could mean more words are being said or it could have a lot of white noise. </w:t>
+      </w:r>
     </w:p>
     <w:p>
       <w:pPr>
@@ -10779,6 +10782,7 @@
         </w:numPr>
       </w:pPr>
       <w:r>
+        <w:lastRenderedPageBreak/>
         <w:t>The software package being used</w:t>
       </w:r>
     </w:p>
@@ -10816,7 +10820,6 @@
         <w:rPr>
           <w:rStyle w:val="Emphasis"/>
         </w:rPr>
-        <w:lastRenderedPageBreak/>
         <w:t>Variables:</w:t>
       </w:r>
     </w:p>
@@ -10931,13 +10934,7 @@
         </w:numPr>
       </w:pPr>
       <w:r>
-        <w:t xml:space="preserve">Average CPU load </w:t>
-      </w:r>
-      <w:r>
-        <w:t>as</w:t>
-      </w:r>
-      <w:r>
-        <w:t xml:space="preserve"> a percentage of the total CPU on the Edge Node</w:t>
+        <w:t>Average CPU load as a percentage of the total CPU on the Edge Node</w:t>
       </w:r>
     </w:p>
     <w:p>
@@ -10949,13 +10946,7 @@
         </w:numPr>
       </w:pPr>
       <w:r>
-        <w:t xml:space="preserve">RAM use of the </w:t>
-      </w:r>
-      <w:r>
-        <w:t xml:space="preserve">Client Device </w:t>
-      </w:r>
-      <w:r>
-        <w:t>in GB</w:t>
+        <w:t>RAM use of the Client Device in GB</w:t>
       </w:r>
     </w:p>
     <w:p>
@@ -10967,13 +10958,7 @@
         </w:numPr>
       </w:pPr>
       <w:r>
-        <w:t xml:space="preserve">RAM use of the </w:t>
-      </w:r>
-      <w:r>
-        <w:t xml:space="preserve">Edge Node </w:t>
-      </w:r>
-      <w:r>
-        <w:t>in GB</w:t>
+        <w:t>RAM use of the Edge Node in GB</w:t>
       </w:r>
     </w:p>
     <w:p>
@@ -10985,13 +10970,7 @@
         </w:numPr>
       </w:pPr>
       <w:r>
-        <w:t xml:space="preserve">RAM use of the </w:t>
-      </w:r>
-      <w:r>
-        <w:t xml:space="preserve">Data Centre </w:t>
-      </w:r>
-      <w:r>
-        <w:t>in GB</w:t>
+        <w:t>RAM use of the Data Centre in GB</w:t>
       </w:r>
     </w:p>
     <w:p>
@@ -11021,7 +11000,19 @@
     </w:p>
     <w:p>
       <w:r>
-        <w:t xml:space="preserve">The first run of the experiment will be the edge application deployed without load balancing implemented. There will be 10 warmup requests executed without pre-processing and 10 more requests with pre-processing. For a single run of the experiment, 10 sets of 10 requests </w:t>
+        <w:t>The first run of the experiment will be the edge application deployed without load balancing implemented. There will be 10</w:t>
+      </w:r>
+      <w:r>
+        <w:t xml:space="preserve"> sets of 10</w:t>
+      </w:r>
+      <w:r>
+        <w:t xml:space="preserve"> warmup requests executed without pre-processing and 10 </w:t>
+      </w:r>
+      <w:r>
+        <w:t xml:space="preserve">sets of 10 </w:t>
+      </w:r>
+      <w:r>
+        <w:t xml:space="preserve">more requests with pre-processing. For a single run of the experiment, 10 sets of 10 requests </w:t>
       </w:r>
       <w:r>
         <w:t xml:space="preserve">will occur without pre-processing </w:t>
@@ -11038,7 +11029,13 @@
         <w:t xml:space="preserve">The edge application will then be deployed with load balancing enabled, and </w:t>
       </w:r>
       <w:r>
-        <w:t xml:space="preserve">after 10 warmup requests </w:t>
+        <w:t xml:space="preserve">after 10 </w:t>
+      </w:r>
+      <w:r>
+        <w:t xml:space="preserve">sets of 10 </w:t>
+      </w:r>
+      <w:r>
+        <w:t xml:space="preserve">warmup requests </w:t>
       </w:r>
       <w:r>
         <w:t xml:space="preserve">a further </w:t>
@@ -11055,6 +11052,7 @@
     </w:p>
     <w:p>
       <w:r>
+        <w:lastRenderedPageBreak/>
         <w:t>The 3 different types of</w:t>
       </w:r>
       <w:r>
@@ -11074,43 +11072,6 @@
       </w:r>
       <w:r>
         <w:t xml:space="preserve"> see the comparison of a larger number of concurrent requests. </w:t>
-      </w:r>
-    </w:p>
-    <w:p/>
-    <w:p>
-      <w:pPr>
-        <w:rPr>
-          <w:rStyle w:val="Strong"/>
-        </w:rPr>
-      </w:pPr>
-      <w:r>
-        <w:rPr>
-          <w:rStyle w:val="Strong"/>
-        </w:rPr>
-        <w:t>Hypothesis;</w:t>
-      </w:r>
-    </w:p>
-    <w:p>
-      <w:r>
-        <w:t>Adding load balancing will improve response times</w:t>
-      </w:r>
-      <w:r>
-        <w:t xml:space="preserve"> </w:t>
-      </w:r>
-      <w:r>
-        <w:t xml:space="preserve">with large number of requests as if the edge CPU utilisation is </w:t>
-      </w:r>
-      <w:r>
-        <w:t xml:space="preserve">over 70% the request </w:t>
-      </w:r>
-      <w:r>
-        <w:t xml:space="preserve">will be redirected </w:t>
-      </w:r>
-      <w:r>
-        <w:t>to the Data Centre</w:t>
-      </w:r>
-      <w:r>
-        <w:t>.</w:t>
       </w:r>
     </w:p>
     <w:p>
@@ -11123,12 +11084,30 @@
         <w:rPr>
           <w:rStyle w:val="Strong"/>
         </w:rPr>
-        <w:t>Results;</w:t>
+        <w:t>Hypothesis;</w:t>
       </w:r>
     </w:p>
     <w:p>
       <w:r>
-        <w:t>&lt;graph&gt;</w:t>
+        <w:t>Adding load balancing will improve response times</w:t>
+      </w:r>
+      <w:r>
+        <w:t xml:space="preserve"> </w:t>
+      </w:r>
+      <w:r>
+        <w:t xml:space="preserve">with large number of requests as if the edge CPU utilisation is </w:t>
+      </w:r>
+      <w:r>
+        <w:t xml:space="preserve">over 70% the request </w:t>
+      </w:r>
+      <w:r>
+        <w:t xml:space="preserve">will be redirected </w:t>
+      </w:r>
+      <w:r>
+        <w:t>to the Data Centre</w:t>
+      </w:r>
+      <w:r>
+        <w:t>.</w:t>
       </w:r>
     </w:p>
     <w:p>
@@ -11141,7 +11120,30 @@
         <w:rPr>
           <w:rStyle w:val="Strong"/>
         </w:rPr>
+        <w:t>Results;</w:t>
+      </w:r>
+    </w:p>
+    <w:p>
+      <w:r>
+        <w:t>&lt;graph&gt;</w:t>
+      </w:r>
+    </w:p>
+    <w:p>
+      <w:pPr>
+        <w:rPr>
+          <w:rStyle w:val="Strong"/>
+        </w:rPr>
+      </w:pPr>
+      <w:r>
+        <w:rPr>
+          <w:rStyle w:val="Strong"/>
+        </w:rPr>
         <w:t>Analyse;</w:t>
+      </w:r>
+    </w:p>
+    <w:p>
+      <w:r>
+        <w:t>The difference between the processing time for all requests to finish and the average request time in seconds is…</w:t>
       </w:r>
     </w:p>
     <w:p>
@@ -11153,8 +11155,10 @@
         </w:rPr>
       </w:pPr>
       <w:r>
-        <w:t>The difference between the processing time for all requests to finish and the average request time in seconds is…</w:t>
-      </w:r>
+        <w:t xml:space="preserve">CPU with load balancing is never 100% but without it is? </w:t>
+      </w:r>
+      <w:bookmarkStart w:id="51" w:name="_GoBack"/>
+      <w:bookmarkEnd w:id="51"/>
     </w:p>
     <w:p>
       <w:pPr>
@@ -11179,8 +11183,6 @@
       <w:r>
         <w:t>I conclude…</w:t>
       </w:r>
-      <w:bookmarkStart w:id="51" w:name="_GoBack"/>
-      <w:bookmarkEnd w:id="51"/>
     </w:p>
     <w:p>
       <w:pPr>
@@ -11253,6 +11255,7 @@
       </w:pPr>
       <w:bookmarkStart w:id="53" w:name="_Toc479446109"/>
       <w:r>
+        <w:lastRenderedPageBreak/>
         <w:t>References</w:t>
       </w:r>
       <w:bookmarkEnd w:id="53"/>
@@ -11264,7 +11267,6 @@
     </w:p>
     <w:p>
       <w:r>
-        <w:lastRenderedPageBreak/>
         <w:t>[2]R. Banta, "Why Edge Computing is Gaining Popularity Along with IoT | Lifeline Data Centers", Lifeline Data Centers, 2017. [Online]. Available: http://www.lifelinedatacenters.com/data-center-strategy/edge-computing-gaining-popularity/.</w:t>
       </w:r>
     </w:p>
@@ -11320,6 +11322,7 @@
     </w:p>
     <w:p>
       <w:r>
+        <w:lastRenderedPageBreak/>
         <w:t>[13]"Web API", The Official Microsoft ASP.NET Site, 2017. [Online]. Available: https://www.asp.net/web-api.</w:t>
       </w:r>
     </w:p>
@@ -11330,7 +11333,6 @@
     </w:p>
     <w:p>
       <w:r>
-        <w:lastRenderedPageBreak/>
         <w:t>[15]"Node.js", Nodejs.org, 2017. [Online]. Available: https://nodejs.org/en/.</w:t>
       </w:r>
     </w:p>
@@ -11391,6 +11393,7 @@
     </w:p>
     <w:p>
       <w:r>
+        <w:lastRenderedPageBreak/>
         <w:t>[27]"Create GUID / UUID in JavaScript?", Stackoverflow.com, 2017. [Online]. Available: http://stackoverflow.com/questions/105034/create-guid-uuid-in-javascript/2117523.</w:t>
       </w:r>
     </w:p>
@@ -11401,7 +11404,6 @@
     </w:p>
     <w:p>
       <w:r>
-        <w:lastRenderedPageBreak/>
         <w:t>[29]"How to calculate the current CPU load with Node.js; without using any external modules or OS specific calls.", Gist, 2017. [Online]. Available: https://gist.github.com/bag-man/5570809.</w:t>
       </w:r>
     </w:p>
@@ -11773,6 +11775,7 @@
               <w:jc w:val="left"/>
             </w:pPr>
             <w:r>
+              <w:lastRenderedPageBreak/>
               <w:t>URL bar is present</w:t>
             </w:r>
           </w:p>
@@ -11950,7 +11953,6 @@
               <w:jc w:val="left"/>
             </w:pPr>
             <w:r>
-              <w:lastRenderedPageBreak/>
               <w:t>Go button with an invalid URL typed</w:t>
             </w:r>
           </w:p>
@@ -12623,6 +12625,7 @@
       </w:pPr>
       <w:bookmarkStart w:id="59" w:name="_Toc479446115"/>
       <w:r>
+        <w:lastRenderedPageBreak/>
         <w:t>Voice Recognition System Tests</w:t>
       </w:r>
       <w:bookmarkEnd w:id="59"/>
@@ -12841,7 +12844,6 @@
               <w:jc w:val="left"/>
             </w:pPr>
             <w:r>
-              <w:lastRenderedPageBreak/>
               <w:t xml:space="preserve">Recording status after page launch </w:t>
             </w:r>
           </w:p>
@@ -13491,7 +13493,11 @@
               <w:jc w:val="left"/>
             </w:pPr>
             <w:r>
-              <w:t>Local Results section when the local evaluation has occurred</w:t>
+              <w:t xml:space="preserve">Local Results section when the </w:t>
+            </w:r>
+            <w:r>
+              <w:lastRenderedPageBreak/>
+              <w:t>local evaluation has occurred</w:t>
             </w:r>
           </w:p>
         </w:tc>
@@ -13506,6 +13512,7 @@
               <w:jc w:val="left"/>
             </w:pPr>
             <w:r>
+              <w:lastRenderedPageBreak/>
               <w:t>Perform local evaluation</w:t>
             </w:r>
           </w:p>
@@ -13609,11 +13616,7 @@
               <w:jc w:val="left"/>
             </w:pPr>
             <w:r>
-              <w:t xml:space="preserve">Remote Results section when no </w:t>
-            </w:r>
-            <w:r>
-              <w:lastRenderedPageBreak/>
-              <w:t>remote evaluation has occurred</w:t>
+              <w:t>Remote Results section when no remote evaluation has occurred</w:t>
             </w:r>
           </w:p>
         </w:tc>
@@ -13628,7 +13631,6 @@
               <w:jc w:val="left"/>
             </w:pPr>
             <w:r>
-              <w:lastRenderedPageBreak/>
               <w:t>Perform remote evaluation</w:t>
             </w:r>
           </w:p>
@@ -14553,7 +14555,6 @@
               <w:jc w:val="left"/>
             </w:pPr>
             <w:r>
-              <w:lastRenderedPageBreak/>
               <w:t>Receive valid request to process voice</w:t>
             </w:r>
           </w:p>
@@ -15258,7 +15259,11 @@
               <w:jc w:val="left"/>
             </w:pPr>
             <w:r>
-              <w:t>Type a username that does exist in the stored user data in the data centre</w:t>
+              <w:t xml:space="preserve">Type a username that does exist in the stored </w:t>
+            </w:r>
+            <w:r>
+              <w:lastRenderedPageBreak/>
+              <w:t>user data in the data centre</w:t>
             </w:r>
           </w:p>
         </w:tc>
@@ -15273,7 +15278,12 @@
               <w:jc w:val="left"/>
             </w:pPr>
             <w:r>
-              <w:t>The previous results will contain an average and count of all previously watched movies</w:t>
+              <w:lastRenderedPageBreak/>
+              <w:t xml:space="preserve">The previous results will contain an average and count </w:t>
+            </w:r>
+            <w:r>
+              <w:lastRenderedPageBreak/>
+              <w:t>of all previously watched movies</w:t>
             </w:r>
           </w:p>
         </w:tc>
@@ -15361,7 +15371,6 @@
               <w:jc w:val="left"/>
             </w:pPr>
             <w:r>
-              <w:lastRenderedPageBreak/>
               <w:t>Watch a recommended movie when there is no movie recommendation</w:t>
             </w:r>
           </w:p>
@@ -16068,7 +16077,11 @@
               <w:jc w:val="left"/>
             </w:pPr>
             <w:r>
-              <w:t>The request is forwarded to the Data Centre and a recommendation produced then all the data is returned to the Client</w:t>
+              <w:t xml:space="preserve">The request is forwarded to the Data Centre and a recommendation produced then </w:t>
+            </w:r>
+            <w:r>
+              <w:lastRenderedPageBreak/>
+              <w:t>all the data is returned to the Client</w:t>
             </w:r>
           </w:p>
         </w:tc>
@@ -16152,7 +16165,6 @@
       </w:pPr>
       <w:bookmarkStart w:id="66" w:name="_Toc479446122"/>
       <w:r>
-        <w:lastRenderedPageBreak/>
         <w:t>Data Centre Application</w:t>
       </w:r>
       <w:bookmarkEnd w:id="66"/>
@@ -16874,6 +16886,7 @@
               <w:jc w:val="left"/>
             </w:pPr>
             <w:r>
+              <w:lastRenderedPageBreak/>
               <w:t>The go button is visible</w:t>
             </w:r>
           </w:p>
@@ -16992,7 +17005,6 @@
               <w:jc w:val="left"/>
             </w:pPr>
             <w:r>
-              <w:lastRenderedPageBreak/>
               <w:t>Press go when text is entered</w:t>
             </w:r>
           </w:p>
@@ -62629,7 +62641,7 @@
 </file>
 
 <file path=customXml/itemProps1.xml><?xml version="1.0" encoding="utf-8"?>
-<ds:datastoreItem xmlns:ds="http://schemas.openxmlformats.org/officeDocument/2006/customXml" ds:itemID="{8ADA0E37-D51E-4ABD-B9B1-806B6D9E81F0}">
+<ds:datastoreItem xmlns:ds="http://schemas.openxmlformats.org/officeDocument/2006/customXml" ds:itemID="{DBCAEFD7-03BC-4149-95E3-5AFC74D7FD20}">
   <ds:schemaRefs>
     <ds:schemaRef ds:uri="http://schemas.openxmlformats.org/officeDocument/2006/bibliography"/>
   </ds:schemaRefs>

</xml_diff>